<commit_message>
All small changes fixed. Ready to look at the models and data
</commit_message>
<xml_diff>
--- a/doc/Heredity_R1/Responses_to_Reviewers.docx
+++ b/doc/Heredity_R1/Responses_to_Reviewers.docx
@@ -7365,7 +7365,31 @@
           <w:lang w:eastAsia="en-GB"/>
           <w14:ligatures w14:val="none"/>
         </w:rPr>
-        <w:t xml:space="preserve">. Maternal effects will be more easily estimated when there are larger families, multiple generations, and/or when there are multiple sires per dam. Otherwise, there is the potential for a confound between the genetic and the maternal effect. Here, multiple paternity is low, and as far as I can tell, family size seems to be small. I notice that there are 144 dams but only 262 offspring. This means that the average family size is just under two. Then, when the offspring are separated into treatments, there seems </w:t>
+        <w:t xml:space="preserve">. </w:t>
+      </w:r>
+      <w:r>
+        <w:rPr>
+          <w:rFonts w:ascii="Times New Roman" w:eastAsia="Times New Roman" w:hAnsi="Times New Roman" w:cs="Times New Roman"/>
+          <w:b/>
+          <w:bCs/>
+          <w:color w:val="000000"/>
+          <w:kern w:val="0"/>
+          <w:shd w:val="clear" w:color="auto" w:fill="FFFFFF"/>
+          <w:lang w:eastAsia="en-GB"/>
+          <w14:ligatures w14:val="none"/>
+        </w:rPr>
+        <w:t>Maternal effects will be more easily estimated when there are larger families, multiple generations, and/or when there are multiple sires per dam</w:t>
+      </w:r>
+      <w:r>
+        <w:rPr>
+          <w:rFonts w:ascii="Times New Roman" w:eastAsia="Times New Roman" w:hAnsi="Times New Roman" w:cs="Times New Roman"/>
+          <w:color w:val="000000"/>
+          <w:kern w:val="0"/>
+          <w:shd w:val="clear" w:color="auto" w:fill="FFFFFF"/>
+          <w:lang w:eastAsia="en-GB"/>
+          <w14:ligatures w14:val="none"/>
+        </w:rPr>
+        <w:t xml:space="preserve">. Otherwise, there is the potential for a confound between the genetic and the maternal effect. Here, multiple paternity is low, and as far as I can tell, family size seems to be small. I notice that there are 144 dams but only 262 offspring. This means that the average family size is just under two. Then, when the offspring are separated into treatments, there seems </w:t>
       </w:r>
       <w:proofErr w:type="gramStart"/>
       <w:r>
@@ -8051,6 +8075,30 @@
         </w:rPr>
         <w:t>Response:</w:t>
       </w:r>
+      <w:r>
+        <w:rPr>
+          <w:rFonts w:ascii="Times New Roman" w:eastAsia="Times New Roman" w:hAnsi="Times New Roman" w:cs="Times New Roman"/>
+          <w:b/>
+          <w:bCs/>
+          <w:color w:val="4472C4" w:themeColor="accent1"/>
+          <w:kern w:val="0"/>
+          <w:shd w:val="clear" w:color="auto" w:fill="FFFFFF"/>
+          <w:lang w:eastAsia="en-GB"/>
+          <w14:ligatures w14:val="none"/>
+        </w:rPr>
+        <w:t xml:space="preserve"> </w:t>
+      </w:r>
+      <w:r>
+        <w:rPr>
+          <w:rFonts w:ascii="Times New Roman" w:eastAsia="Times New Roman" w:hAnsi="Times New Roman" w:cs="Times New Roman"/>
+          <w:color w:val="4472C4" w:themeColor="accent1"/>
+          <w:kern w:val="0"/>
+          <w:shd w:val="clear" w:color="auto" w:fill="FFFFFF"/>
+          <w:lang w:eastAsia="en-GB"/>
+          <w14:ligatures w14:val="none"/>
+        </w:rPr>
+        <w:t>Changed.</w:t>
+      </w:r>
     </w:p>
     <w:p>
       <w:pPr>
@@ -8144,6 +8192,17 @@
         </w:rPr>
         <w:t>Response:</w:t>
       </w:r>
+      <w:r>
+        <w:rPr>
+          <w:rFonts w:ascii="Times New Roman" w:eastAsia="Times New Roman" w:hAnsi="Times New Roman" w:cs="Times New Roman"/>
+          <w:color w:val="4472C4" w:themeColor="accent1"/>
+          <w:kern w:val="0"/>
+          <w:shd w:val="clear" w:color="auto" w:fill="FFFFFF"/>
+          <w:lang w:eastAsia="en-GB"/>
+          <w14:ligatures w14:val="none"/>
+        </w:rPr>
+        <w:t xml:space="preserve"> Changed.</w:t>
+      </w:r>
     </w:p>
     <w:p>
       <w:pPr>
@@ -8236,6 +8295,17 @@
         </w:rPr>
         <w:t>Response:</w:t>
       </w:r>
+      <w:r>
+        <w:rPr>
+          <w:rFonts w:ascii="Times New Roman" w:eastAsia="Times New Roman" w:hAnsi="Times New Roman" w:cs="Times New Roman"/>
+          <w:color w:val="4472C4" w:themeColor="accent1"/>
+          <w:kern w:val="0"/>
+          <w:shd w:val="clear" w:color="auto" w:fill="FFFFFF"/>
+          <w:lang w:eastAsia="en-GB"/>
+          <w14:ligatures w14:val="none"/>
+        </w:rPr>
+        <w:t xml:space="preserve"> Changed.</w:t>
+      </w:r>
     </w:p>
     <w:p>
       <w:pPr>
@@ -8328,6 +8398,17 @@
         </w:rPr>
         <w:t>Response:</w:t>
       </w:r>
+      <w:r>
+        <w:rPr>
+          <w:rFonts w:ascii="Times New Roman" w:eastAsia="Times New Roman" w:hAnsi="Times New Roman" w:cs="Times New Roman"/>
+          <w:color w:val="4472C4" w:themeColor="accent1"/>
+          <w:kern w:val="0"/>
+          <w:shd w:val="clear" w:color="auto" w:fill="FFFFFF"/>
+          <w:lang w:eastAsia="en-GB"/>
+          <w14:ligatures w14:val="none"/>
+        </w:rPr>
+        <w:t xml:space="preserve"> Changed.</w:t>
+      </w:r>
     </w:p>
     <w:p>
       <w:pPr>
@@ -8419,6 +8500,28 @@
           <w14:ligatures w14:val="none"/>
         </w:rPr>
         <w:t>Response:</w:t>
+      </w:r>
+      <w:r>
+        <w:rPr>
+          <w:rFonts w:ascii="Times New Roman" w:eastAsia="Times New Roman" w:hAnsi="Times New Roman" w:cs="Times New Roman"/>
+          <w:color w:val="4472C4" w:themeColor="accent1"/>
+          <w:kern w:val="0"/>
+          <w:shd w:val="clear" w:color="auto" w:fill="FFFFFF"/>
+          <w:lang w:eastAsia="en-GB"/>
+          <w14:ligatures w14:val="none"/>
+        </w:rPr>
+        <w:t xml:space="preserve"> </w:t>
+      </w:r>
+      <w:r>
+        <w:rPr>
+          <w:rFonts w:ascii="Times New Roman" w:eastAsia="Times New Roman" w:hAnsi="Times New Roman" w:cs="Times New Roman"/>
+          <w:color w:val="4472C4" w:themeColor="accent1"/>
+          <w:kern w:val="0"/>
+          <w:shd w:val="clear" w:color="auto" w:fill="FFFFFF"/>
+          <w:lang w:eastAsia="en-GB"/>
+          <w14:ligatures w14:val="none"/>
+        </w:rPr>
+        <w:t>Thanks for catching this. We’ve removed this duplication.</w:t>
       </w:r>
     </w:p>
     <w:p>

</xml_diff>

<commit_message>
Replying to some more comments from reviewers. Need to better capture paternal and maternal half sibs
</commit_message>
<xml_diff>
--- a/doc/Heredity_R1/Responses_to_Reviewers.docx
+++ b/doc/Heredity_R1/Responses_to_Reviewers.docx
@@ -6217,8 +6217,6 @@
       <w:pPr>
         <w:rPr>
           <w:rFonts w:ascii="Times New Roman" w:eastAsia="Times New Roman" w:hAnsi="Times New Roman" w:cs="Times New Roman"/>
-          <w:b/>
-          <w:bCs/>
           <w:color w:val="000000"/>
           <w:kern w:val="0"/>
           <w:shd w:val="clear" w:color="auto" w:fill="FFFFFF"/>
@@ -6240,6 +6238,17 @@
         <w:lastRenderedPageBreak/>
         <w:t>Response:</w:t>
       </w:r>
+      <w:r>
+        <w:rPr>
+          <w:rFonts w:ascii="Times New Roman" w:eastAsia="Times New Roman" w:hAnsi="Times New Roman" w:cs="Times New Roman"/>
+          <w:color w:val="4472C4" w:themeColor="accent1"/>
+          <w:kern w:val="0"/>
+          <w:shd w:val="clear" w:color="auto" w:fill="FFFFFF"/>
+          <w:lang w:eastAsia="en-GB"/>
+          <w14:ligatures w14:val="none"/>
+        </w:rPr>
+        <w:t xml:space="preserve"> Thank you. See our comment below. We have now added more detail to the methods section as this seems to be the most appropriate place for these details.</w:t>
+      </w:r>
     </w:p>
     <w:p>
       <w:pPr>
@@ -7310,6 +7319,17 @@
         </w:rPr>
         <w:t>Response:</w:t>
       </w:r>
+      <w:r>
+        <w:rPr>
+          <w:rFonts w:ascii="Times New Roman" w:eastAsia="Times New Roman" w:hAnsi="Times New Roman" w:cs="Times New Roman"/>
+          <w:color w:val="4472C4" w:themeColor="accent1"/>
+          <w:kern w:val="0"/>
+          <w:shd w:val="clear" w:color="auto" w:fill="FFFFFF"/>
+          <w:lang w:eastAsia="en-GB"/>
+          <w14:ligatures w14:val="none"/>
+        </w:rPr>
+        <w:t xml:space="preserve"> Thank you for your very helpful, and quite constructive, comments. We have now tried to take on board as much of the suggestions provided. We have also explored in far more depth some of the issues raised. We detail these below.</w:t>
+      </w:r>
     </w:p>
     <w:p>
       <w:pPr>
@@ -7511,11 +7531,23 @@
           <w:rFonts w:ascii="Times New Roman" w:eastAsia="Times New Roman" w:hAnsi="Times New Roman" w:cs="Times New Roman"/>
           <w:color w:val="000000"/>
           <w:kern w:val="0"/>
-          <w:shd w:val="clear" w:color="auto" w:fill="FFFFFF"/>
-          <w:lang w:eastAsia="en-GB"/>
-          <w14:ligatures w14:val="none"/>
-        </w:rPr>
-        <w:t>Comparing Tables S4 and S5 to Table S6 suggests that G and M may indeed be confounded. The M components are much larger (and G slightly smaller) in S4/S5 when the treatments are split than when they are both included. This suggests to me that G and M are confounded due to the lack of replication within dams in S4/S5, but that when all offspring are included, this is ameliorated somewhat, leading to a more reasonable value for M. There also seems to be a very strong correlation between slope and intercept for M, further suggesting that the model is overparameterized. </w:t>
+          <w:highlight w:val="yellow"/>
+          <w:shd w:val="clear" w:color="auto" w:fill="FFFFFF"/>
+          <w:lang w:eastAsia="en-GB"/>
+          <w14:ligatures w14:val="none"/>
+        </w:rPr>
+        <w:t>Comparing Tables S4 and S5 to Table S6 suggests that G and M may indeed be confounded. The M components</w:t>
+      </w:r>
+      <w:r>
+        <w:rPr>
+          <w:rFonts w:ascii="Times New Roman" w:eastAsia="Times New Roman" w:hAnsi="Times New Roman" w:cs="Times New Roman"/>
+          <w:color w:val="000000"/>
+          <w:kern w:val="0"/>
+          <w:shd w:val="clear" w:color="auto" w:fill="FFFFFF"/>
+          <w:lang w:eastAsia="en-GB"/>
+          <w14:ligatures w14:val="none"/>
+        </w:rPr>
+        <w:t xml:space="preserve"> are much larger (and G slightly smaller) in S4/S5 when the treatments are split than when they are both included. This suggests to me that G and M are confounded due to the lack of replication within dams in S4/S5, but that when all offspring are included, this is ameliorated somewhat, leading to a more reasonable value for M. There also seems to be a very strong correlation between slope and intercept for M, further suggesting that the model is overparameterized. </w:t>
       </w:r>
       <w:r>
         <w:rPr>
@@ -7541,6 +7573,62 @@
       <w:r>
         <w:rPr>
           <w:rFonts w:ascii="Times New Roman" w:eastAsia="Times New Roman" w:hAnsi="Times New Roman" w:cs="Times New Roman"/>
+          <w:color w:val="000000"/>
+          <w:kern w:val="0"/>
+          <w:shd w:val="clear" w:color="auto" w:fill="FFFFFF"/>
+          <w:lang w:eastAsia="en-GB"/>
+          <w14:ligatures w14:val="none"/>
+        </w:rPr>
+        <w:t xml:space="preserve">I recommend that the authors consider comparing models that do not include maternal effects in their model comparison approach (Table 1). </w:t>
+      </w:r>
+      <w:r>
+        <w:rPr>
+          <w:rFonts w:ascii="Times New Roman" w:eastAsia="Times New Roman" w:hAnsi="Times New Roman" w:cs="Times New Roman"/>
+          <w:b/>
+          <w:bCs/>
+          <w:color w:val="000000"/>
+          <w:kern w:val="0"/>
+          <w:shd w:val="clear" w:color="auto" w:fill="FFFFFF"/>
+          <w:lang w:eastAsia="en-GB"/>
+          <w14:ligatures w14:val="none"/>
+        </w:rPr>
+        <w:t>If I am correct that there is a confound, I would expect G-only models to provide similar fit to G+M models</w:t>
+      </w:r>
+      <w:r>
+        <w:rPr>
+          <w:rFonts w:ascii="Times New Roman" w:eastAsia="Times New Roman" w:hAnsi="Times New Roman" w:cs="Times New Roman"/>
+          <w:color w:val="000000"/>
+          <w:kern w:val="0"/>
+          <w:shd w:val="clear" w:color="auto" w:fill="FFFFFF"/>
+          <w:lang w:eastAsia="en-GB"/>
+          <w14:ligatures w14:val="none"/>
+        </w:rPr>
+        <w:t>. </w:t>
+      </w:r>
+      <w:r>
+        <w:rPr>
+          <w:rFonts w:ascii="Times New Roman" w:eastAsia="Times New Roman" w:hAnsi="Times New Roman" w:cs="Times New Roman"/>
+          <w:color w:val="000000"/>
+          <w:kern w:val="0"/>
+          <w:lang w:eastAsia="en-GB"/>
+          <w14:ligatures w14:val="none"/>
+        </w:rPr>
+        <w:br/>
+      </w:r>
+    </w:p>
+    <w:p>
+      <w:pPr>
+        <w:rPr>
+          <w:rFonts w:ascii="Times New Roman" w:eastAsia="Times New Roman" w:hAnsi="Times New Roman" w:cs="Times New Roman"/>
+          <w:color w:val="000000"/>
+          <w:kern w:val="0"/>
+          <w:lang w:eastAsia="en-GB"/>
+          <w14:ligatures w14:val="none"/>
+        </w:rPr>
+      </w:pPr>
+      <w:r>
+        <w:rPr>
+          <w:rFonts w:ascii="Times New Roman" w:eastAsia="Times New Roman" w:hAnsi="Times New Roman" w:cs="Times New Roman"/>
           <w:b/>
           <w:bCs/>
           <w:color w:val="4472C4" w:themeColor="accent1"/>
@@ -7578,35 +7666,48 @@
           <w:rFonts w:ascii="Times New Roman" w:eastAsia="Times New Roman" w:hAnsi="Times New Roman" w:cs="Times New Roman"/>
           <w:color w:val="000000"/>
           <w:kern w:val="0"/>
-          <w:shd w:val="clear" w:color="auto" w:fill="FFFFFF"/>
-          <w:lang w:eastAsia="en-GB"/>
-          <w14:ligatures w14:val="none"/>
-        </w:rPr>
-        <w:t xml:space="preserve">I recommend that the authors consider comparing models that do not include maternal effects in their model comparison approach (Table 1). </w:t>
-      </w:r>
-      <w:r>
-        <w:rPr>
-          <w:rFonts w:ascii="Times New Roman" w:eastAsia="Times New Roman" w:hAnsi="Times New Roman" w:cs="Times New Roman"/>
-          <w:b/>
-          <w:bCs/>
-          <w:color w:val="000000"/>
-          <w:kern w:val="0"/>
-          <w:shd w:val="clear" w:color="auto" w:fill="FFFFFF"/>
-          <w:lang w:eastAsia="en-GB"/>
-          <w14:ligatures w14:val="none"/>
-        </w:rPr>
-        <w:t>If I am correct that there is a confound, I would expect G-only models to provide similar fit to G+M models</w:t>
-      </w:r>
-      <w:r>
-        <w:rPr>
-          <w:rFonts w:ascii="Times New Roman" w:eastAsia="Times New Roman" w:hAnsi="Times New Roman" w:cs="Times New Roman"/>
-          <w:color w:val="000000"/>
-          <w:kern w:val="0"/>
-          <w:shd w:val="clear" w:color="auto" w:fill="FFFFFF"/>
-          <w:lang w:eastAsia="en-GB"/>
-          <w14:ligatures w14:val="none"/>
-        </w:rPr>
-        <w:t>. </w:t>
+          <w:highlight w:val="yellow"/>
+          <w:shd w:val="clear" w:color="auto" w:fill="FFFFFF"/>
+          <w:lang w:eastAsia="en-GB"/>
+          <w14:ligatures w14:val="none"/>
+        </w:rPr>
+        <w:lastRenderedPageBreak/>
+        <w:t>As far as I can tell</w:t>
+      </w:r>
+      <w:r>
+        <w:rPr>
+          <w:rFonts w:ascii="Times New Roman" w:eastAsia="Times New Roman" w:hAnsi="Times New Roman" w:cs="Times New Roman"/>
+          <w:color w:val="000000"/>
+          <w:kern w:val="0"/>
+          <w:shd w:val="clear" w:color="auto" w:fill="FFFFFF"/>
+          <w:lang w:eastAsia="en-GB"/>
+          <w14:ligatures w14:val="none"/>
+        </w:rPr>
+        <w:t xml:space="preserve">, Model 7 was selected based on the full dataset rather than the split data set (line 254). Is this correct? If so, the authors may be selecting a model to </w:t>
+      </w:r>
+      <w:proofErr w:type="spellStart"/>
+      <w:r>
+        <w:rPr>
+          <w:rFonts w:ascii="Times New Roman" w:eastAsia="Times New Roman" w:hAnsi="Times New Roman" w:cs="Times New Roman"/>
+          <w:color w:val="000000"/>
+          <w:kern w:val="0"/>
+          <w:shd w:val="clear" w:color="auto" w:fill="FFFFFF"/>
+          <w:lang w:eastAsia="en-GB"/>
+          <w14:ligatures w14:val="none"/>
+        </w:rPr>
+        <w:t>analyze</w:t>
+      </w:r>
+      <w:proofErr w:type="spellEnd"/>
+      <w:r>
+        <w:rPr>
+          <w:rFonts w:ascii="Times New Roman" w:eastAsia="Times New Roman" w:hAnsi="Times New Roman" w:cs="Times New Roman"/>
+          <w:color w:val="000000"/>
+          <w:kern w:val="0"/>
+          <w:shd w:val="clear" w:color="auto" w:fill="FFFFFF"/>
+          <w:lang w:eastAsia="en-GB"/>
+          <w14:ligatures w14:val="none"/>
+        </w:rPr>
+        <w:t xml:space="preserve"> their split dataset that has too many parameters. </w:t>
       </w:r>
       <w:r>
         <w:rPr>
@@ -7669,12 +7770,102 @@
           <w:rFonts w:ascii="Times New Roman" w:eastAsia="Times New Roman" w:hAnsi="Times New Roman" w:cs="Times New Roman"/>
           <w:color w:val="000000"/>
           <w:kern w:val="0"/>
-          <w:shd w:val="clear" w:color="auto" w:fill="FFFFFF"/>
-          <w:lang w:eastAsia="en-GB"/>
-          <w14:ligatures w14:val="none"/>
-        </w:rPr>
-        <w:lastRenderedPageBreak/>
-        <w:t xml:space="preserve">As far as I can tell, Model 7 was selected based on the full dataset rather than the split data set (line 254). Is this correct? If so, the authors may be selecting a model to </w:t>
+          <w:highlight w:val="yellow"/>
+          <w:shd w:val="clear" w:color="auto" w:fill="FFFFFF"/>
+          <w:lang w:eastAsia="en-GB"/>
+          <w14:ligatures w14:val="none"/>
+        </w:rPr>
+        <w:t>One of the findings is that the proportion of variance explained by maternal effects declines and rebounds</w:t>
+      </w:r>
+      <w:r>
+        <w:rPr>
+          <w:rFonts w:ascii="Times New Roman" w:eastAsia="Times New Roman" w:hAnsi="Times New Roman" w:cs="Times New Roman"/>
+          <w:color w:val="000000"/>
+          <w:kern w:val="0"/>
+          <w:shd w:val="clear" w:color="auto" w:fill="FFFFFF"/>
+          <w:lang w:eastAsia="en-GB"/>
+          <w14:ligatures w14:val="none"/>
+        </w:rPr>
+        <w:t>. I believe that this conclusion hinges on analyses from the split data set (figure 3). If so, I would treat this conclusion with extreme caution given the potential confound mentioned above. I would also like to see how these curves look from the combined dataset. </w:t>
+      </w:r>
+      <w:r>
+        <w:rPr>
+          <w:rFonts w:ascii="Times New Roman" w:eastAsia="Times New Roman" w:hAnsi="Times New Roman" w:cs="Times New Roman"/>
+          <w:color w:val="000000"/>
+          <w:kern w:val="0"/>
+          <w:lang w:eastAsia="en-GB"/>
+          <w14:ligatures w14:val="none"/>
+        </w:rPr>
+        <w:br/>
+      </w:r>
+    </w:p>
+    <w:p>
+      <w:pPr>
+        <w:rPr>
+          <w:rFonts w:ascii="Times New Roman" w:eastAsia="Times New Roman" w:hAnsi="Times New Roman" w:cs="Times New Roman"/>
+          <w:color w:val="000000"/>
+          <w:kern w:val="0"/>
+          <w:lang w:eastAsia="en-GB"/>
+          <w14:ligatures w14:val="none"/>
+        </w:rPr>
+      </w:pPr>
+      <w:r>
+        <w:rPr>
+          <w:rFonts w:ascii="Times New Roman" w:eastAsia="Times New Roman" w:hAnsi="Times New Roman" w:cs="Times New Roman"/>
+          <w:b/>
+          <w:bCs/>
+          <w:color w:val="4472C4" w:themeColor="accent1"/>
+          <w:kern w:val="0"/>
+          <w:shd w:val="clear" w:color="auto" w:fill="FFFFFF"/>
+          <w:lang w:eastAsia="en-GB"/>
+          <w14:ligatures w14:val="none"/>
+        </w:rPr>
+        <w:t>Response:</w:t>
+      </w:r>
+    </w:p>
+    <w:p>
+      <w:pPr>
+        <w:rPr>
+          <w:rFonts w:ascii="Times New Roman" w:eastAsia="Times New Roman" w:hAnsi="Times New Roman" w:cs="Times New Roman"/>
+          <w:color w:val="000000"/>
+          <w:kern w:val="0"/>
+          <w:lang w:eastAsia="en-GB"/>
+          <w14:ligatures w14:val="none"/>
+        </w:rPr>
+      </w:pPr>
+    </w:p>
+    <w:p>
+      <w:pPr>
+        <w:rPr>
+          <w:rFonts w:ascii="Times New Roman" w:eastAsia="Times New Roman" w:hAnsi="Times New Roman" w:cs="Times New Roman"/>
+          <w:color w:val="000000"/>
+          <w:kern w:val="0"/>
+          <w:lang w:eastAsia="en-GB"/>
+          <w14:ligatures w14:val="none"/>
+        </w:rPr>
+      </w:pPr>
+      <w:r>
+        <w:rPr>
+          <w:rFonts w:ascii="Times New Roman" w:eastAsia="Times New Roman" w:hAnsi="Times New Roman" w:cs="Times New Roman"/>
+          <w:color w:val="000000"/>
+          <w:kern w:val="0"/>
+          <w:highlight w:val="yellow"/>
+          <w:shd w:val="clear" w:color="auto" w:fill="FFFFFF"/>
+          <w:lang w:eastAsia="en-GB"/>
+          <w14:ligatures w14:val="none"/>
+        </w:rPr>
+        <w:t>I found the statement</w:t>
+      </w:r>
+      <w:r>
+        <w:rPr>
+          <w:rFonts w:ascii="Times New Roman" w:eastAsia="Times New Roman" w:hAnsi="Times New Roman" w:cs="Times New Roman"/>
+          <w:color w:val="000000"/>
+          <w:kern w:val="0"/>
+          <w:shd w:val="clear" w:color="auto" w:fill="FFFFFF"/>
+          <w:lang w:eastAsia="en-GB"/>
+          <w14:ligatures w14:val="none"/>
+        </w:rPr>
+        <w:t xml:space="preserve"> noting the rarity of half-sibs in line 493 to be curious, as it seems to ignore paternal half-sibs, which should not be rare given the breeding design, and focus only on maternal half-sibs. I suggest editing this, as it has the potential to be misleading. That said, it would be nice to discuss the origin of the few maternal half sibs. Is this because females had stored sperm from previous </w:t>
       </w:r>
       <w:proofErr w:type="spellStart"/>
       <w:r>
@@ -7686,7 +7877,7 @@
           <w:lang w:eastAsia="en-GB"/>
           <w14:ligatures w14:val="none"/>
         </w:rPr>
-        <w:t>analyze</w:t>
+        <w:t>matings</w:t>
       </w:r>
       <w:proofErr w:type="spellEnd"/>
       <w:r>
@@ -7698,7 +7889,7 @@
           <w:lang w:eastAsia="en-GB"/>
           <w14:ligatures w14:val="none"/>
         </w:rPr>
-        <w:t xml:space="preserve"> their split dataset that has too many parameters. </w:t>
+        <w:t xml:space="preserve"> in the wild, or because some females were mated multiply in the lab? </w:t>
       </w:r>
       <w:r>
         <w:rPr>
@@ -7734,196 +7925,96 @@
         </w:rPr>
         <w:t>Response:</w:t>
       </w:r>
-    </w:p>
-    <w:p>
-      <w:pPr>
-        <w:rPr>
-          <w:rFonts w:ascii="Times New Roman" w:eastAsia="Times New Roman" w:hAnsi="Times New Roman" w:cs="Times New Roman"/>
-          <w:color w:val="000000"/>
-          <w:kern w:val="0"/>
-          <w:lang w:eastAsia="en-GB"/>
-          <w14:ligatures w14:val="none"/>
-        </w:rPr>
-      </w:pPr>
-    </w:p>
-    <w:p>
-      <w:pPr>
-        <w:rPr>
-          <w:rFonts w:ascii="Times New Roman" w:eastAsia="Times New Roman" w:hAnsi="Times New Roman" w:cs="Times New Roman"/>
-          <w:color w:val="000000"/>
-          <w:kern w:val="0"/>
-          <w:lang w:eastAsia="en-GB"/>
-          <w14:ligatures w14:val="none"/>
-        </w:rPr>
-      </w:pPr>
-      <w:r>
-        <w:rPr>
-          <w:rFonts w:ascii="Times New Roman" w:eastAsia="Times New Roman" w:hAnsi="Times New Roman" w:cs="Times New Roman"/>
-          <w:color w:val="000000"/>
-          <w:kern w:val="0"/>
-          <w:shd w:val="clear" w:color="auto" w:fill="FFFFFF"/>
-          <w:lang w:eastAsia="en-GB"/>
-          <w14:ligatures w14:val="none"/>
-        </w:rPr>
-        <w:t>One of the findings is that the proportion of variance explained by maternal effects declines and rebounds. I believe that this conclusion hinges on analyses from the split data set (figure 3). If so, I would treat this conclusion with extreme caution given the potential confound mentioned above. I would also like to see how these curves look from the combined dataset. </w:t>
-      </w:r>
-      <w:r>
-        <w:rPr>
-          <w:rFonts w:ascii="Times New Roman" w:eastAsia="Times New Roman" w:hAnsi="Times New Roman" w:cs="Times New Roman"/>
-          <w:color w:val="000000"/>
-          <w:kern w:val="0"/>
-          <w:lang w:eastAsia="en-GB"/>
-          <w14:ligatures w14:val="none"/>
-        </w:rPr>
-        <w:br/>
-      </w:r>
-    </w:p>
-    <w:p>
-      <w:pPr>
-        <w:rPr>
-          <w:rFonts w:ascii="Times New Roman" w:eastAsia="Times New Roman" w:hAnsi="Times New Roman" w:cs="Times New Roman"/>
-          <w:color w:val="000000"/>
-          <w:kern w:val="0"/>
-          <w:lang w:eastAsia="en-GB"/>
-          <w14:ligatures w14:val="none"/>
-        </w:rPr>
-      </w:pPr>
-      <w:r>
-        <w:rPr>
-          <w:rFonts w:ascii="Times New Roman" w:eastAsia="Times New Roman" w:hAnsi="Times New Roman" w:cs="Times New Roman"/>
-          <w:b/>
-          <w:bCs/>
-          <w:color w:val="4472C4" w:themeColor="accent1"/>
-          <w:kern w:val="0"/>
-          <w:shd w:val="clear" w:color="auto" w:fill="FFFFFF"/>
-          <w:lang w:eastAsia="en-GB"/>
-          <w14:ligatures w14:val="none"/>
-        </w:rPr>
-        <w:t>Response:</w:t>
-      </w:r>
-    </w:p>
-    <w:p>
-      <w:pPr>
-        <w:rPr>
-          <w:rFonts w:ascii="Times New Roman" w:eastAsia="Times New Roman" w:hAnsi="Times New Roman" w:cs="Times New Roman"/>
-          <w:color w:val="000000"/>
-          <w:kern w:val="0"/>
-          <w:lang w:eastAsia="en-GB"/>
-          <w14:ligatures w14:val="none"/>
-        </w:rPr>
-      </w:pPr>
-    </w:p>
-    <w:p>
-      <w:pPr>
-        <w:rPr>
-          <w:rFonts w:ascii="Times New Roman" w:eastAsia="Times New Roman" w:hAnsi="Times New Roman" w:cs="Times New Roman"/>
-          <w:color w:val="000000"/>
-          <w:kern w:val="0"/>
-          <w:lang w:eastAsia="en-GB"/>
-          <w14:ligatures w14:val="none"/>
-        </w:rPr>
-      </w:pPr>
-      <w:r>
-        <w:rPr>
-          <w:rFonts w:ascii="Times New Roman" w:eastAsia="Times New Roman" w:hAnsi="Times New Roman" w:cs="Times New Roman"/>
-          <w:color w:val="000000"/>
-          <w:kern w:val="0"/>
-          <w:shd w:val="clear" w:color="auto" w:fill="FFFFFF"/>
-          <w:lang w:eastAsia="en-GB"/>
-          <w14:ligatures w14:val="none"/>
-        </w:rPr>
-        <w:t xml:space="preserve">I found the statement noting the rarity of half-sibs in line 493 to be curious, as it seems to ignore paternal half-sibs, which should not be rare given the breeding design, and focus only on maternal half-sibs. I suggest editing this, as it has the potential to be misleading. That said, it would be nice to discuss the origin of the few maternal half sibs. Is this because females had stored sperm from previous </w:t>
-      </w:r>
-      <w:proofErr w:type="spellStart"/>
-      <w:r>
-        <w:rPr>
-          <w:rFonts w:ascii="Times New Roman" w:eastAsia="Times New Roman" w:hAnsi="Times New Roman" w:cs="Times New Roman"/>
-          <w:color w:val="000000"/>
-          <w:kern w:val="0"/>
-          <w:shd w:val="clear" w:color="auto" w:fill="FFFFFF"/>
-          <w:lang w:eastAsia="en-GB"/>
-          <w14:ligatures w14:val="none"/>
-        </w:rPr>
-        <w:t>matings</w:t>
-      </w:r>
-      <w:proofErr w:type="spellEnd"/>
-      <w:r>
-        <w:rPr>
-          <w:rFonts w:ascii="Times New Roman" w:eastAsia="Times New Roman" w:hAnsi="Times New Roman" w:cs="Times New Roman"/>
-          <w:color w:val="000000"/>
-          <w:kern w:val="0"/>
-          <w:shd w:val="clear" w:color="auto" w:fill="FFFFFF"/>
-          <w:lang w:eastAsia="en-GB"/>
-          <w14:ligatures w14:val="none"/>
-        </w:rPr>
-        <w:t xml:space="preserve"> in the wild, or because some females were mated multiply in the lab? </w:t>
-      </w:r>
-      <w:r>
-        <w:rPr>
-          <w:rFonts w:ascii="Times New Roman" w:eastAsia="Times New Roman" w:hAnsi="Times New Roman" w:cs="Times New Roman"/>
-          <w:color w:val="000000"/>
-          <w:kern w:val="0"/>
-          <w:lang w:eastAsia="en-GB"/>
-          <w14:ligatures w14:val="none"/>
-        </w:rPr>
-        <w:br/>
-      </w:r>
-    </w:p>
-    <w:p>
-      <w:pPr>
-        <w:rPr>
-          <w:rFonts w:ascii="Times New Roman" w:eastAsia="Times New Roman" w:hAnsi="Times New Roman" w:cs="Times New Roman"/>
-          <w:color w:val="000000"/>
-          <w:kern w:val="0"/>
-          <w:lang w:eastAsia="en-GB"/>
-          <w14:ligatures w14:val="none"/>
-        </w:rPr>
-      </w:pPr>
-      <w:r>
-        <w:rPr>
-          <w:rFonts w:ascii="Times New Roman" w:eastAsia="Times New Roman" w:hAnsi="Times New Roman" w:cs="Times New Roman"/>
-          <w:b/>
-          <w:bCs/>
-          <w:color w:val="4472C4" w:themeColor="accent1"/>
-          <w:kern w:val="0"/>
-          <w:shd w:val="clear" w:color="auto" w:fill="FFFFFF"/>
-          <w:lang w:eastAsia="en-GB"/>
-          <w14:ligatures w14:val="none"/>
-        </w:rPr>
-        <w:t>Response:</w:t>
-      </w:r>
-    </w:p>
-    <w:p>
-      <w:pPr>
-        <w:rPr>
-          <w:rFonts w:ascii="Times New Roman" w:eastAsia="Times New Roman" w:hAnsi="Times New Roman" w:cs="Times New Roman"/>
-          <w:color w:val="000000"/>
-          <w:kern w:val="0"/>
-          <w:lang w:eastAsia="en-GB"/>
-          <w14:ligatures w14:val="none"/>
-        </w:rPr>
-      </w:pPr>
-    </w:p>
-    <w:p>
-      <w:pPr>
-        <w:rPr>
-          <w:rFonts w:ascii="Times New Roman" w:eastAsia="Times New Roman" w:hAnsi="Times New Roman" w:cs="Times New Roman"/>
-          <w:color w:val="000000"/>
-          <w:kern w:val="0"/>
-          <w:lang w:eastAsia="en-GB"/>
-          <w14:ligatures w14:val="none"/>
-        </w:rPr>
-      </w:pPr>
-      <w:r>
-        <w:rPr>
-          <w:rFonts w:ascii="Times New Roman" w:eastAsia="Times New Roman" w:hAnsi="Times New Roman" w:cs="Times New Roman"/>
-          <w:color w:val="000000"/>
-          <w:kern w:val="0"/>
-          <w:shd w:val="clear" w:color="auto" w:fill="FFFFFF"/>
-          <w:lang w:eastAsia="en-GB"/>
-          <w14:ligatures w14:val="none"/>
-        </w:rPr>
-        <w:t>I suspect that none of these considerations will affect the authors' main conclusion that G does not significantly differ across environments, but it would be nice to confirm that this result is robust to a model that does not include maternal effects. </w:t>
+      <w:r>
+        <w:rPr>
+          <w:rFonts w:ascii="Times New Roman" w:eastAsia="Times New Roman" w:hAnsi="Times New Roman" w:cs="Times New Roman"/>
+          <w:b/>
+          <w:bCs/>
+          <w:color w:val="4472C4" w:themeColor="accent1"/>
+          <w:kern w:val="0"/>
+          <w:shd w:val="clear" w:color="auto" w:fill="FFFFFF"/>
+          <w:lang w:eastAsia="en-GB"/>
+          <w14:ligatures w14:val="none"/>
+        </w:rPr>
+        <w:t xml:space="preserve"> </w:t>
+      </w:r>
+      <w:r>
+        <w:rPr>
+          <w:rFonts w:ascii="Times New Roman" w:eastAsia="Times New Roman" w:hAnsi="Times New Roman" w:cs="Times New Roman"/>
+          <w:color w:val="4472C4" w:themeColor="accent1"/>
+          <w:kern w:val="0"/>
+          <w:shd w:val="clear" w:color="auto" w:fill="FFFFFF"/>
+          <w:lang w:eastAsia="en-GB"/>
+          <w14:ligatures w14:val="none"/>
+        </w:rPr>
+        <w:t xml:space="preserve"> Thanks. We now provide a full breakdown of the data in each of the treatments (Table S11)</w:t>
+      </w:r>
+      <w:r>
+        <w:rPr>
+          <w:rFonts w:ascii="Times New Roman" w:eastAsia="Times New Roman" w:hAnsi="Times New Roman" w:cs="Times New Roman"/>
+          <w:color w:val="4472C4" w:themeColor="accent1"/>
+          <w:kern w:val="0"/>
+          <w:shd w:val="clear" w:color="auto" w:fill="FFFFFF"/>
+          <w:lang w:eastAsia="en-GB"/>
+          <w14:ligatures w14:val="none"/>
+        </w:rPr>
+        <w:t>, and both the number of maternal and paternal half sibs in the dataset</w:t>
+      </w:r>
+      <w:r>
+        <w:rPr>
+          <w:rFonts w:ascii="Times New Roman" w:eastAsia="Times New Roman" w:hAnsi="Times New Roman" w:cs="Times New Roman"/>
+          <w:color w:val="4472C4" w:themeColor="accent1"/>
+          <w:kern w:val="0"/>
+          <w:shd w:val="clear" w:color="auto" w:fill="FFFFFF"/>
+          <w:lang w:eastAsia="en-GB"/>
+          <w14:ligatures w14:val="none"/>
+        </w:rPr>
+        <w:t xml:space="preserve">. We have also edited this sentence as suggested. </w:t>
+      </w:r>
+    </w:p>
+    <w:p>
+      <w:pPr>
+        <w:rPr>
+          <w:rFonts w:ascii="Times New Roman" w:eastAsia="Times New Roman" w:hAnsi="Times New Roman" w:cs="Times New Roman"/>
+          <w:color w:val="000000"/>
+          <w:kern w:val="0"/>
+          <w:lang w:eastAsia="en-GB"/>
+          <w14:ligatures w14:val="none"/>
+        </w:rPr>
+      </w:pPr>
+    </w:p>
+    <w:p>
+      <w:pPr>
+        <w:rPr>
+          <w:rFonts w:ascii="Times New Roman" w:eastAsia="Times New Roman" w:hAnsi="Times New Roman" w:cs="Times New Roman"/>
+          <w:color w:val="000000"/>
+          <w:kern w:val="0"/>
+          <w:lang w:eastAsia="en-GB"/>
+          <w14:ligatures w14:val="none"/>
+        </w:rPr>
+      </w:pPr>
+      <w:r>
+        <w:rPr>
+          <w:rFonts w:ascii="Times New Roman" w:eastAsia="Times New Roman" w:hAnsi="Times New Roman" w:cs="Times New Roman"/>
+          <w:color w:val="000000"/>
+          <w:kern w:val="0"/>
+          <w:highlight w:val="yellow"/>
+          <w:shd w:val="clear" w:color="auto" w:fill="FFFFFF"/>
+          <w:lang w:eastAsia="en-GB"/>
+          <w14:ligatures w14:val="none"/>
+        </w:rPr>
+        <w:t>I suspect</w:t>
+      </w:r>
+      <w:r>
+        <w:rPr>
+          <w:rFonts w:ascii="Times New Roman" w:eastAsia="Times New Roman" w:hAnsi="Times New Roman" w:cs="Times New Roman"/>
+          <w:color w:val="000000"/>
+          <w:kern w:val="0"/>
+          <w:shd w:val="clear" w:color="auto" w:fill="FFFFFF"/>
+          <w:lang w:eastAsia="en-GB"/>
+          <w14:ligatures w14:val="none"/>
+        </w:rPr>
+        <w:t xml:space="preserve"> that none of these considerations will affect the authors' main conclusion that G does not significantly differ across environments, but it would be nice to confirm that this result is robust to a model that does not include maternal effects. </w:t>
       </w:r>
       <w:r>
         <w:rPr>

</xml_diff>

<commit_message>
response to reviewer 2
</commit_message>
<xml_diff>
--- a/doc/Heredity_R1/Responses_to_Reviewers.docx
+++ b/doc/Heredity_R1/Responses_to_Reviewers.docx
@@ -6043,8 +6043,9 @@
       <w:pPr>
         <w:rPr>
           <w:rFonts w:ascii="Times New Roman" w:eastAsia="Times New Roman" w:hAnsi="Times New Roman" w:cs="Times New Roman"/>
-          <w:color w:val="000000"/>
-          <w:kern w:val="0"/>
+          <w:color w:val="4472C4" w:themeColor="accent1"/>
+          <w:kern w:val="0"/>
+          <w:shd w:val="clear" w:color="auto" w:fill="FFFFFF"/>
           <w:lang w:eastAsia="en-GB"/>
           <w14:ligatures w14:val="none"/>
         </w:rPr>
@@ -6062,17 +6063,749 @@
         </w:rPr>
         <w:t>Response:</w:t>
       </w:r>
-    </w:p>
-    <w:p>
-      <w:pPr>
-        <w:rPr>
-          <w:rFonts w:ascii="Times New Roman" w:eastAsia="Times New Roman" w:hAnsi="Times New Roman" w:cs="Times New Roman"/>
-          <w:color w:val="000000"/>
-          <w:kern w:val="0"/>
-          <w:lang w:eastAsia="en-GB"/>
-          <w14:ligatures w14:val="none"/>
-        </w:rPr>
-      </w:pPr>
+      <w:r>
+        <w:rPr>
+          <w:rFonts w:ascii="Times New Roman" w:eastAsia="Times New Roman" w:hAnsi="Times New Roman" w:cs="Times New Roman"/>
+          <w:color w:val="4472C4" w:themeColor="accent1"/>
+          <w:kern w:val="0"/>
+          <w:shd w:val="clear" w:color="auto" w:fill="FFFFFF"/>
+          <w:lang w:eastAsia="en-GB"/>
+          <w14:ligatures w14:val="none"/>
+        </w:rPr>
+        <w:t xml:space="preserve"> Thanks for </w:t>
+      </w:r>
+      <w:r>
+        <w:rPr>
+          <w:rFonts w:ascii="Times New Roman" w:eastAsia="Times New Roman" w:hAnsi="Times New Roman" w:cs="Times New Roman"/>
+          <w:color w:val="4472C4" w:themeColor="accent1"/>
+          <w:kern w:val="0"/>
+          <w:shd w:val="clear" w:color="auto" w:fill="FFFFFF"/>
+          <w:lang w:eastAsia="en-GB"/>
+          <w14:ligatures w14:val="none"/>
+        </w:rPr>
+        <w:t>these</w:t>
+      </w:r>
+      <w:r>
+        <w:rPr>
+          <w:rFonts w:ascii="Times New Roman" w:eastAsia="Times New Roman" w:hAnsi="Times New Roman" w:cs="Times New Roman"/>
+          <w:color w:val="4472C4" w:themeColor="accent1"/>
+          <w:kern w:val="0"/>
+          <w:shd w:val="clear" w:color="auto" w:fill="FFFFFF"/>
+          <w:lang w:eastAsia="en-GB"/>
+          <w14:ligatures w14:val="none"/>
+        </w:rPr>
+        <w:t xml:space="preserve"> comment</w:t>
+      </w:r>
+      <w:r>
+        <w:rPr>
+          <w:rFonts w:ascii="Times New Roman" w:eastAsia="Times New Roman" w:hAnsi="Times New Roman" w:cs="Times New Roman"/>
+          <w:color w:val="4472C4" w:themeColor="accent1"/>
+          <w:kern w:val="0"/>
+          <w:shd w:val="clear" w:color="auto" w:fill="FFFFFF"/>
+          <w:lang w:eastAsia="en-GB"/>
+          <w14:ligatures w14:val="none"/>
+        </w:rPr>
+        <w:t>s</w:t>
+      </w:r>
+      <w:r>
+        <w:rPr>
+          <w:rFonts w:ascii="Times New Roman" w:eastAsia="Times New Roman" w:hAnsi="Times New Roman" w:cs="Times New Roman"/>
+          <w:color w:val="4472C4" w:themeColor="accent1"/>
+          <w:kern w:val="0"/>
+          <w:shd w:val="clear" w:color="auto" w:fill="FFFFFF"/>
+          <w:lang w:eastAsia="en-GB"/>
+          <w14:ligatures w14:val="none"/>
+        </w:rPr>
+        <w:t xml:space="preserve">. </w:t>
+      </w:r>
+      <w:r>
+        <w:rPr>
+          <w:rFonts w:ascii="Times New Roman" w:eastAsia="Times New Roman" w:hAnsi="Times New Roman" w:cs="Times New Roman"/>
+          <w:color w:val="4472C4" w:themeColor="accent1"/>
+          <w:kern w:val="0"/>
+          <w:shd w:val="clear" w:color="auto" w:fill="FFFFFF"/>
+          <w:lang w:eastAsia="en-GB"/>
+          <w14:ligatures w14:val="none"/>
+        </w:rPr>
+        <w:t>The point about social housing is</w:t>
+      </w:r>
+      <w:r>
+        <w:rPr>
+          <w:rFonts w:ascii="Times New Roman" w:eastAsia="Times New Roman" w:hAnsi="Times New Roman" w:cs="Times New Roman"/>
+          <w:color w:val="4472C4" w:themeColor="accent1"/>
+          <w:kern w:val="0"/>
+          <w:shd w:val="clear" w:color="auto" w:fill="FFFFFF"/>
+          <w:lang w:eastAsia="en-GB"/>
+          <w14:ligatures w14:val="none"/>
+        </w:rPr>
+        <w:t xml:space="preserve"> a good </w:t>
+      </w:r>
+      <w:r>
+        <w:rPr>
+          <w:rFonts w:ascii="Times New Roman" w:eastAsia="Times New Roman" w:hAnsi="Times New Roman" w:cs="Times New Roman"/>
+          <w:color w:val="4472C4" w:themeColor="accent1"/>
+          <w:kern w:val="0"/>
+          <w:shd w:val="clear" w:color="auto" w:fill="FFFFFF"/>
+          <w:lang w:eastAsia="en-GB"/>
+          <w14:ligatures w14:val="none"/>
+        </w:rPr>
+        <w:t xml:space="preserve">one. We did already mention this being a possible reason for changes in variance across age in the discussion. See the section of the discission below. </w:t>
+      </w:r>
+    </w:p>
+    <w:p>
+      <w:pPr>
+        <w:rPr>
+          <w:rFonts w:ascii="Times New Roman" w:eastAsia="Times New Roman" w:hAnsi="Times New Roman" w:cs="Times New Roman"/>
+          <w:color w:val="4472C4" w:themeColor="accent1"/>
+          <w:kern w:val="0"/>
+          <w:shd w:val="clear" w:color="auto" w:fill="FFFFFF"/>
+          <w:lang w:eastAsia="en-GB"/>
+          <w14:ligatures w14:val="none"/>
+        </w:rPr>
+      </w:pPr>
+    </w:p>
+    <w:p>
+      <w:pPr>
+        <w:rPr>
+          <w:rFonts w:ascii="Times New Roman" w:eastAsia="Times New Roman" w:hAnsi="Times New Roman" w:cs="Times New Roman"/>
+          <w:color w:val="4472C4" w:themeColor="accent1"/>
+          <w:kern w:val="0"/>
+          <w:shd w:val="clear" w:color="auto" w:fill="FFFFFF"/>
+          <w:lang w:eastAsia="en-GB"/>
+          <w14:ligatures w14:val="none"/>
+        </w:rPr>
+      </w:pPr>
+      <w:r>
+        <w:rPr>
+          <w:rFonts w:ascii="Times New Roman" w:eastAsia="Times New Roman" w:hAnsi="Times New Roman" w:cs="Times New Roman"/>
+          <w:color w:val="4472C4" w:themeColor="accent1"/>
+          <w:kern w:val="0"/>
+          <w:shd w:val="clear" w:color="auto" w:fill="FFFFFF"/>
+          <w:lang w:eastAsia="en-GB"/>
+          <w14:ligatures w14:val="none"/>
+        </w:rPr>
+        <w:t>W</w:t>
+      </w:r>
+      <w:r>
+        <w:rPr>
+          <w:rFonts w:ascii="Times New Roman" w:eastAsia="Times New Roman" w:hAnsi="Times New Roman" w:cs="Times New Roman"/>
+          <w:color w:val="4472C4" w:themeColor="accent1"/>
+          <w:kern w:val="0"/>
+          <w:shd w:val="clear" w:color="auto" w:fill="FFFFFF"/>
+          <w:lang w:eastAsia="en-GB"/>
+          <w14:ligatures w14:val="none"/>
+        </w:rPr>
+        <w:t xml:space="preserve">e have considered </w:t>
+      </w:r>
+      <w:r>
+        <w:rPr>
+          <w:rFonts w:ascii="Times New Roman" w:eastAsia="Times New Roman" w:hAnsi="Times New Roman" w:cs="Times New Roman"/>
+          <w:color w:val="4472C4" w:themeColor="accent1"/>
+          <w:kern w:val="0"/>
+          <w:shd w:val="clear" w:color="auto" w:fill="FFFFFF"/>
+          <w:lang w:eastAsia="en-GB"/>
+          <w14:ligatures w14:val="none"/>
+        </w:rPr>
+        <w:t xml:space="preserve">the comment about analysing the data separately before and after social housing </w:t>
+      </w:r>
+      <w:r>
+        <w:rPr>
+          <w:rFonts w:ascii="Times New Roman" w:eastAsia="Times New Roman" w:hAnsi="Times New Roman" w:cs="Times New Roman"/>
+          <w:color w:val="4472C4" w:themeColor="accent1"/>
+          <w:kern w:val="0"/>
+          <w:shd w:val="clear" w:color="auto" w:fill="FFFFFF"/>
+          <w:lang w:eastAsia="en-GB"/>
+          <w14:ligatures w14:val="none"/>
+        </w:rPr>
+        <w:t xml:space="preserve">carefully. However, we are not sure how analysing the data separately will avoid the “confound” between estimates of genetic variance and growth. It will only decompose sources of variance across age before and after social housing. </w:t>
+      </w:r>
+      <w:r>
+        <w:rPr>
+          <w:rFonts w:ascii="Times New Roman" w:eastAsia="Times New Roman" w:hAnsi="Times New Roman" w:cs="Times New Roman"/>
+          <w:color w:val="4472C4" w:themeColor="accent1"/>
+          <w:kern w:val="0"/>
+          <w:shd w:val="clear" w:color="auto" w:fill="FFFFFF"/>
+          <w:lang w:eastAsia="en-GB"/>
+          <w14:ligatures w14:val="none"/>
+        </w:rPr>
+        <w:t xml:space="preserve">Such an approach shouldn’t </w:t>
+      </w:r>
+      <w:r>
+        <w:rPr>
+          <w:rFonts w:ascii="Times New Roman" w:eastAsia="Times New Roman" w:hAnsi="Times New Roman" w:cs="Times New Roman"/>
+          <w:color w:val="4472C4" w:themeColor="accent1"/>
+          <w:kern w:val="0"/>
+          <w:shd w:val="clear" w:color="auto" w:fill="FFFFFF"/>
+          <w:lang w:eastAsia="en-GB"/>
+          <w14:ligatures w14:val="none"/>
+        </w:rPr>
+        <w:t xml:space="preserve">tell us anything different than </w:t>
+      </w:r>
+      <w:r>
+        <w:rPr>
+          <w:rFonts w:ascii="Times New Roman" w:eastAsia="Times New Roman" w:hAnsi="Times New Roman" w:cs="Times New Roman"/>
+          <w:color w:val="4472C4" w:themeColor="accent1"/>
+          <w:kern w:val="0"/>
+          <w:shd w:val="clear" w:color="auto" w:fill="FFFFFF"/>
+          <w:lang w:eastAsia="en-GB"/>
+          <w14:ligatures w14:val="none"/>
+        </w:rPr>
+        <w:t>our current models</w:t>
+      </w:r>
+      <w:r>
+        <w:rPr>
+          <w:rFonts w:ascii="Times New Roman" w:eastAsia="Times New Roman" w:hAnsi="Times New Roman" w:cs="Times New Roman"/>
+          <w:color w:val="4472C4" w:themeColor="accent1"/>
+          <w:kern w:val="0"/>
+          <w:shd w:val="clear" w:color="auto" w:fill="FFFFFF"/>
+          <w:lang w:eastAsia="en-GB"/>
+          <w14:ligatures w14:val="none"/>
+        </w:rPr>
+        <w:t xml:space="preserve"> that estimate changes in variance across age because we are already detecting the changes after social housing</w:t>
+      </w:r>
+      <w:r>
+        <w:rPr>
+          <w:rFonts w:ascii="Times New Roman" w:eastAsia="Times New Roman" w:hAnsi="Times New Roman" w:cs="Times New Roman"/>
+          <w:color w:val="4472C4" w:themeColor="accent1"/>
+          <w:kern w:val="0"/>
+          <w:shd w:val="clear" w:color="auto" w:fill="FFFFFF"/>
+          <w:lang w:eastAsia="en-GB"/>
+          <w14:ligatures w14:val="none"/>
+        </w:rPr>
+        <w:t xml:space="preserve"> (although we are happy to get more clarification from R2 on this point!). </w:t>
+      </w:r>
+    </w:p>
+    <w:p>
+      <w:pPr>
+        <w:rPr>
+          <w:rFonts w:ascii="Times New Roman" w:eastAsia="Times New Roman" w:hAnsi="Times New Roman" w:cs="Times New Roman"/>
+          <w:color w:val="4472C4" w:themeColor="accent1"/>
+          <w:kern w:val="0"/>
+          <w:shd w:val="clear" w:color="auto" w:fill="FFFFFF"/>
+          <w:lang w:eastAsia="en-GB"/>
+          <w14:ligatures w14:val="none"/>
+        </w:rPr>
+      </w:pPr>
+    </w:p>
+    <w:p>
+      <w:pPr>
+        <w:rPr>
+          <w:rFonts w:ascii="Times New Roman" w:eastAsia="Times New Roman" w:hAnsi="Times New Roman" w:cs="Times New Roman"/>
+          <w:color w:val="4472C4" w:themeColor="accent1"/>
+          <w:kern w:val="0"/>
+          <w:shd w:val="clear" w:color="auto" w:fill="FFFFFF"/>
+          <w:lang w:eastAsia="en-GB"/>
+          <w14:ligatures w14:val="none"/>
+        </w:rPr>
+      </w:pPr>
+      <w:r>
+        <w:rPr>
+          <w:rFonts w:ascii="Times New Roman" w:eastAsia="Times New Roman" w:hAnsi="Times New Roman" w:cs="Times New Roman"/>
+          <w:color w:val="4472C4" w:themeColor="accent1"/>
+          <w:kern w:val="0"/>
+          <w:shd w:val="clear" w:color="auto" w:fill="FFFFFF"/>
+          <w:lang w:eastAsia="en-GB"/>
+          <w14:ligatures w14:val="none"/>
+        </w:rPr>
+        <w:t xml:space="preserve">We agree it would have been good to keep housing consistent, but this was logistically not possible given space constraints. In addition, and as pointed out by reviewer 3, power is possibly an issue. Fitting these models with less mass data on only a fraction of the growth curve will likely inflame this </w:t>
+      </w:r>
+      <w:r>
+        <w:rPr>
+          <w:rFonts w:ascii="Times New Roman" w:eastAsia="Times New Roman" w:hAnsi="Times New Roman" w:cs="Times New Roman"/>
+          <w:color w:val="4472C4" w:themeColor="accent1"/>
+          <w:kern w:val="0"/>
+          <w:shd w:val="clear" w:color="auto" w:fill="FFFFFF"/>
+          <w:lang w:eastAsia="en-GB"/>
+          <w14:ligatures w14:val="none"/>
+        </w:rPr>
+        <w:t xml:space="preserve">issue </w:t>
+      </w:r>
+      <w:r>
+        <w:rPr>
+          <w:rFonts w:ascii="Times New Roman" w:eastAsia="Times New Roman" w:hAnsi="Times New Roman" w:cs="Times New Roman"/>
+          <w:color w:val="4472C4" w:themeColor="accent1"/>
+          <w:kern w:val="0"/>
+          <w:shd w:val="clear" w:color="auto" w:fill="FFFFFF"/>
+          <w:lang w:eastAsia="en-GB"/>
+          <w14:ligatures w14:val="none"/>
+        </w:rPr>
+        <w:t>further</w:t>
+      </w:r>
+      <w:r>
+        <w:rPr>
+          <w:rFonts w:ascii="Times New Roman" w:eastAsia="Times New Roman" w:hAnsi="Times New Roman" w:cs="Times New Roman"/>
+          <w:color w:val="4472C4" w:themeColor="accent1"/>
+          <w:kern w:val="0"/>
+          <w:shd w:val="clear" w:color="auto" w:fill="FFFFFF"/>
+          <w:lang w:eastAsia="en-GB"/>
+          <w14:ligatures w14:val="none"/>
+        </w:rPr>
+        <w:t xml:space="preserve">. </w:t>
+      </w:r>
+    </w:p>
+    <w:p>
+      <w:pPr>
+        <w:rPr>
+          <w:rFonts w:ascii="Times New Roman" w:eastAsia="Times New Roman" w:hAnsi="Times New Roman" w:cs="Times New Roman"/>
+          <w:color w:val="4472C4" w:themeColor="accent1"/>
+          <w:kern w:val="0"/>
+          <w:shd w:val="clear" w:color="auto" w:fill="FFFFFF"/>
+          <w:lang w:eastAsia="en-GB"/>
+          <w14:ligatures w14:val="none"/>
+        </w:rPr>
+      </w:pPr>
+    </w:p>
+    <w:p>
+      <w:pPr>
+        <w:rPr>
+          <w:rFonts w:ascii="Times New Roman" w:eastAsia="Times New Roman" w:hAnsi="Times New Roman" w:cs="Times New Roman"/>
+          <w:color w:val="4472C4" w:themeColor="accent1"/>
+          <w:kern w:val="0"/>
+          <w:shd w:val="clear" w:color="auto" w:fill="FFFFFF"/>
+          <w:lang w:eastAsia="en-GB"/>
+          <w14:ligatures w14:val="none"/>
+        </w:rPr>
+      </w:pPr>
+      <w:r>
+        <w:rPr>
+          <w:rFonts w:ascii="Times New Roman" w:eastAsia="Times New Roman" w:hAnsi="Times New Roman" w:cs="Times New Roman"/>
+          <w:color w:val="4472C4" w:themeColor="accent1"/>
+          <w:kern w:val="0"/>
+          <w:shd w:val="clear" w:color="auto" w:fill="FFFFFF"/>
+          <w:lang w:eastAsia="en-GB"/>
+          <w14:ligatures w14:val="none"/>
+        </w:rPr>
+        <w:t>Given the above, and responses to R3, w</w:t>
+      </w:r>
+      <w:r>
+        <w:rPr>
+          <w:rFonts w:ascii="Times New Roman" w:eastAsia="Times New Roman" w:hAnsi="Times New Roman" w:cs="Times New Roman"/>
+          <w:color w:val="4472C4" w:themeColor="accent1"/>
+          <w:kern w:val="0"/>
+          <w:shd w:val="clear" w:color="auto" w:fill="FFFFFF"/>
+          <w:lang w:eastAsia="en-GB"/>
+          <w14:ligatures w14:val="none"/>
+        </w:rPr>
+        <w:t xml:space="preserve">e have </w:t>
+      </w:r>
+      <w:r>
+        <w:rPr>
+          <w:rFonts w:ascii="Times New Roman" w:eastAsia="Times New Roman" w:hAnsi="Times New Roman" w:cs="Times New Roman"/>
+          <w:color w:val="4472C4" w:themeColor="accent1"/>
+          <w:kern w:val="0"/>
+          <w:shd w:val="clear" w:color="auto" w:fill="FFFFFF"/>
+          <w:lang w:eastAsia="en-GB"/>
+          <w14:ligatures w14:val="none"/>
+        </w:rPr>
+        <w:t xml:space="preserve">now tried to </w:t>
+      </w:r>
+      <w:r>
+        <w:rPr>
+          <w:rFonts w:ascii="Times New Roman" w:eastAsia="Times New Roman" w:hAnsi="Times New Roman" w:cs="Times New Roman"/>
+          <w:color w:val="4472C4" w:themeColor="accent1"/>
+          <w:kern w:val="0"/>
+          <w:shd w:val="clear" w:color="auto" w:fill="FFFFFF"/>
+          <w:lang w:eastAsia="en-GB"/>
+          <w14:ligatures w14:val="none"/>
+        </w:rPr>
+        <w:t xml:space="preserve">be </w:t>
+      </w:r>
+      <w:r>
+        <w:rPr>
+          <w:rFonts w:ascii="Times New Roman" w:eastAsia="Times New Roman" w:hAnsi="Times New Roman" w:cs="Times New Roman"/>
+          <w:color w:val="4472C4" w:themeColor="accent1"/>
+          <w:kern w:val="0"/>
+          <w:shd w:val="clear" w:color="auto" w:fill="FFFFFF"/>
+          <w:lang w:eastAsia="en-GB"/>
+          <w14:ligatures w14:val="none"/>
+        </w:rPr>
+        <w:t>clearer</w:t>
+      </w:r>
+      <w:r>
+        <w:rPr>
+          <w:rFonts w:ascii="Times New Roman" w:eastAsia="Times New Roman" w:hAnsi="Times New Roman" w:cs="Times New Roman"/>
+          <w:color w:val="4472C4" w:themeColor="accent1"/>
+          <w:kern w:val="0"/>
+          <w:shd w:val="clear" w:color="auto" w:fill="FFFFFF"/>
+          <w:lang w:eastAsia="en-GB"/>
+          <w14:ligatures w14:val="none"/>
+        </w:rPr>
+        <w:t xml:space="preserve"> that social housing was necessary du</w:t>
+      </w:r>
+      <w:r>
+        <w:rPr>
+          <w:rFonts w:ascii="Times New Roman" w:eastAsia="Times New Roman" w:hAnsi="Times New Roman" w:cs="Times New Roman"/>
+          <w:color w:val="4472C4" w:themeColor="accent1"/>
+          <w:kern w:val="0"/>
+          <w:shd w:val="clear" w:color="auto" w:fill="FFFFFF"/>
+          <w:lang w:eastAsia="en-GB"/>
+          <w14:ligatures w14:val="none"/>
+        </w:rPr>
+        <w:t>e</w:t>
+      </w:r>
+      <w:r>
+        <w:rPr>
+          <w:rFonts w:ascii="Times New Roman" w:eastAsia="Times New Roman" w:hAnsi="Times New Roman" w:cs="Times New Roman"/>
+          <w:color w:val="4472C4" w:themeColor="accent1"/>
+          <w:kern w:val="0"/>
+          <w:shd w:val="clear" w:color="auto" w:fill="FFFFFF"/>
+          <w:lang w:eastAsia="en-GB"/>
+          <w14:ligatures w14:val="none"/>
+        </w:rPr>
+        <w:t xml:space="preserve"> to logistical constraints</w:t>
+      </w:r>
+      <w:r>
+        <w:rPr>
+          <w:rFonts w:ascii="Times New Roman" w:eastAsia="Times New Roman" w:hAnsi="Times New Roman" w:cs="Times New Roman"/>
+          <w:color w:val="4472C4" w:themeColor="accent1"/>
+          <w:kern w:val="0"/>
+          <w:shd w:val="clear" w:color="auto" w:fill="FFFFFF"/>
+          <w:lang w:eastAsia="en-GB"/>
+          <w14:ligatures w14:val="none"/>
+        </w:rPr>
+        <w:t>. We have</w:t>
+      </w:r>
+      <w:r>
+        <w:rPr>
+          <w:rFonts w:ascii="Times New Roman" w:eastAsia="Times New Roman" w:hAnsi="Times New Roman" w:cs="Times New Roman"/>
+          <w:color w:val="4472C4" w:themeColor="accent1"/>
+          <w:kern w:val="0"/>
+          <w:shd w:val="clear" w:color="auto" w:fill="FFFFFF"/>
+          <w:lang w:eastAsia="en-GB"/>
+          <w14:ligatures w14:val="none"/>
+        </w:rPr>
+        <w:t xml:space="preserve"> </w:t>
+      </w:r>
+      <w:r>
+        <w:rPr>
+          <w:rFonts w:ascii="Times New Roman" w:eastAsia="Times New Roman" w:hAnsi="Times New Roman" w:cs="Times New Roman"/>
+          <w:color w:val="4472C4" w:themeColor="accent1"/>
+          <w:kern w:val="0"/>
+          <w:shd w:val="clear" w:color="auto" w:fill="FFFFFF"/>
+          <w:lang w:eastAsia="en-GB"/>
+          <w14:ligatures w14:val="none"/>
+        </w:rPr>
+        <w:t>also</w:t>
+      </w:r>
+      <w:r>
+        <w:rPr>
+          <w:rFonts w:ascii="Times New Roman" w:eastAsia="Times New Roman" w:hAnsi="Times New Roman" w:cs="Times New Roman"/>
+          <w:color w:val="4472C4" w:themeColor="accent1"/>
+          <w:kern w:val="0"/>
+          <w:shd w:val="clear" w:color="auto" w:fill="FFFFFF"/>
+          <w:lang w:eastAsia="en-GB"/>
+          <w14:ligatures w14:val="none"/>
+        </w:rPr>
+        <w:t xml:space="preserve"> made mention in the discussion that this could be an important component driving changes in variances at this point in age</w:t>
+      </w:r>
+      <w:r>
+        <w:rPr>
+          <w:rFonts w:ascii="Times New Roman" w:eastAsia="Times New Roman" w:hAnsi="Times New Roman" w:cs="Times New Roman"/>
+          <w:color w:val="4472C4" w:themeColor="accent1"/>
+          <w:kern w:val="0"/>
+          <w:shd w:val="clear" w:color="auto" w:fill="FFFFFF"/>
+          <w:lang w:eastAsia="en-GB"/>
+          <w14:ligatures w14:val="none"/>
+        </w:rPr>
+        <w:t xml:space="preserve"> as Reviewer 2 correctly points out. </w:t>
+      </w:r>
+    </w:p>
+    <w:p>
+      <w:pPr>
+        <w:rPr>
+          <w:rFonts w:ascii="Times New Roman" w:eastAsia="Times New Roman" w:hAnsi="Times New Roman" w:cs="Times New Roman"/>
+          <w:color w:val="4472C4" w:themeColor="accent1"/>
+          <w:kern w:val="0"/>
+          <w:shd w:val="clear" w:color="auto" w:fill="FFFFFF"/>
+          <w:lang w:eastAsia="en-GB"/>
+          <w14:ligatures w14:val="none"/>
+        </w:rPr>
+      </w:pPr>
+    </w:p>
+    <w:p>
+      <w:pPr>
+        <w:rPr>
+          <w:rFonts w:ascii="Times New Roman" w:eastAsia="Times New Roman" w:hAnsi="Times New Roman" w:cs="Times New Roman"/>
+          <w:color w:val="4472C4" w:themeColor="accent1"/>
+          <w:kern w:val="0"/>
+          <w:shd w:val="clear" w:color="auto" w:fill="FFFFFF"/>
+          <w:lang w:eastAsia="en-GB"/>
+          <w14:ligatures w14:val="none"/>
+        </w:rPr>
+      </w:pPr>
+      <w:r>
+        <w:rPr>
+          <w:rFonts w:ascii="Times New Roman" w:eastAsia="Times New Roman" w:hAnsi="Times New Roman" w:cs="Times New Roman"/>
+          <w:color w:val="4472C4" w:themeColor="accent1"/>
+          <w:kern w:val="0"/>
+          <w:shd w:val="clear" w:color="auto" w:fill="FFFFFF"/>
+          <w:lang w:eastAsia="en-GB"/>
+          <w14:ligatures w14:val="none"/>
+        </w:rPr>
+        <w:lastRenderedPageBreak/>
+        <w:t xml:space="preserve">Methods: </w:t>
+      </w:r>
+    </w:p>
+    <w:p>
+      <w:pPr>
+        <w:rPr>
+          <w:rFonts w:ascii="Times New Roman" w:eastAsia="Times New Roman" w:hAnsi="Times New Roman" w:cs="Times New Roman"/>
+          <w:i/>
+          <w:iCs/>
+          <w:color w:val="4472C4" w:themeColor="accent1"/>
+          <w:kern w:val="0"/>
+          <w:shd w:val="clear" w:color="auto" w:fill="FFFFFF"/>
+          <w:lang w:eastAsia="en-GB"/>
+          <w14:ligatures w14:val="none"/>
+        </w:rPr>
+      </w:pPr>
+      <w:r>
+        <w:rPr>
+          <w:rFonts w:ascii="Times New Roman" w:eastAsia="Times New Roman" w:hAnsi="Times New Roman" w:cs="Times New Roman"/>
+          <w:color w:val="4472C4" w:themeColor="accent1"/>
+          <w:kern w:val="0"/>
+          <w:shd w:val="clear" w:color="auto" w:fill="FFFFFF"/>
+          <w:lang w:eastAsia="en-GB"/>
+          <w14:ligatures w14:val="none"/>
+        </w:rPr>
+        <w:t>‘</w:t>
+      </w:r>
+      <w:r>
+        <w:rPr>
+          <w:rFonts w:ascii="Times New Roman" w:eastAsia="Times New Roman" w:hAnsi="Times New Roman" w:cs="Times New Roman"/>
+          <w:i/>
+          <w:iCs/>
+          <w:color w:val="4472C4" w:themeColor="accent1"/>
+          <w:kern w:val="0"/>
+          <w:shd w:val="clear" w:color="auto" w:fill="FFFFFF"/>
+          <w:lang w:eastAsia="en-GB"/>
+          <w14:ligatures w14:val="none"/>
+        </w:rPr>
+        <w:t>For logistical reasons, at approximately nine months, hatchlings were housed in groups of five in opaque bins with the same measurements as the adult enclosures. We pseudo-randomised individuals to each shared enclosure while maintaining a similar number of individuals from each treatment. Social housing conditions may result in additive genetic and maternal effects becoming more apparent because of competition and social stress that may drive greater variation among individuals. Our modelling approaches that estimate changes in variance components across age should be able to detect any changes brought about by the release of variation (see below).</w:t>
+      </w:r>
+    </w:p>
+    <w:p>
+      <w:pPr>
+        <w:rPr>
+          <w:rFonts w:ascii="Times New Roman" w:eastAsia="Times New Roman" w:hAnsi="Times New Roman" w:cs="Times New Roman"/>
+          <w:color w:val="4472C4" w:themeColor="accent1"/>
+          <w:kern w:val="0"/>
+          <w:shd w:val="clear" w:color="auto" w:fill="FFFFFF"/>
+          <w:lang w:eastAsia="en-GB"/>
+          <w14:ligatures w14:val="none"/>
+        </w:rPr>
+      </w:pPr>
+    </w:p>
+    <w:p>
+      <w:pPr>
+        <w:rPr>
+          <w:rFonts w:ascii="Times New Roman" w:eastAsia="Times New Roman" w:hAnsi="Times New Roman" w:cs="Times New Roman"/>
+          <w:color w:val="4472C4" w:themeColor="accent1"/>
+          <w:kern w:val="0"/>
+          <w:shd w:val="clear" w:color="auto" w:fill="FFFFFF"/>
+          <w:lang w:eastAsia="en-GB"/>
+          <w14:ligatures w14:val="none"/>
+        </w:rPr>
+      </w:pPr>
+      <w:r>
+        <w:rPr>
+          <w:rFonts w:ascii="Times New Roman" w:eastAsia="Times New Roman" w:hAnsi="Times New Roman" w:cs="Times New Roman"/>
+          <w:color w:val="4472C4" w:themeColor="accent1"/>
+          <w:kern w:val="0"/>
+          <w:shd w:val="clear" w:color="auto" w:fill="FFFFFF"/>
+          <w:lang w:eastAsia="en-GB"/>
+          <w14:ligatures w14:val="none"/>
+        </w:rPr>
+        <w:t>Discussion:</w:t>
+      </w:r>
+    </w:p>
+    <w:p>
+      <w:pPr>
+        <w:rPr>
+          <w:rFonts w:ascii="Times New Roman" w:eastAsia="Times New Roman" w:hAnsi="Times New Roman" w:cs="Times New Roman"/>
+          <w:color w:val="000000"/>
+          <w:kern w:val="0"/>
+          <w:lang w:eastAsia="en-GB"/>
+          <w14:ligatures w14:val="none"/>
+        </w:rPr>
+      </w:pPr>
+      <w:r>
+        <w:rPr>
+          <w:rFonts w:ascii="Times New Roman" w:eastAsia="Times New Roman" w:hAnsi="Times New Roman" w:cs="Times New Roman"/>
+          <w:color w:val="4472C4" w:themeColor="accent1"/>
+          <w:kern w:val="0"/>
+          <w:shd w:val="clear" w:color="auto" w:fill="FFFFFF"/>
+          <w:lang w:eastAsia="en-GB"/>
+          <w14:ligatures w14:val="none"/>
+        </w:rPr>
+        <w:t>“</w:t>
+      </w:r>
+      <w:r>
+        <w:rPr>
+          <w:rFonts w:ascii="Times New Roman" w:eastAsia="Times New Roman" w:hAnsi="Times New Roman" w:cs="Times New Roman"/>
+          <w:i/>
+          <w:iCs/>
+          <w:color w:val="4472C4" w:themeColor="accent1"/>
+          <w:kern w:val="0"/>
+          <w:shd w:val="clear" w:color="auto" w:fill="FFFFFF"/>
+          <w:lang w:eastAsia="en-GB"/>
+          <w14:ligatures w14:val="none"/>
+        </w:rPr>
+        <w:t>Genetic contributions to body size are expected to vary throughout ontogeny (Lynch &amp; Walsh, 1998). Selection pressures on body size are likely to increase at critical life stages, such as at birth or at sexual maturation, thereby reducing genetic variance at certain ages (Rollinson &amp; Rowe, 2015). On the contrary, we found that additive genetic variance of mass was very low upon hatching but slowly increased by the end of the first year. This result parallels those seen in big horn sheep (</w:t>
+      </w:r>
+      <w:proofErr w:type="spellStart"/>
+      <w:r>
+        <w:rPr>
+          <w:rFonts w:ascii="Times New Roman" w:eastAsia="Times New Roman" w:hAnsi="Times New Roman" w:cs="Times New Roman"/>
+          <w:i/>
+          <w:iCs/>
+          <w:color w:val="4472C4" w:themeColor="accent1"/>
+          <w:kern w:val="0"/>
+          <w:shd w:val="clear" w:color="auto" w:fill="FFFFFF"/>
+          <w:lang w:eastAsia="en-GB"/>
+          <w14:ligatures w14:val="none"/>
+        </w:rPr>
+        <w:t>Réale</w:t>
+      </w:r>
+      <w:proofErr w:type="spellEnd"/>
+      <w:r>
+        <w:rPr>
+          <w:rFonts w:ascii="Times New Roman" w:eastAsia="Times New Roman" w:hAnsi="Times New Roman" w:cs="Times New Roman"/>
+          <w:i/>
+          <w:iCs/>
+          <w:color w:val="4472C4" w:themeColor="accent1"/>
+          <w:kern w:val="0"/>
+          <w:shd w:val="clear" w:color="auto" w:fill="FFFFFF"/>
+          <w:lang w:eastAsia="en-GB"/>
+          <w14:ligatures w14:val="none"/>
+        </w:rPr>
+        <w:t xml:space="preserve"> et al., 1999), </w:t>
+      </w:r>
+      <w:proofErr w:type="spellStart"/>
+      <w:r>
+        <w:rPr>
+          <w:rFonts w:ascii="Times New Roman" w:eastAsia="Times New Roman" w:hAnsi="Times New Roman" w:cs="Times New Roman"/>
+          <w:i/>
+          <w:iCs/>
+          <w:color w:val="4472C4" w:themeColor="accent1"/>
+          <w:kern w:val="0"/>
+          <w:shd w:val="clear" w:color="auto" w:fill="FFFFFF"/>
+          <w:lang w:eastAsia="en-GB"/>
+          <w14:ligatures w14:val="none"/>
+        </w:rPr>
+        <w:t>soay</w:t>
+      </w:r>
+      <w:proofErr w:type="spellEnd"/>
+      <w:r>
+        <w:rPr>
+          <w:rFonts w:ascii="Times New Roman" w:eastAsia="Times New Roman" w:hAnsi="Times New Roman" w:cs="Times New Roman"/>
+          <w:i/>
+          <w:iCs/>
+          <w:color w:val="4472C4" w:themeColor="accent1"/>
+          <w:kern w:val="0"/>
+          <w:shd w:val="clear" w:color="auto" w:fill="FFFFFF"/>
+          <w:lang w:eastAsia="en-GB"/>
+          <w14:ligatures w14:val="none"/>
+        </w:rPr>
+        <w:t xml:space="preserve"> sheep (Wilson et al., 2007) and ladybird beetles (</w:t>
+      </w:r>
+      <w:proofErr w:type="spellStart"/>
+      <w:r>
+        <w:rPr>
+          <w:rFonts w:ascii="Times New Roman" w:eastAsia="Times New Roman" w:hAnsi="Times New Roman" w:cs="Times New Roman"/>
+          <w:i/>
+          <w:iCs/>
+          <w:color w:val="4472C4" w:themeColor="accent1"/>
+          <w:kern w:val="0"/>
+          <w:shd w:val="clear" w:color="auto" w:fill="FFFFFF"/>
+          <w:lang w:eastAsia="en-GB"/>
+          <w14:ligatures w14:val="none"/>
+        </w:rPr>
+        <w:t>Dmitriew</w:t>
+      </w:r>
+      <w:proofErr w:type="spellEnd"/>
+      <w:r>
+        <w:rPr>
+          <w:rFonts w:ascii="Times New Roman" w:eastAsia="Times New Roman" w:hAnsi="Times New Roman" w:cs="Times New Roman"/>
+          <w:i/>
+          <w:iCs/>
+          <w:color w:val="4472C4" w:themeColor="accent1"/>
+          <w:kern w:val="0"/>
+          <w:shd w:val="clear" w:color="auto" w:fill="FFFFFF"/>
+          <w:lang w:eastAsia="en-GB"/>
+          <w14:ligatures w14:val="none"/>
+        </w:rPr>
+        <w:t xml:space="preserve"> et al., 2010). While the underlying cause of this pattern is not well established, it coincided with changes in the social environment (shared housing). This suggests that perhaps competition for resources (basking sites or food) may orchestrate changes in genetic variation (</w:t>
+      </w:r>
+      <w:proofErr w:type="spellStart"/>
+      <w:r>
+        <w:rPr>
+          <w:rFonts w:ascii="Times New Roman" w:eastAsia="Times New Roman" w:hAnsi="Times New Roman" w:cs="Times New Roman"/>
+          <w:i/>
+          <w:iCs/>
+          <w:color w:val="4472C4" w:themeColor="accent1"/>
+          <w:kern w:val="0"/>
+          <w:shd w:val="clear" w:color="auto" w:fill="FFFFFF"/>
+          <w:lang w:eastAsia="en-GB"/>
+          <w14:ligatures w14:val="none"/>
+        </w:rPr>
+        <w:t>Dmitriew</w:t>
+      </w:r>
+      <w:proofErr w:type="spellEnd"/>
+      <w:r>
+        <w:rPr>
+          <w:rFonts w:ascii="Times New Roman" w:eastAsia="Times New Roman" w:hAnsi="Times New Roman" w:cs="Times New Roman"/>
+          <w:i/>
+          <w:iCs/>
+          <w:color w:val="4472C4" w:themeColor="accent1"/>
+          <w:kern w:val="0"/>
+          <w:shd w:val="clear" w:color="auto" w:fill="FFFFFF"/>
+          <w:lang w:eastAsia="en-GB"/>
+          <w14:ligatures w14:val="none"/>
+        </w:rPr>
+        <w:t xml:space="preserve"> et al., 2010; Hoffmann &amp; </w:t>
+      </w:r>
+      <w:proofErr w:type="spellStart"/>
+      <w:r>
+        <w:rPr>
+          <w:rFonts w:ascii="Times New Roman" w:eastAsia="Times New Roman" w:hAnsi="Times New Roman" w:cs="Times New Roman"/>
+          <w:i/>
+          <w:iCs/>
+          <w:color w:val="4472C4" w:themeColor="accent1"/>
+          <w:kern w:val="0"/>
+          <w:shd w:val="clear" w:color="auto" w:fill="FFFFFF"/>
+          <w:lang w:eastAsia="en-GB"/>
+          <w14:ligatures w14:val="none"/>
+        </w:rPr>
+        <w:t>Merilä</w:t>
+      </w:r>
+      <w:proofErr w:type="spellEnd"/>
+      <w:r>
+        <w:rPr>
+          <w:rFonts w:ascii="Times New Roman" w:eastAsia="Times New Roman" w:hAnsi="Times New Roman" w:cs="Times New Roman"/>
+          <w:i/>
+          <w:iCs/>
+          <w:color w:val="4472C4" w:themeColor="accent1"/>
+          <w:kern w:val="0"/>
+          <w:shd w:val="clear" w:color="auto" w:fill="FFFFFF"/>
+          <w:lang w:eastAsia="en-GB"/>
+          <w14:ligatures w14:val="none"/>
+        </w:rPr>
+        <w:t>, 1999).</w:t>
+      </w:r>
+      <w:r>
+        <w:rPr>
+          <w:rFonts w:ascii="Times New Roman" w:eastAsia="Times New Roman" w:hAnsi="Times New Roman" w:cs="Times New Roman"/>
+          <w:i/>
+          <w:iCs/>
+          <w:color w:val="4472C4" w:themeColor="accent1"/>
+          <w:kern w:val="0"/>
+          <w:shd w:val="clear" w:color="auto" w:fill="FFFFFF"/>
+          <w:lang w:eastAsia="en-GB"/>
+          <w14:ligatures w14:val="none"/>
+        </w:rPr>
+        <w:t>”</w:t>
+      </w:r>
     </w:p>
     <w:p>
       <w:pPr>
@@ -6212,8 +6945,9 @@
       <w:pPr>
         <w:rPr>
           <w:rFonts w:ascii="Times New Roman" w:eastAsia="Times New Roman" w:hAnsi="Times New Roman" w:cs="Times New Roman"/>
-          <w:color w:val="000000"/>
-          <w:kern w:val="0"/>
+          <w:color w:val="4472C4" w:themeColor="accent1"/>
+          <w:kern w:val="0"/>
+          <w:shd w:val="clear" w:color="auto" w:fill="FFFFFF"/>
           <w:lang w:eastAsia="en-GB"/>
           <w14:ligatures w14:val="none"/>
         </w:rPr>
@@ -6231,6 +6965,250 @@
         </w:rPr>
         <w:t>Response:</w:t>
       </w:r>
+      <w:r>
+        <w:rPr>
+          <w:rFonts w:ascii="Times New Roman" w:eastAsia="Times New Roman" w:hAnsi="Times New Roman" w:cs="Times New Roman"/>
+          <w:color w:val="4472C4" w:themeColor="accent1"/>
+          <w:kern w:val="0"/>
+          <w:shd w:val="clear" w:color="auto" w:fill="FFFFFF"/>
+          <w:lang w:eastAsia="en-GB"/>
+          <w14:ligatures w14:val="none"/>
+        </w:rPr>
+        <w:t xml:space="preserve"> As pointed out above, we believe that our models are already distinguishing the </w:t>
+      </w:r>
+      <w:r>
+        <w:rPr>
+          <w:rFonts w:ascii="Times New Roman" w:eastAsia="Times New Roman" w:hAnsi="Times New Roman" w:cs="Times New Roman"/>
+          <w:color w:val="4472C4" w:themeColor="accent1"/>
+          <w:kern w:val="0"/>
+          <w:shd w:val="clear" w:color="auto" w:fill="FFFFFF"/>
+          <w:lang w:eastAsia="en-GB"/>
+          <w14:ligatures w14:val="none"/>
+        </w:rPr>
+        <w:t xml:space="preserve">changes in variance across age </w:t>
+      </w:r>
+      <w:r>
+        <w:rPr>
+          <w:rFonts w:ascii="Times New Roman" w:eastAsia="Times New Roman" w:hAnsi="Times New Roman" w:cs="Times New Roman"/>
+          <w:color w:val="4472C4" w:themeColor="accent1"/>
+          <w:kern w:val="0"/>
+          <w:shd w:val="clear" w:color="auto" w:fill="FFFFFF"/>
+          <w:lang w:eastAsia="en-GB"/>
+          <w14:ligatures w14:val="none"/>
+        </w:rPr>
+        <w:t xml:space="preserve">‘before’ and ‘after’ social housing conditions because we are explicitly estimating changes in variance across age. In fact, in the discission we point to this as a major reason for why </w:t>
+      </w:r>
+      <w:r>
+        <w:rPr>
+          <w:rFonts w:ascii="Times New Roman" w:eastAsia="Times New Roman" w:hAnsi="Times New Roman" w:cs="Times New Roman"/>
+          <w:color w:val="4472C4" w:themeColor="accent1"/>
+          <w:kern w:val="0"/>
+          <w:shd w:val="clear" w:color="auto" w:fill="FFFFFF"/>
+          <w:lang w:eastAsia="en-GB"/>
+          <w14:ligatures w14:val="none"/>
+        </w:rPr>
+        <w:t>variance estimates change because those changes coincide with the move to social housing conditions. We have made this clear in the discussion:</w:t>
+      </w:r>
+    </w:p>
+    <w:p>
+      <w:pPr>
+        <w:rPr>
+          <w:rFonts w:ascii="Times New Roman" w:eastAsia="Times New Roman" w:hAnsi="Times New Roman" w:cs="Times New Roman"/>
+          <w:color w:val="4472C4" w:themeColor="accent1"/>
+          <w:kern w:val="0"/>
+          <w:shd w:val="clear" w:color="auto" w:fill="FFFFFF"/>
+          <w:lang w:eastAsia="en-GB"/>
+          <w14:ligatures w14:val="none"/>
+        </w:rPr>
+      </w:pPr>
+    </w:p>
+    <w:p>
+      <w:pPr>
+        <w:rPr>
+          <w:rFonts w:ascii="Times New Roman" w:eastAsia="Times New Roman" w:hAnsi="Times New Roman" w:cs="Times New Roman"/>
+          <w:color w:val="000000"/>
+          <w:kern w:val="0"/>
+          <w:lang w:eastAsia="en-GB"/>
+          <w14:ligatures w14:val="none"/>
+        </w:rPr>
+      </w:pPr>
+      <w:r>
+        <w:rPr>
+          <w:rFonts w:ascii="Times New Roman" w:eastAsia="Times New Roman" w:hAnsi="Times New Roman" w:cs="Times New Roman"/>
+          <w:color w:val="4472C4" w:themeColor="accent1"/>
+          <w:kern w:val="0"/>
+          <w:shd w:val="clear" w:color="auto" w:fill="FFFFFF"/>
+          <w:lang w:eastAsia="en-GB"/>
+          <w14:ligatures w14:val="none"/>
+        </w:rPr>
+        <w:t>“</w:t>
+      </w:r>
+      <w:r>
+        <w:rPr>
+          <w:rFonts w:ascii="Times New Roman" w:eastAsia="Times New Roman" w:hAnsi="Times New Roman" w:cs="Times New Roman"/>
+          <w:i/>
+          <w:iCs/>
+          <w:color w:val="4472C4" w:themeColor="accent1"/>
+          <w:kern w:val="0"/>
+          <w:shd w:val="clear" w:color="auto" w:fill="FFFFFF"/>
+          <w:lang w:eastAsia="en-GB"/>
+          <w14:ligatures w14:val="none"/>
+        </w:rPr>
+        <w:t>This result parallels those seen in big horn sheep (</w:t>
+      </w:r>
+      <w:proofErr w:type="spellStart"/>
+      <w:r>
+        <w:rPr>
+          <w:rFonts w:ascii="Times New Roman" w:eastAsia="Times New Roman" w:hAnsi="Times New Roman" w:cs="Times New Roman"/>
+          <w:i/>
+          <w:iCs/>
+          <w:color w:val="4472C4" w:themeColor="accent1"/>
+          <w:kern w:val="0"/>
+          <w:shd w:val="clear" w:color="auto" w:fill="FFFFFF"/>
+          <w:lang w:eastAsia="en-GB"/>
+          <w14:ligatures w14:val="none"/>
+        </w:rPr>
+        <w:t>Réale</w:t>
+      </w:r>
+      <w:proofErr w:type="spellEnd"/>
+      <w:r>
+        <w:rPr>
+          <w:rFonts w:ascii="Times New Roman" w:eastAsia="Times New Roman" w:hAnsi="Times New Roman" w:cs="Times New Roman"/>
+          <w:i/>
+          <w:iCs/>
+          <w:color w:val="4472C4" w:themeColor="accent1"/>
+          <w:kern w:val="0"/>
+          <w:shd w:val="clear" w:color="auto" w:fill="FFFFFF"/>
+          <w:lang w:eastAsia="en-GB"/>
+          <w14:ligatures w14:val="none"/>
+        </w:rPr>
+        <w:t xml:space="preserve"> et al., 1999), </w:t>
+      </w:r>
+      <w:proofErr w:type="spellStart"/>
+      <w:r>
+        <w:rPr>
+          <w:rFonts w:ascii="Times New Roman" w:eastAsia="Times New Roman" w:hAnsi="Times New Roman" w:cs="Times New Roman"/>
+          <w:i/>
+          <w:iCs/>
+          <w:color w:val="4472C4" w:themeColor="accent1"/>
+          <w:kern w:val="0"/>
+          <w:shd w:val="clear" w:color="auto" w:fill="FFFFFF"/>
+          <w:lang w:eastAsia="en-GB"/>
+          <w14:ligatures w14:val="none"/>
+        </w:rPr>
+        <w:t>soay</w:t>
+      </w:r>
+      <w:proofErr w:type="spellEnd"/>
+      <w:r>
+        <w:rPr>
+          <w:rFonts w:ascii="Times New Roman" w:eastAsia="Times New Roman" w:hAnsi="Times New Roman" w:cs="Times New Roman"/>
+          <w:i/>
+          <w:iCs/>
+          <w:color w:val="4472C4" w:themeColor="accent1"/>
+          <w:kern w:val="0"/>
+          <w:shd w:val="clear" w:color="auto" w:fill="FFFFFF"/>
+          <w:lang w:eastAsia="en-GB"/>
+          <w14:ligatures w14:val="none"/>
+        </w:rPr>
+        <w:t xml:space="preserve"> sheep (Wilson et al., 2007) and ladybird beetles (</w:t>
+      </w:r>
+      <w:proofErr w:type="spellStart"/>
+      <w:r>
+        <w:rPr>
+          <w:rFonts w:ascii="Times New Roman" w:eastAsia="Times New Roman" w:hAnsi="Times New Roman" w:cs="Times New Roman"/>
+          <w:i/>
+          <w:iCs/>
+          <w:color w:val="4472C4" w:themeColor="accent1"/>
+          <w:kern w:val="0"/>
+          <w:shd w:val="clear" w:color="auto" w:fill="FFFFFF"/>
+          <w:lang w:eastAsia="en-GB"/>
+          <w14:ligatures w14:val="none"/>
+        </w:rPr>
+        <w:t>Dmitriew</w:t>
+      </w:r>
+      <w:proofErr w:type="spellEnd"/>
+      <w:r>
+        <w:rPr>
+          <w:rFonts w:ascii="Times New Roman" w:eastAsia="Times New Roman" w:hAnsi="Times New Roman" w:cs="Times New Roman"/>
+          <w:i/>
+          <w:iCs/>
+          <w:color w:val="4472C4" w:themeColor="accent1"/>
+          <w:kern w:val="0"/>
+          <w:shd w:val="clear" w:color="auto" w:fill="FFFFFF"/>
+          <w:lang w:eastAsia="en-GB"/>
+          <w14:ligatures w14:val="none"/>
+        </w:rPr>
+        <w:t xml:space="preserve"> et al., 2010). While the underlying cause of this pattern is not well established, it coincided with changes in the social environment (shared housing). This suggests that perhaps competition for resources (basking sites or food) may orchestrate changes in genetic variation (</w:t>
+      </w:r>
+      <w:proofErr w:type="spellStart"/>
+      <w:r>
+        <w:rPr>
+          <w:rFonts w:ascii="Times New Roman" w:eastAsia="Times New Roman" w:hAnsi="Times New Roman" w:cs="Times New Roman"/>
+          <w:i/>
+          <w:iCs/>
+          <w:color w:val="4472C4" w:themeColor="accent1"/>
+          <w:kern w:val="0"/>
+          <w:shd w:val="clear" w:color="auto" w:fill="FFFFFF"/>
+          <w:lang w:eastAsia="en-GB"/>
+          <w14:ligatures w14:val="none"/>
+        </w:rPr>
+        <w:t>Dmitriew</w:t>
+      </w:r>
+      <w:proofErr w:type="spellEnd"/>
+      <w:r>
+        <w:rPr>
+          <w:rFonts w:ascii="Times New Roman" w:eastAsia="Times New Roman" w:hAnsi="Times New Roman" w:cs="Times New Roman"/>
+          <w:i/>
+          <w:iCs/>
+          <w:color w:val="4472C4" w:themeColor="accent1"/>
+          <w:kern w:val="0"/>
+          <w:shd w:val="clear" w:color="auto" w:fill="FFFFFF"/>
+          <w:lang w:eastAsia="en-GB"/>
+          <w14:ligatures w14:val="none"/>
+        </w:rPr>
+        <w:t xml:space="preserve"> et al., 2010; Hoffmann &amp; </w:t>
+      </w:r>
+      <w:proofErr w:type="spellStart"/>
+      <w:r>
+        <w:rPr>
+          <w:rFonts w:ascii="Times New Roman" w:eastAsia="Times New Roman" w:hAnsi="Times New Roman" w:cs="Times New Roman"/>
+          <w:i/>
+          <w:iCs/>
+          <w:color w:val="4472C4" w:themeColor="accent1"/>
+          <w:kern w:val="0"/>
+          <w:shd w:val="clear" w:color="auto" w:fill="FFFFFF"/>
+          <w:lang w:eastAsia="en-GB"/>
+          <w14:ligatures w14:val="none"/>
+        </w:rPr>
+        <w:t>Merilä</w:t>
+      </w:r>
+      <w:proofErr w:type="spellEnd"/>
+      <w:r>
+        <w:rPr>
+          <w:rFonts w:ascii="Times New Roman" w:eastAsia="Times New Roman" w:hAnsi="Times New Roman" w:cs="Times New Roman"/>
+          <w:i/>
+          <w:iCs/>
+          <w:color w:val="4472C4" w:themeColor="accent1"/>
+          <w:kern w:val="0"/>
+          <w:shd w:val="clear" w:color="auto" w:fill="FFFFFF"/>
+          <w:lang w:eastAsia="en-GB"/>
+          <w14:ligatures w14:val="none"/>
+        </w:rPr>
+        <w:t>, 1999).</w:t>
+      </w:r>
+      <w:r>
+        <w:rPr>
+          <w:rFonts w:ascii="Times New Roman" w:eastAsia="Times New Roman" w:hAnsi="Times New Roman" w:cs="Times New Roman"/>
+          <w:i/>
+          <w:iCs/>
+          <w:color w:val="4472C4" w:themeColor="accent1"/>
+          <w:kern w:val="0"/>
+          <w:shd w:val="clear" w:color="auto" w:fill="FFFFFF"/>
+          <w:lang w:eastAsia="en-GB"/>
+          <w14:ligatures w14:val="none"/>
+        </w:rPr>
+        <w:t>”</w:t>
+      </w:r>
     </w:p>
     <w:p>
       <w:pPr>
@@ -6297,6 +7275,7 @@
           <w:lang w:eastAsia="en-GB"/>
           <w14:ligatures w14:val="none"/>
         </w:rPr>
+        <w:lastRenderedPageBreak/>
         <w:t>Response:</w:t>
       </w:r>
     </w:p>
@@ -6375,31 +7354,130 @@
       <w:pPr>
         <w:rPr>
           <w:rFonts w:ascii="Times New Roman" w:eastAsia="Times New Roman" w:hAnsi="Times New Roman" w:cs="Times New Roman"/>
+          <w:color w:val="000000"/>
+          <w:kern w:val="0"/>
+          <w:shd w:val="clear" w:color="auto" w:fill="FFFFFF"/>
+          <w:lang w:eastAsia="en-GB"/>
+          <w14:ligatures w14:val="none"/>
+        </w:rPr>
+      </w:pPr>
+      <w:r>
+        <w:rPr>
+          <w:rFonts w:ascii="Times New Roman" w:eastAsia="Times New Roman" w:hAnsi="Times New Roman" w:cs="Times New Roman"/>
           <w:b/>
           <w:bCs/>
-          <w:color w:val="000000"/>
-          <w:kern w:val="0"/>
-          <w:shd w:val="clear" w:color="auto" w:fill="FFFFFF"/>
-          <w:lang w:eastAsia="en-GB"/>
-          <w14:ligatures w14:val="none"/>
-        </w:rPr>
-      </w:pPr>
-      <w:r>
+          <w:color w:val="4472C4" w:themeColor="accent1"/>
+          <w:kern w:val="0"/>
+          <w:shd w:val="clear" w:color="auto" w:fill="FFFFFF"/>
+          <w:lang w:eastAsia="en-GB"/>
+          <w14:ligatures w14:val="none"/>
+        </w:rPr>
+        <w:t>Response:</w:t>
+      </w:r>
+      <w:r>
+        <w:rPr>
+          <w:rFonts w:ascii="Times New Roman" w:eastAsia="Times New Roman" w:hAnsi="Times New Roman" w:cs="Times New Roman"/>
+          <w:color w:val="4472C4" w:themeColor="accent1"/>
+          <w:kern w:val="0"/>
+          <w:shd w:val="clear" w:color="auto" w:fill="FFFFFF"/>
+          <w:lang w:eastAsia="en-GB"/>
+          <w14:ligatures w14:val="none"/>
+        </w:rPr>
+        <w:t xml:space="preserve"> It’s unclear what R2 means by </w:t>
+      </w:r>
+      <w:r>
+        <w:rPr>
+          <w:rFonts w:ascii="Times New Roman" w:eastAsia="Times New Roman" w:hAnsi="Times New Roman" w:cs="Times New Roman"/>
+          <w:color w:val="4472C4" w:themeColor="accent1"/>
+          <w:kern w:val="0"/>
+          <w:shd w:val="clear" w:color="auto" w:fill="FFFFFF"/>
+          <w:lang w:eastAsia="en-GB"/>
+          <w14:ligatures w14:val="none"/>
+        </w:rPr>
+        <w:t xml:space="preserve">these being </w:t>
+      </w:r>
+      <w:r>
+        <w:rPr>
+          <w:rFonts w:ascii="Times New Roman" w:eastAsia="Times New Roman" w:hAnsi="Times New Roman" w:cs="Times New Roman"/>
+          <w:color w:val="4472C4" w:themeColor="accent1"/>
+          <w:kern w:val="0"/>
+          <w:shd w:val="clear" w:color="auto" w:fill="FFFFFF"/>
+          <w:lang w:eastAsia="en-GB"/>
+          <w14:ligatures w14:val="none"/>
+        </w:rPr>
+        <w:t xml:space="preserve">outliers. </w:t>
+      </w:r>
+      <w:r>
+        <w:rPr>
+          <w:rFonts w:ascii="Times New Roman" w:eastAsia="Times New Roman" w:hAnsi="Times New Roman" w:cs="Times New Roman"/>
+          <w:color w:val="4472C4" w:themeColor="accent1"/>
+          <w:kern w:val="0"/>
+          <w:shd w:val="clear" w:color="auto" w:fill="FFFFFF"/>
+          <w:lang w:eastAsia="en-GB"/>
+          <w14:ligatures w14:val="none"/>
+        </w:rPr>
+        <w:t xml:space="preserve">From the perspective of the model, they are not. The 1% of multiple paternity just means that </w:t>
+      </w:r>
+      <w:r>
+        <w:rPr>
+          <w:rFonts w:ascii="Times New Roman" w:eastAsia="Times New Roman" w:hAnsi="Times New Roman" w:cs="Times New Roman"/>
+          <w:color w:val="4472C4" w:themeColor="accent1"/>
+          <w:kern w:val="0"/>
+          <w:shd w:val="clear" w:color="auto" w:fill="FFFFFF"/>
+          <w:lang w:eastAsia="en-GB"/>
+          <w14:ligatures w14:val="none"/>
+        </w:rPr>
+        <w:t xml:space="preserve">the </w:t>
+      </w:r>
+      <w:r>
+        <w:rPr>
+          <w:rFonts w:ascii="Times New Roman" w:eastAsia="Times New Roman" w:hAnsi="Times New Roman" w:cs="Times New Roman"/>
+          <w:color w:val="4472C4" w:themeColor="accent1"/>
+          <w:kern w:val="0"/>
+          <w:shd w:val="clear" w:color="auto" w:fill="FFFFFF"/>
+          <w:lang w:eastAsia="en-GB"/>
+          <w14:ligatures w14:val="none"/>
+        </w:rPr>
+        <w:t xml:space="preserve">number of clutches sired by multiple males was small. </w:t>
+      </w:r>
+      <w:r>
+        <w:rPr>
+          <w:rFonts w:ascii="Times New Roman" w:eastAsia="Times New Roman" w:hAnsi="Times New Roman" w:cs="Times New Roman"/>
+          <w:color w:val="4472C4" w:themeColor="accent1"/>
+          <w:kern w:val="0"/>
+          <w:shd w:val="clear" w:color="auto" w:fill="FFFFFF"/>
+          <w:lang w:eastAsia="en-GB"/>
+          <w14:ligatures w14:val="none"/>
+        </w:rPr>
+        <w:t xml:space="preserve">We don’t think that it would be wise to exclude these as this was part of the breeding design and are contributing information relevant to the estimation of variance components. </w:t>
+      </w:r>
+    </w:p>
+    <w:p>
+      <w:pPr>
         <w:rPr>
           <w:rFonts w:ascii="Times New Roman" w:eastAsia="Times New Roman" w:hAnsi="Times New Roman" w:cs="Times New Roman"/>
           <w:b/>
           <w:bCs/>
-          <w:color w:val="4472C4" w:themeColor="accent1"/>
-          <w:kern w:val="0"/>
-          <w:shd w:val="clear" w:color="auto" w:fill="FFFFFF"/>
-          <w:lang w:eastAsia="en-GB"/>
-          <w14:ligatures w14:val="none"/>
-        </w:rPr>
-        <w:t>Response:</w:t>
-      </w:r>
-    </w:p>
-    <w:p>
-      <w:pPr>
+          <w:color w:val="000000"/>
+          <w:kern w:val="0"/>
+          <w:shd w:val="clear" w:color="auto" w:fill="FFFFFF"/>
+          <w:lang w:eastAsia="en-GB"/>
+          <w14:ligatures w14:val="none"/>
+        </w:rPr>
+      </w:pPr>
+    </w:p>
+    <w:p>
+      <w:pPr>
+        <w:rPr>
+          <w:rFonts w:ascii="Times New Roman" w:eastAsia="Times New Roman" w:hAnsi="Times New Roman" w:cs="Times New Roman"/>
+          <w:color w:val="000000"/>
+          <w:kern w:val="0"/>
+          <w:shd w:val="clear" w:color="auto" w:fill="FFFFFF"/>
+          <w:lang w:eastAsia="en-GB"/>
+          <w14:ligatures w14:val="none"/>
+        </w:rPr>
+      </w:pPr>
+      <w:r>
         <w:rPr>
           <w:rFonts w:ascii="Times New Roman" w:eastAsia="Times New Roman" w:hAnsi="Times New Roman" w:cs="Times New Roman"/>
           <w:b/>
@@ -6410,6 +7488,50 @@
           <w:lang w:eastAsia="en-GB"/>
           <w14:ligatures w14:val="none"/>
         </w:rPr>
+        <w:t>Minor comments </w:t>
+      </w:r>
+      <w:r>
+        <w:rPr>
+          <w:rFonts w:ascii="Times New Roman" w:eastAsia="Times New Roman" w:hAnsi="Times New Roman" w:cs="Times New Roman"/>
+          <w:color w:val="000000"/>
+          <w:kern w:val="0"/>
+          <w:lang w:eastAsia="en-GB"/>
+          <w14:ligatures w14:val="none"/>
+        </w:rPr>
+        <w:br/>
+      </w:r>
+      <w:r>
+        <w:rPr>
+          <w:rFonts w:ascii="Times New Roman" w:eastAsia="Times New Roman" w:hAnsi="Times New Roman" w:cs="Times New Roman"/>
+          <w:color w:val="000000"/>
+          <w:kern w:val="0"/>
+          <w:lang w:eastAsia="en-GB"/>
+          <w14:ligatures w14:val="none"/>
+        </w:rPr>
+        <w:br/>
+      </w:r>
+      <w:r>
+        <w:rPr>
+          <w:rFonts w:ascii="Times New Roman" w:eastAsia="Times New Roman" w:hAnsi="Times New Roman" w:cs="Times New Roman"/>
+          <w:color w:val="000000"/>
+          <w:kern w:val="0"/>
+          <w:shd w:val="clear" w:color="auto" w:fill="FFFFFF"/>
+          <w:lang w:eastAsia="en-GB"/>
+          <w14:ligatures w14:val="none"/>
+        </w:rPr>
+        <w:t>L26-28 Are these significant differences or not? </w:t>
+      </w:r>
+    </w:p>
+    <w:p>
+      <w:pPr>
+        <w:rPr>
+          <w:rFonts w:ascii="Times New Roman" w:eastAsia="Times New Roman" w:hAnsi="Times New Roman" w:cs="Times New Roman"/>
+          <w:color w:val="000000"/>
+          <w:kern w:val="0"/>
+          <w:shd w:val="clear" w:color="auto" w:fill="FFFFFF"/>
+          <w:lang w:eastAsia="en-GB"/>
+          <w14:ligatures w14:val="none"/>
+        </w:rPr>
       </w:pPr>
     </w:p>
     <w:p>
@@ -6428,14 +7550,25 @@
           <w:rFonts w:ascii="Times New Roman" w:eastAsia="Times New Roman" w:hAnsi="Times New Roman" w:cs="Times New Roman"/>
           <w:b/>
           <w:bCs/>
-          <w:color w:val="000000"/>
-          <w:kern w:val="0"/>
-          <w:shd w:val="clear" w:color="auto" w:fill="FFFFFF"/>
-          <w:lang w:eastAsia="en-GB"/>
-          <w14:ligatures w14:val="none"/>
-        </w:rPr>
-        <w:t>Minor comments </w:t>
-      </w:r>
+          <w:color w:val="4472C4" w:themeColor="accent1"/>
+          <w:kern w:val="0"/>
+          <w:shd w:val="clear" w:color="auto" w:fill="FFFFFF"/>
+          <w:lang w:eastAsia="en-GB"/>
+          <w14:ligatures w14:val="none"/>
+        </w:rPr>
+        <w:t>Response:</w:t>
+      </w:r>
+    </w:p>
+    <w:p>
+      <w:pPr>
+        <w:rPr>
+          <w:rFonts w:ascii="Times New Roman" w:eastAsia="Times New Roman" w:hAnsi="Times New Roman" w:cs="Times New Roman"/>
+          <w:color w:val="000000"/>
+          <w:kern w:val="0"/>
+          <w:lang w:eastAsia="en-GB"/>
+          <w14:ligatures w14:val="none"/>
+        </w:rPr>
+      </w:pPr>
       <w:r>
         <w:rPr>
           <w:rFonts w:ascii="Times New Roman" w:eastAsia="Times New Roman" w:hAnsi="Times New Roman" w:cs="Times New Roman"/>
@@ -6451,42 +7584,29 @@
           <w:rFonts w:ascii="Times New Roman" w:eastAsia="Times New Roman" w:hAnsi="Times New Roman" w:cs="Times New Roman"/>
           <w:color w:val="000000"/>
           <w:kern w:val="0"/>
+          <w:shd w:val="clear" w:color="auto" w:fill="FFFFFF"/>
+          <w:lang w:eastAsia="en-GB"/>
+          <w14:ligatures w14:val="none"/>
+        </w:rPr>
+        <w:t>L28 This statement cannot be made given the current confusion with housing conditions </w:t>
+      </w:r>
+      <w:r>
+        <w:rPr>
+          <w:rFonts w:ascii="Times New Roman" w:eastAsia="Times New Roman" w:hAnsi="Times New Roman" w:cs="Times New Roman"/>
+          <w:color w:val="000000"/>
+          <w:kern w:val="0"/>
           <w:lang w:eastAsia="en-GB"/>
           <w14:ligatures w14:val="none"/>
         </w:rPr>
         <w:br/>
       </w:r>
-      <w:r>
-        <w:rPr>
-          <w:rFonts w:ascii="Times New Roman" w:eastAsia="Times New Roman" w:hAnsi="Times New Roman" w:cs="Times New Roman"/>
-          <w:color w:val="000000"/>
-          <w:kern w:val="0"/>
-          <w:shd w:val="clear" w:color="auto" w:fill="FFFFFF"/>
-          <w:lang w:eastAsia="en-GB"/>
-          <w14:ligatures w14:val="none"/>
-        </w:rPr>
-        <w:t>L26-28 Are these significant differences or not? </w:t>
-      </w:r>
-    </w:p>
-    <w:p>
-      <w:pPr>
-        <w:rPr>
-          <w:rFonts w:ascii="Times New Roman" w:eastAsia="Times New Roman" w:hAnsi="Times New Roman" w:cs="Times New Roman"/>
-          <w:color w:val="000000"/>
-          <w:kern w:val="0"/>
-          <w:shd w:val="clear" w:color="auto" w:fill="FFFFFF"/>
-          <w:lang w:eastAsia="en-GB"/>
-          <w14:ligatures w14:val="none"/>
-        </w:rPr>
-      </w:pPr>
-    </w:p>
-    <w:p>
-      <w:pPr>
-        <w:rPr>
-          <w:rFonts w:ascii="Times New Roman" w:eastAsia="Times New Roman" w:hAnsi="Times New Roman" w:cs="Times New Roman"/>
-          <w:color w:val="000000"/>
-          <w:kern w:val="0"/>
-          <w:shd w:val="clear" w:color="auto" w:fill="FFFFFF"/>
+    </w:p>
+    <w:p>
+      <w:pPr>
+        <w:rPr>
+          <w:rFonts w:ascii="Times New Roman" w:eastAsia="Times New Roman" w:hAnsi="Times New Roman" w:cs="Times New Roman"/>
+          <w:color w:val="000000"/>
+          <w:kern w:val="0"/>
           <w:lang w:eastAsia="en-GB"/>
           <w14:ligatures w14:val="none"/>
         </w:rPr>
@@ -6515,37 +7635,6 @@
           <w14:ligatures w14:val="none"/>
         </w:rPr>
       </w:pPr>
-      <w:r>
-        <w:rPr>
-          <w:rFonts w:ascii="Times New Roman" w:eastAsia="Times New Roman" w:hAnsi="Times New Roman" w:cs="Times New Roman"/>
-          <w:color w:val="000000"/>
-          <w:kern w:val="0"/>
-          <w:lang w:eastAsia="en-GB"/>
-          <w14:ligatures w14:val="none"/>
-        </w:rPr>
-        <w:br/>
-      </w:r>
-      <w:r>
-        <w:rPr>
-          <w:rFonts w:ascii="Times New Roman" w:eastAsia="Times New Roman" w:hAnsi="Times New Roman" w:cs="Times New Roman"/>
-          <w:color w:val="000000"/>
-          <w:kern w:val="0"/>
-          <w:shd w:val="clear" w:color="auto" w:fill="FFFFFF"/>
-          <w:lang w:eastAsia="en-GB"/>
-          <w14:ligatures w14:val="none"/>
-        </w:rPr>
-        <w:t>L28 This statement cannot be made given the current confusion with housing conditions </w:t>
-      </w:r>
-      <w:r>
-        <w:rPr>
-          <w:rFonts w:ascii="Times New Roman" w:eastAsia="Times New Roman" w:hAnsi="Times New Roman" w:cs="Times New Roman"/>
-          <w:color w:val="000000"/>
-          <w:kern w:val="0"/>
-          <w:lang w:eastAsia="en-GB"/>
-          <w14:ligatures w14:val="none"/>
-        </w:rPr>
-        <w:br/>
-      </w:r>
     </w:p>
     <w:p>
       <w:pPr>
@@ -6562,25 +7651,66 @@
           <w:rFonts w:ascii="Times New Roman" w:eastAsia="Times New Roman" w:hAnsi="Times New Roman" w:cs="Times New Roman"/>
           <w:b/>
           <w:bCs/>
-          <w:color w:val="4472C4" w:themeColor="accent1"/>
-          <w:kern w:val="0"/>
-          <w:shd w:val="clear" w:color="auto" w:fill="FFFFFF"/>
-          <w:lang w:eastAsia="en-GB"/>
-          <w14:ligatures w14:val="none"/>
-        </w:rPr>
-        <w:t>Response:</w:t>
-      </w:r>
-    </w:p>
-    <w:p>
-      <w:pPr>
-        <w:rPr>
-          <w:rFonts w:ascii="Times New Roman" w:eastAsia="Times New Roman" w:hAnsi="Times New Roman" w:cs="Times New Roman"/>
-          <w:color w:val="000000"/>
-          <w:kern w:val="0"/>
-          <w:lang w:eastAsia="en-GB"/>
-          <w14:ligatures w14:val="none"/>
-        </w:rPr>
-      </w:pPr>
+          <w:color w:val="000000"/>
+          <w:kern w:val="0"/>
+          <w:shd w:val="clear" w:color="auto" w:fill="FFFFFF"/>
+          <w:lang w:eastAsia="en-GB"/>
+          <w14:ligatures w14:val="none"/>
+        </w:rPr>
+        <w:t>Introduction:</w:t>
+      </w:r>
+      <w:r>
+        <w:rPr>
+          <w:rFonts w:ascii="Times New Roman" w:eastAsia="Times New Roman" w:hAnsi="Times New Roman" w:cs="Times New Roman"/>
+          <w:color w:val="000000"/>
+          <w:kern w:val="0"/>
+          <w:shd w:val="clear" w:color="auto" w:fill="FFFFFF"/>
+          <w:lang w:eastAsia="en-GB"/>
+          <w14:ligatures w14:val="none"/>
+        </w:rPr>
+        <w:t> </w:t>
+      </w:r>
+      <w:r>
+        <w:rPr>
+          <w:rFonts w:ascii="Times New Roman" w:eastAsia="Times New Roman" w:hAnsi="Times New Roman" w:cs="Times New Roman"/>
+          <w:color w:val="000000"/>
+          <w:kern w:val="0"/>
+          <w:lang w:eastAsia="en-GB"/>
+          <w14:ligatures w14:val="none"/>
+        </w:rPr>
+        <w:br/>
+      </w:r>
+      <w:r>
+        <w:rPr>
+          <w:rFonts w:ascii="Times New Roman" w:eastAsia="Times New Roman" w:hAnsi="Times New Roman" w:cs="Times New Roman"/>
+          <w:color w:val="000000"/>
+          <w:kern w:val="0"/>
+          <w:lang w:eastAsia="en-GB"/>
+          <w14:ligatures w14:val="none"/>
+        </w:rPr>
+        <w:br/>
+      </w:r>
+      <w:r>
+        <w:rPr>
+          <w:rFonts w:ascii="Times New Roman" w:eastAsia="Times New Roman" w:hAnsi="Times New Roman" w:cs="Times New Roman"/>
+          <w:color w:val="000000"/>
+          <w:kern w:val="0"/>
+          <w:shd w:val="clear" w:color="auto" w:fill="FFFFFF"/>
+          <w:lang w:eastAsia="en-GB"/>
+          <w14:ligatures w14:val="none"/>
+        </w:rPr>
+        <w:t>Motivate the choice of the egg stage for studying these effects. </w:t>
+      </w:r>
+      <w:r>
+        <w:rPr>
+          <w:rFonts w:ascii="Times New Roman" w:eastAsia="Times New Roman" w:hAnsi="Times New Roman" w:cs="Times New Roman"/>
+          <w:color w:val="000000"/>
+          <w:kern w:val="0"/>
+          <w:lang w:eastAsia="en-GB"/>
+          <w14:ligatures w14:val="none"/>
+        </w:rPr>
+        <w:br/>
+      </w:r>
     </w:p>
     <w:p>
       <w:pPr>
@@ -6597,55 +7727,46 @@
           <w:rFonts w:ascii="Times New Roman" w:eastAsia="Times New Roman" w:hAnsi="Times New Roman" w:cs="Times New Roman"/>
           <w:b/>
           <w:bCs/>
-          <w:color w:val="000000"/>
-          <w:kern w:val="0"/>
-          <w:shd w:val="clear" w:color="auto" w:fill="FFFFFF"/>
-          <w:lang w:eastAsia="en-GB"/>
-          <w14:ligatures w14:val="none"/>
-        </w:rPr>
-        <w:t>Introduction:</w:t>
-      </w:r>
-      <w:r>
-        <w:rPr>
-          <w:rFonts w:ascii="Times New Roman" w:eastAsia="Times New Roman" w:hAnsi="Times New Roman" w:cs="Times New Roman"/>
-          <w:color w:val="000000"/>
-          <w:kern w:val="0"/>
-          <w:shd w:val="clear" w:color="auto" w:fill="FFFFFF"/>
-          <w:lang w:eastAsia="en-GB"/>
-          <w14:ligatures w14:val="none"/>
-        </w:rPr>
-        <w:t> </w:t>
-      </w:r>
-      <w:r>
-        <w:rPr>
-          <w:rFonts w:ascii="Times New Roman" w:eastAsia="Times New Roman" w:hAnsi="Times New Roman" w:cs="Times New Roman"/>
-          <w:color w:val="000000"/>
-          <w:kern w:val="0"/>
-          <w:lang w:eastAsia="en-GB"/>
-          <w14:ligatures w14:val="none"/>
-        </w:rPr>
-        <w:br/>
-      </w:r>
-      <w:r>
-        <w:rPr>
-          <w:rFonts w:ascii="Times New Roman" w:eastAsia="Times New Roman" w:hAnsi="Times New Roman" w:cs="Times New Roman"/>
-          <w:color w:val="000000"/>
-          <w:kern w:val="0"/>
-          <w:lang w:eastAsia="en-GB"/>
-          <w14:ligatures w14:val="none"/>
-        </w:rPr>
-        <w:br/>
-      </w:r>
-      <w:r>
-        <w:rPr>
-          <w:rFonts w:ascii="Times New Roman" w:eastAsia="Times New Roman" w:hAnsi="Times New Roman" w:cs="Times New Roman"/>
-          <w:color w:val="000000"/>
-          <w:kern w:val="0"/>
-          <w:shd w:val="clear" w:color="auto" w:fill="FFFFFF"/>
-          <w:lang w:eastAsia="en-GB"/>
-          <w14:ligatures w14:val="none"/>
-        </w:rPr>
-        <w:t>Motivate the choice of the egg stage for studying these effects. </w:t>
+          <w:color w:val="4472C4" w:themeColor="accent1"/>
+          <w:kern w:val="0"/>
+          <w:shd w:val="clear" w:color="auto" w:fill="FFFFFF"/>
+          <w:lang w:eastAsia="en-GB"/>
+          <w14:ligatures w14:val="none"/>
+        </w:rPr>
+        <w:t>Response:</w:t>
+      </w:r>
+    </w:p>
+    <w:p>
+      <w:pPr>
+        <w:rPr>
+          <w:rFonts w:ascii="Times New Roman" w:eastAsia="Times New Roman" w:hAnsi="Times New Roman" w:cs="Times New Roman"/>
+          <w:color w:val="000000"/>
+          <w:kern w:val="0"/>
+          <w:lang w:eastAsia="en-GB"/>
+          <w14:ligatures w14:val="none"/>
+        </w:rPr>
+      </w:pPr>
+    </w:p>
+    <w:p>
+      <w:pPr>
+        <w:rPr>
+          <w:rFonts w:ascii="Times New Roman" w:eastAsia="Times New Roman" w:hAnsi="Times New Roman" w:cs="Times New Roman"/>
+          <w:color w:val="000000"/>
+          <w:kern w:val="0"/>
+          <w:lang w:eastAsia="en-GB"/>
+          <w14:ligatures w14:val="none"/>
+        </w:rPr>
+      </w:pPr>
+      <w:r>
+        <w:rPr>
+          <w:rFonts w:ascii="Times New Roman" w:eastAsia="Times New Roman" w:hAnsi="Times New Roman" w:cs="Times New Roman"/>
+          <w:color w:val="000000"/>
+          <w:kern w:val="0"/>
+          <w:shd w:val="clear" w:color="auto" w:fill="FFFFFF"/>
+          <w:lang w:eastAsia="en-GB"/>
+          <w14:ligatures w14:val="none"/>
+        </w:rPr>
+        <w:t>Add information on sex determination in relation to temperature for readers that do not know much about skinks </w:t>
       </w:r>
       <w:r>
         <w:rPr>
@@ -6712,7 +7833,7 @@
           <w:lang w:eastAsia="en-GB"/>
           <w14:ligatures w14:val="none"/>
         </w:rPr>
-        <w:t>Add information on sex determination in relation to temperature for readers that do not know much about skinks </w:t>
+        <w:t>When suggesting that plasticity might be a way to adapt to novel conditions, it is important to phrase it to reflect that adaptive plasticity typically acts within the range of conditions that are naturally experienced by the populations </w:t>
       </w:r>
       <w:r>
         <w:rPr>
@@ -6764,142 +7885,98 @@
       <w:pPr>
         <w:rPr>
           <w:rFonts w:ascii="Times New Roman" w:eastAsia="Times New Roman" w:hAnsi="Times New Roman" w:cs="Times New Roman"/>
-          <w:color w:val="000000"/>
-          <w:kern w:val="0"/>
-          <w:lang w:eastAsia="en-GB"/>
-          <w14:ligatures w14:val="none"/>
-        </w:rPr>
-      </w:pPr>
-      <w:r>
-        <w:rPr>
-          <w:rFonts w:ascii="Times New Roman" w:eastAsia="Times New Roman" w:hAnsi="Times New Roman" w:cs="Times New Roman"/>
-          <w:color w:val="000000"/>
-          <w:kern w:val="0"/>
-          <w:shd w:val="clear" w:color="auto" w:fill="FFFFFF"/>
-          <w:lang w:eastAsia="en-GB"/>
-          <w14:ligatures w14:val="none"/>
-        </w:rPr>
-        <w:t>When suggesting that plasticity might be a way to adapt to novel conditions, it is important to phrase it to reflect that adaptive plasticity typically acts within the range of conditions that are naturally experienced by the populations </w:t>
-      </w:r>
-      <w:r>
-        <w:rPr>
-          <w:rFonts w:ascii="Times New Roman" w:eastAsia="Times New Roman" w:hAnsi="Times New Roman" w:cs="Times New Roman"/>
-          <w:color w:val="000000"/>
-          <w:kern w:val="0"/>
-          <w:lang w:eastAsia="en-GB"/>
-          <w14:ligatures w14:val="none"/>
-        </w:rPr>
-        <w:br/>
-      </w:r>
-    </w:p>
-    <w:p>
-      <w:pPr>
-        <w:rPr>
-          <w:rFonts w:ascii="Times New Roman" w:eastAsia="Times New Roman" w:hAnsi="Times New Roman" w:cs="Times New Roman"/>
-          <w:color w:val="000000"/>
-          <w:kern w:val="0"/>
-          <w:lang w:eastAsia="en-GB"/>
-          <w14:ligatures w14:val="none"/>
-        </w:rPr>
-      </w:pPr>
-      <w:r>
-        <w:rPr>
-          <w:rFonts w:ascii="Times New Roman" w:eastAsia="Times New Roman" w:hAnsi="Times New Roman" w:cs="Times New Roman"/>
           <w:b/>
           <w:bCs/>
-          <w:color w:val="4472C4" w:themeColor="accent1"/>
-          <w:kern w:val="0"/>
-          <w:shd w:val="clear" w:color="auto" w:fill="FFFFFF"/>
-          <w:lang w:eastAsia="en-GB"/>
-          <w14:ligatures w14:val="none"/>
-        </w:rPr>
-        <w:t>Response:</w:t>
-      </w:r>
-    </w:p>
-    <w:p>
-      <w:pPr>
-        <w:rPr>
-          <w:rFonts w:ascii="Times New Roman" w:eastAsia="Times New Roman" w:hAnsi="Times New Roman" w:cs="Times New Roman"/>
-          <w:color w:val="000000"/>
-          <w:kern w:val="0"/>
-          <w:lang w:eastAsia="en-GB"/>
-          <w14:ligatures w14:val="none"/>
-        </w:rPr>
-      </w:pPr>
-    </w:p>
-    <w:p>
-      <w:pPr>
+          <w:color w:val="000000"/>
+          <w:kern w:val="0"/>
+          <w:shd w:val="clear" w:color="auto" w:fill="FFFFFF"/>
+          <w:lang w:eastAsia="en-GB"/>
+          <w14:ligatures w14:val="none"/>
+        </w:rPr>
+      </w:pPr>
+      <w:r>
+        <w:rPr>
+          <w:rFonts w:ascii="Times New Roman" w:eastAsia="Times New Roman" w:hAnsi="Times New Roman" w:cs="Times New Roman"/>
+          <w:color w:val="000000"/>
+          <w:kern w:val="0"/>
+          <w:shd w:val="clear" w:color="auto" w:fill="FFFFFF"/>
+          <w:lang w:eastAsia="en-GB"/>
+          <w14:ligatures w14:val="none"/>
+        </w:rPr>
+        <w:t>Add information on how extreme the conditions experienced were in relation to the range of conditions the organisms are exposed to in nature for the studies that are referred to that give contrasting patterns of additive genetic variation under stress </w:t>
+      </w:r>
+      <w:r>
+        <w:rPr>
+          <w:rFonts w:ascii="Times New Roman" w:eastAsia="Times New Roman" w:hAnsi="Times New Roman" w:cs="Times New Roman"/>
+          <w:color w:val="000000"/>
+          <w:kern w:val="0"/>
+          <w:lang w:eastAsia="en-GB"/>
+          <w14:ligatures w14:val="none"/>
+        </w:rPr>
+        <w:br/>
+      </w:r>
+    </w:p>
+    <w:p>
+      <w:pPr>
+        <w:rPr>
+          <w:rFonts w:ascii="Times New Roman" w:eastAsia="Times New Roman" w:hAnsi="Times New Roman" w:cs="Times New Roman"/>
+          <w:color w:val="000000"/>
+          <w:kern w:val="0"/>
+          <w:shd w:val="clear" w:color="auto" w:fill="FFFFFF"/>
+          <w:lang w:eastAsia="en-GB"/>
+          <w14:ligatures w14:val="none"/>
+        </w:rPr>
+      </w:pPr>
+      <w:r>
         <w:rPr>
           <w:rFonts w:ascii="Times New Roman" w:eastAsia="Times New Roman" w:hAnsi="Times New Roman" w:cs="Times New Roman"/>
           <w:b/>
           <w:bCs/>
-          <w:color w:val="000000"/>
-          <w:kern w:val="0"/>
-          <w:shd w:val="clear" w:color="auto" w:fill="FFFFFF"/>
-          <w:lang w:eastAsia="en-GB"/>
-          <w14:ligatures w14:val="none"/>
-        </w:rPr>
-      </w:pPr>
-      <w:r>
-        <w:rPr>
-          <w:rFonts w:ascii="Times New Roman" w:eastAsia="Times New Roman" w:hAnsi="Times New Roman" w:cs="Times New Roman"/>
-          <w:color w:val="000000"/>
-          <w:kern w:val="0"/>
-          <w:shd w:val="clear" w:color="auto" w:fill="FFFFFF"/>
-          <w:lang w:eastAsia="en-GB"/>
-          <w14:ligatures w14:val="none"/>
-        </w:rPr>
-        <w:t>Add information on how extreme the conditions experienced were in relation to the range of conditions the organisms are exposed to in nature for the studies that are referred to that give contrasting patterns of additive genetic variation under stress </w:t>
-      </w:r>
-      <w:r>
-        <w:rPr>
-          <w:rFonts w:ascii="Times New Roman" w:eastAsia="Times New Roman" w:hAnsi="Times New Roman" w:cs="Times New Roman"/>
-          <w:color w:val="000000"/>
-          <w:kern w:val="0"/>
-          <w:lang w:eastAsia="en-GB"/>
-          <w14:ligatures w14:val="none"/>
-        </w:rPr>
-        <w:br/>
-      </w:r>
-    </w:p>
-    <w:p>
-      <w:pPr>
-        <w:rPr>
-          <w:rFonts w:ascii="Times New Roman" w:eastAsia="Times New Roman" w:hAnsi="Times New Roman" w:cs="Times New Roman"/>
-          <w:color w:val="000000"/>
-          <w:kern w:val="0"/>
-          <w:shd w:val="clear" w:color="auto" w:fill="FFFFFF"/>
-          <w:lang w:eastAsia="en-GB"/>
-          <w14:ligatures w14:val="none"/>
-        </w:rPr>
-      </w:pPr>
-      <w:r>
+          <w:color w:val="4472C4" w:themeColor="accent1"/>
+          <w:kern w:val="0"/>
+          <w:shd w:val="clear" w:color="auto" w:fill="FFFFFF"/>
+          <w:lang w:eastAsia="en-GB"/>
+          <w14:ligatures w14:val="none"/>
+        </w:rPr>
+        <w:t>Response:</w:t>
+      </w:r>
+      <w:r>
+        <w:rPr>
+          <w:rFonts w:ascii="Times New Roman" w:eastAsia="Times New Roman" w:hAnsi="Times New Roman" w:cs="Times New Roman"/>
+          <w:color w:val="4472C4" w:themeColor="accent1"/>
+          <w:kern w:val="0"/>
+          <w:shd w:val="clear" w:color="auto" w:fill="FFFFFF"/>
+          <w:lang w:eastAsia="en-GB"/>
+          <w14:ligatures w14:val="none"/>
+        </w:rPr>
+        <w:t xml:space="preserve"> Thank you. See our comment below. We have now added more detail to the methods section as this seems to be the most appropriate place for these details.</w:t>
+      </w:r>
+    </w:p>
+    <w:p>
+      <w:pPr>
         <w:rPr>
           <w:rFonts w:ascii="Times New Roman" w:eastAsia="Times New Roman" w:hAnsi="Times New Roman" w:cs="Times New Roman"/>
           <w:b/>
           <w:bCs/>
-          <w:color w:val="4472C4" w:themeColor="accent1"/>
-          <w:kern w:val="0"/>
-          <w:shd w:val="clear" w:color="auto" w:fill="FFFFFF"/>
-          <w:lang w:eastAsia="en-GB"/>
-          <w14:ligatures w14:val="none"/>
-        </w:rPr>
-        <w:t>Response:</w:t>
-      </w:r>
-      <w:r>
-        <w:rPr>
-          <w:rFonts w:ascii="Times New Roman" w:eastAsia="Times New Roman" w:hAnsi="Times New Roman" w:cs="Times New Roman"/>
-          <w:color w:val="4472C4" w:themeColor="accent1"/>
-          <w:kern w:val="0"/>
-          <w:shd w:val="clear" w:color="auto" w:fill="FFFFFF"/>
-          <w:lang w:eastAsia="en-GB"/>
-          <w14:ligatures w14:val="none"/>
-        </w:rPr>
-        <w:t xml:space="preserve"> Thank you. See our comment below. We have now added more detail to the methods section as this seems to be the most appropriate place for these details.</w:t>
-      </w:r>
-    </w:p>
-    <w:p>
-      <w:pPr>
+          <w:color w:val="000000"/>
+          <w:kern w:val="0"/>
+          <w:shd w:val="clear" w:color="auto" w:fill="FFFFFF"/>
+          <w:lang w:eastAsia="en-GB"/>
+          <w14:ligatures w14:val="none"/>
+        </w:rPr>
+      </w:pPr>
+    </w:p>
+    <w:p>
+      <w:pPr>
+        <w:rPr>
+          <w:rFonts w:ascii="Times New Roman" w:eastAsia="Times New Roman" w:hAnsi="Times New Roman" w:cs="Times New Roman"/>
+          <w:color w:val="000000"/>
+          <w:kern w:val="0"/>
+          <w:lang w:eastAsia="en-GB"/>
+          <w14:ligatures w14:val="none"/>
+        </w:rPr>
+      </w:pPr>
+      <w:r>
         <w:rPr>
           <w:rFonts w:ascii="Times New Roman" w:eastAsia="Times New Roman" w:hAnsi="Times New Roman" w:cs="Times New Roman"/>
           <w:b/>
@@ -6910,15 +7987,105 @@
           <w:lang w:eastAsia="en-GB"/>
           <w14:ligatures w14:val="none"/>
         </w:rPr>
-      </w:pPr>
-    </w:p>
-    <w:p>
-      <w:pPr>
-        <w:rPr>
-          <w:rFonts w:ascii="Times New Roman" w:eastAsia="Times New Roman" w:hAnsi="Times New Roman" w:cs="Times New Roman"/>
-          <w:color w:val="000000"/>
-          <w:kern w:val="0"/>
-          <w:lang w:eastAsia="en-GB"/>
+        <w:t>Methods</w:t>
+      </w:r>
+      <w:r>
+        <w:rPr>
+          <w:rFonts w:ascii="Times New Roman" w:eastAsia="Times New Roman" w:hAnsi="Times New Roman" w:cs="Times New Roman"/>
+          <w:color w:val="000000"/>
+          <w:kern w:val="0"/>
+          <w:shd w:val="clear" w:color="auto" w:fill="FFFFFF"/>
+          <w:lang w:eastAsia="en-GB"/>
+          <w14:ligatures w14:val="none"/>
+        </w:rPr>
+        <w:t> </w:t>
+      </w:r>
+      <w:r>
+        <w:rPr>
+          <w:rFonts w:ascii="Times New Roman" w:eastAsia="Times New Roman" w:hAnsi="Times New Roman" w:cs="Times New Roman"/>
+          <w:color w:val="000000"/>
+          <w:kern w:val="0"/>
+          <w:lang w:eastAsia="en-GB"/>
+          <w14:ligatures w14:val="none"/>
+        </w:rPr>
+        <w:br/>
+      </w:r>
+      <w:r>
+        <w:rPr>
+          <w:rFonts w:ascii="Times New Roman" w:eastAsia="Times New Roman" w:hAnsi="Times New Roman" w:cs="Times New Roman"/>
+          <w:color w:val="000000"/>
+          <w:kern w:val="0"/>
+          <w:lang w:eastAsia="en-GB"/>
+          <w14:ligatures w14:val="none"/>
+        </w:rPr>
+        <w:br/>
+      </w:r>
+      <w:r>
+        <w:rPr>
+          <w:rFonts w:ascii="Times New Roman" w:eastAsia="Times New Roman" w:hAnsi="Times New Roman" w:cs="Times New Roman"/>
+          <w:color w:val="000000"/>
+          <w:kern w:val="0"/>
+          <w:shd w:val="clear" w:color="auto" w:fill="FFFFFF"/>
+          <w:lang w:eastAsia="en-GB"/>
+          <w14:ligatures w14:val="none"/>
+        </w:rPr>
+        <w:t>Include a discussion on how extreme the temperatures are in the experiment (</w:t>
+      </w:r>
+      <w:proofErr w:type="gramStart"/>
+      <w:r>
+        <w:rPr>
+          <w:rFonts w:ascii="Times New Roman" w:eastAsia="Times New Roman" w:hAnsi="Times New Roman" w:cs="Times New Roman"/>
+          <w:color w:val="000000"/>
+          <w:kern w:val="0"/>
+          <w:shd w:val="clear" w:color="auto" w:fill="FFFFFF"/>
+          <w:lang w:eastAsia="en-GB"/>
+          <w14:ligatures w14:val="none"/>
+        </w:rPr>
+        <w:t>e.g.</w:t>
+      </w:r>
+      <w:proofErr w:type="gramEnd"/>
+      <w:r>
+        <w:rPr>
+          <w:rFonts w:ascii="Times New Roman" w:eastAsia="Times New Roman" w:hAnsi="Times New Roman" w:cs="Times New Roman"/>
+          <w:color w:val="000000"/>
+          <w:kern w:val="0"/>
+          <w:shd w:val="clear" w:color="auto" w:fill="FFFFFF"/>
+          <w:lang w:eastAsia="en-GB"/>
+          <w14:ligatures w14:val="none"/>
+        </w:rPr>
+        <w:t xml:space="preserve"> in SDs or other measure that enables standardized comparisons), why these temperatures were deemed </w:t>
+      </w:r>
+      <w:r>
+        <w:rPr>
+          <w:rFonts w:ascii="Times New Roman" w:eastAsia="Times New Roman" w:hAnsi="Times New Roman" w:cs="Times New Roman"/>
+          <w:color w:val="000000"/>
+          <w:kern w:val="0"/>
+          <w:shd w:val="clear" w:color="auto" w:fill="FFFFFF"/>
+          <w:lang w:eastAsia="en-GB"/>
+          <w14:ligatures w14:val="none"/>
+        </w:rPr>
+        <w:lastRenderedPageBreak/>
+        <w:t>interesting, and how they are likely to affect the outcome in terms of release of additive genetic variation. </w:t>
+      </w:r>
+      <w:r>
+        <w:rPr>
+          <w:rFonts w:ascii="Times New Roman" w:eastAsia="Times New Roman" w:hAnsi="Times New Roman" w:cs="Times New Roman"/>
+          <w:color w:val="000000"/>
+          <w:kern w:val="0"/>
+          <w:lang w:eastAsia="en-GB"/>
+          <w14:ligatures w14:val="none"/>
+        </w:rPr>
+        <w:br/>
+      </w:r>
+    </w:p>
+    <w:p>
+      <w:pPr>
+        <w:rPr>
+          <w:rFonts w:ascii="Times New Roman" w:eastAsia="Times New Roman" w:hAnsi="Times New Roman" w:cs="Times New Roman"/>
+          <w:color w:val="4472C4" w:themeColor="accent1"/>
+          <w:kern w:val="0"/>
+          <w:shd w:val="clear" w:color="auto" w:fill="FFFFFF"/>
+          <w:lang w:val="en-GB" w:eastAsia="en-GB"/>
           <w14:ligatures w14:val="none"/>
         </w:rPr>
       </w:pPr>
@@ -6927,24 +8094,366 @@
           <w:rFonts w:ascii="Times New Roman" w:eastAsia="Times New Roman" w:hAnsi="Times New Roman" w:cs="Times New Roman"/>
           <w:b/>
           <w:bCs/>
-          <w:color w:val="000000"/>
-          <w:kern w:val="0"/>
-          <w:shd w:val="clear" w:color="auto" w:fill="FFFFFF"/>
-          <w:lang w:eastAsia="en-GB"/>
-          <w14:ligatures w14:val="none"/>
-        </w:rPr>
-        <w:t>Methods</w:t>
-      </w:r>
-      <w:r>
-        <w:rPr>
-          <w:rFonts w:ascii="Times New Roman" w:eastAsia="Times New Roman" w:hAnsi="Times New Roman" w:cs="Times New Roman"/>
-          <w:color w:val="000000"/>
-          <w:kern w:val="0"/>
-          <w:shd w:val="clear" w:color="auto" w:fill="FFFFFF"/>
-          <w:lang w:eastAsia="en-GB"/>
-          <w14:ligatures w14:val="none"/>
-        </w:rPr>
-        <w:t> </w:t>
+          <w:color w:val="4472C4" w:themeColor="accent1"/>
+          <w:kern w:val="0"/>
+          <w:shd w:val="clear" w:color="auto" w:fill="FFFFFF"/>
+          <w:lang w:eastAsia="en-GB"/>
+          <w14:ligatures w14:val="none"/>
+        </w:rPr>
+        <w:t>Response:</w:t>
+      </w:r>
+      <w:r>
+        <w:rPr>
+          <w:rFonts w:ascii="Times New Roman" w:eastAsia="Times New Roman" w:hAnsi="Times New Roman" w:cs="Times New Roman"/>
+          <w:color w:val="4472C4" w:themeColor="accent1"/>
+          <w:kern w:val="0"/>
+          <w:shd w:val="clear" w:color="auto" w:fill="FFFFFF"/>
+          <w:lang w:eastAsia="en-GB"/>
+          <w14:ligatures w14:val="none"/>
+        </w:rPr>
+        <w:t xml:space="preserve"> We have now included a bit more detail on the choice of temperatures in the methods. Cheetham </w:t>
+      </w:r>
+      <w:r>
+        <w:rPr>
+          <w:rFonts w:ascii="Times New Roman" w:eastAsia="Times New Roman" w:hAnsi="Times New Roman" w:cs="Times New Roman"/>
+          <w:i/>
+          <w:iCs/>
+          <w:color w:val="4472C4" w:themeColor="accent1"/>
+          <w:kern w:val="0"/>
+          <w:shd w:val="clear" w:color="auto" w:fill="FFFFFF"/>
+          <w:lang w:eastAsia="en-GB"/>
+          <w14:ligatures w14:val="none"/>
+        </w:rPr>
+        <w:t>et al.</w:t>
+      </w:r>
+      <w:r>
+        <w:rPr>
+          <w:rFonts w:ascii="Times New Roman" w:eastAsia="Times New Roman" w:hAnsi="Times New Roman" w:cs="Times New Roman"/>
+          <w:color w:val="4472C4" w:themeColor="accent1"/>
+          <w:kern w:val="0"/>
+          <w:shd w:val="clear" w:color="auto" w:fill="FFFFFF"/>
+          <w:lang w:eastAsia="en-GB"/>
+          <w14:ligatures w14:val="none"/>
+        </w:rPr>
+        <w:t xml:space="preserve"> 2011 provide thermal data of nest sites. These sites were shown to have a mean temperature of </w:t>
+      </w:r>
+      <w:r>
+        <w:rPr>
+          <w:rFonts w:ascii="Times New Roman" w:eastAsia="Times New Roman" w:hAnsi="Times New Roman" w:cs="Times New Roman"/>
+          <w:color w:val="4472C4" w:themeColor="accent1"/>
+          <w:kern w:val="0"/>
+          <w:shd w:val="clear" w:color="auto" w:fill="FFFFFF"/>
+          <w:lang w:val="en-GB" w:eastAsia="en-GB"/>
+          <w14:ligatures w14:val="none"/>
+        </w:rPr>
+        <w:t>27ºC</w:t>
+      </w:r>
+      <w:r>
+        <w:rPr>
+          <w:rFonts w:ascii="Times New Roman" w:eastAsia="Times New Roman" w:hAnsi="Times New Roman" w:cs="Times New Roman"/>
+          <w:color w:val="4472C4" w:themeColor="accent1"/>
+          <w:kern w:val="0"/>
+          <w:shd w:val="clear" w:color="auto" w:fill="FFFFFF"/>
+          <w:lang w:val="en-GB" w:eastAsia="en-GB"/>
+          <w14:ligatures w14:val="none"/>
+        </w:rPr>
+        <w:t xml:space="preserve"> with an SD of approximately 2</w:t>
+      </w:r>
+      <w:r>
+        <w:rPr>
+          <w:rFonts w:ascii="Times New Roman" w:eastAsia="Times New Roman" w:hAnsi="Times New Roman" w:cs="Times New Roman"/>
+          <w:color w:val="4472C4" w:themeColor="accent1"/>
+          <w:kern w:val="0"/>
+          <w:shd w:val="clear" w:color="auto" w:fill="FFFFFF"/>
+          <w:lang w:val="en-GB" w:eastAsia="en-GB"/>
+          <w14:ligatures w14:val="none"/>
+        </w:rPr>
+        <w:t>ºC</w:t>
+      </w:r>
+      <w:r>
+        <w:rPr>
+          <w:rFonts w:ascii="Times New Roman" w:eastAsia="Times New Roman" w:hAnsi="Times New Roman" w:cs="Times New Roman"/>
+          <w:color w:val="4472C4" w:themeColor="accent1"/>
+          <w:kern w:val="0"/>
+          <w:shd w:val="clear" w:color="auto" w:fill="FFFFFF"/>
+          <w:lang w:val="en-GB" w:eastAsia="en-GB"/>
+          <w14:ligatures w14:val="none"/>
+        </w:rPr>
+        <w:t>; hence why we chose 23 and 29</w:t>
+      </w:r>
+      <w:r>
+        <w:rPr>
+          <w:rFonts w:ascii="Times New Roman" w:eastAsia="Times New Roman" w:hAnsi="Times New Roman" w:cs="Times New Roman"/>
+          <w:color w:val="4472C4" w:themeColor="accent1"/>
+          <w:kern w:val="0"/>
+          <w:shd w:val="clear" w:color="auto" w:fill="FFFFFF"/>
+          <w:lang w:val="en-GB" w:eastAsia="en-GB"/>
+          <w14:ligatures w14:val="none"/>
+        </w:rPr>
+        <w:t xml:space="preserve"> </w:t>
+      </w:r>
+      <w:r>
+        <w:rPr>
+          <w:rFonts w:ascii="Times New Roman" w:eastAsia="Times New Roman" w:hAnsi="Times New Roman" w:cs="Times New Roman"/>
+          <w:color w:val="4472C4" w:themeColor="accent1"/>
+          <w:kern w:val="0"/>
+          <w:shd w:val="clear" w:color="auto" w:fill="FFFFFF"/>
+          <w:lang w:val="en-GB" w:eastAsia="en-GB"/>
+          <w14:ligatures w14:val="none"/>
+        </w:rPr>
+        <w:t>C</w:t>
+      </w:r>
+      <w:r>
+        <w:rPr>
+          <w:rFonts w:ascii="Times New Roman" w:eastAsia="Times New Roman" w:hAnsi="Times New Roman" w:cs="Times New Roman"/>
+          <w:color w:val="4472C4" w:themeColor="accent1"/>
+          <w:kern w:val="0"/>
+          <w:shd w:val="clear" w:color="auto" w:fill="FFFFFF"/>
+          <w:lang w:val="en-GB" w:eastAsia="en-GB"/>
+          <w14:ligatures w14:val="none"/>
+        </w:rPr>
+        <w:t xml:space="preserve">. We were specifically interested in manipulating incubation temperatures at the extremes on naturally occurring temperatures as we were interested in understanding how </w:t>
+      </w:r>
+      <w:r>
+        <w:rPr>
+          <w:rFonts w:ascii="Times New Roman" w:eastAsia="Times New Roman" w:hAnsi="Times New Roman" w:cs="Times New Roman"/>
+          <w:color w:val="4472C4" w:themeColor="accent1"/>
+          <w:kern w:val="0"/>
+          <w:shd w:val="clear" w:color="auto" w:fill="FFFFFF"/>
+          <w:lang w:val="en-GB" w:eastAsia="en-GB"/>
+          <w14:ligatures w14:val="none"/>
+        </w:rPr>
+        <w:t>more extreme</w:t>
+      </w:r>
+      <w:r>
+        <w:rPr>
+          <w:rFonts w:ascii="Times New Roman" w:eastAsia="Times New Roman" w:hAnsi="Times New Roman" w:cs="Times New Roman"/>
+          <w:color w:val="4472C4" w:themeColor="accent1"/>
+          <w:kern w:val="0"/>
+          <w:shd w:val="clear" w:color="auto" w:fill="FFFFFF"/>
+          <w:lang w:val="en-GB" w:eastAsia="en-GB"/>
+          <w14:ligatures w14:val="none"/>
+        </w:rPr>
+        <w:t xml:space="preserve"> temperatures are likely to affect the release of additive genetic variation. </w:t>
+      </w:r>
+      <w:r>
+        <w:rPr>
+          <w:rFonts w:ascii="Times New Roman" w:eastAsia="Times New Roman" w:hAnsi="Times New Roman" w:cs="Times New Roman"/>
+          <w:color w:val="4472C4" w:themeColor="accent1"/>
+          <w:kern w:val="0"/>
+          <w:shd w:val="clear" w:color="auto" w:fill="FFFFFF"/>
+          <w:lang w:val="en-GB" w:eastAsia="en-GB"/>
+          <w14:ligatures w14:val="none"/>
+        </w:rPr>
+        <w:t>We have revised as follows:</w:t>
+      </w:r>
+    </w:p>
+    <w:p>
+      <w:pPr>
+        <w:rPr>
+          <w:rFonts w:ascii="Times New Roman" w:eastAsia="Times New Roman" w:hAnsi="Times New Roman" w:cs="Times New Roman"/>
+          <w:color w:val="4472C4" w:themeColor="accent1"/>
+          <w:kern w:val="0"/>
+          <w:shd w:val="clear" w:color="auto" w:fill="FFFFFF"/>
+          <w:lang w:val="en-GB" w:eastAsia="en-GB"/>
+          <w14:ligatures w14:val="none"/>
+        </w:rPr>
+      </w:pPr>
+    </w:p>
+    <w:p>
+      <w:pPr>
+        <w:rPr>
+          <w:rFonts w:ascii="Times New Roman" w:eastAsia="Times New Roman" w:hAnsi="Times New Roman" w:cs="Times New Roman"/>
+          <w:color w:val="000000"/>
+          <w:kern w:val="0"/>
+          <w:lang w:eastAsia="en-GB"/>
+          <w14:ligatures w14:val="none"/>
+        </w:rPr>
+      </w:pPr>
+      <w:r>
+        <w:rPr>
+          <w:rFonts w:ascii="Times New Roman" w:eastAsia="Times New Roman" w:hAnsi="Times New Roman" w:cs="Times New Roman"/>
+          <w:color w:val="4472C4" w:themeColor="accent1"/>
+          <w:kern w:val="0"/>
+          <w:shd w:val="clear" w:color="auto" w:fill="FFFFFF"/>
+          <w:lang w:val="en-GB" w:eastAsia="en-GB"/>
+          <w14:ligatures w14:val="none"/>
+        </w:rPr>
+        <w:t>“</w:t>
+      </w:r>
+      <w:r>
+        <w:rPr>
+          <w:rFonts w:ascii="Times New Roman" w:eastAsia="Times New Roman" w:hAnsi="Times New Roman" w:cs="Times New Roman"/>
+          <w:i/>
+          <w:iCs/>
+          <w:color w:val="4472C4" w:themeColor="accent1"/>
+          <w:kern w:val="0"/>
+          <w:shd w:val="clear" w:color="auto" w:fill="FFFFFF"/>
+          <w:lang w:val="en-GB" w:eastAsia="en-GB"/>
+          <w14:ligatures w14:val="none"/>
+        </w:rPr>
+        <w:t xml:space="preserve">These treatments represent the temperature extremes of natural nest (~ 2 standard deviations above and below the mean - ~27 ºC) sites for L. </w:t>
+      </w:r>
+      <w:proofErr w:type="spellStart"/>
+      <w:r>
+        <w:rPr>
+          <w:rFonts w:ascii="Times New Roman" w:eastAsia="Times New Roman" w:hAnsi="Times New Roman" w:cs="Times New Roman"/>
+          <w:i/>
+          <w:iCs/>
+          <w:color w:val="4472C4" w:themeColor="accent1"/>
+          <w:kern w:val="0"/>
+          <w:shd w:val="clear" w:color="auto" w:fill="FFFFFF"/>
+          <w:lang w:val="en-GB" w:eastAsia="en-GB"/>
+          <w14:ligatures w14:val="none"/>
+        </w:rPr>
+        <w:t>delicata</w:t>
+      </w:r>
+      <w:proofErr w:type="spellEnd"/>
+      <w:r>
+        <w:rPr>
+          <w:rFonts w:ascii="Times New Roman" w:eastAsia="Times New Roman" w:hAnsi="Times New Roman" w:cs="Times New Roman"/>
+          <w:i/>
+          <w:iCs/>
+          <w:color w:val="4472C4" w:themeColor="accent1"/>
+          <w:kern w:val="0"/>
+          <w:shd w:val="clear" w:color="auto" w:fill="FFFFFF"/>
+          <w:lang w:val="en-GB" w:eastAsia="en-GB"/>
+          <w14:ligatures w14:val="none"/>
+        </w:rPr>
+        <w:t xml:space="preserve"> </w:t>
+      </w:r>
+      <w:r>
+        <w:rPr>
+          <w:rFonts w:ascii="Times New Roman" w:eastAsia="Times New Roman" w:hAnsi="Times New Roman" w:cs="Times New Roman"/>
+          <w:i/>
+          <w:iCs/>
+          <w:color w:val="4472C4" w:themeColor="accent1"/>
+          <w:kern w:val="0"/>
+          <w:shd w:val="clear" w:color="auto" w:fill="FFFFFF"/>
+          <w:lang w:val="en-GB" w:eastAsia="en-GB"/>
+          <w14:ligatures w14:val="none"/>
+        </w:rPr>
+        <w:fldChar w:fldCharType="begin"/>
+      </w:r>
+      <w:r>
+        <w:rPr>
+          <w:rFonts w:ascii="Times New Roman" w:eastAsia="Times New Roman" w:hAnsi="Times New Roman" w:cs="Times New Roman"/>
+          <w:i/>
+          <w:iCs/>
+          <w:color w:val="4472C4" w:themeColor="accent1"/>
+          <w:kern w:val="0"/>
+          <w:shd w:val="clear" w:color="auto" w:fill="FFFFFF"/>
+          <w:lang w:val="en-GB" w:eastAsia="en-GB"/>
+          <w14:ligatures w14:val="none"/>
+        </w:rPr>
+        <w:instrText xml:space="preserve"> ADDIN ZOTERO_ITEM CSL_CITATION {"citationID":"rTQPkXvo","properties":{"formattedCitation":"(Cheetham et al., 2011)","plainCitation":"(Cheetham et al., 2011)","noteIndex":0},"citationItems":[{"id":492,"uris":["http://zotero.org/users/1379426/items/P85KU2YA"],"uri":["http://zotero.org/users/1379426/items/P85KU2YA"],"itemData":{"id":492,"type":"article-journal","abstract":"Abstract Lizards are appropriate organisms to investigate causes and correlates of communal egg laying because their general lack of parental care focuses attention on nest site choice. We field-tested hypotheses associated with nest site choice and communal ...","container-title":"Journal of Zoology","DOI":"10.1111/j.1469-7998.2010.00764.x","issue":"4","language":"English","page":"234–242","title":"Embryonic mortality as a cost of communal nesting in the delicate skink","volume":"283","author":[{"family":"Cheetham","given":"E"},{"family":"Doody","given":"J S"},{"family":"Stewart","given":"B"},{"family":"Harlow","given":"P"}],"issued":{"date-parts":[["2011",4]]}}}],"schema":"https://github.com/citation-style-language/schema/raw/master/csl-citation.json"} </w:instrText>
+      </w:r>
+      <w:r>
+        <w:rPr>
+          <w:rFonts w:ascii="Times New Roman" w:eastAsia="Times New Roman" w:hAnsi="Times New Roman" w:cs="Times New Roman"/>
+          <w:i/>
+          <w:iCs/>
+          <w:color w:val="4472C4" w:themeColor="accent1"/>
+          <w:kern w:val="0"/>
+          <w:shd w:val="clear" w:color="auto" w:fill="FFFFFF"/>
+          <w:lang w:val="en-GB" w:eastAsia="en-GB"/>
+          <w14:ligatures w14:val="none"/>
+        </w:rPr>
+        <w:fldChar w:fldCharType="separate"/>
+      </w:r>
+      <w:r>
+        <w:rPr>
+          <w:rFonts w:ascii="Times New Roman" w:eastAsia="Times New Roman" w:hAnsi="Times New Roman" w:cs="Times New Roman"/>
+          <w:i/>
+          <w:iCs/>
+          <w:color w:val="4472C4" w:themeColor="accent1"/>
+          <w:kern w:val="0"/>
+          <w:shd w:val="clear" w:color="auto" w:fill="FFFFFF"/>
+          <w:lang w:val="en-GB" w:eastAsia="en-GB"/>
+          <w14:ligatures w14:val="none"/>
+        </w:rPr>
+        <w:t>(Cheetham et al., 2011)</w:t>
+      </w:r>
+      <w:r>
+        <w:rPr>
+          <w:rFonts w:ascii="Times New Roman" w:eastAsia="Times New Roman" w:hAnsi="Times New Roman" w:cs="Times New Roman"/>
+          <w:i/>
+          <w:iCs/>
+          <w:color w:val="4472C4" w:themeColor="accent1"/>
+          <w:kern w:val="0"/>
+          <w:shd w:val="clear" w:color="auto" w:fill="FFFFFF"/>
+          <w:lang w:val="en-GB" w:eastAsia="en-GB"/>
+          <w14:ligatures w14:val="none"/>
+        </w:rPr>
+        <w:fldChar w:fldCharType="end"/>
+      </w:r>
+      <w:r>
+        <w:rPr>
+          <w:rFonts w:ascii="Times New Roman" w:eastAsia="Times New Roman" w:hAnsi="Times New Roman" w:cs="Times New Roman"/>
+          <w:i/>
+          <w:iCs/>
+          <w:color w:val="4472C4" w:themeColor="accent1"/>
+          <w:kern w:val="0"/>
+          <w:shd w:val="clear" w:color="auto" w:fill="FFFFFF"/>
+          <w:lang w:val="en-GB" w:eastAsia="en-GB"/>
+          <w14:ligatures w14:val="none"/>
+        </w:rPr>
+        <w:t>. We chose these temperatures because were expect thermal environments to become more extreme and variable in the future making it of interest in knowing how the expression of genetic variation is likely to manifest in abnormal thermal conditions</w:t>
+      </w:r>
+      <w:r>
+        <w:rPr>
+          <w:rFonts w:ascii="Times New Roman" w:eastAsia="Times New Roman" w:hAnsi="Times New Roman" w:cs="Times New Roman"/>
+          <w:color w:val="4472C4" w:themeColor="accent1"/>
+          <w:kern w:val="0"/>
+          <w:shd w:val="clear" w:color="auto" w:fill="FFFFFF"/>
+          <w:lang w:val="en-GB" w:eastAsia="en-GB"/>
+          <w14:ligatures w14:val="none"/>
+        </w:rPr>
+        <w:t>.</w:t>
+      </w:r>
+      <w:r>
+        <w:rPr>
+          <w:rFonts w:ascii="Times New Roman" w:eastAsia="Times New Roman" w:hAnsi="Times New Roman" w:cs="Times New Roman"/>
+          <w:color w:val="4472C4" w:themeColor="accent1"/>
+          <w:kern w:val="0"/>
+          <w:shd w:val="clear" w:color="auto" w:fill="FFFFFF"/>
+          <w:lang w:val="en-GB" w:eastAsia="en-GB"/>
+          <w14:ligatures w14:val="none"/>
+        </w:rPr>
+        <w:t>”</w:t>
+      </w:r>
+    </w:p>
+    <w:p>
+      <w:pPr>
+        <w:rPr>
+          <w:rFonts w:ascii="Times New Roman" w:eastAsia="Times New Roman" w:hAnsi="Times New Roman" w:cs="Times New Roman"/>
+          <w:color w:val="000000"/>
+          <w:kern w:val="0"/>
+          <w:lang w:eastAsia="en-GB"/>
+          <w14:ligatures w14:val="none"/>
+        </w:rPr>
+      </w:pPr>
+    </w:p>
+    <w:p>
+      <w:pPr>
+        <w:rPr>
+          <w:rFonts w:ascii="Times New Roman" w:eastAsia="Times New Roman" w:hAnsi="Times New Roman" w:cs="Times New Roman"/>
+          <w:color w:val="000000"/>
+          <w:kern w:val="0"/>
+          <w:lang w:eastAsia="en-GB"/>
+          <w14:ligatures w14:val="none"/>
+        </w:rPr>
+      </w:pPr>
+      <w:r>
+        <w:rPr>
+          <w:rFonts w:ascii="Times New Roman" w:eastAsia="Times New Roman" w:hAnsi="Times New Roman" w:cs="Times New Roman"/>
+          <w:color w:val="000000"/>
+          <w:kern w:val="0"/>
+          <w:shd w:val="clear" w:color="auto" w:fill="FFFFFF"/>
+          <w:lang w:eastAsia="en-GB"/>
+          <w14:ligatures w14:val="none"/>
+        </w:rPr>
+        <w:t>L505-511 this information should be given already in the introduction and materials and methods </w:t>
       </w:r>
       <w:r>
         <w:rPr>
@@ -6956,70 +8465,14 @@
         </w:rPr>
         <w:br/>
       </w:r>
-      <w:r>
-        <w:rPr>
-          <w:rFonts w:ascii="Times New Roman" w:eastAsia="Times New Roman" w:hAnsi="Times New Roman" w:cs="Times New Roman"/>
-          <w:color w:val="000000"/>
-          <w:kern w:val="0"/>
-          <w:lang w:eastAsia="en-GB"/>
-          <w14:ligatures w14:val="none"/>
-        </w:rPr>
-        <w:br/>
-      </w:r>
-      <w:r>
-        <w:rPr>
-          <w:rFonts w:ascii="Times New Roman" w:eastAsia="Times New Roman" w:hAnsi="Times New Roman" w:cs="Times New Roman"/>
-          <w:color w:val="000000"/>
-          <w:kern w:val="0"/>
-          <w:shd w:val="clear" w:color="auto" w:fill="FFFFFF"/>
-          <w:lang w:eastAsia="en-GB"/>
-          <w14:ligatures w14:val="none"/>
-        </w:rPr>
-        <w:t>Include a discussion on how extreme the temperatures are in the experiment (</w:t>
-      </w:r>
-      <w:proofErr w:type="gramStart"/>
-      <w:r>
-        <w:rPr>
-          <w:rFonts w:ascii="Times New Roman" w:eastAsia="Times New Roman" w:hAnsi="Times New Roman" w:cs="Times New Roman"/>
-          <w:color w:val="000000"/>
-          <w:kern w:val="0"/>
-          <w:shd w:val="clear" w:color="auto" w:fill="FFFFFF"/>
-          <w:lang w:eastAsia="en-GB"/>
-          <w14:ligatures w14:val="none"/>
-        </w:rPr>
-        <w:t>e.g.</w:t>
-      </w:r>
-      <w:proofErr w:type="gramEnd"/>
-      <w:r>
-        <w:rPr>
-          <w:rFonts w:ascii="Times New Roman" w:eastAsia="Times New Roman" w:hAnsi="Times New Roman" w:cs="Times New Roman"/>
-          <w:color w:val="000000"/>
-          <w:kern w:val="0"/>
-          <w:shd w:val="clear" w:color="auto" w:fill="FFFFFF"/>
-          <w:lang w:eastAsia="en-GB"/>
-          <w14:ligatures w14:val="none"/>
-        </w:rPr>
-        <w:t xml:space="preserve"> in SDs or other measure that enables standardized comparisons), why these temperatures were deemed interesting, and how they are likely to affect the outcome in terms of release of additive genetic variation. </w:t>
-      </w:r>
-      <w:r>
-        <w:rPr>
-          <w:rFonts w:ascii="Times New Roman" w:eastAsia="Times New Roman" w:hAnsi="Times New Roman" w:cs="Times New Roman"/>
-          <w:color w:val="000000"/>
-          <w:kern w:val="0"/>
-          <w:lang w:eastAsia="en-GB"/>
-          <w14:ligatures w14:val="none"/>
-        </w:rPr>
-        <w:br/>
-      </w:r>
-    </w:p>
-    <w:p>
-      <w:pPr>
-        <w:rPr>
-          <w:rFonts w:ascii="Times New Roman" w:eastAsia="Times New Roman" w:hAnsi="Times New Roman" w:cs="Times New Roman"/>
-          <w:color w:val="4472C4" w:themeColor="accent1"/>
-          <w:kern w:val="0"/>
-          <w:shd w:val="clear" w:color="auto" w:fill="FFFFFF"/>
-          <w:lang w:val="en-GB" w:eastAsia="en-GB"/>
+    </w:p>
+    <w:p>
+      <w:pPr>
+        <w:rPr>
+          <w:rFonts w:ascii="Times New Roman" w:eastAsia="Times New Roman" w:hAnsi="Times New Roman" w:cs="Times New Roman"/>
+          <w:color w:val="000000"/>
+          <w:kern w:val="0"/>
+          <w:lang w:eastAsia="en-GB"/>
           <w14:ligatures w14:val="none"/>
         </w:rPr>
       </w:pPr>
@@ -7045,7 +8498,7 @@
           <w:lang w:eastAsia="en-GB"/>
           <w14:ligatures w14:val="none"/>
         </w:rPr>
-        <w:t xml:space="preserve"> We have now included a bit more detail on the choice of temperatures in the methods. Cheetham </w:t>
+        <w:t xml:space="preserve"> Thanks. We have added this to the methods where we feel it is most appropriate in the “</w:t>
       </w:r>
       <w:r>
         <w:rPr>
@@ -7058,348 +8511,51 @@
           <w:lang w:eastAsia="en-GB"/>
           <w14:ligatures w14:val="none"/>
         </w:rPr>
-        <w:t>et al.</w:t>
-      </w:r>
-      <w:r>
-        <w:rPr>
-          <w:rFonts w:ascii="Times New Roman" w:eastAsia="Times New Roman" w:hAnsi="Times New Roman" w:cs="Times New Roman"/>
-          <w:color w:val="4472C4" w:themeColor="accent1"/>
-          <w:kern w:val="0"/>
-          <w:shd w:val="clear" w:color="auto" w:fill="FFFFFF"/>
-          <w:lang w:eastAsia="en-GB"/>
-          <w14:ligatures w14:val="none"/>
-        </w:rPr>
-        <w:t xml:space="preserve"> 2011 provide thermal data of nest sites. These sites were shown to </w:t>
-      </w:r>
-      <w:r>
-        <w:rPr>
-          <w:rFonts w:ascii="Times New Roman" w:eastAsia="Times New Roman" w:hAnsi="Times New Roman" w:cs="Times New Roman"/>
-          <w:color w:val="4472C4" w:themeColor="accent1"/>
-          <w:kern w:val="0"/>
-          <w:shd w:val="clear" w:color="auto" w:fill="FFFFFF"/>
-          <w:lang w:eastAsia="en-GB"/>
-          <w14:ligatures w14:val="none"/>
-        </w:rPr>
-        <w:lastRenderedPageBreak/>
-        <w:t xml:space="preserve">have a mean temperature of </w:t>
-      </w:r>
-      <w:r>
-        <w:rPr>
-          <w:rFonts w:ascii="Times New Roman" w:eastAsia="Times New Roman" w:hAnsi="Times New Roman" w:cs="Times New Roman"/>
-          <w:color w:val="4472C4" w:themeColor="accent1"/>
-          <w:kern w:val="0"/>
-          <w:shd w:val="clear" w:color="auto" w:fill="FFFFFF"/>
-          <w:lang w:val="en-GB" w:eastAsia="en-GB"/>
-          <w14:ligatures w14:val="none"/>
-        </w:rPr>
-        <w:t>27ºC</w:t>
-      </w:r>
-      <w:r>
-        <w:rPr>
-          <w:rFonts w:ascii="Times New Roman" w:eastAsia="Times New Roman" w:hAnsi="Times New Roman" w:cs="Times New Roman"/>
-          <w:color w:val="4472C4" w:themeColor="accent1"/>
-          <w:kern w:val="0"/>
-          <w:shd w:val="clear" w:color="auto" w:fill="FFFFFF"/>
-          <w:lang w:val="en-GB" w:eastAsia="en-GB"/>
-          <w14:ligatures w14:val="none"/>
-        </w:rPr>
-        <w:t xml:space="preserve"> with an SD of approximately 2</w:t>
-      </w:r>
-      <w:r>
-        <w:rPr>
-          <w:rFonts w:ascii="Times New Roman" w:eastAsia="Times New Roman" w:hAnsi="Times New Roman" w:cs="Times New Roman"/>
-          <w:color w:val="4472C4" w:themeColor="accent1"/>
-          <w:kern w:val="0"/>
-          <w:shd w:val="clear" w:color="auto" w:fill="FFFFFF"/>
-          <w:lang w:val="en-GB" w:eastAsia="en-GB"/>
-          <w14:ligatures w14:val="none"/>
-        </w:rPr>
-        <w:t>ºC</w:t>
-      </w:r>
-      <w:r>
-        <w:rPr>
-          <w:rFonts w:ascii="Times New Roman" w:eastAsia="Times New Roman" w:hAnsi="Times New Roman" w:cs="Times New Roman"/>
-          <w:color w:val="4472C4" w:themeColor="accent1"/>
-          <w:kern w:val="0"/>
-          <w:shd w:val="clear" w:color="auto" w:fill="FFFFFF"/>
-          <w:lang w:val="en-GB" w:eastAsia="en-GB"/>
-          <w14:ligatures w14:val="none"/>
-        </w:rPr>
-        <w:t>; hence why we chose 23 and 29</w:t>
-      </w:r>
-      <w:r>
-        <w:rPr>
-          <w:rFonts w:ascii="Times New Roman" w:eastAsia="Times New Roman" w:hAnsi="Times New Roman" w:cs="Times New Roman"/>
-          <w:color w:val="4472C4" w:themeColor="accent1"/>
-          <w:kern w:val="0"/>
-          <w:shd w:val="clear" w:color="auto" w:fill="FFFFFF"/>
-          <w:lang w:val="en-GB" w:eastAsia="en-GB"/>
-          <w14:ligatures w14:val="none"/>
-        </w:rPr>
-        <w:t xml:space="preserve"> </w:t>
-      </w:r>
-      <w:r>
-        <w:rPr>
-          <w:rFonts w:ascii="Times New Roman" w:eastAsia="Times New Roman" w:hAnsi="Times New Roman" w:cs="Times New Roman"/>
-          <w:color w:val="4472C4" w:themeColor="accent1"/>
-          <w:kern w:val="0"/>
-          <w:shd w:val="clear" w:color="auto" w:fill="FFFFFF"/>
-          <w:lang w:val="en-GB" w:eastAsia="en-GB"/>
-          <w14:ligatures w14:val="none"/>
-        </w:rPr>
-        <w:t>C</w:t>
-      </w:r>
-      <w:r>
-        <w:rPr>
-          <w:rFonts w:ascii="Times New Roman" w:eastAsia="Times New Roman" w:hAnsi="Times New Roman" w:cs="Times New Roman"/>
-          <w:color w:val="4472C4" w:themeColor="accent1"/>
-          <w:kern w:val="0"/>
-          <w:shd w:val="clear" w:color="auto" w:fill="FFFFFF"/>
-          <w:lang w:val="en-GB" w:eastAsia="en-GB"/>
-          <w14:ligatures w14:val="none"/>
-        </w:rPr>
-        <w:t xml:space="preserve">. We were specifically interested in manipulating incubation temperatures at the extremes on naturally occurring temperatures as we were interested in understanding how </w:t>
-      </w:r>
-      <w:r>
-        <w:rPr>
-          <w:rFonts w:ascii="Times New Roman" w:eastAsia="Times New Roman" w:hAnsi="Times New Roman" w:cs="Times New Roman"/>
-          <w:color w:val="4472C4" w:themeColor="accent1"/>
-          <w:kern w:val="0"/>
-          <w:shd w:val="clear" w:color="auto" w:fill="FFFFFF"/>
-          <w:lang w:val="en-GB" w:eastAsia="en-GB"/>
-          <w14:ligatures w14:val="none"/>
-        </w:rPr>
-        <w:t>more extreme</w:t>
-      </w:r>
-      <w:r>
-        <w:rPr>
-          <w:rFonts w:ascii="Times New Roman" w:eastAsia="Times New Roman" w:hAnsi="Times New Roman" w:cs="Times New Roman"/>
-          <w:color w:val="4472C4" w:themeColor="accent1"/>
-          <w:kern w:val="0"/>
-          <w:shd w:val="clear" w:color="auto" w:fill="FFFFFF"/>
-          <w:lang w:val="en-GB" w:eastAsia="en-GB"/>
-          <w14:ligatures w14:val="none"/>
-        </w:rPr>
-        <w:t xml:space="preserve"> temperatures are likely to affect the release of additive genetic variation. </w:t>
-      </w:r>
-      <w:r>
-        <w:rPr>
-          <w:rFonts w:ascii="Times New Roman" w:eastAsia="Times New Roman" w:hAnsi="Times New Roman" w:cs="Times New Roman"/>
-          <w:color w:val="4472C4" w:themeColor="accent1"/>
-          <w:kern w:val="0"/>
-          <w:shd w:val="clear" w:color="auto" w:fill="FFFFFF"/>
-          <w:lang w:val="en-GB" w:eastAsia="en-GB"/>
-          <w14:ligatures w14:val="none"/>
-        </w:rPr>
-        <w:t>We have revised as follows:</w:t>
-      </w:r>
-    </w:p>
-    <w:p>
-      <w:pPr>
-        <w:rPr>
-          <w:rFonts w:ascii="Times New Roman" w:eastAsia="Times New Roman" w:hAnsi="Times New Roman" w:cs="Times New Roman"/>
-          <w:color w:val="4472C4" w:themeColor="accent1"/>
-          <w:kern w:val="0"/>
-          <w:shd w:val="clear" w:color="auto" w:fill="FFFFFF"/>
-          <w:lang w:val="en-GB" w:eastAsia="en-GB"/>
-          <w14:ligatures w14:val="none"/>
-        </w:rPr>
-      </w:pPr>
-    </w:p>
-    <w:p>
-      <w:pPr>
-        <w:rPr>
-          <w:rFonts w:ascii="Times New Roman" w:eastAsia="Times New Roman" w:hAnsi="Times New Roman" w:cs="Times New Roman"/>
-          <w:color w:val="000000"/>
-          <w:kern w:val="0"/>
-          <w:lang w:eastAsia="en-GB"/>
-          <w14:ligatures w14:val="none"/>
-        </w:rPr>
-      </w:pPr>
-      <w:r>
-        <w:rPr>
-          <w:rFonts w:ascii="Times New Roman" w:eastAsia="Times New Roman" w:hAnsi="Times New Roman" w:cs="Times New Roman"/>
-          <w:color w:val="4472C4" w:themeColor="accent1"/>
-          <w:kern w:val="0"/>
-          <w:shd w:val="clear" w:color="auto" w:fill="FFFFFF"/>
-          <w:lang w:val="en-GB" w:eastAsia="en-GB"/>
-          <w14:ligatures w14:val="none"/>
-        </w:rPr>
-        <w:t>“</w:t>
-      </w:r>
-      <w:r>
-        <w:rPr>
-          <w:rFonts w:ascii="Times New Roman" w:eastAsia="Times New Roman" w:hAnsi="Times New Roman" w:cs="Times New Roman"/>
-          <w:i/>
-          <w:iCs/>
-          <w:color w:val="4472C4" w:themeColor="accent1"/>
-          <w:kern w:val="0"/>
-          <w:shd w:val="clear" w:color="auto" w:fill="FFFFFF"/>
-          <w:lang w:val="en-GB" w:eastAsia="en-GB"/>
-          <w14:ligatures w14:val="none"/>
-        </w:rPr>
-        <w:t xml:space="preserve">These treatments represent the temperature extremes of natural nest (~ 2 standard deviations above and below the mean - ~27 ºC) sites for L. </w:t>
-      </w:r>
-      <w:proofErr w:type="spellStart"/>
-      <w:r>
-        <w:rPr>
-          <w:rFonts w:ascii="Times New Roman" w:eastAsia="Times New Roman" w:hAnsi="Times New Roman" w:cs="Times New Roman"/>
-          <w:i/>
-          <w:iCs/>
-          <w:color w:val="4472C4" w:themeColor="accent1"/>
-          <w:kern w:val="0"/>
-          <w:shd w:val="clear" w:color="auto" w:fill="FFFFFF"/>
-          <w:lang w:val="en-GB" w:eastAsia="en-GB"/>
-          <w14:ligatures w14:val="none"/>
-        </w:rPr>
-        <w:t>delicata</w:t>
-      </w:r>
-      <w:proofErr w:type="spellEnd"/>
-      <w:r>
-        <w:rPr>
-          <w:rFonts w:ascii="Times New Roman" w:eastAsia="Times New Roman" w:hAnsi="Times New Roman" w:cs="Times New Roman"/>
-          <w:i/>
-          <w:iCs/>
-          <w:color w:val="4472C4" w:themeColor="accent1"/>
-          <w:kern w:val="0"/>
-          <w:shd w:val="clear" w:color="auto" w:fill="FFFFFF"/>
-          <w:lang w:val="en-GB" w:eastAsia="en-GB"/>
-          <w14:ligatures w14:val="none"/>
-        </w:rPr>
-        <w:t xml:space="preserve"> </w:t>
-      </w:r>
-      <w:r>
-        <w:rPr>
-          <w:rFonts w:ascii="Times New Roman" w:eastAsia="Times New Roman" w:hAnsi="Times New Roman" w:cs="Times New Roman"/>
-          <w:i/>
-          <w:iCs/>
-          <w:color w:val="4472C4" w:themeColor="accent1"/>
-          <w:kern w:val="0"/>
-          <w:shd w:val="clear" w:color="auto" w:fill="FFFFFF"/>
-          <w:lang w:val="en-GB" w:eastAsia="en-GB"/>
-          <w14:ligatures w14:val="none"/>
-        </w:rPr>
-        <w:fldChar w:fldCharType="begin"/>
-      </w:r>
-      <w:r>
-        <w:rPr>
-          <w:rFonts w:ascii="Times New Roman" w:eastAsia="Times New Roman" w:hAnsi="Times New Roman" w:cs="Times New Roman"/>
-          <w:i/>
-          <w:iCs/>
-          <w:color w:val="4472C4" w:themeColor="accent1"/>
-          <w:kern w:val="0"/>
-          <w:shd w:val="clear" w:color="auto" w:fill="FFFFFF"/>
-          <w:lang w:val="en-GB" w:eastAsia="en-GB"/>
-          <w14:ligatures w14:val="none"/>
-        </w:rPr>
-        <w:instrText xml:space="preserve"> ADDIN ZOTERO_ITEM CSL_CITATION {"citationID":"rTQPkXvo","properties":{"formattedCitation":"(Cheetham et al., 2011)","plainCitation":"(Cheetham et al., 2011)","noteIndex":0},"citationItems":[{"id":492,"uris":["http://zotero.org/users/1379426/items/P85KU2YA"],"uri":["http://zotero.org/users/1379426/items/P85KU2YA"],"itemData":{"id":492,"type":"article-journal","abstract":"Abstract Lizards are appropriate organisms to investigate causes and correlates of communal egg laying because their general lack of parental care focuses attention on nest site choice. We field-tested hypotheses associated with nest site choice and communal ...","container-title":"Journal of Zoology","DOI":"10.1111/j.1469-7998.2010.00764.x","issue":"4","language":"English","page":"234–242","title":"Embryonic mortality as a cost of communal nesting in the delicate skink","volume":"283","author":[{"family":"Cheetham","given":"E"},{"family":"Doody","given":"J S"},{"family":"Stewart","given":"B"},{"family":"Harlow","given":"P"}],"issued":{"date-parts":[["2011",4]]}}}],"schema":"https://github.com/citation-style-language/schema/raw/master/csl-citation.json"} </w:instrText>
-      </w:r>
-      <w:r>
-        <w:rPr>
-          <w:rFonts w:ascii="Times New Roman" w:eastAsia="Times New Roman" w:hAnsi="Times New Roman" w:cs="Times New Roman"/>
-          <w:i/>
-          <w:iCs/>
-          <w:color w:val="4472C4" w:themeColor="accent1"/>
-          <w:kern w:val="0"/>
-          <w:shd w:val="clear" w:color="auto" w:fill="FFFFFF"/>
-          <w:lang w:val="en-GB" w:eastAsia="en-GB"/>
-          <w14:ligatures w14:val="none"/>
-        </w:rPr>
-        <w:fldChar w:fldCharType="separate"/>
-      </w:r>
-      <w:r>
-        <w:rPr>
-          <w:rFonts w:ascii="Times New Roman" w:eastAsia="Times New Roman" w:hAnsi="Times New Roman" w:cs="Times New Roman"/>
-          <w:i/>
-          <w:iCs/>
-          <w:color w:val="4472C4" w:themeColor="accent1"/>
-          <w:kern w:val="0"/>
-          <w:shd w:val="clear" w:color="auto" w:fill="FFFFFF"/>
-          <w:lang w:val="en-GB" w:eastAsia="en-GB"/>
-          <w14:ligatures w14:val="none"/>
-        </w:rPr>
-        <w:t>(Cheetham et al., 2011)</w:t>
-      </w:r>
-      <w:r>
-        <w:rPr>
-          <w:rFonts w:ascii="Times New Roman" w:eastAsia="Times New Roman" w:hAnsi="Times New Roman" w:cs="Times New Roman"/>
-          <w:i/>
-          <w:iCs/>
-          <w:color w:val="4472C4" w:themeColor="accent1"/>
-          <w:kern w:val="0"/>
-          <w:shd w:val="clear" w:color="auto" w:fill="FFFFFF"/>
-          <w:lang w:val="en-GB" w:eastAsia="en-GB"/>
-          <w14:ligatures w14:val="none"/>
-        </w:rPr>
-        <w:fldChar w:fldCharType="end"/>
-      </w:r>
-      <w:r>
-        <w:rPr>
-          <w:rFonts w:ascii="Times New Roman" w:eastAsia="Times New Roman" w:hAnsi="Times New Roman" w:cs="Times New Roman"/>
-          <w:i/>
-          <w:iCs/>
-          <w:color w:val="4472C4" w:themeColor="accent1"/>
-          <w:kern w:val="0"/>
-          <w:shd w:val="clear" w:color="auto" w:fill="FFFFFF"/>
-          <w:lang w:val="en-GB" w:eastAsia="en-GB"/>
-          <w14:ligatures w14:val="none"/>
-        </w:rPr>
-        <w:t>. We chose these temperatures because were expect thermal environments to become more extreme and variable in the future making it of interest in knowing how the expression of genetic variation is likely to manifest in abnormal thermal conditions</w:t>
-      </w:r>
-      <w:r>
-        <w:rPr>
-          <w:rFonts w:ascii="Times New Roman" w:eastAsia="Times New Roman" w:hAnsi="Times New Roman" w:cs="Times New Roman"/>
-          <w:color w:val="4472C4" w:themeColor="accent1"/>
-          <w:kern w:val="0"/>
-          <w:shd w:val="clear" w:color="auto" w:fill="FFFFFF"/>
-          <w:lang w:val="en-GB" w:eastAsia="en-GB"/>
-          <w14:ligatures w14:val="none"/>
-        </w:rPr>
-        <w:t>.</w:t>
-      </w:r>
-      <w:r>
-        <w:rPr>
-          <w:rFonts w:ascii="Times New Roman" w:eastAsia="Times New Roman" w:hAnsi="Times New Roman" w:cs="Times New Roman"/>
-          <w:color w:val="4472C4" w:themeColor="accent1"/>
-          <w:kern w:val="0"/>
-          <w:shd w:val="clear" w:color="auto" w:fill="FFFFFF"/>
-          <w:lang w:val="en-GB" w:eastAsia="en-GB"/>
-          <w14:ligatures w14:val="none"/>
-        </w:rPr>
-        <w:t>”</w:t>
-      </w:r>
-    </w:p>
-    <w:p>
-      <w:pPr>
-        <w:rPr>
-          <w:rFonts w:ascii="Times New Roman" w:eastAsia="Times New Roman" w:hAnsi="Times New Roman" w:cs="Times New Roman"/>
-          <w:color w:val="000000"/>
-          <w:kern w:val="0"/>
-          <w:lang w:eastAsia="en-GB"/>
-          <w14:ligatures w14:val="none"/>
-        </w:rPr>
-      </w:pPr>
-    </w:p>
-    <w:p>
-      <w:pPr>
-        <w:rPr>
-          <w:rFonts w:ascii="Times New Roman" w:eastAsia="Times New Roman" w:hAnsi="Times New Roman" w:cs="Times New Roman"/>
-          <w:color w:val="000000"/>
-          <w:kern w:val="0"/>
-          <w:lang w:eastAsia="en-GB"/>
-          <w14:ligatures w14:val="none"/>
-        </w:rPr>
-      </w:pPr>
-      <w:r>
-        <w:rPr>
-          <w:rFonts w:ascii="Times New Roman" w:eastAsia="Times New Roman" w:hAnsi="Times New Roman" w:cs="Times New Roman"/>
-          <w:color w:val="000000"/>
-          <w:kern w:val="0"/>
-          <w:shd w:val="clear" w:color="auto" w:fill="FFFFFF"/>
-          <w:lang w:eastAsia="en-GB"/>
-          <w14:ligatures w14:val="none"/>
-        </w:rPr>
-        <w:t>L505-511 this information should be given already in the introduction and materials and methods </w:t>
+        <w:t>Developmental Temperature Manipulations</w:t>
+      </w:r>
+      <w:r>
+        <w:rPr>
+          <w:rFonts w:ascii="Times New Roman" w:eastAsia="Times New Roman" w:hAnsi="Times New Roman" w:cs="Times New Roman"/>
+          <w:color w:val="4472C4" w:themeColor="accent1"/>
+          <w:kern w:val="0"/>
+          <w:shd w:val="clear" w:color="auto" w:fill="FFFFFF"/>
+          <w:lang w:eastAsia="en-GB"/>
+          <w14:ligatures w14:val="none"/>
+        </w:rPr>
+        <w:t xml:space="preserve">” section. </w:t>
+      </w:r>
+    </w:p>
+    <w:p>
+      <w:pPr>
+        <w:rPr>
+          <w:rFonts w:ascii="Times New Roman" w:eastAsia="Times New Roman" w:hAnsi="Times New Roman" w:cs="Times New Roman"/>
+          <w:color w:val="000000"/>
+          <w:kern w:val="0"/>
+          <w:lang w:eastAsia="en-GB"/>
+          <w14:ligatures w14:val="none"/>
+        </w:rPr>
+      </w:pPr>
+    </w:p>
+    <w:p>
+      <w:pPr>
+        <w:rPr>
+          <w:rFonts w:ascii="Times New Roman" w:eastAsia="Times New Roman" w:hAnsi="Times New Roman" w:cs="Times New Roman"/>
+          <w:color w:val="000000"/>
+          <w:kern w:val="0"/>
+          <w:lang w:eastAsia="en-GB"/>
+          <w14:ligatures w14:val="none"/>
+        </w:rPr>
+      </w:pPr>
+      <w:r>
+        <w:rPr>
+          <w:rFonts w:ascii="Times New Roman" w:eastAsia="Times New Roman" w:hAnsi="Times New Roman" w:cs="Times New Roman"/>
+          <w:color w:val="000000"/>
+          <w:kern w:val="0"/>
+          <w:shd w:val="clear" w:color="auto" w:fill="FFFFFF"/>
+          <w:lang w:eastAsia="en-GB"/>
+          <w14:ligatures w14:val="none"/>
+        </w:rPr>
+        <w:t>L531 competition and stress are expected to change, leading to larger differences. See major comment, I suggest reanalysing these periods separately. </w:t>
       </w:r>
       <w:r>
         <w:rPr>
@@ -7435,73 +8591,38 @@
         </w:rPr>
         <w:t>Response:</w:t>
       </w:r>
-      <w:r>
-        <w:rPr>
-          <w:rFonts w:ascii="Times New Roman" w:eastAsia="Times New Roman" w:hAnsi="Times New Roman" w:cs="Times New Roman"/>
-          <w:color w:val="4472C4" w:themeColor="accent1"/>
-          <w:kern w:val="0"/>
-          <w:shd w:val="clear" w:color="auto" w:fill="FFFFFF"/>
-          <w:lang w:eastAsia="en-GB"/>
-          <w14:ligatures w14:val="none"/>
-        </w:rPr>
-        <w:t xml:space="preserve"> Thanks. We have added this to the methods where we feel it is most appropriate in the “</w:t>
-      </w:r>
-      <w:r>
-        <w:rPr>
-          <w:rFonts w:ascii="Times New Roman" w:eastAsia="Times New Roman" w:hAnsi="Times New Roman" w:cs="Times New Roman"/>
-          <w:i/>
-          <w:iCs/>
-          <w:color w:val="4472C4" w:themeColor="accent1"/>
-          <w:kern w:val="0"/>
-          <w:shd w:val="clear" w:color="auto" w:fill="FFFFFF"/>
-          <w:lang w:eastAsia="en-GB"/>
-          <w14:ligatures w14:val="none"/>
-        </w:rPr>
-        <w:t>Developmental Temperature Manipulations</w:t>
-      </w:r>
-      <w:r>
-        <w:rPr>
-          <w:rFonts w:ascii="Times New Roman" w:eastAsia="Times New Roman" w:hAnsi="Times New Roman" w:cs="Times New Roman"/>
-          <w:color w:val="4472C4" w:themeColor="accent1"/>
-          <w:kern w:val="0"/>
-          <w:shd w:val="clear" w:color="auto" w:fill="FFFFFF"/>
-          <w:lang w:eastAsia="en-GB"/>
-          <w14:ligatures w14:val="none"/>
-        </w:rPr>
-        <w:t xml:space="preserve">” section. </w:t>
-      </w:r>
-    </w:p>
-    <w:p>
-      <w:pPr>
-        <w:rPr>
-          <w:rFonts w:ascii="Times New Roman" w:eastAsia="Times New Roman" w:hAnsi="Times New Roman" w:cs="Times New Roman"/>
-          <w:color w:val="000000"/>
-          <w:kern w:val="0"/>
-          <w:lang w:eastAsia="en-GB"/>
-          <w14:ligatures w14:val="none"/>
-        </w:rPr>
-      </w:pPr>
-    </w:p>
-    <w:p>
-      <w:pPr>
-        <w:rPr>
-          <w:rFonts w:ascii="Times New Roman" w:eastAsia="Times New Roman" w:hAnsi="Times New Roman" w:cs="Times New Roman"/>
-          <w:color w:val="000000"/>
-          <w:kern w:val="0"/>
-          <w:lang w:eastAsia="en-GB"/>
-          <w14:ligatures w14:val="none"/>
-        </w:rPr>
-      </w:pPr>
-      <w:r>
-        <w:rPr>
-          <w:rFonts w:ascii="Times New Roman" w:eastAsia="Times New Roman" w:hAnsi="Times New Roman" w:cs="Times New Roman"/>
-          <w:color w:val="000000"/>
-          <w:kern w:val="0"/>
-          <w:shd w:val="clear" w:color="auto" w:fill="FFFFFF"/>
-          <w:lang w:eastAsia="en-GB"/>
-          <w14:ligatures w14:val="none"/>
-        </w:rPr>
-        <w:t>L531 competition and stress are expected to change, leading to larger differences. See major comment, I suggest reanalysing these periods separately. </w:t>
+    </w:p>
+    <w:p>
+      <w:pPr>
+        <w:rPr>
+          <w:rFonts w:ascii="Times New Roman" w:eastAsia="Times New Roman" w:hAnsi="Times New Roman" w:cs="Times New Roman"/>
+          <w:color w:val="000000"/>
+          <w:kern w:val="0"/>
+          <w:lang w:eastAsia="en-GB"/>
+          <w14:ligatures w14:val="none"/>
+        </w:rPr>
+      </w:pPr>
+    </w:p>
+    <w:p>
+      <w:pPr>
+        <w:rPr>
+          <w:rFonts w:ascii="Times New Roman" w:eastAsia="Times New Roman" w:hAnsi="Times New Roman" w:cs="Times New Roman"/>
+          <w:color w:val="000000"/>
+          <w:kern w:val="0"/>
+          <w:lang w:eastAsia="en-GB"/>
+          <w14:ligatures w14:val="none"/>
+        </w:rPr>
+      </w:pPr>
+      <w:r>
+        <w:rPr>
+          <w:rFonts w:ascii="Times New Roman" w:eastAsia="Times New Roman" w:hAnsi="Times New Roman" w:cs="Times New Roman"/>
+          <w:color w:val="000000"/>
+          <w:kern w:val="0"/>
+          <w:shd w:val="clear" w:color="auto" w:fill="FFFFFF"/>
+          <w:lang w:eastAsia="en-GB"/>
+          <w14:ligatures w14:val="none"/>
+        </w:rPr>
+        <w:t>L536 This will need to be rephrased after reanalysis. </w:t>
       </w:r>
       <w:r>
         <w:rPr>
@@ -7559,16 +8680,29 @@
           <w14:ligatures w14:val="none"/>
         </w:rPr>
       </w:pPr>
-      <w:r>
-        <w:rPr>
-          <w:rFonts w:ascii="Times New Roman" w:eastAsia="Times New Roman" w:hAnsi="Times New Roman" w:cs="Times New Roman"/>
-          <w:color w:val="000000"/>
-          <w:kern w:val="0"/>
-          <w:shd w:val="clear" w:color="auto" w:fill="FFFFFF"/>
-          <w:lang w:eastAsia="en-GB"/>
-          <w14:ligatures w14:val="none"/>
-        </w:rPr>
-        <w:t>L536 This will need to be rephrased after reanalysis. </w:t>
+      <w:proofErr w:type="gramStart"/>
+      <w:r>
+        <w:rPr>
+          <w:rFonts w:ascii="Times New Roman" w:eastAsia="Times New Roman" w:hAnsi="Times New Roman" w:cs="Times New Roman"/>
+          <w:color w:val="000000"/>
+          <w:kern w:val="0"/>
+          <w:shd w:val="clear" w:color="auto" w:fill="FFFFFF"/>
+          <w:lang w:eastAsia="en-GB"/>
+          <w14:ligatures w14:val="none"/>
+        </w:rPr>
+        <w:t>L571</w:t>
+      </w:r>
+      <w:proofErr w:type="gramEnd"/>
+      <w:r>
+        <w:rPr>
+          <w:rFonts w:ascii="Times New Roman" w:eastAsia="Times New Roman" w:hAnsi="Times New Roman" w:cs="Times New Roman"/>
+          <w:color w:val="000000"/>
+          <w:kern w:val="0"/>
+          <w:shd w:val="clear" w:color="auto" w:fill="FFFFFF"/>
+          <w:lang w:eastAsia="en-GB"/>
+          <w14:ligatures w14:val="none"/>
+        </w:rPr>
+        <w:t xml:space="preserve"> I think constrained has other connotations not suitable here </w:t>
       </w:r>
       <w:r>
         <w:rPr>
@@ -7604,51 +8738,73 @@
         </w:rPr>
         <w:t>Response:</w:t>
       </w:r>
-    </w:p>
-    <w:p>
-      <w:pPr>
-        <w:rPr>
-          <w:rFonts w:ascii="Times New Roman" w:eastAsia="Times New Roman" w:hAnsi="Times New Roman" w:cs="Times New Roman"/>
-          <w:color w:val="000000"/>
-          <w:kern w:val="0"/>
-          <w:lang w:eastAsia="en-GB"/>
-          <w14:ligatures w14:val="none"/>
-        </w:rPr>
-      </w:pPr>
-    </w:p>
-    <w:p>
-      <w:pPr>
-        <w:rPr>
-          <w:rFonts w:ascii="Times New Roman" w:eastAsia="Times New Roman" w:hAnsi="Times New Roman" w:cs="Times New Roman"/>
-          <w:color w:val="000000"/>
-          <w:kern w:val="0"/>
-          <w:lang w:eastAsia="en-GB"/>
-          <w14:ligatures w14:val="none"/>
-        </w:rPr>
-      </w:pPr>
-      <w:proofErr w:type="gramStart"/>
-      <w:r>
-        <w:rPr>
-          <w:rFonts w:ascii="Times New Roman" w:eastAsia="Times New Roman" w:hAnsi="Times New Roman" w:cs="Times New Roman"/>
-          <w:color w:val="000000"/>
-          <w:kern w:val="0"/>
-          <w:shd w:val="clear" w:color="auto" w:fill="FFFFFF"/>
-          <w:lang w:eastAsia="en-GB"/>
-          <w14:ligatures w14:val="none"/>
-        </w:rPr>
-        <w:t>L571</w:t>
-      </w:r>
-      <w:proofErr w:type="gramEnd"/>
-      <w:r>
-        <w:rPr>
-          <w:rFonts w:ascii="Times New Roman" w:eastAsia="Times New Roman" w:hAnsi="Times New Roman" w:cs="Times New Roman"/>
-          <w:color w:val="000000"/>
-          <w:kern w:val="0"/>
-          <w:shd w:val="clear" w:color="auto" w:fill="FFFFFF"/>
-          <w:lang w:eastAsia="en-GB"/>
-          <w14:ligatures w14:val="none"/>
-        </w:rPr>
-        <w:t xml:space="preserve"> I think constrained has other connotations not suitable here </w:t>
+      <w:r>
+        <w:rPr>
+          <w:rFonts w:ascii="Times New Roman" w:eastAsia="Times New Roman" w:hAnsi="Times New Roman" w:cs="Times New Roman"/>
+          <w:color w:val="4472C4" w:themeColor="accent1"/>
+          <w:kern w:val="0"/>
+          <w:shd w:val="clear" w:color="auto" w:fill="FFFFFF"/>
+          <w:lang w:eastAsia="en-GB"/>
+          <w14:ligatures w14:val="none"/>
+        </w:rPr>
+        <w:t xml:space="preserve"> Completely agree. We have changed this to “comparable” and deleted constrained. </w:t>
+      </w:r>
+    </w:p>
+    <w:p>
+      <w:pPr>
+        <w:rPr>
+          <w:rFonts w:ascii="Times New Roman" w:eastAsia="Times New Roman" w:hAnsi="Times New Roman" w:cs="Times New Roman"/>
+          <w:color w:val="000000"/>
+          <w:kern w:val="0"/>
+          <w:lang w:eastAsia="en-GB"/>
+          <w14:ligatures w14:val="none"/>
+        </w:rPr>
+      </w:pPr>
+    </w:p>
+    <w:p>
+      <w:pPr>
+        <w:rPr>
+          <w:rFonts w:ascii="Times New Roman" w:eastAsia="Times New Roman" w:hAnsi="Times New Roman" w:cs="Times New Roman"/>
+          <w:color w:val="000000"/>
+          <w:kern w:val="0"/>
+          <w:lang w:eastAsia="en-GB"/>
+          <w14:ligatures w14:val="none"/>
+        </w:rPr>
+      </w:pPr>
+      <w:r>
+        <w:rPr>
+          <w:rFonts w:ascii="Times New Roman" w:eastAsia="Times New Roman" w:hAnsi="Times New Roman" w:cs="Times New Roman"/>
+          <w:color w:val="000000"/>
+          <w:kern w:val="0"/>
+          <w:shd w:val="clear" w:color="auto" w:fill="FFFFFF"/>
+          <w:lang w:eastAsia="en-GB"/>
+          <w14:ligatures w14:val="none"/>
+        </w:rPr>
+        <w:t xml:space="preserve">L581-582 I think the large differences in </w:t>
+      </w:r>
+      <w:proofErr w:type="spellStart"/>
+      <w:r>
+        <w:rPr>
+          <w:rFonts w:ascii="Times New Roman" w:eastAsia="Times New Roman" w:hAnsi="Times New Roman" w:cs="Times New Roman"/>
+          <w:color w:val="000000"/>
+          <w:kern w:val="0"/>
+          <w:shd w:val="clear" w:color="auto" w:fill="FFFFFF"/>
+          <w:lang w:eastAsia="en-GB"/>
+          <w14:ligatures w14:val="none"/>
+        </w:rPr>
+        <w:t>eclosion</w:t>
+      </w:r>
+      <w:proofErr w:type="spellEnd"/>
+      <w:r>
+        <w:rPr>
+          <w:rFonts w:ascii="Times New Roman" w:eastAsia="Times New Roman" w:hAnsi="Times New Roman" w:cs="Times New Roman"/>
+          <w:color w:val="000000"/>
+          <w:kern w:val="0"/>
+          <w:shd w:val="clear" w:color="auto" w:fill="FFFFFF"/>
+          <w:lang w:eastAsia="en-GB"/>
+          <w14:ligatures w14:val="none"/>
+        </w:rPr>
+        <w:t xml:space="preserve"> time and how they might interact with size and affect fitness is a bit neglected and could be mentioned here. </w:t>
       </w:r>
       <w:r>
         <w:rPr>
@@ -7693,46 +8849,13 @@
           <w:lang w:eastAsia="en-GB"/>
           <w14:ligatures w14:val="none"/>
         </w:rPr>
-        <w:t xml:space="preserve"> Completely agree. We have changed this to “comparable” and deleted constrained. </w:t>
-      </w:r>
-    </w:p>
-    <w:p>
-      <w:pPr>
-        <w:rPr>
-          <w:rFonts w:ascii="Times New Roman" w:eastAsia="Times New Roman" w:hAnsi="Times New Roman" w:cs="Times New Roman"/>
-          <w:color w:val="000000"/>
-          <w:kern w:val="0"/>
-          <w:lang w:eastAsia="en-GB"/>
-          <w14:ligatures w14:val="none"/>
-        </w:rPr>
-      </w:pPr>
-    </w:p>
-    <w:p>
-      <w:pPr>
-        <w:rPr>
-          <w:rFonts w:ascii="Times New Roman" w:eastAsia="Times New Roman" w:hAnsi="Times New Roman" w:cs="Times New Roman"/>
-          <w:color w:val="000000"/>
-          <w:kern w:val="0"/>
-          <w:lang w:eastAsia="en-GB"/>
-          <w14:ligatures w14:val="none"/>
-        </w:rPr>
-      </w:pPr>
-      <w:r>
-        <w:rPr>
-          <w:rFonts w:ascii="Times New Roman" w:eastAsia="Times New Roman" w:hAnsi="Times New Roman" w:cs="Times New Roman"/>
-          <w:color w:val="000000"/>
-          <w:kern w:val="0"/>
-          <w:shd w:val="clear" w:color="auto" w:fill="FFFFFF"/>
-          <w:lang w:eastAsia="en-GB"/>
-          <w14:ligatures w14:val="none"/>
-        </w:rPr>
-        <w:t xml:space="preserve">L581-582 I think the large differences in </w:t>
+        <w:t xml:space="preserve"> We think Reviewer 2 is referring to ‘incubation time’ rather than </w:t>
       </w:r>
       <w:proofErr w:type="spellStart"/>
       <w:r>
         <w:rPr>
           <w:rFonts w:ascii="Times New Roman" w:eastAsia="Times New Roman" w:hAnsi="Times New Roman" w:cs="Times New Roman"/>
-          <w:color w:val="000000"/>
+          <w:color w:val="4472C4" w:themeColor="accent1"/>
           <w:kern w:val="0"/>
           <w:shd w:val="clear" w:color="auto" w:fill="FFFFFF"/>
           <w:lang w:eastAsia="en-GB"/>
@@ -7744,24 +8867,25 @@
       <w:r>
         <w:rPr>
           <w:rFonts w:ascii="Times New Roman" w:eastAsia="Times New Roman" w:hAnsi="Times New Roman" w:cs="Times New Roman"/>
-          <w:color w:val="000000"/>
-          <w:kern w:val="0"/>
-          <w:shd w:val="clear" w:color="auto" w:fill="FFFFFF"/>
-          <w:lang w:eastAsia="en-GB"/>
-          <w14:ligatures w14:val="none"/>
-        </w:rPr>
-        <w:t xml:space="preserve"> time and how they might interact with size and affect fitness is a bit neglected and could be mentioned here. </w:t>
-      </w:r>
-      <w:r>
-        <w:rPr>
-          <w:rFonts w:ascii="Times New Roman" w:eastAsia="Times New Roman" w:hAnsi="Times New Roman" w:cs="Times New Roman"/>
-          <w:color w:val="000000"/>
-          <w:kern w:val="0"/>
-          <w:lang w:eastAsia="en-GB"/>
-          <w14:ligatures w14:val="none"/>
-        </w:rPr>
-        <w:br/>
-      </w:r>
+          <w:color w:val="4472C4" w:themeColor="accent1"/>
+          <w:kern w:val="0"/>
+          <w:shd w:val="clear" w:color="auto" w:fill="FFFFFF"/>
+          <w:lang w:eastAsia="en-GB"/>
+          <w14:ligatures w14:val="none"/>
+        </w:rPr>
+        <w:t xml:space="preserve"> time. ……</w:t>
+      </w:r>
+    </w:p>
+    <w:p>
+      <w:pPr>
+        <w:rPr>
+          <w:rFonts w:ascii="Times New Roman" w:eastAsia="Times New Roman" w:hAnsi="Times New Roman" w:cs="Times New Roman"/>
+          <w:color w:val="000000"/>
+          <w:kern w:val="0"/>
+          <w:lang w:eastAsia="en-GB"/>
+          <w14:ligatures w14:val="none"/>
+        </w:rPr>
+      </w:pPr>
     </w:p>
     <w:p>
       <w:pPr>
@@ -7778,71 +8902,14 @@
           <w:rFonts w:ascii="Times New Roman" w:eastAsia="Times New Roman" w:hAnsi="Times New Roman" w:cs="Times New Roman"/>
           <w:b/>
           <w:bCs/>
-          <w:color w:val="4472C4" w:themeColor="accent1"/>
-          <w:kern w:val="0"/>
-          <w:shd w:val="clear" w:color="auto" w:fill="FFFFFF"/>
-          <w:lang w:eastAsia="en-GB"/>
-          <w14:ligatures w14:val="none"/>
-        </w:rPr>
-        <w:t>Response:</w:t>
-      </w:r>
-      <w:r>
-        <w:rPr>
-          <w:rFonts w:ascii="Times New Roman" w:eastAsia="Times New Roman" w:hAnsi="Times New Roman" w:cs="Times New Roman"/>
-          <w:color w:val="4472C4" w:themeColor="accent1"/>
-          <w:kern w:val="0"/>
-          <w:shd w:val="clear" w:color="auto" w:fill="FFFFFF"/>
-          <w:lang w:eastAsia="en-GB"/>
-          <w14:ligatures w14:val="none"/>
-        </w:rPr>
-        <w:t xml:space="preserve"> We think Reviewer 2 is referring to ‘incubation time’ rather than </w:t>
-      </w:r>
-      <w:proofErr w:type="spellStart"/>
-      <w:r>
-        <w:rPr>
-          <w:rFonts w:ascii="Times New Roman" w:eastAsia="Times New Roman" w:hAnsi="Times New Roman" w:cs="Times New Roman"/>
-          <w:color w:val="4472C4" w:themeColor="accent1"/>
-          <w:kern w:val="0"/>
-          <w:shd w:val="clear" w:color="auto" w:fill="FFFFFF"/>
-          <w:lang w:eastAsia="en-GB"/>
-          <w14:ligatures w14:val="none"/>
-        </w:rPr>
-        <w:t>eclosion</w:t>
-      </w:r>
-      <w:proofErr w:type="spellEnd"/>
-      <w:r>
-        <w:rPr>
-          <w:rFonts w:ascii="Times New Roman" w:eastAsia="Times New Roman" w:hAnsi="Times New Roman" w:cs="Times New Roman"/>
-          <w:color w:val="4472C4" w:themeColor="accent1"/>
-          <w:kern w:val="0"/>
-          <w:shd w:val="clear" w:color="auto" w:fill="FFFFFF"/>
-          <w:lang w:eastAsia="en-GB"/>
-          <w14:ligatures w14:val="none"/>
-        </w:rPr>
-        <w:t xml:space="preserve"> time. ……</w:t>
-      </w:r>
-    </w:p>
-    <w:p>
-      <w:pPr>
-        <w:rPr>
-          <w:rFonts w:ascii="Times New Roman" w:eastAsia="Times New Roman" w:hAnsi="Times New Roman" w:cs="Times New Roman"/>
-          <w:color w:val="000000"/>
-          <w:kern w:val="0"/>
-          <w:lang w:eastAsia="en-GB"/>
-          <w14:ligatures w14:val="none"/>
-        </w:rPr>
-      </w:pPr>
-    </w:p>
-    <w:p>
-      <w:pPr>
-        <w:rPr>
-          <w:rFonts w:ascii="Times New Roman" w:eastAsia="Times New Roman" w:hAnsi="Times New Roman" w:cs="Times New Roman"/>
-          <w:color w:val="000000"/>
-          <w:kern w:val="0"/>
-          <w:lang w:eastAsia="en-GB"/>
-          <w14:ligatures w14:val="none"/>
-        </w:rPr>
-      </w:pPr>
+          <w:color w:val="000000"/>
+          <w:kern w:val="0"/>
+          <w:shd w:val="clear" w:color="auto" w:fill="FFFFFF"/>
+          <w:lang w:eastAsia="en-GB"/>
+          <w14:ligatures w14:val="none"/>
+        </w:rPr>
+        <w:t>Referee #3 (Remarks to the Author): </w:t>
+      </w:r>
       <w:r>
         <w:rPr>
           <w:rFonts w:ascii="Times New Roman" w:eastAsia="Times New Roman" w:hAnsi="Times New Roman" w:cs="Times New Roman"/>
@@ -7850,189 +8917,200 @@
           <w:bCs/>
           <w:color w:val="000000"/>
           <w:kern w:val="0"/>
-          <w:shd w:val="clear" w:color="auto" w:fill="FFFFFF"/>
-          <w:lang w:eastAsia="en-GB"/>
-          <w14:ligatures w14:val="none"/>
-        </w:rPr>
-        <w:t>Referee #3 (Remarks to the Author): </w:t>
-      </w:r>
+          <w:lang w:eastAsia="en-GB"/>
+          <w14:ligatures w14:val="none"/>
+        </w:rPr>
+        <w:br/>
+      </w:r>
+      <w:r>
+        <w:rPr>
+          <w:rFonts w:ascii="Times New Roman" w:eastAsia="Times New Roman" w:hAnsi="Times New Roman" w:cs="Times New Roman"/>
+          <w:color w:val="000000"/>
+          <w:kern w:val="0"/>
+          <w:lang w:eastAsia="en-GB"/>
+          <w14:ligatures w14:val="none"/>
+        </w:rPr>
+        <w:br/>
+      </w:r>
+      <w:r>
+        <w:rPr>
+          <w:rFonts w:ascii="Times New Roman" w:eastAsia="Times New Roman" w:hAnsi="Times New Roman" w:cs="Times New Roman"/>
+          <w:color w:val="000000"/>
+          <w:kern w:val="0"/>
+          <w:shd w:val="clear" w:color="auto" w:fill="FFFFFF"/>
+          <w:lang w:eastAsia="en-GB"/>
+          <w14:ligatures w14:val="none"/>
+        </w:rPr>
+        <w:t xml:space="preserve">This is a straightforward MS presenting the results of a </w:t>
+      </w:r>
+      <w:proofErr w:type="spellStart"/>
+      <w:r>
+        <w:rPr>
+          <w:rFonts w:ascii="Times New Roman" w:eastAsia="Times New Roman" w:hAnsi="Times New Roman" w:cs="Times New Roman"/>
+          <w:color w:val="000000"/>
+          <w:kern w:val="0"/>
+          <w:shd w:val="clear" w:color="auto" w:fill="FFFFFF"/>
+          <w:lang w:eastAsia="en-GB"/>
+          <w14:ligatures w14:val="none"/>
+        </w:rPr>
+        <w:t>well designed</w:t>
+      </w:r>
+      <w:proofErr w:type="spellEnd"/>
+      <w:r>
+        <w:rPr>
+          <w:rFonts w:ascii="Times New Roman" w:eastAsia="Times New Roman" w:hAnsi="Times New Roman" w:cs="Times New Roman"/>
+          <w:color w:val="000000"/>
+          <w:kern w:val="0"/>
+          <w:shd w:val="clear" w:color="auto" w:fill="FFFFFF"/>
+          <w:lang w:eastAsia="en-GB"/>
+          <w14:ligatures w14:val="none"/>
+        </w:rPr>
+        <w:t xml:space="preserve"> and executed quantitative genetic study in a lizard species (delicate skinks). The authors tackle the important question of whether genetic variance differs across environmental conditions. They use a paternal half-sib breeding design and a randomized split-clutch experiment to estimate genetic and maternal effects of size and growth and conclude that there is no strong </w:t>
+      </w:r>
+      <w:r>
+        <w:rPr>
+          <w:rFonts w:ascii="Times New Roman" w:eastAsia="Times New Roman" w:hAnsi="Times New Roman" w:cs="Times New Roman"/>
+          <w:color w:val="000000"/>
+          <w:kern w:val="0"/>
+          <w:shd w:val="clear" w:color="auto" w:fill="FFFFFF"/>
+          <w:lang w:eastAsia="en-GB"/>
+          <w14:ligatures w14:val="none"/>
+        </w:rPr>
+        <w:lastRenderedPageBreak/>
+        <w:t>environmental effect on these variance components. A major strength of the work is the verification of paternity via SNPs, which allows the variance components to be estimated using a genomic relatedness matrix. </w:t>
+      </w:r>
+      <w:r>
+        <w:rPr>
+          <w:rFonts w:ascii="Times New Roman" w:eastAsia="Times New Roman" w:hAnsi="Times New Roman" w:cs="Times New Roman"/>
+          <w:color w:val="000000"/>
+          <w:kern w:val="0"/>
+          <w:lang w:eastAsia="en-GB"/>
+          <w14:ligatures w14:val="none"/>
+        </w:rPr>
+        <w:br/>
+      </w:r>
+      <w:r>
+        <w:rPr>
+          <w:rFonts w:ascii="Times New Roman" w:eastAsia="Times New Roman" w:hAnsi="Times New Roman" w:cs="Times New Roman"/>
+          <w:color w:val="000000"/>
+          <w:kern w:val="0"/>
+          <w:lang w:eastAsia="en-GB"/>
+          <w14:ligatures w14:val="none"/>
+        </w:rPr>
+        <w:br/>
+      </w:r>
+      <w:r>
+        <w:rPr>
+          <w:rFonts w:ascii="Times New Roman" w:eastAsia="Times New Roman" w:hAnsi="Times New Roman" w:cs="Times New Roman"/>
+          <w:color w:val="000000"/>
+          <w:kern w:val="0"/>
+          <w:shd w:val="clear" w:color="auto" w:fill="FFFFFF"/>
+          <w:lang w:eastAsia="en-GB"/>
+          <w14:ligatures w14:val="none"/>
+        </w:rPr>
+        <w:t>In general, I believe that this study should be published in Heredity, but I think the authors should consider a few things in a revision before the MS is published. I detail a couple of substantive concerns below, followed by a short list of copy-editing suggestions. </w:t>
+      </w:r>
+      <w:r>
+        <w:rPr>
+          <w:rFonts w:ascii="Times New Roman" w:eastAsia="Times New Roman" w:hAnsi="Times New Roman" w:cs="Times New Roman"/>
+          <w:color w:val="000000"/>
+          <w:kern w:val="0"/>
+          <w:lang w:eastAsia="en-GB"/>
+          <w14:ligatures w14:val="none"/>
+        </w:rPr>
+        <w:br/>
+      </w:r>
+    </w:p>
+    <w:p>
+      <w:pPr>
+        <w:rPr>
+          <w:rFonts w:ascii="Times New Roman" w:eastAsia="Times New Roman" w:hAnsi="Times New Roman" w:cs="Times New Roman"/>
+          <w:color w:val="000000"/>
+          <w:kern w:val="0"/>
+          <w:lang w:eastAsia="en-GB"/>
+          <w14:ligatures w14:val="none"/>
+        </w:rPr>
+      </w:pPr>
       <w:r>
         <w:rPr>
           <w:rFonts w:ascii="Times New Roman" w:eastAsia="Times New Roman" w:hAnsi="Times New Roman" w:cs="Times New Roman"/>
           <w:b/>
           <w:bCs/>
-          <w:color w:val="000000"/>
-          <w:kern w:val="0"/>
-          <w:lang w:eastAsia="en-GB"/>
-          <w14:ligatures w14:val="none"/>
-        </w:rPr>
-        <w:br/>
-      </w:r>
-      <w:r>
-        <w:rPr>
-          <w:rFonts w:ascii="Times New Roman" w:eastAsia="Times New Roman" w:hAnsi="Times New Roman" w:cs="Times New Roman"/>
-          <w:color w:val="000000"/>
-          <w:kern w:val="0"/>
-          <w:lang w:eastAsia="en-GB"/>
-          <w14:ligatures w14:val="none"/>
-        </w:rPr>
-        <w:br/>
-      </w:r>
-      <w:r>
-        <w:rPr>
-          <w:rFonts w:ascii="Times New Roman" w:eastAsia="Times New Roman" w:hAnsi="Times New Roman" w:cs="Times New Roman"/>
-          <w:color w:val="000000"/>
-          <w:kern w:val="0"/>
-          <w:shd w:val="clear" w:color="auto" w:fill="FFFFFF"/>
-          <w:lang w:eastAsia="en-GB"/>
-          <w14:ligatures w14:val="none"/>
-        </w:rPr>
-        <w:t xml:space="preserve">This is a straightforward MS presenting the results of a </w:t>
-      </w:r>
-      <w:proofErr w:type="spellStart"/>
-      <w:r>
-        <w:rPr>
-          <w:rFonts w:ascii="Times New Roman" w:eastAsia="Times New Roman" w:hAnsi="Times New Roman" w:cs="Times New Roman"/>
-          <w:color w:val="000000"/>
-          <w:kern w:val="0"/>
-          <w:shd w:val="clear" w:color="auto" w:fill="FFFFFF"/>
-          <w:lang w:eastAsia="en-GB"/>
-          <w14:ligatures w14:val="none"/>
-        </w:rPr>
-        <w:t>well designed</w:t>
-      </w:r>
-      <w:proofErr w:type="spellEnd"/>
-      <w:r>
-        <w:rPr>
-          <w:rFonts w:ascii="Times New Roman" w:eastAsia="Times New Roman" w:hAnsi="Times New Roman" w:cs="Times New Roman"/>
-          <w:color w:val="000000"/>
-          <w:kern w:val="0"/>
-          <w:shd w:val="clear" w:color="auto" w:fill="FFFFFF"/>
-          <w:lang w:eastAsia="en-GB"/>
-          <w14:ligatures w14:val="none"/>
-        </w:rPr>
-        <w:t xml:space="preserve"> and executed quantitative genetic study in a lizard species (delicate skinks). The authors tackle the important question of whether genetic variance differs across environmental conditions. They use a paternal half-sib breeding design and a randomized split-clutch experiment to estimate genetic and maternal effects of size and growth and conclude that there is no strong environmental effect on these variance components. A major strength of the work is the verification of paternity via SNPs, which allows the variance components to be estimated using a genomic relatedness matrix. </w:t>
-      </w:r>
-      <w:r>
-        <w:rPr>
-          <w:rFonts w:ascii="Times New Roman" w:eastAsia="Times New Roman" w:hAnsi="Times New Roman" w:cs="Times New Roman"/>
-          <w:color w:val="000000"/>
-          <w:kern w:val="0"/>
-          <w:lang w:eastAsia="en-GB"/>
-          <w14:ligatures w14:val="none"/>
-        </w:rPr>
-        <w:br/>
-      </w:r>
-      <w:r>
-        <w:rPr>
-          <w:rFonts w:ascii="Times New Roman" w:eastAsia="Times New Roman" w:hAnsi="Times New Roman" w:cs="Times New Roman"/>
-          <w:color w:val="000000"/>
-          <w:kern w:val="0"/>
-          <w:lang w:eastAsia="en-GB"/>
-          <w14:ligatures w14:val="none"/>
-        </w:rPr>
-        <w:br/>
-      </w:r>
-      <w:r>
-        <w:rPr>
-          <w:rFonts w:ascii="Times New Roman" w:eastAsia="Times New Roman" w:hAnsi="Times New Roman" w:cs="Times New Roman"/>
-          <w:color w:val="000000"/>
-          <w:kern w:val="0"/>
-          <w:shd w:val="clear" w:color="auto" w:fill="FFFFFF"/>
-          <w:lang w:eastAsia="en-GB"/>
-          <w14:ligatures w14:val="none"/>
-        </w:rPr>
-        <w:t xml:space="preserve">In general, I believe that this study should be published in Heredity, but I think the authors </w:t>
-      </w:r>
-      <w:r>
-        <w:rPr>
-          <w:rFonts w:ascii="Times New Roman" w:eastAsia="Times New Roman" w:hAnsi="Times New Roman" w:cs="Times New Roman"/>
-          <w:color w:val="000000"/>
-          <w:kern w:val="0"/>
-          <w:shd w:val="clear" w:color="auto" w:fill="FFFFFF"/>
-          <w:lang w:eastAsia="en-GB"/>
-          <w14:ligatures w14:val="none"/>
-        </w:rPr>
-        <w:lastRenderedPageBreak/>
-        <w:t>should consider a few things in a revision before the MS is published. I detail a couple of substantive concerns below, followed by a short list of copy-editing suggestions. </w:t>
-      </w:r>
-      <w:r>
-        <w:rPr>
-          <w:rFonts w:ascii="Times New Roman" w:eastAsia="Times New Roman" w:hAnsi="Times New Roman" w:cs="Times New Roman"/>
-          <w:color w:val="000000"/>
-          <w:kern w:val="0"/>
-          <w:lang w:eastAsia="en-GB"/>
-          <w14:ligatures w14:val="none"/>
-        </w:rPr>
-        <w:br/>
-      </w:r>
-    </w:p>
-    <w:p>
-      <w:pPr>
-        <w:rPr>
-          <w:rFonts w:ascii="Times New Roman" w:eastAsia="Times New Roman" w:hAnsi="Times New Roman" w:cs="Times New Roman"/>
-          <w:color w:val="000000"/>
-          <w:kern w:val="0"/>
-          <w:lang w:eastAsia="en-GB"/>
-          <w14:ligatures w14:val="none"/>
-        </w:rPr>
-      </w:pPr>
+          <w:color w:val="4472C4" w:themeColor="accent1"/>
+          <w:kern w:val="0"/>
+          <w:shd w:val="clear" w:color="auto" w:fill="FFFFFF"/>
+          <w:lang w:eastAsia="en-GB"/>
+          <w14:ligatures w14:val="none"/>
+        </w:rPr>
+        <w:t>Response:</w:t>
+      </w:r>
+      <w:r>
+        <w:rPr>
+          <w:rFonts w:ascii="Times New Roman" w:eastAsia="Times New Roman" w:hAnsi="Times New Roman" w:cs="Times New Roman"/>
+          <w:color w:val="4472C4" w:themeColor="accent1"/>
+          <w:kern w:val="0"/>
+          <w:shd w:val="clear" w:color="auto" w:fill="FFFFFF"/>
+          <w:lang w:eastAsia="en-GB"/>
+          <w14:ligatures w14:val="none"/>
+        </w:rPr>
+        <w:t xml:space="preserve"> Thank you for your very helpful, and quite constructive, comments. We have now tried to take on board as much of the suggestions provided. We have also explored in far more depth some of the issues raised. We detail these below.</w:t>
+      </w:r>
+    </w:p>
+    <w:p>
+      <w:pPr>
+        <w:rPr>
+          <w:rFonts w:ascii="Times New Roman" w:eastAsia="Times New Roman" w:hAnsi="Times New Roman" w:cs="Times New Roman"/>
+          <w:color w:val="000000"/>
+          <w:kern w:val="0"/>
+          <w:lang w:eastAsia="en-GB"/>
+          <w14:ligatures w14:val="none"/>
+        </w:rPr>
+      </w:pPr>
+    </w:p>
+    <w:p>
+      <w:pPr>
+        <w:rPr>
+          <w:rFonts w:ascii="Times New Roman" w:eastAsia="Times New Roman" w:hAnsi="Times New Roman" w:cs="Times New Roman"/>
+          <w:color w:val="000000"/>
+          <w:kern w:val="0"/>
+          <w:lang w:eastAsia="en-GB"/>
+          <w14:ligatures w14:val="none"/>
+        </w:rPr>
+      </w:pPr>
+      <w:r>
+        <w:rPr>
+          <w:rFonts w:ascii="Times New Roman" w:eastAsia="Times New Roman" w:hAnsi="Times New Roman" w:cs="Times New Roman"/>
+          <w:color w:val="000000"/>
+          <w:kern w:val="0"/>
+          <w:shd w:val="clear" w:color="auto" w:fill="FFFFFF"/>
+          <w:lang w:eastAsia="en-GB"/>
+          <w14:ligatures w14:val="none"/>
+        </w:rPr>
+        <w:t xml:space="preserve">The main concern I have with the study is the potential that the design does not have a great deal of power to separate maternal effects from additive genetic effects. Because it is a paternal half-sib breeding design, the power to estimate the additive genetic effect will come from having </w:t>
+      </w:r>
       <w:r>
         <w:rPr>
           <w:rFonts w:ascii="Times New Roman" w:eastAsia="Times New Roman" w:hAnsi="Times New Roman" w:cs="Times New Roman"/>
           <w:b/>
           <w:bCs/>
-          <w:color w:val="4472C4" w:themeColor="accent1"/>
-          <w:kern w:val="0"/>
-          <w:shd w:val="clear" w:color="auto" w:fill="FFFFFF"/>
-          <w:lang w:eastAsia="en-GB"/>
-          <w14:ligatures w14:val="none"/>
-        </w:rPr>
-        <w:t>Response:</w:t>
-      </w:r>
-      <w:r>
-        <w:rPr>
-          <w:rFonts w:ascii="Times New Roman" w:eastAsia="Times New Roman" w:hAnsi="Times New Roman" w:cs="Times New Roman"/>
-          <w:color w:val="4472C4" w:themeColor="accent1"/>
-          <w:kern w:val="0"/>
-          <w:shd w:val="clear" w:color="auto" w:fill="FFFFFF"/>
-          <w:lang w:eastAsia="en-GB"/>
-          <w14:ligatures w14:val="none"/>
-        </w:rPr>
-        <w:t xml:space="preserve"> Thank you for your very helpful, and quite constructive, comments. We have now tried to take on board as much of the suggestions provided. We have also explored in far more depth some of the issues raised. We detail these below.</w:t>
-      </w:r>
-    </w:p>
-    <w:p>
-      <w:pPr>
-        <w:rPr>
-          <w:rFonts w:ascii="Times New Roman" w:eastAsia="Times New Roman" w:hAnsi="Times New Roman" w:cs="Times New Roman"/>
-          <w:color w:val="000000"/>
-          <w:kern w:val="0"/>
-          <w:lang w:eastAsia="en-GB"/>
-          <w14:ligatures w14:val="none"/>
-        </w:rPr>
-      </w:pPr>
-    </w:p>
-    <w:p>
-      <w:pPr>
-        <w:rPr>
-          <w:rFonts w:ascii="Times New Roman" w:eastAsia="Times New Roman" w:hAnsi="Times New Roman" w:cs="Times New Roman"/>
-          <w:color w:val="000000"/>
-          <w:kern w:val="0"/>
-          <w:lang w:eastAsia="en-GB"/>
-          <w14:ligatures w14:val="none"/>
-        </w:rPr>
-      </w:pPr>
-      <w:r>
-        <w:rPr>
-          <w:rFonts w:ascii="Times New Roman" w:eastAsia="Times New Roman" w:hAnsi="Times New Roman" w:cs="Times New Roman"/>
-          <w:color w:val="000000"/>
-          <w:kern w:val="0"/>
-          <w:shd w:val="clear" w:color="auto" w:fill="FFFFFF"/>
-          <w:lang w:eastAsia="en-GB"/>
-          <w14:ligatures w14:val="none"/>
-        </w:rPr>
-        <w:t xml:space="preserve">The main concern I have with the study is the potential that the design does not have a great deal of power to separate maternal effects from additive genetic effects. Because it is a paternal half-sib breeding design, the power to estimate the additive genetic effect will come from having </w:t>
+          <w:color w:val="000000"/>
+          <w:kern w:val="0"/>
+          <w:shd w:val="clear" w:color="auto" w:fill="FFFFFF"/>
+          <w:lang w:eastAsia="en-GB"/>
+          <w14:ligatures w14:val="none"/>
+        </w:rPr>
+        <w:t>multiple dams nested within sires</w:t>
+      </w:r>
+      <w:r>
+        <w:rPr>
+          <w:rFonts w:ascii="Times New Roman" w:eastAsia="Times New Roman" w:hAnsi="Times New Roman" w:cs="Times New Roman"/>
+          <w:color w:val="000000"/>
+          <w:kern w:val="0"/>
+          <w:shd w:val="clear" w:color="auto" w:fill="FFFFFF"/>
+          <w:lang w:eastAsia="en-GB"/>
+          <w14:ligatures w14:val="none"/>
+        </w:rPr>
+        <w:t xml:space="preserve">. </w:t>
       </w:r>
       <w:r>
         <w:rPr>
@@ -8045,90 +9123,156 @@
           <w:lang w:eastAsia="en-GB"/>
           <w14:ligatures w14:val="none"/>
         </w:rPr>
-        <w:t>multiple dams nested within sires</w:t>
-      </w:r>
-      <w:r>
-        <w:rPr>
-          <w:rFonts w:ascii="Times New Roman" w:eastAsia="Times New Roman" w:hAnsi="Times New Roman" w:cs="Times New Roman"/>
-          <w:color w:val="000000"/>
-          <w:kern w:val="0"/>
-          <w:shd w:val="clear" w:color="auto" w:fill="FFFFFF"/>
-          <w:lang w:eastAsia="en-GB"/>
-          <w14:ligatures w14:val="none"/>
-        </w:rPr>
-        <w:t xml:space="preserve">. </w:t>
-      </w:r>
+        <w:t>Maternal effects will be more easily estimated when there are larger families, multiple generations, and/or when there are multiple sires per dam</w:t>
+      </w:r>
+      <w:r>
+        <w:rPr>
+          <w:rFonts w:ascii="Times New Roman" w:eastAsia="Times New Roman" w:hAnsi="Times New Roman" w:cs="Times New Roman"/>
+          <w:color w:val="000000"/>
+          <w:kern w:val="0"/>
+          <w:shd w:val="clear" w:color="auto" w:fill="FFFFFF"/>
+          <w:lang w:eastAsia="en-GB"/>
+          <w14:ligatures w14:val="none"/>
+        </w:rPr>
+        <w:t xml:space="preserve">. Otherwise, there is the potential for a confound between the genetic and the maternal effect. Here, multiple paternity is low, and as far as I can tell, family size seems to be small. I notice that there are 144 dams but only 262 offspring. This means that the average family size is just under two. Then, when the offspring are separated into treatments, there seems </w:t>
+      </w:r>
+      <w:proofErr w:type="gramStart"/>
+      <w:r>
+        <w:rPr>
+          <w:rFonts w:ascii="Times New Roman" w:eastAsia="Times New Roman" w:hAnsi="Times New Roman" w:cs="Times New Roman"/>
+          <w:color w:val="000000"/>
+          <w:kern w:val="0"/>
+          <w:shd w:val="clear" w:color="auto" w:fill="FFFFFF"/>
+          <w:lang w:eastAsia="en-GB"/>
+          <w14:ligatures w14:val="none"/>
+        </w:rPr>
+        <w:t>to</w:t>
+      </w:r>
+      <w:proofErr w:type="gramEnd"/>
+      <w:r>
+        <w:rPr>
+          <w:rFonts w:ascii="Times New Roman" w:eastAsia="Times New Roman" w:hAnsi="Times New Roman" w:cs="Times New Roman"/>
+          <w:color w:val="000000"/>
+          <w:kern w:val="0"/>
+          <w:shd w:val="clear" w:color="auto" w:fill="FFFFFF"/>
+          <w:lang w:eastAsia="en-GB"/>
+          <w14:ligatures w14:val="none"/>
+        </w:rPr>
+        <w:t xml:space="preserve"> fewer than one offspring per dam in each treatment. Incidentally, it would be nice to have a </w:t>
+      </w:r>
+      <w:proofErr w:type="gramStart"/>
+      <w:r>
+        <w:rPr>
+          <w:rFonts w:ascii="Times New Roman" w:eastAsia="Times New Roman" w:hAnsi="Times New Roman" w:cs="Times New Roman"/>
+          <w:color w:val="000000"/>
+          <w:kern w:val="0"/>
+          <w:shd w:val="clear" w:color="auto" w:fill="FFFFFF"/>
+          <w:lang w:eastAsia="en-GB"/>
+          <w14:ligatures w14:val="none"/>
+        </w:rPr>
+        <w:t>table detailing pedigree statistics</w:t>
+      </w:r>
+      <w:proofErr w:type="gramEnd"/>
+      <w:r>
+        <w:rPr>
+          <w:rFonts w:ascii="Times New Roman" w:eastAsia="Times New Roman" w:hAnsi="Times New Roman" w:cs="Times New Roman"/>
+          <w:color w:val="000000"/>
+          <w:kern w:val="0"/>
+          <w:shd w:val="clear" w:color="auto" w:fill="FFFFFF"/>
+          <w:lang w:eastAsia="en-GB"/>
+          <w14:ligatures w14:val="none"/>
+        </w:rPr>
+        <w:t xml:space="preserve"> (sires, dams, family size, etc.) within each treatment. </w:t>
+      </w:r>
+      <w:r>
+        <w:rPr>
+          <w:rFonts w:ascii="Times New Roman" w:eastAsia="Times New Roman" w:hAnsi="Times New Roman" w:cs="Times New Roman"/>
+          <w:color w:val="000000"/>
+          <w:kern w:val="0"/>
+          <w:lang w:eastAsia="en-GB"/>
+          <w14:ligatures w14:val="none"/>
+        </w:rPr>
+        <w:br/>
+      </w:r>
+    </w:p>
+    <w:p>
+      <w:pPr>
+        <w:rPr>
+          <w:rFonts w:ascii="Times New Roman" w:eastAsia="Times New Roman" w:hAnsi="Times New Roman" w:cs="Times New Roman"/>
+          <w:color w:val="000000"/>
+          <w:kern w:val="0"/>
+          <w:lang w:eastAsia="en-GB"/>
+          <w14:ligatures w14:val="none"/>
+        </w:rPr>
+      </w:pPr>
       <w:r>
         <w:rPr>
           <w:rFonts w:ascii="Times New Roman" w:eastAsia="Times New Roman" w:hAnsi="Times New Roman" w:cs="Times New Roman"/>
           <w:b/>
           <w:bCs/>
-          <w:color w:val="000000"/>
-          <w:kern w:val="0"/>
-          <w:shd w:val="clear" w:color="auto" w:fill="FFFFFF"/>
-          <w:lang w:eastAsia="en-GB"/>
-          <w14:ligatures w14:val="none"/>
-        </w:rPr>
-        <w:t>Maternal effects will be more easily estimated when there are larger families, multiple generations, and/or when there are multiple sires per dam</w:t>
-      </w:r>
-      <w:r>
-        <w:rPr>
-          <w:rFonts w:ascii="Times New Roman" w:eastAsia="Times New Roman" w:hAnsi="Times New Roman" w:cs="Times New Roman"/>
-          <w:color w:val="000000"/>
-          <w:kern w:val="0"/>
-          <w:shd w:val="clear" w:color="auto" w:fill="FFFFFF"/>
-          <w:lang w:eastAsia="en-GB"/>
-          <w14:ligatures w14:val="none"/>
-        </w:rPr>
-        <w:t xml:space="preserve">. Otherwise, there is the potential for a confound between the genetic and the maternal effect. Here, multiple paternity is low, and as far as I can tell, family size seems to be small. I notice that there are 144 dams but only 262 offspring. This means that the average family size is just under two. Then, when the offspring are separated into treatments, there seems </w:t>
-      </w:r>
-      <w:proofErr w:type="gramStart"/>
-      <w:r>
-        <w:rPr>
-          <w:rFonts w:ascii="Times New Roman" w:eastAsia="Times New Roman" w:hAnsi="Times New Roman" w:cs="Times New Roman"/>
-          <w:color w:val="000000"/>
-          <w:kern w:val="0"/>
-          <w:shd w:val="clear" w:color="auto" w:fill="FFFFFF"/>
-          <w:lang w:eastAsia="en-GB"/>
-          <w14:ligatures w14:val="none"/>
-        </w:rPr>
-        <w:t>to</w:t>
-      </w:r>
-      <w:proofErr w:type="gramEnd"/>
-      <w:r>
-        <w:rPr>
-          <w:rFonts w:ascii="Times New Roman" w:eastAsia="Times New Roman" w:hAnsi="Times New Roman" w:cs="Times New Roman"/>
-          <w:color w:val="000000"/>
-          <w:kern w:val="0"/>
-          <w:shd w:val="clear" w:color="auto" w:fill="FFFFFF"/>
-          <w:lang w:eastAsia="en-GB"/>
-          <w14:ligatures w14:val="none"/>
-        </w:rPr>
-        <w:t xml:space="preserve"> fewer than one offspring per dam in each treatment. Incidentally, it would be nice to have a </w:t>
-      </w:r>
-      <w:proofErr w:type="gramStart"/>
-      <w:r>
-        <w:rPr>
-          <w:rFonts w:ascii="Times New Roman" w:eastAsia="Times New Roman" w:hAnsi="Times New Roman" w:cs="Times New Roman"/>
-          <w:color w:val="000000"/>
-          <w:kern w:val="0"/>
-          <w:shd w:val="clear" w:color="auto" w:fill="FFFFFF"/>
-          <w:lang w:eastAsia="en-GB"/>
-          <w14:ligatures w14:val="none"/>
-        </w:rPr>
-        <w:t>table detailing pedigree statistics</w:t>
-      </w:r>
-      <w:proofErr w:type="gramEnd"/>
-      <w:r>
-        <w:rPr>
-          <w:rFonts w:ascii="Times New Roman" w:eastAsia="Times New Roman" w:hAnsi="Times New Roman" w:cs="Times New Roman"/>
-          <w:color w:val="000000"/>
-          <w:kern w:val="0"/>
-          <w:shd w:val="clear" w:color="auto" w:fill="FFFFFF"/>
-          <w:lang w:eastAsia="en-GB"/>
-          <w14:ligatures w14:val="none"/>
-        </w:rPr>
-        <w:t xml:space="preserve"> (sires, dams, family size, etc.) within each treatment. </w:t>
+          <w:color w:val="4472C4" w:themeColor="accent1"/>
+          <w:kern w:val="0"/>
+          <w:shd w:val="clear" w:color="auto" w:fill="FFFFFF"/>
+          <w:lang w:eastAsia="en-GB"/>
+          <w14:ligatures w14:val="none"/>
+        </w:rPr>
+        <w:t>Response:</w:t>
+      </w:r>
+      <w:r>
+        <w:rPr>
+          <w:rFonts w:ascii="Times New Roman" w:eastAsia="Times New Roman" w:hAnsi="Times New Roman" w:cs="Times New Roman"/>
+          <w:color w:val="4472C4" w:themeColor="accent1"/>
+          <w:kern w:val="0"/>
+          <w:shd w:val="clear" w:color="auto" w:fill="FFFFFF"/>
+          <w:lang w:eastAsia="en-GB"/>
+          <w14:ligatures w14:val="none"/>
+        </w:rPr>
+        <w:t xml:space="preserve"> Thank you. We agree. We have now added to the ESM a table (Table S11) that details offspring from each dam-sire pair for each treatment. We have also provided more summary information here and in the MS to better flesh out the details. </w:t>
+      </w:r>
+    </w:p>
+    <w:p>
+      <w:pPr>
+        <w:rPr>
+          <w:rFonts w:ascii="Times New Roman" w:eastAsia="Times New Roman" w:hAnsi="Times New Roman" w:cs="Times New Roman"/>
+          <w:color w:val="000000"/>
+          <w:kern w:val="0"/>
+          <w:lang w:eastAsia="en-GB"/>
+          <w14:ligatures w14:val="none"/>
+        </w:rPr>
+      </w:pPr>
+    </w:p>
+    <w:p>
+      <w:pPr>
+        <w:rPr>
+          <w:rFonts w:ascii="Times New Roman" w:eastAsia="Times New Roman" w:hAnsi="Times New Roman" w:cs="Times New Roman"/>
+          <w:color w:val="000000"/>
+          <w:kern w:val="0"/>
+          <w:lang w:eastAsia="en-GB"/>
+          <w14:ligatures w14:val="none"/>
+        </w:rPr>
+      </w:pPr>
+      <w:r>
+        <w:rPr>
+          <w:rFonts w:ascii="Times New Roman" w:eastAsia="Times New Roman" w:hAnsi="Times New Roman" w:cs="Times New Roman"/>
+          <w:color w:val="000000"/>
+          <w:kern w:val="0"/>
+          <w:highlight w:val="yellow"/>
+          <w:shd w:val="clear" w:color="auto" w:fill="FFFFFF"/>
+          <w:lang w:eastAsia="en-GB"/>
+          <w14:ligatures w14:val="none"/>
+        </w:rPr>
+        <w:t>Comparing Tables S4 and S5 to Table S6 suggests that G and M may indeed be confounded. The M components</w:t>
+      </w:r>
+      <w:r>
+        <w:rPr>
+          <w:rFonts w:ascii="Times New Roman" w:eastAsia="Times New Roman" w:hAnsi="Times New Roman" w:cs="Times New Roman"/>
+          <w:color w:val="000000"/>
+          <w:kern w:val="0"/>
+          <w:shd w:val="clear" w:color="auto" w:fill="FFFFFF"/>
+          <w:lang w:eastAsia="en-GB"/>
+          <w14:ligatures w14:val="none"/>
+        </w:rPr>
+        <w:t xml:space="preserve"> are much larger (and G slightly smaller) in S4/S5 when the treatments are split than when they are both included. This suggests to me that G and M are confounded due to the lack of replication within dams in S4/S5, but that when all offspring are included, this is ameliorated somewhat, leading to a more reasonable value for M. There also seems to be a very strong correlation between slope and intercept for M, further suggesting that the model is overparameterized. </w:t>
       </w:r>
       <w:r>
         <w:rPr>
@@ -8151,74 +9295,40 @@
           <w14:ligatures w14:val="none"/>
         </w:rPr>
       </w:pPr>
+      <w:r>
+        <w:rPr>
+          <w:rFonts w:ascii="Times New Roman" w:eastAsia="Times New Roman" w:hAnsi="Times New Roman" w:cs="Times New Roman"/>
+          <w:color w:val="000000"/>
+          <w:kern w:val="0"/>
+          <w:shd w:val="clear" w:color="auto" w:fill="FFFFFF"/>
+          <w:lang w:eastAsia="en-GB"/>
+          <w14:ligatures w14:val="none"/>
+        </w:rPr>
+        <w:t xml:space="preserve">I recommend that the authors consider comparing models that do not include maternal effects in their model comparison approach (Table 1). </w:t>
+      </w:r>
       <w:r>
         <w:rPr>
           <w:rFonts w:ascii="Times New Roman" w:eastAsia="Times New Roman" w:hAnsi="Times New Roman" w:cs="Times New Roman"/>
           <w:b/>
           <w:bCs/>
-          <w:color w:val="4472C4" w:themeColor="accent1"/>
-          <w:kern w:val="0"/>
-          <w:shd w:val="clear" w:color="auto" w:fill="FFFFFF"/>
-          <w:lang w:eastAsia="en-GB"/>
-          <w14:ligatures w14:val="none"/>
-        </w:rPr>
-        <w:t>Response:</w:t>
-      </w:r>
-      <w:r>
-        <w:rPr>
-          <w:rFonts w:ascii="Times New Roman" w:eastAsia="Times New Roman" w:hAnsi="Times New Roman" w:cs="Times New Roman"/>
-          <w:color w:val="4472C4" w:themeColor="accent1"/>
-          <w:kern w:val="0"/>
-          <w:shd w:val="clear" w:color="auto" w:fill="FFFFFF"/>
-          <w:lang w:eastAsia="en-GB"/>
-          <w14:ligatures w14:val="none"/>
-        </w:rPr>
-        <w:t xml:space="preserve"> Thank you. We agree. We have now added to the ESM a table (Table S11) that details offspring from each dam-sire pair for each treatment. We have also provided more summary information here and in the MS to better flesh out the details. </w:t>
-      </w:r>
-    </w:p>
-    <w:p>
-      <w:pPr>
-        <w:rPr>
-          <w:rFonts w:ascii="Times New Roman" w:eastAsia="Times New Roman" w:hAnsi="Times New Roman" w:cs="Times New Roman"/>
-          <w:color w:val="000000"/>
-          <w:kern w:val="0"/>
-          <w:lang w:eastAsia="en-GB"/>
-          <w14:ligatures w14:val="none"/>
-        </w:rPr>
-      </w:pPr>
-    </w:p>
-    <w:p>
-      <w:pPr>
-        <w:rPr>
-          <w:rFonts w:ascii="Times New Roman" w:eastAsia="Times New Roman" w:hAnsi="Times New Roman" w:cs="Times New Roman"/>
-          <w:color w:val="000000"/>
-          <w:kern w:val="0"/>
-          <w:lang w:eastAsia="en-GB"/>
-          <w14:ligatures w14:val="none"/>
-        </w:rPr>
-      </w:pPr>
-      <w:r>
-        <w:rPr>
-          <w:rFonts w:ascii="Times New Roman" w:eastAsia="Times New Roman" w:hAnsi="Times New Roman" w:cs="Times New Roman"/>
-          <w:color w:val="000000"/>
-          <w:kern w:val="0"/>
-          <w:highlight w:val="yellow"/>
-          <w:shd w:val="clear" w:color="auto" w:fill="FFFFFF"/>
-          <w:lang w:eastAsia="en-GB"/>
-          <w14:ligatures w14:val="none"/>
-        </w:rPr>
-        <w:t>Comparing Tables S4 and S5 to Table S6 suggests that G and M may indeed be confounded. The M components</w:t>
-      </w:r>
-      <w:r>
-        <w:rPr>
-          <w:rFonts w:ascii="Times New Roman" w:eastAsia="Times New Roman" w:hAnsi="Times New Roman" w:cs="Times New Roman"/>
-          <w:color w:val="000000"/>
-          <w:kern w:val="0"/>
-          <w:shd w:val="clear" w:color="auto" w:fill="FFFFFF"/>
-          <w:lang w:eastAsia="en-GB"/>
-          <w14:ligatures w14:val="none"/>
-        </w:rPr>
-        <w:t xml:space="preserve"> are much larger (and G slightly smaller) in S4/S5 when the treatments are split than when they are both included. This suggests to me that G and M are confounded due to the lack of replication within dams in S4/S5, but that when all offspring are included, this is ameliorated somewhat, leading to a more reasonable value for M. There also seems to be a very strong correlation between slope and intercept for M, further suggesting that the model is overparameterized. </w:t>
+          <w:color w:val="000000"/>
+          <w:kern w:val="0"/>
+          <w:shd w:val="clear" w:color="auto" w:fill="FFFFFF"/>
+          <w:lang w:eastAsia="en-GB"/>
+          <w14:ligatures w14:val="none"/>
+        </w:rPr>
+        <w:t>If I am correct that there is a confound, I would expect G-only models to provide similar fit to G+M models</w:t>
+      </w:r>
+      <w:r>
+        <w:rPr>
+          <w:rFonts w:ascii="Times New Roman" w:eastAsia="Times New Roman" w:hAnsi="Times New Roman" w:cs="Times New Roman"/>
+          <w:color w:val="000000"/>
+          <w:kern w:val="0"/>
+          <w:shd w:val="clear" w:color="auto" w:fill="FFFFFF"/>
+          <w:lang w:eastAsia="en-GB"/>
+          <w14:ligatures w14:val="none"/>
+        </w:rPr>
+        <w:t>. </w:t>
       </w:r>
       <w:r>
         <w:rPr>
@@ -8241,40 +9351,87 @@
           <w14:ligatures w14:val="none"/>
         </w:rPr>
       </w:pPr>
-      <w:r>
-        <w:rPr>
-          <w:rFonts w:ascii="Times New Roman" w:eastAsia="Times New Roman" w:hAnsi="Times New Roman" w:cs="Times New Roman"/>
-          <w:color w:val="000000"/>
-          <w:kern w:val="0"/>
-          <w:shd w:val="clear" w:color="auto" w:fill="FFFFFF"/>
-          <w:lang w:eastAsia="en-GB"/>
-          <w14:ligatures w14:val="none"/>
-        </w:rPr>
-        <w:t xml:space="preserve">I recommend that the authors consider comparing models that do not include maternal effects in their model comparison approach (Table 1). </w:t>
-      </w:r>
       <w:r>
         <w:rPr>
           <w:rFonts w:ascii="Times New Roman" w:eastAsia="Times New Roman" w:hAnsi="Times New Roman" w:cs="Times New Roman"/>
           <w:b/>
           <w:bCs/>
-          <w:color w:val="000000"/>
-          <w:kern w:val="0"/>
-          <w:shd w:val="clear" w:color="auto" w:fill="FFFFFF"/>
-          <w:lang w:eastAsia="en-GB"/>
-          <w14:ligatures w14:val="none"/>
-        </w:rPr>
-        <w:t>If I am correct that there is a confound, I would expect G-only models to provide similar fit to G+M models</w:t>
-      </w:r>
-      <w:r>
-        <w:rPr>
-          <w:rFonts w:ascii="Times New Roman" w:eastAsia="Times New Roman" w:hAnsi="Times New Roman" w:cs="Times New Roman"/>
-          <w:color w:val="000000"/>
-          <w:kern w:val="0"/>
-          <w:shd w:val="clear" w:color="auto" w:fill="FFFFFF"/>
-          <w:lang w:eastAsia="en-GB"/>
-          <w14:ligatures w14:val="none"/>
-        </w:rPr>
-        <w:t>. </w:t>
+          <w:color w:val="4472C4" w:themeColor="accent1"/>
+          <w:kern w:val="0"/>
+          <w:shd w:val="clear" w:color="auto" w:fill="FFFFFF"/>
+          <w:lang w:eastAsia="en-GB"/>
+          <w14:ligatures w14:val="none"/>
+        </w:rPr>
+        <w:t>Response:</w:t>
+      </w:r>
+    </w:p>
+    <w:p>
+      <w:pPr>
+        <w:rPr>
+          <w:rFonts w:ascii="Times New Roman" w:eastAsia="Times New Roman" w:hAnsi="Times New Roman" w:cs="Times New Roman"/>
+          <w:color w:val="000000"/>
+          <w:kern w:val="0"/>
+          <w:lang w:eastAsia="en-GB"/>
+          <w14:ligatures w14:val="none"/>
+        </w:rPr>
+      </w:pPr>
+    </w:p>
+    <w:p>
+      <w:pPr>
+        <w:rPr>
+          <w:rFonts w:ascii="Times New Roman" w:eastAsia="Times New Roman" w:hAnsi="Times New Roman" w:cs="Times New Roman"/>
+          <w:color w:val="000000"/>
+          <w:kern w:val="0"/>
+          <w:lang w:eastAsia="en-GB"/>
+          <w14:ligatures w14:val="none"/>
+        </w:rPr>
+      </w:pPr>
+      <w:r>
+        <w:rPr>
+          <w:rFonts w:ascii="Times New Roman" w:eastAsia="Times New Roman" w:hAnsi="Times New Roman" w:cs="Times New Roman"/>
+          <w:color w:val="000000"/>
+          <w:kern w:val="0"/>
+          <w:highlight w:val="yellow"/>
+          <w:shd w:val="clear" w:color="auto" w:fill="FFFFFF"/>
+          <w:lang w:eastAsia="en-GB"/>
+          <w14:ligatures w14:val="none"/>
+        </w:rPr>
+        <w:t>As far as I can tell</w:t>
+      </w:r>
+      <w:r>
+        <w:rPr>
+          <w:rFonts w:ascii="Times New Roman" w:eastAsia="Times New Roman" w:hAnsi="Times New Roman" w:cs="Times New Roman"/>
+          <w:color w:val="000000"/>
+          <w:kern w:val="0"/>
+          <w:shd w:val="clear" w:color="auto" w:fill="FFFFFF"/>
+          <w:lang w:eastAsia="en-GB"/>
+          <w14:ligatures w14:val="none"/>
+        </w:rPr>
+        <w:t xml:space="preserve">, Model 7 was selected based on the full dataset rather than the split data set (line 254). Is this correct? If so, the authors may be selecting a model to </w:t>
+      </w:r>
+      <w:proofErr w:type="spellStart"/>
+      <w:r>
+        <w:rPr>
+          <w:rFonts w:ascii="Times New Roman" w:eastAsia="Times New Roman" w:hAnsi="Times New Roman" w:cs="Times New Roman"/>
+          <w:color w:val="000000"/>
+          <w:kern w:val="0"/>
+          <w:shd w:val="clear" w:color="auto" w:fill="FFFFFF"/>
+          <w:lang w:eastAsia="en-GB"/>
+          <w14:ligatures w14:val="none"/>
+        </w:rPr>
+        <w:t>analyze</w:t>
+      </w:r>
+      <w:proofErr w:type="spellEnd"/>
+      <w:r>
+        <w:rPr>
+          <w:rFonts w:ascii="Times New Roman" w:eastAsia="Times New Roman" w:hAnsi="Times New Roman" w:cs="Times New Roman"/>
+          <w:color w:val="000000"/>
+          <w:kern w:val="0"/>
+          <w:shd w:val="clear" w:color="auto" w:fill="FFFFFF"/>
+          <w:lang w:eastAsia="en-GB"/>
+          <w14:ligatures w14:val="none"/>
+        </w:rPr>
+        <w:t xml:space="preserve"> their split dataset that has too many parameters. </w:t>
       </w:r>
       <w:r>
         <w:rPr>
@@ -8310,108 +9467,16 @@
         </w:rPr>
         <w:t>Response:</w:t>
       </w:r>
-    </w:p>
-    <w:p>
-      <w:pPr>
-        <w:rPr>
-          <w:rFonts w:ascii="Times New Roman" w:eastAsia="Times New Roman" w:hAnsi="Times New Roman" w:cs="Times New Roman"/>
-          <w:color w:val="000000"/>
-          <w:kern w:val="0"/>
-          <w:lang w:eastAsia="en-GB"/>
-          <w14:ligatures w14:val="none"/>
-        </w:rPr>
-      </w:pPr>
-    </w:p>
-    <w:p>
-      <w:pPr>
-        <w:rPr>
-          <w:rFonts w:ascii="Times New Roman" w:eastAsia="Times New Roman" w:hAnsi="Times New Roman" w:cs="Times New Roman"/>
-          <w:color w:val="000000"/>
-          <w:kern w:val="0"/>
-          <w:lang w:eastAsia="en-GB"/>
-          <w14:ligatures w14:val="none"/>
-        </w:rPr>
-      </w:pPr>
-      <w:r>
-        <w:rPr>
-          <w:rFonts w:ascii="Times New Roman" w:eastAsia="Times New Roman" w:hAnsi="Times New Roman" w:cs="Times New Roman"/>
-          <w:color w:val="000000"/>
-          <w:kern w:val="0"/>
-          <w:highlight w:val="yellow"/>
-          <w:shd w:val="clear" w:color="auto" w:fill="FFFFFF"/>
-          <w:lang w:eastAsia="en-GB"/>
-          <w14:ligatures w14:val="none"/>
-        </w:rPr>
-        <w:t>As far as I can tell</w:t>
-      </w:r>
-      <w:r>
-        <w:rPr>
-          <w:rFonts w:ascii="Times New Roman" w:eastAsia="Times New Roman" w:hAnsi="Times New Roman" w:cs="Times New Roman"/>
-          <w:color w:val="000000"/>
-          <w:kern w:val="0"/>
-          <w:shd w:val="clear" w:color="auto" w:fill="FFFFFF"/>
-          <w:lang w:eastAsia="en-GB"/>
-          <w14:ligatures w14:val="none"/>
-        </w:rPr>
-        <w:t xml:space="preserve">, Model 7 was selected based on the full dataset rather than the split data set (line 254). Is this correct? If so, the authors may be selecting a model to </w:t>
-      </w:r>
-      <w:proofErr w:type="spellStart"/>
-      <w:r>
-        <w:rPr>
-          <w:rFonts w:ascii="Times New Roman" w:eastAsia="Times New Roman" w:hAnsi="Times New Roman" w:cs="Times New Roman"/>
-          <w:color w:val="000000"/>
-          <w:kern w:val="0"/>
-          <w:shd w:val="clear" w:color="auto" w:fill="FFFFFF"/>
-          <w:lang w:eastAsia="en-GB"/>
-          <w14:ligatures w14:val="none"/>
-        </w:rPr>
-        <w:t>analyze</w:t>
-      </w:r>
-      <w:proofErr w:type="spellEnd"/>
-      <w:r>
-        <w:rPr>
-          <w:rFonts w:ascii="Times New Roman" w:eastAsia="Times New Roman" w:hAnsi="Times New Roman" w:cs="Times New Roman"/>
-          <w:color w:val="000000"/>
-          <w:kern w:val="0"/>
-          <w:shd w:val="clear" w:color="auto" w:fill="FFFFFF"/>
-          <w:lang w:eastAsia="en-GB"/>
-          <w14:ligatures w14:val="none"/>
-        </w:rPr>
-        <w:t xml:space="preserve"> their split dataset that has too many parameters. </w:t>
-      </w:r>
-      <w:r>
-        <w:rPr>
-          <w:rFonts w:ascii="Times New Roman" w:eastAsia="Times New Roman" w:hAnsi="Times New Roman" w:cs="Times New Roman"/>
-          <w:color w:val="000000"/>
-          <w:kern w:val="0"/>
-          <w:lang w:eastAsia="en-GB"/>
-          <w14:ligatures w14:val="none"/>
-        </w:rPr>
-        <w:br/>
-      </w:r>
-    </w:p>
-    <w:p>
-      <w:pPr>
-        <w:rPr>
-          <w:rFonts w:ascii="Times New Roman" w:eastAsia="Times New Roman" w:hAnsi="Times New Roman" w:cs="Times New Roman"/>
-          <w:color w:val="000000"/>
-          <w:kern w:val="0"/>
-          <w:lang w:eastAsia="en-GB"/>
-          <w14:ligatures w14:val="none"/>
-        </w:rPr>
-      </w:pPr>
-      <w:r>
-        <w:rPr>
-          <w:rFonts w:ascii="Times New Roman" w:eastAsia="Times New Roman" w:hAnsi="Times New Roman" w:cs="Times New Roman"/>
-          <w:b/>
-          <w:bCs/>
-          <w:color w:val="4472C4" w:themeColor="accent1"/>
-          <w:kern w:val="0"/>
-          <w:shd w:val="clear" w:color="auto" w:fill="FFFFFF"/>
-          <w:lang w:eastAsia="en-GB"/>
-          <w14:ligatures w14:val="none"/>
-        </w:rPr>
-        <w:t>Response:</w:t>
+      <w:r>
+        <w:rPr>
+          <w:rFonts w:ascii="Times New Roman" w:eastAsia="Times New Roman" w:hAnsi="Times New Roman" w:cs="Times New Roman"/>
+          <w:color w:val="4472C4" w:themeColor="accent1"/>
+          <w:kern w:val="0"/>
+          <w:shd w:val="clear" w:color="auto" w:fill="FFFFFF"/>
+          <w:lang w:eastAsia="en-GB"/>
+          <w14:ligatures w14:val="none"/>
+        </w:rPr>
+        <w:t xml:space="preserve"> This is an excellent point. We have now conducted the same model selection procedure for the subset (cold and hot) growth data. We provide the model selection tables in the ESM. </w:t>
       </w:r>
     </w:p>
     <w:p>

</xml_diff>

<commit_message>
Reviewer 2 comment on LOO and wAIC
</commit_message>
<xml_diff>
--- a/doc/Heredity_R1/Responses_to_Reviewers.docx
+++ b/doc/Heredity_R1/Responses_to_Reviewers.docx
@@ -3591,7 +3591,7 @@
       <w:pPr>
         <w:rPr>
           <w:rFonts w:ascii="Times New Roman" w:eastAsia="Times New Roman" w:hAnsi="Times New Roman" w:cs="Times New Roman"/>
-          <w:color w:val="000000"/>
+          <w:color w:val="4472C4" w:themeColor="accent1"/>
           <w:kern w:val="0"/>
           <w:shd w:val="clear" w:color="auto" w:fill="FFFFFF"/>
           <w:lang w:eastAsia="en-GB"/>
@@ -3622,6 +3622,683 @@
         </w:rPr>
         <w:t xml:space="preserve"> </w:t>
       </w:r>
+      <w:r>
+        <w:rPr>
+          <w:rFonts w:ascii="Times New Roman" w:eastAsia="Times New Roman" w:hAnsi="Times New Roman" w:cs="Times New Roman"/>
+          <w:color w:val="4472C4" w:themeColor="accent1"/>
+          <w:kern w:val="0"/>
+          <w:shd w:val="clear" w:color="auto" w:fill="FFFFFF"/>
+          <w:lang w:eastAsia="en-GB"/>
+          <w14:ligatures w14:val="none"/>
+        </w:rPr>
+        <w:t xml:space="preserve">A great point. Thanks for the suggestion. We have switched to LOO </w:t>
+      </w:r>
+      <w:r>
+        <w:rPr>
+          <w:rFonts w:ascii="Times New Roman" w:eastAsia="Times New Roman" w:hAnsi="Times New Roman" w:cs="Times New Roman"/>
+          <w:color w:val="4472C4" w:themeColor="accent1"/>
+          <w:kern w:val="0"/>
+          <w:shd w:val="clear" w:color="auto" w:fill="FFFFFF"/>
+          <w:lang w:eastAsia="en-GB"/>
+          <w14:ligatures w14:val="none"/>
+        </w:rPr>
+        <w:t>(L</w:t>
+      </w:r>
+      <w:r>
+        <w:rPr>
+          <w:rFonts w:ascii="Times New Roman" w:eastAsia="Times New Roman" w:hAnsi="Times New Roman" w:cs="Times New Roman"/>
+          <w:color w:val="4472C4" w:themeColor="accent1"/>
+          <w:kern w:val="0"/>
+          <w:shd w:val="clear" w:color="auto" w:fill="FFFFFF"/>
+          <w:lang w:eastAsia="en-GB"/>
+          <w14:ligatures w14:val="none"/>
+        </w:rPr>
+        <w:t>eave-</w:t>
+      </w:r>
+      <w:r>
+        <w:rPr>
+          <w:rFonts w:ascii="Times New Roman" w:eastAsia="Times New Roman" w:hAnsi="Times New Roman" w:cs="Times New Roman"/>
+          <w:color w:val="4472C4" w:themeColor="accent1"/>
+          <w:kern w:val="0"/>
+          <w:shd w:val="clear" w:color="auto" w:fill="FFFFFF"/>
+          <w:lang w:eastAsia="en-GB"/>
+          <w14:ligatures w14:val="none"/>
+        </w:rPr>
+        <w:t>O</w:t>
+      </w:r>
+      <w:r>
+        <w:rPr>
+          <w:rFonts w:ascii="Times New Roman" w:eastAsia="Times New Roman" w:hAnsi="Times New Roman" w:cs="Times New Roman"/>
+          <w:color w:val="4472C4" w:themeColor="accent1"/>
+          <w:kern w:val="0"/>
+          <w:shd w:val="clear" w:color="auto" w:fill="FFFFFF"/>
+          <w:lang w:eastAsia="en-GB"/>
+          <w14:ligatures w14:val="none"/>
+        </w:rPr>
+        <w:t>ne-</w:t>
+      </w:r>
+      <w:r>
+        <w:rPr>
+          <w:rFonts w:ascii="Times New Roman" w:eastAsia="Times New Roman" w:hAnsi="Times New Roman" w:cs="Times New Roman"/>
+          <w:color w:val="4472C4" w:themeColor="accent1"/>
+          <w:kern w:val="0"/>
+          <w:shd w:val="clear" w:color="auto" w:fill="FFFFFF"/>
+          <w:lang w:eastAsia="en-GB"/>
+          <w14:ligatures w14:val="none"/>
+        </w:rPr>
+        <w:t>O</w:t>
+      </w:r>
+      <w:r>
+        <w:rPr>
+          <w:rFonts w:ascii="Times New Roman" w:eastAsia="Times New Roman" w:hAnsi="Times New Roman" w:cs="Times New Roman"/>
+          <w:color w:val="4472C4" w:themeColor="accent1"/>
+          <w:kern w:val="0"/>
+          <w:shd w:val="clear" w:color="auto" w:fill="FFFFFF"/>
+          <w:lang w:eastAsia="en-GB"/>
+          <w14:ligatures w14:val="none"/>
+        </w:rPr>
+        <w:t>ut cross-validation approach</w:t>
+      </w:r>
+      <w:r>
+        <w:rPr>
+          <w:rFonts w:ascii="Times New Roman" w:eastAsia="Times New Roman" w:hAnsi="Times New Roman" w:cs="Times New Roman"/>
+          <w:color w:val="4472C4" w:themeColor="accent1"/>
+          <w:kern w:val="0"/>
+          <w:shd w:val="clear" w:color="auto" w:fill="FFFFFF"/>
+          <w:lang w:eastAsia="en-GB"/>
+          <w14:ligatures w14:val="none"/>
+        </w:rPr>
+        <w:t xml:space="preserve">) </w:t>
+      </w:r>
+      <w:r>
+        <w:rPr>
+          <w:rFonts w:ascii="Times New Roman" w:eastAsia="Times New Roman" w:hAnsi="Times New Roman" w:cs="Times New Roman"/>
+          <w:color w:val="4472C4" w:themeColor="accent1"/>
+          <w:kern w:val="0"/>
+          <w:shd w:val="clear" w:color="auto" w:fill="FFFFFF"/>
+          <w:lang w:eastAsia="en-GB"/>
+          <w14:ligatures w14:val="none"/>
+        </w:rPr>
+        <w:t xml:space="preserve">for model comparisons as it’s more robust than </w:t>
+      </w:r>
+      <w:proofErr w:type="spellStart"/>
+      <w:r>
+        <w:rPr>
+          <w:rFonts w:ascii="Times New Roman" w:eastAsia="Times New Roman" w:hAnsi="Times New Roman" w:cs="Times New Roman"/>
+          <w:color w:val="4472C4" w:themeColor="accent1"/>
+          <w:kern w:val="0"/>
+          <w:shd w:val="clear" w:color="auto" w:fill="FFFFFF"/>
+          <w:lang w:eastAsia="en-GB"/>
+          <w14:ligatures w14:val="none"/>
+        </w:rPr>
+        <w:t>wAIC</w:t>
+      </w:r>
+      <w:proofErr w:type="spellEnd"/>
+      <w:r>
+        <w:rPr>
+          <w:rFonts w:ascii="Times New Roman" w:eastAsia="Times New Roman" w:hAnsi="Times New Roman" w:cs="Times New Roman"/>
+          <w:color w:val="4472C4" w:themeColor="accent1"/>
+          <w:kern w:val="0"/>
+          <w:shd w:val="clear" w:color="auto" w:fill="FFFFFF"/>
+          <w:lang w:eastAsia="en-GB"/>
+          <w14:ligatures w14:val="none"/>
+        </w:rPr>
+        <w:t xml:space="preserve"> – although the decision on what model is best supported </w:t>
+      </w:r>
+      <w:r>
+        <w:rPr>
+          <w:rFonts w:ascii="Times New Roman" w:eastAsia="Times New Roman" w:hAnsi="Times New Roman" w:cs="Times New Roman"/>
+          <w:color w:val="4472C4" w:themeColor="accent1"/>
+          <w:kern w:val="0"/>
+          <w:shd w:val="clear" w:color="auto" w:fill="FFFFFF"/>
+          <w:lang w:eastAsia="en-GB"/>
+          <w14:ligatures w14:val="none"/>
+        </w:rPr>
+        <w:t xml:space="preserve">in our case </w:t>
+      </w:r>
+      <w:r>
+        <w:rPr>
+          <w:rFonts w:ascii="Times New Roman" w:eastAsia="Times New Roman" w:hAnsi="Times New Roman" w:cs="Times New Roman"/>
+          <w:color w:val="4472C4" w:themeColor="accent1"/>
+          <w:kern w:val="0"/>
+          <w:shd w:val="clear" w:color="auto" w:fill="FFFFFF"/>
+          <w:lang w:eastAsia="en-GB"/>
+          <w14:ligatures w14:val="none"/>
+        </w:rPr>
+        <w:t xml:space="preserve">is not greatly impacted either way. </w:t>
+      </w:r>
+    </w:p>
+    <w:p>
+      <w:pPr>
+        <w:rPr>
+          <w:rFonts w:ascii="Times New Roman" w:eastAsia="Times New Roman" w:hAnsi="Times New Roman" w:cs="Times New Roman"/>
+          <w:color w:val="4472C4" w:themeColor="accent1"/>
+          <w:kern w:val="0"/>
+          <w:shd w:val="clear" w:color="auto" w:fill="FFFFFF"/>
+          <w:lang w:eastAsia="en-GB"/>
+          <w14:ligatures w14:val="none"/>
+        </w:rPr>
+      </w:pPr>
+    </w:p>
+    <w:p>
+      <w:pPr>
+        <w:rPr>
+          <w:rFonts w:ascii="Times New Roman" w:eastAsia="Times New Roman" w:hAnsi="Times New Roman" w:cs="Times New Roman"/>
+          <w:color w:val="4472C4" w:themeColor="accent1"/>
+          <w:kern w:val="0"/>
+          <w:shd w:val="clear" w:color="auto" w:fill="FFFFFF"/>
+          <w:lang w:eastAsia="en-GB"/>
+          <w14:ligatures w14:val="none"/>
+        </w:rPr>
+      </w:pPr>
+      <w:r>
+        <w:rPr>
+          <w:rFonts w:ascii="Times New Roman" w:eastAsia="Times New Roman" w:hAnsi="Times New Roman" w:cs="Times New Roman"/>
+          <w:color w:val="4472C4" w:themeColor="accent1"/>
+          <w:kern w:val="0"/>
+          <w:shd w:val="clear" w:color="auto" w:fill="FFFFFF"/>
+          <w:lang w:eastAsia="en-GB"/>
+          <w14:ligatures w14:val="none"/>
+        </w:rPr>
+        <w:t xml:space="preserve">STAN allows for uncertainty to be propagated </w:t>
+      </w:r>
+      <w:r>
+        <w:rPr>
+          <w:rFonts w:ascii="Times New Roman" w:eastAsia="Times New Roman" w:hAnsi="Times New Roman" w:cs="Times New Roman"/>
+          <w:color w:val="4472C4" w:themeColor="accent1"/>
+          <w:kern w:val="0"/>
+          <w:shd w:val="clear" w:color="auto" w:fill="FFFFFF"/>
+          <w:lang w:eastAsia="en-GB"/>
+          <w14:ligatures w14:val="none"/>
+        </w:rPr>
+        <w:t>when calculating LOO</w:t>
+      </w:r>
+      <w:r>
+        <w:rPr>
+          <w:rFonts w:ascii="Times New Roman" w:eastAsia="Times New Roman" w:hAnsi="Times New Roman" w:cs="Times New Roman"/>
+          <w:color w:val="4472C4" w:themeColor="accent1"/>
+          <w:kern w:val="0"/>
+          <w:shd w:val="clear" w:color="auto" w:fill="FFFFFF"/>
+          <w:lang w:eastAsia="en-GB"/>
+          <w14:ligatures w14:val="none"/>
+        </w:rPr>
+        <w:t xml:space="preserve"> (or more specifically the </w:t>
+      </w:r>
+      <w:r>
+        <w:rPr>
+          <w:rFonts w:ascii="Times New Roman" w:eastAsia="Times New Roman" w:hAnsi="Times New Roman" w:cs="Times New Roman"/>
+          <w:color w:val="4472C4" w:themeColor="accent1"/>
+          <w:kern w:val="0"/>
+          <w:shd w:val="clear" w:color="auto" w:fill="FFFFFF"/>
+          <w:lang w:eastAsia="en-GB"/>
+          <w14:ligatures w14:val="none"/>
+        </w:rPr>
+        <w:t>predictive density differences (</w:t>
+      </w:r>
+      <w:proofErr w:type="spellStart"/>
+      <w:r>
+        <w:rPr>
+          <w:rFonts w:ascii="Times New Roman" w:eastAsia="Times New Roman" w:hAnsi="Times New Roman" w:cs="Times New Roman"/>
+          <w:color w:val="4472C4" w:themeColor="accent1"/>
+          <w:kern w:val="0"/>
+          <w:shd w:val="clear" w:color="auto" w:fill="FFFFFF"/>
+          <w:lang w:eastAsia="en-GB"/>
+          <w14:ligatures w14:val="none"/>
+        </w:rPr>
+        <w:t>elpd_diff</w:t>
+      </w:r>
+      <w:proofErr w:type="spellEnd"/>
+      <w:r>
+        <w:rPr>
+          <w:rFonts w:ascii="Times New Roman" w:eastAsia="Times New Roman" w:hAnsi="Times New Roman" w:cs="Times New Roman"/>
+          <w:color w:val="4472C4" w:themeColor="accent1"/>
+          <w:kern w:val="0"/>
+          <w:shd w:val="clear" w:color="auto" w:fill="FFFFFF"/>
+          <w:lang w:eastAsia="en-GB"/>
+          <w14:ligatures w14:val="none"/>
+        </w:rPr>
+        <w:t>) between models)</w:t>
+      </w:r>
+      <w:r>
+        <w:rPr>
+          <w:rFonts w:ascii="Times New Roman" w:eastAsia="Times New Roman" w:hAnsi="Times New Roman" w:cs="Times New Roman"/>
+          <w:color w:val="4472C4" w:themeColor="accent1"/>
+          <w:kern w:val="0"/>
+          <w:shd w:val="clear" w:color="auto" w:fill="FFFFFF"/>
+          <w:lang w:eastAsia="en-GB"/>
+          <w14:ligatures w14:val="none"/>
+        </w:rPr>
+        <w:t xml:space="preserve">, which is why an SE can be calculated. As a rule, </w:t>
+      </w:r>
+      <w:proofErr w:type="spellStart"/>
+      <w:r>
+        <w:rPr>
+          <w:rFonts w:ascii="Times New Roman" w:eastAsia="Times New Roman" w:hAnsi="Times New Roman" w:cs="Times New Roman"/>
+          <w:color w:val="4472C4" w:themeColor="accent1"/>
+          <w:kern w:val="0"/>
+          <w:shd w:val="clear" w:color="auto" w:fill="FFFFFF"/>
+          <w:lang w:eastAsia="en-GB"/>
+          <w14:ligatures w14:val="none"/>
+        </w:rPr>
+        <w:t>elpd_diff</w:t>
+      </w:r>
+      <w:proofErr w:type="spellEnd"/>
+      <w:r>
+        <w:rPr>
+          <w:rFonts w:ascii="Times New Roman" w:eastAsia="Times New Roman" w:hAnsi="Times New Roman" w:cs="Times New Roman"/>
+          <w:color w:val="4472C4" w:themeColor="accent1"/>
+          <w:kern w:val="0"/>
+          <w:shd w:val="clear" w:color="auto" w:fill="FFFFFF"/>
+          <w:lang w:eastAsia="en-GB"/>
+          <w14:ligatures w14:val="none"/>
+        </w:rPr>
+        <w:t xml:space="preserve"> values, calculated by comparing predictive power </w:t>
+      </w:r>
+      <w:r>
+        <w:rPr>
+          <w:rFonts w:ascii="Times New Roman" w:eastAsia="Times New Roman" w:hAnsi="Times New Roman" w:cs="Times New Roman"/>
+          <w:color w:val="4472C4" w:themeColor="accent1"/>
+          <w:kern w:val="0"/>
+          <w:shd w:val="clear" w:color="auto" w:fill="FFFFFF"/>
+          <w:lang w:eastAsia="en-GB"/>
+          <w14:ligatures w14:val="none"/>
+        </w:rPr>
+        <w:t>of two models</w:t>
+      </w:r>
+      <w:r>
+        <w:rPr>
+          <w:rFonts w:ascii="Times New Roman" w:eastAsia="Times New Roman" w:hAnsi="Times New Roman" w:cs="Times New Roman"/>
+          <w:color w:val="4472C4" w:themeColor="accent1"/>
+          <w:kern w:val="0"/>
+          <w:shd w:val="clear" w:color="auto" w:fill="FFFFFF"/>
+          <w:lang w:eastAsia="en-GB"/>
+          <w14:ligatures w14:val="none"/>
+        </w:rPr>
+        <w:t xml:space="preserve"> of less than 4 mean that models are comparable. If the </w:t>
+      </w:r>
+      <w:proofErr w:type="spellStart"/>
+      <w:r>
+        <w:rPr>
+          <w:rFonts w:ascii="Times New Roman" w:eastAsia="Times New Roman" w:hAnsi="Times New Roman" w:cs="Times New Roman"/>
+          <w:color w:val="4472C4" w:themeColor="accent1"/>
+          <w:kern w:val="0"/>
+          <w:shd w:val="clear" w:color="auto" w:fill="FFFFFF"/>
+          <w:lang w:eastAsia="en-GB"/>
+          <w14:ligatures w14:val="none"/>
+        </w:rPr>
+        <w:t>elpd_diff</w:t>
+      </w:r>
+      <w:proofErr w:type="spellEnd"/>
+      <w:r>
+        <w:rPr>
+          <w:rFonts w:ascii="Times New Roman" w:eastAsia="Times New Roman" w:hAnsi="Times New Roman" w:cs="Times New Roman"/>
+          <w:color w:val="4472C4" w:themeColor="accent1"/>
+          <w:kern w:val="0"/>
+          <w:shd w:val="clear" w:color="auto" w:fill="FFFFFF"/>
+          <w:lang w:eastAsia="en-GB"/>
+          <w14:ligatures w14:val="none"/>
+        </w:rPr>
+        <w:t xml:space="preserve"> is larger than 4 then determining whether one model is better than the other should be compared to the standard error of </w:t>
+      </w:r>
+      <w:proofErr w:type="spellStart"/>
+      <w:r>
+        <w:rPr>
+          <w:rFonts w:ascii="Times New Roman" w:eastAsia="Times New Roman" w:hAnsi="Times New Roman" w:cs="Times New Roman"/>
+          <w:color w:val="4472C4" w:themeColor="accent1"/>
+          <w:kern w:val="0"/>
+          <w:shd w:val="clear" w:color="auto" w:fill="FFFFFF"/>
+          <w:lang w:eastAsia="en-GB"/>
+          <w14:ligatures w14:val="none"/>
+        </w:rPr>
+        <w:t>el</w:t>
+      </w:r>
+      <w:r>
+        <w:rPr>
+          <w:rFonts w:ascii="Times New Roman" w:eastAsia="Times New Roman" w:hAnsi="Times New Roman" w:cs="Times New Roman"/>
+          <w:color w:val="4472C4" w:themeColor="accent1"/>
+          <w:kern w:val="0"/>
+          <w:shd w:val="clear" w:color="auto" w:fill="FFFFFF"/>
+          <w:lang w:eastAsia="en-GB"/>
+          <w14:ligatures w14:val="none"/>
+        </w:rPr>
+        <w:t>p</w:t>
+      </w:r>
+      <w:r>
+        <w:rPr>
+          <w:rFonts w:ascii="Times New Roman" w:eastAsia="Times New Roman" w:hAnsi="Times New Roman" w:cs="Times New Roman"/>
+          <w:color w:val="4472C4" w:themeColor="accent1"/>
+          <w:kern w:val="0"/>
+          <w:shd w:val="clear" w:color="auto" w:fill="FFFFFF"/>
+          <w:lang w:eastAsia="en-GB"/>
+          <w14:ligatures w14:val="none"/>
+        </w:rPr>
+        <w:t>d_diff</w:t>
+      </w:r>
+      <w:proofErr w:type="spellEnd"/>
+      <w:r>
+        <w:rPr>
+          <w:rFonts w:ascii="Times New Roman" w:eastAsia="Times New Roman" w:hAnsi="Times New Roman" w:cs="Times New Roman"/>
+          <w:color w:val="4472C4" w:themeColor="accent1"/>
+          <w:kern w:val="0"/>
+          <w:shd w:val="clear" w:color="auto" w:fill="FFFFFF"/>
+          <w:lang w:eastAsia="en-GB"/>
+          <w14:ligatures w14:val="none"/>
+        </w:rPr>
+        <w:t xml:space="preserve"> </w:t>
+      </w:r>
+      <w:r>
+        <w:rPr>
+          <w:rFonts w:ascii="Times New Roman" w:eastAsia="Times New Roman" w:hAnsi="Times New Roman" w:cs="Times New Roman"/>
+          <w:color w:val="4472C4" w:themeColor="accent1"/>
+          <w:kern w:val="0"/>
+          <w:shd w:val="clear" w:color="auto" w:fill="FFFFFF"/>
+          <w:lang w:eastAsia="en-GB"/>
+          <w14:ligatures w14:val="none"/>
+        </w:rPr>
+        <w:t>(</w:t>
+      </w:r>
+      <w:hyperlink r:id="rId4" w:history="1">
+        <w:r>
+          <w:rPr>
+            <w:rStyle w:val="Hyperlink"/>
+            <w:rFonts w:ascii="Times New Roman" w:eastAsia="Times New Roman" w:hAnsi="Times New Roman" w:cs="Times New Roman"/>
+            <w:kern w:val="0"/>
+            <w:shd w:val="clear" w:color="auto" w:fill="FFFFFF"/>
+            <w:lang w:eastAsia="en-GB"/>
+            <w14:ligatures w14:val="none"/>
+          </w:rPr>
+          <w:t>https://mc-stan.org/loo/articles/online-only/faq.html#se_diff</w:t>
+        </w:r>
+      </w:hyperlink>
+      <w:r>
+        <w:rPr>
+          <w:rFonts w:ascii="Times New Roman" w:eastAsia="Times New Roman" w:hAnsi="Times New Roman" w:cs="Times New Roman"/>
+          <w:color w:val="4472C4" w:themeColor="accent1"/>
+          <w:kern w:val="0"/>
+          <w:shd w:val="clear" w:color="auto" w:fill="FFFFFF"/>
+          <w:lang w:eastAsia="en-GB"/>
+          <w14:ligatures w14:val="none"/>
+        </w:rPr>
+        <w:t xml:space="preserve"> and </w:t>
+      </w:r>
+      <w:r>
+        <w:rPr>
+          <w:rFonts w:ascii="Times New Roman" w:eastAsia="Times New Roman" w:hAnsi="Times New Roman" w:cs="Times New Roman"/>
+          <w:color w:val="4472C4" w:themeColor="accent1"/>
+          <w:kern w:val="0"/>
+          <w:shd w:val="clear" w:color="auto" w:fill="FFFFFF"/>
+          <w:lang w:eastAsia="en-GB"/>
+          <w14:ligatures w14:val="none"/>
+        </w:rPr>
+        <w:t>https://mc-stan.org/loo/articles/online-only/faq.html#ref-Sivula+etal:2020:loo_uncertainty</w:t>
+      </w:r>
+      <w:r>
+        <w:rPr>
+          <w:rFonts w:ascii="Times New Roman" w:eastAsia="Times New Roman" w:hAnsi="Times New Roman" w:cs="Times New Roman"/>
+          <w:color w:val="4472C4" w:themeColor="accent1"/>
+          <w:kern w:val="0"/>
+          <w:shd w:val="clear" w:color="auto" w:fill="FFFFFF"/>
+          <w:lang w:eastAsia="en-GB"/>
+          <w14:ligatures w14:val="none"/>
+        </w:rPr>
+        <w:t xml:space="preserve">) (see also </w:t>
+      </w:r>
+      <w:proofErr w:type="spellStart"/>
+      <w:r>
+        <w:rPr>
+          <w:rFonts w:ascii="Times New Roman" w:eastAsia="Times New Roman" w:hAnsi="Times New Roman" w:cs="Times New Roman"/>
+          <w:color w:val="4472C4" w:themeColor="accent1"/>
+          <w:kern w:val="0"/>
+          <w:shd w:val="clear" w:color="auto" w:fill="FFFFFF"/>
+          <w:lang w:eastAsia="en-GB"/>
+          <w14:ligatures w14:val="none"/>
+        </w:rPr>
+        <w:t>Sivula</w:t>
+      </w:r>
+      <w:proofErr w:type="spellEnd"/>
+      <w:r>
+        <w:rPr>
+          <w:rFonts w:ascii="Times New Roman" w:eastAsia="Times New Roman" w:hAnsi="Times New Roman" w:cs="Times New Roman"/>
+          <w:color w:val="4472C4" w:themeColor="accent1"/>
+          <w:kern w:val="0"/>
+          <w:shd w:val="clear" w:color="auto" w:fill="FFFFFF"/>
+          <w:lang w:eastAsia="en-GB"/>
+          <w14:ligatures w14:val="none"/>
+        </w:rPr>
+        <w:t xml:space="preserve"> et al. 2020)</w:t>
+      </w:r>
+      <w:r>
+        <w:rPr>
+          <w:rFonts w:ascii="Times New Roman" w:eastAsia="Times New Roman" w:hAnsi="Times New Roman" w:cs="Times New Roman"/>
+          <w:color w:val="4472C4" w:themeColor="accent1"/>
+          <w:kern w:val="0"/>
+          <w:shd w:val="clear" w:color="auto" w:fill="FFFFFF"/>
+          <w:lang w:eastAsia="en-GB"/>
+          <w14:ligatures w14:val="none"/>
+        </w:rPr>
+        <w:t xml:space="preserve">. If the SE is much smaller than the </w:t>
+      </w:r>
+      <w:r>
+        <w:rPr>
+          <w:rFonts w:ascii="Times New Roman" w:eastAsia="Times New Roman" w:hAnsi="Times New Roman" w:cs="Times New Roman"/>
+          <w:color w:val="4472C4" w:themeColor="accent1"/>
+          <w:kern w:val="0"/>
+          <w:shd w:val="clear" w:color="auto" w:fill="FFFFFF"/>
+          <w:lang w:eastAsia="en-GB"/>
+          <w14:ligatures w14:val="none"/>
+        </w:rPr>
+        <w:t>difference,</w:t>
+      </w:r>
+      <w:r>
+        <w:rPr>
+          <w:rFonts w:ascii="Times New Roman" w:eastAsia="Times New Roman" w:hAnsi="Times New Roman" w:cs="Times New Roman"/>
+          <w:color w:val="4472C4" w:themeColor="accent1"/>
+          <w:kern w:val="0"/>
+          <w:shd w:val="clear" w:color="auto" w:fill="FFFFFF"/>
+          <w:lang w:eastAsia="en-GB"/>
+          <w14:ligatures w14:val="none"/>
+        </w:rPr>
+        <w:t xml:space="preserve"> then the </w:t>
+      </w:r>
+      <w:r>
+        <w:rPr>
+          <w:rFonts w:ascii="Times New Roman" w:eastAsia="Times New Roman" w:hAnsi="Times New Roman" w:cs="Times New Roman"/>
+          <w:color w:val="4472C4" w:themeColor="accent1"/>
+          <w:kern w:val="0"/>
+          <w:shd w:val="clear" w:color="auto" w:fill="FFFFFF"/>
+          <w:lang w:eastAsia="en-GB"/>
+          <w14:ligatures w14:val="none"/>
+        </w:rPr>
+        <w:t xml:space="preserve">model with the smallest </w:t>
+      </w:r>
+      <w:proofErr w:type="spellStart"/>
+      <w:r>
+        <w:rPr>
+          <w:rFonts w:ascii="Times New Roman" w:eastAsia="Times New Roman" w:hAnsi="Times New Roman" w:cs="Times New Roman"/>
+          <w:color w:val="4472C4" w:themeColor="accent1"/>
+          <w:kern w:val="0"/>
+          <w:shd w:val="clear" w:color="auto" w:fill="FFFFFF"/>
+          <w:lang w:eastAsia="en-GB"/>
+          <w14:ligatures w14:val="none"/>
+        </w:rPr>
+        <w:t>elpd_diff</w:t>
+      </w:r>
+      <w:proofErr w:type="spellEnd"/>
+      <w:r>
+        <w:rPr>
+          <w:rFonts w:ascii="Times New Roman" w:eastAsia="Times New Roman" w:hAnsi="Times New Roman" w:cs="Times New Roman"/>
+          <w:color w:val="4472C4" w:themeColor="accent1"/>
+          <w:kern w:val="0"/>
+          <w:shd w:val="clear" w:color="auto" w:fill="FFFFFF"/>
+          <w:lang w:eastAsia="en-GB"/>
+          <w14:ligatures w14:val="none"/>
+        </w:rPr>
+        <w:t xml:space="preserve"> is preferred. </w:t>
+      </w:r>
+    </w:p>
+    <w:p>
+      <w:pPr>
+        <w:rPr>
+          <w:rFonts w:ascii="Times New Roman" w:eastAsia="Times New Roman" w:hAnsi="Times New Roman" w:cs="Times New Roman"/>
+          <w:color w:val="4472C4" w:themeColor="accent1"/>
+          <w:kern w:val="0"/>
+          <w:shd w:val="clear" w:color="auto" w:fill="FFFFFF"/>
+          <w:lang w:eastAsia="en-GB"/>
+          <w14:ligatures w14:val="none"/>
+        </w:rPr>
+      </w:pPr>
+    </w:p>
+    <w:p>
+      <w:pPr>
+        <w:rPr>
+          <w:rFonts w:ascii="Times New Roman" w:eastAsia="Times New Roman" w:hAnsi="Times New Roman" w:cs="Times New Roman"/>
+          <w:color w:val="4472C4" w:themeColor="accent1"/>
+          <w:kern w:val="0"/>
+          <w:shd w:val="clear" w:color="auto" w:fill="FFFFFF"/>
+          <w:lang w:eastAsia="en-GB"/>
+          <w14:ligatures w14:val="none"/>
+        </w:rPr>
+      </w:pPr>
+      <w:r>
+        <w:rPr>
+          <w:rFonts w:ascii="Times New Roman" w:eastAsia="Times New Roman" w:hAnsi="Times New Roman" w:cs="Times New Roman"/>
+          <w:color w:val="4472C4" w:themeColor="accent1"/>
+          <w:kern w:val="0"/>
+          <w:shd w:val="clear" w:color="auto" w:fill="FFFFFF"/>
+          <w:lang w:eastAsia="en-GB"/>
+          <w14:ligatures w14:val="none"/>
+        </w:rPr>
+        <w:t xml:space="preserve">We have now made this </w:t>
+      </w:r>
+      <w:r>
+        <w:rPr>
+          <w:rFonts w:ascii="Times New Roman" w:eastAsia="Times New Roman" w:hAnsi="Times New Roman" w:cs="Times New Roman"/>
+          <w:color w:val="4472C4" w:themeColor="accent1"/>
+          <w:kern w:val="0"/>
+          <w:shd w:val="clear" w:color="auto" w:fill="FFFFFF"/>
+          <w:lang w:eastAsia="en-GB"/>
+          <w14:ligatures w14:val="none"/>
+        </w:rPr>
+        <w:t>clearer</w:t>
+      </w:r>
+      <w:r>
+        <w:rPr>
+          <w:rFonts w:ascii="Times New Roman" w:eastAsia="Times New Roman" w:hAnsi="Times New Roman" w:cs="Times New Roman"/>
+          <w:color w:val="4472C4" w:themeColor="accent1"/>
+          <w:kern w:val="0"/>
+          <w:shd w:val="clear" w:color="auto" w:fill="FFFFFF"/>
+          <w:lang w:eastAsia="en-GB"/>
+          <w14:ligatures w14:val="none"/>
+        </w:rPr>
+        <w:t xml:space="preserve"> in our revised MS, adding the following section:</w:t>
+      </w:r>
+    </w:p>
+    <w:p>
+      <w:pPr>
+        <w:rPr>
+          <w:rFonts w:ascii="Times New Roman" w:eastAsia="Times New Roman" w:hAnsi="Times New Roman" w:cs="Times New Roman"/>
+          <w:color w:val="4472C4" w:themeColor="accent1"/>
+          <w:kern w:val="0"/>
+          <w:shd w:val="clear" w:color="auto" w:fill="FFFFFF"/>
+          <w:lang w:eastAsia="en-GB"/>
+          <w14:ligatures w14:val="none"/>
+        </w:rPr>
+      </w:pPr>
+    </w:p>
+    <w:p>
+      <w:pPr>
+        <w:rPr>
+          <w:rFonts w:ascii="Times New Roman" w:eastAsia="Times New Roman" w:hAnsi="Times New Roman" w:cs="Times New Roman"/>
+          <w:color w:val="4472C4" w:themeColor="accent1"/>
+          <w:kern w:val="0"/>
+          <w:shd w:val="clear" w:color="auto" w:fill="FFFFFF"/>
+          <w:lang w:eastAsia="en-GB"/>
+          <w14:ligatures w14:val="none"/>
+        </w:rPr>
+      </w:pPr>
+    </w:p>
+    <w:p>
+      <w:pPr>
+        <w:rPr>
+          <w:rFonts w:ascii="Times New Roman" w:eastAsia="Times New Roman" w:hAnsi="Times New Roman" w:cs="Times New Roman"/>
+          <w:color w:val="4472C4" w:themeColor="accent1"/>
+          <w:kern w:val="0"/>
+          <w:shd w:val="clear" w:color="auto" w:fill="FFFFFF"/>
+          <w:lang w:eastAsia="en-GB"/>
+          <w14:ligatures w14:val="none"/>
+        </w:rPr>
+      </w:pPr>
+    </w:p>
+    <w:p>
+      <w:pPr>
+        <w:rPr>
+          <w:rFonts w:ascii="Times New Roman" w:eastAsia="Times New Roman" w:hAnsi="Times New Roman" w:cs="Times New Roman"/>
+          <w:color w:val="000000"/>
+          <w:kern w:val="0"/>
+          <w:shd w:val="clear" w:color="auto" w:fill="FFFFFF"/>
+          <w:lang w:eastAsia="en-GB"/>
+          <w14:ligatures w14:val="none"/>
+        </w:rPr>
+      </w:pPr>
+      <w:r>
+        <w:rPr>
+          <w:rFonts w:ascii="Times New Roman" w:eastAsia="Times New Roman" w:hAnsi="Times New Roman" w:cs="Times New Roman"/>
+          <w:color w:val="4472C4" w:themeColor="accent1"/>
+          <w:kern w:val="0"/>
+          <w:shd w:val="clear" w:color="auto" w:fill="FFFFFF"/>
+          <w:lang w:eastAsia="en-GB"/>
+          <w14:ligatures w14:val="none"/>
+        </w:rPr>
+        <w:t xml:space="preserve">Reference: </w:t>
+      </w:r>
+      <w:proofErr w:type="spellStart"/>
+      <w:r>
+        <w:rPr>
+          <w:rFonts w:ascii="Times New Roman" w:eastAsia="Times New Roman" w:hAnsi="Times New Roman" w:cs="Times New Roman"/>
+          <w:color w:val="4472C4" w:themeColor="accent1"/>
+          <w:kern w:val="0"/>
+          <w:shd w:val="clear" w:color="auto" w:fill="FFFFFF"/>
+          <w:lang w:eastAsia="en-GB"/>
+          <w14:ligatures w14:val="none"/>
+        </w:rPr>
+        <w:t>Sivula</w:t>
+      </w:r>
+      <w:proofErr w:type="spellEnd"/>
+      <w:r>
+        <w:rPr>
+          <w:rFonts w:ascii="Times New Roman" w:eastAsia="Times New Roman" w:hAnsi="Times New Roman" w:cs="Times New Roman"/>
+          <w:color w:val="4472C4" w:themeColor="accent1"/>
+          <w:kern w:val="0"/>
+          <w:shd w:val="clear" w:color="auto" w:fill="FFFFFF"/>
+          <w:lang w:eastAsia="en-GB"/>
+          <w14:ligatures w14:val="none"/>
+        </w:rPr>
+        <w:t xml:space="preserve">, T., Magnusson, M. and </w:t>
+      </w:r>
+      <w:proofErr w:type="spellStart"/>
+      <w:r>
+        <w:rPr>
+          <w:rFonts w:ascii="Times New Roman" w:eastAsia="Times New Roman" w:hAnsi="Times New Roman" w:cs="Times New Roman"/>
+          <w:color w:val="4472C4" w:themeColor="accent1"/>
+          <w:kern w:val="0"/>
+          <w:shd w:val="clear" w:color="auto" w:fill="FFFFFF"/>
+          <w:lang w:eastAsia="en-GB"/>
+          <w14:ligatures w14:val="none"/>
+        </w:rPr>
+        <w:t>Vehtari</w:t>
+      </w:r>
+      <w:proofErr w:type="spellEnd"/>
+      <w:r>
+        <w:rPr>
+          <w:rFonts w:ascii="Times New Roman" w:eastAsia="Times New Roman" w:hAnsi="Times New Roman" w:cs="Times New Roman"/>
+          <w:color w:val="4472C4" w:themeColor="accent1"/>
+          <w:kern w:val="0"/>
+          <w:shd w:val="clear" w:color="auto" w:fill="FFFFFF"/>
+          <w:lang w:eastAsia="en-GB"/>
+          <w14:ligatures w14:val="none"/>
+        </w:rPr>
+        <w:t>, A. (2020) ‘Uncertainty in Bayesian leave-one-out cross-validation based model comparison’, arXiv:2008.10296.</w:t>
+      </w:r>
     </w:p>
     <w:p>
       <w:pPr>
@@ -4111,6 +4788,7 @@
           <w:lang w:eastAsia="en-GB"/>
           <w14:ligatures w14:val="none"/>
         </w:rPr>
+        <w:lastRenderedPageBreak/>
         <w:t>Response:</w:t>
       </w:r>
       <w:r>
@@ -4693,7 +5371,6 @@
           <w:lang w:eastAsia="en-GB"/>
           <w14:ligatures w14:val="none"/>
         </w:rPr>
-        <w:lastRenderedPageBreak/>
         <w:t>Tables</w:t>
       </w:r>
     </w:p>
@@ -6061,6 +6738,7 @@
           <w:lang w:eastAsia="en-GB"/>
           <w14:ligatures w14:val="none"/>
         </w:rPr>
+        <w:lastRenderedPageBreak/>
         <w:t>Response:</w:t>
       </w:r>
       <w:r>
@@ -6542,7 +7220,6 @@
           <w:lang w:eastAsia="en-GB"/>
           <w14:ligatures w14:val="none"/>
         </w:rPr>
-        <w:lastRenderedPageBreak/>
         <w:t xml:space="preserve">Methods: </w:t>
       </w:r>
     </w:p>
@@ -6904,7 +7581,19 @@
           <w:lang w:eastAsia="en-GB"/>
           <w14:ligatures w14:val="none"/>
         </w:rPr>
-        <w:t xml:space="preserve"> be properly dealt with, including a thorough reanalysis of data where data is split in “single cage” and “5 individuals in the cage” data sets </w:t>
+        <w:t xml:space="preserve"> be properly dealt with, including a thorough reanalysis of data where data </w:t>
+      </w:r>
+      <w:r>
+        <w:rPr>
+          <w:rFonts w:ascii="Times New Roman" w:eastAsia="Times New Roman" w:hAnsi="Times New Roman" w:cs="Times New Roman"/>
+          <w:color w:val="000000"/>
+          <w:kern w:val="0"/>
+          <w:shd w:val="clear" w:color="auto" w:fill="FFFFFF"/>
+          <w:lang w:eastAsia="en-GB"/>
+          <w14:ligatures w14:val="none"/>
+        </w:rPr>
+        <w:lastRenderedPageBreak/>
+        <w:t xml:space="preserve">is split in “single cage” and “5 individuals in the cage” data sets </w:t>
       </w:r>
       <w:proofErr w:type="spellStart"/>
       <w:r>
@@ -7275,7 +7964,6 @@
           <w:lang w:eastAsia="en-GB"/>
           <w14:ligatures w14:val="none"/>
         </w:rPr>
-        <w:lastRenderedPageBreak/>
         <w:t>Response:</w:t>
       </w:r>
     </w:p>
@@ -7766,6 +8454,7 @@
           <w:lang w:eastAsia="en-GB"/>
           <w14:ligatures w14:val="none"/>
         </w:rPr>
+        <w:lastRenderedPageBreak/>
         <w:t>Add information on sex determination in relation to temperature for readers that do not know much about skinks </w:t>
       </w:r>
       <w:r>
@@ -8053,19 +8742,7 @@
           <w:lang w:eastAsia="en-GB"/>
           <w14:ligatures w14:val="none"/>
         </w:rPr>
-        <w:t xml:space="preserve"> in SDs or other measure that enables standardized comparisons), why these temperatures were deemed </w:t>
-      </w:r>
-      <w:r>
-        <w:rPr>
-          <w:rFonts w:ascii="Times New Roman" w:eastAsia="Times New Roman" w:hAnsi="Times New Roman" w:cs="Times New Roman"/>
-          <w:color w:val="000000"/>
-          <w:kern w:val="0"/>
-          <w:shd w:val="clear" w:color="auto" w:fill="FFFFFF"/>
-          <w:lang w:eastAsia="en-GB"/>
-          <w14:ligatures w14:val="none"/>
-        </w:rPr>
-        <w:lastRenderedPageBreak/>
-        <w:t>interesting, and how they are likely to affect the outcome in terms of release of additive genetic variation. </w:t>
+        <w:t xml:space="preserve"> in SDs or other measure that enables standardized comparisons), why these temperatures were deemed interesting, and how they are likely to affect the outcome in terms of release of additive genetic variation. </w:t>
       </w:r>
       <w:r>
         <w:rPr>
@@ -8622,6 +9299,7 @@
           <w:lang w:eastAsia="en-GB"/>
           <w14:ligatures w14:val="none"/>
         </w:rPr>
+        <w:lastRenderedPageBreak/>
         <w:t>L536 This will need to be rephrased after reanalysis. </w:t>
       </w:r>
       <w:r>
@@ -8965,19 +9643,7 @@
           <w:lang w:eastAsia="en-GB"/>
           <w14:ligatures w14:val="none"/>
         </w:rPr>
-        <w:t xml:space="preserve"> and executed quantitative genetic study in a lizard species (delicate skinks). The authors tackle the important question of whether genetic variance differs across environmental conditions. They use a paternal half-sib breeding design and a randomized split-clutch experiment to estimate genetic and maternal effects of size and growth and conclude that there is no strong </w:t>
-      </w:r>
-      <w:r>
-        <w:rPr>
-          <w:rFonts w:ascii="Times New Roman" w:eastAsia="Times New Roman" w:hAnsi="Times New Roman" w:cs="Times New Roman"/>
-          <w:color w:val="000000"/>
-          <w:kern w:val="0"/>
-          <w:shd w:val="clear" w:color="auto" w:fill="FFFFFF"/>
-          <w:lang w:eastAsia="en-GB"/>
-          <w14:ligatures w14:val="none"/>
-        </w:rPr>
-        <w:lastRenderedPageBreak/>
-        <w:t>environmental effect on these variance components. A major strength of the work is the verification of paternity via SNPs, which allows the variance components to be estimated using a genomic relatedness matrix. </w:t>
+        <w:t xml:space="preserve"> and executed quantitative genetic study in a lizard species (delicate skinks). The authors tackle the important question of whether genetic variance differs across environmental conditions. They use a paternal half-sib breeding design and a randomized split-clutch experiment to estimate genetic and maternal effects of size and growth and conclude that there is no strong environmental effect on these variance components. A major strength of the work is the verification of paternity via SNPs, which allows the variance components to be estimated using a genomic relatedness matrix. </w:t>
       </w:r>
       <w:r>
         <w:rPr>
@@ -9899,6 +10565,7 @@
           <w:lang w:eastAsia="en-GB"/>
           <w14:ligatures w14:val="none"/>
         </w:rPr>
+        <w:lastRenderedPageBreak/>
         <w:t>Response:</w:t>
       </w:r>
       <w:r>
@@ -10798,6 +11465,29 @@
     <w:basedOn w:val="DefaultParagraphFont"/>
     <w:rsid w:val="00EA36F5"/>
   </w:style>
+  <w:style w:type="character" w:styleId="Hyperlink">
+    <w:name w:val="Hyperlink"/>
+    <w:basedOn w:val="DefaultParagraphFont"/>
+    <w:uiPriority w:val="99"/>
+    <w:unhideWhenUsed/>
+    <w:rsid w:val="00A609BA"/>
+    <w:rPr>
+      <w:color w:val="0563C1" w:themeColor="hyperlink"/>
+      <w:u w:val="single"/>
+    </w:rPr>
+  </w:style>
+  <w:style w:type="character" w:styleId="UnresolvedMention">
+    <w:name w:val="Unresolved Mention"/>
+    <w:basedOn w:val="DefaultParagraphFont"/>
+    <w:uiPriority w:val="99"/>
+    <w:semiHidden/>
+    <w:unhideWhenUsed/>
+    <w:rsid w:val="00A609BA"/>
+    <w:rPr>
+      <w:color w:val="605E5C"/>
+      <w:shd w:val="clear" w:color="auto" w:fill="E1DFDD"/>
+    </w:rPr>
+  </w:style>
 </w:styles>
 </file>
 

</xml_diff>

<commit_message>
Higlights to the last few things that need fixing
</commit_message>
<xml_diff>
--- a/doc/Heredity_R1/Responses_to_Reviewers.docx
+++ b/doc/Heredity_R1/Responses_to_Reviewers.docx
@@ -22,7 +22,31 @@
           <w:lang w:eastAsia="en-GB"/>
           <w14:ligatures w14:val="none"/>
         </w:rPr>
-        <w:t>Dear Professor Goodacre,</w:t>
+        <w:t xml:space="preserve">Dear </w:t>
+      </w:r>
+      <w:proofErr w:type="gramStart"/>
+      <w:r>
+        <w:rPr>
+          <w:rFonts w:ascii="Times New Roman" w:eastAsia="Times New Roman" w:hAnsi="Times New Roman" w:cs="Times New Roman"/>
+          <w:color w:val="4472C4" w:themeColor="accent1"/>
+          <w:kern w:val="0"/>
+          <w:shd w:val="clear" w:color="auto" w:fill="FFFFFF"/>
+          <w:lang w:eastAsia="en-GB"/>
+          <w14:ligatures w14:val="none"/>
+        </w:rPr>
+        <w:t>Professor</w:t>
+      </w:r>
+      <w:proofErr w:type="gramEnd"/>
+      <w:r>
+        <w:rPr>
+          <w:rFonts w:ascii="Times New Roman" w:eastAsia="Times New Roman" w:hAnsi="Times New Roman" w:cs="Times New Roman"/>
+          <w:color w:val="4472C4" w:themeColor="accent1"/>
+          <w:kern w:val="0"/>
+          <w:shd w:val="clear" w:color="auto" w:fill="FFFFFF"/>
+          <w:lang w:eastAsia="en-GB"/>
+          <w14:ligatures w14:val="none"/>
+        </w:rPr>
+        <w:t xml:space="preserve"> Goodacre,</w:t>
       </w:r>
     </w:p>
     <w:p>
@@ -450,7 +474,55 @@
           <w:lang w:eastAsia="en-GB"/>
           <w14:ligatures w14:val="none"/>
         </w:rPr>
-        <w:t>The reviewers are unanimous in their positive assessment of the novelty and value of your work. Nonetheless, they highlight a number of concerns regarding the methodology and interpretation of results. Specifically, the reviewers are concerned regarding the change of housing during the experiment, which may confound the obtained results. Similarly, the reviewers comment on the low power to detect multiple confounding factors with the current experimental design. </w:t>
+        <w:t xml:space="preserve">The reviewers are unanimous in their positive assessment of the novelty and value of your work. Nonetheless, they highlight </w:t>
+      </w:r>
+      <w:proofErr w:type="gramStart"/>
+      <w:r>
+        <w:rPr>
+          <w:rFonts w:ascii="Times New Roman" w:eastAsia="Times New Roman" w:hAnsi="Times New Roman" w:cs="Times New Roman"/>
+          <w:color w:val="000000"/>
+          <w:kern w:val="0"/>
+          <w:shd w:val="clear" w:color="auto" w:fill="FFFFFF"/>
+          <w:lang w:eastAsia="en-GB"/>
+          <w14:ligatures w14:val="none"/>
+        </w:rPr>
+        <w:t>a number of</w:t>
+      </w:r>
+      <w:proofErr w:type="gramEnd"/>
+      <w:r>
+        <w:rPr>
+          <w:rFonts w:ascii="Times New Roman" w:eastAsia="Times New Roman" w:hAnsi="Times New Roman" w:cs="Times New Roman"/>
+          <w:color w:val="000000"/>
+          <w:kern w:val="0"/>
+          <w:shd w:val="clear" w:color="auto" w:fill="FFFFFF"/>
+          <w:lang w:eastAsia="en-GB"/>
+          <w14:ligatures w14:val="none"/>
+        </w:rPr>
+        <w:t xml:space="preserve"> concerns regarding the methodology and interpretation of results. Specifically, the reviewers are concerned regarding the change of housing during the experiment, which may confound the obtained results. Similarly, the </w:t>
+      </w:r>
+      <w:proofErr w:type="gramStart"/>
+      <w:r>
+        <w:rPr>
+          <w:rFonts w:ascii="Times New Roman" w:eastAsia="Times New Roman" w:hAnsi="Times New Roman" w:cs="Times New Roman"/>
+          <w:color w:val="000000"/>
+          <w:kern w:val="0"/>
+          <w:shd w:val="clear" w:color="auto" w:fill="FFFFFF"/>
+          <w:lang w:eastAsia="en-GB"/>
+          <w14:ligatures w14:val="none"/>
+        </w:rPr>
+        <w:t>reviewers</w:t>
+      </w:r>
+      <w:proofErr w:type="gramEnd"/>
+      <w:r>
+        <w:rPr>
+          <w:rFonts w:ascii="Times New Roman" w:eastAsia="Times New Roman" w:hAnsi="Times New Roman" w:cs="Times New Roman"/>
+          <w:color w:val="000000"/>
+          <w:kern w:val="0"/>
+          <w:shd w:val="clear" w:color="auto" w:fill="FFFFFF"/>
+          <w:lang w:eastAsia="en-GB"/>
+          <w14:ligatures w14:val="none"/>
+        </w:rPr>
+        <w:t xml:space="preserve"> comment on the low power to detect multiple confounding factors with the current experimental design. </w:t>
       </w:r>
       <w:r>
         <w:rPr>
@@ -534,16 +606,29 @@
         </w:rPr>
         <w:br/>
       </w:r>
-      <w:r>
-        <w:rPr>
-          <w:rFonts w:ascii="Times New Roman" w:eastAsia="Times New Roman" w:hAnsi="Times New Roman" w:cs="Times New Roman"/>
-          <w:color w:val="000000"/>
-          <w:kern w:val="0"/>
-          <w:shd w:val="clear" w:color="auto" w:fill="FFFFFF"/>
-          <w:lang w:eastAsia="en-GB"/>
-          <w14:ligatures w14:val="none"/>
-        </w:rPr>
-        <w:t>Bastiaan Star </w:t>
+      <w:proofErr w:type="spellStart"/>
+      <w:r>
+        <w:rPr>
+          <w:rFonts w:ascii="Times New Roman" w:eastAsia="Times New Roman" w:hAnsi="Times New Roman" w:cs="Times New Roman"/>
+          <w:color w:val="000000"/>
+          <w:kern w:val="0"/>
+          <w:shd w:val="clear" w:color="auto" w:fill="FFFFFF"/>
+          <w:lang w:eastAsia="en-GB"/>
+          <w14:ligatures w14:val="none"/>
+        </w:rPr>
+        <w:t>Bastiaan</w:t>
+      </w:r>
+      <w:proofErr w:type="spellEnd"/>
+      <w:r>
+        <w:rPr>
+          <w:rFonts w:ascii="Times New Roman" w:eastAsia="Times New Roman" w:hAnsi="Times New Roman" w:cs="Times New Roman"/>
+          <w:color w:val="000000"/>
+          <w:kern w:val="0"/>
+          <w:shd w:val="clear" w:color="auto" w:fill="FFFFFF"/>
+          <w:lang w:eastAsia="en-GB"/>
+          <w14:ligatures w14:val="none"/>
+        </w:rPr>
+        <w:t xml:space="preserve"> Star </w:t>
       </w:r>
     </w:p>
     <w:p>
@@ -688,7 +773,127 @@
           <w14:ligatures w14:val="none"/>
         </w:rPr>
         <w:lastRenderedPageBreak/>
-        <w:t>lizards. The authors tested if a temperature treatment changed the average growth curves, but also how it may affect the sources of variation among-individuals in these trajectories. They analyze their experiment in a quantitative genetics framework in the context of GXE interactions. They found that lizards raised in colder temperatures where on average larger, but found no support for a strong treatment effect on the average curves or the relative contribution to the variation in mass of the different variance components. However, they find that the different sources of variation change through development regardless of treatment. The questions that were addressed in this study are interesting and the statistical analyzes were thoroughly performed. However there are some formatting issues that, at points, made it difficult to understand the results and need to be addressed. I also have some general and some specific comments that I hope the authors find useful.</w:t>
+        <w:t xml:space="preserve">lizards. The authors tested if a temperature treatment changed the average growth curves, but also how it may affect the sources of variation among-individuals in these trajectories. They </w:t>
+      </w:r>
+      <w:proofErr w:type="spellStart"/>
+      <w:r>
+        <w:rPr>
+          <w:rFonts w:ascii="Times New Roman" w:eastAsia="Times New Roman" w:hAnsi="Times New Roman" w:cs="Times New Roman"/>
+          <w:color w:val="000000"/>
+          <w:kern w:val="0"/>
+          <w:shd w:val="clear" w:color="auto" w:fill="FFFFFF"/>
+          <w:lang w:eastAsia="en-GB"/>
+          <w14:ligatures w14:val="none"/>
+        </w:rPr>
+        <w:t>analyze</w:t>
+      </w:r>
+      <w:proofErr w:type="spellEnd"/>
+      <w:r>
+        <w:rPr>
+          <w:rFonts w:ascii="Times New Roman" w:eastAsia="Times New Roman" w:hAnsi="Times New Roman" w:cs="Times New Roman"/>
+          <w:color w:val="000000"/>
+          <w:kern w:val="0"/>
+          <w:shd w:val="clear" w:color="auto" w:fill="FFFFFF"/>
+          <w:lang w:eastAsia="en-GB"/>
+          <w14:ligatures w14:val="none"/>
+        </w:rPr>
+        <w:t xml:space="preserve"> their experiment in a quantitative </w:t>
+      </w:r>
+      <w:proofErr w:type="gramStart"/>
+      <w:r>
+        <w:rPr>
+          <w:rFonts w:ascii="Times New Roman" w:eastAsia="Times New Roman" w:hAnsi="Times New Roman" w:cs="Times New Roman"/>
+          <w:color w:val="000000"/>
+          <w:kern w:val="0"/>
+          <w:shd w:val="clear" w:color="auto" w:fill="FFFFFF"/>
+          <w:lang w:eastAsia="en-GB"/>
+          <w14:ligatures w14:val="none"/>
+        </w:rPr>
+        <w:t>genetics</w:t>
+      </w:r>
+      <w:proofErr w:type="gramEnd"/>
+      <w:r>
+        <w:rPr>
+          <w:rFonts w:ascii="Times New Roman" w:eastAsia="Times New Roman" w:hAnsi="Times New Roman" w:cs="Times New Roman"/>
+          <w:color w:val="000000"/>
+          <w:kern w:val="0"/>
+          <w:shd w:val="clear" w:color="auto" w:fill="FFFFFF"/>
+          <w:lang w:eastAsia="en-GB"/>
+          <w14:ligatures w14:val="none"/>
+        </w:rPr>
+        <w:t xml:space="preserve"> framework in the context of GXE interactions. They found that lizards raised in colder temperatures where on average </w:t>
+      </w:r>
+      <w:proofErr w:type="gramStart"/>
+      <w:r>
+        <w:rPr>
+          <w:rFonts w:ascii="Times New Roman" w:eastAsia="Times New Roman" w:hAnsi="Times New Roman" w:cs="Times New Roman"/>
+          <w:color w:val="000000"/>
+          <w:kern w:val="0"/>
+          <w:shd w:val="clear" w:color="auto" w:fill="FFFFFF"/>
+          <w:lang w:eastAsia="en-GB"/>
+          <w14:ligatures w14:val="none"/>
+        </w:rPr>
+        <w:t>larger, but</w:t>
+      </w:r>
+      <w:proofErr w:type="gramEnd"/>
+      <w:r>
+        <w:rPr>
+          <w:rFonts w:ascii="Times New Roman" w:eastAsia="Times New Roman" w:hAnsi="Times New Roman" w:cs="Times New Roman"/>
+          <w:color w:val="000000"/>
+          <w:kern w:val="0"/>
+          <w:shd w:val="clear" w:color="auto" w:fill="FFFFFF"/>
+          <w:lang w:eastAsia="en-GB"/>
+          <w14:ligatures w14:val="none"/>
+        </w:rPr>
+        <w:t xml:space="preserve"> found no support for a strong treatment effect on the average curves or the relative contribution to the variation in mass of the different variance components. However, they find that the different sources of variation change through development regardless of treatment. The questions that were addressed in this study are interesting and the statistical </w:t>
+      </w:r>
+      <w:proofErr w:type="spellStart"/>
+      <w:r>
+        <w:rPr>
+          <w:rFonts w:ascii="Times New Roman" w:eastAsia="Times New Roman" w:hAnsi="Times New Roman" w:cs="Times New Roman"/>
+          <w:color w:val="000000"/>
+          <w:kern w:val="0"/>
+          <w:shd w:val="clear" w:color="auto" w:fill="FFFFFF"/>
+          <w:lang w:eastAsia="en-GB"/>
+          <w14:ligatures w14:val="none"/>
+        </w:rPr>
+        <w:t>analyzes</w:t>
+      </w:r>
+      <w:proofErr w:type="spellEnd"/>
+      <w:r>
+        <w:rPr>
+          <w:rFonts w:ascii="Times New Roman" w:eastAsia="Times New Roman" w:hAnsi="Times New Roman" w:cs="Times New Roman"/>
+          <w:color w:val="000000"/>
+          <w:kern w:val="0"/>
+          <w:shd w:val="clear" w:color="auto" w:fill="FFFFFF"/>
+          <w:lang w:eastAsia="en-GB"/>
+          <w14:ligatures w14:val="none"/>
+        </w:rPr>
+        <w:t xml:space="preserve"> were thoroughly performed. </w:t>
+      </w:r>
+      <w:proofErr w:type="gramStart"/>
+      <w:r>
+        <w:rPr>
+          <w:rFonts w:ascii="Times New Roman" w:eastAsia="Times New Roman" w:hAnsi="Times New Roman" w:cs="Times New Roman"/>
+          <w:color w:val="000000"/>
+          <w:kern w:val="0"/>
+          <w:shd w:val="clear" w:color="auto" w:fill="FFFFFF"/>
+          <w:lang w:eastAsia="en-GB"/>
+          <w14:ligatures w14:val="none"/>
+        </w:rPr>
+        <w:t>However</w:t>
+      </w:r>
+      <w:proofErr w:type="gramEnd"/>
+      <w:r>
+        <w:rPr>
+          <w:rFonts w:ascii="Times New Roman" w:eastAsia="Times New Roman" w:hAnsi="Times New Roman" w:cs="Times New Roman"/>
+          <w:color w:val="000000"/>
+          <w:kern w:val="0"/>
+          <w:shd w:val="clear" w:color="auto" w:fill="FFFFFF"/>
+          <w:lang w:eastAsia="en-GB"/>
+          <w14:ligatures w14:val="none"/>
+        </w:rPr>
+        <w:t xml:space="preserve"> there are some formatting issues that, at points, made it difficult to understand the results and need to be addressed. I also have some general and some specific comments that I hope the authors find useful.</w:t>
       </w:r>
     </w:p>
     <w:p>
@@ -750,7 +955,55 @@
           <w:lang w:eastAsia="en-GB"/>
           <w14:ligatures w14:val="none"/>
         </w:rPr>
-        <w:t>What are the implications of differences between treatments in the growth trajectory to understand adaptation to extreme temperatures. For instance is the optimal growth trajectory dependent on temperature? Why is changing variance across the developmental trajectory important for adaptation? This may only be relevant if selection is age specific? The link between the experiment and the adaptive potential will be more clear if the expected relationship between the mass growth trajectory and fitness is explained more clearly.</w:t>
+        <w:t xml:space="preserve">What are the implications of differences between treatments in the growth trajectory to understand adaptation to extreme temperatures. For </w:t>
+      </w:r>
+      <w:proofErr w:type="gramStart"/>
+      <w:r>
+        <w:rPr>
+          <w:rFonts w:ascii="Times New Roman" w:eastAsia="Times New Roman" w:hAnsi="Times New Roman" w:cs="Times New Roman"/>
+          <w:color w:val="000000"/>
+          <w:kern w:val="0"/>
+          <w:shd w:val="clear" w:color="auto" w:fill="FFFFFF"/>
+          <w:lang w:eastAsia="en-GB"/>
+          <w14:ligatures w14:val="none"/>
+        </w:rPr>
+        <w:t>instance</w:t>
+      </w:r>
+      <w:proofErr w:type="gramEnd"/>
+      <w:r>
+        <w:rPr>
+          <w:rFonts w:ascii="Times New Roman" w:eastAsia="Times New Roman" w:hAnsi="Times New Roman" w:cs="Times New Roman"/>
+          <w:color w:val="000000"/>
+          <w:kern w:val="0"/>
+          <w:shd w:val="clear" w:color="auto" w:fill="FFFFFF"/>
+          <w:lang w:eastAsia="en-GB"/>
+          <w14:ligatures w14:val="none"/>
+        </w:rPr>
+        <w:t xml:space="preserve"> is the optimal growth trajectory dependent on temperature? Why is changing variance across the developmental trajectory important for adaptation? This may only be relevant if selection is age specific? The link between the experiment and the adaptive potential will be </w:t>
+      </w:r>
+      <w:proofErr w:type="gramStart"/>
+      <w:r>
+        <w:rPr>
+          <w:rFonts w:ascii="Times New Roman" w:eastAsia="Times New Roman" w:hAnsi="Times New Roman" w:cs="Times New Roman"/>
+          <w:color w:val="000000"/>
+          <w:kern w:val="0"/>
+          <w:shd w:val="clear" w:color="auto" w:fill="FFFFFF"/>
+          <w:lang w:eastAsia="en-GB"/>
+          <w14:ligatures w14:val="none"/>
+        </w:rPr>
+        <w:t>more clear</w:t>
+      </w:r>
+      <w:proofErr w:type="gramEnd"/>
+      <w:r>
+        <w:rPr>
+          <w:rFonts w:ascii="Times New Roman" w:eastAsia="Times New Roman" w:hAnsi="Times New Roman" w:cs="Times New Roman"/>
+          <w:color w:val="000000"/>
+          <w:kern w:val="0"/>
+          <w:shd w:val="clear" w:color="auto" w:fill="FFFFFF"/>
+          <w:lang w:eastAsia="en-GB"/>
+          <w14:ligatures w14:val="none"/>
+        </w:rPr>
+        <w:t xml:space="preserve"> if the expected relationship between the mass growth trajectory and fitness is explained more clearly.</w:t>
       </w:r>
     </w:p>
     <w:p>
@@ -822,16 +1075,53 @@
         </w:rPr>
         <w:t xml:space="preserve">e.g., </w:t>
       </w:r>
-      <w:r>
-        <w:rPr>
-          <w:rFonts w:ascii="Times New Roman" w:eastAsia="Times New Roman" w:hAnsi="Times New Roman" w:cs="Times New Roman"/>
-          <w:color w:val="4472C4" w:themeColor="accent1"/>
-          <w:kern w:val="0"/>
-          <w:shd w:val="clear" w:color="auto" w:fill="FFFFFF"/>
-          <w:lang w:eastAsia="en-GB"/>
-          <w14:ligatures w14:val="none"/>
-        </w:rPr>
-        <w:t>Sorci and Clobert, 1999</w:t>
+      <w:proofErr w:type="spellStart"/>
+      <w:r>
+        <w:rPr>
+          <w:rFonts w:ascii="Times New Roman" w:eastAsia="Times New Roman" w:hAnsi="Times New Roman" w:cs="Times New Roman"/>
+          <w:color w:val="4472C4" w:themeColor="accent1"/>
+          <w:kern w:val="0"/>
+          <w:shd w:val="clear" w:color="auto" w:fill="FFFFFF"/>
+          <w:lang w:eastAsia="en-GB"/>
+          <w14:ligatures w14:val="none"/>
+        </w:rPr>
+        <w:t>Sorci</w:t>
+      </w:r>
+      <w:proofErr w:type="spellEnd"/>
+      <w:r>
+        <w:rPr>
+          <w:rFonts w:ascii="Times New Roman" w:eastAsia="Times New Roman" w:hAnsi="Times New Roman" w:cs="Times New Roman"/>
+          <w:color w:val="4472C4" w:themeColor="accent1"/>
+          <w:kern w:val="0"/>
+          <w:shd w:val="clear" w:color="auto" w:fill="FFFFFF"/>
+          <w:lang w:eastAsia="en-GB"/>
+          <w14:ligatures w14:val="none"/>
+        </w:rPr>
+        <w:t xml:space="preserve"> and </w:t>
+      </w:r>
+      <w:proofErr w:type="spellStart"/>
+      <w:r>
+        <w:rPr>
+          <w:rFonts w:ascii="Times New Roman" w:eastAsia="Times New Roman" w:hAnsi="Times New Roman" w:cs="Times New Roman"/>
+          <w:color w:val="4472C4" w:themeColor="accent1"/>
+          <w:kern w:val="0"/>
+          <w:shd w:val="clear" w:color="auto" w:fill="FFFFFF"/>
+          <w:lang w:eastAsia="en-GB"/>
+          <w14:ligatures w14:val="none"/>
+        </w:rPr>
+        <w:t>Clobert</w:t>
+      </w:r>
+      <w:proofErr w:type="spellEnd"/>
+      <w:r>
+        <w:rPr>
+          <w:rFonts w:ascii="Times New Roman" w:eastAsia="Times New Roman" w:hAnsi="Times New Roman" w:cs="Times New Roman"/>
+          <w:color w:val="4472C4" w:themeColor="accent1"/>
+          <w:kern w:val="0"/>
+          <w:shd w:val="clear" w:color="auto" w:fill="FFFFFF"/>
+          <w:lang w:eastAsia="en-GB"/>
+          <w14:ligatures w14:val="none"/>
+        </w:rPr>
+        <w:t>, 1999</w:t>
       </w:r>
       <w:r>
         <w:rPr>
@@ -926,16 +1216,53 @@
           <w14:ligatures w14:val="none"/>
         </w:rPr>
       </w:pPr>
-      <w:r>
-        <w:rPr>
-          <w:rFonts w:ascii="Times New Roman" w:eastAsia="Times New Roman" w:hAnsi="Times New Roman" w:cs="Times New Roman"/>
-          <w:color w:val="4472C4" w:themeColor="accent1"/>
-          <w:kern w:val="0"/>
-          <w:shd w:val="clear" w:color="auto" w:fill="FFFFFF"/>
-          <w:lang w:eastAsia="en-GB"/>
-          <w14:ligatures w14:val="none"/>
-        </w:rPr>
-        <w:t xml:space="preserve">Sorci, G. and Clobert, J. (1999) </w:t>
+      <w:proofErr w:type="spellStart"/>
+      <w:r>
+        <w:rPr>
+          <w:rFonts w:ascii="Times New Roman" w:eastAsia="Times New Roman" w:hAnsi="Times New Roman" w:cs="Times New Roman"/>
+          <w:color w:val="4472C4" w:themeColor="accent1"/>
+          <w:kern w:val="0"/>
+          <w:shd w:val="clear" w:color="auto" w:fill="FFFFFF"/>
+          <w:lang w:eastAsia="en-GB"/>
+          <w14:ligatures w14:val="none"/>
+        </w:rPr>
+        <w:t>Sorci</w:t>
+      </w:r>
+      <w:proofErr w:type="spellEnd"/>
+      <w:r>
+        <w:rPr>
+          <w:rFonts w:ascii="Times New Roman" w:eastAsia="Times New Roman" w:hAnsi="Times New Roman" w:cs="Times New Roman"/>
+          <w:color w:val="4472C4" w:themeColor="accent1"/>
+          <w:kern w:val="0"/>
+          <w:shd w:val="clear" w:color="auto" w:fill="FFFFFF"/>
+          <w:lang w:eastAsia="en-GB"/>
+          <w14:ligatures w14:val="none"/>
+        </w:rPr>
+        <w:t xml:space="preserve">, G. and </w:t>
+      </w:r>
+      <w:proofErr w:type="spellStart"/>
+      <w:r>
+        <w:rPr>
+          <w:rFonts w:ascii="Times New Roman" w:eastAsia="Times New Roman" w:hAnsi="Times New Roman" w:cs="Times New Roman"/>
+          <w:color w:val="4472C4" w:themeColor="accent1"/>
+          <w:kern w:val="0"/>
+          <w:shd w:val="clear" w:color="auto" w:fill="FFFFFF"/>
+          <w:lang w:eastAsia="en-GB"/>
+          <w14:ligatures w14:val="none"/>
+        </w:rPr>
+        <w:t>Clobert</w:t>
+      </w:r>
+      <w:proofErr w:type="spellEnd"/>
+      <w:r>
+        <w:rPr>
+          <w:rFonts w:ascii="Times New Roman" w:eastAsia="Times New Roman" w:hAnsi="Times New Roman" w:cs="Times New Roman"/>
+          <w:color w:val="4472C4" w:themeColor="accent1"/>
+          <w:kern w:val="0"/>
+          <w:shd w:val="clear" w:color="auto" w:fill="FFFFFF"/>
+          <w:lang w:eastAsia="en-GB"/>
+          <w14:ligatures w14:val="none"/>
+        </w:rPr>
+        <w:t xml:space="preserve">, J. (1999) </w:t>
       </w:r>
       <w:r>
         <w:rPr>
@@ -1004,7 +1331,31 @@
           <w:lang w:eastAsia="en-GB"/>
           <w14:ligatures w14:val="none"/>
         </w:rPr>
-        <w:t xml:space="preserve">Warner, D.A. and Andrews, R.M. (2002) </w:t>
+        <w:t xml:space="preserve">Warner, </w:t>
+      </w:r>
+      <w:proofErr w:type="gramStart"/>
+      <w:r>
+        <w:rPr>
+          <w:rFonts w:ascii="Times New Roman" w:eastAsia="Times New Roman" w:hAnsi="Times New Roman" w:cs="Times New Roman"/>
+          <w:color w:val="4472C4" w:themeColor="accent1"/>
+          <w:kern w:val="0"/>
+          <w:shd w:val="clear" w:color="auto" w:fill="FFFFFF"/>
+          <w:lang w:eastAsia="en-GB"/>
+          <w14:ligatures w14:val="none"/>
+        </w:rPr>
+        <w:t>D.A.</w:t>
+      </w:r>
+      <w:proofErr w:type="gramEnd"/>
+      <w:r>
+        <w:rPr>
+          <w:rFonts w:ascii="Times New Roman" w:eastAsia="Times New Roman" w:hAnsi="Times New Roman" w:cs="Times New Roman"/>
+          <w:color w:val="4472C4" w:themeColor="accent1"/>
+          <w:kern w:val="0"/>
+          <w:shd w:val="clear" w:color="auto" w:fill="FFFFFF"/>
+          <w:lang w:eastAsia="en-GB"/>
+          <w14:ligatures w14:val="none"/>
+        </w:rPr>
+        <w:t xml:space="preserve"> and Andrews, R.M. (2002) </w:t>
       </w:r>
       <w:r>
         <w:rPr>
@@ -1263,7 +1614,31 @@
           <w:lang w:eastAsia="en-GB"/>
           <w14:ligatures w14:val="none"/>
         </w:rPr>
-        <w:t>Line 26-27. But in the results is stated that there are no ”significant” differences.</w:t>
+        <w:t xml:space="preserve">Line 26-27. But in the results is stated that there are </w:t>
+      </w:r>
+      <w:proofErr w:type="gramStart"/>
+      <w:r>
+        <w:rPr>
+          <w:rFonts w:ascii="Times New Roman" w:eastAsia="Times New Roman" w:hAnsi="Times New Roman" w:cs="Times New Roman"/>
+          <w:color w:val="000000"/>
+          <w:kern w:val="0"/>
+          <w:shd w:val="clear" w:color="auto" w:fill="FFFFFF"/>
+          <w:lang w:eastAsia="en-GB"/>
+          <w14:ligatures w14:val="none"/>
+        </w:rPr>
+        <w:t>no ”significant</w:t>
+      </w:r>
+      <w:proofErr w:type="gramEnd"/>
+      <w:r>
+        <w:rPr>
+          <w:rFonts w:ascii="Times New Roman" w:eastAsia="Times New Roman" w:hAnsi="Times New Roman" w:cs="Times New Roman"/>
+          <w:color w:val="000000"/>
+          <w:kern w:val="0"/>
+          <w:shd w:val="clear" w:color="auto" w:fill="FFFFFF"/>
+          <w:lang w:eastAsia="en-GB"/>
+          <w14:ligatures w14:val="none"/>
+        </w:rPr>
+        <w:t>” differences.</w:t>
       </w:r>
     </w:p>
     <w:p>
@@ -1548,7 +1923,31 @@
           <w:lang w:eastAsia="en-GB"/>
           <w14:ligatures w14:val="none"/>
         </w:rPr>
-        <w:t>Line 83: ”ratio nature” is confusing</w:t>
+        <w:t>Line 83</w:t>
+      </w:r>
+      <w:proofErr w:type="gramStart"/>
+      <w:r>
+        <w:rPr>
+          <w:rFonts w:ascii="Times New Roman" w:eastAsia="Times New Roman" w:hAnsi="Times New Roman" w:cs="Times New Roman"/>
+          <w:color w:val="000000"/>
+          <w:kern w:val="0"/>
+          <w:shd w:val="clear" w:color="auto" w:fill="FFFFFF"/>
+          <w:lang w:eastAsia="en-GB"/>
+          <w14:ligatures w14:val="none"/>
+        </w:rPr>
+        <w:t>: ”ratio</w:t>
+      </w:r>
+      <w:proofErr w:type="gramEnd"/>
+      <w:r>
+        <w:rPr>
+          <w:rFonts w:ascii="Times New Roman" w:eastAsia="Times New Roman" w:hAnsi="Times New Roman" w:cs="Times New Roman"/>
+          <w:color w:val="000000"/>
+          <w:kern w:val="0"/>
+          <w:shd w:val="clear" w:color="auto" w:fill="FFFFFF"/>
+          <w:lang w:eastAsia="en-GB"/>
+          <w14:ligatures w14:val="none"/>
+        </w:rPr>
+        <w:t xml:space="preserve"> nature” is confusing</w:t>
       </w:r>
     </w:p>
     <w:p>
@@ -1655,7 +2054,21 @@
           <w:lang w:eastAsia="en-GB"/>
           <w14:ligatures w14:val="none"/>
         </w:rPr>
-        <w:t>Importantly, environmental comparisons of heritability have been criticised because they mask changes in the relative contributions of non-genetic and genetic variance</w:t>
+        <w:t xml:space="preserve">Importantly, environmental comparisons of heritability have been criticised because they mask changes in the relative contributions of non-genetic and genetic </w:t>
+      </w:r>
+      <w:proofErr w:type="gramStart"/>
+      <w:r>
+        <w:rPr>
+          <w:rFonts w:ascii="Times New Roman" w:eastAsia="Times New Roman" w:hAnsi="Times New Roman" w:cs="Times New Roman"/>
+          <w:i/>
+          <w:iCs/>
+          <w:color w:val="4472C4" w:themeColor="accent1"/>
+          <w:kern w:val="0"/>
+          <w:shd w:val="clear" w:color="auto" w:fill="FFFFFF"/>
+          <w:lang w:eastAsia="en-GB"/>
+          <w14:ligatures w14:val="none"/>
+        </w:rPr>
+        <w:t>variance</w:t>
       </w:r>
       <w:r>
         <w:rPr>
@@ -1668,6 +2081,7 @@
         </w:rPr>
         <w:t>”</w:t>
       </w:r>
+      <w:proofErr w:type="gramEnd"/>
     </w:p>
     <w:p>
       <w:pPr>
@@ -2146,7 +2560,63 @@
           <w:lang w:eastAsia="en-GB"/>
           <w14:ligatures w14:val="none"/>
         </w:rPr>
-        <w:t>In addition, we predicted greater amount of genetic variance under higher developmental temperatures, after controlling for non-genetic sources of variance, as higher temperatures may release ‘cryptic genetic variation’ (Rowiński and Rogell 2017)</w:t>
+        <w:t>In addition, we predicted greater amount of genetic variance under higher developmental temperatures, after controlling for non-genetic sources of variance, as higher temperatures may release ‘cryptic genetic variation’ (</w:t>
+      </w:r>
+      <w:proofErr w:type="spellStart"/>
+      <w:r>
+        <w:rPr>
+          <w:rFonts w:ascii="Times New Roman" w:eastAsia="Times New Roman" w:hAnsi="Times New Roman" w:cs="Times New Roman"/>
+          <w:i/>
+          <w:iCs/>
+          <w:color w:val="4472C4" w:themeColor="accent1"/>
+          <w:kern w:val="0"/>
+          <w:shd w:val="clear" w:color="auto" w:fill="FFFFFF"/>
+          <w:lang w:eastAsia="en-GB"/>
+          <w14:ligatures w14:val="none"/>
+        </w:rPr>
+        <w:t>Rowiński</w:t>
+      </w:r>
+      <w:proofErr w:type="spellEnd"/>
+      <w:r>
+        <w:rPr>
+          <w:rFonts w:ascii="Times New Roman" w:eastAsia="Times New Roman" w:hAnsi="Times New Roman" w:cs="Times New Roman"/>
+          <w:i/>
+          <w:iCs/>
+          <w:color w:val="4472C4" w:themeColor="accent1"/>
+          <w:kern w:val="0"/>
+          <w:shd w:val="clear" w:color="auto" w:fill="FFFFFF"/>
+          <w:lang w:eastAsia="en-GB"/>
+          <w14:ligatures w14:val="none"/>
+        </w:rPr>
+        <w:t xml:space="preserve"> and </w:t>
+      </w:r>
+      <w:proofErr w:type="spellStart"/>
+      <w:r>
+        <w:rPr>
+          <w:rFonts w:ascii="Times New Roman" w:eastAsia="Times New Roman" w:hAnsi="Times New Roman" w:cs="Times New Roman"/>
+          <w:i/>
+          <w:iCs/>
+          <w:color w:val="4472C4" w:themeColor="accent1"/>
+          <w:kern w:val="0"/>
+          <w:shd w:val="clear" w:color="auto" w:fill="FFFFFF"/>
+          <w:lang w:eastAsia="en-GB"/>
+          <w14:ligatures w14:val="none"/>
+        </w:rPr>
+        <w:t>Rogell</w:t>
+      </w:r>
+      <w:proofErr w:type="spellEnd"/>
+      <w:r>
+        <w:rPr>
+          <w:rFonts w:ascii="Times New Roman" w:eastAsia="Times New Roman" w:hAnsi="Times New Roman" w:cs="Times New Roman"/>
+          <w:i/>
+          <w:iCs/>
+          <w:color w:val="4472C4" w:themeColor="accent1"/>
+          <w:kern w:val="0"/>
+          <w:shd w:val="clear" w:color="auto" w:fill="FFFFFF"/>
+          <w:lang w:eastAsia="en-GB"/>
+          <w14:ligatures w14:val="none"/>
+        </w:rPr>
+        <w:t xml:space="preserve"> 2017)</w:t>
       </w:r>
       <w:r>
         <w:rPr>
@@ -2221,7 +2691,31 @@
           <w:lang w:eastAsia="en-GB"/>
           <w14:ligatures w14:val="none"/>
         </w:rPr>
-        <w:t>It was not clear the source of the parents. Where they born in the wild? Where the different source populations very different?</w:t>
+        <w:t xml:space="preserve">It was not clear the source of the parents. </w:t>
+      </w:r>
+      <w:proofErr w:type="gramStart"/>
+      <w:r>
+        <w:rPr>
+          <w:rFonts w:ascii="Times New Roman" w:eastAsia="Times New Roman" w:hAnsi="Times New Roman" w:cs="Times New Roman"/>
+          <w:color w:val="000000"/>
+          <w:kern w:val="0"/>
+          <w:shd w:val="clear" w:color="auto" w:fill="FFFFFF"/>
+          <w:lang w:eastAsia="en-GB"/>
+          <w14:ligatures w14:val="none"/>
+        </w:rPr>
+        <w:t>Where</w:t>
+      </w:r>
+      <w:proofErr w:type="gramEnd"/>
+      <w:r>
+        <w:rPr>
+          <w:rFonts w:ascii="Times New Roman" w:eastAsia="Times New Roman" w:hAnsi="Times New Roman" w:cs="Times New Roman"/>
+          <w:color w:val="000000"/>
+          <w:kern w:val="0"/>
+          <w:shd w:val="clear" w:color="auto" w:fill="FFFFFF"/>
+          <w:lang w:eastAsia="en-GB"/>
+          <w14:ligatures w14:val="none"/>
+        </w:rPr>
+        <w:t xml:space="preserve"> they born in the wild? Where the different source populations very different?</w:t>
       </w:r>
     </w:p>
     <w:p>
@@ -2305,7 +2799,31 @@
           <w:lang w:eastAsia="en-GB"/>
           <w14:ligatures w14:val="none"/>
         </w:rPr>
-        <w:t xml:space="preserve"> We have made this more clear now:</w:t>
+        <w:t xml:space="preserve"> We have made this </w:t>
+      </w:r>
+      <w:proofErr w:type="gramStart"/>
+      <w:r>
+        <w:rPr>
+          <w:rFonts w:ascii="Times New Roman" w:eastAsia="Times New Roman" w:hAnsi="Times New Roman" w:cs="Times New Roman"/>
+          <w:color w:val="4472C4" w:themeColor="accent1"/>
+          <w:kern w:val="0"/>
+          <w:shd w:val="clear" w:color="auto" w:fill="FFFFFF"/>
+          <w:lang w:eastAsia="en-GB"/>
+          <w14:ligatures w14:val="none"/>
+        </w:rPr>
+        <w:t>more clear</w:t>
+      </w:r>
+      <w:proofErr w:type="gramEnd"/>
+      <w:r>
+        <w:rPr>
+          <w:rFonts w:ascii="Times New Roman" w:eastAsia="Times New Roman" w:hAnsi="Times New Roman" w:cs="Times New Roman"/>
+          <w:color w:val="4472C4" w:themeColor="accent1"/>
+          <w:kern w:val="0"/>
+          <w:shd w:val="clear" w:color="auto" w:fill="FFFFFF"/>
+          <w:lang w:eastAsia="en-GB"/>
+          <w14:ligatures w14:val="none"/>
+        </w:rPr>
+        <w:t xml:space="preserve"> now:</w:t>
       </w:r>
     </w:p>
     <w:p>
@@ -2353,7 +2871,106 @@
           <w:lang w:eastAsia="en-GB"/>
           <w14:ligatures w14:val="none"/>
         </w:rPr>
-        <w:t>We established a breeding colony of adult L. delicata (nfemales = 144,  nmales = 50) using wild individuals collected across five sites throughout the Sydney region between August and September 2015. While we collected from five different sites in Sydney, biogeographic data suggests high gene-flow across the Sydney region (Chapple, Miller et al. 2013).</w:t>
+        <w:t xml:space="preserve">We established a breeding colony of adult L. </w:t>
+      </w:r>
+      <w:proofErr w:type="spellStart"/>
+      <w:r>
+        <w:rPr>
+          <w:rFonts w:ascii="Times New Roman" w:eastAsia="Times New Roman" w:hAnsi="Times New Roman" w:cs="Times New Roman"/>
+          <w:i/>
+          <w:iCs/>
+          <w:color w:val="4472C4" w:themeColor="accent1"/>
+          <w:kern w:val="0"/>
+          <w:shd w:val="clear" w:color="auto" w:fill="FFFFFF"/>
+          <w:lang w:eastAsia="en-GB"/>
+          <w14:ligatures w14:val="none"/>
+        </w:rPr>
+        <w:t>delicata</w:t>
+      </w:r>
+      <w:proofErr w:type="spellEnd"/>
+      <w:r>
+        <w:rPr>
+          <w:rFonts w:ascii="Times New Roman" w:eastAsia="Times New Roman" w:hAnsi="Times New Roman" w:cs="Times New Roman"/>
+          <w:i/>
+          <w:iCs/>
+          <w:color w:val="4472C4" w:themeColor="accent1"/>
+          <w:kern w:val="0"/>
+          <w:shd w:val="clear" w:color="auto" w:fill="FFFFFF"/>
+          <w:lang w:eastAsia="en-GB"/>
+          <w14:ligatures w14:val="none"/>
+        </w:rPr>
+        <w:t xml:space="preserve"> (</w:t>
+      </w:r>
+      <w:proofErr w:type="spellStart"/>
+      <w:r>
+        <w:rPr>
+          <w:rFonts w:ascii="Times New Roman" w:eastAsia="Times New Roman" w:hAnsi="Times New Roman" w:cs="Times New Roman"/>
+          <w:i/>
+          <w:iCs/>
+          <w:color w:val="4472C4" w:themeColor="accent1"/>
+          <w:kern w:val="0"/>
+          <w:shd w:val="clear" w:color="auto" w:fill="FFFFFF"/>
+          <w:lang w:eastAsia="en-GB"/>
+          <w14:ligatures w14:val="none"/>
+        </w:rPr>
+        <w:t>nfemales</w:t>
+      </w:r>
+      <w:proofErr w:type="spellEnd"/>
+      <w:r>
+        <w:rPr>
+          <w:rFonts w:ascii="Times New Roman" w:eastAsia="Times New Roman" w:hAnsi="Times New Roman" w:cs="Times New Roman"/>
+          <w:i/>
+          <w:iCs/>
+          <w:color w:val="4472C4" w:themeColor="accent1"/>
+          <w:kern w:val="0"/>
+          <w:shd w:val="clear" w:color="auto" w:fill="FFFFFF"/>
+          <w:lang w:eastAsia="en-GB"/>
+          <w14:ligatures w14:val="none"/>
+        </w:rPr>
+        <w:t xml:space="preserve"> = </w:t>
+      </w:r>
+      <w:proofErr w:type="gramStart"/>
+      <w:r>
+        <w:rPr>
+          <w:rFonts w:ascii="Times New Roman" w:eastAsia="Times New Roman" w:hAnsi="Times New Roman" w:cs="Times New Roman"/>
+          <w:i/>
+          <w:iCs/>
+          <w:color w:val="4472C4" w:themeColor="accent1"/>
+          <w:kern w:val="0"/>
+          <w:shd w:val="clear" w:color="auto" w:fill="FFFFFF"/>
+          <w:lang w:eastAsia="en-GB"/>
+          <w14:ligatures w14:val="none"/>
+        </w:rPr>
+        <w:t xml:space="preserve">144,  </w:t>
+      </w:r>
+      <w:proofErr w:type="spellStart"/>
+      <w:r>
+        <w:rPr>
+          <w:rFonts w:ascii="Times New Roman" w:eastAsia="Times New Roman" w:hAnsi="Times New Roman" w:cs="Times New Roman"/>
+          <w:i/>
+          <w:iCs/>
+          <w:color w:val="4472C4" w:themeColor="accent1"/>
+          <w:kern w:val="0"/>
+          <w:shd w:val="clear" w:color="auto" w:fill="FFFFFF"/>
+          <w:lang w:eastAsia="en-GB"/>
+          <w14:ligatures w14:val="none"/>
+        </w:rPr>
+        <w:t>nmales</w:t>
+      </w:r>
+      <w:proofErr w:type="spellEnd"/>
+      <w:proofErr w:type="gramEnd"/>
+      <w:r>
+        <w:rPr>
+          <w:rFonts w:ascii="Times New Roman" w:eastAsia="Times New Roman" w:hAnsi="Times New Roman" w:cs="Times New Roman"/>
+          <w:i/>
+          <w:iCs/>
+          <w:color w:val="4472C4" w:themeColor="accent1"/>
+          <w:kern w:val="0"/>
+          <w:shd w:val="clear" w:color="auto" w:fill="FFFFFF"/>
+          <w:lang w:eastAsia="en-GB"/>
+          <w14:ligatures w14:val="none"/>
+        </w:rPr>
+        <w:t xml:space="preserve"> = 50) using wild individuals collected across five sites throughout the Sydney region between August and September 2015. While we collected from five different sites in Sydney, biogeographic data suggests high gene-flow across the Sydney region (Chapple, Miller et al. 2013).</w:t>
       </w:r>
       <w:r>
         <w:rPr>
@@ -2399,7 +3016,55 @@
           <w:lang w:eastAsia="en-GB"/>
           <w14:ligatures w14:val="none"/>
         </w:rPr>
-        <w:t>Line 134. Why did you chose this breeding desing. Is there are reason for only generating paternal half-sibs and not maternal half-sibs?</w:t>
+        <w:t xml:space="preserve">Line 134. Why did you </w:t>
+      </w:r>
+      <w:proofErr w:type="gramStart"/>
+      <w:r>
+        <w:rPr>
+          <w:rFonts w:ascii="Times New Roman" w:eastAsia="Times New Roman" w:hAnsi="Times New Roman" w:cs="Times New Roman"/>
+          <w:color w:val="000000"/>
+          <w:kern w:val="0"/>
+          <w:shd w:val="clear" w:color="auto" w:fill="FFFFFF"/>
+          <w:lang w:eastAsia="en-GB"/>
+          <w14:ligatures w14:val="none"/>
+        </w:rPr>
+        <w:t>chose</w:t>
+      </w:r>
+      <w:proofErr w:type="gramEnd"/>
+      <w:r>
+        <w:rPr>
+          <w:rFonts w:ascii="Times New Roman" w:eastAsia="Times New Roman" w:hAnsi="Times New Roman" w:cs="Times New Roman"/>
+          <w:color w:val="000000"/>
+          <w:kern w:val="0"/>
+          <w:shd w:val="clear" w:color="auto" w:fill="FFFFFF"/>
+          <w:lang w:eastAsia="en-GB"/>
+          <w14:ligatures w14:val="none"/>
+        </w:rPr>
+        <w:t xml:space="preserve"> this breeding </w:t>
+      </w:r>
+      <w:proofErr w:type="spellStart"/>
+      <w:r>
+        <w:rPr>
+          <w:rFonts w:ascii="Times New Roman" w:eastAsia="Times New Roman" w:hAnsi="Times New Roman" w:cs="Times New Roman"/>
+          <w:color w:val="000000"/>
+          <w:kern w:val="0"/>
+          <w:shd w:val="clear" w:color="auto" w:fill="FFFFFF"/>
+          <w:lang w:eastAsia="en-GB"/>
+          <w14:ligatures w14:val="none"/>
+        </w:rPr>
+        <w:t>desing</w:t>
+      </w:r>
+      <w:proofErr w:type="spellEnd"/>
+      <w:r>
+        <w:rPr>
+          <w:rFonts w:ascii="Times New Roman" w:eastAsia="Times New Roman" w:hAnsi="Times New Roman" w:cs="Times New Roman"/>
+          <w:color w:val="000000"/>
+          <w:kern w:val="0"/>
+          <w:shd w:val="clear" w:color="auto" w:fill="FFFFFF"/>
+          <w:lang w:eastAsia="en-GB"/>
+          <w14:ligatures w14:val="none"/>
+        </w:rPr>
+        <w:t>. Is there are reason for only generating paternal half-sibs and not maternal half-sibs?</w:t>
       </w:r>
     </w:p>
     <w:p>
@@ -2611,7 +3276,31 @@
           <w:lang w:eastAsia="en-GB"/>
           <w14:ligatures w14:val="none"/>
         </w:rPr>
-        <w:t xml:space="preserve"> All were caught from the wild. We have revised our methods to make this more clear.</w:t>
+        <w:t xml:space="preserve"> All were caught from the wild. We have revised our methods to make this </w:t>
+      </w:r>
+      <w:proofErr w:type="gramStart"/>
+      <w:r>
+        <w:rPr>
+          <w:rFonts w:ascii="Times New Roman" w:eastAsia="Times New Roman" w:hAnsi="Times New Roman" w:cs="Times New Roman"/>
+          <w:color w:val="4472C4" w:themeColor="accent1"/>
+          <w:kern w:val="0"/>
+          <w:shd w:val="clear" w:color="auto" w:fill="FFFFFF"/>
+          <w:lang w:eastAsia="en-GB"/>
+          <w14:ligatures w14:val="none"/>
+        </w:rPr>
+        <w:t>more clear</w:t>
+      </w:r>
+      <w:proofErr w:type="gramEnd"/>
+      <w:r>
+        <w:rPr>
+          <w:rFonts w:ascii="Times New Roman" w:eastAsia="Times New Roman" w:hAnsi="Times New Roman" w:cs="Times New Roman"/>
+          <w:color w:val="4472C4" w:themeColor="accent1"/>
+          <w:kern w:val="0"/>
+          <w:shd w:val="clear" w:color="auto" w:fill="FFFFFF"/>
+          <w:lang w:eastAsia="en-GB"/>
+          <w14:ligatures w14:val="none"/>
+        </w:rPr>
+        <w:t>.</w:t>
       </w:r>
     </w:p>
     <w:p>
@@ -2825,7 +3514,31 @@
           <w:lang w:eastAsia="en-GB"/>
           <w14:ligatures w14:val="none"/>
         </w:rPr>
-        <w:t>Line 231. Non-informative for what, priors on the random effects are rarely non-informative for all the variance, covariance and correlation of a model. Specific?</w:t>
+        <w:t xml:space="preserve">Line 231. Non-informative for what, priors on the random effects are rarely non-informative for all the variance, </w:t>
+      </w:r>
+      <w:proofErr w:type="gramStart"/>
+      <w:r>
+        <w:rPr>
+          <w:rFonts w:ascii="Times New Roman" w:eastAsia="Times New Roman" w:hAnsi="Times New Roman" w:cs="Times New Roman"/>
+          <w:color w:val="000000"/>
+          <w:kern w:val="0"/>
+          <w:shd w:val="clear" w:color="auto" w:fill="FFFFFF"/>
+          <w:lang w:eastAsia="en-GB"/>
+          <w14:ligatures w14:val="none"/>
+        </w:rPr>
+        <w:t>covariance</w:t>
+      </w:r>
+      <w:proofErr w:type="gramEnd"/>
+      <w:r>
+        <w:rPr>
+          <w:rFonts w:ascii="Times New Roman" w:eastAsia="Times New Roman" w:hAnsi="Times New Roman" w:cs="Times New Roman"/>
+          <w:color w:val="000000"/>
+          <w:kern w:val="0"/>
+          <w:shd w:val="clear" w:color="auto" w:fill="FFFFFF"/>
+          <w:lang w:eastAsia="en-GB"/>
+          <w14:ligatures w14:val="none"/>
+        </w:rPr>
+        <w:t xml:space="preserve"> and correlation of a model. Specific?</w:t>
       </w:r>
     </w:p>
     <w:p>
@@ -2992,8 +3705,45 @@
           <w:lang w:eastAsia="en-GB"/>
           <w14:ligatures w14:val="none"/>
         </w:rPr>
-        <w:t>Line 243: ”Overall. Heritability” has a misplaced period</w:t>
-      </w:r>
+        <w:t>Line 243</w:t>
+      </w:r>
+      <w:proofErr w:type="gramStart"/>
+      <w:r>
+        <w:rPr>
+          <w:rFonts w:ascii="Times New Roman" w:eastAsia="Times New Roman" w:hAnsi="Times New Roman" w:cs="Times New Roman"/>
+          <w:color w:val="000000"/>
+          <w:kern w:val="0"/>
+          <w:shd w:val="clear" w:color="auto" w:fill="FFFFFF"/>
+          <w:lang w:eastAsia="en-GB"/>
+          <w14:ligatures w14:val="none"/>
+        </w:rPr>
+        <w:t>: ”Overall</w:t>
+      </w:r>
+      <w:proofErr w:type="gramEnd"/>
+      <w:r>
+        <w:rPr>
+          <w:rFonts w:ascii="Times New Roman" w:eastAsia="Times New Roman" w:hAnsi="Times New Roman" w:cs="Times New Roman"/>
+          <w:color w:val="000000"/>
+          <w:kern w:val="0"/>
+          <w:shd w:val="clear" w:color="auto" w:fill="FFFFFF"/>
+          <w:lang w:eastAsia="en-GB"/>
+          <w14:ligatures w14:val="none"/>
+        </w:rPr>
+        <w:t xml:space="preserve">. Heritability” has a misplaced </w:t>
+      </w:r>
+      <w:proofErr w:type="gramStart"/>
+      <w:r>
+        <w:rPr>
+          <w:rFonts w:ascii="Times New Roman" w:eastAsia="Times New Roman" w:hAnsi="Times New Roman" w:cs="Times New Roman"/>
+          <w:color w:val="000000"/>
+          <w:kern w:val="0"/>
+          <w:shd w:val="clear" w:color="auto" w:fill="FFFFFF"/>
+          <w:lang w:eastAsia="en-GB"/>
+          <w14:ligatures w14:val="none"/>
+        </w:rPr>
+        <w:t>period</w:t>
+      </w:r>
+      <w:proofErr w:type="gramEnd"/>
     </w:p>
     <w:p>
       <w:pPr>
@@ -3244,7 +3994,31 @@
           <w:lang w:eastAsia="en-GB"/>
           <w14:ligatures w14:val="none"/>
         </w:rPr>
-        <w:t xml:space="preserve">for model comparisons as it’s more robust than wAIC – although the decision on what model is best supported </w:t>
+        <w:t xml:space="preserve">for model comparisons as it’s more robust than </w:t>
+      </w:r>
+      <w:proofErr w:type="spellStart"/>
+      <w:r>
+        <w:rPr>
+          <w:rFonts w:ascii="Times New Roman" w:eastAsia="Times New Roman" w:hAnsi="Times New Roman" w:cs="Times New Roman"/>
+          <w:color w:val="4472C4" w:themeColor="accent1"/>
+          <w:kern w:val="0"/>
+          <w:shd w:val="clear" w:color="auto" w:fill="FFFFFF"/>
+          <w:lang w:eastAsia="en-GB"/>
+          <w14:ligatures w14:val="none"/>
+        </w:rPr>
+        <w:t>wAIC</w:t>
+      </w:r>
+      <w:proofErr w:type="spellEnd"/>
+      <w:r>
+        <w:rPr>
+          <w:rFonts w:ascii="Times New Roman" w:eastAsia="Times New Roman" w:hAnsi="Times New Roman" w:cs="Times New Roman"/>
+          <w:color w:val="4472C4" w:themeColor="accent1"/>
+          <w:kern w:val="0"/>
+          <w:shd w:val="clear" w:color="auto" w:fill="FFFFFF"/>
+          <w:lang w:eastAsia="en-GB"/>
+          <w14:ligatures w14:val="none"/>
+        </w:rPr>
+        <w:t xml:space="preserve"> – although the decision on what model is best supported </w:t>
       </w:r>
       <w:r>
         <w:rPr>
@@ -3336,6 +4110,7 @@
         </w:rPr>
         <w:t>predictive density differences (</w:t>
       </w:r>
+      <w:proofErr w:type="spellStart"/>
       <w:r>
         <w:rPr>
           <w:rFonts w:ascii="Times New Roman" w:eastAsia="Times New Roman" w:hAnsi="Times New Roman" w:cs="Times New Roman"/>
@@ -3347,6 +4122,7 @@
         </w:rPr>
         <w:t>elpd_diff</w:t>
       </w:r>
+      <w:proofErr w:type="spellEnd"/>
       <w:r>
         <w:rPr>
           <w:rFonts w:ascii="Times New Roman" w:eastAsia="Times New Roman" w:hAnsi="Times New Roman" w:cs="Times New Roman"/>
@@ -3367,7 +4143,31 @@
           <w:lang w:eastAsia="en-GB"/>
           <w14:ligatures w14:val="none"/>
         </w:rPr>
-        <w:t xml:space="preserve">, which is why an SE can be calculated. As a rule, elpd_diff values, calculated by comparing predictive power </w:t>
+        <w:t xml:space="preserve">, which is why an SE can be calculated. As a rule, </w:t>
+      </w:r>
+      <w:proofErr w:type="spellStart"/>
+      <w:r>
+        <w:rPr>
+          <w:rFonts w:ascii="Times New Roman" w:eastAsia="Times New Roman" w:hAnsi="Times New Roman" w:cs="Times New Roman"/>
+          <w:color w:val="4472C4" w:themeColor="accent1"/>
+          <w:kern w:val="0"/>
+          <w:shd w:val="clear" w:color="auto" w:fill="FFFFFF"/>
+          <w:lang w:eastAsia="en-GB"/>
+          <w14:ligatures w14:val="none"/>
+        </w:rPr>
+        <w:t>elpd_diff</w:t>
+      </w:r>
+      <w:proofErr w:type="spellEnd"/>
+      <w:r>
+        <w:rPr>
+          <w:rFonts w:ascii="Times New Roman" w:eastAsia="Times New Roman" w:hAnsi="Times New Roman" w:cs="Times New Roman"/>
+          <w:color w:val="4472C4" w:themeColor="accent1"/>
+          <w:kern w:val="0"/>
+          <w:shd w:val="clear" w:color="auto" w:fill="FFFFFF"/>
+          <w:lang w:eastAsia="en-GB"/>
+          <w14:ligatures w14:val="none"/>
+        </w:rPr>
+        <w:t xml:space="preserve"> values, calculated by comparing predictive power </w:t>
       </w:r>
       <w:r>
         <w:rPr>
@@ -3389,7 +4189,43 @@
           <w:lang w:eastAsia="en-GB"/>
           <w14:ligatures w14:val="none"/>
         </w:rPr>
-        <w:t xml:space="preserve"> of less than 4 mean that models are comparable. If the elpd_diff is larger than 4 then determining whether one model is better than the other should be compared to the standard error of el</w:t>
+        <w:t xml:space="preserve"> of less than 4 mean that models are comparable. If the </w:t>
+      </w:r>
+      <w:proofErr w:type="spellStart"/>
+      <w:r>
+        <w:rPr>
+          <w:rFonts w:ascii="Times New Roman" w:eastAsia="Times New Roman" w:hAnsi="Times New Roman" w:cs="Times New Roman"/>
+          <w:color w:val="4472C4" w:themeColor="accent1"/>
+          <w:kern w:val="0"/>
+          <w:shd w:val="clear" w:color="auto" w:fill="FFFFFF"/>
+          <w:lang w:eastAsia="en-GB"/>
+          <w14:ligatures w14:val="none"/>
+        </w:rPr>
+        <w:t>elpd_diff</w:t>
+      </w:r>
+      <w:proofErr w:type="spellEnd"/>
+      <w:r>
+        <w:rPr>
+          <w:rFonts w:ascii="Times New Roman" w:eastAsia="Times New Roman" w:hAnsi="Times New Roman" w:cs="Times New Roman"/>
+          <w:color w:val="4472C4" w:themeColor="accent1"/>
+          <w:kern w:val="0"/>
+          <w:shd w:val="clear" w:color="auto" w:fill="FFFFFF"/>
+          <w:lang w:eastAsia="en-GB"/>
+          <w14:ligatures w14:val="none"/>
+        </w:rPr>
+        <w:t xml:space="preserve"> is larger than 4 then determining whether one model is better than the other should be compared to the standard error of </w:t>
+      </w:r>
+      <w:proofErr w:type="spellStart"/>
+      <w:r>
+        <w:rPr>
+          <w:rFonts w:ascii="Times New Roman" w:eastAsia="Times New Roman" w:hAnsi="Times New Roman" w:cs="Times New Roman"/>
+          <w:color w:val="4472C4" w:themeColor="accent1"/>
+          <w:kern w:val="0"/>
+          <w:shd w:val="clear" w:color="auto" w:fill="FFFFFF"/>
+          <w:lang w:eastAsia="en-GB"/>
+          <w14:ligatures w14:val="none"/>
+        </w:rPr>
+        <w:t>el</w:t>
       </w:r>
       <w:r>
         <w:rPr>
@@ -3411,7 +4247,19 @@
           <w:lang w:eastAsia="en-GB"/>
           <w14:ligatures w14:val="none"/>
         </w:rPr>
-        <w:t xml:space="preserve">d_diff </w:t>
+        <w:t>d_diff</w:t>
+      </w:r>
+      <w:proofErr w:type="spellEnd"/>
+      <w:r>
+        <w:rPr>
+          <w:rFonts w:ascii="Times New Roman" w:eastAsia="Times New Roman" w:hAnsi="Times New Roman" w:cs="Times New Roman"/>
+          <w:color w:val="4472C4" w:themeColor="accent1"/>
+          <w:kern w:val="0"/>
+          <w:shd w:val="clear" w:color="auto" w:fill="FFFFFF"/>
+          <w:lang w:eastAsia="en-GB"/>
+          <w14:ligatures w14:val="none"/>
+        </w:rPr>
+        <w:t xml:space="preserve"> </w:t>
       </w:r>
       <w:r>
         <w:rPr>
@@ -3468,7 +4316,31 @@
           <w:lang w:eastAsia="en-GB"/>
           <w14:ligatures w14:val="none"/>
         </w:rPr>
-        <w:t>) (see also Sivula et al. 2020)</w:t>
+        <w:t xml:space="preserve">) (see also </w:t>
+      </w:r>
+      <w:proofErr w:type="spellStart"/>
+      <w:r>
+        <w:rPr>
+          <w:rFonts w:ascii="Times New Roman" w:eastAsia="Times New Roman" w:hAnsi="Times New Roman" w:cs="Times New Roman"/>
+          <w:color w:val="4472C4" w:themeColor="accent1"/>
+          <w:kern w:val="0"/>
+          <w:shd w:val="clear" w:color="auto" w:fill="FFFFFF"/>
+          <w:lang w:eastAsia="en-GB"/>
+          <w14:ligatures w14:val="none"/>
+        </w:rPr>
+        <w:t>Sivula</w:t>
+      </w:r>
+      <w:proofErr w:type="spellEnd"/>
+      <w:r>
+        <w:rPr>
+          <w:rFonts w:ascii="Times New Roman" w:eastAsia="Times New Roman" w:hAnsi="Times New Roman" w:cs="Times New Roman"/>
+          <w:color w:val="4472C4" w:themeColor="accent1"/>
+          <w:kern w:val="0"/>
+          <w:shd w:val="clear" w:color="auto" w:fill="FFFFFF"/>
+          <w:lang w:eastAsia="en-GB"/>
+          <w14:ligatures w14:val="none"/>
+        </w:rPr>
+        <w:t xml:space="preserve"> et al. 2020)</w:t>
       </w:r>
       <w:r>
         <w:rPr>
@@ -3512,8 +4384,21 @@
           <w:lang w:eastAsia="en-GB"/>
           <w14:ligatures w14:val="none"/>
         </w:rPr>
-        <w:t>model with the smallest elpd_diff</w:t>
-      </w:r>
+        <w:t xml:space="preserve">model with the smallest </w:t>
+      </w:r>
+      <w:proofErr w:type="spellStart"/>
+      <w:r>
+        <w:rPr>
+          <w:rFonts w:ascii="Times New Roman" w:eastAsia="Times New Roman" w:hAnsi="Times New Roman" w:cs="Times New Roman"/>
+          <w:color w:val="4472C4" w:themeColor="accent1"/>
+          <w:kern w:val="0"/>
+          <w:shd w:val="clear" w:color="auto" w:fill="FFFFFF"/>
+          <w:lang w:eastAsia="en-GB"/>
+          <w14:ligatures w14:val="none"/>
+        </w:rPr>
+        <w:t>elpd_diff</w:t>
+      </w:r>
+      <w:proofErr w:type="spellEnd"/>
       <w:r>
         <w:rPr>
           <w:rFonts w:ascii="Times New Roman" w:eastAsia="Times New Roman" w:hAnsi="Times New Roman" w:cs="Times New Roman"/>
@@ -3558,13 +4443,26 @@
           <w:lang w:eastAsia="en-GB"/>
           <w14:ligatures w14:val="none"/>
         </w:rPr>
-        <w:t xml:space="preserve">We have now made this </w:t>
-      </w:r>
-      <w:r>
-        <w:rPr>
-          <w:rFonts w:ascii="Times New Roman" w:eastAsia="Times New Roman" w:hAnsi="Times New Roman" w:cs="Times New Roman"/>
-          <w:color w:val="4472C4" w:themeColor="accent1"/>
-          <w:kern w:val="0"/>
+        <w:t xml:space="preserve">We </w:t>
+      </w:r>
+      <w:r>
+        <w:rPr>
+          <w:rFonts w:ascii="Times New Roman" w:eastAsia="Times New Roman" w:hAnsi="Times New Roman" w:cs="Times New Roman"/>
+          <w:color w:val="4472C4" w:themeColor="accent1"/>
+          <w:kern w:val="0"/>
+          <w:highlight w:val="yellow"/>
+          <w:shd w:val="clear" w:color="auto" w:fill="FFFFFF"/>
+          <w:lang w:eastAsia="en-GB"/>
+          <w14:ligatures w14:val="none"/>
+        </w:rPr>
+        <w:t xml:space="preserve">have now made this </w:t>
+      </w:r>
+      <w:r>
+        <w:rPr>
+          <w:rFonts w:ascii="Times New Roman" w:eastAsia="Times New Roman" w:hAnsi="Times New Roman" w:cs="Times New Roman"/>
+          <w:color w:val="4472C4" w:themeColor="accent1"/>
+          <w:kern w:val="0"/>
+          <w:highlight w:val="yellow"/>
           <w:shd w:val="clear" w:color="auto" w:fill="FFFFFF"/>
           <w:lang w:eastAsia="en-GB"/>
           <w14:ligatures w14:val="none"/>
@@ -3576,6 +4474,7 @@
           <w:rFonts w:ascii="Times New Roman" w:eastAsia="Times New Roman" w:hAnsi="Times New Roman" w:cs="Times New Roman"/>
           <w:color w:val="4472C4" w:themeColor="accent1"/>
           <w:kern w:val="0"/>
+          <w:highlight w:val="yellow"/>
           <w:shd w:val="clear" w:color="auto" w:fill="FFFFFF"/>
           <w:lang w:eastAsia="en-GB"/>
           <w14:ligatures w14:val="none"/>
@@ -3641,51 +4540,136 @@
         </w:rPr>
         <w:t xml:space="preserve">Reference: </w:t>
       </w:r>
-      <w:r>
-        <w:rPr>
-          <w:rFonts w:ascii="Times New Roman" w:eastAsia="Times New Roman" w:hAnsi="Times New Roman" w:cs="Times New Roman"/>
-          <w:color w:val="4472C4" w:themeColor="accent1"/>
-          <w:kern w:val="0"/>
-          <w:shd w:val="clear" w:color="auto" w:fill="FFFFFF"/>
-          <w:lang w:eastAsia="en-GB"/>
-          <w14:ligatures w14:val="none"/>
-        </w:rPr>
-        <w:t>Sivula, T., Magnusson, M. and Vehtari, A. (2020) ‘Uncertainty in Bayesian leave-one-out cross-validation based model comparison’, arXiv:2008.10296.</w:t>
-      </w:r>
-    </w:p>
-    <w:p>
-      <w:pPr>
-        <w:rPr>
-          <w:rFonts w:ascii="Times New Roman" w:eastAsia="Times New Roman" w:hAnsi="Times New Roman" w:cs="Times New Roman"/>
-          <w:color w:val="000000"/>
-          <w:kern w:val="0"/>
-          <w:shd w:val="clear" w:color="auto" w:fill="FFFFFF"/>
-          <w:lang w:eastAsia="en-GB"/>
-          <w14:ligatures w14:val="none"/>
-        </w:rPr>
-      </w:pPr>
-    </w:p>
-    <w:p>
-      <w:pPr>
-        <w:rPr>
-          <w:rFonts w:ascii="Times New Roman" w:eastAsia="Times New Roman" w:hAnsi="Times New Roman" w:cs="Times New Roman"/>
-          <w:color w:val="000000"/>
-          <w:kern w:val="0"/>
-          <w:shd w:val="clear" w:color="auto" w:fill="FFFFFF"/>
-          <w:lang w:eastAsia="en-GB"/>
-          <w14:ligatures w14:val="none"/>
-        </w:rPr>
-      </w:pPr>
-      <w:r>
-        <w:rPr>
-          <w:rFonts w:ascii="Times New Roman" w:eastAsia="Times New Roman" w:hAnsi="Times New Roman" w:cs="Times New Roman"/>
-          <w:color w:val="000000"/>
-          <w:kern w:val="0"/>
-          <w:shd w:val="clear" w:color="auto" w:fill="FFFFFF"/>
-          <w:lang w:eastAsia="en-GB"/>
-          <w14:ligatures w14:val="none"/>
-        </w:rPr>
-        <w:t>Line 279. Gavrilets &amp; Scheiner (1993) is a relevant reference.</w:t>
+      <w:proofErr w:type="spellStart"/>
+      <w:r>
+        <w:rPr>
+          <w:rFonts w:ascii="Times New Roman" w:eastAsia="Times New Roman" w:hAnsi="Times New Roman" w:cs="Times New Roman"/>
+          <w:color w:val="4472C4" w:themeColor="accent1"/>
+          <w:kern w:val="0"/>
+          <w:shd w:val="clear" w:color="auto" w:fill="FFFFFF"/>
+          <w:lang w:eastAsia="en-GB"/>
+          <w14:ligatures w14:val="none"/>
+        </w:rPr>
+        <w:t>Sivula</w:t>
+      </w:r>
+      <w:proofErr w:type="spellEnd"/>
+      <w:r>
+        <w:rPr>
+          <w:rFonts w:ascii="Times New Roman" w:eastAsia="Times New Roman" w:hAnsi="Times New Roman" w:cs="Times New Roman"/>
+          <w:color w:val="4472C4" w:themeColor="accent1"/>
+          <w:kern w:val="0"/>
+          <w:shd w:val="clear" w:color="auto" w:fill="FFFFFF"/>
+          <w:lang w:eastAsia="en-GB"/>
+          <w14:ligatures w14:val="none"/>
+        </w:rPr>
+        <w:t xml:space="preserve">, T., Magnusson, M. and </w:t>
+      </w:r>
+      <w:proofErr w:type="spellStart"/>
+      <w:r>
+        <w:rPr>
+          <w:rFonts w:ascii="Times New Roman" w:eastAsia="Times New Roman" w:hAnsi="Times New Roman" w:cs="Times New Roman"/>
+          <w:color w:val="4472C4" w:themeColor="accent1"/>
+          <w:kern w:val="0"/>
+          <w:shd w:val="clear" w:color="auto" w:fill="FFFFFF"/>
+          <w:lang w:eastAsia="en-GB"/>
+          <w14:ligatures w14:val="none"/>
+        </w:rPr>
+        <w:t>Vehtari</w:t>
+      </w:r>
+      <w:proofErr w:type="spellEnd"/>
+      <w:r>
+        <w:rPr>
+          <w:rFonts w:ascii="Times New Roman" w:eastAsia="Times New Roman" w:hAnsi="Times New Roman" w:cs="Times New Roman"/>
+          <w:color w:val="4472C4" w:themeColor="accent1"/>
+          <w:kern w:val="0"/>
+          <w:shd w:val="clear" w:color="auto" w:fill="FFFFFF"/>
+          <w:lang w:eastAsia="en-GB"/>
+          <w14:ligatures w14:val="none"/>
+        </w:rPr>
+        <w:t>, A. (2020) ‘Uncertainty in Bayesian leave-one-out cross-validation based model comparison’, arXiv:2008.10296.</w:t>
+      </w:r>
+    </w:p>
+    <w:p>
+      <w:pPr>
+        <w:rPr>
+          <w:rFonts w:ascii="Times New Roman" w:eastAsia="Times New Roman" w:hAnsi="Times New Roman" w:cs="Times New Roman"/>
+          <w:color w:val="000000"/>
+          <w:kern w:val="0"/>
+          <w:shd w:val="clear" w:color="auto" w:fill="FFFFFF"/>
+          <w:lang w:eastAsia="en-GB"/>
+          <w14:ligatures w14:val="none"/>
+        </w:rPr>
+      </w:pPr>
+    </w:p>
+    <w:p>
+      <w:pPr>
+        <w:rPr>
+          <w:rFonts w:ascii="Times New Roman" w:eastAsia="Times New Roman" w:hAnsi="Times New Roman" w:cs="Times New Roman"/>
+          <w:color w:val="000000"/>
+          <w:kern w:val="0"/>
+          <w:shd w:val="clear" w:color="auto" w:fill="FFFFFF"/>
+          <w:lang w:eastAsia="en-GB"/>
+          <w14:ligatures w14:val="none"/>
+        </w:rPr>
+      </w:pPr>
+      <w:r>
+        <w:rPr>
+          <w:rFonts w:ascii="Times New Roman" w:eastAsia="Times New Roman" w:hAnsi="Times New Roman" w:cs="Times New Roman"/>
+          <w:color w:val="000000"/>
+          <w:kern w:val="0"/>
+          <w:shd w:val="clear" w:color="auto" w:fill="FFFFFF"/>
+          <w:lang w:eastAsia="en-GB"/>
+          <w14:ligatures w14:val="none"/>
+        </w:rPr>
+        <w:t xml:space="preserve">Line 279. </w:t>
+      </w:r>
+      <w:proofErr w:type="spellStart"/>
+      <w:r>
+        <w:rPr>
+          <w:rFonts w:ascii="Times New Roman" w:eastAsia="Times New Roman" w:hAnsi="Times New Roman" w:cs="Times New Roman"/>
+          <w:color w:val="000000"/>
+          <w:kern w:val="0"/>
+          <w:shd w:val="clear" w:color="auto" w:fill="FFFFFF"/>
+          <w:lang w:eastAsia="en-GB"/>
+          <w14:ligatures w14:val="none"/>
+        </w:rPr>
+        <w:t>Gavrilets</w:t>
+      </w:r>
+      <w:proofErr w:type="spellEnd"/>
+      <w:r>
+        <w:rPr>
+          <w:rFonts w:ascii="Times New Roman" w:eastAsia="Times New Roman" w:hAnsi="Times New Roman" w:cs="Times New Roman"/>
+          <w:color w:val="000000"/>
+          <w:kern w:val="0"/>
+          <w:shd w:val="clear" w:color="auto" w:fill="FFFFFF"/>
+          <w:lang w:eastAsia="en-GB"/>
+          <w14:ligatures w14:val="none"/>
+        </w:rPr>
+        <w:t xml:space="preserve"> &amp; </w:t>
+      </w:r>
+      <w:proofErr w:type="spellStart"/>
+      <w:r>
+        <w:rPr>
+          <w:rFonts w:ascii="Times New Roman" w:eastAsia="Times New Roman" w:hAnsi="Times New Roman" w:cs="Times New Roman"/>
+          <w:color w:val="000000"/>
+          <w:kern w:val="0"/>
+          <w:shd w:val="clear" w:color="auto" w:fill="FFFFFF"/>
+          <w:lang w:eastAsia="en-GB"/>
+          <w14:ligatures w14:val="none"/>
+        </w:rPr>
+        <w:t>Scheiner</w:t>
+      </w:r>
+      <w:proofErr w:type="spellEnd"/>
+      <w:r>
+        <w:rPr>
+          <w:rFonts w:ascii="Times New Roman" w:eastAsia="Times New Roman" w:hAnsi="Times New Roman" w:cs="Times New Roman"/>
+          <w:color w:val="000000"/>
+          <w:kern w:val="0"/>
+          <w:shd w:val="clear" w:color="auto" w:fill="FFFFFF"/>
+          <w:lang w:eastAsia="en-GB"/>
+          <w14:ligatures w14:val="none"/>
+        </w:rPr>
+        <w:t xml:space="preserve"> (1993) is a relevant reference.</w:t>
       </w:r>
     </w:p>
     <w:p>
@@ -3768,7 +4752,55 @@
           <w:lang w:eastAsia="en-GB"/>
           <w14:ligatures w14:val="none"/>
         </w:rPr>
-        <w:t>Line 291. Applying the logarithm of the response variable is already a way of mean stan- dardizing the variance. Therefore inferences of the variance components can be linked to evolvability as mean scaled variances (e.g. Hansen et al., 2011)</w:t>
+        <w:t xml:space="preserve">Line 291. Applying the logarithm of the response variable is already a way of mean stan- </w:t>
+      </w:r>
+      <w:proofErr w:type="spellStart"/>
+      <w:r>
+        <w:rPr>
+          <w:rFonts w:ascii="Times New Roman" w:eastAsia="Times New Roman" w:hAnsi="Times New Roman" w:cs="Times New Roman"/>
+          <w:color w:val="000000"/>
+          <w:kern w:val="0"/>
+          <w:shd w:val="clear" w:color="auto" w:fill="FFFFFF"/>
+          <w:lang w:eastAsia="en-GB"/>
+          <w14:ligatures w14:val="none"/>
+        </w:rPr>
+        <w:t>dardizing</w:t>
+      </w:r>
+      <w:proofErr w:type="spellEnd"/>
+      <w:r>
+        <w:rPr>
+          <w:rFonts w:ascii="Times New Roman" w:eastAsia="Times New Roman" w:hAnsi="Times New Roman" w:cs="Times New Roman"/>
+          <w:color w:val="000000"/>
+          <w:kern w:val="0"/>
+          <w:shd w:val="clear" w:color="auto" w:fill="FFFFFF"/>
+          <w:lang w:eastAsia="en-GB"/>
+          <w14:ligatures w14:val="none"/>
+        </w:rPr>
+        <w:t xml:space="preserve"> the variance. </w:t>
+      </w:r>
+      <w:proofErr w:type="gramStart"/>
+      <w:r>
+        <w:rPr>
+          <w:rFonts w:ascii="Times New Roman" w:eastAsia="Times New Roman" w:hAnsi="Times New Roman" w:cs="Times New Roman"/>
+          <w:color w:val="000000"/>
+          <w:kern w:val="0"/>
+          <w:shd w:val="clear" w:color="auto" w:fill="FFFFFF"/>
+          <w:lang w:eastAsia="en-GB"/>
+          <w14:ligatures w14:val="none"/>
+        </w:rPr>
+        <w:t>Therefore</w:t>
+      </w:r>
+      <w:proofErr w:type="gramEnd"/>
+      <w:r>
+        <w:rPr>
+          <w:rFonts w:ascii="Times New Roman" w:eastAsia="Times New Roman" w:hAnsi="Times New Roman" w:cs="Times New Roman"/>
+          <w:color w:val="000000"/>
+          <w:kern w:val="0"/>
+          <w:shd w:val="clear" w:color="auto" w:fill="FFFFFF"/>
+          <w:lang w:eastAsia="en-GB"/>
+          <w14:ligatures w14:val="none"/>
+        </w:rPr>
+        <w:t xml:space="preserve"> inferences of the variance components can be linked to evolvability as mean scaled variances (e.g. Hansen et al., 2011)</w:t>
       </w:r>
     </w:p>
     <w:p>
@@ -4272,7 +5304,19 @@
           <w:lang w:eastAsia="en-GB"/>
           <w14:ligatures w14:val="none"/>
         </w:rPr>
-        <w:t xml:space="preserve"> Age was back</w:t>
+        <w:t xml:space="preserve"> Age was </w:t>
+      </w:r>
+      <w:proofErr w:type="gramStart"/>
+      <w:r>
+        <w:rPr>
+          <w:rFonts w:ascii="Times New Roman" w:eastAsia="Times New Roman" w:hAnsi="Times New Roman" w:cs="Times New Roman"/>
+          <w:color w:val="4472C4" w:themeColor="accent1"/>
+          <w:kern w:val="0"/>
+          <w:shd w:val="clear" w:color="auto" w:fill="FFFFFF"/>
+          <w:lang w:eastAsia="en-GB"/>
+          <w14:ligatures w14:val="none"/>
+        </w:rPr>
+        <w:t>back</w:t>
       </w:r>
       <w:r>
         <w:rPr>
@@ -4294,42 +5338,79 @@
           <w:lang w:eastAsia="en-GB"/>
           <w14:ligatures w14:val="none"/>
         </w:rPr>
-        <w:t>transformed using the following equation:</w:t>
-      </w:r>
-    </w:p>
-    <w:p>
-      <w:pPr>
-        <w:rPr>
-          <w:rFonts w:ascii="Times New Roman" w:eastAsia="Times New Roman" w:hAnsi="Times New Roman" w:cs="Times New Roman"/>
-          <w:color w:val="4472C4" w:themeColor="accent1"/>
-          <w:kern w:val="0"/>
-          <w:shd w:val="clear" w:color="auto" w:fill="FFFFFF"/>
-          <w:lang w:eastAsia="en-GB"/>
-          <w14:ligatures w14:val="none"/>
-        </w:rPr>
-      </w:pPr>
-    </w:p>
-    <w:p>
-      <w:pPr>
-        <w:rPr>
-          <w:rFonts w:ascii="Times New Roman" w:eastAsia="Times New Roman" w:hAnsi="Times New Roman" w:cs="Times New Roman"/>
-          <w:color w:val="4472C4" w:themeColor="accent1"/>
-          <w:kern w:val="0"/>
-          <w:shd w:val="clear" w:color="auto" w:fill="FFFFFF"/>
-          <w:lang w:eastAsia="en-GB"/>
-          <w14:ligatures w14:val="none"/>
-        </w:rPr>
-      </w:pPr>
-      <w:r>
-        <w:rPr>
-          <w:rFonts w:ascii="Times New Roman" w:eastAsia="Times New Roman" w:hAnsi="Times New Roman" w:cs="Times New Roman"/>
-          <w:color w:val="4472C4" w:themeColor="accent1"/>
-          <w:kern w:val="0"/>
-          <w:shd w:val="clear" w:color="auto" w:fill="FFFFFF"/>
-          <w:lang w:eastAsia="en-GB"/>
-          <w14:ligatures w14:val="none"/>
-        </w:rPr>
-        <w:t>Age_raw = z_</w:t>
+        <w:t>transformed</w:t>
+      </w:r>
+      <w:proofErr w:type="gramEnd"/>
+      <w:r>
+        <w:rPr>
+          <w:rFonts w:ascii="Times New Roman" w:eastAsia="Times New Roman" w:hAnsi="Times New Roman" w:cs="Times New Roman"/>
+          <w:color w:val="4472C4" w:themeColor="accent1"/>
+          <w:kern w:val="0"/>
+          <w:shd w:val="clear" w:color="auto" w:fill="FFFFFF"/>
+          <w:lang w:eastAsia="en-GB"/>
+          <w14:ligatures w14:val="none"/>
+        </w:rPr>
+        <w:t xml:space="preserve"> using the following equation:</w:t>
+      </w:r>
+    </w:p>
+    <w:p>
+      <w:pPr>
+        <w:rPr>
+          <w:rFonts w:ascii="Times New Roman" w:eastAsia="Times New Roman" w:hAnsi="Times New Roman" w:cs="Times New Roman"/>
+          <w:color w:val="4472C4" w:themeColor="accent1"/>
+          <w:kern w:val="0"/>
+          <w:shd w:val="clear" w:color="auto" w:fill="FFFFFF"/>
+          <w:lang w:eastAsia="en-GB"/>
+          <w14:ligatures w14:val="none"/>
+        </w:rPr>
+      </w:pPr>
+    </w:p>
+    <w:p>
+      <w:pPr>
+        <w:rPr>
+          <w:rFonts w:ascii="Times New Roman" w:eastAsia="Times New Roman" w:hAnsi="Times New Roman" w:cs="Times New Roman"/>
+          <w:color w:val="4472C4" w:themeColor="accent1"/>
+          <w:kern w:val="0"/>
+          <w:shd w:val="clear" w:color="auto" w:fill="FFFFFF"/>
+          <w:lang w:eastAsia="en-GB"/>
+          <w14:ligatures w14:val="none"/>
+        </w:rPr>
+      </w:pPr>
+      <w:proofErr w:type="spellStart"/>
+      <w:r>
+        <w:rPr>
+          <w:rFonts w:ascii="Times New Roman" w:eastAsia="Times New Roman" w:hAnsi="Times New Roman" w:cs="Times New Roman"/>
+          <w:color w:val="4472C4" w:themeColor="accent1"/>
+          <w:kern w:val="0"/>
+          <w:shd w:val="clear" w:color="auto" w:fill="FFFFFF"/>
+          <w:lang w:eastAsia="en-GB"/>
+          <w14:ligatures w14:val="none"/>
+        </w:rPr>
+        <w:t>Age_raw</w:t>
+      </w:r>
+      <w:proofErr w:type="spellEnd"/>
+      <w:r>
+        <w:rPr>
+          <w:rFonts w:ascii="Times New Roman" w:eastAsia="Times New Roman" w:hAnsi="Times New Roman" w:cs="Times New Roman"/>
+          <w:color w:val="4472C4" w:themeColor="accent1"/>
+          <w:kern w:val="0"/>
+          <w:shd w:val="clear" w:color="auto" w:fill="FFFFFF"/>
+          <w:lang w:eastAsia="en-GB"/>
+          <w14:ligatures w14:val="none"/>
+        </w:rPr>
+        <w:t xml:space="preserve"> = </w:t>
+      </w:r>
+      <w:proofErr w:type="spellStart"/>
+      <w:r>
+        <w:rPr>
+          <w:rFonts w:ascii="Times New Roman" w:eastAsia="Times New Roman" w:hAnsi="Times New Roman" w:cs="Times New Roman"/>
+          <w:color w:val="4472C4" w:themeColor="accent1"/>
+          <w:kern w:val="0"/>
+          <w:shd w:val="clear" w:color="auto" w:fill="FFFFFF"/>
+          <w:lang w:eastAsia="en-GB"/>
+          <w14:ligatures w14:val="none"/>
+        </w:rPr>
+        <w:t>z_</w:t>
       </w:r>
       <w:r>
         <w:rPr>
@@ -4351,7 +5432,19 @@
           <w:lang w:eastAsia="en-GB"/>
           <w14:ligatures w14:val="none"/>
         </w:rPr>
-        <w:t>ge*SD(</w:t>
+        <w:t>ge</w:t>
+      </w:r>
+      <w:proofErr w:type="spellEnd"/>
+      <w:r>
+        <w:rPr>
+          <w:rFonts w:ascii="Times New Roman" w:eastAsia="Times New Roman" w:hAnsi="Times New Roman" w:cs="Times New Roman"/>
+          <w:color w:val="4472C4" w:themeColor="accent1"/>
+          <w:kern w:val="0"/>
+          <w:shd w:val="clear" w:color="auto" w:fill="FFFFFF"/>
+          <w:lang w:eastAsia="en-GB"/>
+          <w14:ligatures w14:val="none"/>
+        </w:rPr>
+        <w:t>*SD(</w:t>
       </w:r>
       <w:r>
         <w:rPr>
@@ -4373,8 +5466,21 @@
           <w:lang w:eastAsia="en-GB"/>
           <w14:ligatures w14:val="none"/>
         </w:rPr>
-        <w:t>ge) + Mean(</w:t>
-      </w:r>
+        <w:t xml:space="preserve">ge) + </w:t>
+      </w:r>
+      <w:proofErr w:type="gramStart"/>
+      <w:r>
+        <w:rPr>
+          <w:rFonts w:ascii="Times New Roman" w:eastAsia="Times New Roman" w:hAnsi="Times New Roman" w:cs="Times New Roman"/>
+          <w:color w:val="4472C4" w:themeColor="accent1"/>
+          <w:kern w:val="0"/>
+          <w:shd w:val="clear" w:color="auto" w:fill="FFFFFF"/>
+          <w:lang w:eastAsia="en-GB"/>
+          <w14:ligatures w14:val="none"/>
+        </w:rPr>
+        <w:t>Mean(</w:t>
+      </w:r>
+      <w:proofErr w:type="gramEnd"/>
       <w:r>
         <w:rPr>
           <w:rFonts w:ascii="Times New Roman" w:eastAsia="Times New Roman" w:hAnsi="Times New Roman" w:cs="Times New Roman"/>
@@ -4792,7 +5898,31 @@
           <w:lang w:eastAsia="en-GB"/>
           <w14:ligatures w14:val="none"/>
         </w:rPr>
-        <w:t>Line 437. ”have others” change to ”others have”</w:t>
+        <w:t xml:space="preserve">Line 437. </w:t>
+      </w:r>
+      <w:proofErr w:type="gramStart"/>
+      <w:r>
+        <w:rPr>
+          <w:rFonts w:ascii="Times New Roman" w:eastAsia="Times New Roman" w:hAnsi="Times New Roman" w:cs="Times New Roman"/>
+          <w:color w:val="000000"/>
+          <w:kern w:val="0"/>
+          <w:shd w:val="clear" w:color="auto" w:fill="FFFFFF"/>
+          <w:lang w:eastAsia="en-GB"/>
+          <w14:ligatures w14:val="none"/>
+        </w:rPr>
+        <w:t>”have</w:t>
+      </w:r>
+      <w:proofErr w:type="gramEnd"/>
+      <w:r>
+        <w:rPr>
+          <w:rFonts w:ascii="Times New Roman" w:eastAsia="Times New Roman" w:hAnsi="Times New Roman" w:cs="Times New Roman"/>
+          <w:color w:val="000000"/>
+          <w:kern w:val="0"/>
+          <w:shd w:val="clear" w:color="auto" w:fill="FFFFFF"/>
+          <w:lang w:eastAsia="en-GB"/>
+          <w14:ligatures w14:val="none"/>
+        </w:rPr>
+        <w:t xml:space="preserve"> others” change to ”others have”</w:t>
       </w:r>
     </w:p>
     <w:p>
@@ -4875,7 +6005,31 @@
           <w:lang w:eastAsia="en-GB"/>
           <w14:ligatures w14:val="none"/>
         </w:rPr>
-        <w:t>What are the consequences of choosing the wrong type of growth curve? Line 493. But there are lots of paternal half sibs right?</w:t>
+        <w:t xml:space="preserve">What are the consequences of choosing the wrong type of growth curve? Line 493. But there are lots of paternal half </w:t>
+      </w:r>
+      <w:proofErr w:type="gramStart"/>
+      <w:r>
+        <w:rPr>
+          <w:rFonts w:ascii="Times New Roman" w:eastAsia="Times New Roman" w:hAnsi="Times New Roman" w:cs="Times New Roman"/>
+          <w:color w:val="000000"/>
+          <w:kern w:val="0"/>
+          <w:shd w:val="clear" w:color="auto" w:fill="FFFFFF"/>
+          <w:lang w:eastAsia="en-GB"/>
+          <w14:ligatures w14:val="none"/>
+        </w:rPr>
+        <w:t>sibs</w:t>
+      </w:r>
+      <w:proofErr w:type="gramEnd"/>
+      <w:r>
+        <w:rPr>
+          <w:rFonts w:ascii="Times New Roman" w:eastAsia="Times New Roman" w:hAnsi="Times New Roman" w:cs="Times New Roman"/>
+          <w:color w:val="000000"/>
+          <w:kern w:val="0"/>
+          <w:shd w:val="clear" w:color="auto" w:fill="FFFFFF"/>
+          <w:lang w:eastAsia="en-GB"/>
+          <w14:ligatures w14:val="none"/>
+        </w:rPr>
+        <w:t xml:space="preserve"> right?</w:t>
       </w:r>
     </w:p>
     <w:p>
@@ -5038,6 +6192,7 @@
           <w:bCs/>
           <w:color w:val="4472C4" w:themeColor="accent1"/>
           <w:kern w:val="0"/>
+          <w:highlight w:val="yellow"/>
           <w:shd w:val="clear" w:color="auto" w:fill="FFFFFF"/>
           <w:lang w:eastAsia="en-GB"/>
           <w14:ligatures w14:val="none"/>
@@ -5364,7 +6519,31 @@
           <w:lang w:eastAsia="en-GB"/>
           <w14:ligatures w14:val="none"/>
         </w:rPr>
-        <w:t>Line 556-557. The fact that variance in body mass coincided with changing from single individual habitats to five individual habitats suggests that intraspecific competition may have triggered a response attributed to previous experiences by mothers. For instance see Marshall (2008).</w:t>
+        <w:t xml:space="preserve">Line 556-557. The fact that variance in body mass coincided with changing from single individual habitats to five individual habitats suggests that intraspecific competition may have triggered a response attributed to previous experiences by mothers. For </w:t>
+      </w:r>
+      <w:proofErr w:type="gramStart"/>
+      <w:r>
+        <w:rPr>
+          <w:rFonts w:ascii="Times New Roman" w:eastAsia="Times New Roman" w:hAnsi="Times New Roman" w:cs="Times New Roman"/>
+          <w:color w:val="000000"/>
+          <w:kern w:val="0"/>
+          <w:shd w:val="clear" w:color="auto" w:fill="FFFFFF"/>
+          <w:lang w:eastAsia="en-GB"/>
+          <w14:ligatures w14:val="none"/>
+        </w:rPr>
+        <w:t>instance</w:t>
+      </w:r>
+      <w:proofErr w:type="gramEnd"/>
+      <w:r>
+        <w:rPr>
+          <w:rFonts w:ascii="Times New Roman" w:eastAsia="Times New Roman" w:hAnsi="Times New Roman" w:cs="Times New Roman"/>
+          <w:color w:val="000000"/>
+          <w:kern w:val="0"/>
+          <w:shd w:val="clear" w:color="auto" w:fill="FFFFFF"/>
+          <w:lang w:eastAsia="en-GB"/>
+          <w14:ligatures w14:val="none"/>
+        </w:rPr>
+        <w:t xml:space="preserve"> see Marshall (2008).</w:t>
       </w:r>
       <w:r>
         <w:rPr>
@@ -5419,6 +6598,7 @@
           <w:bCs/>
           <w:color w:val="4472C4" w:themeColor="accent1"/>
           <w:kern w:val="0"/>
+          <w:highlight w:val="yellow"/>
           <w:shd w:val="clear" w:color="auto" w:fill="FFFFFF"/>
           <w:lang w:eastAsia="en-GB"/>
           <w14:ligatures w14:val="none"/>
@@ -5485,53 +6665,162 @@
           <w:lang w:eastAsia="en-GB"/>
           <w14:ligatures w14:val="none"/>
         </w:rPr>
-        <w:t>Chevin, L.M., Lande, R. &amp; Mace, G.M. (2010) Adaptation, plasticity, and extinction in a changing environment: Towards a predictive theory. PLoS Biology, 8.</w:t>
-      </w:r>
-    </w:p>
-    <w:p>
-      <w:pPr>
-        <w:rPr>
-          <w:rFonts w:ascii="Times New Roman" w:eastAsia="Times New Roman" w:hAnsi="Times New Roman" w:cs="Times New Roman"/>
-          <w:color w:val="000000"/>
-          <w:kern w:val="0"/>
-          <w:shd w:val="clear" w:color="auto" w:fill="FFFFFF"/>
-          <w:lang w:eastAsia="en-GB"/>
-          <w14:ligatures w14:val="none"/>
-        </w:rPr>
-      </w:pPr>
-      <w:r>
-        <w:rPr>
-          <w:rFonts w:ascii="Times New Roman" w:eastAsia="Times New Roman" w:hAnsi="Times New Roman" w:cs="Times New Roman"/>
-          <w:color w:val="000000"/>
-          <w:kern w:val="0"/>
-          <w:shd w:val="clear" w:color="auto" w:fill="FFFFFF"/>
-          <w:lang w:eastAsia="en-GB"/>
-          <w14:ligatures w14:val="none"/>
-        </w:rPr>
-        <w:t>Gavrilets, S. &amp; Scheiner, S.M. (1993) The genetics of phenotypic plasticity. vi. theoretical predictions for directional selection. Journal of Evolutionary Biology, 6, 49–68.</w:t>
-      </w:r>
-    </w:p>
-    <w:p>
-      <w:pPr>
-        <w:rPr>
-          <w:rFonts w:ascii="Times New Roman" w:eastAsia="Times New Roman" w:hAnsi="Times New Roman" w:cs="Times New Roman"/>
-          <w:color w:val="000000"/>
-          <w:kern w:val="0"/>
-          <w:shd w:val="clear" w:color="auto" w:fill="FFFFFF"/>
-          <w:lang w:eastAsia="en-GB"/>
-          <w14:ligatures w14:val="none"/>
-        </w:rPr>
-      </w:pPr>
-      <w:r>
-        <w:rPr>
-          <w:rFonts w:ascii="Times New Roman" w:eastAsia="Times New Roman" w:hAnsi="Times New Roman" w:cs="Times New Roman"/>
-          <w:color w:val="000000"/>
-          <w:kern w:val="0"/>
-          <w:shd w:val="clear" w:color="auto" w:fill="FFFFFF"/>
-          <w:lang w:eastAsia="en-GB"/>
-          <w14:ligatures w14:val="none"/>
-        </w:rPr>
-        <w:t>Hansen, T.F., P ́elabon, C. &amp; Houle, D. (2011) Heritability is not Evolvability. Evolutionary Biology, 38, 258–277.</w:t>
+        <w:t xml:space="preserve">Chevin, L.M., </w:t>
+      </w:r>
+      <w:proofErr w:type="spellStart"/>
+      <w:r>
+        <w:rPr>
+          <w:rFonts w:ascii="Times New Roman" w:eastAsia="Times New Roman" w:hAnsi="Times New Roman" w:cs="Times New Roman"/>
+          <w:color w:val="000000"/>
+          <w:kern w:val="0"/>
+          <w:shd w:val="clear" w:color="auto" w:fill="FFFFFF"/>
+          <w:lang w:eastAsia="en-GB"/>
+          <w14:ligatures w14:val="none"/>
+        </w:rPr>
+        <w:t>Lande</w:t>
+      </w:r>
+      <w:proofErr w:type="spellEnd"/>
+      <w:r>
+        <w:rPr>
+          <w:rFonts w:ascii="Times New Roman" w:eastAsia="Times New Roman" w:hAnsi="Times New Roman" w:cs="Times New Roman"/>
+          <w:color w:val="000000"/>
+          <w:kern w:val="0"/>
+          <w:shd w:val="clear" w:color="auto" w:fill="FFFFFF"/>
+          <w:lang w:eastAsia="en-GB"/>
+          <w14:ligatures w14:val="none"/>
+        </w:rPr>
+        <w:t xml:space="preserve">, R. &amp; Mace, G.M. (2010) Adaptation, plasticity, and extinction in a changing environment: Towards a predictive theory. </w:t>
+      </w:r>
+      <w:proofErr w:type="spellStart"/>
+      <w:r>
+        <w:rPr>
+          <w:rFonts w:ascii="Times New Roman" w:eastAsia="Times New Roman" w:hAnsi="Times New Roman" w:cs="Times New Roman"/>
+          <w:color w:val="000000"/>
+          <w:kern w:val="0"/>
+          <w:shd w:val="clear" w:color="auto" w:fill="FFFFFF"/>
+          <w:lang w:eastAsia="en-GB"/>
+          <w14:ligatures w14:val="none"/>
+        </w:rPr>
+        <w:t>PLoS</w:t>
+      </w:r>
+      <w:proofErr w:type="spellEnd"/>
+      <w:r>
+        <w:rPr>
+          <w:rFonts w:ascii="Times New Roman" w:eastAsia="Times New Roman" w:hAnsi="Times New Roman" w:cs="Times New Roman"/>
+          <w:color w:val="000000"/>
+          <w:kern w:val="0"/>
+          <w:shd w:val="clear" w:color="auto" w:fill="FFFFFF"/>
+          <w:lang w:eastAsia="en-GB"/>
+          <w14:ligatures w14:val="none"/>
+        </w:rPr>
+        <w:t xml:space="preserve"> Biology, 8.</w:t>
+      </w:r>
+    </w:p>
+    <w:p>
+      <w:pPr>
+        <w:rPr>
+          <w:rFonts w:ascii="Times New Roman" w:eastAsia="Times New Roman" w:hAnsi="Times New Roman" w:cs="Times New Roman"/>
+          <w:color w:val="000000"/>
+          <w:kern w:val="0"/>
+          <w:shd w:val="clear" w:color="auto" w:fill="FFFFFF"/>
+          <w:lang w:eastAsia="en-GB"/>
+          <w14:ligatures w14:val="none"/>
+        </w:rPr>
+      </w:pPr>
+      <w:proofErr w:type="spellStart"/>
+      <w:r>
+        <w:rPr>
+          <w:rFonts w:ascii="Times New Roman" w:eastAsia="Times New Roman" w:hAnsi="Times New Roman" w:cs="Times New Roman"/>
+          <w:color w:val="000000"/>
+          <w:kern w:val="0"/>
+          <w:shd w:val="clear" w:color="auto" w:fill="FFFFFF"/>
+          <w:lang w:eastAsia="en-GB"/>
+          <w14:ligatures w14:val="none"/>
+        </w:rPr>
+        <w:t>Gavrilets</w:t>
+      </w:r>
+      <w:proofErr w:type="spellEnd"/>
+      <w:r>
+        <w:rPr>
+          <w:rFonts w:ascii="Times New Roman" w:eastAsia="Times New Roman" w:hAnsi="Times New Roman" w:cs="Times New Roman"/>
+          <w:color w:val="000000"/>
+          <w:kern w:val="0"/>
+          <w:shd w:val="clear" w:color="auto" w:fill="FFFFFF"/>
+          <w:lang w:eastAsia="en-GB"/>
+          <w14:ligatures w14:val="none"/>
+        </w:rPr>
+        <w:t xml:space="preserve">, S. &amp; </w:t>
+      </w:r>
+      <w:proofErr w:type="spellStart"/>
+      <w:r>
+        <w:rPr>
+          <w:rFonts w:ascii="Times New Roman" w:eastAsia="Times New Roman" w:hAnsi="Times New Roman" w:cs="Times New Roman"/>
+          <w:color w:val="000000"/>
+          <w:kern w:val="0"/>
+          <w:shd w:val="clear" w:color="auto" w:fill="FFFFFF"/>
+          <w:lang w:eastAsia="en-GB"/>
+          <w14:ligatures w14:val="none"/>
+        </w:rPr>
+        <w:t>Scheiner</w:t>
+      </w:r>
+      <w:proofErr w:type="spellEnd"/>
+      <w:r>
+        <w:rPr>
+          <w:rFonts w:ascii="Times New Roman" w:eastAsia="Times New Roman" w:hAnsi="Times New Roman" w:cs="Times New Roman"/>
+          <w:color w:val="000000"/>
+          <w:kern w:val="0"/>
+          <w:shd w:val="clear" w:color="auto" w:fill="FFFFFF"/>
+          <w:lang w:eastAsia="en-GB"/>
+          <w14:ligatures w14:val="none"/>
+        </w:rPr>
+        <w:t>, S.M. (1993) The genetics of phenotypic plasticity. vi. theoretical predictions for directional selection. Journal of Evolutionary Biology, 6, 49–68.</w:t>
+      </w:r>
+    </w:p>
+    <w:p>
+      <w:pPr>
+        <w:rPr>
+          <w:rFonts w:ascii="Times New Roman" w:eastAsia="Times New Roman" w:hAnsi="Times New Roman" w:cs="Times New Roman"/>
+          <w:color w:val="000000"/>
+          <w:kern w:val="0"/>
+          <w:shd w:val="clear" w:color="auto" w:fill="FFFFFF"/>
+          <w:lang w:eastAsia="en-GB"/>
+          <w14:ligatures w14:val="none"/>
+        </w:rPr>
+      </w:pPr>
+      <w:r>
+        <w:rPr>
+          <w:rFonts w:ascii="Times New Roman" w:eastAsia="Times New Roman" w:hAnsi="Times New Roman" w:cs="Times New Roman"/>
+          <w:color w:val="000000"/>
+          <w:kern w:val="0"/>
+          <w:shd w:val="clear" w:color="auto" w:fill="FFFFFF"/>
+          <w:lang w:eastAsia="en-GB"/>
+          <w14:ligatures w14:val="none"/>
+        </w:rPr>
+        <w:t>Hansen, T.F., P ́</w:t>
+      </w:r>
+      <w:proofErr w:type="spellStart"/>
+      <w:r>
+        <w:rPr>
+          <w:rFonts w:ascii="Times New Roman" w:eastAsia="Times New Roman" w:hAnsi="Times New Roman" w:cs="Times New Roman"/>
+          <w:color w:val="000000"/>
+          <w:kern w:val="0"/>
+          <w:shd w:val="clear" w:color="auto" w:fill="FFFFFF"/>
+          <w:lang w:eastAsia="en-GB"/>
+          <w14:ligatures w14:val="none"/>
+        </w:rPr>
+        <w:t>elabon</w:t>
+      </w:r>
+      <w:proofErr w:type="spellEnd"/>
+      <w:r>
+        <w:rPr>
+          <w:rFonts w:ascii="Times New Roman" w:eastAsia="Times New Roman" w:hAnsi="Times New Roman" w:cs="Times New Roman"/>
+          <w:color w:val="000000"/>
+          <w:kern w:val="0"/>
+          <w:shd w:val="clear" w:color="auto" w:fill="FFFFFF"/>
+          <w:lang w:eastAsia="en-GB"/>
+          <w14:ligatures w14:val="none"/>
+        </w:rPr>
+        <w:t>, C. &amp; Houle, D. (2011) Heritability is not Evolvability. Evolutionary Biology, 38, 258–277.</w:t>
       </w:r>
     </w:p>
     <w:p>
@@ -5628,7 +6917,55 @@
           <w:lang w:eastAsia="en-GB"/>
           <w14:ligatures w14:val="none"/>
         </w:rPr>
-        <w:t xml:space="preserve">I have read the manuscript Heritability and developmental plasticity of growth in an oviparous lizard by Kar and colleagues, where they address to which extent different incubation temperatures affect heritability, maternal effects and growth trajectory in skinks. In general, the sample sizes are good, the methods well described and the statistical framework solid. There is, however, a few major concerns that have to be properly dealt with in order to enable interpretation of data. The most serious concern is that hatchlings are </w:t>
+        <w:t xml:space="preserve">I have read the manuscript Heritability and developmental plasticity of growth in an oviparous lizard by Kar and colleagues, where they address to which extent different incubation temperatures affect heritability, maternal </w:t>
+      </w:r>
+      <w:proofErr w:type="gramStart"/>
+      <w:r>
+        <w:rPr>
+          <w:rFonts w:ascii="Times New Roman" w:eastAsia="Times New Roman" w:hAnsi="Times New Roman" w:cs="Times New Roman"/>
+          <w:color w:val="000000"/>
+          <w:kern w:val="0"/>
+          <w:shd w:val="clear" w:color="auto" w:fill="FFFFFF"/>
+          <w:lang w:eastAsia="en-GB"/>
+          <w14:ligatures w14:val="none"/>
+        </w:rPr>
+        <w:t>effects</w:t>
+      </w:r>
+      <w:proofErr w:type="gramEnd"/>
+      <w:r>
+        <w:rPr>
+          <w:rFonts w:ascii="Times New Roman" w:eastAsia="Times New Roman" w:hAnsi="Times New Roman" w:cs="Times New Roman"/>
+          <w:color w:val="000000"/>
+          <w:kern w:val="0"/>
+          <w:shd w:val="clear" w:color="auto" w:fill="FFFFFF"/>
+          <w:lang w:eastAsia="en-GB"/>
+          <w14:ligatures w14:val="none"/>
+        </w:rPr>
+        <w:t xml:space="preserve"> and growth trajectory in skinks. In general, the sample sizes are good, the methods well described and the statistical framework solid. There is, however, a few major concerns that </w:t>
+      </w:r>
+      <w:proofErr w:type="gramStart"/>
+      <w:r>
+        <w:rPr>
+          <w:rFonts w:ascii="Times New Roman" w:eastAsia="Times New Roman" w:hAnsi="Times New Roman" w:cs="Times New Roman"/>
+          <w:color w:val="000000"/>
+          <w:kern w:val="0"/>
+          <w:shd w:val="clear" w:color="auto" w:fill="FFFFFF"/>
+          <w:lang w:eastAsia="en-GB"/>
+          <w14:ligatures w14:val="none"/>
+        </w:rPr>
+        <w:t>have to</w:t>
+      </w:r>
+      <w:proofErr w:type="gramEnd"/>
+      <w:r>
+        <w:rPr>
+          <w:rFonts w:ascii="Times New Roman" w:eastAsia="Times New Roman" w:hAnsi="Times New Roman" w:cs="Times New Roman"/>
+          <w:color w:val="000000"/>
+          <w:kern w:val="0"/>
+          <w:shd w:val="clear" w:color="auto" w:fill="FFFFFF"/>
+          <w:lang w:eastAsia="en-GB"/>
+          <w14:ligatures w14:val="none"/>
+        </w:rPr>
+        <w:t xml:space="preserve"> be properly dealt with in order to enable interpretation of data. The most serious concern is that hatchlings are </w:t>
       </w:r>
       <w:r>
         <w:rPr>
@@ -5640,7 +6977,55 @@
           <w14:ligatures w14:val="none"/>
         </w:rPr>
         <w:lastRenderedPageBreak/>
-        <w:t>housed in individual cages, but at a specific time point moved to a joint cage. After this, the heritability and maternal effects increased. This could, however, be due to that both heritability and maternal effects become more visible when competition and social stress is present as the lizards are housed in the same cage. The data will therefore need to be analyzed separately for the period in single cages and the period being co-housed in order to avoid this to confound the findings. </w:t>
+        <w:t xml:space="preserve">housed in individual cages, but at a specific time point moved to a joint cage. After this, the heritability and maternal effects increased. This could, however, be due to that both heritability and maternal effects become more visible when competition and social stress is present as the lizards are housed in the same cage. The data will therefore need to be </w:t>
+      </w:r>
+      <w:proofErr w:type="spellStart"/>
+      <w:r>
+        <w:rPr>
+          <w:rFonts w:ascii="Times New Roman" w:eastAsia="Times New Roman" w:hAnsi="Times New Roman" w:cs="Times New Roman"/>
+          <w:color w:val="000000"/>
+          <w:kern w:val="0"/>
+          <w:shd w:val="clear" w:color="auto" w:fill="FFFFFF"/>
+          <w:lang w:eastAsia="en-GB"/>
+          <w14:ligatures w14:val="none"/>
+        </w:rPr>
+        <w:t>analyzed</w:t>
+      </w:r>
+      <w:proofErr w:type="spellEnd"/>
+      <w:r>
+        <w:rPr>
+          <w:rFonts w:ascii="Times New Roman" w:eastAsia="Times New Roman" w:hAnsi="Times New Roman" w:cs="Times New Roman"/>
+          <w:color w:val="000000"/>
+          <w:kern w:val="0"/>
+          <w:shd w:val="clear" w:color="auto" w:fill="FFFFFF"/>
+          <w:lang w:eastAsia="en-GB"/>
+          <w14:ligatures w14:val="none"/>
+        </w:rPr>
+        <w:t xml:space="preserve"> separately for the period in single cages and the period being co-housed </w:t>
+      </w:r>
+      <w:proofErr w:type="gramStart"/>
+      <w:r>
+        <w:rPr>
+          <w:rFonts w:ascii="Times New Roman" w:eastAsia="Times New Roman" w:hAnsi="Times New Roman" w:cs="Times New Roman"/>
+          <w:color w:val="000000"/>
+          <w:kern w:val="0"/>
+          <w:shd w:val="clear" w:color="auto" w:fill="FFFFFF"/>
+          <w:lang w:eastAsia="en-GB"/>
+          <w14:ligatures w14:val="none"/>
+        </w:rPr>
+        <w:t>in order to</w:t>
+      </w:r>
+      <w:proofErr w:type="gramEnd"/>
+      <w:r>
+        <w:rPr>
+          <w:rFonts w:ascii="Times New Roman" w:eastAsia="Times New Roman" w:hAnsi="Times New Roman" w:cs="Times New Roman"/>
+          <w:color w:val="000000"/>
+          <w:kern w:val="0"/>
+          <w:shd w:val="clear" w:color="auto" w:fill="FFFFFF"/>
+          <w:lang w:eastAsia="en-GB"/>
+          <w14:ligatures w14:val="none"/>
+        </w:rPr>
+        <w:t xml:space="preserve"> avoid this to confound the findings. </w:t>
       </w:r>
       <w:r>
         <w:rPr>
@@ -6264,8 +7649,9 @@
           <w:lang w:eastAsia="en-GB"/>
           <w14:ligatures w14:val="none"/>
         </w:rPr>
-        <w:t>Genetic contributions to body size are expected to vary throughout ontogeny (Lynch &amp; Walsh, 1998). Selection pressures on body size are likely to increase at critical life stages, such as at birth or at sexual maturation, thereby reducing genetic variance at certain ages (Rollinson &amp; Rowe, 2015). On the contrary, we found that additive genetic variance of mass was very low upon hatching but slowly increased by the end of the first year. This result parallels those seen in big horn sheep (Réale et al., 1999), soay sheep (Wilson et al., 2007) and ladybird beetles (Dmitriew et al., 2010). While the underlying cause of this pattern is not well established, it coincided with changes in the social environment (shared housing). This suggests that perhaps competition for resources (basking sites or food) may orchestrate changes in genetic variation (Dmitriew et al., 2010; Hoffmann &amp; Merilä, 1999).</w:t>
-      </w:r>
+        <w:t>Genetic contributions to body size are expected to vary throughout ontogeny (Lynch &amp; Walsh, 1998). Selection pressures on body size are likely to increase at critical life stages, such as at birth or at sexual maturation, thereby reducing genetic variance at certain ages (Rollinson &amp; Rowe, 2015). On the contrary, we found that additive genetic variance of mass was very low upon hatching but slowly increased by the end of the first year. This result parallels those seen in big horn sheep (</w:t>
+      </w:r>
+      <w:proofErr w:type="spellStart"/>
       <w:r>
         <w:rPr>
           <w:rFonts w:ascii="Times New Roman" w:eastAsia="Times New Roman" w:hAnsi="Times New Roman" w:cs="Times New Roman"/>
@@ -6277,6 +7663,145 @@
           <w:lang w:eastAsia="en-GB"/>
           <w14:ligatures w14:val="none"/>
         </w:rPr>
+        <w:t>Réale</w:t>
+      </w:r>
+      <w:proofErr w:type="spellEnd"/>
+      <w:r>
+        <w:rPr>
+          <w:rFonts w:ascii="Times New Roman" w:eastAsia="Times New Roman" w:hAnsi="Times New Roman" w:cs="Times New Roman"/>
+          <w:i/>
+          <w:iCs/>
+          <w:color w:val="4472C4" w:themeColor="accent1"/>
+          <w:kern w:val="0"/>
+          <w:shd w:val="clear" w:color="auto" w:fill="FFFFFF"/>
+          <w:lang w:eastAsia="en-GB"/>
+          <w14:ligatures w14:val="none"/>
+        </w:rPr>
+        <w:t xml:space="preserve"> et al., 1999), </w:t>
+      </w:r>
+      <w:proofErr w:type="spellStart"/>
+      <w:r>
+        <w:rPr>
+          <w:rFonts w:ascii="Times New Roman" w:eastAsia="Times New Roman" w:hAnsi="Times New Roman" w:cs="Times New Roman"/>
+          <w:i/>
+          <w:iCs/>
+          <w:color w:val="4472C4" w:themeColor="accent1"/>
+          <w:kern w:val="0"/>
+          <w:shd w:val="clear" w:color="auto" w:fill="FFFFFF"/>
+          <w:lang w:eastAsia="en-GB"/>
+          <w14:ligatures w14:val="none"/>
+        </w:rPr>
+        <w:t>soay</w:t>
+      </w:r>
+      <w:proofErr w:type="spellEnd"/>
+      <w:r>
+        <w:rPr>
+          <w:rFonts w:ascii="Times New Roman" w:eastAsia="Times New Roman" w:hAnsi="Times New Roman" w:cs="Times New Roman"/>
+          <w:i/>
+          <w:iCs/>
+          <w:color w:val="4472C4" w:themeColor="accent1"/>
+          <w:kern w:val="0"/>
+          <w:shd w:val="clear" w:color="auto" w:fill="FFFFFF"/>
+          <w:lang w:eastAsia="en-GB"/>
+          <w14:ligatures w14:val="none"/>
+        </w:rPr>
+        <w:t xml:space="preserve"> sheep (Wilson et al., 2007) and ladybird beetles (</w:t>
+      </w:r>
+      <w:proofErr w:type="spellStart"/>
+      <w:r>
+        <w:rPr>
+          <w:rFonts w:ascii="Times New Roman" w:eastAsia="Times New Roman" w:hAnsi="Times New Roman" w:cs="Times New Roman"/>
+          <w:i/>
+          <w:iCs/>
+          <w:color w:val="4472C4" w:themeColor="accent1"/>
+          <w:kern w:val="0"/>
+          <w:shd w:val="clear" w:color="auto" w:fill="FFFFFF"/>
+          <w:lang w:eastAsia="en-GB"/>
+          <w14:ligatures w14:val="none"/>
+        </w:rPr>
+        <w:t>Dmitriew</w:t>
+      </w:r>
+      <w:proofErr w:type="spellEnd"/>
+      <w:r>
+        <w:rPr>
+          <w:rFonts w:ascii="Times New Roman" w:eastAsia="Times New Roman" w:hAnsi="Times New Roman" w:cs="Times New Roman"/>
+          <w:i/>
+          <w:iCs/>
+          <w:color w:val="4472C4" w:themeColor="accent1"/>
+          <w:kern w:val="0"/>
+          <w:shd w:val="clear" w:color="auto" w:fill="FFFFFF"/>
+          <w:lang w:eastAsia="en-GB"/>
+          <w14:ligatures w14:val="none"/>
+        </w:rPr>
+        <w:t xml:space="preserve"> et al., 2010). While the underlying cause of this pattern is not well established, it coincided with changes in the social environment (shared housing). This suggests that perhaps competition for resources (basking sites or food) may orchestrate changes in genetic variation (</w:t>
+      </w:r>
+      <w:proofErr w:type="spellStart"/>
+      <w:r>
+        <w:rPr>
+          <w:rFonts w:ascii="Times New Roman" w:eastAsia="Times New Roman" w:hAnsi="Times New Roman" w:cs="Times New Roman"/>
+          <w:i/>
+          <w:iCs/>
+          <w:color w:val="4472C4" w:themeColor="accent1"/>
+          <w:kern w:val="0"/>
+          <w:shd w:val="clear" w:color="auto" w:fill="FFFFFF"/>
+          <w:lang w:eastAsia="en-GB"/>
+          <w14:ligatures w14:val="none"/>
+        </w:rPr>
+        <w:t>Dmitriew</w:t>
+      </w:r>
+      <w:proofErr w:type="spellEnd"/>
+      <w:r>
+        <w:rPr>
+          <w:rFonts w:ascii="Times New Roman" w:eastAsia="Times New Roman" w:hAnsi="Times New Roman" w:cs="Times New Roman"/>
+          <w:i/>
+          <w:iCs/>
+          <w:color w:val="4472C4" w:themeColor="accent1"/>
+          <w:kern w:val="0"/>
+          <w:shd w:val="clear" w:color="auto" w:fill="FFFFFF"/>
+          <w:lang w:eastAsia="en-GB"/>
+          <w14:ligatures w14:val="none"/>
+        </w:rPr>
+        <w:t xml:space="preserve"> et al., 2010; Hoffmann &amp; </w:t>
+      </w:r>
+      <w:proofErr w:type="spellStart"/>
+      <w:r>
+        <w:rPr>
+          <w:rFonts w:ascii="Times New Roman" w:eastAsia="Times New Roman" w:hAnsi="Times New Roman" w:cs="Times New Roman"/>
+          <w:i/>
+          <w:iCs/>
+          <w:color w:val="4472C4" w:themeColor="accent1"/>
+          <w:kern w:val="0"/>
+          <w:shd w:val="clear" w:color="auto" w:fill="FFFFFF"/>
+          <w:lang w:eastAsia="en-GB"/>
+          <w14:ligatures w14:val="none"/>
+        </w:rPr>
+        <w:t>Merilä</w:t>
+      </w:r>
+      <w:proofErr w:type="spellEnd"/>
+      <w:r>
+        <w:rPr>
+          <w:rFonts w:ascii="Times New Roman" w:eastAsia="Times New Roman" w:hAnsi="Times New Roman" w:cs="Times New Roman"/>
+          <w:i/>
+          <w:iCs/>
+          <w:color w:val="4472C4" w:themeColor="accent1"/>
+          <w:kern w:val="0"/>
+          <w:shd w:val="clear" w:color="auto" w:fill="FFFFFF"/>
+          <w:lang w:eastAsia="en-GB"/>
+          <w14:ligatures w14:val="none"/>
+        </w:rPr>
+        <w:t>, 1999).</w:t>
+      </w:r>
+      <w:r>
+        <w:rPr>
+          <w:rFonts w:ascii="Times New Roman" w:eastAsia="Times New Roman" w:hAnsi="Times New Roman" w:cs="Times New Roman"/>
+          <w:i/>
+          <w:iCs/>
+          <w:color w:val="4472C4" w:themeColor="accent1"/>
+          <w:kern w:val="0"/>
+          <w:shd w:val="clear" w:color="auto" w:fill="FFFFFF"/>
+          <w:lang w:eastAsia="en-GB"/>
+          <w14:ligatures w14:val="none"/>
+        </w:rPr>
         <w:t>”</w:t>
       </w:r>
     </w:p>
@@ -6354,7 +7879,55 @@
           <w:lang w:eastAsia="en-GB"/>
           <w14:ligatures w14:val="none"/>
         </w:rPr>
-        <w:t>The experimental design confounds the effects of socially interacting with other animals, where stress and competition arise, with time after hatching as the housing regime is changed in the middle of the experiment. This makes it impossible to distinguish between effects of timing. This has to be properly dealt with, including a thorough reanalysis of data where data is split in “single cage” and “5 individuals in the cage” data sets analyzed separately. The discussion and results and abstract will need to be rewritten based on these findings. </w:t>
+        <w:t xml:space="preserve">The experimental design confounds the effects of socially interacting with other animals, where stress and competition arise, with time after hatching as the housing regime is changed in the middle of the experiment. This makes it impossible to distinguish between effects of timing. This </w:t>
+      </w:r>
+      <w:proofErr w:type="gramStart"/>
+      <w:r>
+        <w:rPr>
+          <w:rFonts w:ascii="Times New Roman" w:eastAsia="Times New Roman" w:hAnsi="Times New Roman" w:cs="Times New Roman"/>
+          <w:color w:val="000000"/>
+          <w:kern w:val="0"/>
+          <w:shd w:val="clear" w:color="auto" w:fill="FFFFFF"/>
+          <w:lang w:eastAsia="en-GB"/>
+          <w14:ligatures w14:val="none"/>
+        </w:rPr>
+        <w:t>has to</w:t>
+      </w:r>
+      <w:proofErr w:type="gramEnd"/>
+      <w:r>
+        <w:rPr>
+          <w:rFonts w:ascii="Times New Roman" w:eastAsia="Times New Roman" w:hAnsi="Times New Roman" w:cs="Times New Roman"/>
+          <w:color w:val="000000"/>
+          <w:kern w:val="0"/>
+          <w:shd w:val="clear" w:color="auto" w:fill="FFFFFF"/>
+          <w:lang w:eastAsia="en-GB"/>
+          <w14:ligatures w14:val="none"/>
+        </w:rPr>
+        <w:t xml:space="preserve"> be properly dealt with, including a thorough reanalysis of data where data is split in “single cage” and “5 individuals in the cage” data sets </w:t>
+      </w:r>
+      <w:proofErr w:type="spellStart"/>
+      <w:r>
+        <w:rPr>
+          <w:rFonts w:ascii="Times New Roman" w:eastAsia="Times New Roman" w:hAnsi="Times New Roman" w:cs="Times New Roman"/>
+          <w:color w:val="000000"/>
+          <w:kern w:val="0"/>
+          <w:shd w:val="clear" w:color="auto" w:fill="FFFFFF"/>
+          <w:lang w:eastAsia="en-GB"/>
+          <w14:ligatures w14:val="none"/>
+        </w:rPr>
+        <w:t>analyzed</w:t>
+      </w:r>
+      <w:proofErr w:type="spellEnd"/>
+      <w:r>
+        <w:rPr>
+          <w:rFonts w:ascii="Times New Roman" w:eastAsia="Times New Roman" w:hAnsi="Times New Roman" w:cs="Times New Roman"/>
+          <w:color w:val="000000"/>
+          <w:kern w:val="0"/>
+          <w:shd w:val="clear" w:color="auto" w:fill="FFFFFF"/>
+          <w:lang w:eastAsia="en-GB"/>
+          <w14:ligatures w14:val="none"/>
+        </w:rPr>
+        <w:t xml:space="preserve"> separately. The discussion and results and abstract will need to be rewritten based on these findings. </w:t>
       </w:r>
       <w:r>
         <w:rPr>
@@ -6480,8 +8053,9 @@
           <w:lang w:eastAsia="en-GB"/>
           <w14:ligatures w14:val="none"/>
         </w:rPr>
-        <w:t>This result parallels those seen in big horn sheep (Réale et al., 1999), soay sheep (Wilson et al., 2007) and ladybird beetles (Dmitriew et al., 2010). While the underlying cause of this pattern is not well established, it coincided with changes in the social environment (shared housing). This suggests that perhaps competition for resources (basking sites or food) may orchestrate changes in genetic variation (Dmitriew et al., 2010; Hoffmann &amp; Merilä, 1999).</w:t>
-      </w:r>
+        <w:t>This result parallels those seen in big horn sheep (</w:t>
+      </w:r>
+      <w:proofErr w:type="spellStart"/>
       <w:r>
         <w:rPr>
           <w:rFonts w:ascii="Times New Roman" w:eastAsia="Times New Roman" w:hAnsi="Times New Roman" w:cs="Times New Roman"/>
@@ -6493,6 +8067,145 @@
           <w:lang w:eastAsia="en-GB"/>
           <w14:ligatures w14:val="none"/>
         </w:rPr>
+        <w:t>Réale</w:t>
+      </w:r>
+      <w:proofErr w:type="spellEnd"/>
+      <w:r>
+        <w:rPr>
+          <w:rFonts w:ascii="Times New Roman" w:eastAsia="Times New Roman" w:hAnsi="Times New Roman" w:cs="Times New Roman"/>
+          <w:i/>
+          <w:iCs/>
+          <w:color w:val="4472C4" w:themeColor="accent1"/>
+          <w:kern w:val="0"/>
+          <w:shd w:val="clear" w:color="auto" w:fill="FFFFFF"/>
+          <w:lang w:eastAsia="en-GB"/>
+          <w14:ligatures w14:val="none"/>
+        </w:rPr>
+        <w:t xml:space="preserve"> et al., 1999), </w:t>
+      </w:r>
+      <w:proofErr w:type="spellStart"/>
+      <w:r>
+        <w:rPr>
+          <w:rFonts w:ascii="Times New Roman" w:eastAsia="Times New Roman" w:hAnsi="Times New Roman" w:cs="Times New Roman"/>
+          <w:i/>
+          <w:iCs/>
+          <w:color w:val="4472C4" w:themeColor="accent1"/>
+          <w:kern w:val="0"/>
+          <w:shd w:val="clear" w:color="auto" w:fill="FFFFFF"/>
+          <w:lang w:eastAsia="en-GB"/>
+          <w14:ligatures w14:val="none"/>
+        </w:rPr>
+        <w:t>soay</w:t>
+      </w:r>
+      <w:proofErr w:type="spellEnd"/>
+      <w:r>
+        <w:rPr>
+          <w:rFonts w:ascii="Times New Roman" w:eastAsia="Times New Roman" w:hAnsi="Times New Roman" w:cs="Times New Roman"/>
+          <w:i/>
+          <w:iCs/>
+          <w:color w:val="4472C4" w:themeColor="accent1"/>
+          <w:kern w:val="0"/>
+          <w:shd w:val="clear" w:color="auto" w:fill="FFFFFF"/>
+          <w:lang w:eastAsia="en-GB"/>
+          <w14:ligatures w14:val="none"/>
+        </w:rPr>
+        <w:t xml:space="preserve"> sheep (Wilson et al., 2007) and ladybird beetles (</w:t>
+      </w:r>
+      <w:proofErr w:type="spellStart"/>
+      <w:r>
+        <w:rPr>
+          <w:rFonts w:ascii="Times New Roman" w:eastAsia="Times New Roman" w:hAnsi="Times New Roman" w:cs="Times New Roman"/>
+          <w:i/>
+          <w:iCs/>
+          <w:color w:val="4472C4" w:themeColor="accent1"/>
+          <w:kern w:val="0"/>
+          <w:shd w:val="clear" w:color="auto" w:fill="FFFFFF"/>
+          <w:lang w:eastAsia="en-GB"/>
+          <w14:ligatures w14:val="none"/>
+        </w:rPr>
+        <w:t>Dmitriew</w:t>
+      </w:r>
+      <w:proofErr w:type="spellEnd"/>
+      <w:r>
+        <w:rPr>
+          <w:rFonts w:ascii="Times New Roman" w:eastAsia="Times New Roman" w:hAnsi="Times New Roman" w:cs="Times New Roman"/>
+          <w:i/>
+          <w:iCs/>
+          <w:color w:val="4472C4" w:themeColor="accent1"/>
+          <w:kern w:val="0"/>
+          <w:shd w:val="clear" w:color="auto" w:fill="FFFFFF"/>
+          <w:lang w:eastAsia="en-GB"/>
+          <w14:ligatures w14:val="none"/>
+        </w:rPr>
+        <w:t xml:space="preserve"> et al., 2010). While the underlying cause of this pattern is not well established, it coincided with changes in the social environment (shared housing). This suggests that perhaps competition for resources (basking sites or food) may orchestrate changes in genetic variation (</w:t>
+      </w:r>
+      <w:proofErr w:type="spellStart"/>
+      <w:r>
+        <w:rPr>
+          <w:rFonts w:ascii="Times New Roman" w:eastAsia="Times New Roman" w:hAnsi="Times New Roman" w:cs="Times New Roman"/>
+          <w:i/>
+          <w:iCs/>
+          <w:color w:val="4472C4" w:themeColor="accent1"/>
+          <w:kern w:val="0"/>
+          <w:shd w:val="clear" w:color="auto" w:fill="FFFFFF"/>
+          <w:lang w:eastAsia="en-GB"/>
+          <w14:ligatures w14:val="none"/>
+        </w:rPr>
+        <w:t>Dmitriew</w:t>
+      </w:r>
+      <w:proofErr w:type="spellEnd"/>
+      <w:r>
+        <w:rPr>
+          <w:rFonts w:ascii="Times New Roman" w:eastAsia="Times New Roman" w:hAnsi="Times New Roman" w:cs="Times New Roman"/>
+          <w:i/>
+          <w:iCs/>
+          <w:color w:val="4472C4" w:themeColor="accent1"/>
+          <w:kern w:val="0"/>
+          <w:shd w:val="clear" w:color="auto" w:fill="FFFFFF"/>
+          <w:lang w:eastAsia="en-GB"/>
+          <w14:ligatures w14:val="none"/>
+        </w:rPr>
+        <w:t xml:space="preserve"> et al., 2010; Hoffmann &amp; </w:t>
+      </w:r>
+      <w:proofErr w:type="spellStart"/>
+      <w:r>
+        <w:rPr>
+          <w:rFonts w:ascii="Times New Roman" w:eastAsia="Times New Roman" w:hAnsi="Times New Roman" w:cs="Times New Roman"/>
+          <w:i/>
+          <w:iCs/>
+          <w:color w:val="4472C4" w:themeColor="accent1"/>
+          <w:kern w:val="0"/>
+          <w:shd w:val="clear" w:color="auto" w:fill="FFFFFF"/>
+          <w:lang w:eastAsia="en-GB"/>
+          <w14:ligatures w14:val="none"/>
+        </w:rPr>
+        <w:t>Merilä</w:t>
+      </w:r>
+      <w:proofErr w:type="spellEnd"/>
+      <w:r>
+        <w:rPr>
+          <w:rFonts w:ascii="Times New Roman" w:eastAsia="Times New Roman" w:hAnsi="Times New Roman" w:cs="Times New Roman"/>
+          <w:i/>
+          <w:iCs/>
+          <w:color w:val="4472C4" w:themeColor="accent1"/>
+          <w:kern w:val="0"/>
+          <w:shd w:val="clear" w:color="auto" w:fill="FFFFFF"/>
+          <w:lang w:eastAsia="en-GB"/>
+          <w14:ligatures w14:val="none"/>
+        </w:rPr>
+        <w:t>, 1999).</w:t>
+      </w:r>
+      <w:r>
+        <w:rPr>
+          <w:rFonts w:ascii="Times New Roman" w:eastAsia="Times New Roman" w:hAnsi="Times New Roman" w:cs="Times New Roman"/>
+          <w:i/>
+          <w:iCs/>
+          <w:color w:val="4472C4" w:themeColor="accent1"/>
+          <w:kern w:val="0"/>
+          <w:shd w:val="clear" w:color="auto" w:fill="FFFFFF"/>
+          <w:lang w:eastAsia="en-GB"/>
+          <w14:ligatures w14:val="none"/>
+        </w:rPr>
         <w:t>”</w:t>
       </w:r>
     </w:p>
@@ -6622,8 +8335,9 @@
           <w:lang w:val="en-GB" w:eastAsia="en-GB"/>
           <w14:ligatures w14:val="none"/>
         </w:rPr>
-        <w:t xml:space="preserve">The ‘hot’ treatment was exposed to a mean temperature of 29ºC whereas the ‘cold’ treatment was exposed to a mean temperature of 23ºC. Both incubators fluctuated +/- 3ºC over a 24 hour period around these mean temperatures to simulate natural nest site temperature variability. These treatments represent the temperature extremes of natural nest (~ 2 standard deviations above and below the mean - ~27 ºC) sites for L. delicata </w:t>
-      </w:r>
+        <w:t>The ‘hot’ treatment was exposed to a mean temperature of 29ºC whereas the ‘cold’ treatment was exposed to a mean temperature of 23ºC. Both incubators fluctuated +/- 3º</w:t>
+      </w:r>
+      <w:proofErr w:type="spellStart"/>
       <w:r>
         <w:rPr>
           <w:rFonts w:ascii="Times New Roman" w:eastAsia="Times New Roman" w:hAnsi="Times New Roman" w:cs="Times New Roman"/>
@@ -6635,8 +8349,9 @@
           <w:lang w:val="en-GB" w:eastAsia="en-GB"/>
           <w14:ligatures w14:val="none"/>
         </w:rPr>
-        <w:fldChar w:fldCharType="begin"/>
-      </w:r>
+        <w:t>C over</w:t>
+      </w:r>
+      <w:proofErr w:type="spellEnd"/>
       <w:r>
         <w:rPr>
           <w:rFonts w:ascii="Times New Roman" w:eastAsia="Times New Roman" w:hAnsi="Times New Roman" w:cs="Times New Roman"/>
@@ -6648,8 +8363,9 @@
           <w:lang w:val="en-GB" w:eastAsia="en-GB"/>
           <w14:ligatures w14:val="none"/>
         </w:rPr>
-        <w:instrText xml:space="preserve"> ADDIN ZOTERO_ITEM CSL_CITATION {"citationID":"rTQPkXvo","properties":{"formattedCitation":"(Cheetham et al., 2011)","plainCitation":"(Cheetham et al., 2011)","noteIndex":0},"citationItems":[{"id":492,"uris":["http://zotero.org/users/1379426/items/P85KU2YA"],"uri":["http://zotero.org/users/1379426/items/P85KU2YA"],"itemData":{"id":492,"type":"article-journal","abstract":"Abstract Lizards are appropriate organisms to investigate causes and correlates of communal egg laying because their general lack of parental care focuses attention on nest site choice. We field-tested hypotheses associated with nest site choice and communal ...","container-title":"Journal of Zoology","DOI":"10.1111/j.1469-7998.2010.00764.x","issue":"4","language":"English","page":"234–242","title":"Embryonic mortality as a cost of communal nesting in the delicate skink","volume":"283","author":[{"family":"Cheetham","given":"E"},{"family":"Doody","given":"J S"},{"family":"Stewart","given":"B"},{"family":"Harlow","given":"P"}],"issued":{"date-parts":[["2011",4]]}}}],"schema":"https://github.com/citation-style-language/schema/raw/master/csl-citation.json"} </w:instrText>
-      </w:r>
+        <w:t xml:space="preserve"> a </w:t>
+      </w:r>
+      <w:proofErr w:type="gramStart"/>
       <w:r>
         <w:rPr>
           <w:rFonts w:ascii="Times New Roman" w:eastAsia="Times New Roman" w:hAnsi="Times New Roman" w:cs="Times New Roman"/>
@@ -6661,8 +8377,9 @@
           <w:lang w:val="en-GB" w:eastAsia="en-GB"/>
           <w14:ligatures w14:val="none"/>
         </w:rPr>
-        <w:fldChar w:fldCharType="separate"/>
-      </w:r>
+        <w:t>24 hour</w:t>
+      </w:r>
+      <w:proofErr w:type="gramEnd"/>
       <w:r>
         <w:rPr>
           <w:rFonts w:ascii="Times New Roman" w:eastAsia="Times New Roman" w:hAnsi="Times New Roman" w:cs="Times New Roman"/>
@@ -6674,8 +8391,9 @@
           <w:lang w:val="en-GB" w:eastAsia="en-GB"/>
           <w14:ligatures w14:val="none"/>
         </w:rPr>
-        <w:t>(Cheetham et al., 2011)</w:t>
-      </w:r>
+        <w:t xml:space="preserve"> period around these mean temperatures to simulate natural nest site temperature variability. These treatments represent the temperature extremes of natural nest (~ 2 standard deviations above and below the mean - ~27 ºC) sites for L. </w:t>
+      </w:r>
+      <w:proofErr w:type="spellStart"/>
       <w:r>
         <w:rPr>
           <w:rFonts w:ascii="Times New Roman" w:eastAsia="Times New Roman" w:hAnsi="Times New Roman" w:cs="Times New Roman"/>
@@ -6684,103 +8402,12 @@
           <w:color w:val="4472C4" w:themeColor="accent1"/>
           <w:kern w:val="0"/>
           <w:shd w:val="clear" w:color="auto" w:fill="FFFFFF"/>
-          <w:lang w:eastAsia="en-GB"/>
-          <w14:ligatures w14:val="none"/>
-        </w:rPr>
-        <w:fldChar w:fldCharType="end"/>
-      </w:r>
-      <w:r>
-        <w:rPr>
-          <w:rFonts w:ascii="Times New Roman" w:eastAsia="Times New Roman" w:hAnsi="Times New Roman" w:cs="Times New Roman"/>
-          <w:color w:val="4472C4" w:themeColor="accent1"/>
-          <w:kern w:val="0"/>
-          <w:shd w:val="clear" w:color="auto" w:fill="FFFFFF"/>
           <w:lang w:val="en-GB" w:eastAsia="en-GB"/>
           <w14:ligatures w14:val="none"/>
         </w:rPr>
-        <w:t>.</w:t>
-      </w:r>
-      <w:r>
-        <w:rPr>
-          <w:rFonts w:ascii="Times New Roman" w:eastAsia="Times New Roman" w:hAnsi="Times New Roman" w:cs="Times New Roman"/>
-          <w:color w:val="4472C4" w:themeColor="accent1"/>
-          <w:kern w:val="0"/>
-          <w:shd w:val="clear" w:color="auto" w:fill="FFFFFF"/>
-          <w:lang w:val="en-GB" w:eastAsia="en-GB"/>
-          <w14:ligatures w14:val="none"/>
-        </w:rPr>
-        <w:t>”</w:t>
-      </w:r>
-    </w:p>
-    <w:p>
-      <w:pPr>
-        <w:rPr>
-          <w:rFonts w:ascii="Times New Roman" w:eastAsia="Times New Roman" w:hAnsi="Times New Roman" w:cs="Times New Roman"/>
-          <w:color w:val="4472C4" w:themeColor="accent1"/>
-          <w:kern w:val="0"/>
-          <w:shd w:val="clear" w:color="auto" w:fill="FFFFFF"/>
-          <w:lang w:val="en-GB" w:eastAsia="en-GB"/>
-          <w14:ligatures w14:val="none"/>
-        </w:rPr>
-      </w:pPr>
-    </w:p>
-    <w:p>
-      <w:pPr>
-        <w:rPr>
-          <w:rFonts w:ascii="Times New Roman" w:eastAsia="Times New Roman" w:hAnsi="Times New Roman" w:cs="Times New Roman"/>
-          <w:color w:val="4472C4" w:themeColor="accent1"/>
-          <w:kern w:val="0"/>
-          <w:shd w:val="clear" w:color="auto" w:fill="FFFFFF"/>
-          <w:lang w:eastAsia="en-GB"/>
-          <w14:ligatures w14:val="none"/>
-        </w:rPr>
-      </w:pPr>
-      <w:r>
-        <w:rPr>
-          <w:rFonts w:ascii="Times New Roman" w:eastAsia="Times New Roman" w:hAnsi="Times New Roman" w:cs="Times New Roman"/>
-          <w:color w:val="4472C4" w:themeColor="accent1"/>
-          <w:kern w:val="0"/>
-          <w:shd w:val="clear" w:color="auto" w:fill="FFFFFF"/>
-          <w:lang w:eastAsia="en-GB"/>
-          <w14:ligatures w14:val="none"/>
-        </w:rPr>
-        <w:t>It is difficult to compare whether these are extreme relative to other species in the literature given the very different thermal experiences of each species. We have now added more clarity around this point in the methods:</w:t>
-      </w:r>
-    </w:p>
-    <w:p>
-      <w:pPr>
-        <w:rPr>
-          <w:rFonts w:ascii="Times New Roman" w:eastAsia="Times New Roman" w:hAnsi="Times New Roman" w:cs="Times New Roman"/>
-          <w:color w:val="4472C4" w:themeColor="accent1"/>
-          <w:kern w:val="0"/>
-          <w:shd w:val="clear" w:color="auto" w:fill="FFFFFF"/>
-          <w:lang w:eastAsia="en-GB"/>
-          <w14:ligatures w14:val="none"/>
-        </w:rPr>
-      </w:pPr>
-    </w:p>
-    <w:p>
-      <w:pPr>
-        <w:rPr>
-          <w:rFonts w:ascii="Times New Roman" w:eastAsia="Times New Roman" w:hAnsi="Times New Roman" w:cs="Times New Roman"/>
-          <w:color w:val="4472C4" w:themeColor="accent1"/>
-          <w:kern w:val="0"/>
-          <w:shd w:val="clear" w:color="auto" w:fill="FFFFFF"/>
-          <w:lang w:eastAsia="en-GB"/>
-          <w14:ligatures w14:val="none"/>
-        </w:rPr>
-      </w:pPr>
-      <w:r>
-        <w:rPr>
-          <w:rFonts w:ascii="Times New Roman" w:eastAsia="Times New Roman" w:hAnsi="Times New Roman" w:cs="Times New Roman"/>
-          <w:color w:val="4472C4" w:themeColor="accent1"/>
-          <w:kern w:val="0"/>
-          <w:shd w:val="clear" w:color="auto" w:fill="FFFFFF"/>
-          <w:lang w:eastAsia="en-GB"/>
-          <w14:ligatures w14:val="none"/>
-        </w:rPr>
-        <w:t>“</w:t>
-      </w:r>
+        <w:t>delicata</w:t>
+      </w:r>
+      <w:proofErr w:type="spellEnd"/>
       <w:r>
         <w:rPr>
           <w:rFonts w:ascii="Times New Roman" w:eastAsia="Times New Roman" w:hAnsi="Times New Roman" w:cs="Times New Roman"/>
@@ -6789,10 +8416,208 @@
           <w:color w:val="4472C4" w:themeColor="accent1"/>
           <w:kern w:val="0"/>
           <w:shd w:val="clear" w:color="auto" w:fill="FFFFFF"/>
-          <w:lang w:eastAsia="en-GB"/>
-          <w14:ligatures w14:val="none"/>
-        </w:rPr>
-        <w:t>We chose these temperatures because were expect thermal environments to become more extreme and variable in the future making it of interest in knowing how the expression of genetic variation is likely to manifest in abnormal thermal conditions. While it is challenging to determine if an environment is ‘stressful’ or not without data on egg mortality (Roelofs, Morgan et al. 2010), we viewed this as atypical of what is commonly encountered in nature.</w:t>
+          <w:lang w:val="en-GB" w:eastAsia="en-GB"/>
+          <w14:ligatures w14:val="none"/>
+        </w:rPr>
+        <w:t xml:space="preserve"> </w:t>
+      </w:r>
+      <w:r>
+        <w:rPr>
+          <w:rFonts w:ascii="Times New Roman" w:eastAsia="Times New Roman" w:hAnsi="Times New Roman" w:cs="Times New Roman"/>
+          <w:i/>
+          <w:iCs/>
+          <w:color w:val="4472C4" w:themeColor="accent1"/>
+          <w:kern w:val="0"/>
+          <w:shd w:val="clear" w:color="auto" w:fill="FFFFFF"/>
+          <w:lang w:val="en-GB" w:eastAsia="en-GB"/>
+          <w14:ligatures w14:val="none"/>
+        </w:rPr>
+        <w:fldChar w:fldCharType="begin"/>
+      </w:r>
+      <w:r>
+        <w:rPr>
+          <w:rFonts w:ascii="Times New Roman" w:eastAsia="Times New Roman" w:hAnsi="Times New Roman" w:cs="Times New Roman"/>
+          <w:i/>
+          <w:iCs/>
+          <w:color w:val="4472C4" w:themeColor="accent1"/>
+          <w:kern w:val="0"/>
+          <w:shd w:val="clear" w:color="auto" w:fill="FFFFFF"/>
+          <w:lang w:val="en-GB" w:eastAsia="en-GB"/>
+          <w14:ligatures w14:val="none"/>
+        </w:rPr>
+        <w:instrText xml:space="preserve"> ADDIN ZOTERO_ITEM CSL_CITATION {"citationID":"rTQPkXvo","properties":{"formattedCitation":"(Cheetham et al., 2011)","plainCitation":"(Cheetham et al., 2011)","noteIndex":0},"citationItems":[{"id":492,"uris":["http://zotero.org/users/1379426/items/P85KU2YA"],"uri":["http://zotero.org/users/1379426/items/P85KU2YA"],"itemData":{"id":492,"type":"article-journal","abstract":"Abstract Lizards are appropriate organisms to investigate causes and correlates of communal egg laying because their general lack of parental care focuses attention on nest site choice. We field-tested hypotheses associated with nest site choice and communal ...","container-title":"Journal of Zoology","DOI":"10.1111/j.1469-7998.2010.00764.x","issue":"4","language":"English","page":"234–242","title":"Embryonic mortality as a cost of communal nesting in the delicate skink","volume":"283","author":[{"family":"Cheetham","given":"E"},{"family":"Doody","given":"J S"},{"family":"Stewart","given":"B"},{"family":"Harlow","given":"P"}],"issued":{"date-parts":[["2011",4]]}}}],"schema":"https://github.com/citation-style-language/schema/raw/master/csl-citation.json"} </w:instrText>
+      </w:r>
+      <w:r>
+        <w:rPr>
+          <w:rFonts w:ascii="Times New Roman" w:eastAsia="Times New Roman" w:hAnsi="Times New Roman" w:cs="Times New Roman"/>
+          <w:i/>
+          <w:iCs/>
+          <w:color w:val="4472C4" w:themeColor="accent1"/>
+          <w:kern w:val="0"/>
+          <w:shd w:val="clear" w:color="auto" w:fill="FFFFFF"/>
+          <w:lang w:val="en-GB" w:eastAsia="en-GB"/>
+          <w14:ligatures w14:val="none"/>
+        </w:rPr>
+        <w:fldChar w:fldCharType="separate"/>
+      </w:r>
+      <w:r>
+        <w:rPr>
+          <w:rFonts w:ascii="Times New Roman" w:eastAsia="Times New Roman" w:hAnsi="Times New Roman" w:cs="Times New Roman"/>
+          <w:i/>
+          <w:iCs/>
+          <w:color w:val="4472C4" w:themeColor="accent1"/>
+          <w:kern w:val="0"/>
+          <w:shd w:val="clear" w:color="auto" w:fill="FFFFFF"/>
+          <w:lang w:val="en-GB" w:eastAsia="en-GB"/>
+          <w14:ligatures w14:val="none"/>
+        </w:rPr>
+        <w:t>(Cheetham et al., 2011)</w:t>
+      </w:r>
+      <w:r>
+        <w:rPr>
+          <w:rFonts w:ascii="Times New Roman" w:eastAsia="Times New Roman" w:hAnsi="Times New Roman" w:cs="Times New Roman"/>
+          <w:i/>
+          <w:iCs/>
+          <w:color w:val="4472C4" w:themeColor="accent1"/>
+          <w:kern w:val="0"/>
+          <w:shd w:val="clear" w:color="auto" w:fill="FFFFFF"/>
+          <w:lang w:eastAsia="en-GB"/>
+          <w14:ligatures w14:val="none"/>
+        </w:rPr>
+        <w:fldChar w:fldCharType="end"/>
+      </w:r>
+      <w:r>
+        <w:rPr>
+          <w:rFonts w:ascii="Times New Roman" w:eastAsia="Times New Roman" w:hAnsi="Times New Roman" w:cs="Times New Roman"/>
+          <w:color w:val="4472C4" w:themeColor="accent1"/>
+          <w:kern w:val="0"/>
+          <w:shd w:val="clear" w:color="auto" w:fill="FFFFFF"/>
+          <w:lang w:val="en-GB" w:eastAsia="en-GB"/>
+          <w14:ligatures w14:val="none"/>
+        </w:rPr>
+        <w:t>.</w:t>
+      </w:r>
+      <w:r>
+        <w:rPr>
+          <w:rFonts w:ascii="Times New Roman" w:eastAsia="Times New Roman" w:hAnsi="Times New Roman" w:cs="Times New Roman"/>
+          <w:color w:val="4472C4" w:themeColor="accent1"/>
+          <w:kern w:val="0"/>
+          <w:shd w:val="clear" w:color="auto" w:fill="FFFFFF"/>
+          <w:lang w:val="en-GB" w:eastAsia="en-GB"/>
+          <w14:ligatures w14:val="none"/>
+        </w:rPr>
+        <w:t>”</w:t>
+      </w:r>
+    </w:p>
+    <w:p>
+      <w:pPr>
+        <w:rPr>
+          <w:rFonts w:ascii="Times New Roman" w:eastAsia="Times New Roman" w:hAnsi="Times New Roman" w:cs="Times New Roman"/>
+          <w:color w:val="4472C4" w:themeColor="accent1"/>
+          <w:kern w:val="0"/>
+          <w:shd w:val="clear" w:color="auto" w:fill="FFFFFF"/>
+          <w:lang w:val="en-GB" w:eastAsia="en-GB"/>
+          <w14:ligatures w14:val="none"/>
+        </w:rPr>
+      </w:pPr>
+    </w:p>
+    <w:p>
+      <w:pPr>
+        <w:rPr>
+          <w:rFonts w:ascii="Times New Roman" w:eastAsia="Times New Roman" w:hAnsi="Times New Roman" w:cs="Times New Roman"/>
+          <w:color w:val="4472C4" w:themeColor="accent1"/>
+          <w:kern w:val="0"/>
+          <w:shd w:val="clear" w:color="auto" w:fill="FFFFFF"/>
+          <w:lang w:eastAsia="en-GB"/>
+          <w14:ligatures w14:val="none"/>
+        </w:rPr>
+      </w:pPr>
+      <w:r>
+        <w:rPr>
+          <w:rFonts w:ascii="Times New Roman" w:eastAsia="Times New Roman" w:hAnsi="Times New Roman" w:cs="Times New Roman"/>
+          <w:color w:val="4472C4" w:themeColor="accent1"/>
+          <w:kern w:val="0"/>
+          <w:shd w:val="clear" w:color="auto" w:fill="FFFFFF"/>
+          <w:lang w:eastAsia="en-GB"/>
+          <w14:ligatures w14:val="none"/>
+        </w:rPr>
+        <w:t>It is difficult to compare whether these are extreme relative to other species in the literature given the very different thermal experiences of each species. We have now added more clarity around this point in the methods:</w:t>
+      </w:r>
+    </w:p>
+    <w:p>
+      <w:pPr>
+        <w:rPr>
+          <w:rFonts w:ascii="Times New Roman" w:eastAsia="Times New Roman" w:hAnsi="Times New Roman" w:cs="Times New Roman"/>
+          <w:color w:val="4472C4" w:themeColor="accent1"/>
+          <w:kern w:val="0"/>
+          <w:shd w:val="clear" w:color="auto" w:fill="FFFFFF"/>
+          <w:lang w:eastAsia="en-GB"/>
+          <w14:ligatures w14:val="none"/>
+        </w:rPr>
+      </w:pPr>
+    </w:p>
+    <w:p>
+      <w:pPr>
+        <w:rPr>
+          <w:rFonts w:ascii="Times New Roman" w:eastAsia="Times New Roman" w:hAnsi="Times New Roman" w:cs="Times New Roman"/>
+          <w:color w:val="4472C4" w:themeColor="accent1"/>
+          <w:kern w:val="0"/>
+          <w:shd w:val="clear" w:color="auto" w:fill="FFFFFF"/>
+          <w:lang w:eastAsia="en-GB"/>
+          <w14:ligatures w14:val="none"/>
+        </w:rPr>
+      </w:pPr>
+      <w:r>
+        <w:rPr>
+          <w:rFonts w:ascii="Times New Roman" w:eastAsia="Times New Roman" w:hAnsi="Times New Roman" w:cs="Times New Roman"/>
+          <w:color w:val="4472C4" w:themeColor="accent1"/>
+          <w:kern w:val="0"/>
+          <w:shd w:val="clear" w:color="auto" w:fill="FFFFFF"/>
+          <w:lang w:eastAsia="en-GB"/>
+          <w14:ligatures w14:val="none"/>
+        </w:rPr>
+        <w:t>“</w:t>
+      </w:r>
+      <w:r>
+        <w:rPr>
+          <w:rFonts w:ascii="Times New Roman" w:eastAsia="Times New Roman" w:hAnsi="Times New Roman" w:cs="Times New Roman"/>
+          <w:i/>
+          <w:iCs/>
+          <w:color w:val="4472C4" w:themeColor="accent1"/>
+          <w:kern w:val="0"/>
+          <w:shd w:val="clear" w:color="auto" w:fill="FFFFFF"/>
+          <w:lang w:eastAsia="en-GB"/>
+          <w14:ligatures w14:val="none"/>
+        </w:rPr>
+        <w:t>We chose these temperatures because were expect thermal environments to become more extreme and variable in the future making it of interest in knowing how the expression of genetic variation is likely to manifest in abnormal thermal conditions. While it is challenging to determine if an environment is ‘stressful’ or not without data on egg mortality (</w:t>
+      </w:r>
+      <w:proofErr w:type="spellStart"/>
+      <w:r>
+        <w:rPr>
+          <w:rFonts w:ascii="Times New Roman" w:eastAsia="Times New Roman" w:hAnsi="Times New Roman" w:cs="Times New Roman"/>
+          <w:i/>
+          <w:iCs/>
+          <w:color w:val="4472C4" w:themeColor="accent1"/>
+          <w:kern w:val="0"/>
+          <w:shd w:val="clear" w:color="auto" w:fill="FFFFFF"/>
+          <w:lang w:eastAsia="en-GB"/>
+          <w14:ligatures w14:val="none"/>
+        </w:rPr>
+        <w:t>Roelofs</w:t>
+      </w:r>
+      <w:proofErr w:type="spellEnd"/>
+      <w:r>
+        <w:rPr>
+          <w:rFonts w:ascii="Times New Roman" w:eastAsia="Times New Roman" w:hAnsi="Times New Roman" w:cs="Times New Roman"/>
+          <w:i/>
+          <w:iCs/>
+          <w:color w:val="4472C4" w:themeColor="accent1"/>
+          <w:kern w:val="0"/>
+          <w:shd w:val="clear" w:color="auto" w:fill="FFFFFF"/>
+          <w:lang w:eastAsia="en-GB"/>
+          <w14:ligatures w14:val="none"/>
+        </w:rPr>
+        <w:t>, Morgan et al. 2010), we viewed this as atypical of what is commonly encountered in nature.</w:t>
       </w:r>
       <w:r>
         <w:rPr>
@@ -6841,7 +8666,31 @@
           <w14:ligatures w14:val="none"/>
         </w:rPr>
         <w:lastRenderedPageBreak/>
-        <w:t>The presence of less than 1% multiple paternity could potentially give rise to spurious patterns in the animal model, it would be great to investigate if omitting these outliers change the findings. </w:t>
+        <w:t xml:space="preserve">The presence of less than 1% multiple </w:t>
+      </w:r>
+      <w:proofErr w:type="gramStart"/>
+      <w:r>
+        <w:rPr>
+          <w:rFonts w:ascii="Times New Roman" w:eastAsia="Times New Roman" w:hAnsi="Times New Roman" w:cs="Times New Roman"/>
+          <w:color w:val="000000"/>
+          <w:kern w:val="0"/>
+          <w:shd w:val="clear" w:color="auto" w:fill="FFFFFF"/>
+          <w:lang w:eastAsia="en-GB"/>
+          <w14:ligatures w14:val="none"/>
+        </w:rPr>
+        <w:t>paternity</w:t>
+      </w:r>
+      <w:proofErr w:type="gramEnd"/>
+      <w:r>
+        <w:rPr>
+          <w:rFonts w:ascii="Times New Roman" w:eastAsia="Times New Roman" w:hAnsi="Times New Roman" w:cs="Times New Roman"/>
+          <w:color w:val="000000"/>
+          <w:kern w:val="0"/>
+          <w:shd w:val="clear" w:color="auto" w:fill="FFFFFF"/>
+          <w:lang w:eastAsia="en-GB"/>
+          <w14:ligatures w14:val="none"/>
+        </w:rPr>
+        <w:t xml:space="preserve"> could potentially give rise to spurious patterns in the animal model, it would be great to investigate if omitting these outliers change the findings. </w:t>
       </w:r>
       <w:r>
         <w:rPr>
@@ -7132,7 +8981,21 @@
           <w:lang w:eastAsia="en-GB"/>
           <w14:ligatures w14:val="none"/>
         </w:rPr>
-        <w:t>On average, additive genetic variance, maternal effects and heritability were higher in hot developmental temperature treatment, however these differences were not statistically significant</w:t>
+        <w:t xml:space="preserve">On average, additive genetic variance, maternal effects and heritability were higher in hot developmental temperature treatment, however these differences were not statistically </w:t>
+      </w:r>
+      <w:proofErr w:type="gramStart"/>
+      <w:r>
+        <w:rPr>
+          <w:rFonts w:ascii="Times New Roman" w:eastAsia="Times New Roman" w:hAnsi="Times New Roman" w:cs="Times New Roman"/>
+          <w:i/>
+          <w:iCs/>
+          <w:color w:val="4472C4" w:themeColor="accent1"/>
+          <w:kern w:val="0"/>
+          <w:shd w:val="clear" w:color="auto" w:fill="FFFFFF"/>
+          <w:lang w:eastAsia="en-GB"/>
+          <w14:ligatures w14:val="none"/>
+        </w:rPr>
+        <w:t>significant</w:t>
       </w:r>
       <w:r>
         <w:rPr>
@@ -7145,6 +9008,7 @@
         </w:rPr>
         <w:t>”</w:t>
       </w:r>
+      <w:proofErr w:type="gramEnd"/>
     </w:p>
     <w:p>
       <w:pPr>
@@ -7221,7 +9085,31 @@
           <w:lang w:eastAsia="en-GB"/>
           <w14:ligatures w14:val="none"/>
         </w:rPr>
-        <w:t xml:space="preserve"> It is true that we do not know the mechanisms driving the increase (e.g, something intrinsic vs social housing), but it did increase with age. Either way, we agree this needs clarification and we have now modified as follows:</w:t>
+        <w:t xml:space="preserve"> It is true that we do not know the mechanisms driving the increase (</w:t>
+      </w:r>
+      <w:proofErr w:type="spellStart"/>
+      <w:r>
+        <w:rPr>
+          <w:rFonts w:ascii="Times New Roman" w:eastAsia="Times New Roman" w:hAnsi="Times New Roman" w:cs="Times New Roman"/>
+          <w:color w:val="4472C4" w:themeColor="accent1"/>
+          <w:kern w:val="0"/>
+          <w:shd w:val="clear" w:color="auto" w:fill="FFFFFF"/>
+          <w:lang w:eastAsia="en-GB"/>
+          <w14:ligatures w14:val="none"/>
+        </w:rPr>
+        <w:t>e.g</w:t>
+      </w:r>
+      <w:proofErr w:type="spellEnd"/>
+      <w:r>
+        <w:rPr>
+          <w:rFonts w:ascii="Times New Roman" w:eastAsia="Times New Roman" w:hAnsi="Times New Roman" w:cs="Times New Roman"/>
+          <w:color w:val="4472C4" w:themeColor="accent1"/>
+          <w:kern w:val="0"/>
+          <w:shd w:val="clear" w:color="auto" w:fill="FFFFFF"/>
+          <w:lang w:eastAsia="en-GB"/>
+          <w14:ligatures w14:val="none"/>
+        </w:rPr>
+        <w:t>, something intrinsic vs social housing), but it did increase with age. Either way, we agree this needs clarification and we have now modified as follows:</w:t>
       </w:r>
     </w:p>
     <w:p>
@@ -7268,7 +9156,21 @@
           <w:lang w:eastAsia="en-GB"/>
           <w14:ligatures w14:val="none"/>
         </w:rPr>
-        <w:t>Heritability increased with age, whereas maternal effects decreased upon hatching but increased again at a later age which could be driven by social competition or intrinsic changes in the expression of variation as animals growth</w:t>
+        <w:t xml:space="preserve">Heritability increased with age, whereas maternal effects decreased upon hatching but increased again at a later age which could be driven by social competition or intrinsic changes in the expression of variation as animals </w:t>
+      </w:r>
+      <w:proofErr w:type="gramStart"/>
+      <w:r>
+        <w:rPr>
+          <w:rFonts w:ascii="Times New Roman" w:eastAsia="Times New Roman" w:hAnsi="Times New Roman" w:cs="Times New Roman"/>
+          <w:i/>
+          <w:iCs/>
+          <w:color w:val="4472C4" w:themeColor="accent1"/>
+          <w:kern w:val="0"/>
+          <w:shd w:val="clear" w:color="auto" w:fill="FFFFFF"/>
+          <w:lang w:eastAsia="en-GB"/>
+          <w14:ligatures w14:val="none"/>
+        </w:rPr>
+        <w:t>growth</w:t>
       </w:r>
       <w:r>
         <w:rPr>
@@ -7281,6 +9183,7 @@
         </w:rPr>
         <w:t>”</w:t>
       </w:r>
+      <w:proofErr w:type="gramEnd"/>
     </w:p>
     <w:p>
       <w:pPr>
@@ -7669,8 +9572,9 @@
           <w:lang w:val="en-GB" w:eastAsia="en-GB"/>
           <w14:ligatures w14:val="none"/>
         </w:rPr>
-        <w:t>Regardless, phenotypic plasticity represents a promising immediate solution for threatened populations by allowing them to better track adaptive optima and persist providing the population experiences environmental conditions they have experienced in the past</w:t>
-      </w:r>
+        <w:t xml:space="preserve">Regardless, phenotypic plasticity represents a promising immediate solution for threatened populations by allowing them to better track adaptive optima and persist providing the population experiences environmental conditions they have experienced in the </w:t>
+      </w:r>
+      <w:proofErr w:type="gramStart"/>
       <w:r>
         <w:rPr>
           <w:rFonts w:ascii="Times New Roman" w:eastAsia="Times New Roman" w:hAnsi="Times New Roman" w:cs="Times New Roman"/>
@@ -7682,8 +9586,22 @@
           <w:lang w:val="en-GB" w:eastAsia="en-GB"/>
           <w14:ligatures w14:val="none"/>
         </w:rPr>
+        <w:t>past</w:t>
+      </w:r>
+      <w:r>
+        <w:rPr>
+          <w:rFonts w:ascii="Times New Roman" w:eastAsia="Times New Roman" w:hAnsi="Times New Roman" w:cs="Times New Roman"/>
+          <w:i/>
+          <w:iCs/>
+          <w:color w:val="4472C4" w:themeColor="accent1"/>
+          <w:kern w:val="0"/>
+          <w:shd w:val="clear" w:color="auto" w:fill="FFFFFF"/>
+          <w:lang w:val="en-GB" w:eastAsia="en-GB"/>
+          <w14:ligatures w14:val="none"/>
+        </w:rPr>
         <w:t>”</w:t>
       </w:r>
+      <w:proofErr w:type="gramEnd"/>
       <w:r>
         <w:rPr>
           <w:rFonts w:ascii="Times New Roman" w:eastAsia="Times New Roman" w:hAnsi="Times New Roman" w:cs="Times New Roman"/>
@@ -7761,6 +9679,7 @@
           <w:bCs/>
           <w:color w:val="4472C4" w:themeColor="accent1"/>
           <w:kern w:val="0"/>
+          <w:highlight w:val="yellow"/>
           <w:shd w:val="clear" w:color="auto" w:fill="FFFFFF"/>
           <w:lang w:eastAsia="en-GB"/>
           <w14:ligatures w14:val="none"/>
@@ -7927,7 +9846,31 @@
           <w:lang w:eastAsia="en-GB"/>
           <w14:ligatures w14:val="none"/>
         </w:rPr>
-        <w:t>Include a discussion on how extreme the temperatures are in the experiment (e.g. in SDs or other measure that enables standardized comparisons), why these temperatures were deemed interesting, and how they are likely to affect the outcome in terms of release of additive genetic variation. </w:t>
+        <w:t>Include a discussion on how extreme the temperatures are in the experiment (</w:t>
+      </w:r>
+      <w:proofErr w:type="gramStart"/>
+      <w:r>
+        <w:rPr>
+          <w:rFonts w:ascii="Times New Roman" w:eastAsia="Times New Roman" w:hAnsi="Times New Roman" w:cs="Times New Roman"/>
+          <w:color w:val="000000"/>
+          <w:kern w:val="0"/>
+          <w:shd w:val="clear" w:color="auto" w:fill="FFFFFF"/>
+          <w:lang w:eastAsia="en-GB"/>
+          <w14:ligatures w14:val="none"/>
+        </w:rPr>
+        <w:t>e.g.</w:t>
+      </w:r>
+      <w:proofErr w:type="gramEnd"/>
+      <w:r>
+        <w:rPr>
+          <w:rFonts w:ascii="Times New Roman" w:eastAsia="Times New Roman" w:hAnsi="Times New Roman" w:cs="Times New Roman"/>
+          <w:color w:val="000000"/>
+          <w:kern w:val="0"/>
+          <w:shd w:val="clear" w:color="auto" w:fill="FFFFFF"/>
+          <w:lang w:eastAsia="en-GB"/>
+          <w14:ligatures w14:val="none"/>
+        </w:rPr>
+        <w:t xml:space="preserve"> in SDs or other measure that enables standardized comparisons), why these temperatures were deemed interesting, and how they are likely to affect the outcome in terms of release of additive genetic variation. </w:t>
       </w:r>
       <w:r>
         <w:rPr>
@@ -8154,8 +10097,9 @@
           <w:lang w:val="en-GB" w:eastAsia="en-GB"/>
           <w14:ligatures w14:val="none"/>
         </w:rPr>
-        <w:t xml:space="preserve">These treatments represent the temperature extremes of natural nest (~ 2 standard deviations above and below the mean - ~27 ºC) sites for L. delicata </w:t>
-      </w:r>
+        <w:t xml:space="preserve">These treatments represent the temperature extremes of natural nest (~ 2 standard deviations above and below the mean - ~27 ºC) sites for L. </w:t>
+      </w:r>
+      <w:proofErr w:type="spellStart"/>
       <w:r>
         <w:rPr>
           <w:rFonts w:ascii="Times New Roman" w:eastAsia="Times New Roman" w:hAnsi="Times New Roman" w:cs="Times New Roman"/>
@@ -8167,8 +10111,9 @@
           <w:lang w:val="en-GB" w:eastAsia="en-GB"/>
           <w14:ligatures w14:val="none"/>
         </w:rPr>
-        <w:fldChar w:fldCharType="begin"/>
-      </w:r>
+        <w:t>delicata</w:t>
+      </w:r>
+      <w:proofErr w:type="spellEnd"/>
       <w:r>
         <w:rPr>
           <w:rFonts w:ascii="Times New Roman" w:eastAsia="Times New Roman" w:hAnsi="Times New Roman" w:cs="Times New Roman"/>
@@ -8180,7 +10125,7 @@
           <w:lang w:val="en-GB" w:eastAsia="en-GB"/>
           <w14:ligatures w14:val="none"/>
         </w:rPr>
-        <w:instrText xml:space="preserve"> ADDIN ZOTERO_ITEM CSL_CITATION {"citationID":"rTQPkXvo","properties":{"formattedCitation":"(Cheetham et al., 2011)","plainCitation":"(Cheetham et al., 2011)","noteIndex":0},"citationItems":[{"id":492,"uris":["http://zotero.org/users/1379426/items/P85KU2YA"],"uri":["http://zotero.org/users/1379426/items/P85KU2YA"],"itemData":{"id":492,"type":"article-journal","abstract":"Abstract Lizards are appropriate organisms to investigate causes and correlates of communal egg laying because their general lack of parental care focuses attention on nest site choice. We field-tested hypotheses associated with nest site choice and communal ...","container-title":"Journal of Zoology","DOI":"10.1111/j.1469-7998.2010.00764.x","issue":"4","language":"English","page":"234–242","title":"Embryonic mortality as a cost of communal nesting in the delicate skink","volume":"283","author":[{"family":"Cheetham","given":"E"},{"family":"Doody","given":"J S"},{"family":"Stewart","given":"B"},{"family":"Harlow","given":"P"}],"issued":{"date-parts":[["2011",4]]}}}],"schema":"https://github.com/citation-style-language/schema/raw/master/csl-citation.json"} </w:instrText>
+        <w:t xml:space="preserve"> </w:t>
       </w:r>
       <w:r>
         <w:rPr>
@@ -8193,7 +10138,7 @@
           <w:lang w:val="en-GB" w:eastAsia="en-GB"/>
           <w14:ligatures w14:val="none"/>
         </w:rPr>
-        <w:fldChar w:fldCharType="separate"/>
+        <w:fldChar w:fldCharType="begin"/>
       </w:r>
       <w:r>
         <w:rPr>
@@ -8206,7 +10151,7 @@
           <w:lang w:val="en-GB" w:eastAsia="en-GB"/>
           <w14:ligatures w14:val="none"/>
         </w:rPr>
-        <w:t>(Cheetham et al., 2011)</w:t>
+        <w:instrText xml:space="preserve"> ADDIN ZOTERO_ITEM CSL_CITATION {"citationID":"rTQPkXvo","properties":{"formattedCitation":"(Cheetham et al., 2011)","plainCitation":"(Cheetham et al., 2011)","noteIndex":0},"citationItems":[{"id":492,"uris":["http://zotero.org/users/1379426/items/P85KU2YA"],"uri":["http://zotero.org/users/1379426/items/P85KU2YA"],"itemData":{"id":492,"type":"article-journal","abstract":"Abstract Lizards are appropriate organisms to investigate causes and correlates of communal egg laying because their general lack of parental care focuses attention on nest site choice. We field-tested hypotheses associated with nest site choice and communal ...","container-title":"Journal of Zoology","DOI":"10.1111/j.1469-7998.2010.00764.x","issue":"4","language":"English","page":"234–242","title":"Embryonic mortality as a cost of communal nesting in the delicate skink","volume":"283","author":[{"family":"Cheetham","given":"E"},{"family":"Doody","given":"J S"},{"family":"Stewart","given":"B"},{"family":"Harlow","given":"P"}],"issued":{"date-parts":[["2011",4]]}}}],"schema":"https://github.com/citation-style-language/schema/raw/master/csl-citation.json"} </w:instrText>
       </w:r>
       <w:r>
         <w:rPr>
@@ -8219,7 +10164,7 @@
           <w:lang w:val="en-GB" w:eastAsia="en-GB"/>
           <w14:ligatures w14:val="none"/>
         </w:rPr>
-        <w:fldChar w:fldCharType="end"/>
+        <w:fldChar w:fldCharType="separate"/>
       </w:r>
       <w:r>
         <w:rPr>
@@ -8232,6 +10177,32 @@
           <w:lang w:val="en-GB" w:eastAsia="en-GB"/>
           <w14:ligatures w14:val="none"/>
         </w:rPr>
+        <w:t>(Cheetham et al., 2011)</w:t>
+      </w:r>
+      <w:r>
+        <w:rPr>
+          <w:rFonts w:ascii="Times New Roman" w:eastAsia="Times New Roman" w:hAnsi="Times New Roman" w:cs="Times New Roman"/>
+          <w:i/>
+          <w:iCs/>
+          <w:color w:val="4472C4" w:themeColor="accent1"/>
+          <w:kern w:val="0"/>
+          <w:shd w:val="clear" w:color="auto" w:fill="FFFFFF"/>
+          <w:lang w:val="en-GB" w:eastAsia="en-GB"/>
+          <w14:ligatures w14:val="none"/>
+        </w:rPr>
+        <w:fldChar w:fldCharType="end"/>
+      </w:r>
+      <w:r>
+        <w:rPr>
+          <w:rFonts w:ascii="Times New Roman" w:eastAsia="Times New Roman" w:hAnsi="Times New Roman" w:cs="Times New Roman"/>
+          <w:i/>
+          <w:iCs/>
+          <w:color w:val="4472C4" w:themeColor="accent1"/>
+          <w:kern w:val="0"/>
+          <w:shd w:val="clear" w:color="auto" w:fill="FFFFFF"/>
+          <w:lang w:val="en-GB" w:eastAsia="en-GB"/>
+          <w14:ligatures w14:val="none"/>
+        </w:rPr>
         <w:t>. We chose these temperatures because were expect thermal environments to become more extreme and variable in the future making it of interest in knowing how the expression of genetic variation is likely to manifest in abnormal thermal conditions</w:t>
       </w:r>
       <w:r>
@@ -8419,6 +10390,7 @@
           <w:bCs/>
           <w:color w:val="4472C4" w:themeColor="accent1"/>
           <w:kern w:val="0"/>
+          <w:highlight w:val="yellow"/>
           <w:shd w:val="clear" w:color="auto" w:fill="FFFFFF"/>
           <w:lang w:eastAsia="en-GB"/>
           <w14:ligatures w14:val="none"/>
@@ -8486,6 +10458,7 @@
           <w:bCs/>
           <w:color w:val="4472C4" w:themeColor="accent1"/>
           <w:kern w:val="0"/>
+          <w:highlight w:val="yellow"/>
           <w:shd w:val="clear" w:color="auto" w:fill="FFFFFF"/>
           <w:lang w:eastAsia="en-GB"/>
           <w14:ligatures w14:val="none"/>
@@ -8514,6 +10487,7 @@
           <w14:ligatures w14:val="none"/>
         </w:rPr>
       </w:pPr>
+      <w:proofErr w:type="gramStart"/>
       <w:r>
         <w:rPr>
           <w:rFonts w:ascii="Times New Roman" w:eastAsia="Times New Roman" w:hAnsi="Times New Roman" w:cs="Times New Roman"/>
@@ -8524,7 +10498,19 @@
           <w14:ligatures w14:val="none"/>
         </w:rPr>
         <w:lastRenderedPageBreak/>
-        <w:t>L571 I think constrained has other connotations not suitable here </w:t>
+        <w:t>L571</w:t>
+      </w:r>
+      <w:proofErr w:type="gramEnd"/>
+      <w:r>
+        <w:rPr>
+          <w:rFonts w:ascii="Times New Roman" w:eastAsia="Times New Roman" w:hAnsi="Times New Roman" w:cs="Times New Roman"/>
+          <w:color w:val="000000"/>
+          <w:kern w:val="0"/>
+          <w:shd w:val="clear" w:color="auto" w:fill="FFFFFF"/>
+          <w:lang w:eastAsia="en-GB"/>
+          <w14:ligatures w14:val="none"/>
+        </w:rPr>
+        <w:t xml:space="preserve"> I think constrained has other connotations not suitable here </w:t>
       </w:r>
       <w:r>
         <w:rPr>
@@ -8602,7 +10588,31 @@
           <w:lang w:eastAsia="en-GB"/>
           <w14:ligatures w14:val="none"/>
         </w:rPr>
-        <w:t>L581-582 I think the large differences in eclosion time and how they might interact with size and affect fitness is a bit neglected and could be mentioned here. </w:t>
+        <w:t xml:space="preserve">L581-582 I think the large differences in </w:t>
+      </w:r>
+      <w:proofErr w:type="spellStart"/>
+      <w:r>
+        <w:rPr>
+          <w:rFonts w:ascii="Times New Roman" w:eastAsia="Times New Roman" w:hAnsi="Times New Roman" w:cs="Times New Roman"/>
+          <w:color w:val="000000"/>
+          <w:kern w:val="0"/>
+          <w:shd w:val="clear" w:color="auto" w:fill="FFFFFF"/>
+          <w:lang w:eastAsia="en-GB"/>
+          <w14:ligatures w14:val="none"/>
+        </w:rPr>
+        <w:t>eclosion</w:t>
+      </w:r>
+      <w:proofErr w:type="spellEnd"/>
+      <w:r>
+        <w:rPr>
+          <w:rFonts w:ascii="Times New Roman" w:eastAsia="Times New Roman" w:hAnsi="Times New Roman" w:cs="Times New Roman"/>
+          <w:color w:val="000000"/>
+          <w:kern w:val="0"/>
+          <w:shd w:val="clear" w:color="auto" w:fill="FFFFFF"/>
+          <w:lang w:eastAsia="en-GB"/>
+          <w14:ligatures w14:val="none"/>
+        </w:rPr>
+        <w:t xml:space="preserve"> time and how they might interact with size and affect fitness is a bit neglected and could be mentioned here. </w:t>
       </w:r>
       <w:r>
         <w:rPr>
@@ -8647,7 +10657,31 @@
           <w:lang w:eastAsia="en-GB"/>
           <w14:ligatures w14:val="none"/>
         </w:rPr>
-        <w:t xml:space="preserve"> We think Reviewer 2 is referring to ‘incubation time’ rather than eclosion time. ……</w:t>
+        <w:t xml:space="preserve"> We think Reviewer 2 is referring to ‘incubation time’ rather than </w:t>
+      </w:r>
+      <w:proofErr w:type="spellStart"/>
+      <w:r>
+        <w:rPr>
+          <w:rFonts w:ascii="Times New Roman" w:eastAsia="Times New Roman" w:hAnsi="Times New Roman" w:cs="Times New Roman"/>
+          <w:color w:val="4472C4" w:themeColor="accent1"/>
+          <w:kern w:val="0"/>
+          <w:shd w:val="clear" w:color="auto" w:fill="FFFFFF"/>
+          <w:lang w:eastAsia="en-GB"/>
+          <w14:ligatures w14:val="none"/>
+        </w:rPr>
+        <w:t>eclosion</w:t>
+      </w:r>
+      <w:proofErr w:type="spellEnd"/>
+      <w:r>
+        <w:rPr>
+          <w:rFonts w:ascii="Times New Roman" w:eastAsia="Times New Roman" w:hAnsi="Times New Roman" w:cs="Times New Roman"/>
+          <w:color w:val="4472C4" w:themeColor="accent1"/>
+          <w:kern w:val="0"/>
+          <w:shd w:val="clear" w:color="auto" w:fill="FFFFFF"/>
+          <w:lang w:eastAsia="en-GB"/>
+          <w14:ligatures w14:val="none"/>
+        </w:rPr>
+        <w:t xml:space="preserve"> time. ……</w:t>
       </w:r>
     </w:p>
     <w:p>
@@ -8715,7 +10749,31 @@
           <w:lang w:eastAsia="en-GB"/>
           <w14:ligatures w14:val="none"/>
         </w:rPr>
-        <w:t>This is a straightforward MS presenting the results of a well designed and executed quantitative genetic study in a lizard species (delicate skinks). The authors tackle the important question of whether genetic variance differs across environmental conditions. They use a paternal half-sib breeding design and a randomized split-clutch experiment to estimate genetic and maternal effects of size and growth and conclude that there is no strong environmental effect on these variance components. A major strength of the work is the verification of paternity via SNPs, which allows the variance components to be estimated using a genomic relatedness matrix. </w:t>
+        <w:t xml:space="preserve">This is a straightforward MS presenting the results of a </w:t>
+      </w:r>
+      <w:proofErr w:type="spellStart"/>
+      <w:r>
+        <w:rPr>
+          <w:rFonts w:ascii="Times New Roman" w:eastAsia="Times New Roman" w:hAnsi="Times New Roman" w:cs="Times New Roman"/>
+          <w:color w:val="000000"/>
+          <w:kern w:val="0"/>
+          <w:shd w:val="clear" w:color="auto" w:fill="FFFFFF"/>
+          <w:lang w:eastAsia="en-GB"/>
+          <w14:ligatures w14:val="none"/>
+        </w:rPr>
+        <w:t>well designed</w:t>
+      </w:r>
+      <w:proofErr w:type="spellEnd"/>
+      <w:r>
+        <w:rPr>
+          <w:rFonts w:ascii="Times New Roman" w:eastAsia="Times New Roman" w:hAnsi="Times New Roman" w:cs="Times New Roman"/>
+          <w:color w:val="000000"/>
+          <w:kern w:val="0"/>
+          <w:shd w:val="clear" w:color="auto" w:fill="FFFFFF"/>
+          <w:lang w:eastAsia="en-GB"/>
+          <w14:ligatures w14:val="none"/>
+        </w:rPr>
+        <w:t xml:space="preserve"> and executed quantitative genetic study in a lizard species (delicate skinks). The authors tackle the important question of whether genetic variance differs across environmental conditions. They use a paternal half-sib breeding design and a randomized split-clutch experiment to estimate genetic and maternal effects of size and growth and conclude that there is no strong environmental effect on these variance components. A major strength of the work is the verification of paternity via SNPs, which allows the variance components to be estimated using a genomic relatedness matrix. </w:t>
       </w:r>
       <w:r>
         <w:rPr>
@@ -8872,7 +10930,55 @@
           <w:lang w:eastAsia="en-GB"/>
           <w14:ligatures w14:val="none"/>
         </w:rPr>
-        <w:t>. Otherwise, there is the potential for a confound between the genetic and the maternal effect. Here, multiple paternity is low, and as far as I can tell, family size seems to be small. I notice that there are 144 dams but only 262 offspring. This means that the average family size is just under two. Then, when the offspring are separated into treatments, there seems to fewer than one offspring per dam in each treatment. Incidentally, it would be nice to have a table detailing pedigree statistics (sires, dams, family size, etc.) within each treatment. </w:t>
+        <w:t xml:space="preserve">. Otherwise, there is the potential for a confound between the genetic and the maternal effect. Here, multiple paternity is low, and as far as I can tell, family size seems to be small. I notice that there are 144 dams but only 262 offspring. This means that the average family size is just under two. Then, when the offspring are separated into treatments, there seems </w:t>
+      </w:r>
+      <w:proofErr w:type="gramStart"/>
+      <w:r>
+        <w:rPr>
+          <w:rFonts w:ascii="Times New Roman" w:eastAsia="Times New Roman" w:hAnsi="Times New Roman" w:cs="Times New Roman"/>
+          <w:color w:val="000000"/>
+          <w:kern w:val="0"/>
+          <w:shd w:val="clear" w:color="auto" w:fill="FFFFFF"/>
+          <w:lang w:eastAsia="en-GB"/>
+          <w14:ligatures w14:val="none"/>
+        </w:rPr>
+        <w:t>to</w:t>
+      </w:r>
+      <w:proofErr w:type="gramEnd"/>
+      <w:r>
+        <w:rPr>
+          <w:rFonts w:ascii="Times New Roman" w:eastAsia="Times New Roman" w:hAnsi="Times New Roman" w:cs="Times New Roman"/>
+          <w:color w:val="000000"/>
+          <w:kern w:val="0"/>
+          <w:shd w:val="clear" w:color="auto" w:fill="FFFFFF"/>
+          <w:lang w:eastAsia="en-GB"/>
+          <w14:ligatures w14:val="none"/>
+        </w:rPr>
+        <w:t xml:space="preserve"> fewer than one offspring per dam in each treatment. Incidentally, it would be nice to have a </w:t>
+      </w:r>
+      <w:proofErr w:type="gramStart"/>
+      <w:r>
+        <w:rPr>
+          <w:rFonts w:ascii="Times New Roman" w:eastAsia="Times New Roman" w:hAnsi="Times New Roman" w:cs="Times New Roman"/>
+          <w:color w:val="000000"/>
+          <w:kern w:val="0"/>
+          <w:shd w:val="clear" w:color="auto" w:fill="FFFFFF"/>
+          <w:lang w:eastAsia="en-GB"/>
+          <w14:ligatures w14:val="none"/>
+        </w:rPr>
+        <w:t>table detailing pedigree statistics</w:t>
+      </w:r>
+      <w:proofErr w:type="gramEnd"/>
+      <w:r>
+        <w:rPr>
+          <w:rFonts w:ascii="Times New Roman" w:eastAsia="Times New Roman" w:hAnsi="Times New Roman" w:cs="Times New Roman"/>
+          <w:color w:val="000000"/>
+          <w:kern w:val="0"/>
+          <w:shd w:val="clear" w:color="auto" w:fill="FFFFFF"/>
+          <w:lang w:eastAsia="en-GB"/>
+          <w14:ligatures w14:val="none"/>
+        </w:rPr>
+        <w:t xml:space="preserve"> (sires, dams, family size, etc.) within each treatment. </w:t>
       </w:r>
       <w:r>
         <w:rPr>
@@ -9060,6 +11166,7 @@
           <w:bCs/>
           <w:color w:val="4472C4" w:themeColor="accent1"/>
           <w:kern w:val="0"/>
+          <w:highlight w:val="yellow"/>
           <w:shd w:val="clear" w:color="auto" w:fill="FFFFFF"/>
           <w:lang w:eastAsia="en-GB"/>
           <w14:ligatures w14:val="none"/>
@@ -9109,7 +11216,31 @@
           <w:lang w:eastAsia="en-GB"/>
           <w14:ligatures w14:val="none"/>
         </w:rPr>
-        <w:t>, Model 7 was selected based on the full dataset rather than the split data set (line 254). Is this correct? If so, the authors may be selecting a model to analyze their split dataset that has too many parameters. </w:t>
+        <w:t xml:space="preserve">, Model 7 was selected based on the full dataset rather than the split data set (line 254). Is this correct? If so, the authors may be selecting a model to </w:t>
+      </w:r>
+      <w:proofErr w:type="spellStart"/>
+      <w:r>
+        <w:rPr>
+          <w:rFonts w:ascii="Times New Roman" w:eastAsia="Times New Roman" w:hAnsi="Times New Roman" w:cs="Times New Roman"/>
+          <w:color w:val="000000"/>
+          <w:kern w:val="0"/>
+          <w:shd w:val="clear" w:color="auto" w:fill="FFFFFF"/>
+          <w:lang w:eastAsia="en-GB"/>
+          <w14:ligatures w14:val="none"/>
+        </w:rPr>
+        <w:t>analyze</w:t>
+      </w:r>
+      <w:proofErr w:type="spellEnd"/>
+      <w:r>
+        <w:rPr>
+          <w:rFonts w:ascii="Times New Roman" w:eastAsia="Times New Roman" w:hAnsi="Times New Roman" w:cs="Times New Roman"/>
+          <w:color w:val="000000"/>
+          <w:kern w:val="0"/>
+          <w:shd w:val="clear" w:color="auto" w:fill="FFFFFF"/>
+          <w:lang w:eastAsia="en-GB"/>
+          <w14:ligatures w14:val="none"/>
+        </w:rPr>
+        <w:t xml:space="preserve"> their split dataset that has too many parameters. </w:t>
       </w:r>
       <w:r>
         <w:rPr>
@@ -9229,6 +11360,7 @@
           <w:bCs/>
           <w:color w:val="4472C4" w:themeColor="accent1"/>
           <w:kern w:val="0"/>
+          <w:highlight w:val="yellow"/>
           <w:shd w:val="clear" w:color="auto" w:fill="FFFFFF"/>
           <w:lang w:eastAsia="en-GB"/>
           <w14:ligatures w14:val="none"/>
@@ -9278,7 +11410,31 @@
           <w:lang w:eastAsia="en-GB"/>
           <w14:ligatures w14:val="none"/>
         </w:rPr>
-        <w:t xml:space="preserve"> noting the rarity of half-sibs in line 493 to be curious, as it seems to ignore paternal half-sibs, which should not be rare given the breeding design, and focus only on maternal half-sibs. I suggest editing this, as it has the potential to be misleading. That said, it would be nice to discuss the origin of the few maternal half sibs. Is this because females had stored sperm from previous matings in the wild, or because some females were mated multiply in the lab? </w:t>
+        <w:t xml:space="preserve"> noting the rarity of half-sibs in line 493 to be curious, as it seems to ignore paternal half-sibs, which should not be rare given the breeding design, and focus only on maternal half-sibs. I suggest editing this, as it has the potential to be misleading. That said, it would be nice to discuss the origin of the few maternal half sibs. Is this because females had stored sperm from previous </w:t>
+      </w:r>
+      <w:proofErr w:type="spellStart"/>
+      <w:r>
+        <w:rPr>
+          <w:rFonts w:ascii="Times New Roman" w:eastAsia="Times New Roman" w:hAnsi="Times New Roman" w:cs="Times New Roman"/>
+          <w:color w:val="000000"/>
+          <w:kern w:val="0"/>
+          <w:shd w:val="clear" w:color="auto" w:fill="FFFFFF"/>
+          <w:lang w:eastAsia="en-GB"/>
+          <w14:ligatures w14:val="none"/>
+        </w:rPr>
+        <w:t>matings</w:t>
+      </w:r>
+      <w:proofErr w:type="spellEnd"/>
+      <w:r>
+        <w:rPr>
+          <w:rFonts w:ascii="Times New Roman" w:eastAsia="Times New Roman" w:hAnsi="Times New Roman" w:cs="Times New Roman"/>
+          <w:color w:val="000000"/>
+          <w:kern w:val="0"/>
+          <w:shd w:val="clear" w:color="auto" w:fill="FFFFFF"/>
+          <w:lang w:eastAsia="en-GB"/>
+          <w14:ligatures w14:val="none"/>
+        </w:rPr>
+        <w:t xml:space="preserve"> in the wild, or because some females were mated multiply in the lab? </w:t>
       </w:r>
       <w:r>
         <w:rPr>
@@ -9433,6 +11589,7 @@
           <w:bCs/>
           <w:color w:val="4472C4" w:themeColor="accent1"/>
           <w:kern w:val="0"/>
+          <w:highlight w:val="yellow"/>
           <w:shd w:val="clear" w:color="auto" w:fill="FFFFFF"/>
           <w:lang w:eastAsia="en-GB"/>
           <w14:ligatures w14:val="none"/>
@@ -9492,7 +11649,31 @@
           <w:lang w:eastAsia="en-GB"/>
           <w14:ligatures w14:val="none"/>
         </w:rPr>
-        <w:t>30: Hyphenate "age dependent" </w:t>
+        <w:t xml:space="preserve">30: Hyphenate "age </w:t>
+      </w:r>
+      <w:proofErr w:type="gramStart"/>
+      <w:r>
+        <w:rPr>
+          <w:rFonts w:ascii="Times New Roman" w:eastAsia="Times New Roman" w:hAnsi="Times New Roman" w:cs="Times New Roman"/>
+          <w:color w:val="000000"/>
+          <w:kern w:val="0"/>
+          <w:shd w:val="clear" w:color="auto" w:fill="FFFFFF"/>
+          <w:lang w:eastAsia="en-GB"/>
+          <w14:ligatures w14:val="none"/>
+        </w:rPr>
+        <w:t>dependent"</w:t>
+      </w:r>
+      <w:proofErr w:type="gramEnd"/>
+      <w:r>
+        <w:rPr>
+          <w:rFonts w:ascii="Times New Roman" w:eastAsia="Times New Roman" w:hAnsi="Times New Roman" w:cs="Times New Roman"/>
+          <w:color w:val="000000"/>
+          <w:kern w:val="0"/>
+          <w:shd w:val="clear" w:color="auto" w:fill="FFFFFF"/>
+          <w:lang w:eastAsia="en-GB"/>
+          <w14:ligatures w14:val="none"/>
+        </w:rPr>
+        <w:t> </w:t>
       </w:r>
     </w:p>
     <w:p>
@@ -9587,7 +11768,31 @@
           <w:lang w:eastAsia="en-GB"/>
           <w14:ligatures w14:val="none"/>
         </w:rPr>
-        <w:t>85: I think this should be "have" instead of "has" here, because the clause modifies "traits", not "heritability". Also needs a comma before "which". </w:t>
+        <w:t xml:space="preserve">85: I think this should </w:t>
+      </w:r>
+      <w:proofErr w:type="gramStart"/>
+      <w:r>
+        <w:rPr>
+          <w:rFonts w:ascii="Times New Roman" w:eastAsia="Times New Roman" w:hAnsi="Times New Roman" w:cs="Times New Roman"/>
+          <w:color w:val="000000"/>
+          <w:kern w:val="0"/>
+          <w:shd w:val="clear" w:color="auto" w:fill="FFFFFF"/>
+          <w:lang w:eastAsia="en-GB"/>
+          <w14:ligatures w14:val="none"/>
+        </w:rPr>
+        <w:t>be "have"</w:t>
+      </w:r>
+      <w:proofErr w:type="gramEnd"/>
+      <w:r>
+        <w:rPr>
+          <w:rFonts w:ascii="Times New Roman" w:eastAsia="Times New Roman" w:hAnsi="Times New Roman" w:cs="Times New Roman"/>
+          <w:color w:val="000000"/>
+          <w:kern w:val="0"/>
+          <w:shd w:val="clear" w:color="auto" w:fill="FFFFFF"/>
+          <w:lang w:eastAsia="en-GB"/>
+          <w14:ligatures w14:val="none"/>
+        </w:rPr>
+        <w:t xml:space="preserve"> instead of "has" here, because the clause modifies "traits", not "heritability". Also needs a comma before "which". </w:t>
       </w:r>
     </w:p>
     <w:p>
@@ -9666,7 +11871,31 @@
           <w:lang w:eastAsia="en-GB"/>
           <w14:ligatures w14:val="none"/>
         </w:rPr>
-        <w:t>393: "influenced" -&gt; "influence" </w:t>
+        <w:t>393: "influenced" -&gt; "</w:t>
+      </w:r>
+      <w:proofErr w:type="gramStart"/>
+      <w:r>
+        <w:rPr>
+          <w:rFonts w:ascii="Times New Roman" w:eastAsia="Times New Roman" w:hAnsi="Times New Roman" w:cs="Times New Roman"/>
+          <w:color w:val="000000"/>
+          <w:kern w:val="0"/>
+          <w:shd w:val="clear" w:color="auto" w:fill="FFFFFF"/>
+          <w:lang w:eastAsia="en-GB"/>
+          <w14:ligatures w14:val="none"/>
+        </w:rPr>
+        <w:t>influence"</w:t>
+      </w:r>
+      <w:proofErr w:type="gramEnd"/>
+      <w:r>
+        <w:rPr>
+          <w:rFonts w:ascii="Times New Roman" w:eastAsia="Times New Roman" w:hAnsi="Times New Roman" w:cs="Times New Roman"/>
+          <w:color w:val="000000"/>
+          <w:kern w:val="0"/>
+          <w:shd w:val="clear" w:color="auto" w:fill="FFFFFF"/>
+          <w:lang w:eastAsia="en-GB"/>
+          <w14:ligatures w14:val="none"/>
+        </w:rPr>
+        <w:t> </w:t>
       </w:r>
     </w:p>
     <w:p>
@@ -9745,7 +11974,31 @@
           <w:lang w:eastAsia="en-GB"/>
           <w14:ligatures w14:val="none"/>
         </w:rPr>
-        <w:t>412: "is" -&gt; "are" </w:t>
+        <w:t>412: "is" -&gt; "</w:t>
+      </w:r>
+      <w:proofErr w:type="gramStart"/>
+      <w:r>
+        <w:rPr>
+          <w:rFonts w:ascii="Times New Roman" w:eastAsia="Times New Roman" w:hAnsi="Times New Roman" w:cs="Times New Roman"/>
+          <w:color w:val="000000"/>
+          <w:kern w:val="0"/>
+          <w:shd w:val="clear" w:color="auto" w:fill="FFFFFF"/>
+          <w:lang w:eastAsia="en-GB"/>
+          <w14:ligatures w14:val="none"/>
+        </w:rPr>
+        <w:t>are"</w:t>
+      </w:r>
+      <w:proofErr w:type="gramEnd"/>
+      <w:r>
+        <w:rPr>
+          <w:rFonts w:ascii="Times New Roman" w:eastAsia="Times New Roman" w:hAnsi="Times New Roman" w:cs="Times New Roman"/>
+          <w:color w:val="000000"/>
+          <w:kern w:val="0"/>
+          <w:shd w:val="clear" w:color="auto" w:fill="FFFFFF"/>
+          <w:lang w:eastAsia="en-GB"/>
+          <w14:ligatures w14:val="none"/>
+        </w:rPr>
+        <w:t> </w:t>
       </w:r>
     </w:p>
     <w:p>

</xml_diff>

<commit_message>
Fixing uyp and complete a few more responses
</commit_message>
<xml_diff>
--- a/doc/Heredity_R1/Responses_to_Reviewers.docx
+++ b/doc/Heredity_R1/Responses_to_Reviewers.docx
@@ -2390,7 +2390,7 @@
           <w:lang w:eastAsia="en-GB"/>
           <w14:ligatures w14:val="none"/>
         </w:rPr>
-        <w:t xml:space="preserve"> Unfortunately, we do not have data on age-dependent selection in this species. It would be important to understand how genetic variation changes through development, and how this is affected by early environment, because it informs on evolutionary potential at specific ages if selection were to operate – higher genetic variation would imply that, if selection were to operate, it would be more likely to lead to an evolutionary response. We have now made this clearer. </w:t>
+        <w:t xml:space="preserve"> Unfortunately, we do not have data on age-dependent selection in this species. It would be important to understand how genetic variation changes through development, and how this is affected by early environment because it informs on evolutionary potential at specific ages if selection were to operate – higher genetic variation would imply that, if selection were to operate, it would be more likely to lead to an evolutionary response. We have now made this clearer. </w:t>
       </w:r>
     </w:p>
     <w:p>
@@ -2801,19 +2801,17 @@
         </w:rPr>
         <w:t xml:space="preserve"> We have made this </w:t>
       </w:r>
-      <w:proofErr w:type="gramStart"/>
-      <w:r>
-        <w:rPr>
-          <w:rFonts w:ascii="Times New Roman" w:eastAsia="Times New Roman" w:hAnsi="Times New Roman" w:cs="Times New Roman"/>
-          <w:color w:val="4472C4" w:themeColor="accent1"/>
-          <w:kern w:val="0"/>
-          <w:shd w:val="clear" w:color="auto" w:fill="FFFFFF"/>
-          <w:lang w:eastAsia="en-GB"/>
-          <w14:ligatures w14:val="none"/>
-        </w:rPr>
-        <w:t>more clear</w:t>
-      </w:r>
-      <w:proofErr w:type="gramEnd"/>
+      <w:r>
+        <w:rPr>
+          <w:rFonts w:ascii="Times New Roman" w:eastAsia="Times New Roman" w:hAnsi="Times New Roman" w:cs="Times New Roman"/>
+          <w:color w:val="4472C4" w:themeColor="accent1"/>
+          <w:kern w:val="0"/>
+          <w:shd w:val="clear" w:color="auto" w:fill="FFFFFF"/>
+          <w:lang w:eastAsia="en-GB"/>
+          <w14:ligatures w14:val="none"/>
+        </w:rPr>
+        <w:t>clearer</w:t>
+      </w:r>
       <w:r>
         <w:rPr>
           <w:rFonts w:ascii="Times New Roman" w:eastAsia="Times New Roman" w:hAnsi="Times New Roman" w:cs="Times New Roman"/>
@@ -4040,7 +4038,53 @@
           <w:lang w:eastAsia="en-GB"/>
           <w14:ligatures w14:val="none"/>
         </w:rPr>
-        <w:t xml:space="preserve">is not greatly impacted either way. </w:t>
+        <w:t>is not greatly impacted either way</w:t>
+      </w:r>
+      <w:r>
+        <w:rPr>
+          <w:rFonts w:ascii="Times New Roman" w:eastAsia="Times New Roman" w:hAnsi="Times New Roman" w:cs="Times New Roman"/>
+          <w:color w:val="4472C4" w:themeColor="accent1"/>
+          <w:kern w:val="0"/>
+          <w:shd w:val="clear" w:color="auto" w:fill="FFFFFF"/>
+          <w:lang w:eastAsia="en-GB"/>
+          <w14:ligatures w14:val="none"/>
+        </w:rPr>
+        <w:t xml:space="preserve"> and in the </w:t>
+      </w:r>
+      <w:proofErr w:type="gramStart"/>
+      <w:r>
+        <w:rPr>
+          <w:rFonts w:ascii="Times New Roman" w:eastAsia="Times New Roman" w:hAnsi="Times New Roman" w:cs="Times New Roman"/>
+          <w:color w:val="4472C4" w:themeColor="accent1"/>
+          <w:kern w:val="0"/>
+          <w:shd w:val="clear" w:color="auto" w:fill="FFFFFF"/>
+          <w:lang w:eastAsia="en-GB"/>
+          <w14:ligatures w14:val="none"/>
+        </w:rPr>
+        <w:t>supplement</w:t>
+      </w:r>
+      <w:proofErr w:type="gramEnd"/>
+      <w:r>
+        <w:rPr>
+          <w:rFonts w:ascii="Times New Roman" w:eastAsia="Times New Roman" w:hAnsi="Times New Roman" w:cs="Times New Roman"/>
+          <w:color w:val="4472C4" w:themeColor="accent1"/>
+          <w:kern w:val="0"/>
+          <w:shd w:val="clear" w:color="auto" w:fill="FFFFFF"/>
+          <w:lang w:eastAsia="en-GB"/>
+          <w14:ligatures w14:val="none"/>
+        </w:rPr>
+        <w:t xml:space="preserve"> we present both</w:t>
+      </w:r>
+      <w:r>
+        <w:rPr>
+          <w:rFonts w:ascii="Times New Roman" w:eastAsia="Times New Roman" w:hAnsi="Times New Roman" w:cs="Times New Roman"/>
+          <w:color w:val="4472C4" w:themeColor="accent1"/>
+          <w:kern w:val="0"/>
+          <w:shd w:val="clear" w:color="auto" w:fill="FFFFFF"/>
+          <w:lang w:eastAsia="en-GB"/>
+          <w14:ligatures w14:val="none"/>
+        </w:rPr>
+        <w:t xml:space="preserve">. </w:t>
       </w:r>
     </w:p>
     <w:p>
@@ -4443,26 +4487,13 @@
           <w:lang w:eastAsia="en-GB"/>
           <w14:ligatures w14:val="none"/>
         </w:rPr>
-        <w:t xml:space="preserve">We </w:t>
-      </w:r>
-      <w:r>
-        <w:rPr>
-          <w:rFonts w:ascii="Times New Roman" w:eastAsia="Times New Roman" w:hAnsi="Times New Roman" w:cs="Times New Roman"/>
-          <w:color w:val="4472C4" w:themeColor="accent1"/>
-          <w:kern w:val="0"/>
-          <w:highlight w:val="yellow"/>
-          <w:shd w:val="clear" w:color="auto" w:fill="FFFFFF"/>
-          <w:lang w:eastAsia="en-GB"/>
-          <w14:ligatures w14:val="none"/>
-        </w:rPr>
-        <w:t xml:space="preserve">have now made this </w:t>
-      </w:r>
-      <w:r>
-        <w:rPr>
-          <w:rFonts w:ascii="Times New Roman" w:eastAsia="Times New Roman" w:hAnsi="Times New Roman" w:cs="Times New Roman"/>
-          <w:color w:val="4472C4" w:themeColor="accent1"/>
-          <w:kern w:val="0"/>
-          <w:highlight w:val="yellow"/>
+        <w:t xml:space="preserve">We have now made this </w:t>
+      </w:r>
+      <w:r>
+        <w:rPr>
+          <w:rFonts w:ascii="Times New Roman" w:eastAsia="Times New Roman" w:hAnsi="Times New Roman" w:cs="Times New Roman"/>
+          <w:color w:val="4472C4" w:themeColor="accent1"/>
+          <w:kern w:val="0"/>
           <w:shd w:val="clear" w:color="auto" w:fill="FFFFFF"/>
           <w:lang w:eastAsia="en-GB"/>
           <w14:ligatures w14:val="none"/>
@@ -4474,7 +4505,6 @@
           <w:rFonts w:ascii="Times New Roman" w:eastAsia="Times New Roman" w:hAnsi="Times New Roman" w:cs="Times New Roman"/>
           <w:color w:val="4472C4" w:themeColor="accent1"/>
           <w:kern w:val="0"/>
-          <w:highlight w:val="yellow"/>
           <w:shd w:val="clear" w:color="auto" w:fill="FFFFFF"/>
           <w:lang w:eastAsia="en-GB"/>
           <w14:ligatures w14:val="none"/>
@@ -4505,6 +4535,253 @@
           <w14:ligatures w14:val="none"/>
         </w:rPr>
       </w:pPr>
+      <w:r>
+        <w:rPr>
+          <w:rFonts w:ascii="Times New Roman" w:eastAsia="Times New Roman" w:hAnsi="Times New Roman" w:cs="Times New Roman"/>
+          <w:color w:val="4472C4" w:themeColor="accent1"/>
+          <w:kern w:val="0"/>
+          <w:shd w:val="clear" w:color="auto" w:fill="FFFFFF"/>
+          <w:lang w:eastAsia="en-GB"/>
+          <w14:ligatures w14:val="none"/>
+        </w:rPr>
+        <w:t>“</w:t>
+      </w:r>
+      <w:r>
+        <w:rPr>
+          <w:rFonts w:ascii="Times New Roman" w:eastAsia="Times New Roman" w:hAnsi="Times New Roman" w:cs="Times New Roman"/>
+          <w:i/>
+          <w:iCs/>
+          <w:color w:val="4472C4" w:themeColor="accent1"/>
+          <w:kern w:val="0"/>
+          <w:shd w:val="clear" w:color="auto" w:fill="FFFFFF"/>
+          <w:lang w:val="en-GB" w:eastAsia="en-GB"/>
+          <w14:ligatures w14:val="none"/>
+        </w:rPr>
+        <w:t xml:space="preserve">We fitted models with varying complexity in their random effects and used Leave-One Out (LOO) cross validation to compare model fit and select the model with best predictive performance. Using LOO, the expected log pointwise predictive density for a model can be calculated, and these can be used to compare model performance – by calculating the difference between expected log pointwise predictive density of various models. Differences of less than 4 mean that models are comparable </w:t>
+      </w:r>
+      <w:r>
+        <w:rPr>
+          <w:rFonts w:ascii="Times New Roman" w:eastAsia="Times New Roman" w:hAnsi="Times New Roman" w:cs="Times New Roman"/>
+          <w:i/>
+          <w:iCs/>
+          <w:color w:val="4472C4" w:themeColor="accent1"/>
+          <w:kern w:val="0"/>
+          <w:shd w:val="clear" w:color="auto" w:fill="FFFFFF"/>
+          <w:lang w:val="en-GB" w:eastAsia="en-GB"/>
+          <w14:ligatures w14:val="none"/>
+        </w:rPr>
+        <w:fldChar w:fldCharType="begin"/>
+      </w:r>
+      <w:r>
+        <w:rPr>
+          <w:rFonts w:ascii="Times New Roman" w:eastAsia="Times New Roman" w:hAnsi="Times New Roman" w:cs="Times New Roman"/>
+          <w:i/>
+          <w:iCs/>
+          <w:color w:val="4472C4" w:themeColor="accent1"/>
+          <w:kern w:val="0"/>
+          <w:shd w:val="clear" w:color="auto" w:fill="FFFFFF"/>
+          <w:lang w:val="en-GB" w:eastAsia="en-GB"/>
+          <w14:ligatures w14:val="none"/>
+        </w:rPr>
+        <w:instrText xml:space="preserve"> ADDIN EN.CITE &lt;EndNote&gt;&lt;Cite&gt;&lt;Author&gt;Sivula&lt;/Author&gt;&lt;Year&gt;2020&lt;/Year&gt;&lt;RecNum&gt;87&lt;/RecNum&gt;&lt;DisplayText&gt;(Sivula&lt;style face="italic"&gt; et al&lt;/style&gt;, 2020)&lt;/DisplayText&gt;&lt;record&gt;&lt;rec-number&gt;87&lt;/rec-number&gt;&lt;foreign-keys&gt;&lt;key app="EN" db-id="t5xpwvss9tf0a5ersfo5r5a30tzt00edvxz9" timestamp="1688691726"&gt;87&lt;/key&gt;&lt;/foreign-keys&gt;&lt;ref-type name="Journal Article"&gt;17&lt;/ref-type&gt;&lt;contributors&gt;&lt;authors&gt;&lt;author&gt;Sivula, T., &lt;/author&gt;&lt;author&gt;Magnusson, M.,&lt;/author&gt;&lt;author&gt;Vehtari, A.&lt;/author&gt;&lt;/authors&gt;&lt;/contributors&gt;&lt;titles&gt;&lt;title&gt;Uncertainty in Bayesian leave-one-out cross-validation based model comparison&lt;/title&gt;&lt;secondary-title&gt;arXiv:2008.10296&lt;/secondary-title&gt;&lt;/titles&gt;&lt;periodical&gt;&lt;full-title&gt;arXiv:2008.10296&lt;/full-title&gt;&lt;/periodical&gt;&lt;dates&gt;&lt;year&gt;2020&lt;/year&gt;&lt;/dates&gt;&lt;urls&gt;&lt;/urls&gt;&lt;/record&gt;&lt;/Cite&gt;&lt;/EndNote&gt;</w:instrText>
+      </w:r>
+      <w:r>
+        <w:rPr>
+          <w:rFonts w:ascii="Times New Roman" w:eastAsia="Times New Roman" w:hAnsi="Times New Roman" w:cs="Times New Roman"/>
+          <w:i/>
+          <w:iCs/>
+          <w:color w:val="4472C4" w:themeColor="accent1"/>
+          <w:kern w:val="0"/>
+          <w:shd w:val="clear" w:color="auto" w:fill="FFFFFF"/>
+          <w:lang w:val="en-GB" w:eastAsia="en-GB"/>
+          <w14:ligatures w14:val="none"/>
+        </w:rPr>
+        <w:fldChar w:fldCharType="separate"/>
+      </w:r>
+      <w:r>
+        <w:rPr>
+          <w:rFonts w:ascii="Times New Roman" w:eastAsia="Times New Roman" w:hAnsi="Times New Roman" w:cs="Times New Roman"/>
+          <w:i/>
+          <w:iCs/>
+          <w:color w:val="4472C4" w:themeColor="accent1"/>
+          <w:kern w:val="0"/>
+          <w:shd w:val="clear" w:color="auto" w:fill="FFFFFF"/>
+          <w:lang w:val="en-GB" w:eastAsia="en-GB"/>
+          <w14:ligatures w14:val="none"/>
+        </w:rPr>
+        <w:t>(</w:t>
+      </w:r>
+      <w:hyperlink w:anchor="_ENREF_76" w:tooltip="Sivula, 2020 #87" w:history="1">
+        <w:r>
+          <w:rPr>
+            <w:rStyle w:val="Hyperlink"/>
+            <w:rFonts w:ascii="Times New Roman" w:eastAsia="Times New Roman" w:hAnsi="Times New Roman" w:cs="Times New Roman"/>
+            <w:i/>
+            <w:iCs/>
+            <w:kern w:val="0"/>
+            <w:shd w:val="clear" w:color="auto" w:fill="FFFFFF"/>
+            <w:lang w:val="en-GB" w:eastAsia="en-GB"/>
+            <w14:ligatures w14:val="none"/>
+          </w:rPr>
+          <w:t>Sivula et al, 2020</w:t>
+        </w:r>
+      </w:hyperlink>
+      <w:r>
+        <w:rPr>
+          <w:rFonts w:ascii="Times New Roman" w:eastAsia="Times New Roman" w:hAnsi="Times New Roman" w:cs="Times New Roman"/>
+          <w:i/>
+          <w:iCs/>
+          <w:color w:val="4472C4" w:themeColor="accent1"/>
+          <w:kern w:val="0"/>
+          <w:shd w:val="clear" w:color="auto" w:fill="FFFFFF"/>
+          <w:lang w:val="en-GB" w:eastAsia="en-GB"/>
+          <w14:ligatures w14:val="none"/>
+        </w:rPr>
+        <w:t>)</w:t>
+      </w:r>
+      <w:r>
+        <w:rPr>
+          <w:rFonts w:ascii="Times New Roman" w:eastAsia="Times New Roman" w:hAnsi="Times New Roman" w:cs="Times New Roman"/>
+          <w:i/>
+          <w:iCs/>
+          <w:color w:val="4472C4" w:themeColor="accent1"/>
+          <w:kern w:val="0"/>
+          <w:shd w:val="clear" w:color="auto" w:fill="FFFFFF"/>
+          <w:lang w:eastAsia="en-GB"/>
+          <w14:ligatures w14:val="none"/>
+        </w:rPr>
+        <w:fldChar w:fldCharType="end"/>
+      </w:r>
+      <w:r>
+        <w:rPr>
+          <w:rFonts w:ascii="Times New Roman" w:eastAsia="Times New Roman" w:hAnsi="Times New Roman" w:cs="Times New Roman"/>
+          <w:i/>
+          <w:iCs/>
+          <w:color w:val="4472C4" w:themeColor="accent1"/>
+          <w:kern w:val="0"/>
+          <w:shd w:val="clear" w:color="auto" w:fill="FFFFFF"/>
+          <w:lang w:val="en-GB" w:eastAsia="en-GB"/>
+          <w14:ligatures w14:val="none"/>
+        </w:rPr>
+        <w:t xml:space="preserve">. For differences greater than 4, then the standard error (SE) of the differences in expected log pointwise predictive density should be compared. If the standard error of the differences are much larger than the point estimate of the difference then the model closer to zero is preferred </w:t>
+      </w:r>
+      <w:r>
+        <w:rPr>
+          <w:rFonts w:ascii="Times New Roman" w:eastAsia="Times New Roman" w:hAnsi="Times New Roman" w:cs="Times New Roman"/>
+          <w:i/>
+          <w:iCs/>
+          <w:color w:val="4472C4" w:themeColor="accent1"/>
+          <w:kern w:val="0"/>
+          <w:shd w:val="clear" w:color="auto" w:fill="FFFFFF"/>
+          <w:lang w:val="en-GB" w:eastAsia="en-GB"/>
+          <w14:ligatures w14:val="none"/>
+        </w:rPr>
+        <w:fldChar w:fldCharType="begin"/>
+      </w:r>
+      <w:r>
+        <w:rPr>
+          <w:rFonts w:ascii="Times New Roman" w:eastAsia="Times New Roman" w:hAnsi="Times New Roman" w:cs="Times New Roman"/>
+          <w:i/>
+          <w:iCs/>
+          <w:color w:val="4472C4" w:themeColor="accent1"/>
+          <w:kern w:val="0"/>
+          <w:shd w:val="clear" w:color="auto" w:fill="FFFFFF"/>
+          <w:lang w:val="en-GB" w:eastAsia="en-GB"/>
+          <w14:ligatures w14:val="none"/>
+        </w:rPr>
+        <w:instrText xml:space="preserve"> ADDIN EN.CITE &lt;EndNote&gt;&lt;Cite&gt;&lt;Author&gt;Sivula&lt;/Author&gt;&lt;Year&gt;2020&lt;/Year&gt;&lt;RecNum&gt;87&lt;/RecNum&gt;&lt;DisplayText&gt;(Sivula&lt;style face="italic"&gt; et al&lt;/style&gt;, 2020)&lt;/DisplayText&gt;&lt;record&gt;&lt;rec-number&gt;87&lt;/rec-number&gt;&lt;foreign-keys&gt;&lt;key app="EN" db-id="t5xpwvss9tf0a5ersfo5r5a30tzt00edvxz9" timestamp="1688691726"&gt;87&lt;/key&gt;&lt;/foreign-keys&gt;&lt;ref-type name="Journal Article"&gt;17&lt;/ref-type&gt;&lt;contributors&gt;&lt;authors&gt;&lt;author&gt;Sivula, T., &lt;/author&gt;&lt;author&gt;Magnusson, M.,&lt;/author&gt;&lt;author&gt;Vehtari, A.&lt;/author&gt;&lt;/authors&gt;&lt;/contributors&gt;&lt;titles&gt;&lt;title&gt;Uncertainty in Bayesian leave-one-out cross-validation based model comparison&lt;/title&gt;&lt;secondary-title&gt;arXiv:2008.10296&lt;/secondary-title&gt;&lt;/titles&gt;&lt;periodical&gt;&lt;full-title&gt;arXiv:2008.10296&lt;/full-title&gt;&lt;/periodical&gt;&lt;dates&gt;&lt;year&gt;2020&lt;/year&gt;&lt;/dates&gt;&lt;urls&gt;&lt;/urls&gt;&lt;/record&gt;&lt;/Cite&gt;&lt;/EndNote&gt;</w:instrText>
+      </w:r>
+      <w:r>
+        <w:rPr>
+          <w:rFonts w:ascii="Times New Roman" w:eastAsia="Times New Roman" w:hAnsi="Times New Roman" w:cs="Times New Roman"/>
+          <w:i/>
+          <w:iCs/>
+          <w:color w:val="4472C4" w:themeColor="accent1"/>
+          <w:kern w:val="0"/>
+          <w:shd w:val="clear" w:color="auto" w:fill="FFFFFF"/>
+          <w:lang w:val="en-GB" w:eastAsia="en-GB"/>
+          <w14:ligatures w14:val="none"/>
+        </w:rPr>
+        <w:fldChar w:fldCharType="separate"/>
+      </w:r>
+      <w:r>
+        <w:rPr>
+          <w:rFonts w:ascii="Times New Roman" w:eastAsia="Times New Roman" w:hAnsi="Times New Roman" w:cs="Times New Roman"/>
+          <w:i/>
+          <w:iCs/>
+          <w:color w:val="4472C4" w:themeColor="accent1"/>
+          <w:kern w:val="0"/>
+          <w:shd w:val="clear" w:color="auto" w:fill="FFFFFF"/>
+          <w:lang w:val="en-GB" w:eastAsia="en-GB"/>
+          <w14:ligatures w14:val="none"/>
+        </w:rPr>
+        <w:t>(</w:t>
+      </w:r>
+      <w:hyperlink w:anchor="_ENREF_76" w:tooltip="Sivula, 2020 #87" w:history="1">
+        <w:r>
+          <w:rPr>
+            <w:rStyle w:val="Hyperlink"/>
+            <w:rFonts w:ascii="Times New Roman" w:eastAsia="Times New Roman" w:hAnsi="Times New Roman" w:cs="Times New Roman"/>
+            <w:i/>
+            <w:iCs/>
+            <w:kern w:val="0"/>
+            <w:shd w:val="clear" w:color="auto" w:fill="FFFFFF"/>
+            <w:lang w:val="en-GB" w:eastAsia="en-GB"/>
+            <w14:ligatures w14:val="none"/>
+          </w:rPr>
+          <w:t>Sivula et al, 2020</w:t>
+        </w:r>
+      </w:hyperlink>
+      <w:r>
+        <w:rPr>
+          <w:rFonts w:ascii="Times New Roman" w:eastAsia="Times New Roman" w:hAnsi="Times New Roman" w:cs="Times New Roman"/>
+          <w:i/>
+          <w:iCs/>
+          <w:color w:val="4472C4" w:themeColor="accent1"/>
+          <w:kern w:val="0"/>
+          <w:shd w:val="clear" w:color="auto" w:fill="FFFFFF"/>
+          <w:lang w:val="en-GB" w:eastAsia="en-GB"/>
+          <w14:ligatures w14:val="none"/>
+        </w:rPr>
+        <w:t>)</w:t>
+      </w:r>
+      <w:r>
+        <w:rPr>
+          <w:rFonts w:ascii="Times New Roman" w:eastAsia="Times New Roman" w:hAnsi="Times New Roman" w:cs="Times New Roman"/>
+          <w:i/>
+          <w:iCs/>
+          <w:color w:val="4472C4" w:themeColor="accent1"/>
+          <w:kern w:val="0"/>
+          <w:shd w:val="clear" w:color="auto" w:fill="FFFFFF"/>
+          <w:lang w:eastAsia="en-GB"/>
+          <w14:ligatures w14:val="none"/>
+        </w:rPr>
+        <w:fldChar w:fldCharType="end"/>
+      </w:r>
+      <w:r>
+        <w:rPr>
+          <w:rFonts w:ascii="Times New Roman" w:eastAsia="Times New Roman" w:hAnsi="Times New Roman" w:cs="Times New Roman"/>
+          <w:i/>
+          <w:iCs/>
+          <w:color w:val="4472C4" w:themeColor="accent1"/>
+          <w:kern w:val="0"/>
+          <w:shd w:val="clear" w:color="auto" w:fill="FFFFFF"/>
+          <w:lang w:val="en-GB" w:eastAsia="en-GB"/>
+          <w14:ligatures w14:val="none"/>
+        </w:rPr>
+        <w:t>. The difference in LOO between models can be used for model selection, and in our case, gave similar results to model selection using Watanabe–Akaike Information Criterion (WAIC) (Table S1)</w:t>
+      </w:r>
+      <w:r>
+        <w:rPr>
+          <w:rFonts w:ascii="Times New Roman" w:eastAsia="Times New Roman" w:hAnsi="Times New Roman" w:cs="Times New Roman"/>
+          <w:color w:val="4472C4" w:themeColor="accent1"/>
+          <w:kern w:val="0"/>
+          <w:shd w:val="clear" w:color="auto" w:fill="FFFFFF"/>
+          <w:lang w:val="en-GB" w:eastAsia="en-GB"/>
+          <w14:ligatures w14:val="none"/>
+        </w:rPr>
+        <w:t>”</w:t>
+      </w:r>
     </w:p>
     <w:p>
       <w:pPr>
@@ -4717,41 +4994,42 @@
           <w:lang w:eastAsia="en-GB"/>
           <w14:ligatures w14:val="none"/>
         </w:rPr>
-        <w:t xml:space="preserve"> Thanks. We have added this reference now. </w:t>
-      </w:r>
-    </w:p>
-    <w:p>
-      <w:pPr>
-        <w:rPr>
-          <w:rFonts w:ascii="Times New Roman" w:eastAsia="Times New Roman" w:hAnsi="Times New Roman" w:cs="Times New Roman"/>
-          <w:color w:val="000000"/>
-          <w:kern w:val="0"/>
-          <w:shd w:val="clear" w:color="auto" w:fill="FFFFFF"/>
-          <w:lang w:eastAsia="en-GB"/>
-          <w14:ligatures w14:val="none"/>
-        </w:rPr>
-      </w:pPr>
-    </w:p>
-    <w:p>
-      <w:pPr>
-        <w:rPr>
-          <w:rFonts w:ascii="Times New Roman" w:eastAsia="Times New Roman" w:hAnsi="Times New Roman" w:cs="Times New Roman"/>
-          <w:color w:val="000000"/>
-          <w:kern w:val="0"/>
-          <w:shd w:val="clear" w:color="auto" w:fill="FFFFFF"/>
-          <w:lang w:eastAsia="en-GB"/>
-          <w14:ligatures w14:val="none"/>
-        </w:rPr>
-      </w:pPr>
-      <w:r>
-        <w:rPr>
-          <w:rFonts w:ascii="Times New Roman" w:eastAsia="Times New Roman" w:hAnsi="Times New Roman" w:cs="Times New Roman"/>
-          <w:color w:val="000000"/>
-          <w:kern w:val="0"/>
-          <w:shd w:val="clear" w:color="auto" w:fill="FFFFFF"/>
-          <w:lang w:eastAsia="en-GB"/>
-          <w14:ligatures w14:val="none"/>
-        </w:rPr>
+        <w:t xml:space="preserve"> Thanks. We have added this reference. </w:t>
+      </w:r>
+    </w:p>
+    <w:p>
+      <w:pPr>
+        <w:rPr>
+          <w:rFonts w:ascii="Times New Roman" w:eastAsia="Times New Roman" w:hAnsi="Times New Roman" w:cs="Times New Roman"/>
+          <w:color w:val="000000"/>
+          <w:kern w:val="0"/>
+          <w:shd w:val="clear" w:color="auto" w:fill="FFFFFF"/>
+          <w:lang w:eastAsia="en-GB"/>
+          <w14:ligatures w14:val="none"/>
+        </w:rPr>
+      </w:pPr>
+    </w:p>
+    <w:p>
+      <w:pPr>
+        <w:rPr>
+          <w:rFonts w:ascii="Times New Roman" w:eastAsia="Times New Roman" w:hAnsi="Times New Roman" w:cs="Times New Roman"/>
+          <w:color w:val="000000"/>
+          <w:kern w:val="0"/>
+          <w:shd w:val="clear" w:color="auto" w:fill="FFFFFF"/>
+          <w:lang w:eastAsia="en-GB"/>
+          <w14:ligatures w14:val="none"/>
+        </w:rPr>
+      </w:pPr>
+      <w:r>
+        <w:rPr>
+          <w:rFonts w:ascii="Times New Roman" w:eastAsia="Times New Roman" w:hAnsi="Times New Roman" w:cs="Times New Roman"/>
+          <w:color w:val="000000"/>
+          <w:kern w:val="0"/>
+          <w:shd w:val="clear" w:color="auto" w:fill="FFFFFF"/>
+          <w:lang w:eastAsia="en-GB"/>
+          <w14:ligatures w14:val="none"/>
+        </w:rPr>
+        <w:lastRenderedPageBreak/>
         <w:t xml:space="preserve">Line 291. Applying the logarithm of the response variable is already a way of mean stan- </w:t>
       </w:r>
       <w:proofErr w:type="spellStart"/>
@@ -4954,7 +5232,6 @@
           <w:lang w:eastAsia="en-GB"/>
           <w14:ligatures w14:val="none"/>
         </w:rPr>
-        <w:lastRenderedPageBreak/>
         <w:t>Results</w:t>
       </w:r>
     </w:p>
@@ -6112,19 +6389,7 @@
           <w:lang w:eastAsia="en-GB"/>
           <w14:ligatures w14:val="none"/>
         </w:rPr>
-        <w:t xml:space="preserve"> ‘plateau phase’ of growth. This takes longer given that lizards have indeterminant growth and will continue to grow (albeit more slowly) throughout their lives. In response to the second </w:t>
-      </w:r>
-      <w:r>
-        <w:rPr>
-          <w:rFonts w:ascii="Times New Roman" w:eastAsia="Times New Roman" w:hAnsi="Times New Roman" w:cs="Times New Roman"/>
-          <w:color w:val="4472C4" w:themeColor="accent1"/>
-          <w:kern w:val="0"/>
-          <w:shd w:val="clear" w:color="auto" w:fill="FFFFFF"/>
-          <w:lang w:eastAsia="en-GB"/>
-          <w14:ligatures w14:val="none"/>
-        </w:rPr>
-        <w:lastRenderedPageBreak/>
-        <w:t>query about half sibs we have now added more details about the pedigree and percentages of maternal and paternal half sibs (See Table S11). Also, see comment to Reviewer 3 below.</w:t>
+        <w:t xml:space="preserve"> ‘plateau phase’ of growth. This takes longer given that lizards have indeterminant growth and will continue to grow (albeit more slowly) throughout their lives. In response to the second query about half sibs we have now added more details about the pedigree and percentages of maternal and paternal half sibs (See Table S11). Also, see comment to Reviewer 3 below.</w:t>
       </w:r>
     </w:p>
     <w:p>
@@ -6842,6 +7107,7 @@
           <w:lang w:eastAsia="en-GB"/>
           <w14:ligatures w14:val="none"/>
         </w:rPr>
+        <w:lastRenderedPageBreak/>
         <w:t>Marshall, D.J. (2008) Transgenerational plasticity in the sea: Context-dependent maternal effects across the life history. Ecology, 89, 418–427.</w:t>
       </w:r>
       <w:r>
@@ -6965,19 +7231,7 @@
           <w:lang w:eastAsia="en-GB"/>
           <w14:ligatures w14:val="none"/>
         </w:rPr>
-        <w:t xml:space="preserve"> be properly dealt with in order to enable interpretation of data. The most serious concern is that hatchlings are </w:t>
-      </w:r>
-      <w:r>
-        <w:rPr>
-          <w:rFonts w:ascii="Times New Roman" w:eastAsia="Times New Roman" w:hAnsi="Times New Roman" w:cs="Times New Roman"/>
-          <w:color w:val="000000"/>
-          <w:kern w:val="0"/>
-          <w:shd w:val="clear" w:color="auto" w:fill="FFFFFF"/>
-          <w:lang w:eastAsia="en-GB"/>
-          <w14:ligatures w14:val="none"/>
-        </w:rPr>
-        <w:lastRenderedPageBreak/>
-        <w:t xml:space="preserve">housed in individual cages, but at a specific time point moved to a joint cage. After this, the heritability and maternal effects increased. This could, however, be due to that both heritability and maternal effects become more visible when competition and social stress is present as the lizards are housed in the same cage. The data will therefore need to be </w:t>
+        <w:t xml:space="preserve"> be properly dealt with in order to enable interpretation of data. The most serious concern is that hatchlings are housed in individual cages, but at a specific time point moved to a joint cage. After this, the heritability and maternal effects increased. This could, however, be due to that both heritability and maternal effects become more visible when competition and social stress is present as the lizards are housed in the same cage. The data will therefore need to be </w:t>
       </w:r>
       <w:proofErr w:type="spellStart"/>
       <w:r>
@@ -7614,6 +7868,7 @@
           <w:lang w:eastAsia="en-GB"/>
           <w14:ligatures w14:val="none"/>
         </w:rPr>
+        <w:lastRenderedPageBreak/>
         <w:t>Discussion:</w:t>
       </w:r>
     </w:p>
@@ -7823,7 +8078,6 @@
           <w:lang w:eastAsia="en-GB"/>
           <w14:ligatures w14:val="none"/>
         </w:rPr>
-        <w:lastRenderedPageBreak/>
         <w:br/>
       </w:r>
       <w:r>
@@ -8541,6 +8795,7 @@
           <w:lang w:eastAsia="en-GB"/>
           <w14:ligatures w14:val="none"/>
         </w:rPr>
+        <w:lastRenderedPageBreak/>
         <w:t>It is difficult to compare whether these are extreme relative to other species in the literature given the very different thermal experiences of each species. We have now added more clarity around this point in the methods:</w:t>
       </w:r>
     </w:p>
@@ -8665,7 +8920,6 @@
           <w:lang w:eastAsia="en-GB"/>
           <w14:ligatures w14:val="none"/>
         </w:rPr>
-        <w:lastRenderedPageBreak/>
         <w:t xml:space="preserve">The presence of less than 1% multiple </w:t>
       </w:r>
       <w:proofErr w:type="gramStart"/>
@@ -9389,48 +9643,40 @@
           <w:iCs/>
           <w:color w:val="4472C4" w:themeColor="accent1"/>
         </w:rPr>
-        <w:t xml:space="preserve"> shelter embryos from environmental insults.</w:t>
-      </w:r>
-      <w:r>
-        <w:rPr>
-          <w:rFonts w:ascii="Times New Roman" w:hAnsi="Times New Roman" w:cs="Times New Roman"/>
-          <w:i/>
-          <w:iCs/>
-          <w:color w:val="4472C4" w:themeColor="accent1"/>
-        </w:rPr>
-        <w:t>”</w:t>
-      </w:r>
-    </w:p>
-    <w:p>
-      <w:pPr>
-        <w:rPr>
-          <w:rFonts w:ascii="Times New Roman" w:eastAsia="Times New Roman" w:hAnsi="Times New Roman" w:cs="Times New Roman"/>
-          <w:color w:val="000000"/>
-          <w:kern w:val="0"/>
-          <w:lang w:eastAsia="en-GB"/>
-          <w14:ligatures w14:val="none"/>
-        </w:rPr>
-      </w:pPr>
-    </w:p>
-    <w:p>
-      <w:pPr>
-        <w:rPr>
-          <w:rFonts w:ascii="Times New Roman" w:eastAsia="Times New Roman" w:hAnsi="Times New Roman" w:cs="Times New Roman"/>
-          <w:color w:val="000000"/>
-          <w:kern w:val="0"/>
-          <w:lang w:eastAsia="en-GB"/>
-          <w14:ligatures w14:val="none"/>
-        </w:rPr>
-      </w:pPr>
-      <w:r>
-        <w:rPr>
-          <w:rFonts w:ascii="Times New Roman" w:eastAsia="Times New Roman" w:hAnsi="Times New Roman" w:cs="Times New Roman"/>
-          <w:color w:val="000000"/>
-          <w:kern w:val="0"/>
-          <w:shd w:val="clear" w:color="auto" w:fill="FFFFFF"/>
-          <w:lang w:eastAsia="en-GB"/>
-          <w14:ligatures w14:val="none"/>
-        </w:rPr>
+        <w:t xml:space="preserve"> shelter embryos from environmental insults.”</w:t>
+      </w:r>
+    </w:p>
+    <w:p>
+      <w:pPr>
+        <w:rPr>
+          <w:rFonts w:ascii="Times New Roman" w:eastAsia="Times New Roman" w:hAnsi="Times New Roman" w:cs="Times New Roman"/>
+          <w:color w:val="000000"/>
+          <w:kern w:val="0"/>
+          <w:lang w:eastAsia="en-GB"/>
+          <w14:ligatures w14:val="none"/>
+        </w:rPr>
+      </w:pPr>
+    </w:p>
+    <w:p>
+      <w:pPr>
+        <w:rPr>
+          <w:rFonts w:ascii="Times New Roman" w:eastAsia="Times New Roman" w:hAnsi="Times New Roman" w:cs="Times New Roman"/>
+          <w:color w:val="000000"/>
+          <w:kern w:val="0"/>
+          <w:lang w:eastAsia="en-GB"/>
+          <w14:ligatures w14:val="none"/>
+        </w:rPr>
+      </w:pPr>
+      <w:r>
+        <w:rPr>
+          <w:rFonts w:ascii="Times New Roman" w:eastAsia="Times New Roman" w:hAnsi="Times New Roman" w:cs="Times New Roman"/>
+          <w:color w:val="000000"/>
+          <w:kern w:val="0"/>
+          <w:shd w:val="clear" w:color="auto" w:fill="FFFFFF"/>
+          <w:lang w:eastAsia="en-GB"/>
+          <w14:ligatures w14:val="none"/>
+        </w:rPr>
+        <w:lastRenderedPageBreak/>
         <w:t>Add information on sex determination in relation to temperature for readers that do not know much about skinks </w:t>
       </w:r>
       <w:r>
@@ -9586,20 +9832,7 @@
           <w:lang w:val="en-GB" w:eastAsia="en-GB"/>
           <w14:ligatures w14:val="none"/>
         </w:rPr>
-        <w:t>past</w:t>
-      </w:r>
-      <w:r>
-        <w:rPr>
-          <w:rFonts w:ascii="Times New Roman" w:eastAsia="Times New Roman" w:hAnsi="Times New Roman" w:cs="Times New Roman"/>
-          <w:i/>
-          <w:iCs/>
-          <w:color w:val="4472C4" w:themeColor="accent1"/>
-          <w:kern w:val="0"/>
-          <w:shd w:val="clear" w:color="auto" w:fill="FFFFFF"/>
-          <w:lang w:val="en-GB" w:eastAsia="en-GB"/>
-          <w14:ligatures w14:val="none"/>
-        </w:rPr>
-        <w:t>”</w:t>
+        <w:t>past”</w:t>
       </w:r>
       <w:proofErr w:type="gramEnd"/>
       <w:r>
@@ -9648,7 +9881,6 @@
           <w:lang w:eastAsia="en-GB"/>
           <w14:ligatures w14:val="none"/>
         </w:rPr>
-        <w:lastRenderedPageBreak/>
         <w:t>When suggesting that plasticity might be a way to adapt to novel conditions, it is important to phrase it to reflect that adaptive plasticity typically acts within the range of conditions that are naturally experienced by the populations </w:t>
       </w:r>
       <w:r>
@@ -10360,6 +10592,7 @@
           <w:lang w:eastAsia="en-GB"/>
           <w14:ligatures w14:val="none"/>
         </w:rPr>
+        <w:lastRenderedPageBreak/>
         <w:t>L531 competition and stress are expected to change, leading to larger differences. See major comment, I suggest reanalysing these periods separately. </w:t>
       </w:r>
       <w:r>
@@ -10497,7 +10730,6 @@
           <w:lang w:eastAsia="en-GB"/>
           <w14:ligatures w14:val="none"/>
         </w:rPr>
-        <w:lastRenderedPageBreak/>
         <w:t>L571</w:t>
       </w:r>
       <w:proofErr w:type="gramEnd"/>
@@ -10978,7 +11210,19 @@
           <w:lang w:eastAsia="en-GB"/>
           <w14:ligatures w14:val="none"/>
         </w:rPr>
-        <w:t xml:space="preserve"> (sires, dams, family size, etc.) within each treatment. </w:t>
+        <w:t xml:space="preserve"> (sires, dams, family size, etc.) </w:t>
+      </w:r>
+      <w:r>
+        <w:rPr>
+          <w:rFonts w:ascii="Times New Roman" w:eastAsia="Times New Roman" w:hAnsi="Times New Roman" w:cs="Times New Roman"/>
+          <w:color w:val="000000"/>
+          <w:kern w:val="0"/>
+          <w:shd w:val="clear" w:color="auto" w:fill="FFFFFF"/>
+          <w:lang w:eastAsia="en-GB"/>
+          <w14:ligatures w14:val="none"/>
+        </w:rPr>
+        <w:lastRenderedPageBreak/>
+        <w:t>within each treatment. </w:t>
       </w:r>
       <w:r>
         <w:rPr>
@@ -11068,19 +11312,7 @@
           <w:lang w:eastAsia="en-GB"/>
           <w14:ligatures w14:val="none"/>
         </w:rPr>
-        <w:t xml:space="preserve"> are much larger (and G slightly smaller) in S4/S5 when the treatments are split than when they are both included. This suggests to me that G and M are confounded due </w:t>
-      </w:r>
-      <w:r>
-        <w:rPr>
-          <w:rFonts w:ascii="Times New Roman" w:eastAsia="Times New Roman" w:hAnsi="Times New Roman" w:cs="Times New Roman"/>
-          <w:color w:val="000000"/>
-          <w:kern w:val="0"/>
-          <w:shd w:val="clear" w:color="auto" w:fill="FFFFFF"/>
-          <w:lang w:eastAsia="en-GB"/>
-          <w14:ligatures w14:val="none"/>
-        </w:rPr>
-        <w:lastRenderedPageBreak/>
-        <w:t>to the lack of replication within dams in S4/S5, but that when all offspring are included, this is ameliorated somewhat, leading to a more reasonable value for M. There also seems to be a very strong correlation between slope and intercept for M, further suggesting that the model is overparameterized. </w:t>
+        <w:t xml:space="preserve"> are much larger (and G slightly smaller) in S4/S5 when the treatments are split than when they are both included. This suggests to me that G and M are confounded due to the lack of replication within dams in S4/S5, but that when all offspring are included, this is ameliorated somewhat, leading to a more reasonable value for M. There also seems to be a very strong correlation between slope and intercept for M, further suggesting that the model is overparameterized. </w:t>
       </w:r>
       <w:r>
         <w:rPr>
@@ -11594,6 +11826,7 @@
           <w:lang w:eastAsia="en-GB"/>
           <w14:ligatures w14:val="none"/>
         </w:rPr>
+        <w:lastRenderedPageBreak/>
         <w:t>Response:</w:t>
       </w:r>
     </w:p>

</xml_diff>

<commit_message>
Push up some changes
</commit_message>
<xml_diff>
--- a/doc/Heredity_R1/Responses_to_Reviewers.docx
+++ b/doc/Heredity_R1/Responses_to_Reviewers.docx
@@ -6457,72 +6457,12 @@
           <w:bCs/>
           <w:color w:val="4472C4" w:themeColor="accent1"/>
           <w:kern w:val="0"/>
-          <w:highlight w:val="yellow"/>
           <w:shd w:val="clear" w:color="auto" w:fill="FFFFFF"/>
           <w:lang w:eastAsia="en-GB"/>
           <w14:ligatures w14:val="none"/>
         </w:rPr>
         <w:t>Response:</w:t>
       </w:r>
-    </w:p>
-    <w:p>
-      <w:pPr>
-        <w:rPr>
-          <w:rFonts w:ascii="Times New Roman" w:eastAsia="Times New Roman" w:hAnsi="Times New Roman" w:cs="Times New Roman"/>
-          <w:color w:val="000000"/>
-          <w:kern w:val="0"/>
-          <w:shd w:val="clear" w:color="auto" w:fill="FFFFFF"/>
-          <w:lang w:eastAsia="en-GB"/>
-          <w14:ligatures w14:val="none"/>
-        </w:rPr>
-      </w:pPr>
-    </w:p>
-    <w:p>
-      <w:pPr>
-        <w:rPr>
-          <w:rFonts w:ascii="Times New Roman" w:eastAsia="Times New Roman" w:hAnsi="Times New Roman" w:cs="Times New Roman"/>
-          <w:color w:val="000000"/>
-          <w:kern w:val="0"/>
-          <w:shd w:val="clear" w:color="auto" w:fill="FFFFFF"/>
-          <w:lang w:eastAsia="en-GB"/>
-          <w14:ligatures w14:val="none"/>
-        </w:rPr>
-      </w:pPr>
-      <w:r>
-        <w:rPr>
-          <w:rFonts w:ascii="Times New Roman" w:eastAsia="Times New Roman" w:hAnsi="Times New Roman" w:cs="Times New Roman"/>
-          <w:color w:val="000000"/>
-          <w:kern w:val="0"/>
-          <w:shd w:val="clear" w:color="auto" w:fill="FFFFFF"/>
-          <w:lang w:eastAsia="en-GB"/>
-          <w14:ligatures w14:val="none"/>
-        </w:rPr>
-        <w:t>Line 573: Cold-reared lizards had larger variance in incubation time. But what about the mean incubation time?</w:t>
-      </w:r>
-    </w:p>
-    <w:p>
-      <w:pPr>
-        <w:rPr>
-          <w:rFonts w:ascii="Times New Roman" w:eastAsia="Times New Roman" w:hAnsi="Times New Roman" w:cs="Times New Roman"/>
-          <w:color w:val="000000"/>
-          <w:kern w:val="0"/>
-          <w:shd w:val="clear" w:color="auto" w:fill="FFFFFF"/>
-          <w:lang w:eastAsia="en-GB"/>
-          <w14:ligatures w14:val="none"/>
-        </w:rPr>
-      </w:pPr>
-    </w:p>
-    <w:p>
-      <w:pPr>
-        <w:rPr>
-          <w:rFonts w:ascii="Times New Roman" w:eastAsia="Times New Roman" w:hAnsi="Times New Roman" w:cs="Times New Roman"/>
-          <w:color w:val="4472C4" w:themeColor="accent1"/>
-          <w:kern w:val="0"/>
-          <w:shd w:val="clear" w:color="auto" w:fill="FFFFFF"/>
-          <w:lang w:eastAsia="en-GB"/>
-          <w14:ligatures w14:val="none"/>
-        </w:rPr>
-      </w:pPr>
       <w:r>
         <w:rPr>
           <w:rFonts w:ascii="Times New Roman" w:eastAsia="Times New Roman" w:hAnsi="Times New Roman" w:cs="Times New Roman"/>
@@ -6534,6 +6474,137 @@
           <w:lang w:eastAsia="en-GB"/>
           <w14:ligatures w14:val="none"/>
         </w:rPr>
+        <w:t xml:space="preserve"> </w:t>
+      </w:r>
+      <w:r>
+        <w:rPr>
+          <w:rFonts w:ascii="Times New Roman" w:eastAsia="Times New Roman" w:hAnsi="Times New Roman" w:cs="Times New Roman"/>
+          <w:color w:val="4472C4" w:themeColor="accent1"/>
+          <w:kern w:val="0"/>
+          <w:shd w:val="clear" w:color="auto" w:fill="FFFFFF"/>
+          <w:lang w:eastAsia="en-GB"/>
+          <w14:ligatures w14:val="none"/>
+        </w:rPr>
+        <w:t xml:space="preserve">We have now added a reference to </w:t>
+      </w:r>
+      <w:proofErr w:type="spellStart"/>
+      <w:r>
+        <w:rPr>
+          <w:rFonts w:ascii="Times New Roman" w:eastAsia="Times New Roman" w:hAnsi="Times New Roman" w:cs="Times New Roman"/>
+          <w:color w:val="4472C4" w:themeColor="accent1"/>
+          <w:kern w:val="0"/>
+          <w:shd w:val="clear" w:color="auto" w:fill="FFFFFF"/>
+          <w:lang w:eastAsia="en-GB"/>
+          <w14:ligatures w14:val="none"/>
+        </w:rPr>
+        <w:t>Charmantier</w:t>
+      </w:r>
+      <w:proofErr w:type="spellEnd"/>
+      <w:r>
+        <w:rPr>
+          <w:rFonts w:ascii="Times New Roman" w:eastAsia="Times New Roman" w:hAnsi="Times New Roman" w:cs="Times New Roman"/>
+          <w:color w:val="4472C4" w:themeColor="accent1"/>
+          <w:kern w:val="0"/>
+          <w:shd w:val="clear" w:color="auto" w:fill="FFFFFF"/>
+          <w:lang w:eastAsia="en-GB"/>
+          <w14:ligatures w14:val="none"/>
+        </w:rPr>
+        <w:t xml:space="preserve"> and </w:t>
+      </w:r>
+      <w:proofErr w:type="spellStart"/>
+      <w:r>
+        <w:rPr>
+          <w:rFonts w:ascii="Times New Roman" w:eastAsia="Times New Roman" w:hAnsi="Times New Roman" w:cs="Times New Roman"/>
+          <w:color w:val="4472C4" w:themeColor="accent1"/>
+          <w:kern w:val="0"/>
+          <w:shd w:val="clear" w:color="auto" w:fill="FFFFFF"/>
+          <w:lang w:eastAsia="en-GB"/>
+          <w14:ligatures w14:val="none"/>
+        </w:rPr>
+        <w:t>Garant</w:t>
+      </w:r>
+      <w:proofErr w:type="spellEnd"/>
+      <w:r>
+        <w:rPr>
+          <w:rFonts w:ascii="Times New Roman" w:eastAsia="Times New Roman" w:hAnsi="Times New Roman" w:cs="Times New Roman"/>
+          <w:color w:val="4472C4" w:themeColor="accent1"/>
+          <w:kern w:val="0"/>
+          <w:shd w:val="clear" w:color="auto" w:fill="FFFFFF"/>
+          <w:lang w:eastAsia="en-GB"/>
+          <w14:ligatures w14:val="none"/>
+        </w:rPr>
+        <w:t xml:space="preserve"> (2005) and edited this sentence to hopefully reflect more clearly the point we would like to make. </w:t>
+      </w:r>
+    </w:p>
+    <w:p>
+      <w:pPr>
+        <w:rPr>
+          <w:rFonts w:ascii="Times New Roman" w:eastAsia="Times New Roman" w:hAnsi="Times New Roman" w:cs="Times New Roman"/>
+          <w:color w:val="000000"/>
+          <w:kern w:val="0"/>
+          <w:shd w:val="clear" w:color="auto" w:fill="FFFFFF"/>
+          <w:lang w:eastAsia="en-GB"/>
+          <w14:ligatures w14:val="none"/>
+        </w:rPr>
+      </w:pPr>
+    </w:p>
+    <w:p>
+      <w:pPr>
+        <w:rPr>
+          <w:rFonts w:ascii="Times New Roman" w:eastAsia="Times New Roman" w:hAnsi="Times New Roman" w:cs="Times New Roman"/>
+          <w:color w:val="000000"/>
+          <w:kern w:val="0"/>
+          <w:shd w:val="clear" w:color="auto" w:fill="FFFFFF"/>
+          <w:lang w:eastAsia="en-GB"/>
+          <w14:ligatures w14:val="none"/>
+        </w:rPr>
+      </w:pPr>
+      <w:r>
+        <w:rPr>
+          <w:rFonts w:ascii="Times New Roman" w:eastAsia="Times New Roman" w:hAnsi="Times New Roman" w:cs="Times New Roman"/>
+          <w:color w:val="000000"/>
+          <w:kern w:val="0"/>
+          <w:shd w:val="clear" w:color="auto" w:fill="FFFFFF"/>
+          <w:lang w:eastAsia="en-GB"/>
+          <w14:ligatures w14:val="none"/>
+        </w:rPr>
+        <w:t>Line 573: Cold-reared lizards had larger variance in incubation time. But what about the mean incubation time?</w:t>
+      </w:r>
+    </w:p>
+    <w:p>
+      <w:pPr>
+        <w:rPr>
+          <w:rFonts w:ascii="Times New Roman" w:eastAsia="Times New Roman" w:hAnsi="Times New Roman" w:cs="Times New Roman"/>
+          <w:color w:val="000000"/>
+          <w:kern w:val="0"/>
+          <w:shd w:val="clear" w:color="auto" w:fill="FFFFFF"/>
+          <w:lang w:eastAsia="en-GB"/>
+          <w14:ligatures w14:val="none"/>
+        </w:rPr>
+      </w:pPr>
+    </w:p>
+    <w:p>
+      <w:pPr>
+        <w:rPr>
+          <w:rFonts w:ascii="Times New Roman" w:eastAsia="Times New Roman" w:hAnsi="Times New Roman" w:cs="Times New Roman"/>
+          <w:color w:val="4472C4" w:themeColor="accent1"/>
+          <w:kern w:val="0"/>
+          <w:shd w:val="clear" w:color="auto" w:fill="FFFFFF"/>
+          <w:lang w:eastAsia="en-GB"/>
+          <w14:ligatures w14:val="none"/>
+        </w:rPr>
+      </w:pPr>
+      <w:r>
+        <w:rPr>
+          <w:rFonts w:ascii="Times New Roman" w:eastAsia="Times New Roman" w:hAnsi="Times New Roman" w:cs="Times New Roman"/>
+          <w:b/>
+          <w:bCs/>
+          <w:color w:val="4472C4" w:themeColor="accent1"/>
+          <w:kern w:val="0"/>
+          <w:shd w:val="clear" w:color="auto" w:fill="FFFFFF"/>
+          <w:lang w:eastAsia="en-GB"/>
+          <w14:ligatures w14:val="none"/>
+        </w:rPr>
         <w:t>Response:</w:t>
       </w:r>
       <w:r>
@@ -7061,6 +7132,7 @@
           <w:lang w:eastAsia="en-GB"/>
           <w14:ligatures w14:val="none"/>
         </w:rPr>
+        <w:lastRenderedPageBreak/>
         <w:t>Hansen, T.F., P ́</w:t>
       </w:r>
       <w:proofErr w:type="spellStart"/>
@@ -7107,7 +7179,6 @@
           <w:lang w:eastAsia="en-GB"/>
           <w14:ligatures w14:val="none"/>
         </w:rPr>
-        <w:lastRenderedPageBreak/>
         <w:t>Marshall, D.J. (2008) Transgenerational plasticity in the sea: Context-dependent maternal effects across the life history. Ecology, 89, 418–427.</w:t>
       </w:r>
       <w:r>
@@ -7833,65 +7904,7 @@
           <w:lang w:eastAsia="en-GB"/>
           <w14:ligatures w14:val="none"/>
         </w:rPr>
-        <w:t>For logistical reasons, at approximately nine months, hatchlings were housed in groups of five in opaque bins with the same measurements as the adult enclosures. We pseudo-randomised individuals to each shared enclosure while maintaining a similar number of individuals from each treatment. Social housing conditions may result in additive genetic and maternal effects becoming more apparent because of competition and social stress that may drive greater variation among individuals. Our modelling approaches that estimate changes in variance components across age should be able to detect any changes brought about by the release of variation (see below).</w:t>
-      </w:r>
-    </w:p>
-    <w:p>
-      <w:pPr>
-        <w:rPr>
-          <w:rFonts w:ascii="Times New Roman" w:eastAsia="Times New Roman" w:hAnsi="Times New Roman" w:cs="Times New Roman"/>
-          <w:color w:val="4472C4" w:themeColor="accent1"/>
-          <w:kern w:val="0"/>
-          <w:shd w:val="clear" w:color="auto" w:fill="FFFFFF"/>
-          <w:lang w:eastAsia="en-GB"/>
-          <w14:ligatures w14:val="none"/>
-        </w:rPr>
-      </w:pPr>
-    </w:p>
-    <w:p>
-      <w:pPr>
-        <w:rPr>
-          <w:rFonts w:ascii="Times New Roman" w:eastAsia="Times New Roman" w:hAnsi="Times New Roman" w:cs="Times New Roman"/>
-          <w:color w:val="4472C4" w:themeColor="accent1"/>
-          <w:kern w:val="0"/>
-          <w:shd w:val="clear" w:color="auto" w:fill="FFFFFF"/>
-          <w:lang w:eastAsia="en-GB"/>
-          <w14:ligatures w14:val="none"/>
-        </w:rPr>
-      </w:pPr>
-      <w:r>
-        <w:rPr>
-          <w:rFonts w:ascii="Times New Roman" w:eastAsia="Times New Roman" w:hAnsi="Times New Roman" w:cs="Times New Roman"/>
-          <w:color w:val="4472C4" w:themeColor="accent1"/>
-          <w:kern w:val="0"/>
-          <w:shd w:val="clear" w:color="auto" w:fill="FFFFFF"/>
-          <w:lang w:eastAsia="en-GB"/>
-          <w14:ligatures w14:val="none"/>
-        </w:rPr>
-        <w:lastRenderedPageBreak/>
-        <w:t>Discussion:</w:t>
-      </w:r>
-    </w:p>
-    <w:p>
-      <w:pPr>
-        <w:rPr>
-          <w:rFonts w:ascii="Times New Roman" w:eastAsia="Times New Roman" w:hAnsi="Times New Roman" w:cs="Times New Roman"/>
-          <w:color w:val="000000"/>
-          <w:kern w:val="0"/>
-          <w:lang w:eastAsia="en-GB"/>
-          <w14:ligatures w14:val="none"/>
-        </w:rPr>
-      </w:pPr>
-      <w:r>
-        <w:rPr>
-          <w:rFonts w:ascii="Times New Roman" w:eastAsia="Times New Roman" w:hAnsi="Times New Roman" w:cs="Times New Roman"/>
-          <w:color w:val="4472C4" w:themeColor="accent1"/>
-          <w:kern w:val="0"/>
-          <w:shd w:val="clear" w:color="auto" w:fill="FFFFFF"/>
-          <w:lang w:eastAsia="en-GB"/>
-          <w14:ligatures w14:val="none"/>
-        </w:rPr>
-        <w:t>“</w:t>
+        <w:t xml:space="preserve">For logistical reasons, at approximately nine months, hatchlings were housed in groups of five in opaque bins with the same measurements as the adult enclosures. We pseudo-randomised individuals to each shared enclosure while maintaining a similar number of individuals from each treatment. Social housing conditions may result in additive genetic and maternal effects becoming more apparent because of competition and social stress that may drive greater variation among individuals. Our modelling approaches that estimate changes </w:t>
       </w:r>
       <w:r>
         <w:rPr>
@@ -7904,9 +7917,66 @@
           <w:lang w:eastAsia="en-GB"/>
           <w14:ligatures w14:val="none"/>
         </w:rPr>
-        <w:t>Genetic contributions to body size are expected to vary throughout ontogeny (Lynch &amp; Walsh, 1998). Selection pressures on body size are likely to increase at critical life stages, such as at birth or at sexual maturation, thereby reducing genetic variance at certain ages (Rollinson &amp; Rowe, 2015). On the contrary, we found that additive genetic variance of mass was very low upon hatching but slowly increased by the end of the first year. This result parallels those seen in big horn sheep (</w:t>
-      </w:r>
-      <w:proofErr w:type="spellStart"/>
+        <w:lastRenderedPageBreak/>
+        <w:t>in variance components across age should be able to detect any changes brought about by the release of variation (see below).</w:t>
+      </w:r>
+    </w:p>
+    <w:p>
+      <w:pPr>
+        <w:rPr>
+          <w:rFonts w:ascii="Times New Roman" w:eastAsia="Times New Roman" w:hAnsi="Times New Roman" w:cs="Times New Roman"/>
+          <w:color w:val="4472C4" w:themeColor="accent1"/>
+          <w:kern w:val="0"/>
+          <w:shd w:val="clear" w:color="auto" w:fill="FFFFFF"/>
+          <w:lang w:eastAsia="en-GB"/>
+          <w14:ligatures w14:val="none"/>
+        </w:rPr>
+      </w:pPr>
+    </w:p>
+    <w:p>
+      <w:pPr>
+        <w:rPr>
+          <w:rFonts w:ascii="Times New Roman" w:eastAsia="Times New Roman" w:hAnsi="Times New Roman" w:cs="Times New Roman"/>
+          <w:color w:val="4472C4" w:themeColor="accent1"/>
+          <w:kern w:val="0"/>
+          <w:shd w:val="clear" w:color="auto" w:fill="FFFFFF"/>
+          <w:lang w:eastAsia="en-GB"/>
+          <w14:ligatures w14:val="none"/>
+        </w:rPr>
+      </w:pPr>
+      <w:r>
+        <w:rPr>
+          <w:rFonts w:ascii="Times New Roman" w:eastAsia="Times New Roman" w:hAnsi="Times New Roman" w:cs="Times New Roman"/>
+          <w:color w:val="4472C4" w:themeColor="accent1"/>
+          <w:kern w:val="0"/>
+          <w:shd w:val="clear" w:color="auto" w:fill="FFFFFF"/>
+          <w:lang w:eastAsia="en-GB"/>
+          <w14:ligatures w14:val="none"/>
+        </w:rPr>
+        <w:t>Discussion:</w:t>
+      </w:r>
+    </w:p>
+    <w:p>
+      <w:pPr>
+        <w:rPr>
+          <w:rFonts w:ascii="Times New Roman" w:eastAsia="Times New Roman" w:hAnsi="Times New Roman" w:cs="Times New Roman"/>
+          <w:color w:val="000000"/>
+          <w:kern w:val="0"/>
+          <w:lang w:eastAsia="en-GB"/>
+          <w14:ligatures w14:val="none"/>
+        </w:rPr>
+      </w:pPr>
+      <w:r>
+        <w:rPr>
+          <w:rFonts w:ascii="Times New Roman" w:eastAsia="Times New Roman" w:hAnsi="Times New Roman" w:cs="Times New Roman"/>
+          <w:color w:val="4472C4" w:themeColor="accent1"/>
+          <w:kern w:val="0"/>
+          <w:shd w:val="clear" w:color="auto" w:fill="FFFFFF"/>
+          <w:lang w:eastAsia="en-GB"/>
+          <w14:ligatures w14:val="none"/>
+        </w:rPr>
+        <w:t>“</w:t>
+      </w:r>
       <w:r>
         <w:rPr>
           <w:rFonts w:ascii="Times New Roman" w:eastAsia="Times New Roman" w:hAnsi="Times New Roman" w:cs="Times New Roman"/>
@@ -7918,9 +7988,9 @@
           <w:lang w:eastAsia="en-GB"/>
           <w14:ligatures w14:val="none"/>
         </w:rPr>
-        <w:t>Réale</w:t>
-      </w:r>
-      <w:proofErr w:type="spellEnd"/>
+        <w:t>Genetic contributions to body size are expected to vary throughout ontogeny (Lynch &amp; Walsh, 1998). Selection pressures on body size are likely to increase at critical life stages, such as at birth or at sexual maturation, thereby reducing genetic variance at certain ages (Rollinson &amp; Rowe, 2015). On the contrary, we found that additive genetic variance of mass was very low upon hatching but slowly increased by the end of the first year. This result parallels those seen in big horn sheep (</w:t>
+      </w:r>
+      <w:proofErr w:type="spellStart"/>
       <w:r>
         <w:rPr>
           <w:rFonts w:ascii="Times New Roman" w:eastAsia="Times New Roman" w:hAnsi="Times New Roman" w:cs="Times New Roman"/>
@@ -7932,9 +8002,9 @@
           <w:lang w:eastAsia="en-GB"/>
           <w14:ligatures w14:val="none"/>
         </w:rPr>
-        <w:t xml:space="preserve"> et al., 1999), </w:t>
-      </w:r>
-      <w:proofErr w:type="spellStart"/>
+        <w:t>Réale</w:t>
+      </w:r>
+      <w:proofErr w:type="spellEnd"/>
       <w:r>
         <w:rPr>
           <w:rFonts w:ascii="Times New Roman" w:eastAsia="Times New Roman" w:hAnsi="Times New Roman" w:cs="Times New Roman"/>
@@ -7946,9 +8016,9 @@
           <w:lang w:eastAsia="en-GB"/>
           <w14:ligatures w14:val="none"/>
         </w:rPr>
-        <w:t>soay</w:t>
-      </w:r>
-      <w:proofErr w:type="spellEnd"/>
+        <w:t xml:space="preserve"> et al., 1999), </w:t>
+      </w:r>
+      <w:proofErr w:type="spellStart"/>
       <w:r>
         <w:rPr>
           <w:rFonts w:ascii="Times New Roman" w:eastAsia="Times New Roman" w:hAnsi="Times New Roman" w:cs="Times New Roman"/>
@@ -7960,9 +8030,9 @@
           <w:lang w:eastAsia="en-GB"/>
           <w14:ligatures w14:val="none"/>
         </w:rPr>
-        <w:t xml:space="preserve"> sheep (Wilson et al., 2007) and ladybird beetles (</w:t>
-      </w:r>
-      <w:proofErr w:type="spellStart"/>
+        <w:t>soay</w:t>
+      </w:r>
+      <w:proofErr w:type="spellEnd"/>
       <w:r>
         <w:rPr>
           <w:rFonts w:ascii="Times New Roman" w:eastAsia="Times New Roman" w:hAnsi="Times New Roman" w:cs="Times New Roman"/>
@@ -7974,9 +8044,9 @@
           <w:lang w:eastAsia="en-GB"/>
           <w14:ligatures w14:val="none"/>
         </w:rPr>
-        <w:t>Dmitriew</w:t>
-      </w:r>
-      <w:proofErr w:type="spellEnd"/>
+        <w:t xml:space="preserve"> sheep (Wilson et al., 2007) and ladybird beetles (</w:t>
+      </w:r>
+      <w:proofErr w:type="spellStart"/>
       <w:r>
         <w:rPr>
           <w:rFonts w:ascii="Times New Roman" w:eastAsia="Times New Roman" w:hAnsi="Times New Roman" w:cs="Times New Roman"/>
@@ -7988,9 +8058,9 @@
           <w:lang w:eastAsia="en-GB"/>
           <w14:ligatures w14:val="none"/>
         </w:rPr>
-        <w:t xml:space="preserve"> et al., 2010). While the underlying cause of this pattern is not well established, it coincided with changes in the social environment (shared housing). This suggests that perhaps competition for resources (basking sites or food) may orchestrate changes in genetic variation (</w:t>
-      </w:r>
-      <w:proofErr w:type="spellStart"/>
+        <w:t>Dmitriew</w:t>
+      </w:r>
+      <w:proofErr w:type="spellEnd"/>
       <w:r>
         <w:rPr>
           <w:rFonts w:ascii="Times New Roman" w:eastAsia="Times New Roman" w:hAnsi="Times New Roman" w:cs="Times New Roman"/>
@@ -8002,9 +8072,9 @@
           <w:lang w:eastAsia="en-GB"/>
           <w14:ligatures w14:val="none"/>
         </w:rPr>
-        <w:t>Dmitriew</w:t>
-      </w:r>
-      <w:proofErr w:type="spellEnd"/>
+        <w:t xml:space="preserve"> et al., 2010). While the underlying cause of this pattern is not well established, it coincided with changes in the social environment (shared housing). This suggests that perhaps competition for resources (basking sites or food) may orchestrate changes in genetic variation (</w:t>
+      </w:r>
+      <w:proofErr w:type="spellStart"/>
       <w:r>
         <w:rPr>
           <w:rFonts w:ascii="Times New Roman" w:eastAsia="Times New Roman" w:hAnsi="Times New Roman" w:cs="Times New Roman"/>
@@ -8016,9 +8086,9 @@
           <w:lang w:eastAsia="en-GB"/>
           <w14:ligatures w14:val="none"/>
         </w:rPr>
-        <w:t xml:space="preserve"> et al., 2010; Hoffmann &amp; </w:t>
-      </w:r>
-      <w:proofErr w:type="spellStart"/>
+        <w:t>Dmitriew</w:t>
+      </w:r>
+      <w:proofErr w:type="spellEnd"/>
       <w:r>
         <w:rPr>
           <w:rFonts w:ascii="Times New Roman" w:eastAsia="Times New Roman" w:hAnsi="Times New Roman" w:cs="Times New Roman"/>
@@ -8030,9 +8100,9 @@
           <w:lang w:eastAsia="en-GB"/>
           <w14:ligatures w14:val="none"/>
         </w:rPr>
-        <w:t>Merilä</w:t>
-      </w:r>
-      <w:proofErr w:type="spellEnd"/>
+        <w:t xml:space="preserve"> et al., 2010; Hoffmann &amp; </w:t>
+      </w:r>
+      <w:proofErr w:type="spellStart"/>
       <w:r>
         <w:rPr>
           <w:rFonts w:ascii="Times New Roman" w:eastAsia="Times New Roman" w:hAnsi="Times New Roman" w:cs="Times New Roman"/>
@@ -8044,8 +8114,9 @@
           <w:lang w:eastAsia="en-GB"/>
           <w14:ligatures w14:val="none"/>
         </w:rPr>
-        <w:t>, 1999).</w:t>
-      </w:r>
+        <w:t>Merilä</w:t>
+      </w:r>
+      <w:proofErr w:type="spellEnd"/>
       <w:r>
         <w:rPr>
           <w:rFonts w:ascii="Times New Roman" w:eastAsia="Times New Roman" w:hAnsi="Times New Roman" w:cs="Times New Roman"/>
@@ -8057,6 +8128,19 @@
           <w:lang w:eastAsia="en-GB"/>
           <w14:ligatures w14:val="none"/>
         </w:rPr>
+        <w:t>, 1999).</w:t>
+      </w:r>
+      <w:r>
+        <w:rPr>
+          <w:rFonts w:ascii="Times New Roman" w:eastAsia="Times New Roman" w:hAnsi="Times New Roman" w:cs="Times New Roman"/>
+          <w:i/>
+          <w:iCs/>
+          <w:color w:val="4472C4" w:themeColor="accent1"/>
+          <w:kern w:val="0"/>
+          <w:shd w:val="clear" w:color="auto" w:fill="FFFFFF"/>
+          <w:lang w:eastAsia="en-GB"/>
+          <w14:ligatures w14:val="none"/>
+        </w:rPr>
         <w:t>”</w:t>
       </w:r>
     </w:p>
@@ -8645,9 +8729,8 @@
           <w:lang w:val="en-GB" w:eastAsia="en-GB"/>
           <w14:ligatures w14:val="none"/>
         </w:rPr>
-        <w:t xml:space="preserve"> period around these mean temperatures to simulate natural nest site temperature variability. These treatments represent the temperature extremes of natural nest (~ 2 standard deviations above and below the mean - ~27 ºC) sites for L. </w:t>
-      </w:r>
-      <w:proofErr w:type="spellStart"/>
+        <w:t xml:space="preserve"> period around these mean temperatures to simulate natural nest site temperature variability. These treatments represent the temperature extremes of natural nest </w:t>
+      </w:r>
       <w:r>
         <w:rPr>
           <w:rFonts w:ascii="Times New Roman" w:eastAsia="Times New Roman" w:hAnsi="Times New Roman" w:cs="Times New Roman"/>
@@ -8659,9 +8742,10 @@
           <w:lang w:val="en-GB" w:eastAsia="en-GB"/>
           <w14:ligatures w14:val="none"/>
         </w:rPr>
-        <w:t>delicata</w:t>
-      </w:r>
-      <w:proofErr w:type="spellEnd"/>
+        <w:lastRenderedPageBreak/>
+        <w:t xml:space="preserve">(~ 2 standard deviations above and below the mean - ~27 ºC) sites for L. </w:t>
+      </w:r>
+      <w:proofErr w:type="spellStart"/>
       <w:r>
         <w:rPr>
           <w:rFonts w:ascii="Times New Roman" w:eastAsia="Times New Roman" w:hAnsi="Times New Roman" w:cs="Times New Roman"/>
@@ -8673,8 +8757,9 @@
           <w:lang w:val="en-GB" w:eastAsia="en-GB"/>
           <w14:ligatures w14:val="none"/>
         </w:rPr>
-        <w:t xml:space="preserve"> </w:t>
-      </w:r>
+        <w:t>delicata</w:t>
+      </w:r>
+      <w:proofErr w:type="spellEnd"/>
       <w:r>
         <w:rPr>
           <w:rFonts w:ascii="Times New Roman" w:eastAsia="Times New Roman" w:hAnsi="Times New Roman" w:cs="Times New Roman"/>
@@ -8686,7 +8771,7 @@
           <w:lang w:val="en-GB" w:eastAsia="en-GB"/>
           <w14:ligatures w14:val="none"/>
         </w:rPr>
-        <w:fldChar w:fldCharType="begin"/>
+        <w:t xml:space="preserve"> </w:t>
       </w:r>
       <w:r>
         <w:rPr>
@@ -8699,7 +8784,7 @@
           <w:lang w:val="en-GB" w:eastAsia="en-GB"/>
           <w14:ligatures w14:val="none"/>
         </w:rPr>
-        <w:instrText xml:space="preserve"> ADDIN ZOTERO_ITEM CSL_CITATION {"citationID":"rTQPkXvo","properties":{"formattedCitation":"(Cheetham et al., 2011)","plainCitation":"(Cheetham et al., 2011)","noteIndex":0},"citationItems":[{"id":492,"uris":["http://zotero.org/users/1379426/items/P85KU2YA"],"uri":["http://zotero.org/users/1379426/items/P85KU2YA"],"itemData":{"id":492,"type":"article-journal","abstract":"Abstract Lizards are appropriate organisms to investigate causes and correlates of communal egg laying because their general lack of parental care focuses attention on nest site choice. We field-tested hypotheses associated with nest site choice and communal ...","container-title":"Journal of Zoology","DOI":"10.1111/j.1469-7998.2010.00764.x","issue":"4","language":"English","page":"234–242","title":"Embryonic mortality as a cost of communal nesting in the delicate skink","volume":"283","author":[{"family":"Cheetham","given":"E"},{"family":"Doody","given":"J S"},{"family":"Stewart","given":"B"},{"family":"Harlow","given":"P"}],"issued":{"date-parts":[["2011",4]]}}}],"schema":"https://github.com/citation-style-language/schema/raw/master/csl-citation.json"} </w:instrText>
+        <w:fldChar w:fldCharType="begin"/>
       </w:r>
       <w:r>
         <w:rPr>
@@ -8712,7 +8797,7 @@
           <w:lang w:val="en-GB" w:eastAsia="en-GB"/>
           <w14:ligatures w14:val="none"/>
         </w:rPr>
-        <w:fldChar w:fldCharType="separate"/>
+        <w:instrText xml:space="preserve"> ADDIN ZOTERO_ITEM CSL_CITATION {"citationID":"rTQPkXvo","properties":{"formattedCitation":"(Cheetham et al., 2011)","plainCitation":"(Cheetham et al., 2011)","noteIndex":0},"citationItems":[{"id":492,"uris":["http://zotero.org/users/1379426/items/P85KU2YA"],"uri":["http://zotero.org/users/1379426/items/P85KU2YA"],"itemData":{"id":492,"type":"article-journal","abstract":"Abstract Lizards are appropriate organisms to investigate causes and correlates of communal egg laying because their general lack of parental care focuses attention on nest site choice. We field-tested hypotheses associated with nest site choice and communal ...","container-title":"Journal of Zoology","DOI":"10.1111/j.1469-7998.2010.00764.x","issue":"4","language":"English","page":"234–242","title":"Embryonic mortality as a cost of communal nesting in the delicate skink","volume":"283","author":[{"family":"Cheetham","given":"E"},{"family":"Doody","given":"J S"},{"family":"Stewart","given":"B"},{"family":"Harlow","given":"P"}],"issued":{"date-parts":[["2011",4]]}}}],"schema":"https://github.com/citation-style-language/schema/raw/master/csl-citation.json"} </w:instrText>
       </w:r>
       <w:r>
         <w:rPr>
@@ -8725,7 +8810,7 @@
           <w:lang w:val="en-GB" w:eastAsia="en-GB"/>
           <w14:ligatures w14:val="none"/>
         </w:rPr>
-        <w:t>(Cheetham et al., 2011)</w:t>
+        <w:fldChar w:fldCharType="separate"/>
       </w:r>
       <w:r>
         <w:rPr>
@@ -8735,6 +8820,19 @@
           <w:color w:val="4472C4" w:themeColor="accent1"/>
           <w:kern w:val="0"/>
           <w:shd w:val="clear" w:color="auto" w:fill="FFFFFF"/>
+          <w:lang w:val="en-GB" w:eastAsia="en-GB"/>
+          <w14:ligatures w14:val="none"/>
+        </w:rPr>
+        <w:t>(Cheetham et al., 2011)</w:t>
+      </w:r>
+      <w:r>
+        <w:rPr>
+          <w:rFonts w:ascii="Times New Roman" w:eastAsia="Times New Roman" w:hAnsi="Times New Roman" w:cs="Times New Roman"/>
+          <w:i/>
+          <w:iCs/>
+          <w:color w:val="4472C4" w:themeColor="accent1"/>
+          <w:kern w:val="0"/>
+          <w:shd w:val="clear" w:color="auto" w:fill="FFFFFF"/>
           <w:lang w:eastAsia="en-GB"/>
           <w14:ligatures w14:val="none"/>
         </w:rPr>
@@ -8795,7 +8893,6 @@
           <w:lang w:eastAsia="en-GB"/>
           <w14:ligatures w14:val="none"/>
         </w:rPr>
-        <w:lastRenderedPageBreak/>
         <w:t>It is difficult to compare whether these are extreme relative to other species in the literature given the very different thermal experiences of each species. We have now added more clarity around this point in the methods:</w:t>
       </w:r>
     </w:p>
@@ -9616,6 +9713,7 @@
           <w:lang w:eastAsia="en-GB"/>
           <w14:ligatures w14:val="none"/>
         </w:rPr>
+        <w:lastRenderedPageBreak/>
         <w:t>“</w:t>
       </w:r>
       <w:r>
@@ -9676,7 +9774,6 @@
           <w:lang w:eastAsia="en-GB"/>
           <w14:ligatures w14:val="none"/>
         </w:rPr>
-        <w:lastRenderedPageBreak/>
         <w:t>Add information on sex determination in relation to temperature for readers that do not know much about skinks </w:t>
       </w:r>
       <w:r>
@@ -10490,6 +10587,7 @@
           <w:lang w:eastAsia="en-GB"/>
           <w14:ligatures w14:val="none"/>
         </w:rPr>
+        <w:lastRenderedPageBreak/>
         <w:t>L505-511 this information should be given already in the introduction and materials and methods </w:t>
       </w:r>
       <w:r>
@@ -10592,7 +10690,6 @@
           <w:lang w:eastAsia="en-GB"/>
           <w14:ligatures w14:val="none"/>
         </w:rPr>
-        <w:lastRenderedPageBreak/>
         <w:t>L531 competition and stress are expected to change, leading to larger differences. See major comment, I suggest reanalysing these periods separately. </w:t>
       </w:r>
       <w:r>
@@ -11151,168 +11248,80 @@
           <w:lang w:eastAsia="en-GB"/>
           <w14:ligatures w14:val="none"/>
         </w:rPr>
-        <w:t>Maternal effects will be more easily estimated when there are larger families, multiple generations, and/or when there are multiple sires per dam</w:t>
-      </w:r>
-      <w:r>
-        <w:rPr>
-          <w:rFonts w:ascii="Times New Roman" w:eastAsia="Times New Roman" w:hAnsi="Times New Roman" w:cs="Times New Roman"/>
-          <w:color w:val="000000"/>
-          <w:kern w:val="0"/>
-          <w:shd w:val="clear" w:color="auto" w:fill="FFFFFF"/>
-          <w:lang w:eastAsia="en-GB"/>
-          <w14:ligatures w14:val="none"/>
-        </w:rPr>
-        <w:t xml:space="preserve">. Otherwise, there is the potential for a confound between the genetic and the maternal effect. Here, multiple paternity is low, and as far as I can tell, family size seems to be small. I notice that there are 144 dams but only 262 offspring. This means that the average family size is just under two. Then, when the offspring are separated into treatments, there seems </w:t>
-      </w:r>
-      <w:proofErr w:type="gramStart"/>
-      <w:r>
-        <w:rPr>
-          <w:rFonts w:ascii="Times New Roman" w:eastAsia="Times New Roman" w:hAnsi="Times New Roman" w:cs="Times New Roman"/>
-          <w:color w:val="000000"/>
-          <w:kern w:val="0"/>
-          <w:shd w:val="clear" w:color="auto" w:fill="FFFFFF"/>
-          <w:lang w:eastAsia="en-GB"/>
-          <w14:ligatures w14:val="none"/>
-        </w:rPr>
-        <w:t>to</w:t>
-      </w:r>
-      <w:proofErr w:type="gramEnd"/>
-      <w:r>
-        <w:rPr>
-          <w:rFonts w:ascii="Times New Roman" w:eastAsia="Times New Roman" w:hAnsi="Times New Roman" w:cs="Times New Roman"/>
-          <w:color w:val="000000"/>
-          <w:kern w:val="0"/>
-          <w:shd w:val="clear" w:color="auto" w:fill="FFFFFF"/>
-          <w:lang w:eastAsia="en-GB"/>
-          <w14:ligatures w14:val="none"/>
-        </w:rPr>
-        <w:t xml:space="preserve"> fewer than one offspring per dam in each treatment. Incidentally, it would be nice to have a </w:t>
-      </w:r>
-      <w:proofErr w:type="gramStart"/>
-      <w:r>
-        <w:rPr>
-          <w:rFonts w:ascii="Times New Roman" w:eastAsia="Times New Roman" w:hAnsi="Times New Roman" w:cs="Times New Roman"/>
-          <w:color w:val="000000"/>
-          <w:kern w:val="0"/>
-          <w:shd w:val="clear" w:color="auto" w:fill="FFFFFF"/>
-          <w:lang w:eastAsia="en-GB"/>
-          <w14:ligatures w14:val="none"/>
-        </w:rPr>
-        <w:t>table detailing pedigree statistics</w:t>
-      </w:r>
-      <w:proofErr w:type="gramEnd"/>
-      <w:r>
-        <w:rPr>
-          <w:rFonts w:ascii="Times New Roman" w:eastAsia="Times New Roman" w:hAnsi="Times New Roman" w:cs="Times New Roman"/>
-          <w:color w:val="000000"/>
-          <w:kern w:val="0"/>
-          <w:shd w:val="clear" w:color="auto" w:fill="FFFFFF"/>
-          <w:lang w:eastAsia="en-GB"/>
-          <w14:ligatures w14:val="none"/>
-        </w:rPr>
-        <w:t xml:space="preserve"> (sires, dams, family size, etc.) </w:t>
-      </w:r>
-      <w:r>
-        <w:rPr>
-          <w:rFonts w:ascii="Times New Roman" w:eastAsia="Times New Roman" w:hAnsi="Times New Roman" w:cs="Times New Roman"/>
-          <w:color w:val="000000"/>
-          <w:kern w:val="0"/>
-          <w:shd w:val="clear" w:color="auto" w:fill="FFFFFF"/>
-          <w:lang w:eastAsia="en-GB"/>
-          <w14:ligatures w14:val="none"/>
-        </w:rPr>
-        <w:lastRenderedPageBreak/>
-        <w:t>within each treatment. </w:t>
-      </w:r>
-      <w:r>
-        <w:rPr>
-          <w:rFonts w:ascii="Times New Roman" w:eastAsia="Times New Roman" w:hAnsi="Times New Roman" w:cs="Times New Roman"/>
-          <w:color w:val="000000"/>
-          <w:kern w:val="0"/>
-          <w:lang w:eastAsia="en-GB"/>
-          <w14:ligatures w14:val="none"/>
-        </w:rPr>
-        <w:br/>
-      </w:r>
-    </w:p>
-    <w:p>
-      <w:pPr>
-        <w:rPr>
-          <w:rFonts w:ascii="Times New Roman" w:eastAsia="Times New Roman" w:hAnsi="Times New Roman" w:cs="Times New Roman"/>
-          <w:color w:val="000000"/>
-          <w:kern w:val="0"/>
-          <w:lang w:eastAsia="en-GB"/>
-          <w14:ligatures w14:val="none"/>
-        </w:rPr>
-      </w:pPr>
+        <w:t xml:space="preserve">Maternal effects will be more easily estimated when there are larger families, multiple generations, and/or when there are </w:t>
+      </w:r>
       <w:r>
         <w:rPr>
           <w:rFonts w:ascii="Times New Roman" w:eastAsia="Times New Roman" w:hAnsi="Times New Roman" w:cs="Times New Roman"/>
           <w:b/>
           <w:bCs/>
-          <w:color w:val="4472C4" w:themeColor="accent1"/>
-          <w:kern w:val="0"/>
-          <w:shd w:val="clear" w:color="auto" w:fill="FFFFFF"/>
-          <w:lang w:eastAsia="en-GB"/>
-          <w14:ligatures w14:val="none"/>
-        </w:rPr>
-        <w:t>Response:</w:t>
-      </w:r>
-      <w:r>
-        <w:rPr>
-          <w:rFonts w:ascii="Times New Roman" w:eastAsia="Times New Roman" w:hAnsi="Times New Roman" w:cs="Times New Roman"/>
-          <w:color w:val="4472C4" w:themeColor="accent1"/>
-          <w:kern w:val="0"/>
-          <w:shd w:val="clear" w:color="auto" w:fill="FFFFFF"/>
-          <w:lang w:eastAsia="en-GB"/>
-          <w14:ligatures w14:val="none"/>
-        </w:rPr>
-        <w:t xml:space="preserve"> Thank you. We agree. We have now added to the ESM a table (Table S11) that details offspring from each dam-sire pair for each treatment. We have also provided more summary information here and in the MS to better flesh out the details. </w:t>
-      </w:r>
-    </w:p>
-    <w:p>
-      <w:pPr>
-        <w:rPr>
-          <w:rFonts w:ascii="Times New Roman" w:eastAsia="Times New Roman" w:hAnsi="Times New Roman" w:cs="Times New Roman"/>
-          <w:color w:val="000000"/>
-          <w:kern w:val="0"/>
-          <w:lang w:eastAsia="en-GB"/>
-          <w14:ligatures w14:val="none"/>
-        </w:rPr>
-      </w:pPr>
-    </w:p>
-    <w:p>
-      <w:pPr>
-        <w:rPr>
-          <w:rFonts w:ascii="Times New Roman" w:eastAsia="Times New Roman" w:hAnsi="Times New Roman" w:cs="Times New Roman"/>
-          <w:color w:val="000000"/>
-          <w:kern w:val="0"/>
-          <w:lang w:eastAsia="en-GB"/>
-          <w14:ligatures w14:val="none"/>
-        </w:rPr>
-      </w:pPr>
-      <w:r>
-        <w:rPr>
-          <w:rFonts w:ascii="Times New Roman" w:eastAsia="Times New Roman" w:hAnsi="Times New Roman" w:cs="Times New Roman"/>
-          <w:color w:val="000000"/>
-          <w:kern w:val="0"/>
-          <w:highlight w:val="yellow"/>
-          <w:shd w:val="clear" w:color="auto" w:fill="FFFFFF"/>
-          <w:lang w:eastAsia="en-GB"/>
-          <w14:ligatures w14:val="none"/>
-        </w:rPr>
-        <w:t>Comparing Tables S4 and S5 to Table S6 suggests that G and M may indeed be confounded. The M components</w:t>
-      </w:r>
-      <w:r>
-        <w:rPr>
-          <w:rFonts w:ascii="Times New Roman" w:eastAsia="Times New Roman" w:hAnsi="Times New Roman" w:cs="Times New Roman"/>
-          <w:color w:val="000000"/>
-          <w:kern w:val="0"/>
-          <w:shd w:val="clear" w:color="auto" w:fill="FFFFFF"/>
-          <w:lang w:eastAsia="en-GB"/>
-          <w14:ligatures w14:val="none"/>
-        </w:rPr>
-        <w:t xml:space="preserve"> are much larger (and G slightly smaller) in S4/S5 when the treatments are split than when they are both included. This suggests to me that G and M are confounded due to the lack of replication within dams in S4/S5, but that when all offspring are included, this is ameliorated somewhat, leading to a more reasonable value for M. There also seems to be a very strong correlation between slope and intercept for M, further suggesting that the model is overparameterized. </w:t>
+          <w:color w:val="000000"/>
+          <w:kern w:val="0"/>
+          <w:shd w:val="clear" w:color="auto" w:fill="FFFFFF"/>
+          <w:lang w:eastAsia="en-GB"/>
+          <w14:ligatures w14:val="none"/>
+        </w:rPr>
+        <w:lastRenderedPageBreak/>
+        <w:t>multiple sires per dam</w:t>
+      </w:r>
+      <w:r>
+        <w:rPr>
+          <w:rFonts w:ascii="Times New Roman" w:eastAsia="Times New Roman" w:hAnsi="Times New Roman" w:cs="Times New Roman"/>
+          <w:color w:val="000000"/>
+          <w:kern w:val="0"/>
+          <w:shd w:val="clear" w:color="auto" w:fill="FFFFFF"/>
+          <w:lang w:eastAsia="en-GB"/>
+          <w14:ligatures w14:val="none"/>
+        </w:rPr>
+        <w:t xml:space="preserve">. Otherwise, there is the potential for a confound between the genetic and the maternal effect. Here, multiple paternity is low, and as far as I can tell, family size seems to be small. I notice that there are 144 dams but only 262 offspring. This means that the average family size is just under two. Then, when the offspring are separated into treatments, there seems </w:t>
+      </w:r>
+      <w:proofErr w:type="gramStart"/>
+      <w:r>
+        <w:rPr>
+          <w:rFonts w:ascii="Times New Roman" w:eastAsia="Times New Roman" w:hAnsi="Times New Roman" w:cs="Times New Roman"/>
+          <w:color w:val="000000"/>
+          <w:kern w:val="0"/>
+          <w:shd w:val="clear" w:color="auto" w:fill="FFFFFF"/>
+          <w:lang w:eastAsia="en-GB"/>
+          <w14:ligatures w14:val="none"/>
+        </w:rPr>
+        <w:t>to</w:t>
+      </w:r>
+      <w:proofErr w:type="gramEnd"/>
+      <w:r>
+        <w:rPr>
+          <w:rFonts w:ascii="Times New Roman" w:eastAsia="Times New Roman" w:hAnsi="Times New Roman" w:cs="Times New Roman"/>
+          <w:color w:val="000000"/>
+          <w:kern w:val="0"/>
+          <w:shd w:val="clear" w:color="auto" w:fill="FFFFFF"/>
+          <w:lang w:eastAsia="en-GB"/>
+          <w14:ligatures w14:val="none"/>
+        </w:rPr>
+        <w:t xml:space="preserve"> fewer than one offspring per dam in each treatment. Incidentally, it would be nice to have a </w:t>
+      </w:r>
+      <w:proofErr w:type="gramStart"/>
+      <w:r>
+        <w:rPr>
+          <w:rFonts w:ascii="Times New Roman" w:eastAsia="Times New Roman" w:hAnsi="Times New Roman" w:cs="Times New Roman"/>
+          <w:color w:val="000000"/>
+          <w:kern w:val="0"/>
+          <w:shd w:val="clear" w:color="auto" w:fill="FFFFFF"/>
+          <w:lang w:eastAsia="en-GB"/>
+          <w14:ligatures w14:val="none"/>
+        </w:rPr>
+        <w:t>table detailing pedigree statistics</w:t>
+      </w:r>
+      <w:proofErr w:type="gramEnd"/>
+      <w:r>
+        <w:rPr>
+          <w:rFonts w:ascii="Times New Roman" w:eastAsia="Times New Roman" w:hAnsi="Times New Roman" w:cs="Times New Roman"/>
+          <w:color w:val="000000"/>
+          <w:kern w:val="0"/>
+          <w:shd w:val="clear" w:color="auto" w:fill="FFFFFF"/>
+          <w:lang w:eastAsia="en-GB"/>
+          <w14:ligatures w14:val="none"/>
+        </w:rPr>
+        <w:t xml:space="preserve"> (sires, dams, family size, etc.) within each treatment. </w:t>
       </w:r>
       <w:r>
         <w:rPr>
@@ -11335,40 +11344,74 @@
           <w14:ligatures w14:val="none"/>
         </w:rPr>
       </w:pPr>
-      <w:r>
-        <w:rPr>
-          <w:rFonts w:ascii="Times New Roman" w:eastAsia="Times New Roman" w:hAnsi="Times New Roman" w:cs="Times New Roman"/>
-          <w:color w:val="000000"/>
-          <w:kern w:val="0"/>
-          <w:shd w:val="clear" w:color="auto" w:fill="FFFFFF"/>
-          <w:lang w:eastAsia="en-GB"/>
-          <w14:ligatures w14:val="none"/>
-        </w:rPr>
-        <w:t xml:space="preserve">I recommend that the authors consider comparing models that do not include maternal effects in their model comparison approach (Table 1). </w:t>
-      </w:r>
       <w:r>
         <w:rPr>
           <w:rFonts w:ascii="Times New Roman" w:eastAsia="Times New Roman" w:hAnsi="Times New Roman" w:cs="Times New Roman"/>
           <w:b/>
           <w:bCs/>
-          <w:color w:val="000000"/>
-          <w:kern w:val="0"/>
-          <w:shd w:val="clear" w:color="auto" w:fill="FFFFFF"/>
-          <w:lang w:eastAsia="en-GB"/>
-          <w14:ligatures w14:val="none"/>
-        </w:rPr>
-        <w:t>If I am correct that there is a confound, I would expect G-only models to provide similar fit to G+M models</w:t>
-      </w:r>
-      <w:r>
-        <w:rPr>
-          <w:rFonts w:ascii="Times New Roman" w:eastAsia="Times New Roman" w:hAnsi="Times New Roman" w:cs="Times New Roman"/>
-          <w:color w:val="000000"/>
-          <w:kern w:val="0"/>
-          <w:shd w:val="clear" w:color="auto" w:fill="FFFFFF"/>
-          <w:lang w:eastAsia="en-GB"/>
-          <w14:ligatures w14:val="none"/>
-        </w:rPr>
-        <w:t>. </w:t>
+          <w:color w:val="4472C4" w:themeColor="accent1"/>
+          <w:kern w:val="0"/>
+          <w:shd w:val="clear" w:color="auto" w:fill="FFFFFF"/>
+          <w:lang w:eastAsia="en-GB"/>
+          <w14:ligatures w14:val="none"/>
+        </w:rPr>
+        <w:t>Response:</w:t>
+      </w:r>
+      <w:r>
+        <w:rPr>
+          <w:rFonts w:ascii="Times New Roman" w:eastAsia="Times New Roman" w:hAnsi="Times New Roman" w:cs="Times New Roman"/>
+          <w:color w:val="4472C4" w:themeColor="accent1"/>
+          <w:kern w:val="0"/>
+          <w:shd w:val="clear" w:color="auto" w:fill="FFFFFF"/>
+          <w:lang w:eastAsia="en-GB"/>
+          <w14:ligatures w14:val="none"/>
+        </w:rPr>
+        <w:t xml:space="preserve"> Thank you. We agree. We have now added to the ESM a table (Table S11) that details offspring from each dam-sire pair for each treatment. We have also provided more summary information here and in the MS to better flesh out the details. </w:t>
+      </w:r>
+    </w:p>
+    <w:p>
+      <w:pPr>
+        <w:rPr>
+          <w:rFonts w:ascii="Times New Roman" w:eastAsia="Times New Roman" w:hAnsi="Times New Roman" w:cs="Times New Roman"/>
+          <w:color w:val="000000"/>
+          <w:kern w:val="0"/>
+          <w:lang w:eastAsia="en-GB"/>
+          <w14:ligatures w14:val="none"/>
+        </w:rPr>
+      </w:pPr>
+    </w:p>
+    <w:p>
+      <w:pPr>
+        <w:rPr>
+          <w:rFonts w:ascii="Times New Roman" w:eastAsia="Times New Roman" w:hAnsi="Times New Roman" w:cs="Times New Roman"/>
+          <w:color w:val="000000"/>
+          <w:kern w:val="0"/>
+          <w:lang w:eastAsia="en-GB"/>
+          <w14:ligatures w14:val="none"/>
+        </w:rPr>
+      </w:pPr>
+      <w:r>
+        <w:rPr>
+          <w:rFonts w:ascii="Times New Roman" w:eastAsia="Times New Roman" w:hAnsi="Times New Roman" w:cs="Times New Roman"/>
+          <w:color w:val="000000"/>
+          <w:kern w:val="0"/>
+          <w:highlight w:val="yellow"/>
+          <w:shd w:val="clear" w:color="auto" w:fill="FFFFFF"/>
+          <w:lang w:eastAsia="en-GB"/>
+          <w14:ligatures w14:val="none"/>
+        </w:rPr>
+        <w:t>Comparing Tables S4 and S5 to Table S6 suggests that G and M may indeed be confounded. The M components</w:t>
+      </w:r>
+      <w:r>
+        <w:rPr>
+          <w:rFonts w:ascii="Times New Roman" w:eastAsia="Times New Roman" w:hAnsi="Times New Roman" w:cs="Times New Roman"/>
+          <w:color w:val="000000"/>
+          <w:kern w:val="0"/>
+          <w:shd w:val="clear" w:color="auto" w:fill="FFFFFF"/>
+          <w:lang w:eastAsia="en-GB"/>
+          <w14:ligatures w14:val="none"/>
+        </w:rPr>
+        <w:t xml:space="preserve"> are much larger (and G slightly smaller) in S4/S5 when the treatments are split than when they are both included. This suggests to me that G and M are confounded due to the lack of replication within dams in S4/S5, but that when all offspring are included, this is ameliorated somewhat, leading to a more reasonable value for M. There also seems to be a very strong correlation between slope and intercept for M, further suggesting that the model is overparameterized. </w:t>
       </w:r>
       <w:r>
         <w:rPr>
@@ -11391,88 +11434,40 @@
           <w14:ligatures w14:val="none"/>
         </w:rPr>
       </w:pPr>
+      <w:r>
+        <w:rPr>
+          <w:rFonts w:ascii="Times New Roman" w:eastAsia="Times New Roman" w:hAnsi="Times New Roman" w:cs="Times New Roman"/>
+          <w:color w:val="000000"/>
+          <w:kern w:val="0"/>
+          <w:shd w:val="clear" w:color="auto" w:fill="FFFFFF"/>
+          <w:lang w:eastAsia="en-GB"/>
+          <w14:ligatures w14:val="none"/>
+        </w:rPr>
+        <w:t xml:space="preserve">I recommend that the authors consider comparing models that do not include maternal effects in their model comparison approach (Table 1). </w:t>
+      </w:r>
       <w:r>
         <w:rPr>
           <w:rFonts w:ascii="Times New Roman" w:eastAsia="Times New Roman" w:hAnsi="Times New Roman" w:cs="Times New Roman"/>
           <w:b/>
           <w:bCs/>
-          <w:color w:val="4472C4" w:themeColor="accent1"/>
-          <w:kern w:val="0"/>
-          <w:highlight w:val="yellow"/>
-          <w:shd w:val="clear" w:color="auto" w:fill="FFFFFF"/>
-          <w:lang w:eastAsia="en-GB"/>
-          <w14:ligatures w14:val="none"/>
-        </w:rPr>
-        <w:t>Response:</w:t>
-      </w:r>
-    </w:p>
-    <w:p>
-      <w:pPr>
-        <w:rPr>
-          <w:rFonts w:ascii="Times New Roman" w:eastAsia="Times New Roman" w:hAnsi="Times New Roman" w:cs="Times New Roman"/>
-          <w:color w:val="000000"/>
-          <w:kern w:val="0"/>
-          <w:lang w:eastAsia="en-GB"/>
-          <w14:ligatures w14:val="none"/>
-        </w:rPr>
-      </w:pPr>
-    </w:p>
-    <w:p>
-      <w:pPr>
-        <w:rPr>
-          <w:rFonts w:ascii="Times New Roman" w:eastAsia="Times New Roman" w:hAnsi="Times New Roman" w:cs="Times New Roman"/>
-          <w:color w:val="000000"/>
-          <w:kern w:val="0"/>
-          <w:lang w:eastAsia="en-GB"/>
-          <w14:ligatures w14:val="none"/>
-        </w:rPr>
-      </w:pPr>
-      <w:r>
-        <w:rPr>
-          <w:rFonts w:ascii="Times New Roman" w:eastAsia="Times New Roman" w:hAnsi="Times New Roman" w:cs="Times New Roman"/>
-          <w:color w:val="000000"/>
-          <w:kern w:val="0"/>
-          <w:highlight w:val="yellow"/>
-          <w:shd w:val="clear" w:color="auto" w:fill="FFFFFF"/>
-          <w:lang w:eastAsia="en-GB"/>
-          <w14:ligatures w14:val="none"/>
-        </w:rPr>
-        <w:t>As far as I can tell</w:t>
-      </w:r>
-      <w:r>
-        <w:rPr>
-          <w:rFonts w:ascii="Times New Roman" w:eastAsia="Times New Roman" w:hAnsi="Times New Roman" w:cs="Times New Roman"/>
-          <w:color w:val="000000"/>
-          <w:kern w:val="0"/>
-          <w:shd w:val="clear" w:color="auto" w:fill="FFFFFF"/>
-          <w:lang w:eastAsia="en-GB"/>
-          <w14:ligatures w14:val="none"/>
-        </w:rPr>
-        <w:t xml:space="preserve">, Model 7 was selected based on the full dataset rather than the split data set (line 254). Is this correct? If so, the authors may be selecting a model to </w:t>
-      </w:r>
-      <w:proofErr w:type="spellStart"/>
-      <w:r>
-        <w:rPr>
-          <w:rFonts w:ascii="Times New Roman" w:eastAsia="Times New Roman" w:hAnsi="Times New Roman" w:cs="Times New Roman"/>
-          <w:color w:val="000000"/>
-          <w:kern w:val="0"/>
-          <w:shd w:val="clear" w:color="auto" w:fill="FFFFFF"/>
-          <w:lang w:eastAsia="en-GB"/>
-          <w14:ligatures w14:val="none"/>
-        </w:rPr>
-        <w:t>analyze</w:t>
-      </w:r>
-      <w:proofErr w:type="spellEnd"/>
-      <w:r>
-        <w:rPr>
-          <w:rFonts w:ascii="Times New Roman" w:eastAsia="Times New Roman" w:hAnsi="Times New Roman" w:cs="Times New Roman"/>
-          <w:color w:val="000000"/>
-          <w:kern w:val="0"/>
-          <w:shd w:val="clear" w:color="auto" w:fill="FFFFFF"/>
-          <w:lang w:eastAsia="en-GB"/>
-          <w14:ligatures w14:val="none"/>
-        </w:rPr>
-        <w:t xml:space="preserve"> their split dataset that has too many parameters. </w:t>
+          <w:color w:val="000000"/>
+          <w:kern w:val="0"/>
+          <w:shd w:val="clear" w:color="auto" w:fill="FFFFFF"/>
+          <w:lang w:eastAsia="en-GB"/>
+          <w14:ligatures w14:val="none"/>
+        </w:rPr>
+        <w:t>If I am correct that there is a confound, I would expect G-only models to provide similar fit to G+M models</w:t>
+      </w:r>
+      <w:r>
+        <w:rPr>
+          <w:rFonts w:ascii="Times New Roman" w:eastAsia="Times New Roman" w:hAnsi="Times New Roman" w:cs="Times New Roman"/>
+          <w:color w:val="000000"/>
+          <w:kern w:val="0"/>
+          <w:shd w:val="clear" w:color="auto" w:fill="FFFFFF"/>
+          <w:lang w:eastAsia="en-GB"/>
+          <w14:ligatures w14:val="none"/>
+        </w:rPr>
+        <w:t>. </w:t>
       </w:r>
       <w:r>
         <w:rPr>
@@ -11502,23 +11497,13 @@
           <w:bCs/>
           <w:color w:val="4472C4" w:themeColor="accent1"/>
           <w:kern w:val="0"/>
+          <w:highlight w:val="yellow"/>
           <w:shd w:val="clear" w:color="auto" w:fill="FFFFFF"/>
           <w:lang w:eastAsia="en-GB"/>
           <w14:ligatures w14:val="none"/>
         </w:rPr>
         <w:t>Response:</w:t>
       </w:r>
-      <w:r>
-        <w:rPr>
-          <w:rFonts w:ascii="Times New Roman" w:eastAsia="Times New Roman" w:hAnsi="Times New Roman" w:cs="Times New Roman"/>
-          <w:color w:val="4472C4" w:themeColor="accent1"/>
-          <w:kern w:val="0"/>
-          <w:shd w:val="clear" w:color="auto" w:fill="FFFFFF"/>
-          <w:lang w:eastAsia="en-GB"/>
-          <w14:ligatures w14:val="none"/>
-        </w:rPr>
-        <w:t xml:space="preserve"> This is an excellent point. We have now conducted the same model selection procedure for the subset (cold and hot) growth data. We provide the model selection tables in the ESM. </w:t>
-      </w:r>
     </w:p>
     <w:p>
       <w:pPr>
@@ -11551,18 +11536,42 @@
           <w:lang w:eastAsia="en-GB"/>
           <w14:ligatures w14:val="none"/>
         </w:rPr>
-        <w:t>One of the findings is that the proportion of variance explained by maternal effects declines and rebounds</w:t>
-      </w:r>
-      <w:r>
-        <w:rPr>
-          <w:rFonts w:ascii="Times New Roman" w:eastAsia="Times New Roman" w:hAnsi="Times New Roman" w:cs="Times New Roman"/>
-          <w:color w:val="000000"/>
-          <w:kern w:val="0"/>
-          <w:shd w:val="clear" w:color="auto" w:fill="FFFFFF"/>
-          <w:lang w:eastAsia="en-GB"/>
-          <w14:ligatures w14:val="none"/>
-        </w:rPr>
-        <w:t>. I believe that this conclusion hinges on analyses from the split data set (figure 3). If so, I would treat this conclusion with extreme caution given the potential confound mentioned above. I would also like to see how these curves look from the combined dataset. </w:t>
+        <w:t>As far as I can tell</w:t>
+      </w:r>
+      <w:r>
+        <w:rPr>
+          <w:rFonts w:ascii="Times New Roman" w:eastAsia="Times New Roman" w:hAnsi="Times New Roman" w:cs="Times New Roman"/>
+          <w:color w:val="000000"/>
+          <w:kern w:val="0"/>
+          <w:shd w:val="clear" w:color="auto" w:fill="FFFFFF"/>
+          <w:lang w:eastAsia="en-GB"/>
+          <w14:ligatures w14:val="none"/>
+        </w:rPr>
+        <w:t xml:space="preserve">, Model 7 was selected based on the full dataset rather than the split data set (line 254). Is this correct? If so, the authors may be selecting a model to </w:t>
+      </w:r>
+      <w:proofErr w:type="spellStart"/>
+      <w:r>
+        <w:rPr>
+          <w:rFonts w:ascii="Times New Roman" w:eastAsia="Times New Roman" w:hAnsi="Times New Roman" w:cs="Times New Roman"/>
+          <w:color w:val="000000"/>
+          <w:kern w:val="0"/>
+          <w:shd w:val="clear" w:color="auto" w:fill="FFFFFF"/>
+          <w:lang w:eastAsia="en-GB"/>
+          <w14:ligatures w14:val="none"/>
+        </w:rPr>
+        <w:t>analyze</w:t>
+      </w:r>
+      <w:proofErr w:type="spellEnd"/>
+      <w:r>
+        <w:rPr>
+          <w:rFonts w:ascii="Times New Roman" w:eastAsia="Times New Roman" w:hAnsi="Times New Roman" w:cs="Times New Roman"/>
+          <w:color w:val="000000"/>
+          <w:kern w:val="0"/>
+          <w:shd w:val="clear" w:color="auto" w:fill="FFFFFF"/>
+          <w:lang w:eastAsia="en-GB"/>
+          <w14:ligatures w14:val="none"/>
+        </w:rPr>
+        <w:t xml:space="preserve"> their split dataset that has too many parameters. </w:t>
       </w:r>
       <w:r>
         <w:rPr>
@@ -11592,81 +11601,67 @@
           <w:bCs/>
           <w:color w:val="4472C4" w:themeColor="accent1"/>
           <w:kern w:val="0"/>
+          <w:shd w:val="clear" w:color="auto" w:fill="FFFFFF"/>
+          <w:lang w:eastAsia="en-GB"/>
+          <w14:ligatures w14:val="none"/>
+        </w:rPr>
+        <w:t>Response:</w:t>
+      </w:r>
+      <w:r>
+        <w:rPr>
+          <w:rFonts w:ascii="Times New Roman" w:eastAsia="Times New Roman" w:hAnsi="Times New Roman" w:cs="Times New Roman"/>
+          <w:color w:val="4472C4" w:themeColor="accent1"/>
+          <w:kern w:val="0"/>
+          <w:shd w:val="clear" w:color="auto" w:fill="FFFFFF"/>
+          <w:lang w:eastAsia="en-GB"/>
+          <w14:ligatures w14:val="none"/>
+        </w:rPr>
+        <w:t xml:space="preserve"> This is an excellent point. We have now conducted the same model selection procedure for the subset (cold and hot) growth data. We provide the model selection tables in the ESM. </w:t>
+      </w:r>
+    </w:p>
+    <w:p>
+      <w:pPr>
+        <w:rPr>
+          <w:rFonts w:ascii="Times New Roman" w:eastAsia="Times New Roman" w:hAnsi="Times New Roman" w:cs="Times New Roman"/>
+          <w:color w:val="000000"/>
+          <w:kern w:val="0"/>
+          <w:lang w:eastAsia="en-GB"/>
+          <w14:ligatures w14:val="none"/>
+        </w:rPr>
+      </w:pPr>
+    </w:p>
+    <w:p>
+      <w:pPr>
+        <w:rPr>
+          <w:rFonts w:ascii="Times New Roman" w:eastAsia="Times New Roman" w:hAnsi="Times New Roman" w:cs="Times New Roman"/>
+          <w:color w:val="000000"/>
+          <w:kern w:val="0"/>
+          <w:lang w:eastAsia="en-GB"/>
+          <w14:ligatures w14:val="none"/>
+        </w:rPr>
+      </w:pPr>
+      <w:r>
+        <w:rPr>
+          <w:rFonts w:ascii="Times New Roman" w:eastAsia="Times New Roman" w:hAnsi="Times New Roman" w:cs="Times New Roman"/>
+          <w:color w:val="000000"/>
+          <w:kern w:val="0"/>
           <w:highlight w:val="yellow"/>
           <w:shd w:val="clear" w:color="auto" w:fill="FFFFFF"/>
           <w:lang w:eastAsia="en-GB"/>
           <w14:ligatures w14:val="none"/>
         </w:rPr>
-        <w:t>Response:</w:t>
-      </w:r>
-    </w:p>
-    <w:p>
-      <w:pPr>
-        <w:rPr>
-          <w:rFonts w:ascii="Times New Roman" w:eastAsia="Times New Roman" w:hAnsi="Times New Roman" w:cs="Times New Roman"/>
-          <w:color w:val="000000"/>
-          <w:kern w:val="0"/>
-          <w:lang w:eastAsia="en-GB"/>
-          <w14:ligatures w14:val="none"/>
-        </w:rPr>
-      </w:pPr>
-    </w:p>
-    <w:p>
-      <w:pPr>
-        <w:rPr>
-          <w:rFonts w:ascii="Times New Roman" w:eastAsia="Times New Roman" w:hAnsi="Times New Roman" w:cs="Times New Roman"/>
-          <w:color w:val="000000"/>
-          <w:kern w:val="0"/>
-          <w:lang w:eastAsia="en-GB"/>
-          <w14:ligatures w14:val="none"/>
-        </w:rPr>
-      </w:pPr>
-      <w:r>
-        <w:rPr>
-          <w:rFonts w:ascii="Times New Roman" w:eastAsia="Times New Roman" w:hAnsi="Times New Roman" w:cs="Times New Roman"/>
-          <w:color w:val="000000"/>
-          <w:kern w:val="0"/>
-          <w:highlight w:val="yellow"/>
-          <w:shd w:val="clear" w:color="auto" w:fill="FFFFFF"/>
-          <w:lang w:eastAsia="en-GB"/>
-          <w14:ligatures w14:val="none"/>
-        </w:rPr>
-        <w:t>I found the statement</w:t>
-      </w:r>
-      <w:r>
-        <w:rPr>
-          <w:rFonts w:ascii="Times New Roman" w:eastAsia="Times New Roman" w:hAnsi="Times New Roman" w:cs="Times New Roman"/>
-          <w:color w:val="000000"/>
-          <w:kern w:val="0"/>
-          <w:shd w:val="clear" w:color="auto" w:fill="FFFFFF"/>
-          <w:lang w:eastAsia="en-GB"/>
-          <w14:ligatures w14:val="none"/>
-        </w:rPr>
-        <w:t xml:space="preserve"> noting the rarity of half-sibs in line 493 to be curious, as it seems to ignore paternal half-sibs, which should not be rare given the breeding design, and focus only on maternal half-sibs. I suggest editing this, as it has the potential to be misleading. That said, it would be nice to discuss the origin of the few maternal half sibs. Is this because females had stored sperm from previous </w:t>
-      </w:r>
-      <w:proofErr w:type="spellStart"/>
-      <w:r>
-        <w:rPr>
-          <w:rFonts w:ascii="Times New Roman" w:eastAsia="Times New Roman" w:hAnsi="Times New Roman" w:cs="Times New Roman"/>
-          <w:color w:val="000000"/>
-          <w:kern w:val="0"/>
-          <w:shd w:val="clear" w:color="auto" w:fill="FFFFFF"/>
-          <w:lang w:eastAsia="en-GB"/>
-          <w14:ligatures w14:val="none"/>
-        </w:rPr>
-        <w:t>matings</w:t>
-      </w:r>
-      <w:proofErr w:type="spellEnd"/>
-      <w:r>
-        <w:rPr>
-          <w:rFonts w:ascii="Times New Roman" w:eastAsia="Times New Roman" w:hAnsi="Times New Roman" w:cs="Times New Roman"/>
-          <w:color w:val="000000"/>
-          <w:kern w:val="0"/>
-          <w:shd w:val="clear" w:color="auto" w:fill="FFFFFF"/>
-          <w:lang w:eastAsia="en-GB"/>
-          <w14:ligatures w14:val="none"/>
-        </w:rPr>
-        <w:t xml:space="preserve"> in the wild, or because some females were mated multiply in the lab? </w:t>
+        <w:t>One of the findings is that the proportion of variance explained by maternal effects declines and rebounds</w:t>
+      </w:r>
+      <w:r>
+        <w:rPr>
+          <w:rFonts w:ascii="Times New Roman" w:eastAsia="Times New Roman" w:hAnsi="Times New Roman" w:cs="Times New Roman"/>
+          <w:color w:val="000000"/>
+          <w:kern w:val="0"/>
+          <w:shd w:val="clear" w:color="auto" w:fill="FFFFFF"/>
+          <w:lang w:eastAsia="en-GB"/>
+          <w14:ligatures w14:val="none"/>
+        </w:rPr>
+        <w:t>. I believe that this conclusion hinges on analyses from the split data set (figure 3). If so, I would treat this conclusion with extreme caution given the potential confound mentioned above. I would also like to see how these curves look from the combined dataset. </w:t>
       </w:r>
       <w:r>
         <w:rPr>
@@ -11696,12 +11691,103 @@
           <w:bCs/>
           <w:color w:val="4472C4" w:themeColor="accent1"/>
           <w:kern w:val="0"/>
+          <w:highlight w:val="yellow"/>
           <w:shd w:val="clear" w:color="auto" w:fill="FFFFFF"/>
           <w:lang w:eastAsia="en-GB"/>
           <w14:ligatures w14:val="none"/>
         </w:rPr>
         <w:t>Response:</w:t>
       </w:r>
+    </w:p>
+    <w:p>
+      <w:pPr>
+        <w:rPr>
+          <w:rFonts w:ascii="Times New Roman" w:eastAsia="Times New Roman" w:hAnsi="Times New Roman" w:cs="Times New Roman"/>
+          <w:color w:val="000000"/>
+          <w:kern w:val="0"/>
+          <w:lang w:eastAsia="en-GB"/>
+          <w14:ligatures w14:val="none"/>
+        </w:rPr>
+      </w:pPr>
+    </w:p>
+    <w:p>
+      <w:pPr>
+        <w:rPr>
+          <w:rFonts w:ascii="Times New Roman" w:eastAsia="Times New Roman" w:hAnsi="Times New Roman" w:cs="Times New Roman"/>
+          <w:color w:val="000000"/>
+          <w:kern w:val="0"/>
+          <w:lang w:eastAsia="en-GB"/>
+          <w14:ligatures w14:val="none"/>
+        </w:rPr>
+      </w:pPr>
+      <w:r>
+        <w:rPr>
+          <w:rFonts w:ascii="Times New Roman" w:eastAsia="Times New Roman" w:hAnsi="Times New Roman" w:cs="Times New Roman"/>
+          <w:color w:val="000000"/>
+          <w:kern w:val="0"/>
+          <w:highlight w:val="yellow"/>
+          <w:shd w:val="clear" w:color="auto" w:fill="FFFFFF"/>
+          <w:lang w:eastAsia="en-GB"/>
+          <w14:ligatures w14:val="none"/>
+        </w:rPr>
+        <w:t>I found the statement</w:t>
+      </w:r>
+      <w:r>
+        <w:rPr>
+          <w:rFonts w:ascii="Times New Roman" w:eastAsia="Times New Roman" w:hAnsi="Times New Roman" w:cs="Times New Roman"/>
+          <w:color w:val="000000"/>
+          <w:kern w:val="0"/>
+          <w:shd w:val="clear" w:color="auto" w:fill="FFFFFF"/>
+          <w:lang w:eastAsia="en-GB"/>
+          <w14:ligatures w14:val="none"/>
+        </w:rPr>
+        <w:t xml:space="preserve"> noting the rarity of half-sibs in line 493 to be curious, as it seems to ignore paternal half-sibs, which should not be rare given the breeding design, and focus only on maternal half-sibs. I suggest editing this, as it has the potential to be misleading. That said, it would be nice to discuss the origin of the few maternal half sibs. Is this because females had stored sperm from previous </w:t>
+      </w:r>
+      <w:proofErr w:type="spellStart"/>
+      <w:r>
+        <w:rPr>
+          <w:rFonts w:ascii="Times New Roman" w:eastAsia="Times New Roman" w:hAnsi="Times New Roman" w:cs="Times New Roman"/>
+          <w:color w:val="000000"/>
+          <w:kern w:val="0"/>
+          <w:shd w:val="clear" w:color="auto" w:fill="FFFFFF"/>
+          <w:lang w:eastAsia="en-GB"/>
+          <w14:ligatures w14:val="none"/>
+        </w:rPr>
+        <w:t>matings</w:t>
+      </w:r>
+      <w:proofErr w:type="spellEnd"/>
+      <w:r>
+        <w:rPr>
+          <w:rFonts w:ascii="Times New Roman" w:eastAsia="Times New Roman" w:hAnsi="Times New Roman" w:cs="Times New Roman"/>
+          <w:color w:val="000000"/>
+          <w:kern w:val="0"/>
+          <w:shd w:val="clear" w:color="auto" w:fill="FFFFFF"/>
+          <w:lang w:eastAsia="en-GB"/>
+          <w14:ligatures w14:val="none"/>
+        </w:rPr>
+        <w:t xml:space="preserve"> in the wild, or because some females were mated multiply in the lab? </w:t>
+      </w:r>
+      <w:r>
+        <w:rPr>
+          <w:rFonts w:ascii="Times New Roman" w:eastAsia="Times New Roman" w:hAnsi="Times New Roman" w:cs="Times New Roman"/>
+          <w:color w:val="000000"/>
+          <w:kern w:val="0"/>
+          <w:lang w:eastAsia="en-GB"/>
+          <w14:ligatures w14:val="none"/>
+        </w:rPr>
+        <w:br/>
+      </w:r>
+    </w:p>
+    <w:p>
+      <w:pPr>
+        <w:rPr>
+          <w:rFonts w:ascii="Times New Roman" w:eastAsia="Times New Roman" w:hAnsi="Times New Roman" w:cs="Times New Roman"/>
+          <w:color w:val="000000"/>
+          <w:kern w:val="0"/>
+          <w:lang w:eastAsia="en-GB"/>
+          <w14:ligatures w14:val="none"/>
+        </w:rPr>
+      </w:pPr>
       <w:r>
         <w:rPr>
           <w:rFonts w:ascii="Times New Roman" w:eastAsia="Times New Roman" w:hAnsi="Times New Roman" w:cs="Times New Roman"/>
@@ -11713,107 +11799,9 @@
           <w:lang w:eastAsia="en-GB"/>
           <w14:ligatures w14:val="none"/>
         </w:rPr>
-        <w:t xml:space="preserve"> </w:t>
-      </w:r>
-      <w:r>
-        <w:rPr>
-          <w:rFonts w:ascii="Times New Roman" w:eastAsia="Times New Roman" w:hAnsi="Times New Roman" w:cs="Times New Roman"/>
-          <w:color w:val="4472C4" w:themeColor="accent1"/>
-          <w:kern w:val="0"/>
-          <w:shd w:val="clear" w:color="auto" w:fill="FFFFFF"/>
-          <w:lang w:eastAsia="en-GB"/>
-          <w14:ligatures w14:val="none"/>
-        </w:rPr>
-        <w:t xml:space="preserve"> Thanks. We now provide a full breakdown of the data in each of the treatments (Table S11)</w:t>
-      </w:r>
-      <w:r>
-        <w:rPr>
-          <w:rFonts w:ascii="Times New Roman" w:eastAsia="Times New Roman" w:hAnsi="Times New Roman" w:cs="Times New Roman"/>
-          <w:color w:val="4472C4" w:themeColor="accent1"/>
-          <w:kern w:val="0"/>
-          <w:shd w:val="clear" w:color="auto" w:fill="FFFFFF"/>
-          <w:lang w:eastAsia="en-GB"/>
-          <w14:ligatures w14:val="none"/>
-        </w:rPr>
-        <w:t>, and both the number of maternal and paternal half sibs in the dataset</w:t>
-      </w:r>
-      <w:r>
-        <w:rPr>
-          <w:rFonts w:ascii="Times New Roman" w:eastAsia="Times New Roman" w:hAnsi="Times New Roman" w:cs="Times New Roman"/>
-          <w:color w:val="4472C4" w:themeColor="accent1"/>
-          <w:kern w:val="0"/>
-          <w:shd w:val="clear" w:color="auto" w:fill="FFFFFF"/>
-          <w:lang w:eastAsia="en-GB"/>
-          <w14:ligatures w14:val="none"/>
-        </w:rPr>
-        <w:t xml:space="preserve">. We have also edited this sentence as suggested. </w:t>
-      </w:r>
-    </w:p>
-    <w:p>
-      <w:pPr>
-        <w:rPr>
-          <w:rFonts w:ascii="Times New Roman" w:eastAsia="Times New Roman" w:hAnsi="Times New Roman" w:cs="Times New Roman"/>
-          <w:color w:val="000000"/>
-          <w:kern w:val="0"/>
-          <w:lang w:eastAsia="en-GB"/>
-          <w14:ligatures w14:val="none"/>
-        </w:rPr>
-      </w:pPr>
-    </w:p>
-    <w:p>
-      <w:pPr>
-        <w:rPr>
-          <w:rFonts w:ascii="Times New Roman" w:eastAsia="Times New Roman" w:hAnsi="Times New Roman" w:cs="Times New Roman"/>
-          <w:color w:val="000000"/>
-          <w:kern w:val="0"/>
-          <w:lang w:eastAsia="en-GB"/>
-          <w14:ligatures w14:val="none"/>
-        </w:rPr>
-      </w:pPr>
-      <w:r>
-        <w:rPr>
-          <w:rFonts w:ascii="Times New Roman" w:eastAsia="Times New Roman" w:hAnsi="Times New Roman" w:cs="Times New Roman"/>
-          <w:color w:val="000000"/>
-          <w:kern w:val="0"/>
-          <w:highlight w:val="yellow"/>
-          <w:shd w:val="clear" w:color="auto" w:fill="FFFFFF"/>
-          <w:lang w:eastAsia="en-GB"/>
-          <w14:ligatures w14:val="none"/>
-        </w:rPr>
-        <w:t>I suspect</w:t>
-      </w:r>
-      <w:r>
-        <w:rPr>
-          <w:rFonts w:ascii="Times New Roman" w:eastAsia="Times New Roman" w:hAnsi="Times New Roman" w:cs="Times New Roman"/>
-          <w:color w:val="000000"/>
-          <w:kern w:val="0"/>
-          <w:shd w:val="clear" w:color="auto" w:fill="FFFFFF"/>
-          <w:lang w:eastAsia="en-GB"/>
-          <w14:ligatures w14:val="none"/>
-        </w:rPr>
-        <w:t xml:space="preserve"> that none of these considerations will affect the authors' main conclusion that G does not significantly differ across environments, but it would be nice to confirm that this result is robust to a model that does not include maternal effects. </w:t>
-      </w:r>
-      <w:r>
-        <w:rPr>
-          <w:rFonts w:ascii="Times New Roman" w:eastAsia="Times New Roman" w:hAnsi="Times New Roman" w:cs="Times New Roman"/>
-          <w:color w:val="000000"/>
-          <w:kern w:val="0"/>
-          <w:lang w:eastAsia="en-GB"/>
-          <w14:ligatures w14:val="none"/>
-        </w:rPr>
-        <w:br/>
-      </w:r>
-    </w:p>
-    <w:p>
-      <w:pPr>
-        <w:rPr>
-          <w:rFonts w:ascii="Times New Roman" w:eastAsia="Times New Roman" w:hAnsi="Times New Roman" w:cs="Times New Roman"/>
-          <w:color w:val="000000"/>
-          <w:kern w:val="0"/>
-          <w:lang w:eastAsia="en-GB"/>
-          <w14:ligatures w14:val="none"/>
-        </w:rPr>
-      </w:pPr>
+        <w:lastRenderedPageBreak/>
+        <w:t>Response:</w:t>
+      </w:r>
       <w:r>
         <w:rPr>
           <w:rFonts w:ascii="Times New Roman" w:eastAsia="Times New Roman" w:hAnsi="Times New Roman" w:cs="Times New Roman"/>
@@ -11821,12 +11809,123 @@
           <w:bCs/>
           <w:color w:val="4472C4" w:themeColor="accent1"/>
           <w:kern w:val="0"/>
+          <w:shd w:val="clear" w:color="auto" w:fill="FFFFFF"/>
+          <w:lang w:eastAsia="en-GB"/>
+          <w14:ligatures w14:val="none"/>
+        </w:rPr>
+        <w:t xml:space="preserve"> </w:t>
+      </w:r>
+      <w:r>
+        <w:rPr>
+          <w:rFonts w:ascii="Times New Roman" w:eastAsia="Times New Roman" w:hAnsi="Times New Roman" w:cs="Times New Roman"/>
+          <w:color w:val="4472C4" w:themeColor="accent1"/>
+          <w:kern w:val="0"/>
+          <w:shd w:val="clear" w:color="auto" w:fill="FFFFFF"/>
+          <w:lang w:eastAsia="en-GB"/>
+          <w14:ligatures w14:val="none"/>
+        </w:rPr>
+        <w:t xml:space="preserve"> Thanks. We now provide a full breakdown of the data in each of the treatments (Table S11)</w:t>
+      </w:r>
+      <w:r>
+        <w:rPr>
+          <w:rFonts w:ascii="Times New Roman" w:eastAsia="Times New Roman" w:hAnsi="Times New Roman" w:cs="Times New Roman"/>
+          <w:color w:val="4472C4" w:themeColor="accent1"/>
+          <w:kern w:val="0"/>
+          <w:shd w:val="clear" w:color="auto" w:fill="FFFFFF"/>
+          <w:lang w:eastAsia="en-GB"/>
+          <w14:ligatures w14:val="none"/>
+        </w:rPr>
+        <w:t>, and both the number of maternal and paternal half sibs in the dataset</w:t>
+      </w:r>
+      <w:r>
+        <w:rPr>
+          <w:rFonts w:ascii="Times New Roman" w:eastAsia="Times New Roman" w:hAnsi="Times New Roman" w:cs="Times New Roman"/>
+          <w:color w:val="4472C4" w:themeColor="accent1"/>
+          <w:kern w:val="0"/>
+          <w:shd w:val="clear" w:color="auto" w:fill="FFFFFF"/>
+          <w:lang w:eastAsia="en-GB"/>
+          <w14:ligatures w14:val="none"/>
+        </w:rPr>
+        <w:t xml:space="preserve">. We have also edited this sentence as suggested. </w:t>
+      </w:r>
+    </w:p>
+    <w:p>
+      <w:pPr>
+        <w:rPr>
+          <w:rFonts w:ascii="Times New Roman" w:eastAsia="Times New Roman" w:hAnsi="Times New Roman" w:cs="Times New Roman"/>
+          <w:color w:val="000000"/>
+          <w:kern w:val="0"/>
+          <w:lang w:eastAsia="en-GB"/>
+          <w14:ligatures w14:val="none"/>
+        </w:rPr>
+      </w:pPr>
+    </w:p>
+    <w:p>
+      <w:pPr>
+        <w:rPr>
+          <w:rFonts w:ascii="Times New Roman" w:eastAsia="Times New Roman" w:hAnsi="Times New Roman" w:cs="Times New Roman"/>
+          <w:color w:val="000000"/>
+          <w:kern w:val="0"/>
+          <w:lang w:eastAsia="en-GB"/>
+          <w14:ligatures w14:val="none"/>
+        </w:rPr>
+      </w:pPr>
+      <w:r>
+        <w:rPr>
+          <w:rFonts w:ascii="Times New Roman" w:eastAsia="Times New Roman" w:hAnsi="Times New Roman" w:cs="Times New Roman"/>
+          <w:color w:val="000000"/>
+          <w:kern w:val="0"/>
           <w:highlight w:val="yellow"/>
           <w:shd w:val="clear" w:color="auto" w:fill="FFFFFF"/>
           <w:lang w:eastAsia="en-GB"/>
           <w14:ligatures w14:val="none"/>
         </w:rPr>
-        <w:lastRenderedPageBreak/>
+        <w:t>I suspect</w:t>
+      </w:r>
+      <w:r>
+        <w:rPr>
+          <w:rFonts w:ascii="Times New Roman" w:eastAsia="Times New Roman" w:hAnsi="Times New Roman" w:cs="Times New Roman"/>
+          <w:color w:val="000000"/>
+          <w:kern w:val="0"/>
+          <w:shd w:val="clear" w:color="auto" w:fill="FFFFFF"/>
+          <w:lang w:eastAsia="en-GB"/>
+          <w14:ligatures w14:val="none"/>
+        </w:rPr>
+        <w:t xml:space="preserve"> that none of these considerations will affect the authors' main conclusion that G does not significantly differ across environments, but it would be nice to confirm that this result is robust to a model that does not include maternal effects. </w:t>
+      </w:r>
+      <w:r>
+        <w:rPr>
+          <w:rFonts w:ascii="Times New Roman" w:eastAsia="Times New Roman" w:hAnsi="Times New Roman" w:cs="Times New Roman"/>
+          <w:color w:val="000000"/>
+          <w:kern w:val="0"/>
+          <w:lang w:eastAsia="en-GB"/>
+          <w14:ligatures w14:val="none"/>
+        </w:rPr>
+        <w:br/>
+      </w:r>
+    </w:p>
+    <w:p>
+      <w:pPr>
+        <w:rPr>
+          <w:rFonts w:ascii="Times New Roman" w:eastAsia="Times New Roman" w:hAnsi="Times New Roman" w:cs="Times New Roman"/>
+          <w:color w:val="000000"/>
+          <w:kern w:val="0"/>
+          <w:lang w:eastAsia="en-GB"/>
+          <w14:ligatures w14:val="none"/>
+        </w:rPr>
+      </w:pPr>
+      <w:r>
+        <w:rPr>
+          <w:rFonts w:ascii="Times New Roman" w:eastAsia="Times New Roman" w:hAnsi="Times New Roman" w:cs="Times New Roman"/>
+          <w:b/>
+          <w:bCs/>
+          <w:color w:val="4472C4" w:themeColor="accent1"/>
+          <w:kern w:val="0"/>
+          <w:highlight w:val="yellow"/>
+          <w:shd w:val="clear" w:color="auto" w:fill="FFFFFF"/>
+          <w:lang w:eastAsia="en-GB"/>
+          <w14:ligatures w14:val="none"/>
+        </w:rPr>
         <w:t>Response:</w:t>
       </w:r>
     </w:p>

</xml_diff>

<commit_message>
Fixed a few responses
</commit_message>
<xml_diff>
--- a/doc/Heredity_R1/Responses_to_Reviewers.docx
+++ b/doc/Heredity_R1/Responses_to_Reviewers.docx
@@ -700,6 +700,16 @@
       <w:r>
         <w:rPr>
           <w:rFonts w:ascii="Times New Roman" w:eastAsia="Times New Roman" w:hAnsi="Times New Roman" w:cs="Times New Roman"/>
+          <w:color w:val="4472C4" w:themeColor="accent1"/>
+          <w:kern w:val="0"/>
+          <w:lang w:eastAsia="en-GB"/>
+          <w14:ligatures w14:val="none"/>
+        </w:rPr>
+        <w:t>To make it easier, we have also uploaded the track changed version to demonstrate what we have changed in context of the main manuscript.</w:t>
+      </w:r>
+      <w:r>
+        <w:rPr>
+          <w:rFonts w:ascii="Times New Roman" w:eastAsia="Times New Roman" w:hAnsi="Times New Roman" w:cs="Times New Roman"/>
           <w:color w:val="000000"/>
           <w:kern w:val="0"/>
           <w:lang w:eastAsia="en-GB"/>
@@ -761,19 +771,8 @@
           <w:lang w:eastAsia="en-GB"/>
           <w14:ligatures w14:val="none"/>
         </w:rPr>
-        <w:t xml:space="preserve">This manuscript focuses on understanding the effect of temperature on the growth curves of </w:t>
-      </w:r>
-      <w:r>
-        <w:rPr>
-          <w:rFonts w:ascii="Times New Roman" w:eastAsia="Times New Roman" w:hAnsi="Times New Roman" w:cs="Times New Roman"/>
-          <w:color w:val="000000"/>
-          <w:kern w:val="0"/>
-          <w:shd w:val="clear" w:color="auto" w:fill="FFFFFF"/>
-          <w:lang w:eastAsia="en-GB"/>
-          <w14:ligatures w14:val="none"/>
-        </w:rPr>
         <w:lastRenderedPageBreak/>
-        <w:t xml:space="preserve">lizards. The authors tested if a temperature treatment changed the average growth curves, but also how it may affect the sources of variation among-individuals in these trajectories. They </w:t>
+        <w:t xml:space="preserve">This manuscript focuses on understanding the effect of temperature on the growth curves of lizards. The authors tested if a temperature treatment changed the average growth curves, but also how it may affect the sources of variation among-individuals in these trajectories. They </w:t>
       </w:r>
       <w:proofErr w:type="spellStart"/>
       <w:r>
@@ -1156,6 +1155,17 @@
         </w:rPr>
         <w:t xml:space="preserve">, but we have little insight into how patterns of selection on body size change through age in most species – this one included. </w:t>
       </w:r>
+      <w:r>
+        <w:rPr>
+          <w:rFonts w:ascii="Times New Roman" w:eastAsia="Times New Roman" w:hAnsi="Times New Roman" w:cs="Times New Roman"/>
+          <w:color w:val="4472C4" w:themeColor="accent1"/>
+          <w:kern w:val="0"/>
+          <w:shd w:val="clear" w:color="auto" w:fill="FFFFFF"/>
+          <w:lang w:eastAsia="en-GB"/>
+          <w14:ligatures w14:val="none"/>
+        </w:rPr>
+        <w:t xml:space="preserve">We have now tried to clarify these questions with changes in the introduction and discussion. </w:t>
+      </w:r>
     </w:p>
     <w:p>
       <w:pPr>
@@ -2691,6 +2701,7 @@
           <w:lang w:eastAsia="en-GB"/>
           <w14:ligatures w14:val="none"/>
         </w:rPr>
+        <w:lastRenderedPageBreak/>
         <w:t xml:space="preserve">It was not clear the source of the parents. </w:t>
       </w:r>
       <w:proofErr w:type="gramStart"/>
@@ -2752,6 +2763,826 @@
           <w:lang w:eastAsia="en-GB"/>
           <w14:ligatures w14:val="none"/>
         </w:rPr>
+        <w:t>Response:</w:t>
+      </w:r>
+      <w:r>
+        <w:rPr>
+          <w:rFonts w:ascii="Times New Roman" w:eastAsia="Times New Roman" w:hAnsi="Times New Roman" w:cs="Times New Roman"/>
+          <w:color w:val="4472C4" w:themeColor="accent1"/>
+          <w:kern w:val="0"/>
+          <w:shd w:val="clear" w:color="auto" w:fill="FFFFFF"/>
+          <w:lang w:eastAsia="en-GB"/>
+          <w14:ligatures w14:val="none"/>
+        </w:rPr>
+        <w:t xml:space="preserve"> Agree. Sorry, this was unclear. We collected all adults (i.e., parental population) from the wild. These wild caught adults were then used in our breeding design. We think this was unclear because the start of the sentence implied that we set up a colony across 2015-2017. We have now re-worded. While we collected from a few different sites within Sydney to ensure that local sites were not overly sampled (in accordance with our permits), sites across Sydney are uniform in their genetic structure (i.e., there is high gene-flow) and they form a single lineage (Chapple </w:t>
+      </w:r>
+      <w:r>
+        <w:rPr>
+          <w:rFonts w:ascii="Times New Roman" w:eastAsia="Times New Roman" w:hAnsi="Times New Roman" w:cs="Times New Roman"/>
+          <w:i/>
+          <w:iCs/>
+          <w:color w:val="4472C4" w:themeColor="accent1"/>
+          <w:kern w:val="0"/>
+          <w:shd w:val="clear" w:color="auto" w:fill="FFFFFF"/>
+          <w:lang w:eastAsia="en-GB"/>
+          <w14:ligatures w14:val="none"/>
+        </w:rPr>
+        <w:t>et al.</w:t>
+      </w:r>
+      <w:r>
+        <w:rPr>
+          <w:rFonts w:ascii="Times New Roman" w:eastAsia="Times New Roman" w:hAnsi="Times New Roman" w:cs="Times New Roman"/>
+          <w:color w:val="4472C4" w:themeColor="accent1"/>
+          <w:kern w:val="0"/>
+          <w:shd w:val="clear" w:color="auto" w:fill="FFFFFF"/>
+          <w:lang w:eastAsia="en-GB"/>
+          <w14:ligatures w14:val="none"/>
+        </w:rPr>
+        <w:t xml:space="preserve"> 2013. Diversity and Distributions, 19: 134-146).</w:t>
+      </w:r>
+      <w:r>
+        <w:rPr>
+          <w:rFonts w:ascii="Times New Roman" w:eastAsia="Times New Roman" w:hAnsi="Times New Roman" w:cs="Times New Roman"/>
+          <w:color w:val="4472C4" w:themeColor="accent1"/>
+          <w:kern w:val="0"/>
+          <w:shd w:val="clear" w:color="auto" w:fill="FFFFFF"/>
+          <w:lang w:eastAsia="en-GB"/>
+          <w14:ligatures w14:val="none"/>
+        </w:rPr>
+        <w:t xml:space="preserve"> We have made this </w:t>
+      </w:r>
+      <w:r>
+        <w:rPr>
+          <w:rFonts w:ascii="Times New Roman" w:eastAsia="Times New Roman" w:hAnsi="Times New Roman" w:cs="Times New Roman"/>
+          <w:color w:val="4472C4" w:themeColor="accent1"/>
+          <w:kern w:val="0"/>
+          <w:shd w:val="clear" w:color="auto" w:fill="FFFFFF"/>
+          <w:lang w:eastAsia="en-GB"/>
+          <w14:ligatures w14:val="none"/>
+        </w:rPr>
+        <w:t>clearer</w:t>
+      </w:r>
+      <w:r>
+        <w:rPr>
+          <w:rFonts w:ascii="Times New Roman" w:eastAsia="Times New Roman" w:hAnsi="Times New Roman" w:cs="Times New Roman"/>
+          <w:color w:val="4472C4" w:themeColor="accent1"/>
+          <w:kern w:val="0"/>
+          <w:shd w:val="clear" w:color="auto" w:fill="FFFFFF"/>
+          <w:lang w:eastAsia="en-GB"/>
+          <w14:ligatures w14:val="none"/>
+        </w:rPr>
+        <w:t xml:space="preserve"> now:</w:t>
+      </w:r>
+    </w:p>
+    <w:p>
+      <w:pPr>
+        <w:rPr>
+          <w:rFonts w:ascii="Times New Roman" w:eastAsia="Times New Roman" w:hAnsi="Times New Roman" w:cs="Times New Roman"/>
+          <w:color w:val="4472C4" w:themeColor="accent1"/>
+          <w:kern w:val="0"/>
+          <w:shd w:val="clear" w:color="auto" w:fill="FFFFFF"/>
+          <w:lang w:eastAsia="en-GB"/>
+          <w14:ligatures w14:val="none"/>
+        </w:rPr>
+      </w:pPr>
+    </w:p>
+    <w:p>
+      <w:pPr>
+        <w:rPr>
+          <w:rFonts w:ascii="Times New Roman" w:eastAsia="Times New Roman" w:hAnsi="Times New Roman" w:cs="Times New Roman"/>
+          <w:color w:val="000000"/>
+          <w:kern w:val="0"/>
+          <w:shd w:val="clear" w:color="auto" w:fill="FFFFFF"/>
+          <w:lang w:eastAsia="en-GB"/>
+          <w14:ligatures w14:val="none"/>
+        </w:rPr>
+      </w:pPr>
+      <w:r>
+        <w:rPr>
+          <w:rFonts w:ascii="Times New Roman" w:eastAsia="Times New Roman" w:hAnsi="Times New Roman" w:cs="Times New Roman"/>
+          <w:color w:val="4472C4" w:themeColor="accent1"/>
+          <w:kern w:val="0"/>
+          <w:shd w:val="clear" w:color="auto" w:fill="FFFFFF"/>
+          <w:lang w:eastAsia="en-GB"/>
+          <w14:ligatures w14:val="none"/>
+        </w:rPr>
+        <w:t>“</w:t>
+      </w:r>
+      <w:r>
+        <w:rPr>
+          <w:rFonts w:ascii="Times New Roman" w:eastAsia="Times New Roman" w:hAnsi="Times New Roman" w:cs="Times New Roman"/>
+          <w:i/>
+          <w:iCs/>
+          <w:color w:val="4472C4" w:themeColor="accent1"/>
+          <w:kern w:val="0"/>
+          <w:shd w:val="clear" w:color="auto" w:fill="FFFFFF"/>
+          <w:lang w:eastAsia="en-GB"/>
+          <w14:ligatures w14:val="none"/>
+        </w:rPr>
+        <w:t xml:space="preserve">We established a breeding colony of adult L. </w:t>
+      </w:r>
+      <w:proofErr w:type="spellStart"/>
+      <w:r>
+        <w:rPr>
+          <w:rFonts w:ascii="Times New Roman" w:eastAsia="Times New Roman" w:hAnsi="Times New Roman" w:cs="Times New Roman"/>
+          <w:i/>
+          <w:iCs/>
+          <w:color w:val="4472C4" w:themeColor="accent1"/>
+          <w:kern w:val="0"/>
+          <w:shd w:val="clear" w:color="auto" w:fill="FFFFFF"/>
+          <w:lang w:eastAsia="en-GB"/>
+          <w14:ligatures w14:val="none"/>
+        </w:rPr>
+        <w:t>delicata</w:t>
+      </w:r>
+      <w:proofErr w:type="spellEnd"/>
+      <w:r>
+        <w:rPr>
+          <w:rFonts w:ascii="Times New Roman" w:eastAsia="Times New Roman" w:hAnsi="Times New Roman" w:cs="Times New Roman"/>
+          <w:i/>
+          <w:iCs/>
+          <w:color w:val="4472C4" w:themeColor="accent1"/>
+          <w:kern w:val="0"/>
+          <w:shd w:val="clear" w:color="auto" w:fill="FFFFFF"/>
+          <w:lang w:eastAsia="en-GB"/>
+          <w14:ligatures w14:val="none"/>
+        </w:rPr>
+        <w:t xml:space="preserve"> (</w:t>
+      </w:r>
+      <w:proofErr w:type="spellStart"/>
+      <w:r>
+        <w:rPr>
+          <w:rFonts w:ascii="Times New Roman" w:eastAsia="Times New Roman" w:hAnsi="Times New Roman" w:cs="Times New Roman"/>
+          <w:i/>
+          <w:iCs/>
+          <w:color w:val="4472C4" w:themeColor="accent1"/>
+          <w:kern w:val="0"/>
+          <w:shd w:val="clear" w:color="auto" w:fill="FFFFFF"/>
+          <w:lang w:eastAsia="en-GB"/>
+          <w14:ligatures w14:val="none"/>
+        </w:rPr>
+        <w:t>nfemales</w:t>
+      </w:r>
+      <w:proofErr w:type="spellEnd"/>
+      <w:r>
+        <w:rPr>
+          <w:rFonts w:ascii="Times New Roman" w:eastAsia="Times New Roman" w:hAnsi="Times New Roman" w:cs="Times New Roman"/>
+          <w:i/>
+          <w:iCs/>
+          <w:color w:val="4472C4" w:themeColor="accent1"/>
+          <w:kern w:val="0"/>
+          <w:shd w:val="clear" w:color="auto" w:fill="FFFFFF"/>
+          <w:lang w:eastAsia="en-GB"/>
+          <w14:ligatures w14:val="none"/>
+        </w:rPr>
+        <w:t xml:space="preserve"> = </w:t>
+      </w:r>
+      <w:proofErr w:type="gramStart"/>
+      <w:r>
+        <w:rPr>
+          <w:rFonts w:ascii="Times New Roman" w:eastAsia="Times New Roman" w:hAnsi="Times New Roman" w:cs="Times New Roman"/>
+          <w:i/>
+          <w:iCs/>
+          <w:color w:val="4472C4" w:themeColor="accent1"/>
+          <w:kern w:val="0"/>
+          <w:shd w:val="clear" w:color="auto" w:fill="FFFFFF"/>
+          <w:lang w:eastAsia="en-GB"/>
+          <w14:ligatures w14:val="none"/>
+        </w:rPr>
+        <w:t xml:space="preserve">144,  </w:t>
+      </w:r>
+      <w:proofErr w:type="spellStart"/>
+      <w:r>
+        <w:rPr>
+          <w:rFonts w:ascii="Times New Roman" w:eastAsia="Times New Roman" w:hAnsi="Times New Roman" w:cs="Times New Roman"/>
+          <w:i/>
+          <w:iCs/>
+          <w:color w:val="4472C4" w:themeColor="accent1"/>
+          <w:kern w:val="0"/>
+          <w:shd w:val="clear" w:color="auto" w:fill="FFFFFF"/>
+          <w:lang w:eastAsia="en-GB"/>
+          <w14:ligatures w14:val="none"/>
+        </w:rPr>
+        <w:t>nmales</w:t>
+      </w:r>
+      <w:proofErr w:type="spellEnd"/>
+      <w:proofErr w:type="gramEnd"/>
+      <w:r>
+        <w:rPr>
+          <w:rFonts w:ascii="Times New Roman" w:eastAsia="Times New Roman" w:hAnsi="Times New Roman" w:cs="Times New Roman"/>
+          <w:i/>
+          <w:iCs/>
+          <w:color w:val="4472C4" w:themeColor="accent1"/>
+          <w:kern w:val="0"/>
+          <w:shd w:val="clear" w:color="auto" w:fill="FFFFFF"/>
+          <w:lang w:eastAsia="en-GB"/>
+          <w14:ligatures w14:val="none"/>
+        </w:rPr>
+        <w:t xml:space="preserve"> = 50) using wild individuals collected across five sites throughout the Sydney region between August and September 2015. While we collected from five different sites in Sydney, biogeographic data suggests high gene-flow across the Sydney region (Chapple, Miller et al. 2013).</w:t>
+      </w:r>
+      <w:r>
+        <w:rPr>
+          <w:rFonts w:ascii="Times New Roman" w:eastAsia="Times New Roman" w:hAnsi="Times New Roman" w:cs="Times New Roman"/>
+          <w:color w:val="4472C4" w:themeColor="accent1"/>
+          <w:kern w:val="0"/>
+          <w:shd w:val="clear" w:color="auto" w:fill="FFFFFF"/>
+          <w:lang w:eastAsia="en-GB"/>
+          <w14:ligatures w14:val="none"/>
+        </w:rPr>
+        <w:t>”</w:t>
+      </w:r>
+    </w:p>
+    <w:p>
+      <w:pPr>
+        <w:rPr>
+          <w:rFonts w:ascii="Times New Roman" w:eastAsia="Times New Roman" w:hAnsi="Times New Roman" w:cs="Times New Roman"/>
+          <w:color w:val="000000"/>
+          <w:kern w:val="0"/>
+          <w:shd w:val="clear" w:color="auto" w:fill="FFFFFF"/>
+          <w:lang w:eastAsia="en-GB"/>
+          <w14:ligatures w14:val="none"/>
+        </w:rPr>
+      </w:pPr>
+    </w:p>
+    <w:p>
+      <w:pPr>
+        <w:rPr>
+          <w:rFonts w:ascii="Times New Roman" w:eastAsia="Times New Roman" w:hAnsi="Times New Roman" w:cs="Times New Roman"/>
+          <w:color w:val="000000"/>
+          <w:kern w:val="0"/>
+          <w:shd w:val="clear" w:color="auto" w:fill="FFFFFF"/>
+          <w:lang w:eastAsia="en-GB"/>
+          <w14:ligatures w14:val="none"/>
+        </w:rPr>
+      </w:pPr>
+      <w:r>
+        <w:rPr>
+          <w:rFonts w:ascii="Times New Roman" w:eastAsia="Times New Roman" w:hAnsi="Times New Roman" w:cs="Times New Roman"/>
+          <w:color w:val="000000"/>
+          <w:kern w:val="0"/>
+          <w:shd w:val="clear" w:color="auto" w:fill="FFFFFF"/>
+          <w:lang w:eastAsia="en-GB"/>
+          <w14:ligatures w14:val="none"/>
+        </w:rPr>
+        <w:t xml:space="preserve">Line 134. Why did you </w:t>
+      </w:r>
+      <w:proofErr w:type="gramStart"/>
+      <w:r>
+        <w:rPr>
+          <w:rFonts w:ascii="Times New Roman" w:eastAsia="Times New Roman" w:hAnsi="Times New Roman" w:cs="Times New Roman"/>
+          <w:color w:val="000000"/>
+          <w:kern w:val="0"/>
+          <w:shd w:val="clear" w:color="auto" w:fill="FFFFFF"/>
+          <w:lang w:eastAsia="en-GB"/>
+          <w14:ligatures w14:val="none"/>
+        </w:rPr>
+        <w:t>chose</w:t>
+      </w:r>
+      <w:proofErr w:type="gramEnd"/>
+      <w:r>
+        <w:rPr>
+          <w:rFonts w:ascii="Times New Roman" w:eastAsia="Times New Roman" w:hAnsi="Times New Roman" w:cs="Times New Roman"/>
+          <w:color w:val="000000"/>
+          <w:kern w:val="0"/>
+          <w:shd w:val="clear" w:color="auto" w:fill="FFFFFF"/>
+          <w:lang w:eastAsia="en-GB"/>
+          <w14:ligatures w14:val="none"/>
+        </w:rPr>
+        <w:t xml:space="preserve"> this breeding </w:t>
+      </w:r>
+      <w:proofErr w:type="spellStart"/>
+      <w:r>
+        <w:rPr>
+          <w:rFonts w:ascii="Times New Roman" w:eastAsia="Times New Roman" w:hAnsi="Times New Roman" w:cs="Times New Roman"/>
+          <w:color w:val="000000"/>
+          <w:kern w:val="0"/>
+          <w:shd w:val="clear" w:color="auto" w:fill="FFFFFF"/>
+          <w:lang w:eastAsia="en-GB"/>
+          <w14:ligatures w14:val="none"/>
+        </w:rPr>
+        <w:t>desing</w:t>
+      </w:r>
+      <w:proofErr w:type="spellEnd"/>
+      <w:r>
+        <w:rPr>
+          <w:rFonts w:ascii="Times New Roman" w:eastAsia="Times New Roman" w:hAnsi="Times New Roman" w:cs="Times New Roman"/>
+          <w:color w:val="000000"/>
+          <w:kern w:val="0"/>
+          <w:shd w:val="clear" w:color="auto" w:fill="FFFFFF"/>
+          <w:lang w:eastAsia="en-GB"/>
+          <w14:ligatures w14:val="none"/>
+        </w:rPr>
+        <w:t>. Is there are reason for only generating paternal half-sibs and not maternal half-sibs?</w:t>
+      </w:r>
+    </w:p>
+    <w:p>
+      <w:pPr>
+        <w:rPr>
+          <w:rFonts w:ascii="Times New Roman" w:eastAsia="Times New Roman" w:hAnsi="Times New Roman" w:cs="Times New Roman"/>
+          <w:color w:val="000000"/>
+          <w:kern w:val="0"/>
+          <w:shd w:val="clear" w:color="auto" w:fill="FFFFFF"/>
+          <w:lang w:eastAsia="en-GB"/>
+          <w14:ligatures w14:val="none"/>
+        </w:rPr>
+      </w:pPr>
+    </w:p>
+    <w:p>
+      <w:pPr>
+        <w:rPr>
+          <w:rFonts w:ascii="Times New Roman" w:eastAsia="Times New Roman" w:hAnsi="Times New Roman" w:cs="Times New Roman"/>
+          <w:color w:val="4472C4" w:themeColor="accent1"/>
+          <w:kern w:val="0"/>
+          <w:shd w:val="clear" w:color="auto" w:fill="FFFFFF"/>
+          <w:lang w:eastAsia="en-GB"/>
+          <w14:ligatures w14:val="none"/>
+        </w:rPr>
+      </w:pPr>
+      <w:r>
+        <w:rPr>
+          <w:rFonts w:ascii="Times New Roman" w:eastAsia="Times New Roman" w:hAnsi="Times New Roman" w:cs="Times New Roman"/>
+          <w:b/>
+          <w:bCs/>
+          <w:color w:val="4472C4" w:themeColor="accent1"/>
+          <w:kern w:val="0"/>
+          <w:shd w:val="clear" w:color="auto" w:fill="FFFFFF"/>
+          <w:lang w:eastAsia="en-GB"/>
+          <w14:ligatures w14:val="none"/>
+        </w:rPr>
+        <w:t>Response:</w:t>
+      </w:r>
+      <w:r>
+        <w:rPr>
+          <w:rFonts w:ascii="Times New Roman" w:eastAsia="Times New Roman" w:hAnsi="Times New Roman" w:cs="Times New Roman"/>
+          <w:color w:val="4472C4" w:themeColor="accent1"/>
+          <w:kern w:val="0"/>
+          <w:shd w:val="clear" w:color="auto" w:fill="FFFFFF"/>
+          <w:lang w:eastAsia="en-GB"/>
+          <w14:ligatures w14:val="none"/>
+        </w:rPr>
+        <w:t xml:space="preserve"> Great question. </w:t>
+      </w:r>
+      <w:r>
+        <w:rPr>
+          <w:rFonts w:ascii="Times New Roman" w:eastAsia="Times New Roman" w:hAnsi="Times New Roman" w:cs="Times New Roman"/>
+          <w:color w:val="4472C4" w:themeColor="accent1"/>
+          <w:kern w:val="0"/>
+          <w:shd w:val="clear" w:color="auto" w:fill="FFFFFF"/>
+          <w:lang w:eastAsia="en-GB"/>
+          <w14:ligatures w14:val="none"/>
+        </w:rPr>
+        <w:t>We choose this design because creating paternal half-sibs is easier than maternal half-sibs given that females in our colony only really produced a single clutch in a year. We have now stated this more clearly:</w:t>
+      </w:r>
+    </w:p>
+    <w:p>
+      <w:pPr>
+        <w:rPr>
+          <w:rFonts w:ascii="Times New Roman" w:eastAsia="Times New Roman" w:hAnsi="Times New Roman" w:cs="Times New Roman"/>
+          <w:color w:val="4472C4" w:themeColor="accent1"/>
+          <w:kern w:val="0"/>
+          <w:shd w:val="clear" w:color="auto" w:fill="FFFFFF"/>
+          <w:lang w:eastAsia="en-GB"/>
+          <w14:ligatures w14:val="none"/>
+        </w:rPr>
+      </w:pPr>
+    </w:p>
+    <w:p>
+      <w:pPr>
+        <w:rPr>
+          <w:rFonts w:ascii="Times New Roman" w:eastAsia="Times New Roman" w:hAnsi="Times New Roman" w:cs="Times New Roman"/>
+          <w:color w:val="000000"/>
+          <w:kern w:val="0"/>
+          <w:shd w:val="clear" w:color="auto" w:fill="FFFFFF"/>
+          <w:lang w:eastAsia="en-GB"/>
+          <w14:ligatures w14:val="none"/>
+        </w:rPr>
+      </w:pPr>
+      <w:r>
+        <w:rPr>
+          <w:rFonts w:ascii="Times New Roman" w:eastAsia="Times New Roman" w:hAnsi="Times New Roman" w:cs="Times New Roman"/>
+          <w:color w:val="4472C4" w:themeColor="accent1"/>
+          <w:kern w:val="0"/>
+          <w:shd w:val="clear" w:color="auto" w:fill="FFFFFF"/>
+          <w:lang w:eastAsia="en-GB"/>
+          <w14:ligatures w14:val="none"/>
+        </w:rPr>
+        <w:t>“</w:t>
+      </w:r>
+      <w:r>
+        <w:rPr>
+          <w:rFonts w:ascii="Times New Roman" w:eastAsia="Times New Roman" w:hAnsi="Times New Roman" w:cs="Times New Roman"/>
+          <w:i/>
+          <w:iCs/>
+          <w:color w:val="4472C4" w:themeColor="accent1"/>
+          <w:kern w:val="0"/>
+          <w:shd w:val="clear" w:color="auto" w:fill="FFFFFF"/>
+          <w:lang w:eastAsia="en-GB"/>
+          <w14:ligatures w14:val="none"/>
+        </w:rPr>
+        <w:t>We choose a paternal half-sib design because maternal half-sibs are difficult to generate given that females in our colony only produced a single clutch in a year (see below)</w:t>
+      </w:r>
+      <w:r>
+        <w:rPr>
+          <w:rFonts w:ascii="Times New Roman" w:eastAsia="Times New Roman" w:hAnsi="Times New Roman" w:cs="Times New Roman"/>
+          <w:color w:val="4472C4" w:themeColor="accent1"/>
+          <w:kern w:val="0"/>
+          <w:shd w:val="clear" w:color="auto" w:fill="FFFFFF"/>
+          <w:lang w:eastAsia="en-GB"/>
+          <w14:ligatures w14:val="none"/>
+        </w:rPr>
+        <w:t>.</w:t>
+      </w:r>
+      <w:r>
+        <w:rPr>
+          <w:rFonts w:ascii="Times New Roman" w:eastAsia="Times New Roman" w:hAnsi="Times New Roman" w:cs="Times New Roman"/>
+          <w:color w:val="4472C4" w:themeColor="accent1"/>
+          <w:kern w:val="0"/>
+          <w:shd w:val="clear" w:color="auto" w:fill="FFFFFF"/>
+          <w:lang w:eastAsia="en-GB"/>
+          <w14:ligatures w14:val="none"/>
+        </w:rPr>
+        <w:t>”</w:t>
+      </w:r>
+    </w:p>
+    <w:p>
+      <w:pPr>
+        <w:rPr>
+          <w:rFonts w:ascii="Times New Roman" w:eastAsia="Times New Roman" w:hAnsi="Times New Roman" w:cs="Times New Roman"/>
+          <w:color w:val="000000"/>
+          <w:kern w:val="0"/>
+          <w:shd w:val="clear" w:color="auto" w:fill="FFFFFF"/>
+          <w:lang w:eastAsia="en-GB"/>
+          <w14:ligatures w14:val="none"/>
+        </w:rPr>
+      </w:pPr>
+    </w:p>
+    <w:p>
+      <w:pPr>
+        <w:rPr>
+          <w:rFonts w:ascii="Times New Roman" w:eastAsia="Times New Roman" w:hAnsi="Times New Roman" w:cs="Times New Roman"/>
+          <w:color w:val="000000"/>
+          <w:kern w:val="0"/>
+          <w:shd w:val="clear" w:color="auto" w:fill="FFFFFF"/>
+          <w:lang w:eastAsia="en-GB"/>
+          <w14:ligatures w14:val="none"/>
+        </w:rPr>
+      </w:pPr>
+      <w:r>
+        <w:rPr>
+          <w:rFonts w:ascii="Times New Roman" w:eastAsia="Times New Roman" w:hAnsi="Times New Roman" w:cs="Times New Roman"/>
+          <w:color w:val="000000"/>
+          <w:kern w:val="0"/>
+          <w:shd w:val="clear" w:color="auto" w:fill="FFFFFF"/>
+          <w:lang w:eastAsia="en-GB"/>
+          <w14:ligatures w14:val="none"/>
+        </w:rPr>
+        <w:t>Line 154-155: Were all reproducing individuals caught in the wild? Or were some dams and sires in the 2017 trials born in the lab in 2016? This could potentially influence maternal effects. What was the proportion of individuals breeding in two breeding seasons?</w:t>
+      </w:r>
+    </w:p>
+    <w:p>
+      <w:pPr>
+        <w:rPr>
+          <w:rFonts w:ascii="Times New Roman" w:eastAsia="Times New Roman" w:hAnsi="Times New Roman" w:cs="Times New Roman"/>
+          <w:color w:val="000000"/>
+          <w:kern w:val="0"/>
+          <w:shd w:val="clear" w:color="auto" w:fill="FFFFFF"/>
+          <w:lang w:eastAsia="en-GB"/>
+          <w14:ligatures w14:val="none"/>
+        </w:rPr>
+      </w:pPr>
+    </w:p>
+    <w:p>
+      <w:pPr>
+        <w:rPr>
+          <w:rFonts w:ascii="Times New Roman" w:eastAsia="Times New Roman" w:hAnsi="Times New Roman" w:cs="Times New Roman"/>
+          <w:color w:val="000000"/>
+          <w:kern w:val="0"/>
+          <w:shd w:val="clear" w:color="auto" w:fill="FFFFFF"/>
+          <w:lang w:eastAsia="en-GB"/>
+          <w14:ligatures w14:val="none"/>
+        </w:rPr>
+      </w:pPr>
+      <w:r>
+        <w:rPr>
+          <w:rFonts w:ascii="Times New Roman" w:eastAsia="Times New Roman" w:hAnsi="Times New Roman" w:cs="Times New Roman"/>
+          <w:b/>
+          <w:bCs/>
+          <w:color w:val="4472C4" w:themeColor="accent1"/>
+          <w:kern w:val="0"/>
+          <w:shd w:val="clear" w:color="auto" w:fill="FFFFFF"/>
+          <w:lang w:eastAsia="en-GB"/>
+          <w14:ligatures w14:val="none"/>
+        </w:rPr>
+        <w:t>Response:</w:t>
+      </w:r>
+      <w:r>
+        <w:rPr>
+          <w:rFonts w:ascii="Times New Roman" w:eastAsia="Times New Roman" w:hAnsi="Times New Roman" w:cs="Times New Roman"/>
+          <w:color w:val="4472C4" w:themeColor="accent1"/>
+          <w:kern w:val="0"/>
+          <w:shd w:val="clear" w:color="auto" w:fill="FFFFFF"/>
+          <w:lang w:eastAsia="en-GB"/>
+          <w14:ligatures w14:val="none"/>
+        </w:rPr>
+        <w:t xml:space="preserve"> All were caught from the wild. We have revised our methods to make this </w:t>
+      </w:r>
+      <w:proofErr w:type="gramStart"/>
+      <w:r>
+        <w:rPr>
+          <w:rFonts w:ascii="Times New Roman" w:eastAsia="Times New Roman" w:hAnsi="Times New Roman" w:cs="Times New Roman"/>
+          <w:color w:val="4472C4" w:themeColor="accent1"/>
+          <w:kern w:val="0"/>
+          <w:shd w:val="clear" w:color="auto" w:fill="FFFFFF"/>
+          <w:lang w:eastAsia="en-GB"/>
+          <w14:ligatures w14:val="none"/>
+        </w:rPr>
+        <w:t>more clear</w:t>
+      </w:r>
+      <w:proofErr w:type="gramEnd"/>
+      <w:r>
+        <w:rPr>
+          <w:rFonts w:ascii="Times New Roman" w:eastAsia="Times New Roman" w:hAnsi="Times New Roman" w:cs="Times New Roman"/>
+          <w:color w:val="4472C4" w:themeColor="accent1"/>
+          <w:kern w:val="0"/>
+          <w:shd w:val="clear" w:color="auto" w:fill="FFFFFF"/>
+          <w:lang w:eastAsia="en-GB"/>
+          <w14:ligatures w14:val="none"/>
+        </w:rPr>
+        <w:t>.</w:t>
+      </w:r>
+    </w:p>
+    <w:p>
+      <w:pPr>
+        <w:rPr>
+          <w:rFonts w:ascii="Times New Roman" w:eastAsia="Times New Roman" w:hAnsi="Times New Roman" w:cs="Times New Roman"/>
+          <w:color w:val="000000"/>
+          <w:kern w:val="0"/>
+          <w:shd w:val="clear" w:color="auto" w:fill="FFFFFF"/>
+          <w:lang w:eastAsia="en-GB"/>
+          <w14:ligatures w14:val="none"/>
+        </w:rPr>
+      </w:pPr>
+    </w:p>
+    <w:p>
+      <w:pPr>
+        <w:rPr>
+          <w:rFonts w:ascii="Times New Roman" w:eastAsia="Times New Roman" w:hAnsi="Times New Roman" w:cs="Times New Roman"/>
+          <w:color w:val="000000"/>
+          <w:kern w:val="0"/>
+          <w:shd w:val="clear" w:color="auto" w:fill="FFFFFF"/>
+          <w:lang w:eastAsia="en-GB"/>
+          <w14:ligatures w14:val="none"/>
+        </w:rPr>
+      </w:pPr>
+      <w:r>
+        <w:rPr>
+          <w:rFonts w:ascii="Times New Roman" w:eastAsia="Times New Roman" w:hAnsi="Times New Roman" w:cs="Times New Roman"/>
+          <w:color w:val="000000"/>
+          <w:kern w:val="0"/>
+          <w:shd w:val="clear" w:color="auto" w:fill="FFFFFF"/>
+          <w:lang w:eastAsia="en-GB"/>
+          <w14:ligatures w14:val="none"/>
+        </w:rPr>
+        <w:t>Line 197: 94% of females had been sired by a single male? Do you mean offspring instead of females?</w:t>
+      </w:r>
+    </w:p>
+    <w:p>
+      <w:pPr>
+        <w:rPr>
+          <w:rFonts w:ascii="Times New Roman" w:eastAsia="Times New Roman" w:hAnsi="Times New Roman" w:cs="Times New Roman"/>
+          <w:color w:val="000000"/>
+          <w:kern w:val="0"/>
+          <w:shd w:val="clear" w:color="auto" w:fill="FFFFFF"/>
+          <w:lang w:eastAsia="en-GB"/>
+          <w14:ligatures w14:val="none"/>
+        </w:rPr>
+      </w:pPr>
+    </w:p>
+    <w:p>
+      <w:pPr>
+        <w:rPr>
+          <w:rFonts w:ascii="Times New Roman" w:eastAsia="Times New Roman" w:hAnsi="Times New Roman" w:cs="Times New Roman"/>
+          <w:color w:val="000000"/>
+          <w:kern w:val="0"/>
+          <w:shd w:val="clear" w:color="auto" w:fill="FFFFFF"/>
+          <w:lang w:eastAsia="en-GB"/>
+          <w14:ligatures w14:val="none"/>
+        </w:rPr>
+      </w:pPr>
+      <w:r>
+        <w:rPr>
+          <w:rFonts w:ascii="Times New Roman" w:eastAsia="Times New Roman" w:hAnsi="Times New Roman" w:cs="Times New Roman"/>
+          <w:b/>
+          <w:bCs/>
+          <w:color w:val="4472C4" w:themeColor="accent1"/>
+          <w:kern w:val="0"/>
+          <w:shd w:val="clear" w:color="auto" w:fill="FFFFFF"/>
+          <w:lang w:eastAsia="en-GB"/>
+          <w14:ligatures w14:val="none"/>
+        </w:rPr>
+        <w:t>Response:</w:t>
+      </w:r>
+      <w:r>
+        <w:rPr>
+          <w:rFonts w:ascii="Times New Roman" w:eastAsia="Times New Roman" w:hAnsi="Times New Roman" w:cs="Times New Roman"/>
+          <w:color w:val="4472C4" w:themeColor="accent1"/>
+          <w:kern w:val="0"/>
+          <w:shd w:val="clear" w:color="auto" w:fill="FFFFFF"/>
+          <w:lang w:eastAsia="en-GB"/>
+          <w14:ligatures w14:val="none"/>
+        </w:rPr>
+        <w:t xml:space="preserve"> Yes! Thanks for catching this mistake. We have now corrected ‘females’ to ‘offspring’.</w:t>
+      </w:r>
+    </w:p>
+    <w:p>
+      <w:pPr>
+        <w:rPr>
+          <w:rFonts w:ascii="Times New Roman" w:eastAsia="Times New Roman" w:hAnsi="Times New Roman" w:cs="Times New Roman"/>
+          <w:color w:val="000000"/>
+          <w:kern w:val="0"/>
+          <w:shd w:val="clear" w:color="auto" w:fill="FFFFFF"/>
+          <w:lang w:eastAsia="en-GB"/>
+          <w14:ligatures w14:val="none"/>
+        </w:rPr>
+      </w:pPr>
+    </w:p>
+    <w:p>
+      <w:pPr>
+        <w:rPr>
+          <w:rFonts w:ascii="Times New Roman" w:eastAsia="Times New Roman" w:hAnsi="Times New Roman" w:cs="Times New Roman"/>
+          <w:color w:val="000000"/>
+          <w:kern w:val="0"/>
+          <w:shd w:val="clear" w:color="auto" w:fill="FFFFFF"/>
+          <w:lang w:eastAsia="en-GB"/>
+          <w14:ligatures w14:val="none"/>
+        </w:rPr>
+      </w:pPr>
+      <w:r>
+        <w:rPr>
+          <w:rFonts w:ascii="Times New Roman" w:eastAsia="Times New Roman" w:hAnsi="Times New Roman" w:cs="Times New Roman"/>
+          <w:color w:val="000000"/>
+          <w:kern w:val="0"/>
+          <w:shd w:val="clear" w:color="auto" w:fill="FFFFFF"/>
+          <w:lang w:eastAsia="en-GB"/>
+          <w14:ligatures w14:val="none"/>
+        </w:rPr>
+        <w:t>Line 196-199: How can you have sperm retention if there is only one male in the box?</w:t>
+      </w:r>
+    </w:p>
+    <w:p>
+      <w:pPr>
+        <w:rPr>
+          <w:rFonts w:ascii="Times New Roman" w:eastAsia="Times New Roman" w:hAnsi="Times New Roman" w:cs="Times New Roman"/>
+          <w:color w:val="000000"/>
+          <w:kern w:val="0"/>
+          <w:shd w:val="clear" w:color="auto" w:fill="FFFFFF"/>
+          <w:lang w:eastAsia="en-GB"/>
+          <w14:ligatures w14:val="none"/>
+        </w:rPr>
+      </w:pPr>
+    </w:p>
+    <w:p>
+      <w:pPr>
+        <w:rPr>
+          <w:rFonts w:ascii="Times New Roman" w:eastAsia="Times New Roman" w:hAnsi="Times New Roman" w:cs="Times New Roman"/>
+          <w:color w:val="000000"/>
+          <w:kern w:val="0"/>
+          <w:shd w:val="clear" w:color="auto" w:fill="FFFFFF"/>
+          <w:lang w:eastAsia="en-GB"/>
+          <w14:ligatures w14:val="none"/>
+        </w:rPr>
+      </w:pPr>
+      <w:r>
+        <w:rPr>
+          <w:rFonts w:ascii="Times New Roman" w:eastAsia="Times New Roman" w:hAnsi="Times New Roman" w:cs="Times New Roman"/>
+          <w:b/>
+          <w:bCs/>
+          <w:color w:val="4472C4" w:themeColor="accent1"/>
+          <w:kern w:val="0"/>
+          <w:shd w:val="clear" w:color="auto" w:fill="FFFFFF"/>
+          <w:lang w:eastAsia="en-GB"/>
+          <w14:ligatures w14:val="none"/>
+        </w:rPr>
+        <w:t>Response:</w:t>
+      </w:r>
+      <w:r>
+        <w:rPr>
+          <w:rFonts w:ascii="Times New Roman" w:eastAsia="Times New Roman" w:hAnsi="Times New Roman" w:cs="Times New Roman"/>
+          <w:b/>
+          <w:bCs/>
+          <w:color w:val="4472C4" w:themeColor="accent1"/>
+          <w:kern w:val="0"/>
+          <w:shd w:val="clear" w:color="auto" w:fill="FFFFFF"/>
+          <w:lang w:eastAsia="en-GB"/>
+          <w14:ligatures w14:val="none"/>
+        </w:rPr>
+        <w:t xml:space="preserve"> </w:t>
+      </w:r>
+      <w:r>
+        <w:rPr>
+          <w:rFonts w:ascii="Times New Roman" w:eastAsia="Times New Roman" w:hAnsi="Times New Roman" w:cs="Times New Roman"/>
+          <w:color w:val="4472C4" w:themeColor="accent1"/>
+          <w:kern w:val="0"/>
+          <w:shd w:val="clear" w:color="auto" w:fill="FFFFFF"/>
+          <w:lang w:eastAsia="en-GB"/>
+          <w14:ligatures w14:val="none"/>
+        </w:rPr>
+        <w:t xml:space="preserve">It is possible because females can store sperm from previous breeding attempts. This is common in lizards. In other words, even though a single male is present, some eggs may have been fertilised from sperm stored from previous copulations in the wild (for example). </w:t>
+      </w:r>
+    </w:p>
+    <w:p>
+      <w:pPr>
+        <w:rPr>
+          <w:rFonts w:ascii="Times New Roman" w:eastAsia="Times New Roman" w:hAnsi="Times New Roman" w:cs="Times New Roman"/>
+          <w:color w:val="000000"/>
+          <w:kern w:val="0"/>
+          <w:shd w:val="clear" w:color="auto" w:fill="FFFFFF"/>
+          <w:lang w:eastAsia="en-GB"/>
+          <w14:ligatures w14:val="none"/>
+        </w:rPr>
+      </w:pPr>
+    </w:p>
+    <w:p>
+      <w:pPr>
+        <w:rPr>
+          <w:rFonts w:ascii="Times New Roman" w:eastAsia="Times New Roman" w:hAnsi="Times New Roman" w:cs="Times New Roman"/>
+          <w:color w:val="000000"/>
+          <w:kern w:val="0"/>
+          <w:shd w:val="clear" w:color="auto" w:fill="FFFFFF"/>
+          <w:lang w:eastAsia="en-GB"/>
+          <w14:ligatures w14:val="none"/>
+        </w:rPr>
+      </w:pPr>
+      <w:r>
+        <w:rPr>
+          <w:rFonts w:ascii="Times New Roman" w:eastAsia="Times New Roman" w:hAnsi="Times New Roman" w:cs="Times New Roman"/>
+          <w:color w:val="000000"/>
+          <w:kern w:val="0"/>
+          <w:shd w:val="clear" w:color="auto" w:fill="FFFFFF"/>
+          <w:lang w:eastAsia="en-GB"/>
+          <w14:ligatures w14:val="none"/>
+        </w:rPr>
+        <w:t xml:space="preserve">Line 231. Non-informative for what, priors on the random effects are rarely non-informative for all the variance, </w:t>
+      </w:r>
+      <w:proofErr w:type="gramStart"/>
+      <w:r>
+        <w:rPr>
+          <w:rFonts w:ascii="Times New Roman" w:eastAsia="Times New Roman" w:hAnsi="Times New Roman" w:cs="Times New Roman"/>
+          <w:color w:val="000000"/>
+          <w:kern w:val="0"/>
+          <w:shd w:val="clear" w:color="auto" w:fill="FFFFFF"/>
+          <w:lang w:eastAsia="en-GB"/>
+          <w14:ligatures w14:val="none"/>
+        </w:rPr>
+        <w:t>covariance</w:t>
+      </w:r>
+      <w:proofErr w:type="gramEnd"/>
+      <w:r>
+        <w:rPr>
+          <w:rFonts w:ascii="Times New Roman" w:eastAsia="Times New Roman" w:hAnsi="Times New Roman" w:cs="Times New Roman"/>
+          <w:color w:val="000000"/>
+          <w:kern w:val="0"/>
+          <w:shd w:val="clear" w:color="auto" w:fill="FFFFFF"/>
+          <w:lang w:eastAsia="en-GB"/>
+          <w14:ligatures w14:val="none"/>
+        </w:rPr>
+        <w:t xml:space="preserve"> and correlation of a model. Specific?</w:t>
+      </w:r>
+    </w:p>
+    <w:p>
+      <w:pPr>
+        <w:rPr>
+          <w:rFonts w:ascii="Times New Roman" w:eastAsia="Times New Roman" w:hAnsi="Times New Roman" w:cs="Times New Roman"/>
+          <w:color w:val="000000"/>
+          <w:kern w:val="0"/>
+          <w:shd w:val="clear" w:color="auto" w:fill="FFFFFF"/>
+          <w:lang w:eastAsia="en-GB"/>
+          <w14:ligatures w14:val="none"/>
+        </w:rPr>
+      </w:pPr>
+    </w:p>
+    <w:p>
+      <w:pPr>
+        <w:rPr>
+          <w:rFonts w:ascii="Times New Roman" w:eastAsia="Times New Roman" w:hAnsi="Times New Roman" w:cs="Times New Roman"/>
+          <w:color w:val="000000"/>
+          <w:kern w:val="0"/>
+          <w:shd w:val="clear" w:color="auto" w:fill="FFFFFF"/>
+          <w:lang w:eastAsia="en-GB"/>
+          <w14:ligatures w14:val="none"/>
+        </w:rPr>
+      </w:pPr>
+      <w:r>
+        <w:rPr>
+          <w:rFonts w:ascii="Times New Roman" w:eastAsia="Times New Roman" w:hAnsi="Times New Roman" w:cs="Times New Roman"/>
+          <w:b/>
+          <w:bCs/>
+          <w:color w:val="4472C4" w:themeColor="accent1"/>
+          <w:kern w:val="0"/>
+          <w:shd w:val="clear" w:color="auto" w:fill="FFFFFF"/>
+          <w:lang w:eastAsia="en-GB"/>
+          <w14:ligatures w14:val="none"/>
+        </w:rPr>
         <w:lastRenderedPageBreak/>
         <w:t>Response:</w:t>
       </w:r>
@@ -2764,324 +3595,61 @@
           <w:lang w:eastAsia="en-GB"/>
           <w14:ligatures w14:val="none"/>
         </w:rPr>
-        <w:t xml:space="preserve"> Agree. Sorry, this was unclear. We collected all adults (i.e., parental population) from the wild. These wild caught adults were then used in our breeding design. We think this was unclear because the start of the sentence implied that we set up a colony across 2015-2017. We have now re-worded. While we collected from a few different sites within Sydney to ensure that local sites were not overly sampled (in accordance with our permits), sites across Sydney are uniform in their genetic structure (i.e., there is high gene-flow) and they form a single lineage (Chapple </w:t>
-      </w:r>
-      <w:r>
-        <w:rPr>
-          <w:rFonts w:ascii="Times New Roman" w:eastAsia="Times New Roman" w:hAnsi="Times New Roman" w:cs="Times New Roman"/>
-          <w:i/>
-          <w:iCs/>
-          <w:color w:val="4472C4" w:themeColor="accent1"/>
-          <w:kern w:val="0"/>
-          <w:shd w:val="clear" w:color="auto" w:fill="FFFFFF"/>
-          <w:lang w:eastAsia="en-GB"/>
-          <w14:ligatures w14:val="none"/>
-        </w:rPr>
-        <w:t>et al.</w:t>
-      </w:r>
-      <w:r>
-        <w:rPr>
-          <w:rFonts w:ascii="Times New Roman" w:eastAsia="Times New Roman" w:hAnsi="Times New Roman" w:cs="Times New Roman"/>
-          <w:color w:val="4472C4" w:themeColor="accent1"/>
-          <w:kern w:val="0"/>
-          <w:shd w:val="clear" w:color="auto" w:fill="FFFFFF"/>
-          <w:lang w:eastAsia="en-GB"/>
-          <w14:ligatures w14:val="none"/>
-        </w:rPr>
-        <w:t xml:space="preserve"> 2013. Diversity and Distributions, 19: 134-146).</w:t>
-      </w:r>
-      <w:r>
-        <w:rPr>
-          <w:rFonts w:ascii="Times New Roman" w:eastAsia="Times New Roman" w:hAnsi="Times New Roman" w:cs="Times New Roman"/>
-          <w:color w:val="4472C4" w:themeColor="accent1"/>
-          <w:kern w:val="0"/>
-          <w:shd w:val="clear" w:color="auto" w:fill="FFFFFF"/>
-          <w:lang w:eastAsia="en-GB"/>
-          <w14:ligatures w14:val="none"/>
-        </w:rPr>
-        <w:t xml:space="preserve"> We have made this </w:t>
-      </w:r>
-      <w:r>
-        <w:rPr>
-          <w:rFonts w:ascii="Times New Roman" w:eastAsia="Times New Roman" w:hAnsi="Times New Roman" w:cs="Times New Roman"/>
-          <w:color w:val="4472C4" w:themeColor="accent1"/>
-          <w:kern w:val="0"/>
-          <w:shd w:val="clear" w:color="auto" w:fill="FFFFFF"/>
-          <w:lang w:eastAsia="en-GB"/>
-          <w14:ligatures w14:val="none"/>
-        </w:rPr>
-        <w:t>clearer</w:t>
-      </w:r>
-      <w:r>
-        <w:rPr>
-          <w:rFonts w:ascii="Times New Roman" w:eastAsia="Times New Roman" w:hAnsi="Times New Roman" w:cs="Times New Roman"/>
-          <w:color w:val="4472C4" w:themeColor="accent1"/>
-          <w:kern w:val="0"/>
-          <w:shd w:val="clear" w:color="auto" w:fill="FFFFFF"/>
-          <w:lang w:eastAsia="en-GB"/>
-          <w14:ligatures w14:val="none"/>
-        </w:rPr>
-        <w:t xml:space="preserve"> now:</w:t>
-      </w:r>
-    </w:p>
-    <w:p>
-      <w:pPr>
-        <w:rPr>
-          <w:rFonts w:ascii="Times New Roman" w:eastAsia="Times New Roman" w:hAnsi="Times New Roman" w:cs="Times New Roman"/>
-          <w:color w:val="4472C4" w:themeColor="accent1"/>
-          <w:kern w:val="0"/>
-          <w:shd w:val="clear" w:color="auto" w:fill="FFFFFF"/>
-          <w:lang w:eastAsia="en-GB"/>
-          <w14:ligatures w14:val="none"/>
-        </w:rPr>
-      </w:pPr>
-    </w:p>
-    <w:p>
-      <w:pPr>
-        <w:rPr>
-          <w:rFonts w:ascii="Times New Roman" w:eastAsia="Times New Roman" w:hAnsi="Times New Roman" w:cs="Times New Roman"/>
-          <w:color w:val="000000"/>
-          <w:kern w:val="0"/>
-          <w:shd w:val="clear" w:color="auto" w:fill="FFFFFF"/>
-          <w:lang w:eastAsia="en-GB"/>
-          <w14:ligatures w14:val="none"/>
-        </w:rPr>
-      </w:pPr>
-      <w:r>
-        <w:rPr>
-          <w:rFonts w:ascii="Times New Roman" w:eastAsia="Times New Roman" w:hAnsi="Times New Roman" w:cs="Times New Roman"/>
-          <w:color w:val="4472C4" w:themeColor="accent1"/>
-          <w:kern w:val="0"/>
-          <w:shd w:val="clear" w:color="auto" w:fill="FFFFFF"/>
-          <w:lang w:eastAsia="en-GB"/>
-          <w14:ligatures w14:val="none"/>
-        </w:rPr>
-        <w:t>“</w:t>
-      </w:r>
-      <w:r>
-        <w:rPr>
-          <w:rFonts w:ascii="Times New Roman" w:eastAsia="Times New Roman" w:hAnsi="Times New Roman" w:cs="Times New Roman"/>
-          <w:i/>
-          <w:iCs/>
-          <w:color w:val="4472C4" w:themeColor="accent1"/>
-          <w:kern w:val="0"/>
-          <w:shd w:val="clear" w:color="auto" w:fill="FFFFFF"/>
-          <w:lang w:eastAsia="en-GB"/>
-          <w14:ligatures w14:val="none"/>
-        </w:rPr>
-        <w:t xml:space="preserve">We established a breeding colony of adult L. </w:t>
-      </w:r>
-      <w:proofErr w:type="spellStart"/>
-      <w:r>
-        <w:rPr>
-          <w:rFonts w:ascii="Times New Roman" w:eastAsia="Times New Roman" w:hAnsi="Times New Roman" w:cs="Times New Roman"/>
-          <w:i/>
-          <w:iCs/>
-          <w:color w:val="4472C4" w:themeColor="accent1"/>
-          <w:kern w:val="0"/>
-          <w:shd w:val="clear" w:color="auto" w:fill="FFFFFF"/>
-          <w:lang w:eastAsia="en-GB"/>
-          <w14:ligatures w14:val="none"/>
-        </w:rPr>
-        <w:t>delicata</w:t>
-      </w:r>
-      <w:proofErr w:type="spellEnd"/>
-      <w:r>
-        <w:rPr>
-          <w:rFonts w:ascii="Times New Roman" w:eastAsia="Times New Roman" w:hAnsi="Times New Roman" w:cs="Times New Roman"/>
-          <w:i/>
-          <w:iCs/>
-          <w:color w:val="4472C4" w:themeColor="accent1"/>
-          <w:kern w:val="0"/>
-          <w:shd w:val="clear" w:color="auto" w:fill="FFFFFF"/>
-          <w:lang w:eastAsia="en-GB"/>
-          <w14:ligatures w14:val="none"/>
-        </w:rPr>
-        <w:t xml:space="preserve"> (</w:t>
-      </w:r>
-      <w:proofErr w:type="spellStart"/>
-      <w:r>
-        <w:rPr>
-          <w:rFonts w:ascii="Times New Roman" w:eastAsia="Times New Roman" w:hAnsi="Times New Roman" w:cs="Times New Roman"/>
-          <w:i/>
-          <w:iCs/>
-          <w:color w:val="4472C4" w:themeColor="accent1"/>
-          <w:kern w:val="0"/>
-          <w:shd w:val="clear" w:color="auto" w:fill="FFFFFF"/>
-          <w:lang w:eastAsia="en-GB"/>
-          <w14:ligatures w14:val="none"/>
-        </w:rPr>
-        <w:t>nfemales</w:t>
-      </w:r>
-      <w:proofErr w:type="spellEnd"/>
-      <w:r>
-        <w:rPr>
-          <w:rFonts w:ascii="Times New Roman" w:eastAsia="Times New Roman" w:hAnsi="Times New Roman" w:cs="Times New Roman"/>
-          <w:i/>
-          <w:iCs/>
-          <w:color w:val="4472C4" w:themeColor="accent1"/>
-          <w:kern w:val="0"/>
-          <w:shd w:val="clear" w:color="auto" w:fill="FFFFFF"/>
-          <w:lang w:eastAsia="en-GB"/>
-          <w14:ligatures w14:val="none"/>
-        </w:rPr>
-        <w:t xml:space="preserve"> = </w:t>
-      </w:r>
-      <w:proofErr w:type="gramStart"/>
-      <w:r>
-        <w:rPr>
-          <w:rFonts w:ascii="Times New Roman" w:eastAsia="Times New Roman" w:hAnsi="Times New Roman" w:cs="Times New Roman"/>
-          <w:i/>
-          <w:iCs/>
-          <w:color w:val="4472C4" w:themeColor="accent1"/>
-          <w:kern w:val="0"/>
-          <w:shd w:val="clear" w:color="auto" w:fill="FFFFFF"/>
-          <w:lang w:eastAsia="en-GB"/>
-          <w14:ligatures w14:val="none"/>
-        </w:rPr>
-        <w:t xml:space="preserve">144,  </w:t>
-      </w:r>
-      <w:proofErr w:type="spellStart"/>
-      <w:r>
-        <w:rPr>
-          <w:rFonts w:ascii="Times New Roman" w:eastAsia="Times New Roman" w:hAnsi="Times New Roman" w:cs="Times New Roman"/>
-          <w:i/>
-          <w:iCs/>
-          <w:color w:val="4472C4" w:themeColor="accent1"/>
-          <w:kern w:val="0"/>
-          <w:shd w:val="clear" w:color="auto" w:fill="FFFFFF"/>
-          <w:lang w:eastAsia="en-GB"/>
-          <w14:ligatures w14:val="none"/>
-        </w:rPr>
-        <w:t>nmales</w:t>
-      </w:r>
-      <w:proofErr w:type="spellEnd"/>
-      <w:proofErr w:type="gramEnd"/>
-      <w:r>
-        <w:rPr>
-          <w:rFonts w:ascii="Times New Roman" w:eastAsia="Times New Roman" w:hAnsi="Times New Roman" w:cs="Times New Roman"/>
-          <w:i/>
-          <w:iCs/>
-          <w:color w:val="4472C4" w:themeColor="accent1"/>
-          <w:kern w:val="0"/>
-          <w:shd w:val="clear" w:color="auto" w:fill="FFFFFF"/>
-          <w:lang w:eastAsia="en-GB"/>
-          <w14:ligatures w14:val="none"/>
-        </w:rPr>
-        <w:t xml:space="preserve"> = 50) using wild individuals collected across five sites throughout the Sydney region between August and September 2015. While we collected from five different sites in Sydney, biogeographic data suggests high gene-flow across the Sydney region (Chapple, Miller et al. 2013).</w:t>
-      </w:r>
-      <w:r>
-        <w:rPr>
-          <w:rFonts w:ascii="Times New Roman" w:eastAsia="Times New Roman" w:hAnsi="Times New Roman" w:cs="Times New Roman"/>
-          <w:color w:val="4472C4" w:themeColor="accent1"/>
-          <w:kern w:val="0"/>
-          <w:shd w:val="clear" w:color="auto" w:fill="FFFFFF"/>
-          <w:lang w:eastAsia="en-GB"/>
-          <w14:ligatures w14:val="none"/>
-        </w:rPr>
-        <w:t>”</w:t>
-      </w:r>
-    </w:p>
-    <w:p>
-      <w:pPr>
-        <w:rPr>
-          <w:rFonts w:ascii="Times New Roman" w:eastAsia="Times New Roman" w:hAnsi="Times New Roman" w:cs="Times New Roman"/>
-          <w:color w:val="000000"/>
-          <w:kern w:val="0"/>
-          <w:shd w:val="clear" w:color="auto" w:fill="FFFFFF"/>
-          <w:lang w:eastAsia="en-GB"/>
-          <w14:ligatures w14:val="none"/>
-        </w:rPr>
-      </w:pPr>
-    </w:p>
-    <w:p>
-      <w:pPr>
-        <w:rPr>
-          <w:rFonts w:ascii="Times New Roman" w:eastAsia="Times New Roman" w:hAnsi="Times New Roman" w:cs="Times New Roman"/>
-          <w:color w:val="000000"/>
-          <w:kern w:val="0"/>
-          <w:shd w:val="clear" w:color="auto" w:fill="FFFFFF"/>
-          <w:lang w:eastAsia="en-GB"/>
-          <w14:ligatures w14:val="none"/>
-        </w:rPr>
-      </w:pPr>
-      <w:r>
-        <w:rPr>
-          <w:rFonts w:ascii="Times New Roman" w:eastAsia="Times New Roman" w:hAnsi="Times New Roman" w:cs="Times New Roman"/>
-          <w:color w:val="000000"/>
-          <w:kern w:val="0"/>
-          <w:shd w:val="clear" w:color="auto" w:fill="FFFFFF"/>
-          <w:lang w:eastAsia="en-GB"/>
-          <w14:ligatures w14:val="none"/>
-        </w:rPr>
-        <w:t xml:space="preserve">Line 134. Why did you </w:t>
-      </w:r>
-      <w:proofErr w:type="gramStart"/>
-      <w:r>
-        <w:rPr>
-          <w:rFonts w:ascii="Times New Roman" w:eastAsia="Times New Roman" w:hAnsi="Times New Roman" w:cs="Times New Roman"/>
-          <w:color w:val="000000"/>
-          <w:kern w:val="0"/>
-          <w:shd w:val="clear" w:color="auto" w:fill="FFFFFF"/>
-          <w:lang w:eastAsia="en-GB"/>
-          <w14:ligatures w14:val="none"/>
-        </w:rPr>
-        <w:t>chose</w:t>
-      </w:r>
-      <w:proofErr w:type="gramEnd"/>
-      <w:r>
-        <w:rPr>
-          <w:rFonts w:ascii="Times New Roman" w:eastAsia="Times New Roman" w:hAnsi="Times New Roman" w:cs="Times New Roman"/>
-          <w:color w:val="000000"/>
-          <w:kern w:val="0"/>
-          <w:shd w:val="clear" w:color="auto" w:fill="FFFFFF"/>
-          <w:lang w:eastAsia="en-GB"/>
-          <w14:ligatures w14:val="none"/>
-        </w:rPr>
-        <w:t xml:space="preserve"> this breeding </w:t>
-      </w:r>
-      <w:proofErr w:type="spellStart"/>
-      <w:r>
-        <w:rPr>
-          <w:rFonts w:ascii="Times New Roman" w:eastAsia="Times New Roman" w:hAnsi="Times New Roman" w:cs="Times New Roman"/>
-          <w:color w:val="000000"/>
-          <w:kern w:val="0"/>
-          <w:shd w:val="clear" w:color="auto" w:fill="FFFFFF"/>
-          <w:lang w:eastAsia="en-GB"/>
-          <w14:ligatures w14:val="none"/>
-        </w:rPr>
-        <w:t>desing</w:t>
-      </w:r>
-      <w:proofErr w:type="spellEnd"/>
-      <w:r>
-        <w:rPr>
-          <w:rFonts w:ascii="Times New Roman" w:eastAsia="Times New Roman" w:hAnsi="Times New Roman" w:cs="Times New Roman"/>
-          <w:color w:val="000000"/>
-          <w:kern w:val="0"/>
-          <w:shd w:val="clear" w:color="auto" w:fill="FFFFFF"/>
-          <w:lang w:eastAsia="en-GB"/>
-          <w14:ligatures w14:val="none"/>
-        </w:rPr>
-        <w:t>. Is there are reason for only generating paternal half-sibs and not maternal half-sibs?</w:t>
-      </w:r>
-    </w:p>
-    <w:p>
-      <w:pPr>
-        <w:rPr>
-          <w:rFonts w:ascii="Times New Roman" w:eastAsia="Times New Roman" w:hAnsi="Times New Roman" w:cs="Times New Roman"/>
-          <w:color w:val="000000"/>
-          <w:kern w:val="0"/>
-          <w:shd w:val="clear" w:color="auto" w:fill="FFFFFF"/>
-          <w:lang w:eastAsia="en-GB"/>
-          <w14:ligatures w14:val="none"/>
-        </w:rPr>
-      </w:pPr>
-    </w:p>
-    <w:p>
-      <w:pPr>
-        <w:rPr>
-          <w:rFonts w:ascii="Times New Roman" w:eastAsia="Times New Roman" w:hAnsi="Times New Roman" w:cs="Times New Roman"/>
-          <w:color w:val="4472C4" w:themeColor="accent1"/>
+        <w:t xml:space="preserve"> We agree. We have now removed this statement. </w:t>
+      </w:r>
+    </w:p>
+    <w:p>
+      <w:pPr>
+        <w:rPr>
+          <w:rFonts w:ascii="Times New Roman" w:eastAsia="Times New Roman" w:hAnsi="Times New Roman" w:cs="Times New Roman"/>
+          <w:color w:val="000000"/>
+          <w:kern w:val="0"/>
+          <w:shd w:val="clear" w:color="auto" w:fill="FFFFFF"/>
+          <w:lang w:eastAsia="en-GB"/>
+          <w14:ligatures w14:val="none"/>
+        </w:rPr>
+      </w:pPr>
+    </w:p>
+    <w:p>
+      <w:pPr>
+        <w:rPr>
+          <w:rFonts w:ascii="Times New Roman" w:eastAsia="Times New Roman" w:hAnsi="Times New Roman" w:cs="Times New Roman"/>
+          <w:color w:val="000000"/>
+          <w:kern w:val="0"/>
+          <w:shd w:val="clear" w:color="auto" w:fill="FFFFFF"/>
+          <w:lang w:eastAsia="en-GB"/>
+          <w14:ligatures w14:val="none"/>
+        </w:rPr>
+      </w:pPr>
+      <w:r>
+        <w:rPr>
+          <w:rFonts w:ascii="Times New Roman" w:eastAsia="Times New Roman" w:hAnsi="Times New Roman" w:cs="Times New Roman"/>
+          <w:color w:val="000000"/>
+          <w:kern w:val="0"/>
+          <w:shd w:val="clear" w:color="auto" w:fill="FFFFFF"/>
+          <w:lang w:eastAsia="en-GB"/>
+          <w14:ligatures w14:val="none"/>
+        </w:rPr>
+        <w:t>Line 233. If posteriors are very skewed, the median provide a better central tendency measure.</w:t>
+      </w:r>
+    </w:p>
+    <w:p>
+      <w:pPr>
+        <w:rPr>
+          <w:rFonts w:ascii="Times New Roman" w:eastAsia="Times New Roman" w:hAnsi="Times New Roman" w:cs="Times New Roman"/>
+          <w:color w:val="000000"/>
+          <w:kern w:val="0"/>
+          <w:shd w:val="clear" w:color="auto" w:fill="FFFFFF"/>
+          <w:lang w:eastAsia="en-GB"/>
+          <w14:ligatures w14:val="none"/>
+        </w:rPr>
+      </w:pPr>
+    </w:p>
+    <w:p>
+      <w:pPr>
+        <w:rPr>
+          <w:rFonts w:ascii="Times New Roman" w:eastAsia="Times New Roman" w:hAnsi="Times New Roman" w:cs="Times New Roman"/>
+          <w:color w:val="000000"/>
           <w:kern w:val="0"/>
           <w:shd w:val="clear" w:color="auto" w:fill="FFFFFF"/>
           <w:lang w:eastAsia="en-GB"/>
@@ -3110,124 +3678,80 @@
           <w:lang w:eastAsia="en-GB"/>
           <w14:ligatures w14:val="none"/>
         </w:rPr>
-        <w:t xml:space="preserve"> Great question. </w:t>
-      </w:r>
-      <w:r>
-        <w:rPr>
-          <w:rFonts w:ascii="Times New Roman" w:eastAsia="Times New Roman" w:hAnsi="Times New Roman" w:cs="Times New Roman"/>
-          <w:color w:val="4472C4" w:themeColor="accent1"/>
-          <w:kern w:val="0"/>
-          <w:shd w:val="clear" w:color="auto" w:fill="FFFFFF"/>
-          <w:lang w:eastAsia="en-GB"/>
-          <w14:ligatures w14:val="none"/>
-        </w:rPr>
-        <w:t>We choose this design because creating paternal half-sibs is easier than maternal half-sibs given that females in our colony only really produced a single clutch in a year. We have now stated this more clearly:</w:t>
-      </w:r>
-    </w:p>
-    <w:p>
-      <w:pPr>
-        <w:rPr>
-          <w:rFonts w:ascii="Times New Roman" w:eastAsia="Times New Roman" w:hAnsi="Times New Roman" w:cs="Times New Roman"/>
-          <w:color w:val="4472C4" w:themeColor="accent1"/>
-          <w:kern w:val="0"/>
-          <w:shd w:val="clear" w:color="auto" w:fill="FFFFFF"/>
-          <w:lang w:eastAsia="en-GB"/>
-          <w14:ligatures w14:val="none"/>
-        </w:rPr>
-      </w:pPr>
-    </w:p>
-    <w:p>
-      <w:pPr>
-        <w:rPr>
-          <w:rFonts w:ascii="Times New Roman" w:eastAsia="Times New Roman" w:hAnsi="Times New Roman" w:cs="Times New Roman"/>
-          <w:color w:val="000000"/>
-          <w:kern w:val="0"/>
-          <w:shd w:val="clear" w:color="auto" w:fill="FFFFFF"/>
-          <w:lang w:eastAsia="en-GB"/>
-          <w14:ligatures w14:val="none"/>
-        </w:rPr>
-      </w:pPr>
-      <w:r>
-        <w:rPr>
-          <w:rFonts w:ascii="Times New Roman" w:eastAsia="Times New Roman" w:hAnsi="Times New Roman" w:cs="Times New Roman"/>
-          <w:color w:val="4472C4" w:themeColor="accent1"/>
-          <w:kern w:val="0"/>
-          <w:shd w:val="clear" w:color="auto" w:fill="FFFFFF"/>
-          <w:lang w:eastAsia="en-GB"/>
-          <w14:ligatures w14:val="none"/>
-        </w:rPr>
-        <w:t>“</w:t>
-      </w:r>
-      <w:r>
-        <w:rPr>
-          <w:rFonts w:ascii="Times New Roman" w:eastAsia="Times New Roman" w:hAnsi="Times New Roman" w:cs="Times New Roman"/>
-          <w:i/>
-          <w:iCs/>
-          <w:color w:val="4472C4" w:themeColor="accent1"/>
-          <w:kern w:val="0"/>
-          <w:shd w:val="clear" w:color="auto" w:fill="FFFFFF"/>
-          <w:lang w:eastAsia="en-GB"/>
-          <w14:ligatures w14:val="none"/>
-        </w:rPr>
-        <w:t>We choose a paternal half-sib design because maternal half-sibs are difficult to generate given that females in our colony only produced a single clutch in a year (see below)</w:t>
-      </w:r>
-      <w:r>
-        <w:rPr>
-          <w:rFonts w:ascii="Times New Roman" w:eastAsia="Times New Roman" w:hAnsi="Times New Roman" w:cs="Times New Roman"/>
-          <w:color w:val="4472C4" w:themeColor="accent1"/>
-          <w:kern w:val="0"/>
-          <w:shd w:val="clear" w:color="auto" w:fill="FFFFFF"/>
-          <w:lang w:eastAsia="en-GB"/>
-          <w14:ligatures w14:val="none"/>
-        </w:rPr>
-        <w:t>.</w:t>
-      </w:r>
-      <w:r>
-        <w:rPr>
-          <w:rFonts w:ascii="Times New Roman" w:eastAsia="Times New Roman" w:hAnsi="Times New Roman" w:cs="Times New Roman"/>
-          <w:color w:val="4472C4" w:themeColor="accent1"/>
-          <w:kern w:val="0"/>
-          <w:shd w:val="clear" w:color="auto" w:fill="FFFFFF"/>
-          <w:lang w:eastAsia="en-GB"/>
-          <w14:ligatures w14:val="none"/>
-        </w:rPr>
-        <w:t>”</w:t>
-      </w:r>
-    </w:p>
-    <w:p>
-      <w:pPr>
-        <w:rPr>
-          <w:rFonts w:ascii="Times New Roman" w:eastAsia="Times New Roman" w:hAnsi="Times New Roman" w:cs="Times New Roman"/>
-          <w:color w:val="000000"/>
-          <w:kern w:val="0"/>
-          <w:shd w:val="clear" w:color="auto" w:fill="FFFFFF"/>
-          <w:lang w:eastAsia="en-GB"/>
-          <w14:ligatures w14:val="none"/>
-        </w:rPr>
-      </w:pPr>
-    </w:p>
-    <w:p>
-      <w:pPr>
-        <w:rPr>
-          <w:rFonts w:ascii="Times New Roman" w:eastAsia="Times New Roman" w:hAnsi="Times New Roman" w:cs="Times New Roman"/>
-          <w:color w:val="000000"/>
-          <w:kern w:val="0"/>
-          <w:shd w:val="clear" w:color="auto" w:fill="FFFFFF"/>
-          <w:lang w:eastAsia="en-GB"/>
-          <w14:ligatures w14:val="none"/>
-        </w:rPr>
-      </w:pPr>
-      <w:r>
-        <w:rPr>
-          <w:rFonts w:ascii="Times New Roman" w:eastAsia="Times New Roman" w:hAnsi="Times New Roman" w:cs="Times New Roman"/>
-          <w:color w:val="000000"/>
-          <w:kern w:val="0"/>
-          <w:shd w:val="clear" w:color="auto" w:fill="FFFFFF"/>
-          <w:lang w:eastAsia="en-GB"/>
-          <w14:ligatures w14:val="none"/>
-        </w:rPr>
-        <w:t>Line 154-155: Were all reproducing individuals caught in the wild? Or were some dams and sires in the 2017 trials born in the lab in 2016? This could potentially influence maternal effects. What was the proportion of individuals breeding in two breeding seasons?</w:t>
-      </w:r>
+        <w:t xml:space="preserve"> Agree, but the mean and median in most cases were very similar. We therefore report on the mean. </w:t>
+      </w:r>
+    </w:p>
+    <w:p>
+      <w:pPr>
+        <w:rPr>
+          <w:rFonts w:ascii="Times New Roman" w:eastAsia="Times New Roman" w:hAnsi="Times New Roman" w:cs="Times New Roman"/>
+          <w:color w:val="000000"/>
+          <w:kern w:val="0"/>
+          <w:shd w:val="clear" w:color="auto" w:fill="FFFFFF"/>
+          <w:lang w:eastAsia="en-GB"/>
+          <w14:ligatures w14:val="none"/>
+        </w:rPr>
+      </w:pPr>
+    </w:p>
+    <w:p>
+      <w:pPr>
+        <w:rPr>
+          <w:rFonts w:ascii="Times New Roman" w:eastAsia="Times New Roman" w:hAnsi="Times New Roman" w:cs="Times New Roman"/>
+          <w:color w:val="000000"/>
+          <w:kern w:val="0"/>
+          <w:shd w:val="clear" w:color="auto" w:fill="FFFFFF"/>
+          <w:lang w:eastAsia="en-GB"/>
+          <w14:ligatures w14:val="none"/>
+        </w:rPr>
+      </w:pPr>
+      <w:r>
+        <w:rPr>
+          <w:rFonts w:ascii="Times New Roman" w:eastAsia="Times New Roman" w:hAnsi="Times New Roman" w:cs="Times New Roman"/>
+          <w:color w:val="000000"/>
+          <w:kern w:val="0"/>
+          <w:shd w:val="clear" w:color="auto" w:fill="FFFFFF"/>
+          <w:lang w:eastAsia="en-GB"/>
+          <w14:ligatures w14:val="none"/>
+        </w:rPr>
+        <w:t>Line 243</w:t>
+      </w:r>
+      <w:proofErr w:type="gramStart"/>
+      <w:r>
+        <w:rPr>
+          <w:rFonts w:ascii="Times New Roman" w:eastAsia="Times New Roman" w:hAnsi="Times New Roman" w:cs="Times New Roman"/>
+          <w:color w:val="000000"/>
+          <w:kern w:val="0"/>
+          <w:shd w:val="clear" w:color="auto" w:fill="FFFFFF"/>
+          <w:lang w:eastAsia="en-GB"/>
+          <w14:ligatures w14:val="none"/>
+        </w:rPr>
+        <w:t>: ”Overall</w:t>
+      </w:r>
+      <w:proofErr w:type="gramEnd"/>
+      <w:r>
+        <w:rPr>
+          <w:rFonts w:ascii="Times New Roman" w:eastAsia="Times New Roman" w:hAnsi="Times New Roman" w:cs="Times New Roman"/>
+          <w:color w:val="000000"/>
+          <w:kern w:val="0"/>
+          <w:shd w:val="clear" w:color="auto" w:fill="FFFFFF"/>
+          <w:lang w:eastAsia="en-GB"/>
+          <w14:ligatures w14:val="none"/>
+        </w:rPr>
+        <w:t xml:space="preserve">. Heritability” has a misplaced </w:t>
+      </w:r>
+      <w:proofErr w:type="gramStart"/>
+      <w:r>
+        <w:rPr>
+          <w:rFonts w:ascii="Times New Roman" w:eastAsia="Times New Roman" w:hAnsi="Times New Roman" w:cs="Times New Roman"/>
+          <w:color w:val="000000"/>
+          <w:kern w:val="0"/>
+          <w:shd w:val="clear" w:color="auto" w:fill="FFFFFF"/>
+          <w:lang w:eastAsia="en-GB"/>
+          <w14:ligatures w14:val="none"/>
+        </w:rPr>
+        <w:t>period</w:t>
+      </w:r>
+      <w:proofErr w:type="gramEnd"/>
     </w:p>
     <w:p>
       <w:pPr>
@@ -3274,85 +3798,83 @@
           <w:lang w:eastAsia="en-GB"/>
           <w14:ligatures w14:val="none"/>
         </w:rPr>
-        <w:t xml:space="preserve"> All were caught from the wild. We have revised our methods to make this </w:t>
-      </w:r>
-      <w:proofErr w:type="gramStart"/>
-      <w:r>
-        <w:rPr>
-          <w:rFonts w:ascii="Times New Roman" w:eastAsia="Times New Roman" w:hAnsi="Times New Roman" w:cs="Times New Roman"/>
-          <w:color w:val="4472C4" w:themeColor="accent1"/>
-          <w:kern w:val="0"/>
-          <w:shd w:val="clear" w:color="auto" w:fill="FFFFFF"/>
-          <w:lang w:eastAsia="en-GB"/>
-          <w14:ligatures w14:val="none"/>
-        </w:rPr>
-        <w:t>more clear</w:t>
-      </w:r>
-      <w:proofErr w:type="gramEnd"/>
-      <w:r>
-        <w:rPr>
-          <w:rFonts w:ascii="Times New Roman" w:eastAsia="Times New Roman" w:hAnsi="Times New Roman" w:cs="Times New Roman"/>
-          <w:color w:val="4472C4" w:themeColor="accent1"/>
-          <w:kern w:val="0"/>
-          <w:shd w:val="clear" w:color="auto" w:fill="FFFFFF"/>
-          <w:lang w:eastAsia="en-GB"/>
-          <w14:ligatures w14:val="none"/>
-        </w:rPr>
-        <w:t>.</w:t>
-      </w:r>
-    </w:p>
-    <w:p>
-      <w:pPr>
-        <w:rPr>
-          <w:rFonts w:ascii="Times New Roman" w:eastAsia="Times New Roman" w:hAnsi="Times New Roman" w:cs="Times New Roman"/>
-          <w:color w:val="000000"/>
-          <w:kern w:val="0"/>
-          <w:shd w:val="clear" w:color="auto" w:fill="FFFFFF"/>
-          <w:lang w:eastAsia="en-GB"/>
-          <w14:ligatures w14:val="none"/>
-        </w:rPr>
-      </w:pPr>
-    </w:p>
-    <w:p>
-      <w:pPr>
-        <w:rPr>
-          <w:rFonts w:ascii="Times New Roman" w:eastAsia="Times New Roman" w:hAnsi="Times New Roman" w:cs="Times New Roman"/>
-          <w:color w:val="000000"/>
-          <w:kern w:val="0"/>
-          <w:shd w:val="clear" w:color="auto" w:fill="FFFFFF"/>
-          <w:lang w:eastAsia="en-GB"/>
-          <w14:ligatures w14:val="none"/>
-        </w:rPr>
-      </w:pPr>
-      <w:r>
-        <w:rPr>
-          <w:rFonts w:ascii="Times New Roman" w:eastAsia="Times New Roman" w:hAnsi="Times New Roman" w:cs="Times New Roman"/>
-          <w:color w:val="000000"/>
-          <w:kern w:val="0"/>
-          <w:shd w:val="clear" w:color="auto" w:fill="FFFFFF"/>
-          <w:lang w:eastAsia="en-GB"/>
-          <w14:ligatures w14:val="none"/>
-        </w:rPr>
-        <w:t>Line 197: 94% of females had been sired by a single male? Do you mean offspring instead of females?</w:t>
-      </w:r>
-    </w:p>
-    <w:p>
-      <w:pPr>
-        <w:rPr>
-          <w:rFonts w:ascii="Times New Roman" w:eastAsia="Times New Roman" w:hAnsi="Times New Roman" w:cs="Times New Roman"/>
-          <w:color w:val="000000"/>
-          <w:kern w:val="0"/>
-          <w:shd w:val="clear" w:color="auto" w:fill="FFFFFF"/>
-          <w:lang w:eastAsia="en-GB"/>
-          <w14:ligatures w14:val="none"/>
-        </w:rPr>
-      </w:pPr>
-    </w:p>
-    <w:p>
-      <w:pPr>
-        <w:rPr>
-          <w:rFonts w:ascii="Times New Roman" w:eastAsia="Times New Roman" w:hAnsi="Times New Roman" w:cs="Times New Roman"/>
-          <w:color w:val="000000"/>
+        <w:t xml:space="preserve"> Thank you! Fixed.</w:t>
+      </w:r>
+    </w:p>
+    <w:p>
+      <w:pPr>
+        <w:rPr>
+          <w:rFonts w:ascii="Times New Roman" w:eastAsia="Times New Roman" w:hAnsi="Times New Roman" w:cs="Times New Roman"/>
+          <w:color w:val="000000"/>
+          <w:kern w:val="0"/>
+          <w:shd w:val="clear" w:color="auto" w:fill="FFFFFF"/>
+          <w:lang w:eastAsia="en-GB"/>
+          <w14:ligatures w14:val="none"/>
+        </w:rPr>
+      </w:pPr>
+    </w:p>
+    <w:p>
+      <w:pPr>
+        <w:rPr>
+          <w:rFonts w:ascii="Times New Roman" w:eastAsia="Times New Roman" w:hAnsi="Times New Roman" w:cs="Times New Roman"/>
+          <w:color w:val="000000"/>
+          <w:kern w:val="0"/>
+          <w:shd w:val="clear" w:color="auto" w:fill="FFFFFF"/>
+          <w:lang w:eastAsia="en-GB"/>
+          <w14:ligatures w14:val="none"/>
+        </w:rPr>
+      </w:pPr>
+      <w:r>
+        <w:rPr>
+          <w:rFonts w:ascii="Times New Roman" w:eastAsia="Times New Roman" w:hAnsi="Times New Roman" w:cs="Times New Roman"/>
+          <w:color w:val="000000"/>
+          <w:kern w:val="0"/>
+          <w:shd w:val="clear" w:color="auto" w:fill="FFFFFF"/>
+          <w:lang w:eastAsia="en-GB"/>
+          <w14:ligatures w14:val="none"/>
+        </w:rPr>
+        <w:t xml:space="preserve">Line 251. For people not familiar with WAIC, can you refer to the </w:t>
+      </w:r>
+      <w:r>
+        <w:rPr>
+          <w:rFonts w:ascii="Times New Roman" w:eastAsia="Times New Roman" w:hAnsi="Times New Roman" w:cs="Times New Roman"/>
+          <w:color w:val="000000"/>
+          <w:kern w:val="0"/>
+          <w:shd w:val="clear" w:color="auto" w:fill="FFFFFF"/>
+          <w:lang w:eastAsia="en-GB"/>
+          <w14:ligatures w14:val="none"/>
+        </w:rPr>
+        <w:t>“</w:t>
+      </w:r>
+      <w:r>
+        <w:rPr>
+          <w:rFonts w:ascii="Times New Roman" w:eastAsia="Times New Roman" w:hAnsi="Times New Roman" w:cs="Times New Roman"/>
+          <w:color w:val="000000"/>
+          <w:kern w:val="0"/>
+          <w:shd w:val="clear" w:color="auto" w:fill="FFFFFF"/>
+          <w:lang w:eastAsia="en-GB"/>
+          <w14:ligatures w14:val="none"/>
+        </w:rPr>
+        <w:t>standard” difference threshold.</w:t>
+      </w:r>
+    </w:p>
+    <w:p>
+      <w:pPr>
+        <w:rPr>
+          <w:rFonts w:ascii="Times New Roman" w:eastAsia="Times New Roman" w:hAnsi="Times New Roman" w:cs="Times New Roman"/>
+          <w:color w:val="000000"/>
+          <w:kern w:val="0"/>
+          <w:shd w:val="clear" w:color="auto" w:fill="FFFFFF"/>
+          <w:lang w:eastAsia="en-GB"/>
+          <w14:ligatures w14:val="none"/>
+        </w:rPr>
+      </w:pPr>
+    </w:p>
+    <w:p>
+      <w:pPr>
+        <w:rPr>
+          <w:rFonts w:ascii="Times New Roman" w:eastAsia="Times New Roman" w:hAnsi="Times New Roman" w:cs="Times New Roman"/>
+          <w:color w:val="4472C4" w:themeColor="accent1"/>
           <w:kern w:val="0"/>
           <w:shd w:val="clear" w:color="auto" w:fill="FFFFFF"/>
           <w:lang w:eastAsia="en-GB"/>
@@ -3381,91 +3903,6 @@
           <w:lang w:eastAsia="en-GB"/>
           <w14:ligatures w14:val="none"/>
         </w:rPr>
-        <w:t xml:space="preserve"> Yes! Thanks for catching this mistake. We have now corrected ‘females’ to ‘offspring’.</w:t>
-      </w:r>
-    </w:p>
-    <w:p>
-      <w:pPr>
-        <w:rPr>
-          <w:rFonts w:ascii="Times New Roman" w:eastAsia="Times New Roman" w:hAnsi="Times New Roman" w:cs="Times New Roman"/>
-          <w:color w:val="000000"/>
-          <w:kern w:val="0"/>
-          <w:shd w:val="clear" w:color="auto" w:fill="FFFFFF"/>
-          <w:lang w:eastAsia="en-GB"/>
-          <w14:ligatures w14:val="none"/>
-        </w:rPr>
-      </w:pPr>
-    </w:p>
-    <w:p>
-      <w:pPr>
-        <w:rPr>
-          <w:rFonts w:ascii="Times New Roman" w:eastAsia="Times New Roman" w:hAnsi="Times New Roman" w:cs="Times New Roman"/>
-          <w:color w:val="000000"/>
-          <w:kern w:val="0"/>
-          <w:shd w:val="clear" w:color="auto" w:fill="FFFFFF"/>
-          <w:lang w:eastAsia="en-GB"/>
-          <w14:ligatures w14:val="none"/>
-        </w:rPr>
-      </w:pPr>
-      <w:r>
-        <w:rPr>
-          <w:rFonts w:ascii="Times New Roman" w:eastAsia="Times New Roman" w:hAnsi="Times New Roman" w:cs="Times New Roman"/>
-          <w:color w:val="000000"/>
-          <w:kern w:val="0"/>
-          <w:shd w:val="clear" w:color="auto" w:fill="FFFFFF"/>
-          <w:lang w:eastAsia="en-GB"/>
-          <w14:ligatures w14:val="none"/>
-        </w:rPr>
-        <w:t>Line 196-199: How can you have sperm retention if there is only one male in the box?</w:t>
-      </w:r>
-    </w:p>
-    <w:p>
-      <w:pPr>
-        <w:rPr>
-          <w:rFonts w:ascii="Times New Roman" w:eastAsia="Times New Roman" w:hAnsi="Times New Roman" w:cs="Times New Roman"/>
-          <w:color w:val="000000"/>
-          <w:kern w:val="0"/>
-          <w:shd w:val="clear" w:color="auto" w:fill="FFFFFF"/>
-          <w:lang w:eastAsia="en-GB"/>
-          <w14:ligatures w14:val="none"/>
-        </w:rPr>
-      </w:pPr>
-    </w:p>
-    <w:p>
-      <w:pPr>
-        <w:rPr>
-          <w:rFonts w:ascii="Times New Roman" w:eastAsia="Times New Roman" w:hAnsi="Times New Roman" w:cs="Times New Roman"/>
-          <w:color w:val="000000"/>
-          <w:kern w:val="0"/>
-          <w:shd w:val="clear" w:color="auto" w:fill="FFFFFF"/>
-          <w:lang w:eastAsia="en-GB"/>
-          <w14:ligatures w14:val="none"/>
-        </w:rPr>
-      </w:pPr>
-      <w:r>
-        <w:rPr>
-          <w:rFonts w:ascii="Times New Roman" w:eastAsia="Times New Roman" w:hAnsi="Times New Roman" w:cs="Times New Roman"/>
-          <w:b/>
-          <w:bCs/>
-          <w:color w:val="4472C4" w:themeColor="accent1"/>
-          <w:kern w:val="0"/>
-          <w:shd w:val="clear" w:color="auto" w:fill="FFFFFF"/>
-          <w:lang w:eastAsia="en-GB"/>
-          <w14:ligatures w14:val="none"/>
-        </w:rPr>
-        <w:t>Response:</w:t>
-      </w:r>
-      <w:r>
-        <w:rPr>
-          <w:rFonts w:ascii="Times New Roman" w:eastAsia="Times New Roman" w:hAnsi="Times New Roman" w:cs="Times New Roman"/>
-          <w:b/>
-          <w:bCs/>
-          <w:color w:val="4472C4" w:themeColor="accent1"/>
-          <w:kern w:val="0"/>
-          <w:shd w:val="clear" w:color="auto" w:fill="FFFFFF"/>
-          <w:lang w:eastAsia="en-GB"/>
-          <w14:ligatures w14:val="none"/>
-        </w:rPr>
         <w:t xml:space="preserve"> </w:t>
       </w:r>
       <w:r>
@@ -3477,412 +3914,128 @@
           <w:lang w:eastAsia="en-GB"/>
           <w14:ligatures w14:val="none"/>
         </w:rPr>
-        <w:t xml:space="preserve">It is possible because females can store sperm from previous breeding attempts. This is common in lizards. In other words, even though a single male is present, some eggs may have been fertilised from sperm stored from previous copulations in the wild (for example). </w:t>
-      </w:r>
-    </w:p>
-    <w:p>
-      <w:pPr>
-        <w:rPr>
-          <w:rFonts w:ascii="Times New Roman" w:eastAsia="Times New Roman" w:hAnsi="Times New Roman" w:cs="Times New Roman"/>
-          <w:color w:val="000000"/>
-          <w:kern w:val="0"/>
-          <w:shd w:val="clear" w:color="auto" w:fill="FFFFFF"/>
-          <w:lang w:eastAsia="en-GB"/>
-          <w14:ligatures w14:val="none"/>
-        </w:rPr>
-      </w:pPr>
-    </w:p>
-    <w:p>
-      <w:pPr>
-        <w:rPr>
-          <w:rFonts w:ascii="Times New Roman" w:eastAsia="Times New Roman" w:hAnsi="Times New Roman" w:cs="Times New Roman"/>
-          <w:color w:val="000000"/>
-          <w:kern w:val="0"/>
-          <w:shd w:val="clear" w:color="auto" w:fill="FFFFFF"/>
-          <w:lang w:eastAsia="en-GB"/>
-          <w14:ligatures w14:val="none"/>
-        </w:rPr>
-      </w:pPr>
-      <w:r>
-        <w:rPr>
-          <w:rFonts w:ascii="Times New Roman" w:eastAsia="Times New Roman" w:hAnsi="Times New Roman" w:cs="Times New Roman"/>
-          <w:color w:val="000000"/>
-          <w:kern w:val="0"/>
-          <w:shd w:val="clear" w:color="auto" w:fill="FFFFFF"/>
-          <w:lang w:eastAsia="en-GB"/>
-          <w14:ligatures w14:val="none"/>
-        </w:rPr>
-        <w:t xml:space="preserve">Line 231. Non-informative for what, priors on the random effects are rarely non-informative for all the variance, </w:t>
-      </w:r>
-      <w:proofErr w:type="gramStart"/>
-      <w:r>
-        <w:rPr>
-          <w:rFonts w:ascii="Times New Roman" w:eastAsia="Times New Roman" w:hAnsi="Times New Roman" w:cs="Times New Roman"/>
-          <w:color w:val="000000"/>
-          <w:kern w:val="0"/>
-          <w:shd w:val="clear" w:color="auto" w:fill="FFFFFF"/>
-          <w:lang w:eastAsia="en-GB"/>
-          <w14:ligatures w14:val="none"/>
-        </w:rPr>
-        <w:t>covariance</w:t>
-      </w:r>
-      <w:proofErr w:type="gramEnd"/>
-      <w:r>
-        <w:rPr>
-          <w:rFonts w:ascii="Times New Roman" w:eastAsia="Times New Roman" w:hAnsi="Times New Roman" w:cs="Times New Roman"/>
-          <w:color w:val="000000"/>
-          <w:kern w:val="0"/>
-          <w:shd w:val="clear" w:color="auto" w:fill="FFFFFF"/>
-          <w:lang w:eastAsia="en-GB"/>
-          <w14:ligatures w14:val="none"/>
-        </w:rPr>
-        <w:t xml:space="preserve"> and correlation of a model. Specific?</w:t>
-      </w:r>
-    </w:p>
-    <w:p>
-      <w:pPr>
-        <w:rPr>
-          <w:rFonts w:ascii="Times New Roman" w:eastAsia="Times New Roman" w:hAnsi="Times New Roman" w:cs="Times New Roman"/>
-          <w:color w:val="000000"/>
-          <w:kern w:val="0"/>
-          <w:shd w:val="clear" w:color="auto" w:fill="FFFFFF"/>
-          <w:lang w:eastAsia="en-GB"/>
-          <w14:ligatures w14:val="none"/>
-        </w:rPr>
-      </w:pPr>
-    </w:p>
-    <w:p>
-      <w:pPr>
-        <w:rPr>
-          <w:rFonts w:ascii="Times New Roman" w:eastAsia="Times New Roman" w:hAnsi="Times New Roman" w:cs="Times New Roman"/>
-          <w:color w:val="000000"/>
-          <w:kern w:val="0"/>
-          <w:shd w:val="clear" w:color="auto" w:fill="FFFFFF"/>
-          <w:lang w:eastAsia="en-GB"/>
-          <w14:ligatures w14:val="none"/>
-        </w:rPr>
-      </w:pPr>
-      <w:r>
-        <w:rPr>
-          <w:rFonts w:ascii="Times New Roman" w:eastAsia="Times New Roman" w:hAnsi="Times New Roman" w:cs="Times New Roman"/>
-          <w:b/>
-          <w:bCs/>
-          <w:color w:val="4472C4" w:themeColor="accent1"/>
-          <w:kern w:val="0"/>
-          <w:shd w:val="clear" w:color="auto" w:fill="FFFFFF"/>
-          <w:lang w:eastAsia="en-GB"/>
-          <w14:ligatures w14:val="none"/>
-        </w:rPr>
-        <w:t>Response:</w:t>
-      </w:r>
-      <w:r>
-        <w:rPr>
-          <w:rFonts w:ascii="Times New Roman" w:eastAsia="Times New Roman" w:hAnsi="Times New Roman" w:cs="Times New Roman"/>
-          <w:color w:val="4472C4" w:themeColor="accent1"/>
-          <w:kern w:val="0"/>
-          <w:shd w:val="clear" w:color="auto" w:fill="FFFFFF"/>
-          <w:lang w:eastAsia="en-GB"/>
-          <w14:ligatures w14:val="none"/>
-        </w:rPr>
-        <w:t xml:space="preserve"> We agree. We have now removed this statement. </w:t>
-      </w:r>
-    </w:p>
-    <w:p>
-      <w:pPr>
-        <w:rPr>
-          <w:rFonts w:ascii="Times New Roman" w:eastAsia="Times New Roman" w:hAnsi="Times New Roman" w:cs="Times New Roman"/>
-          <w:color w:val="000000"/>
-          <w:kern w:val="0"/>
-          <w:shd w:val="clear" w:color="auto" w:fill="FFFFFF"/>
-          <w:lang w:eastAsia="en-GB"/>
-          <w14:ligatures w14:val="none"/>
-        </w:rPr>
-      </w:pPr>
-    </w:p>
-    <w:p>
-      <w:pPr>
-        <w:rPr>
-          <w:rFonts w:ascii="Times New Roman" w:eastAsia="Times New Roman" w:hAnsi="Times New Roman" w:cs="Times New Roman"/>
-          <w:color w:val="000000"/>
-          <w:kern w:val="0"/>
-          <w:shd w:val="clear" w:color="auto" w:fill="FFFFFF"/>
-          <w:lang w:eastAsia="en-GB"/>
-          <w14:ligatures w14:val="none"/>
-        </w:rPr>
-      </w:pPr>
-      <w:r>
-        <w:rPr>
-          <w:rFonts w:ascii="Times New Roman" w:eastAsia="Times New Roman" w:hAnsi="Times New Roman" w:cs="Times New Roman"/>
-          <w:color w:val="000000"/>
-          <w:kern w:val="0"/>
-          <w:shd w:val="clear" w:color="auto" w:fill="FFFFFF"/>
-          <w:lang w:eastAsia="en-GB"/>
-          <w14:ligatures w14:val="none"/>
-        </w:rPr>
-        <w:lastRenderedPageBreak/>
-        <w:t>Line 233. If posteriors are very skewed, the median provide a better central tendency measure.</w:t>
-      </w:r>
-    </w:p>
-    <w:p>
-      <w:pPr>
-        <w:rPr>
-          <w:rFonts w:ascii="Times New Roman" w:eastAsia="Times New Roman" w:hAnsi="Times New Roman" w:cs="Times New Roman"/>
-          <w:color w:val="000000"/>
-          <w:kern w:val="0"/>
-          <w:shd w:val="clear" w:color="auto" w:fill="FFFFFF"/>
-          <w:lang w:eastAsia="en-GB"/>
-          <w14:ligatures w14:val="none"/>
-        </w:rPr>
-      </w:pPr>
-    </w:p>
-    <w:p>
-      <w:pPr>
-        <w:rPr>
-          <w:rFonts w:ascii="Times New Roman" w:eastAsia="Times New Roman" w:hAnsi="Times New Roman" w:cs="Times New Roman"/>
-          <w:color w:val="000000"/>
-          <w:kern w:val="0"/>
-          <w:shd w:val="clear" w:color="auto" w:fill="FFFFFF"/>
-          <w:lang w:eastAsia="en-GB"/>
-          <w14:ligatures w14:val="none"/>
-        </w:rPr>
-      </w:pPr>
-      <w:r>
-        <w:rPr>
-          <w:rFonts w:ascii="Times New Roman" w:eastAsia="Times New Roman" w:hAnsi="Times New Roman" w:cs="Times New Roman"/>
-          <w:b/>
-          <w:bCs/>
-          <w:color w:val="4472C4" w:themeColor="accent1"/>
-          <w:kern w:val="0"/>
-          <w:shd w:val="clear" w:color="auto" w:fill="FFFFFF"/>
-          <w:lang w:eastAsia="en-GB"/>
-          <w14:ligatures w14:val="none"/>
-        </w:rPr>
-        <w:t>Response:</w:t>
-      </w:r>
-      <w:r>
-        <w:rPr>
-          <w:rFonts w:ascii="Times New Roman" w:eastAsia="Times New Roman" w:hAnsi="Times New Roman" w:cs="Times New Roman"/>
-          <w:color w:val="4472C4" w:themeColor="accent1"/>
-          <w:kern w:val="0"/>
-          <w:shd w:val="clear" w:color="auto" w:fill="FFFFFF"/>
-          <w:lang w:eastAsia="en-GB"/>
-          <w14:ligatures w14:val="none"/>
-        </w:rPr>
-        <w:t xml:space="preserve"> Agree, but the mean and median in most cases were very similar. We therefore report on the mean. </w:t>
-      </w:r>
-    </w:p>
-    <w:p>
-      <w:pPr>
-        <w:rPr>
-          <w:rFonts w:ascii="Times New Roman" w:eastAsia="Times New Roman" w:hAnsi="Times New Roman" w:cs="Times New Roman"/>
-          <w:color w:val="000000"/>
-          <w:kern w:val="0"/>
-          <w:shd w:val="clear" w:color="auto" w:fill="FFFFFF"/>
-          <w:lang w:eastAsia="en-GB"/>
-          <w14:ligatures w14:val="none"/>
-        </w:rPr>
-      </w:pPr>
-    </w:p>
-    <w:p>
-      <w:pPr>
-        <w:rPr>
-          <w:rFonts w:ascii="Times New Roman" w:eastAsia="Times New Roman" w:hAnsi="Times New Roman" w:cs="Times New Roman"/>
-          <w:color w:val="000000"/>
-          <w:kern w:val="0"/>
-          <w:shd w:val="clear" w:color="auto" w:fill="FFFFFF"/>
-          <w:lang w:eastAsia="en-GB"/>
-          <w14:ligatures w14:val="none"/>
-        </w:rPr>
-      </w:pPr>
-      <w:r>
-        <w:rPr>
-          <w:rFonts w:ascii="Times New Roman" w:eastAsia="Times New Roman" w:hAnsi="Times New Roman" w:cs="Times New Roman"/>
-          <w:color w:val="000000"/>
-          <w:kern w:val="0"/>
-          <w:shd w:val="clear" w:color="auto" w:fill="FFFFFF"/>
-          <w:lang w:eastAsia="en-GB"/>
-          <w14:ligatures w14:val="none"/>
-        </w:rPr>
-        <w:t>Line 243</w:t>
-      </w:r>
-      <w:proofErr w:type="gramStart"/>
-      <w:r>
-        <w:rPr>
-          <w:rFonts w:ascii="Times New Roman" w:eastAsia="Times New Roman" w:hAnsi="Times New Roman" w:cs="Times New Roman"/>
-          <w:color w:val="000000"/>
-          <w:kern w:val="0"/>
-          <w:shd w:val="clear" w:color="auto" w:fill="FFFFFF"/>
-          <w:lang w:eastAsia="en-GB"/>
-          <w14:ligatures w14:val="none"/>
-        </w:rPr>
-        <w:t>: ”Overall</w:t>
-      </w:r>
-      <w:proofErr w:type="gramEnd"/>
-      <w:r>
-        <w:rPr>
-          <w:rFonts w:ascii="Times New Roman" w:eastAsia="Times New Roman" w:hAnsi="Times New Roman" w:cs="Times New Roman"/>
-          <w:color w:val="000000"/>
-          <w:kern w:val="0"/>
-          <w:shd w:val="clear" w:color="auto" w:fill="FFFFFF"/>
-          <w:lang w:eastAsia="en-GB"/>
-          <w14:ligatures w14:val="none"/>
-        </w:rPr>
-        <w:t xml:space="preserve">. Heritability” has a misplaced </w:t>
-      </w:r>
-      <w:proofErr w:type="gramStart"/>
-      <w:r>
-        <w:rPr>
-          <w:rFonts w:ascii="Times New Roman" w:eastAsia="Times New Roman" w:hAnsi="Times New Roman" w:cs="Times New Roman"/>
-          <w:color w:val="000000"/>
-          <w:kern w:val="0"/>
-          <w:shd w:val="clear" w:color="auto" w:fill="FFFFFF"/>
-          <w:lang w:eastAsia="en-GB"/>
-          <w14:ligatures w14:val="none"/>
-        </w:rPr>
-        <w:t>period</w:t>
-      </w:r>
-      <w:proofErr w:type="gramEnd"/>
-    </w:p>
-    <w:p>
-      <w:pPr>
-        <w:rPr>
-          <w:rFonts w:ascii="Times New Roman" w:eastAsia="Times New Roman" w:hAnsi="Times New Roman" w:cs="Times New Roman"/>
-          <w:color w:val="000000"/>
-          <w:kern w:val="0"/>
-          <w:shd w:val="clear" w:color="auto" w:fill="FFFFFF"/>
-          <w:lang w:eastAsia="en-GB"/>
-          <w14:ligatures w14:val="none"/>
-        </w:rPr>
-      </w:pPr>
-    </w:p>
-    <w:p>
-      <w:pPr>
-        <w:rPr>
-          <w:rFonts w:ascii="Times New Roman" w:eastAsia="Times New Roman" w:hAnsi="Times New Roman" w:cs="Times New Roman"/>
-          <w:color w:val="000000"/>
-          <w:kern w:val="0"/>
-          <w:shd w:val="clear" w:color="auto" w:fill="FFFFFF"/>
-          <w:lang w:eastAsia="en-GB"/>
-          <w14:ligatures w14:val="none"/>
-        </w:rPr>
-      </w:pPr>
-      <w:r>
-        <w:rPr>
-          <w:rFonts w:ascii="Times New Roman" w:eastAsia="Times New Roman" w:hAnsi="Times New Roman" w:cs="Times New Roman"/>
-          <w:b/>
-          <w:bCs/>
-          <w:color w:val="4472C4" w:themeColor="accent1"/>
-          <w:kern w:val="0"/>
-          <w:shd w:val="clear" w:color="auto" w:fill="FFFFFF"/>
-          <w:lang w:eastAsia="en-GB"/>
-          <w14:ligatures w14:val="none"/>
-        </w:rPr>
-        <w:t>Response:</w:t>
-      </w:r>
-      <w:r>
-        <w:rPr>
-          <w:rFonts w:ascii="Times New Roman" w:eastAsia="Times New Roman" w:hAnsi="Times New Roman" w:cs="Times New Roman"/>
-          <w:color w:val="4472C4" w:themeColor="accent1"/>
-          <w:kern w:val="0"/>
-          <w:shd w:val="clear" w:color="auto" w:fill="FFFFFF"/>
-          <w:lang w:eastAsia="en-GB"/>
-          <w14:ligatures w14:val="none"/>
-        </w:rPr>
-        <w:t xml:space="preserve"> Thank you! Fixed.</w:t>
-      </w:r>
-    </w:p>
-    <w:p>
-      <w:pPr>
-        <w:rPr>
-          <w:rFonts w:ascii="Times New Roman" w:eastAsia="Times New Roman" w:hAnsi="Times New Roman" w:cs="Times New Roman"/>
-          <w:color w:val="000000"/>
-          <w:kern w:val="0"/>
-          <w:shd w:val="clear" w:color="auto" w:fill="FFFFFF"/>
-          <w:lang w:eastAsia="en-GB"/>
-          <w14:ligatures w14:val="none"/>
-        </w:rPr>
-      </w:pPr>
-    </w:p>
-    <w:p>
-      <w:pPr>
-        <w:rPr>
-          <w:rFonts w:ascii="Times New Roman" w:eastAsia="Times New Roman" w:hAnsi="Times New Roman" w:cs="Times New Roman"/>
-          <w:color w:val="000000"/>
-          <w:kern w:val="0"/>
-          <w:shd w:val="clear" w:color="auto" w:fill="FFFFFF"/>
-          <w:lang w:eastAsia="en-GB"/>
-          <w14:ligatures w14:val="none"/>
-        </w:rPr>
-      </w:pPr>
-      <w:r>
-        <w:rPr>
-          <w:rFonts w:ascii="Times New Roman" w:eastAsia="Times New Roman" w:hAnsi="Times New Roman" w:cs="Times New Roman"/>
-          <w:color w:val="000000"/>
-          <w:kern w:val="0"/>
-          <w:shd w:val="clear" w:color="auto" w:fill="FFFFFF"/>
-          <w:lang w:eastAsia="en-GB"/>
-          <w14:ligatures w14:val="none"/>
-        </w:rPr>
-        <w:t xml:space="preserve">Line 251. For people not familiar with WAIC, can you refer to the </w:t>
-      </w:r>
-      <w:r>
-        <w:rPr>
-          <w:rFonts w:ascii="Times New Roman" w:eastAsia="Times New Roman" w:hAnsi="Times New Roman" w:cs="Times New Roman"/>
-          <w:color w:val="000000"/>
-          <w:kern w:val="0"/>
-          <w:shd w:val="clear" w:color="auto" w:fill="FFFFFF"/>
-          <w:lang w:eastAsia="en-GB"/>
-          <w14:ligatures w14:val="none"/>
-        </w:rPr>
-        <w:t>“</w:t>
-      </w:r>
-      <w:r>
-        <w:rPr>
-          <w:rFonts w:ascii="Times New Roman" w:eastAsia="Times New Roman" w:hAnsi="Times New Roman" w:cs="Times New Roman"/>
-          <w:color w:val="000000"/>
-          <w:kern w:val="0"/>
-          <w:shd w:val="clear" w:color="auto" w:fill="FFFFFF"/>
-          <w:lang w:eastAsia="en-GB"/>
-          <w14:ligatures w14:val="none"/>
-        </w:rPr>
-        <w:t>standard” difference threshold.</w:t>
-      </w:r>
-    </w:p>
-    <w:p>
-      <w:pPr>
-        <w:rPr>
-          <w:rFonts w:ascii="Times New Roman" w:eastAsia="Times New Roman" w:hAnsi="Times New Roman" w:cs="Times New Roman"/>
-          <w:color w:val="000000"/>
-          <w:kern w:val="0"/>
-          <w:shd w:val="clear" w:color="auto" w:fill="FFFFFF"/>
-          <w:lang w:eastAsia="en-GB"/>
-          <w14:ligatures w14:val="none"/>
-        </w:rPr>
-      </w:pPr>
-    </w:p>
-    <w:p>
-      <w:pPr>
-        <w:rPr>
-          <w:rFonts w:ascii="Times New Roman" w:eastAsia="Times New Roman" w:hAnsi="Times New Roman" w:cs="Times New Roman"/>
-          <w:color w:val="4472C4" w:themeColor="accent1"/>
-          <w:kern w:val="0"/>
-          <w:shd w:val="clear" w:color="auto" w:fill="FFFFFF"/>
-          <w:lang w:eastAsia="en-GB"/>
-          <w14:ligatures w14:val="none"/>
-        </w:rPr>
-      </w:pPr>
-      <w:r>
-        <w:rPr>
-          <w:rFonts w:ascii="Times New Roman" w:eastAsia="Times New Roman" w:hAnsi="Times New Roman" w:cs="Times New Roman"/>
-          <w:b/>
-          <w:bCs/>
-          <w:color w:val="4472C4" w:themeColor="accent1"/>
-          <w:kern w:val="0"/>
-          <w:shd w:val="clear" w:color="auto" w:fill="FFFFFF"/>
-          <w:lang w:eastAsia="en-GB"/>
-          <w14:ligatures w14:val="none"/>
-        </w:rPr>
-        <w:t>Response:</w:t>
+        <w:t xml:space="preserve">A great point. Thanks for the suggestion. We have </w:t>
+      </w:r>
+      <w:r>
+        <w:rPr>
+          <w:rFonts w:ascii="Times New Roman" w:eastAsia="Times New Roman" w:hAnsi="Times New Roman" w:cs="Times New Roman"/>
+          <w:color w:val="4472C4" w:themeColor="accent1"/>
+          <w:kern w:val="0"/>
+          <w:shd w:val="clear" w:color="auto" w:fill="FFFFFF"/>
+          <w:lang w:eastAsia="en-GB"/>
+          <w14:ligatures w14:val="none"/>
+        </w:rPr>
+        <w:t>used both WAIC and LOOS, focusing main on</w:t>
+      </w:r>
+      <w:r>
+        <w:rPr>
+          <w:rFonts w:ascii="Times New Roman" w:eastAsia="Times New Roman" w:hAnsi="Times New Roman" w:cs="Times New Roman"/>
+          <w:color w:val="4472C4" w:themeColor="accent1"/>
+          <w:kern w:val="0"/>
+          <w:shd w:val="clear" w:color="auto" w:fill="FFFFFF"/>
+          <w:lang w:eastAsia="en-GB"/>
+          <w14:ligatures w14:val="none"/>
+        </w:rPr>
+        <w:t xml:space="preserve"> LOO </w:t>
+      </w:r>
+      <w:r>
+        <w:rPr>
+          <w:rFonts w:ascii="Times New Roman" w:eastAsia="Times New Roman" w:hAnsi="Times New Roman" w:cs="Times New Roman"/>
+          <w:color w:val="4472C4" w:themeColor="accent1"/>
+          <w:kern w:val="0"/>
+          <w:shd w:val="clear" w:color="auto" w:fill="FFFFFF"/>
+          <w:lang w:eastAsia="en-GB"/>
+          <w14:ligatures w14:val="none"/>
+        </w:rPr>
+        <w:t>(L</w:t>
+      </w:r>
+      <w:r>
+        <w:rPr>
+          <w:rFonts w:ascii="Times New Roman" w:eastAsia="Times New Roman" w:hAnsi="Times New Roman" w:cs="Times New Roman"/>
+          <w:color w:val="4472C4" w:themeColor="accent1"/>
+          <w:kern w:val="0"/>
+          <w:shd w:val="clear" w:color="auto" w:fill="FFFFFF"/>
+          <w:lang w:eastAsia="en-GB"/>
+          <w14:ligatures w14:val="none"/>
+        </w:rPr>
+        <w:t>eave-</w:t>
+      </w:r>
+      <w:r>
+        <w:rPr>
+          <w:rFonts w:ascii="Times New Roman" w:eastAsia="Times New Roman" w:hAnsi="Times New Roman" w:cs="Times New Roman"/>
+          <w:color w:val="4472C4" w:themeColor="accent1"/>
+          <w:kern w:val="0"/>
+          <w:shd w:val="clear" w:color="auto" w:fill="FFFFFF"/>
+          <w:lang w:eastAsia="en-GB"/>
+          <w14:ligatures w14:val="none"/>
+        </w:rPr>
+        <w:t>O</w:t>
+      </w:r>
+      <w:r>
+        <w:rPr>
+          <w:rFonts w:ascii="Times New Roman" w:eastAsia="Times New Roman" w:hAnsi="Times New Roman" w:cs="Times New Roman"/>
+          <w:color w:val="4472C4" w:themeColor="accent1"/>
+          <w:kern w:val="0"/>
+          <w:shd w:val="clear" w:color="auto" w:fill="FFFFFF"/>
+          <w:lang w:eastAsia="en-GB"/>
+          <w14:ligatures w14:val="none"/>
+        </w:rPr>
+        <w:t>ne-</w:t>
+      </w:r>
+      <w:r>
+        <w:rPr>
+          <w:rFonts w:ascii="Times New Roman" w:eastAsia="Times New Roman" w:hAnsi="Times New Roman" w:cs="Times New Roman"/>
+          <w:color w:val="4472C4" w:themeColor="accent1"/>
+          <w:kern w:val="0"/>
+          <w:shd w:val="clear" w:color="auto" w:fill="FFFFFF"/>
+          <w:lang w:eastAsia="en-GB"/>
+          <w14:ligatures w14:val="none"/>
+        </w:rPr>
+        <w:t>O</w:t>
+      </w:r>
+      <w:r>
+        <w:rPr>
+          <w:rFonts w:ascii="Times New Roman" w:eastAsia="Times New Roman" w:hAnsi="Times New Roman" w:cs="Times New Roman"/>
+          <w:color w:val="4472C4" w:themeColor="accent1"/>
+          <w:kern w:val="0"/>
+          <w:shd w:val="clear" w:color="auto" w:fill="FFFFFF"/>
+          <w:lang w:eastAsia="en-GB"/>
+          <w14:ligatures w14:val="none"/>
+        </w:rPr>
+        <w:t>ut cross-validation approach</w:t>
+      </w:r>
+      <w:r>
+        <w:rPr>
+          <w:rFonts w:ascii="Times New Roman" w:eastAsia="Times New Roman" w:hAnsi="Times New Roman" w:cs="Times New Roman"/>
+          <w:color w:val="4472C4" w:themeColor="accent1"/>
+          <w:kern w:val="0"/>
+          <w:shd w:val="clear" w:color="auto" w:fill="FFFFFF"/>
+          <w:lang w:eastAsia="en-GB"/>
+          <w14:ligatures w14:val="none"/>
+        </w:rPr>
+        <w:t xml:space="preserve">) </w:t>
+      </w:r>
+      <w:r>
+        <w:rPr>
+          <w:rFonts w:ascii="Times New Roman" w:eastAsia="Times New Roman" w:hAnsi="Times New Roman" w:cs="Times New Roman"/>
+          <w:color w:val="4472C4" w:themeColor="accent1"/>
+          <w:kern w:val="0"/>
+          <w:shd w:val="clear" w:color="auto" w:fill="FFFFFF"/>
+          <w:lang w:eastAsia="en-GB"/>
+          <w14:ligatures w14:val="none"/>
+        </w:rPr>
+        <w:t xml:space="preserve">for model comparisons as it’s more robust </w:t>
+      </w:r>
+      <w:r>
+        <w:rPr>
+          <w:rFonts w:ascii="Times New Roman" w:eastAsia="Times New Roman" w:hAnsi="Times New Roman" w:cs="Times New Roman"/>
+          <w:color w:val="4472C4" w:themeColor="accent1"/>
+          <w:kern w:val="0"/>
+          <w:shd w:val="clear" w:color="auto" w:fill="FFFFFF"/>
+          <w:lang w:eastAsia="en-GB"/>
+          <w14:ligatures w14:val="none"/>
+        </w:rPr>
+        <w:t>compared to</w:t>
       </w:r>
       <w:r>
         <w:rPr>
@@ -3894,105 +4047,6 @@
           <w14:ligatures w14:val="none"/>
         </w:rPr>
         <w:t xml:space="preserve"> </w:t>
-      </w:r>
-      <w:r>
-        <w:rPr>
-          <w:rFonts w:ascii="Times New Roman" w:eastAsia="Times New Roman" w:hAnsi="Times New Roman" w:cs="Times New Roman"/>
-          <w:color w:val="4472C4" w:themeColor="accent1"/>
-          <w:kern w:val="0"/>
-          <w:shd w:val="clear" w:color="auto" w:fill="FFFFFF"/>
-          <w:lang w:eastAsia="en-GB"/>
-          <w14:ligatures w14:val="none"/>
-        </w:rPr>
-        <w:t xml:space="preserve">A great point. Thanks for the suggestion. We have switched to LOO </w:t>
-      </w:r>
-      <w:r>
-        <w:rPr>
-          <w:rFonts w:ascii="Times New Roman" w:eastAsia="Times New Roman" w:hAnsi="Times New Roman" w:cs="Times New Roman"/>
-          <w:color w:val="4472C4" w:themeColor="accent1"/>
-          <w:kern w:val="0"/>
-          <w:shd w:val="clear" w:color="auto" w:fill="FFFFFF"/>
-          <w:lang w:eastAsia="en-GB"/>
-          <w14:ligatures w14:val="none"/>
-        </w:rPr>
-        <w:t>(L</w:t>
-      </w:r>
-      <w:r>
-        <w:rPr>
-          <w:rFonts w:ascii="Times New Roman" w:eastAsia="Times New Roman" w:hAnsi="Times New Roman" w:cs="Times New Roman"/>
-          <w:color w:val="4472C4" w:themeColor="accent1"/>
-          <w:kern w:val="0"/>
-          <w:shd w:val="clear" w:color="auto" w:fill="FFFFFF"/>
-          <w:lang w:eastAsia="en-GB"/>
-          <w14:ligatures w14:val="none"/>
-        </w:rPr>
-        <w:t>eave-</w:t>
-      </w:r>
-      <w:r>
-        <w:rPr>
-          <w:rFonts w:ascii="Times New Roman" w:eastAsia="Times New Roman" w:hAnsi="Times New Roman" w:cs="Times New Roman"/>
-          <w:color w:val="4472C4" w:themeColor="accent1"/>
-          <w:kern w:val="0"/>
-          <w:shd w:val="clear" w:color="auto" w:fill="FFFFFF"/>
-          <w:lang w:eastAsia="en-GB"/>
-          <w14:ligatures w14:val="none"/>
-        </w:rPr>
-        <w:t>O</w:t>
-      </w:r>
-      <w:r>
-        <w:rPr>
-          <w:rFonts w:ascii="Times New Roman" w:eastAsia="Times New Roman" w:hAnsi="Times New Roman" w:cs="Times New Roman"/>
-          <w:color w:val="4472C4" w:themeColor="accent1"/>
-          <w:kern w:val="0"/>
-          <w:shd w:val="clear" w:color="auto" w:fill="FFFFFF"/>
-          <w:lang w:eastAsia="en-GB"/>
-          <w14:ligatures w14:val="none"/>
-        </w:rPr>
-        <w:t>ne-</w:t>
-      </w:r>
-      <w:r>
-        <w:rPr>
-          <w:rFonts w:ascii="Times New Roman" w:eastAsia="Times New Roman" w:hAnsi="Times New Roman" w:cs="Times New Roman"/>
-          <w:color w:val="4472C4" w:themeColor="accent1"/>
-          <w:kern w:val="0"/>
-          <w:shd w:val="clear" w:color="auto" w:fill="FFFFFF"/>
-          <w:lang w:eastAsia="en-GB"/>
-          <w14:ligatures w14:val="none"/>
-        </w:rPr>
-        <w:t>O</w:t>
-      </w:r>
-      <w:r>
-        <w:rPr>
-          <w:rFonts w:ascii="Times New Roman" w:eastAsia="Times New Roman" w:hAnsi="Times New Roman" w:cs="Times New Roman"/>
-          <w:color w:val="4472C4" w:themeColor="accent1"/>
-          <w:kern w:val="0"/>
-          <w:shd w:val="clear" w:color="auto" w:fill="FFFFFF"/>
-          <w:lang w:eastAsia="en-GB"/>
-          <w14:ligatures w14:val="none"/>
-        </w:rPr>
-        <w:t>ut cross-validation approach</w:t>
-      </w:r>
-      <w:r>
-        <w:rPr>
-          <w:rFonts w:ascii="Times New Roman" w:eastAsia="Times New Roman" w:hAnsi="Times New Roman" w:cs="Times New Roman"/>
-          <w:color w:val="4472C4" w:themeColor="accent1"/>
-          <w:kern w:val="0"/>
-          <w:shd w:val="clear" w:color="auto" w:fill="FFFFFF"/>
-          <w:lang w:eastAsia="en-GB"/>
-          <w14:ligatures w14:val="none"/>
-        </w:rPr>
-        <w:t xml:space="preserve">) </w:t>
-      </w:r>
-      <w:r>
-        <w:rPr>
-          <w:rFonts w:ascii="Times New Roman" w:eastAsia="Times New Roman" w:hAnsi="Times New Roman" w:cs="Times New Roman"/>
-          <w:color w:val="4472C4" w:themeColor="accent1"/>
-          <w:kern w:val="0"/>
-          <w:shd w:val="clear" w:color="auto" w:fill="FFFFFF"/>
-          <w:lang w:eastAsia="en-GB"/>
-          <w14:ligatures w14:val="none"/>
-        </w:rPr>
-        <w:t xml:space="preserve">for model comparisons as it’s more robust than </w:t>
       </w:r>
       <w:proofErr w:type="spellStart"/>
       <w:r>
@@ -4983,6 +5037,7 @@
           <w:lang w:eastAsia="en-GB"/>
           <w14:ligatures w14:val="none"/>
         </w:rPr>
+        <w:lastRenderedPageBreak/>
         <w:t>Response:</w:t>
       </w:r>
       <w:r>
@@ -5029,7 +5084,6 @@
           <w:lang w:eastAsia="en-GB"/>
           <w14:ligatures w14:val="none"/>
         </w:rPr>
-        <w:lastRenderedPageBreak/>
         <w:t xml:space="preserve">Line 291. Applying the logarithm of the response variable is already a way of mean stan- </w:t>
       </w:r>
       <w:proofErr w:type="spellStart"/>
@@ -6152,6 +6206,7 @@
           <w:lang w:eastAsia="en-GB"/>
           <w14:ligatures w14:val="none"/>
         </w:rPr>
+        <w:lastRenderedPageBreak/>
         <w:t>Discussion</w:t>
       </w:r>
     </w:p>
@@ -6389,7 +6444,30 @@
           <w:lang w:eastAsia="en-GB"/>
           <w14:ligatures w14:val="none"/>
         </w:rPr>
-        <w:t xml:space="preserve"> ‘plateau phase’ of growth. This takes longer given that lizards have indeterminant growth and will continue to grow (albeit more slowly) throughout their lives. In response to the second query about half sibs we have now added more details about the pedigree and percentages of maternal and paternal half sibs (See Table S11). Also, see comment to Reviewer 3 below.</w:t>
+        <w:t xml:space="preserve"> ‘plateau phase’ of growth. This takes longer given that lizards have indeterminant growth and will continue to grow (albeit more slowly) throughout their lives. In response to the second query about half sibs we have now added more details about the pedigree and percentages of maternal and paternal half sibs (See Table </w:t>
+      </w:r>
+      <w:r>
+        <w:rPr>
+          <w:rFonts w:ascii="Times New Roman" w:eastAsia="Times New Roman" w:hAnsi="Times New Roman" w:cs="Times New Roman"/>
+          <w:color w:val="4472C4" w:themeColor="accent1"/>
+          <w:kern w:val="0"/>
+          <w:highlight w:val="yellow"/>
+          <w:shd w:val="clear" w:color="auto" w:fill="FFFFFF"/>
+          <w:lang w:eastAsia="en-GB"/>
+          <w14:ligatures w14:val="none"/>
+        </w:rPr>
+        <w:t>S11</w:t>
+      </w:r>
+      <w:r>
+        <w:rPr>
+          <w:rFonts w:ascii="Times New Roman" w:eastAsia="Times New Roman" w:hAnsi="Times New Roman" w:cs="Times New Roman"/>
+          <w:color w:val="4472C4" w:themeColor="accent1"/>
+          <w:kern w:val="0"/>
+          <w:shd w:val="clear" w:color="auto" w:fill="FFFFFF"/>
+          <w:lang w:eastAsia="en-GB"/>
+          <w14:ligatures w14:val="none"/>
+        </w:rPr>
+        <w:t>). Also, see comment to Reviewer 3 below.</w:t>
       </w:r>
     </w:p>
     <w:p>
@@ -7083,7 +7161,19 @@
           <w:lang w:eastAsia="en-GB"/>
           <w14:ligatures w14:val="none"/>
         </w:rPr>
-        <w:t xml:space="preserve">survival we have kept our reasoning to a minimum in the last paragraph of the discussion, which also addresses a comment by R2. </w:t>
+        <w:t xml:space="preserve">survival we have kept our reasoning to a minimum in the last </w:t>
+      </w:r>
+      <w:r>
+        <w:rPr>
+          <w:rFonts w:ascii="Times New Roman" w:eastAsia="Times New Roman" w:hAnsi="Times New Roman" w:cs="Times New Roman"/>
+          <w:color w:val="4472C4" w:themeColor="accent1"/>
+          <w:kern w:val="0"/>
+          <w:shd w:val="clear" w:color="auto" w:fill="FFFFFF"/>
+          <w:lang w:eastAsia="en-GB"/>
+          <w14:ligatures w14:val="none"/>
+        </w:rPr>
+        <w:lastRenderedPageBreak/>
+        <w:t xml:space="preserve">paragraph of the discussion, which also addresses a comment by R2. </w:t>
       </w:r>
       <w:r>
         <w:rPr>
@@ -8020,6 +8110,7 @@
           <w:lang w:eastAsia="en-GB"/>
           <w14:ligatures w14:val="none"/>
         </w:rPr>
+        <w:lastRenderedPageBreak/>
         <w:t xml:space="preserve">Methods: </w:t>
       </w:r>
     </w:p>
@@ -8045,7 +8136,6 @@
           <w:lang w:eastAsia="en-GB"/>
           <w14:ligatures w14:val="none"/>
         </w:rPr>
-        <w:lastRenderedPageBreak/>
         <w:t>‘</w:t>
       </w:r>
       <w:r>
@@ -11610,7 +11700,29 @@
           <w:lang w:eastAsia="en-GB"/>
           <w14:ligatures w14:val="none"/>
         </w:rPr>
-        <w:t xml:space="preserve"> Thank you for your very helpful, and quite constructive, comments. We have now tried to take on board as much of the suggestions provided. We have also explored in far more depth some of the issues raised. We detail these below.</w:t>
+        <w:t xml:space="preserve"> Thank you for your very helpful, and quite constructive, comments. We have now tried to take on board as </w:t>
+      </w:r>
+      <w:r>
+        <w:rPr>
+          <w:rFonts w:ascii="Times New Roman" w:eastAsia="Times New Roman" w:hAnsi="Times New Roman" w:cs="Times New Roman"/>
+          <w:color w:val="4472C4" w:themeColor="accent1"/>
+          <w:kern w:val="0"/>
+          <w:shd w:val="clear" w:color="auto" w:fill="FFFFFF"/>
+          <w:lang w:eastAsia="en-GB"/>
+          <w14:ligatures w14:val="none"/>
+        </w:rPr>
+        <w:t>many</w:t>
+      </w:r>
+      <w:r>
+        <w:rPr>
+          <w:rFonts w:ascii="Times New Roman" w:eastAsia="Times New Roman" w:hAnsi="Times New Roman" w:cs="Times New Roman"/>
+          <w:color w:val="4472C4" w:themeColor="accent1"/>
+          <w:kern w:val="0"/>
+          <w:shd w:val="clear" w:color="auto" w:fill="FFFFFF"/>
+          <w:lang w:eastAsia="en-GB"/>
+          <w14:ligatures w14:val="none"/>
+        </w:rPr>
+        <w:t xml:space="preserve"> of the suggestions provided. We have also explored in far more depth some of the issues raised. We detail these below.</w:t>
       </w:r>
     </w:p>
     <w:p>
@@ -11784,7 +11896,30 @@
           <w:lang w:eastAsia="en-GB"/>
           <w14:ligatures w14:val="none"/>
         </w:rPr>
-        <w:t xml:space="preserve"> Thank you. We agree. We have now added to the ESM a table (Table S11) that details offspring from each dam-sire pair for each treatment. We have also provided more summary information here and in the MS to better flesh out the details. </w:t>
+        <w:t xml:space="preserve"> Thank you. We agree. We have now added to the ESM a table (Table </w:t>
+      </w:r>
+      <w:r>
+        <w:rPr>
+          <w:rFonts w:ascii="Times New Roman" w:eastAsia="Times New Roman" w:hAnsi="Times New Roman" w:cs="Times New Roman"/>
+          <w:color w:val="4472C4" w:themeColor="accent1"/>
+          <w:kern w:val="0"/>
+          <w:highlight w:val="yellow"/>
+          <w:shd w:val="clear" w:color="auto" w:fill="FFFFFF"/>
+          <w:lang w:eastAsia="en-GB"/>
+          <w14:ligatures w14:val="none"/>
+        </w:rPr>
+        <w:t>S11</w:t>
+      </w:r>
+      <w:r>
+        <w:rPr>
+          <w:rFonts w:ascii="Times New Roman" w:eastAsia="Times New Roman" w:hAnsi="Times New Roman" w:cs="Times New Roman"/>
+          <w:color w:val="4472C4" w:themeColor="accent1"/>
+          <w:kern w:val="0"/>
+          <w:shd w:val="clear" w:color="auto" w:fill="FFFFFF"/>
+          <w:lang w:eastAsia="en-GB"/>
+          <w14:ligatures w14:val="none"/>
+        </w:rPr>
+        <w:t xml:space="preserve">) that details offspring from each dam-sire pair for each treatment. We have also provided more summary information here and in the MS to better flesh out the details. </w:t>
       </w:r>
     </w:p>
     <w:p>
@@ -11944,6 +12079,17 @@
         </w:rPr>
         <w:t>Thank you for this suggestion. We have now re-analysed the data as requested. However, we still find that models with G and M are far more superior than models of G on their own, suggesting that we have sufficient signal to disentangle the two. We have updated the full model selection table in the ESM (Table S1).</w:t>
       </w:r>
+      <w:r>
+        <w:rPr>
+          <w:rFonts w:ascii="Times New Roman" w:eastAsia="Times New Roman" w:hAnsi="Times New Roman" w:cs="Times New Roman"/>
+          <w:color w:val="4472C4" w:themeColor="accent1"/>
+          <w:kern w:val="0"/>
+          <w:shd w:val="clear" w:color="auto" w:fill="FFFFFF"/>
+          <w:lang w:eastAsia="en-GB"/>
+          <w14:ligatures w14:val="none"/>
+        </w:rPr>
+        <w:t xml:space="preserve"> </w:t>
+      </w:r>
     </w:p>
     <w:p>
       <w:pPr>
@@ -12167,7 +12313,29 @@
           <w:lang w:eastAsia="en-GB"/>
           <w14:ligatures w14:val="none"/>
         </w:rPr>
-        <w:t>, this prediction is from the models with the combined dataset. In other words, the curves are in fact from the full data models.</w:t>
+        <w:t xml:space="preserve">, this prediction is from the models with the combined dataset. In other words, the curves are in fact from the full data </w:t>
+      </w:r>
+      <w:r>
+        <w:rPr>
+          <w:rFonts w:ascii="Times New Roman" w:eastAsia="Times New Roman" w:hAnsi="Times New Roman" w:cs="Times New Roman"/>
+          <w:color w:val="4472C4" w:themeColor="accent1"/>
+          <w:kern w:val="0"/>
+          <w:shd w:val="clear" w:color="auto" w:fill="FFFFFF"/>
+          <w:lang w:eastAsia="en-GB"/>
+          <w14:ligatures w14:val="none"/>
+        </w:rPr>
+        <w:t xml:space="preserve">(cold and hot treatments combined) </w:t>
+      </w:r>
+      <w:r>
+        <w:rPr>
+          <w:rFonts w:ascii="Times New Roman" w:eastAsia="Times New Roman" w:hAnsi="Times New Roman" w:cs="Times New Roman"/>
+          <w:color w:val="4472C4" w:themeColor="accent1"/>
+          <w:kern w:val="0"/>
+          <w:shd w:val="clear" w:color="auto" w:fill="FFFFFF"/>
+          <w:lang w:eastAsia="en-GB"/>
+          <w14:ligatures w14:val="none"/>
+        </w:rPr>
+        <w:t>models.</w:t>
       </w:r>
       <w:r>
         <w:rPr>
@@ -12839,7 +13007,6 @@
           <w:lang w:eastAsia="en-GB"/>
           <w14:ligatures w14:val="none"/>
         </w:rPr>
-        <w:lastRenderedPageBreak/>
         <w:t>412: "is" -&gt; "</w:t>
       </w:r>
       <w:proofErr w:type="gramStart"/>

</xml_diff>

<commit_message>
Fixing response to one comment which I interpreted wrong. Something odd with sigma that I need to sort out
</commit_message>
<xml_diff>
--- a/doc/Heredity_R1/Responses_to_Reviewers.docx
+++ b/doc/Heredity_R1/Responses_to_Reviewers.docx
@@ -12274,8 +12274,9 @@
       <w:pPr>
         <w:rPr>
           <w:rFonts w:ascii="Times New Roman" w:eastAsia="Times New Roman" w:hAnsi="Times New Roman" w:cs="Times New Roman"/>
-          <w:color w:val="000000"/>
-          <w:kern w:val="0"/>
+          <w:color w:val="4472C4" w:themeColor="accent1"/>
+          <w:kern w:val="0"/>
+          <w:shd w:val="clear" w:color="auto" w:fill="FFFFFF"/>
           <w:lang w:eastAsia="en-GB"/>
           <w14:ligatures w14:val="none"/>
         </w:rPr>
@@ -12302,51 +12303,118 @@
           <w:lang w:eastAsia="en-GB"/>
           <w14:ligatures w14:val="none"/>
         </w:rPr>
-        <w:t xml:space="preserve"> Actually</w:t>
-      </w:r>
-      <w:r>
-        <w:rPr>
-          <w:rFonts w:ascii="Times New Roman" w:eastAsia="Times New Roman" w:hAnsi="Times New Roman" w:cs="Times New Roman"/>
-          <w:color w:val="4472C4" w:themeColor="accent1"/>
-          <w:kern w:val="0"/>
-          <w:shd w:val="clear" w:color="auto" w:fill="FFFFFF"/>
-          <w:lang w:eastAsia="en-GB"/>
-          <w14:ligatures w14:val="none"/>
-        </w:rPr>
-        <w:t xml:space="preserve">, this prediction is from the models with the combined dataset. In other words, the curves are in fact from the full data </w:t>
-      </w:r>
-      <w:r>
-        <w:rPr>
-          <w:rFonts w:ascii="Times New Roman" w:eastAsia="Times New Roman" w:hAnsi="Times New Roman" w:cs="Times New Roman"/>
-          <w:color w:val="4472C4" w:themeColor="accent1"/>
-          <w:kern w:val="0"/>
-          <w:shd w:val="clear" w:color="auto" w:fill="FFFFFF"/>
-          <w:lang w:eastAsia="en-GB"/>
-          <w14:ligatures w14:val="none"/>
-        </w:rPr>
-        <w:t xml:space="preserve">(cold and hot treatments combined) </w:t>
-      </w:r>
-      <w:r>
-        <w:rPr>
-          <w:rFonts w:ascii="Times New Roman" w:eastAsia="Times New Roman" w:hAnsi="Times New Roman" w:cs="Times New Roman"/>
-          <w:color w:val="4472C4" w:themeColor="accent1"/>
-          <w:kern w:val="0"/>
-          <w:shd w:val="clear" w:color="auto" w:fill="FFFFFF"/>
-          <w:lang w:eastAsia="en-GB"/>
-          <w14:ligatures w14:val="none"/>
-        </w:rPr>
-        <w:t>models.</w:t>
-      </w:r>
-      <w:r>
-        <w:rPr>
-          <w:rFonts w:ascii="Times New Roman" w:eastAsia="Times New Roman" w:hAnsi="Times New Roman" w:cs="Times New Roman"/>
-          <w:color w:val="4472C4" w:themeColor="accent1"/>
-          <w:kern w:val="0"/>
-          <w:shd w:val="clear" w:color="auto" w:fill="FFFFFF"/>
-          <w:lang w:eastAsia="en-GB"/>
-          <w14:ligatures w14:val="none"/>
-        </w:rPr>
-        <w:t xml:space="preserve"> The combined data and the data for each treatment on its own give us the same general conclusions.</w:t>
+        <w:t xml:space="preserve"> </w:t>
+      </w:r>
+      <w:r>
+        <w:rPr>
+          <w:rFonts w:ascii="Times New Roman" w:eastAsia="Times New Roman" w:hAnsi="Times New Roman" w:cs="Times New Roman"/>
+          <w:color w:val="4472C4" w:themeColor="accent1"/>
+          <w:kern w:val="0"/>
+          <w:shd w:val="clear" w:color="auto" w:fill="FFFFFF"/>
+          <w:lang w:eastAsia="en-GB"/>
+          <w14:ligatures w14:val="none"/>
+        </w:rPr>
+        <w:t>That</w:t>
+      </w:r>
+      <w:r>
+        <w:rPr>
+          <w:rFonts w:ascii="Times New Roman" w:eastAsia="Times New Roman" w:hAnsi="Times New Roman" w:cs="Times New Roman"/>
+          <w:color w:val="4472C4" w:themeColor="accent1"/>
+          <w:kern w:val="0"/>
+          <w:shd w:val="clear" w:color="auto" w:fill="FFFFFF"/>
+          <w:lang w:eastAsia="en-GB"/>
+          <w14:ligatures w14:val="none"/>
+        </w:rPr>
+        <w:t xml:space="preserve"> is correct. These predictions are from the separated datasets. However, we expect the same conclusion from the combined dataset. That’s because 1) the model selection table is similar for each data subset and 2) the overall estimate would simply be an average of the two treatments. Indeed, when we look at the model of the combined data we get the same pattern, as shown below</w:t>
+      </w:r>
+      <w:r>
+        <w:rPr>
+          <w:rFonts w:ascii="Times New Roman" w:eastAsia="Times New Roman" w:hAnsi="Times New Roman" w:cs="Times New Roman"/>
+          <w:color w:val="4472C4" w:themeColor="accent1"/>
+          <w:kern w:val="0"/>
+          <w:shd w:val="clear" w:color="auto" w:fill="FFFFFF"/>
+          <w:lang w:eastAsia="en-GB"/>
+          <w14:ligatures w14:val="none"/>
+        </w:rPr>
+        <w:t>, which is equivalent to Figure 2 in the main manuscript, but with both treatments combined.</w:t>
+      </w:r>
+      <w:r>
+        <w:rPr>
+          <w:rFonts w:ascii="Times New Roman" w:eastAsia="Times New Roman" w:hAnsi="Times New Roman" w:cs="Times New Roman"/>
+          <w:color w:val="4472C4" w:themeColor="accent1"/>
+          <w:kern w:val="0"/>
+          <w:shd w:val="clear" w:color="auto" w:fill="FFFFFF"/>
+          <w:lang w:eastAsia="en-GB"/>
+          <w14:ligatures w14:val="none"/>
+        </w:rPr>
+        <w:t xml:space="preserve">  </w:t>
+      </w:r>
+    </w:p>
+    <w:p>
+      <w:pPr>
+        <w:rPr>
+          <w:rFonts w:ascii="Times New Roman" w:eastAsia="Times New Roman" w:hAnsi="Times New Roman" w:cs="Times New Roman"/>
+          <w:color w:val="4472C4" w:themeColor="accent1"/>
+          <w:kern w:val="0"/>
+          <w:shd w:val="clear" w:color="auto" w:fill="FFFFFF"/>
+          <w:lang w:eastAsia="en-GB"/>
+          <w14:ligatures w14:val="none"/>
+        </w:rPr>
+      </w:pPr>
+    </w:p>
+    <w:p>
+      <w:pPr>
+        <w:rPr>
+          <w:rFonts w:ascii="Times New Roman" w:eastAsia="Times New Roman" w:hAnsi="Times New Roman" w:cs="Times New Roman"/>
+          <w:color w:val="000000"/>
+          <w:kern w:val="0"/>
+          <w:lang w:eastAsia="en-GB"/>
+          <w14:ligatures w14:val="none"/>
+        </w:rPr>
+      </w:pPr>
+      <w:r>
+        <w:rPr>
+          <w:rFonts w:ascii="Times New Roman" w:eastAsia="Times New Roman" w:hAnsi="Times New Roman" w:cs="Times New Roman"/>
+          <w:color w:val="000000"/>
+          <w:kern w:val="0"/>
+          <w:lang w:eastAsia="en-GB"/>
+          <w14:ligatures w14:val="none"/>
+        </w:rPr>
+        <w:drawing>
+          <wp:inline distT="0" distB="0" distL="0" distR="0" wp14:anchorId="3D3F28B8" wp14:editId="68C6DF75">
+            <wp:extent cx="5727700" cy="1650365"/>
+            <wp:effectExtent l="0" t="0" r="0" b="635"/>
+            <wp:docPr id="470280717" name="Picture 1"/>
+            <wp:cNvGraphicFramePr>
+              <a:graphicFrameLocks xmlns:a="http://schemas.openxmlformats.org/drawingml/2006/main" noChangeAspect="1"/>
+            </wp:cNvGraphicFramePr>
+            <a:graphic xmlns:a="http://schemas.openxmlformats.org/drawingml/2006/main">
+              <a:graphicData uri="http://schemas.openxmlformats.org/drawingml/2006/picture">
+                <pic:pic xmlns:pic="http://schemas.openxmlformats.org/drawingml/2006/picture">
+                  <pic:nvPicPr>
+                    <pic:cNvPr id="470280717" name=""/>
+                    <pic:cNvPicPr/>
+                  </pic:nvPicPr>
+                  <pic:blipFill>
+                    <a:blip r:embed="rId5"/>
+                    <a:stretch>
+                      <a:fillRect/>
+                    </a:stretch>
+                  </pic:blipFill>
+                  <pic:spPr>
+                    <a:xfrm>
+                      <a:off x="0" y="0"/>
+                      <a:ext cx="5727700" cy="1650365"/>
+                    </a:xfrm>
+                    <a:prstGeom prst="rect">
+                      <a:avLst/>
+                    </a:prstGeom>
+                  </pic:spPr>
+                </pic:pic>
+              </a:graphicData>
+            </a:graphic>
+          </wp:inline>
+        </w:drawing>
       </w:r>
     </w:p>
     <w:p>
@@ -12661,6 +12729,7 @@
           <w:lang w:eastAsia="en-GB"/>
           <w14:ligatures w14:val="none"/>
         </w:rPr>
+        <w:lastRenderedPageBreak/>
         <w:t>Minor copy-editing changes: </w:t>
       </w:r>
       <w:r>

</xml_diff>

<commit_message>
Clarified a few responses. Highlighted the tables.
</commit_message>
<xml_diff>
--- a/doc/Heredity_R1/Responses_to_Reviewers.docx
+++ b/doc/Heredity_R1/Responses_to_Reviewers.docx
@@ -4823,7 +4823,34 @@
           <w:lang w:val="en-GB" w:eastAsia="en-GB"/>
           <w14:ligatures w14:val="none"/>
         </w:rPr>
-        <w:t>. The difference in LOO between models can be used for model selection, and in our case, gave similar results to model selection using Watanabe–Akaike Information Criterion (WAIC) (Table S1)</w:t>
+        <w:t>. The difference in LOO between models can be used for model selection, and in our case, gave similar results to model selection using Watanabe–Akaike Information Criterion (WAIC) (</w:t>
+      </w:r>
+      <w:r>
+        <w:rPr>
+          <w:rFonts w:ascii="Times New Roman" w:eastAsia="Times New Roman" w:hAnsi="Times New Roman" w:cs="Times New Roman"/>
+          <w:i/>
+          <w:iCs/>
+          <w:color w:val="4472C4" w:themeColor="accent1"/>
+          <w:kern w:val="0"/>
+          <w:highlight w:val="yellow"/>
+          <w:shd w:val="clear" w:color="auto" w:fill="FFFFFF"/>
+          <w:lang w:val="en-GB" w:eastAsia="en-GB"/>
+          <w14:ligatures w14:val="none"/>
+        </w:rPr>
+        <w:t>Table S1</w:t>
+      </w:r>
+      <w:r>
+        <w:rPr>
+          <w:rFonts w:ascii="Times New Roman" w:eastAsia="Times New Roman" w:hAnsi="Times New Roman" w:cs="Times New Roman"/>
+          <w:i/>
+          <w:iCs/>
+          <w:color w:val="4472C4" w:themeColor="accent1"/>
+          <w:kern w:val="0"/>
+          <w:shd w:val="clear" w:color="auto" w:fill="FFFFFF"/>
+          <w:lang w:val="en-GB" w:eastAsia="en-GB"/>
+          <w14:ligatures w14:val="none"/>
+        </w:rPr>
+        <w:t>)</w:t>
       </w:r>
       <w:r>
         <w:rPr>
@@ -12077,7 +12104,30 @@
           <w:lang w:eastAsia="en-GB"/>
           <w14:ligatures w14:val="none"/>
         </w:rPr>
-        <w:t>Thank you for this suggestion. We have now re-analysed the data as requested. However, we still find that models with G and M are far more superior than models of G on their own, suggesting that we have sufficient signal to disentangle the two. We have updated the full model selection table in the ESM (Table S1).</w:t>
+        <w:t>Thank you for this suggestion. We have now re-analysed the data as requested. However, we still find that models with G and M are far more superior than models of G on their own, suggesting that we have sufficient signal to disentangle the two. We have updated the full model selection table in the ESM (</w:t>
+      </w:r>
+      <w:r>
+        <w:rPr>
+          <w:rFonts w:ascii="Times New Roman" w:eastAsia="Times New Roman" w:hAnsi="Times New Roman" w:cs="Times New Roman"/>
+          <w:color w:val="4472C4" w:themeColor="accent1"/>
+          <w:kern w:val="0"/>
+          <w:highlight w:val="yellow"/>
+          <w:shd w:val="clear" w:color="auto" w:fill="FFFFFF"/>
+          <w:lang w:eastAsia="en-GB"/>
+          <w14:ligatures w14:val="none"/>
+        </w:rPr>
+        <w:t>Table S1</w:t>
+      </w:r>
+      <w:r>
+        <w:rPr>
+          <w:rFonts w:ascii="Times New Roman" w:eastAsia="Times New Roman" w:hAnsi="Times New Roman" w:cs="Times New Roman"/>
+          <w:color w:val="4472C4" w:themeColor="accent1"/>
+          <w:kern w:val="0"/>
+          <w:shd w:val="clear" w:color="auto" w:fill="FFFFFF"/>
+          <w:lang w:eastAsia="en-GB"/>
+          <w14:ligatures w14:val="none"/>
+        </w:rPr>
+        <w:t>).</w:t>
       </w:r>
       <w:r>
         <w:rPr>
@@ -12336,7 +12386,30 @@
           <w:lang w:eastAsia="en-GB"/>
           <w14:ligatures w14:val="none"/>
         </w:rPr>
-        <w:t>, which is equivalent to Figure 2 in the main manuscript, but with both treatments combined.</w:t>
+        <w:t xml:space="preserve">, which is equivalent to </w:t>
+      </w:r>
+      <w:r>
+        <w:rPr>
+          <w:rFonts w:ascii="Times New Roman" w:eastAsia="Times New Roman" w:hAnsi="Times New Roman" w:cs="Times New Roman"/>
+          <w:color w:val="4472C4" w:themeColor="accent1"/>
+          <w:kern w:val="0"/>
+          <w:highlight w:val="yellow"/>
+          <w:shd w:val="clear" w:color="auto" w:fill="FFFFFF"/>
+          <w:lang w:eastAsia="en-GB"/>
+          <w14:ligatures w14:val="none"/>
+        </w:rPr>
+        <w:t>Figure 2</w:t>
+      </w:r>
+      <w:r>
+        <w:rPr>
+          <w:rFonts w:ascii="Times New Roman" w:eastAsia="Times New Roman" w:hAnsi="Times New Roman" w:cs="Times New Roman"/>
+          <w:color w:val="4472C4" w:themeColor="accent1"/>
+          <w:kern w:val="0"/>
+          <w:shd w:val="clear" w:color="auto" w:fill="FFFFFF"/>
+          <w:lang w:eastAsia="en-GB"/>
+          <w14:ligatures w14:val="none"/>
+        </w:rPr>
+        <w:t xml:space="preserve"> in the main manuscript, but with both treatments combined.</w:t>
       </w:r>
       <w:r>
         <w:rPr>
@@ -12423,6 +12496,146 @@
           <w:rFonts w:ascii="Times New Roman" w:eastAsia="Times New Roman" w:hAnsi="Times New Roman" w:cs="Times New Roman"/>
           <w:color w:val="000000"/>
           <w:kern w:val="0"/>
+          <w:shd w:val="clear" w:color="auto" w:fill="FFFFFF"/>
+          <w:lang w:eastAsia="en-GB"/>
+          <w14:ligatures w14:val="none"/>
+        </w:rPr>
+      </w:pPr>
+    </w:p>
+    <w:p>
+      <w:pPr>
+        <w:rPr>
+          <w:rFonts w:ascii="Times New Roman" w:eastAsia="Times New Roman" w:hAnsi="Times New Roman" w:cs="Times New Roman"/>
+          <w:color w:val="4472C4" w:themeColor="accent1"/>
+          <w:kern w:val="0"/>
+          <w:shd w:val="clear" w:color="auto" w:fill="FFFFFF"/>
+          <w:lang w:eastAsia="en-GB"/>
+          <w14:ligatures w14:val="none"/>
+        </w:rPr>
+      </w:pPr>
+      <w:r>
+        <w:rPr>
+          <w:rFonts w:ascii="Times New Roman" w:eastAsia="Times New Roman" w:hAnsi="Times New Roman" w:cs="Times New Roman"/>
+          <w:color w:val="4472C4" w:themeColor="accent1"/>
+          <w:kern w:val="0"/>
+          <w:shd w:val="clear" w:color="auto" w:fill="FFFFFF"/>
+          <w:lang w:eastAsia="en-GB"/>
+          <w14:ligatures w14:val="none"/>
+        </w:rPr>
+        <w:t>We can also view this as h</w:t>
+      </w:r>
+      <w:r>
+        <w:rPr>
+          <w:rFonts w:ascii="Times New Roman" w:eastAsia="Times New Roman" w:hAnsi="Times New Roman" w:cs="Times New Roman"/>
+          <w:color w:val="4472C4" w:themeColor="accent1"/>
+          <w:kern w:val="0"/>
+          <w:shd w:val="clear" w:color="auto" w:fill="FFFFFF"/>
+          <w:vertAlign w:val="superscript"/>
+          <w:lang w:eastAsia="en-GB"/>
+          <w14:ligatures w14:val="none"/>
+        </w:rPr>
+        <w:t>2</w:t>
+      </w:r>
+      <w:r>
+        <w:rPr>
+          <w:rFonts w:ascii="Times New Roman" w:eastAsia="Times New Roman" w:hAnsi="Times New Roman" w:cs="Times New Roman"/>
+          <w:color w:val="4472C4" w:themeColor="accent1"/>
+          <w:kern w:val="0"/>
+          <w:shd w:val="clear" w:color="auto" w:fill="FFFFFF"/>
+          <w:lang w:eastAsia="en-GB"/>
+          <w14:ligatures w14:val="none"/>
+        </w:rPr>
+        <w:t xml:space="preserve"> and M</w:t>
+      </w:r>
+      <w:r>
+        <w:rPr>
+          <w:rFonts w:ascii="Times New Roman" w:eastAsia="Times New Roman" w:hAnsi="Times New Roman" w:cs="Times New Roman"/>
+          <w:color w:val="4472C4" w:themeColor="accent1"/>
+          <w:kern w:val="0"/>
+          <w:shd w:val="clear" w:color="auto" w:fill="FFFFFF"/>
+          <w:vertAlign w:val="superscript"/>
+          <w:lang w:eastAsia="en-GB"/>
+          <w14:ligatures w14:val="none"/>
+        </w:rPr>
+        <w:t>2</w:t>
+      </w:r>
+      <w:r>
+        <w:rPr>
+          <w:rFonts w:ascii="Times New Roman" w:eastAsia="Times New Roman" w:hAnsi="Times New Roman" w:cs="Times New Roman"/>
+          <w:color w:val="4472C4" w:themeColor="accent1"/>
+          <w:kern w:val="0"/>
+          <w:shd w:val="clear" w:color="auto" w:fill="FFFFFF"/>
+          <w:lang w:eastAsia="en-GB"/>
+          <w14:ligatures w14:val="none"/>
+        </w:rPr>
+        <w:t>, equivalent to the figure in the main manuscript:</w:t>
+      </w:r>
+    </w:p>
+    <w:p>
+      <w:pPr>
+        <w:jc w:val="center"/>
+        <w:rPr>
+          <w:rFonts w:ascii="Times New Roman" w:eastAsia="Times New Roman" w:hAnsi="Times New Roman" w:cs="Times New Roman"/>
+          <w:color w:val="4472C4" w:themeColor="accent1"/>
+          <w:kern w:val="0"/>
+          <w:shd w:val="clear" w:color="auto" w:fill="FFFFFF"/>
+          <w:lang w:eastAsia="en-GB"/>
+          <w14:ligatures w14:val="none"/>
+        </w:rPr>
+      </w:pPr>
+      <w:r>
+        <w:rPr>
+          <w:rFonts w:ascii="Times New Roman" w:eastAsia="Times New Roman" w:hAnsi="Times New Roman" w:cs="Times New Roman"/>
+          <w:color w:val="4472C4" w:themeColor="accent1"/>
+          <w:kern w:val="0"/>
+          <w:shd w:val="clear" w:color="auto" w:fill="FFFFFF"/>
+          <w:lang w:eastAsia="en-GB"/>
+          <w14:ligatures w14:val="none"/>
+        </w:rPr>
+        <w:drawing>
+          <wp:inline distT="0" distB="0" distL="0" distR="0" wp14:anchorId="61F8D1C0" wp14:editId="71DBE80C">
+            <wp:extent cx="3069125" cy="3069125"/>
+            <wp:effectExtent l="0" t="0" r="4445" b="4445"/>
+            <wp:docPr id="1893653715" name="Picture 1"/>
+            <wp:cNvGraphicFramePr>
+              <a:graphicFrameLocks xmlns:a="http://schemas.openxmlformats.org/drawingml/2006/main" noChangeAspect="1"/>
+            </wp:cNvGraphicFramePr>
+            <a:graphic xmlns:a="http://schemas.openxmlformats.org/drawingml/2006/main">
+              <a:graphicData uri="http://schemas.openxmlformats.org/drawingml/2006/picture">
+                <pic:pic xmlns:pic="http://schemas.openxmlformats.org/drawingml/2006/picture">
+                  <pic:nvPicPr>
+                    <pic:cNvPr id="1893653715" name=""/>
+                    <pic:cNvPicPr/>
+                  </pic:nvPicPr>
+                  <pic:blipFill>
+                    <a:blip r:embed="rId6"/>
+                    <a:stretch>
+                      <a:fillRect/>
+                    </a:stretch>
+                  </pic:blipFill>
+                  <pic:spPr>
+                    <a:xfrm>
+                      <a:off x="0" y="0"/>
+                      <a:ext cx="3076532" cy="3076532"/>
+                    </a:xfrm>
+                    <a:prstGeom prst="rect">
+                      <a:avLst/>
+                    </a:prstGeom>
+                  </pic:spPr>
+                </pic:pic>
+              </a:graphicData>
+            </a:graphic>
+          </wp:inline>
+        </w:drawing>
+      </w:r>
+    </w:p>
+    <w:p>
+      <w:pPr>
+        <w:rPr>
+          <w:rFonts w:ascii="Times New Roman" w:eastAsia="Times New Roman" w:hAnsi="Times New Roman" w:cs="Times New Roman"/>
+          <w:color w:val="4472C4" w:themeColor="accent1"/>
+          <w:kern w:val="0"/>
+          <w:shd w:val="clear" w:color="auto" w:fill="FFFFFF"/>
           <w:lang w:eastAsia="en-GB"/>
           <w14:ligatures w14:val="none"/>
         </w:rPr>
@@ -12458,7 +12671,19 @@
           <w:lang w:eastAsia="en-GB"/>
           <w14:ligatures w14:val="none"/>
         </w:rPr>
-        <w:t xml:space="preserve"> the rarity of half-sibs in line 493 to be curious, as it seems to ignore paternal half-sibs, which should not be rare given the breeding design, and focus only on maternal half-sibs. I suggest editing this, as it has the potential to be misleading. That said, it would be nice to discuss the origin of the few maternal half sibs. Is this because females had stored sperm from previous </w:t>
+        <w:t xml:space="preserve"> the rarity of half-sibs in line 493 to be curious, as it seems to ignore paternal half-sibs, which should not be rare given the breeding design, and focus only on maternal half-sibs. I suggest editing this, as it has the potential to be misleading. That said, it would be nice to discuss the origin of the few maternal half sibs. Is this because females </w:t>
+      </w:r>
+      <w:r>
+        <w:rPr>
+          <w:rFonts w:ascii="Times New Roman" w:eastAsia="Times New Roman" w:hAnsi="Times New Roman" w:cs="Times New Roman"/>
+          <w:color w:val="000000"/>
+          <w:kern w:val="0"/>
+          <w:shd w:val="clear" w:color="auto" w:fill="FFFFFF"/>
+          <w:lang w:eastAsia="en-GB"/>
+          <w14:ligatures w14:val="none"/>
+        </w:rPr>
+        <w:lastRenderedPageBreak/>
+        <w:t xml:space="preserve">had stored sperm from previous </w:t>
       </w:r>
       <w:proofErr w:type="spellStart"/>
       <w:r>
@@ -12540,7 +12765,30 @@
           <w:lang w:eastAsia="en-GB"/>
           <w14:ligatures w14:val="none"/>
         </w:rPr>
-        <w:t xml:space="preserve"> Thanks. We now provide a full breakdown of the data in each of the treatments (Table S11)</w:t>
+        <w:t xml:space="preserve"> Thanks. We now provide a full breakdown of the data in each of the treatments (</w:t>
+      </w:r>
+      <w:r>
+        <w:rPr>
+          <w:rFonts w:ascii="Times New Roman" w:eastAsia="Times New Roman" w:hAnsi="Times New Roman" w:cs="Times New Roman"/>
+          <w:color w:val="4472C4" w:themeColor="accent1"/>
+          <w:kern w:val="0"/>
+          <w:highlight w:val="yellow"/>
+          <w:shd w:val="clear" w:color="auto" w:fill="FFFFFF"/>
+          <w:lang w:eastAsia="en-GB"/>
+          <w14:ligatures w14:val="none"/>
+        </w:rPr>
+        <w:t>Table S11</w:t>
+      </w:r>
+      <w:r>
+        <w:rPr>
+          <w:rFonts w:ascii="Times New Roman" w:eastAsia="Times New Roman" w:hAnsi="Times New Roman" w:cs="Times New Roman"/>
+          <w:color w:val="4472C4" w:themeColor="accent1"/>
+          <w:kern w:val="0"/>
+          <w:shd w:val="clear" w:color="auto" w:fill="FFFFFF"/>
+          <w:lang w:eastAsia="en-GB"/>
+          <w14:ligatures w14:val="none"/>
+        </w:rPr>
+        <w:t>)</w:t>
       </w:r>
       <w:r>
         <w:rPr>
@@ -12729,7 +12977,6 @@
           <w:lang w:eastAsia="en-GB"/>
           <w14:ligatures w14:val="none"/>
         </w:rPr>
-        <w:lastRenderedPageBreak/>
         <w:t>Minor copy-editing changes: </w:t>
       </w:r>
       <w:r>

</xml_diff>

<commit_message>
Fixed responses. Need to add ESM tables for cold and hot model selection
</commit_message>
<xml_diff>
--- a/doc/Heredity_R1/Responses_to_Reviewers.docx
+++ b/doc/Heredity_R1/Responses_to_Reviewers.docx
@@ -675,7 +675,27 @@
           <w:lang w:eastAsia="en-GB"/>
           <w14:ligatures w14:val="none"/>
         </w:rPr>
-        <w:t xml:space="preserve"> Thank you Professor Star. We have now significantly revised our manuscript in accordance with the suggestions provided by each of the reviewers.</w:t>
+        <w:t xml:space="preserve"> Thank you</w:t>
+      </w:r>
+      <w:r>
+        <w:rPr>
+          <w:rFonts w:ascii="Times New Roman" w:eastAsia="Times New Roman" w:hAnsi="Times New Roman" w:cs="Times New Roman"/>
+          <w:color w:val="4472C4" w:themeColor="accent1"/>
+          <w:kern w:val="0"/>
+          <w:lang w:eastAsia="en-GB"/>
+          <w14:ligatures w14:val="none"/>
+        </w:rPr>
+        <w:t>,</w:t>
+      </w:r>
+      <w:r>
+        <w:rPr>
+          <w:rFonts w:ascii="Times New Roman" w:eastAsia="Times New Roman" w:hAnsi="Times New Roman" w:cs="Times New Roman"/>
+          <w:color w:val="4472C4" w:themeColor="accent1"/>
+          <w:kern w:val="0"/>
+          <w:lang w:eastAsia="en-GB"/>
+          <w14:ligatures w14:val="none"/>
+        </w:rPr>
+        <w:t xml:space="preserve"> Professor Star. We have now significantly revised our manuscript in accordance with the suggestions provided by each of the reviewers.</w:t>
       </w:r>
       <w:r>
         <w:rPr>
@@ -705,7 +725,27 @@
           <w:lang w:eastAsia="en-GB"/>
           <w14:ligatures w14:val="none"/>
         </w:rPr>
-        <w:t>To make it easier, we have also uploaded the track changed version to demonstrate what we have changed in context of the main manuscript.</w:t>
+        <w:t>To make it easier, we have also uploaded the track</w:t>
+      </w:r>
+      <w:r>
+        <w:rPr>
+          <w:rFonts w:ascii="Times New Roman" w:eastAsia="Times New Roman" w:hAnsi="Times New Roman" w:cs="Times New Roman"/>
+          <w:color w:val="4472C4" w:themeColor="accent1"/>
+          <w:kern w:val="0"/>
+          <w:lang w:eastAsia="en-GB"/>
+          <w14:ligatures w14:val="none"/>
+        </w:rPr>
+        <w:t>-</w:t>
+      </w:r>
+      <w:r>
+        <w:rPr>
+          <w:rFonts w:ascii="Times New Roman" w:eastAsia="Times New Roman" w:hAnsi="Times New Roman" w:cs="Times New Roman"/>
+          <w:color w:val="4472C4" w:themeColor="accent1"/>
+          <w:kern w:val="0"/>
+          <w:lang w:eastAsia="en-GB"/>
+          <w14:ligatures w14:val="none"/>
+        </w:rPr>
+        <w:t>changed version to demonstrate what we have changed in context of the main manuscript.</w:t>
       </w:r>
       <w:r>
         <w:rPr>
@@ -4048,29 +4088,27 @@
         </w:rPr>
         <w:t xml:space="preserve"> </w:t>
       </w:r>
-      <w:proofErr w:type="spellStart"/>
-      <w:r>
-        <w:rPr>
-          <w:rFonts w:ascii="Times New Roman" w:eastAsia="Times New Roman" w:hAnsi="Times New Roman" w:cs="Times New Roman"/>
-          <w:color w:val="4472C4" w:themeColor="accent1"/>
-          <w:kern w:val="0"/>
-          <w:shd w:val="clear" w:color="auto" w:fill="FFFFFF"/>
-          <w:lang w:eastAsia="en-GB"/>
-          <w14:ligatures w14:val="none"/>
-        </w:rPr>
-        <w:t>wAIC</w:t>
-      </w:r>
-      <w:proofErr w:type="spellEnd"/>
-      <w:r>
-        <w:rPr>
-          <w:rFonts w:ascii="Times New Roman" w:eastAsia="Times New Roman" w:hAnsi="Times New Roman" w:cs="Times New Roman"/>
-          <w:color w:val="4472C4" w:themeColor="accent1"/>
-          <w:kern w:val="0"/>
-          <w:shd w:val="clear" w:color="auto" w:fill="FFFFFF"/>
-          <w:lang w:eastAsia="en-GB"/>
-          <w14:ligatures w14:val="none"/>
-        </w:rPr>
-        <w:t xml:space="preserve"> – although the decision on what model is best supported </w:t>
+      <w:r>
+        <w:rPr>
+          <w:rFonts w:ascii="Times New Roman" w:eastAsia="Times New Roman" w:hAnsi="Times New Roman" w:cs="Times New Roman"/>
+          <w:color w:val="4472C4" w:themeColor="accent1"/>
+          <w:kern w:val="0"/>
+          <w:shd w:val="clear" w:color="auto" w:fill="FFFFFF"/>
+          <w:lang w:eastAsia="en-GB"/>
+          <w14:ligatures w14:val="none"/>
+        </w:rPr>
+        <w:t>W</w:t>
+      </w:r>
+      <w:r>
+        <w:rPr>
+          <w:rFonts w:ascii="Times New Roman" w:eastAsia="Times New Roman" w:hAnsi="Times New Roman" w:cs="Times New Roman"/>
+          <w:color w:val="4472C4" w:themeColor="accent1"/>
+          <w:kern w:val="0"/>
+          <w:shd w:val="clear" w:color="auto" w:fill="FFFFFF"/>
+          <w:lang w:eastAsia="en-GB"/>
+          <w14:ligatures w14:val="none"/>
+        </w:rPr>
+        <w:t xml:space="preserve">AIC – although the decision on what model is best supported </w:t>
       </w:r>
       <w:r>
         <w:rPr>
@@ -4832,7 +4870,6 @@
           <w:iCs/>
           <w:color w:val="4472C4" w:themeColor="accent1"/>
           <w:kern w:val="0"/>
-          <w:highlight w:val="yellow"/>
           <w:shd w:val="clear" w:color="auto" w:fill="FFFFFF"/>
           <w:lang w:val="en-GB" w:eastAsia="en-GB"/>
           <w14:ligatures w14:val="none"/>
@@ -6471,30 +6508,95 @@
           <w:lang w:eastAsia="en-GB"/>
           <w14:ligatures w14:val="none"/>
         </w:rPr>
-        <w:t xml:space="preserve"> ‘plateau phase’ of growth. This takes longer given that lizards have indeterminant growth and will continue to grow (albeit more slowly) throughout their lives. In response to the second query about half sibs we have now added more details about the pedigree and percentages of maternal and paternal half sibs (See Table </w:t>
-      </w:r>
-      <w:r>
-        <w:rPr>
-          <w:rFonts w:ascii="Times New Roman" w:eastAsia="Times New Roman" w:hAnsi="Times New Roman" w:cs="Times New Roman"/>
-          <w:color w:val="4472C4" w:themeColor="accent1"/>
-          <w:kern w:val="0"/>
-          <w:highlight w:val="yellow"/>
-          <w:shd w:val="clear" w:color="auto" w:fill="FFFFFF"/>
-          <w:lang w:eastAsia="en-GB"/>
-          <w14:ligatures w14:val="none"/>
-        </w:rPr>
-        <w:t>S11</w:t>
-      </w:r>
-      <w:r>
-        <w:rPr>
-          <w:rFonts w:ascii="Times New Roman" w:eastAsia="Times New Roman" w:hAnsi="Times New Roman" w:cs="Times New Roman"/>
-          <w:color w:val="4472C4" w:themeColor="accent1"/>
-          <w:kern w:val="0"/>
-          <w:shd w:val="clear" w:color="auto" w:fill="FFFFFF"/>
-          <w:lang w:eastAsia="en-GB"/>
-          <w14:ligatures w14:val="none"/>
-        </w:rPr>
-        <w:t>). Also, see comment to Reviewer 3 below.</w:t>
+        <w:t xml:space="preserve"> ‘plateau phase’ of growth. This takes longer given that lizards have indeterminant growth and will continue to grow (albeit more slowly) throughout their lives. In response to the second query about half</w:t>
+      </w:r>
+      <w:r>
+        <w:rPr>
+          <w:rFonts w:ascii="Times New Roman" w:eastAsia="Times New Roman" w:hAnsi="Times New Roman" w:cs="Times New Roman"/>
+          <w:color w:val="4472C4" w:themeColor="accent1"/>
+          <w:kern w:val="0"/>
+          <w:shd w:val="clear" w:color="auto" w:fill="FFFFFF"/>
+          <w:lang w:eastAsia="en-GB"/>
+          <w14:ligatures w14:val="none"/>
+        </w:rPr>
+        <w:t>-</w:t>
+      </w:r>
+      <w:r>
+        <w:rPr>
+          <w:rFonts w:ascii="Times New Roman" w:eastAsia="Times New Roman" w:hAnsi="Times New Roman" w:cs="Times New Roman"/>
+          <w:color w:val="4472C4" w:themeColor="accent1"/>
+          <w:kern w:val="0"/>
+          <w:shd w:val="clear" w:color="auto" w:fill="FFFFFF"/>
+          <w:lang w:eastAsia="en-GB"/>
+          <w14:ligatures w14:val="none"/>
+        </w:rPr>
+        <w:t>sibs we have now added more details about the pedigree and percentages of maternal and paternal half</w:t>
+      </w:r>
+      <w:r>
+        <w:rPr>
+          <w:rFonts w:ascii="Times New Roman" w:eastAsia="Times New Roman" w:hAnsi="Times New Roman" w:cs="Times New Roman"/>
+          <w:color w:val="4472C4" w:themeColor="accent1"/>
+          <w:kern w:val="0"/>
+          <w:shd w:val="clear" w:color="auto" w:fill="FFFFFF"/>
+          <w:lang w:eastAsia="en-GB"/>
+          <w14:ligatures w14:val="none"/>
+        </w:rPr>
+        <w:t>-</w:t>
+      </w:r>
+      <w:r>
+        <w:rPr>
+          <w:rFonts w:ascii="Times New Roman" w:eastAsia="Times New Roman" w:hAnsi="Times New Roman" w:cs="Times New Roman"/>
+          <w:color w:val="4472C4" w:themeColor="accent1"/>
+          <w:kern w:val="0"/>
+          <w:shd w:val="clear" w:color="auto" w:fill="FFFFFF"/>
+          <w:lang w:eastAsia="en-GB"/>
+          <w14:ligatures w14:val="none"/>
+        </w:rPr>
+        <w:t xml:space="preserve">sibs (See </w:t>
+      </w:r>
+      <w:r>
+        <w:rPr>
+          <w:rFonts w:ascii="Times New Roman" w:eastAsia="Times New Roman" w:hAnsi="Times New Roman" w:cs="Times New Roman"/>
+          <w:color w:val="4472C4" w:themeColor="accent1"/>
+          <w:kern w:val="0"/>
+          <w:shd w:val="clear" w:color="auto" w:fill="FFFFFF"/>
+          <w:lang w:eastAsia="en-GB"/>
+          <w14:ligatures w14:val="none"/>
+        </w:rPr>
+        <w:t>Table S</w:t>
+      </w:r>
+      <w:r>
+        <w:rPr>
+          <w:rFonts w:ascii="Times New Roman" w:eastAsia="Times New Roman" w:hAnsi="Times New Roman" w:cs="Times New Roman"/>
+          <w:color w:val="4472C4" w:themeColor="accent1"/>
+          <w:kern w:val="0"/>
+          <w:shd w:val="clear" w:color="auto" w:fill="FFFFFF"/>
+          <w:lang w:eastAsia="en-GB"/>
+          <w14:ligatures w14:val="none"/>
+        </w:rPr>
+        <w:t>8</w:t>
+      </w:r>
+      <w:r>
+        <w:rPr>
+          <w:rFonts w:ascii="Times New Roman" w:eastAsia="Times New Roman" w:hAnsi="Times New Roman" w:cs="Times New Roman"/>
+          <w:color w:val="4472C4" w:themeColor="accent1"/>
+          <w:kern w:val="0"/>
+          <w:shd w:val="clear" w:color="auto" w:fill="FFFFFF"/>
+          <w:lang w:eastAsia="en-GB"/>
+          <w14:ligatures w14:val="none"/>
+        </w:rPr>
+        <w:t>).</w:t>
+      </w:r>
+      <w:r>
+        <w:rPr>
+          <w:rFonts w:ascii="Times New Roman" w:eastAsia="Times New Roman" w:hAnsi="Times New Roman" w:cs="Times New Roman"/>
+          <w:color w:val="4472C4" w:themeColor="accent1"/>
+          <w:kern w:val="0"/>
+          <w:shd w:val="clear" w:color="auto" w:fill="FFFFFF"/>
+          <w:lang w:eastAsia="en-GB"/>
+          <w14:ligatures w14:val="none"/>
+        </w:rPr>
+        <w:t xml:space="preserve"> Also, see comment to Reviewer 3 below.</w:t>
       </w:r>
     </w:p>
     <w:p>
@@ -6859,7 +6961,7 @@
           <w:lang w:eastAsia="en-GB"/>
           <w14:ligatures w14:val="none"/>
         </w:rPr>
-        <w:t xml:space="preserve"> the variance. The key point is that, because development time is non-linear with an asymptote being reached at higher temperatures</w:t>
+        <w:t xml:space="preserve"> the variance. The key point is that because development time is non-linear with an asymptote being reached at higher temperatures</w:t>
       </w:r>
       <w:r>
         <w:rPr>
@@ -6914,7 +7016,7 @@
           <w:lang w:eastAsia="en-GB"/>
           <w14:ligatures w14:val="none"/>
         </w:rPr>
-        <w:t>This is expected to result in variable rates of resources acquisition and lead to higher variances in hatching time and body size at hatch</w:t>
+        <w:t>This is expected to result in variable rates of resource acquisition and lead to higher variances in hatching time and body size at hatch</w:t>
       </w:r>
       <w:r>
         <w:rPr>
@@ -7177,18 +7279,108 @@
           <w:lang w:eastAsia="en-GB"/>
           <w14:ligatures w14:val="none"/>
         </w:rPr>
-        <w:t xml:space="preserve">In terms of what the population-wide consequences might be to environmentally driven changes in body size are hard to say given that we conducted a lab-based study, and only measured one trait. We would anticipate that larger body size would result in higher survival but given that we did not measure </w:t>
-      </w:r>
-      <w:r>
-        <w:rPr>
-          <w:rFonts w:ascii="Times New Roman" w:eastAsia="Times New Roman" w:hAnsi="Times New Roman" w:cs="Times New Roman"/>
-          <w:color w:val="4472C4" w:themeColor="accent1"/>
-          <w:kern w:val="0"/>
-          <w:shd w:val="clear" w:color="auto" w:fill="FFFFFF"/>
-          <w:lang w:eastAsia="en-GB"/>
-          <w14:ligatures w14:val="none"/>
-        </w:rPr>
-        <w:t xml:space="preserve">survival we have kept our reasoning to a minimum in the last </w:t>
+        <w:t xml:space="preserve">In terms of what the population-wide consequences might be to environmentally driven changes in body size </w:t>
+      </w:r>
+      <w:proofErr w:type="gramStart"/>
+      <w:r>
+        <w:rPr>
+          <w:rFonts w:ascii="Times New Roman" w:eastAsia="Times New Roman" w:hAnsi="Times New Roman" w:cs="Times New Roman"/>
+          <w:color w:val="4472C4" w:themeColor="accent1"/>
+          <w:kern w:val="0"/>
+          <w:shd w:val="clear" w:color="auto" w:fill="FFFFFF"/>
+          <w:lang w:eastAsia="en-GB"/>
+          <w14:ligatures w14:val="none"/>
+        </w:rPr>
+        <w:t>is</w:t>
+      </w:r>
+      <w:proofErr w:type="gramEnd"/>
+      <w:r>
+        <w:rPr>
+          <w:rFonts w:ascii="Times New Roman" w:eastAsia="Times New Roman" w:hAnsi="Times New Roman" w:cs="Times New Roman"/>
+          <w:color w:val="4472C4" w:themeColor="accent1"/>
+          <w:kern w:val="0"/>
+          <w:shd w:val="clear" w:color="auto" w:fill="FFFFFF"/>
+          <w:lang w:eastAsia="en-GB"/>
+          <w14:ligatures w14:val="none"/>
+        </w:rPr>
+        <w:t xml:space="preserve"> hard to say</w:t>
+      </w:r>
+      <w:r>
+        <w:rPr>
+          <w:rFonts w:ascii="Times New Roman" w:eastAsia="Times New Roman" w:hAnsi="Times New Roman" w:cs="Times New Roman"/>
+          <w:color w:val="4472C4" w:themeColor="accent1"/>
+          <w:kern w:val="0"/>
+          <w:shd w:val="clear" w:color="auto" w:fill="FFFFFF"/>
+          <w:lang w:eastAsia="en-GB"/>
+          <w14:ligatures w14:val="none"/>
+        </w:rPr>
+        <w:t>,</w:t>
+      </w:r>
+      <w:r>
+        <w:rPr>
+          <w:rFonts w:ascii="Times New Roman" w:eastAsia="Times New Roman" w:hAnsi="Times New Roman" w:cs="Times New Roman"/>
+          <w:color w:val="4472C4" w:themeColor="accent1"/>
+          <w:kern w:val="0"/>
+          <w:shd w:val="clear" w:color="auto" w:fill="FFFFFF"/>
+          <w:lang w:eastAsia="en-GB"/>
+          <w14:ligatures w14:val="none"/>
+        </w:rPr>
+        <w:t xml:space="preserve"> given that we conducted a lab-based study and only measured one trait. We would anticipate that </w:t>
+      </w:r>
+      <w:r>
+        <w:rPr>
+          <w:rFonts w:ascii="Times New Roman" w:eastAsia="Times New Roman" w:hAnsi="Times New Roman" w:cs="Times New Roman"/>
+          <w:color w:val="4472C4" w:themeColor="accent1"/>
+          <w:kern w:val="0"/>
+          <w:shd w:val="clear" w:color="auto" w:fill="FFFFFF"/>
+          <w:lang w:eastAsia="en-GB"/>
+          <w14:ligatures w14:val="none"/>
+        </w:rPr>
+        <w:t xml:space="preserve">a </w:t>
+      </w:r>
+      <w:r>
+        <w:rPr>
+          <w:rFonts w:ascii="Times New Roman" w:eastAsia="Times New Roman" w:hAnsi="Times New Roman" w:cs="Times New Roman"/>
+          <w:color w:val="4472C4" w:themeColor="accent1"/>
+          <w:kern w:val="0"/>
+          <w:shd w:val="clear" w:color="auto" w:fill="FFFFFF"/>
+          <w:lang w:eastAsia="en-GB"/>
+          <w14:ligatures w14:val="none"/>
+        </w:rPr>
+        <w:t xml:space="preserve">larger body size would result in higher survival but given that we did not measure </w:t>
+      </w:r>
+      <w:r>
+        <w:rPr>
+          <w:rFonts w:ascii="Times New Roman" w:eastAsia="Times New Roman" w:hAnsi="Times New Roman" w:cs="Times New Roman"/>
+          <w:color w:val="4472C4" w:themeColor="accent1"/>
+          <w:kern w:val="0"/>
+          <w:shd w:val="clear" w:color="auto" w:fill="FFFFFF"/>
+          <w:lang w:eastAsia="en-GB"/>
+          <w14:ligatures w14:val="none"/>
+        </w:rPr>
+        <w:t>survival</w:t>
+      </w:r>
+      <w:r>
+        <w:rPr>
+          <w:rFonts w:ascii="Times New Roman" w:eastAsia="Times New Roman" w:hAnsi="Times New Roman" w:cs="Times New Roman"/>
+          <w:color w:val="4472C4" w:themeColor="accent1"/>
+          <w:kern w:val="0"/>
+          <w:shd w:val="clear" w:color="auto" w:fill="FFFFFF"/>
+          <w:lang w:eastAsia="en-GB"/>
+          <w14:ligatures w14:val="none"/>
+        </w:rPr>
+        <w:t>,</w:t>
+      </w:r>
+      <w:r>
+        <w:rPr>
+          <w:rFonts w:ascii="Times New Roman" w:eastAsia="Times New Roman" w:hAnsi="Times New Roman" w:cs="Times New Roman"/>
+          <w:color w:val="4472C4" w:themeColor="accent1"/>
+          <w:kern w:val="0"/>
+          <w:shd w:val="clear" w:color="auto" w:fill="FFFFFF"/>
+          <w:lang w:eastAsia="en-GB"/>
+          <w14:ligatures w14:val="none"/>
+        </w:rPr>
+        <w:t xml:space="preserve"> we have kept our reasoning to a minimum in the last </w:t>
       </w:r>
       <w:r>
         <w:rPr>
@@ -7790,7 +7982,29 @@
           <w:lang w:eastAsia="en-GB"/>
           <w14:ligatures w14:val="none"/>
         </w:rPr>
-        <w:t xml:space="preserve">carefully. However, we are not sure how analysing the data separately will avoid the “confound” between estimates of genetic variance and growth. It will only decompose sources of variance across age before and after social housing. </w:t>
+        <w:t xml:space="preserve">carefully. However, we are </w:t>
+      </w:r>
+      <w:r>
+        <w:rPr>
+          <w:rFonts w:ascii="Times New Roman" w:eastAsia="Times New Roman" w:hAnsi="Times New Roman" w:cs="Times New Roman"/>
+          <w:color w:val="4472C4" w:themeColor="accent1"/>
+          <w:kern w:val="0"/>
+          <w:shd w:val="clear" w:color="auto" w:fill="FFFFFF"/>
+          <w:lang w:eastAsia="en-GB"/>
+          <w14:ligatures w14:val="none"/>
+        </w:rPr>
+        <w:t>un</w:t>
+      </w:r>
+      <w:r>
+        <w:rPr>
+          <w:rFonts w:ascii="Times New Roman" w:eastAsia="Times New Roman" w:hAnsi="Times New Roman" w:cs="Times New Roman"/>
+          <w:color w:val="4472C4" w:themeColor="accent1"/>
+          <w:kern w:val="0"/>
+          <w:shd w:val="clear" w:color="auto" w:fill="FFFFFF"/>
+          <w:lang w:eastAsia="en-GB"/>
+          <w14:ligatures w14:val="none"/>
+        </w:rPr>
+        <w:t xml:space="preserve">sure how analysing the data separately will avoid the “confound” between estimates of genetic variance and growth. It will only decompose sources of variance across age before and after social housing. </w:t>
       </w:r>
       <w:r>
         <w:rPr>
@@ -11727,7 +11941,7 @@
           <w:lang w:eastAsia="en-GB"/>
           <w14:ligatures w14:val="none"/>
         </w:rPr>
-        <w:t xml:space="preserve"> Thank you for your very helpful, and quite constructive, comments. We have now tried to take on board as </w:t>
+        <w:t xml:space="preserve"> Thank you for your very helpful, and constructive, comments. We have now tried to take on board as </w:t>
       </w:r>
       <w:r>
         <w:rPr>
@@ -11923,19 +12137,29 @@
           <w:lang w:eastAsia="en-GB"/>
           <w14:ligatures w14:val="none"/>
         </w:rPr>
-        <w:t xml:space="preserve"> Thank you. We agree. We have now added to the ESM a table (Table </w:t>
-      </w:r>
-      <w:r>
-        <w:rPr>
-          <w:rFonts w:ascii="Times New Roman" w:eastAsia="Times New Roman" w:hAnsi="Times New Roman" w:cs="Times New Roman"/>
-          <w:color w:val="4472C4" w:themeColor="accent1"/>
-          <w:kern w:val="0"/>
-          <w:highlight w:val="yellow"/>
-          <w:shd w:val="clear" w:color="auto" w:fill="FFFFFF"/>
-          <w:lang w:eastAsia="en-GB"/>
-          <w14:ligatures w14:val="none"/>
-        </w:rPr>
-        <w:t>S11</w:t>
+        <w:t xml:space="preserve"> Thank you. We agree. We have now added to the ESM a table (</w:t>
+      </w:r>
+      <w:r>
+        <w:rPr>
+          <w:rFonts w:ascii="Times New Roman" w:eastAsia="Times New Roman" w:hAnsi="Times New Roman" w:cs="Times New Roman"/>
+          <w:color w:val="4472C4" w:themeColor="accent1"/>
+          <w:kern w:val="0"/>
+          <w:shd w:val="clear" w:color="auto" w:fill="FFFFFF"/>
+          <w:lang w:eastAsia="en-GB"/>
+          <w14:ligatures w14:val="none"/>
+        </w:rPr>
+        <w:t>Table S</w:t>
+      </w:r>
+      <w:r>
+        <w:rPr>
+          <w:rFonts w:ascii="Times New Roman" w:eastAsia="Times New Roman" w:hAnsi="Times New Roman" w:cs="Times New Roman"/>
+          <w:color w:val="4472C4" w:themeColor="accent1"/>
+          <w:kern w:val="0"/>
+          <w:shd w:val="clear" w:color="auto" w:fill="FFFFFF"/>
+          <w:lang w:eastAsia="en-GB"/>
+          <w14:ligatures w14:val="none"/>
+        </w:rPr>
+        <w:t>8</w:t>
       </w:r>
       <w:r>
         <w:rPr>
@@ -12104,14 +12328,35 @@
           <w:lang w:eastAsia="en-GB"/>
           <w14:ligatures w14:val="none"/>
         </w:rPr>
-        <w:t>Thank you for this suggestion. We have now re-analysed the data as requested. However, we still find that models with G and M are far more superior than models of G on their own, suggesting that we have sufficient signal to disentangle the two. We have updated the full model selection table in the ESM (</w:t>
-      </w:r>
-      <w:r>
-        <w:rPr>
-          <w:rFonts w:ascii="Times New Roman" w:eastAsia="Times New Roman" w:hAnsi="Times New Roman" w:cs="Times New Roman"/>
-          <w:color w:val="4472C4" w:themeColor="accent1"/>
-          <w:kern w:val="0"/>
-          <w:highlight w:val="yellow"/>
+        <w:t xml:space="preserve">Thank you for this suggestion. We have now re-analysed the data as requested. However, we still find that models with G and M are far superior </w:t>
+      </w:r>
+      <w:r>
+        <w:rPr>
+          <w:rFonts w:ascii="Times New Roman" w:eastAsia="Times New Roman" w:hAnsi="Times New Roman" w:cs="Times New Roman"/>
+          <w:color w:val="4472C4" w:themeColor="accent1"/>
+          <w:kern w:val="0"/>
+          <w:shd w:val="clear" w:color="auto" w:fill="FFFFFF"/>
+          <w:lang w:eastAsia="en-GB"/>
+          <w14:ligatures w14:val="none"/>
+        </w:rPr>
+        <w:t>to</w:t>
+      </w:r>
+      <w:r>
+        <w:rPr>
+          <w:rFonts w:ascii="Times New Roman" w:eastAsia="Times New Roman" w:hAnsi="Times New Roman" w:cs="Times New Roman"/>
+          <w:color w:val="4472C4" w:themeColor="accent1"/>
+          <w:kern w:val="0"/>
+          <w:shd w:val="clear" w:color="auto" w:fill="FFFFFF"/>
+          <w:lang w:eastAsia="en-GB"/>
+          <w14:ligatures w14:val="none"/>
+        </w:rPr>
+        <w:t xml:space="preserve"> models of G on their own, suggesting that we have sufficient signal to disentangle the two. We have updated the full model selection table in the ESM (</w:t>
+      </w:r>
+      <w:r>
+        <w:rPr>
+          <w:rFonts w:ascii="Times New Roman" w:eastAsia="Times New Roman" w:hAnsi="Times New Roman" w:cs="Times New Roman"/>
+          <w:color w:val="4472C4" w:themeColor="accent1"/>
+          <w:kern w:val="0"/>
           <w:shd w:val="clear" w:color="auto" w:fill="FFFFFF"/>
           <w:lang w:eastAsia="en-GB"/>
           <w14:ligatures w14:val="none"/>
@@ -12252,13 +12497,26 @@
           <w:lang w:eastAsia="en-GB"/>
           <w14:ligatures w14:val="none"/>
         </w:rPr>
-        <w:t xml:space="preserve"> This is an excellent point. We have now conducted the same model selection procedure for the subset (cold and hot) growth data. We provide the model selection tables in the ESM. </w:t>
-      </w:r>
-      <w:r>
-        <w:rPr>
-          <w:rFonts w:ascii="Times New Roman" w:eastAsia="Times New Roman" w:hAnsi="Times New Roman" w:cs="Times New Roman"/>
-          <w:color w:val="4472C4" w:themeColor="accent1"/>
-          <w:kern w:val="0"/>
+        <w:t xml:space="preserve"> This is an excellent point. We have now conducted the same model selection </w:t>
+      </w:r>
+      <w:r>
+        <w:rPr>
+          <w:rFonts w:ascii="Times New Roman" w:eastAsia="Times New Roman" w:hAnsi="Times New Roman" w:cs="Times New Roman"/>
+          <w:color w:val="4472C4" w:themeColor="accent1"/>
+          <w:kern w:val="0"/>
+          <w:highlight w:val="yellow"/>
+          <w:shd w:val="clear" w:color="auto" w:fill="FFFFFF"/>
+          <w:lang w:eastAsia="en-GB"/>
+          <w14:ligatures w14:val="none"/>
+        </w:rPr>
+        <w:t xml:space="preserve">procedure for the subset (cold and hot) growth data. We provide the model selection tables in the ESM. </w:t>
+      </w:r>
+      <w:r>
+        <w:rPr>
+          <w:rFonts w:ascii="Times New Roman" w:eastAsia="Times New Roman" w:hAnsi="Times New Roman" w:cs="Times New Roman"/>
+          <w:color w:val="4472C4" w:themeColor="accent1"/>
+          <w:kern w:val="0"/>
+          <w:highlight w:val="yellow"/>
           <w:shd w:val="clear" w:color="auto" w:fill="FFFFFF"/>
           <w:lang w:eastAsia="en-GB"/>
           <w14:ligatures w14:val="none"/>
@@ -12393,7 +12651,6 @@
           <w:rFonts w:ascii="Times New Roman" w:eastAsia="Times New Roman" w:hAnsi="Times New Roman" w:cs="Times New Roman"/>
           <w:color w:val="4472C4" w:themeColor="accent1"/>
           <w:kern w:val="0"/>
-          <w:highlight w:val="yellow"/>
           <w:shd w:val="clear" w:color="auto" w:fill="FFFFFF"/>
           <w:lang w:eastAsia="en-GB"/>
           <w14:ligatures w14:val="none"/>
@@ -12448,6 +12705,7 @@
       <w:r>
         <w:rPr>
           <w:rFonts w:ascii="Times New Roman" w:eastAsia="Times New Roman" w:hAnsi="Times New Roman" w:cs="Times New Roman"/>
+          <w:noProof/>
           <w:color w:val="000000"/>
           <w:kern w:val="0"/>
           <w:lang w:eastAsia="en-GB"/>
@@ -12586,6 +12844,7 @@
       <w:r>
         <w:rPr>
           <w:rFonts w:ascii="Times New Roman" w:eastAsia="Times New Roman" w:hAnsi="Times New Roman" w:cs="Times New Roman"/>
+          <w:noProof/>
           <w:color w:val="4472C4" w:themeColor="accent1"/>
           <w:kern w:val="0"/>
           <w:shd w:val="clear" w:color="auto" w:fill="FFFFFF"/>
@@ -12765,19 +13024,29 @@
           <w:lang w:eastAsia="en-GB"/>
           <w14:ligatures w14:val="none"/>
         </w:rPr>
-        <w:t xml:space="preserve"> Thanks. We now provide a full breakdown of the data in each of the treatments (</w:t>
-      </w:r>
-      <w:r>
-        <w:rPr>
-          <w:rFonts w:ascii="Times New Roman" w:eastAsia="Times New Roman" w:hAnsi="Times New Roman" w:cs="Times New Roman"/>
-          <w:color w:val="4472C4" w:themeColor="accent1"/>
-          <w:kern w:val="0"/>
-          <w:highlight w:val="yellow"/>
-          <w:shd w:val="clear" w:color="auto" w:fill="FFFFFF"/>
-          <w:lang w:eastAsia="en-GB"/>
-          <w14:ligatures w14:val="none"/>
-        </w:rPr>
-        <w:t>Table S11</w:t>
+        <w:t xml:space="preserve"> Thanks. We now provide a full breakdown of the data in each of the treatments </w:t>
+      </w:r>
+      <w:r>
+        <w:rPr>
+          <w:rFonts w:ascii="Times New Roman" w:eastAsia="Times New Roman" w:hAnsi="Times New Roman" w:cs="Times New Roman"/>
+          <w:color w:val="4472C4" w:themeColor="accent1"/>
+          <w:kern w:val="0"/>
+          <w:shd w:val="clear" w:color="auto" w:fill="FFFFFF"/>
+          <w:lang w:eastAsia="en-GB"/>
+          <w14:ligatures w14:val="none"/>
+        </w:rPr>
+        <w:t>(Table S</w:t>
+      </w:r>
+      <w:r>
+        <w:rPr>
+          <w:rFonts w:ascii="Times New Roman" w:eastAsia="Times New Roman" w:hAnsi="Times New Roman" w:cs="Times New Roman"/>
+          <w:color w:val="4472C4" w:themeColor="accent1"/>
+          <w:kern w:val="0"/>
+          <w:shd w:val="clear" w:color="auto" w:fill="FFFFFF"/>
+          <w:lang w:eastAsia="en-GB"/>
+          <w14:ligatures w14:val="none"/>
+        </w:rPr>
+        <w:t>8</w:t>
       </w:r>
       <w:r>
         <w:rPr>
@@ -12799,7 +13068,18 @@
           <w:lang w:eastAsia="en-GB"/>
           <w14:ligatures w14:val="none"/>
         </w:rPr>
-        <w:t>, and both the number of maternal and paternal half sibs in the dataset</w:t>
+        <w:t>,</w:t>
+      </w:r>
+      <w:r>
+        <w:rPr>
+          <w:rFonts w:ascii="Times New Roman" w:eastAsia="Times New Roman" w:hAnsi="Times New Roman" w:cs="Times New Roman"/>
+          <w:color w:val="4472C4" w:themeColor="accent1"/>
+          <w:kern w:val="0"/>
+          <w:shd w:val="clear" w:color="auto" w:fill="FFFFFF"/>
+          <w:lang w:eastAsia="en-GB"/>
+          <w14:ligatures w14:val="none"/>
+        </w:rPr>
+        <w:t xml:space="preserve"> and both the number of maternal and paternal half sibs in the dataset</w:t>
       </w:r>
       <w:r>
         <w:rPr>
@@ -13930,6 +14210,7 @@
   <w:style w:type="character" w:default="1" w:styleId="DefaultParagraphFont">
     <w:name w:val="Default Paragraph Font"/>
     <w:uiPriority w:val="1"/>
+    <w:semiHidden/>
     <w:unhideWhenUsed/>
   </w:style>
   <w:style w:type="table" w:default="1" w:styleId="TableNormal">

</xml_diff>

<commit_message>
Update responses to R2 and a fe others for R3
</commit_message>
<xml_diff>
--- a/doc/Heredity_R1/Responses_to_Reviewers.docx
+++ b/doc/Heredity_R1/Responses_to_Reviewers.docx
@@ -8457,10 +8457,328 @@
           <w:color w:val="4472C4" w:themeColor="accent1"/>
           <w:kern w:val="0"/>
           <w:shd w:val="clear" w:color="auto" w:fill="FFFFFF"/>
-          <w:lang w:eastAsia="en-GB"/>
-          <w14:ligatures w14:val="none"/>
-        </w:rPr>
-        <w:t>Genetic contributions to body size are expected to vary throughout ontogeny (Lynch &amp; Walsh, 1998). Selection pressures on body size are likely to increase at critical life stages, such as at birth or at sexual maturation, thereby reducing genetic variance at certain ages (Rollinson &amp; Rowe, 2015). On the contrary, we found that additive genetic variance of mass was very low upon hatching but slowly increased by the end of the first year. This result parallels those seen in big horn sheep (</w:t>
+          <w:lang w:val="en-GB" w:eastAsia="en-GB"/>
+          <w14:ligatures w14:val="none"/>
+        </w:rPr>
+        <w:t xml:space="preserve">Genetic contributions to body size are expected to vary throughout ontogeny </w:t>
+      </w:r>
+      <w:r>
+        <w:rPr>
+          <w:rFonts w:ascii="Times New Roman" w:eastAsia="Times New Roman" w:hAnsi="Times New Roman" w:cs="Times New Roman"/>
+          <w:i/>
+          <w:iCs/>
+          <w:color w:val="4472C4" w:themeColor="accent1"/>
+          <w:kern w:val="0"/>
+          <w:shd w:val="clear" w:color="auto" w:fill="FFFFFF"/>
+          <w:lang w:val="en-GB" w:eastAsia="en-GB"/>
+          <w14:ligatures w14:val="none"/>
+        </w:rPr>
+        <w:fldChar w:fldCharType="begin"/>
+      </w:r>
+      <w:r>
+        <w:rPr>
+          <w:rFonts w:ascii="Times New Roman" w:eastAsia="Times New Roman" w:hAnsi="Times New Roman" w:cs="Times New Roman"/>
+          <w:i/>
+          <w:iCs/>
+          <w:color w:val="4472C4" w:themeColor="accent1"/>
+          <w:kern w:val="0"/>
+          <w:shd w:val="clear" w:color="auto" w:fill="FFFFFF"/>
+          <w:lang w:val="en-GB" w:eastAsia="en-GB"/>
+          <w14:ligatures w14:val="none"/>
+        </w:rPr>
+        <w:instrText xml:space="preserve"> ADDIN EN.CITE &lt;EndNote&gt;&lt;Cite&gt;&lt;Author&gt;Lynch&lt;/Author&gt;&lt;Year&gt;1998&lt;/Year&gt;&lt;RecNum&gt;10&lt;/RecNum&gt;&lt;DisplayText&gt;(Lynch and Walsh, 1998)&lt;/DisplayText&gt;&lt;record&gt;&lt;rec-number&gt;10&lt;/rec-number&gt;&lt;foreign-keys&gt;&lt;key app="EN" db-id="t5xpwvss9tf0a5ersfo5r5a30tzt00edvxz9" timestamp="1687414393"&gt;10&lt;/key&gt;&lt;/foreign-keys&gt;&lt;ref-type name="Book"&gt;6&lt;/ref-type&gt;&lt;contributors&gt;&lt;authors&gt;&lt;author&gt;Lynch, Michael&lt;/author&gt;&lt;author&gt;Walsh, Bruce&lt;/author&gt;&lt;/authors&gt;&lt;/contributors&gt;&lt;auth-address&gt;USA&lt;/auth-address&gt;&lt;titles&gt;&lt;title&gt;Genetics And Analysis Of Quantitative Traits&lt;/title&gt;&lt;/titles&gt;&lt;dates&gt;&lt;year&gt;1998&lt;/year&gt;&lt;/dates&gt;&lt;publisher&gt;Oxford University Press&lt;/publisher&gt;&lt;urls&gt;&lt;/urls&gt;&lt;access-date&gt;1&lt;/access-date&gt;&lt;/record&gt;&lt;/Cite&gt;&lt;/EndNote&gt;</w:instrText>
+      </w:r>
+      <w:r>
+        <w:rPr>
+          <w:rFonts w:ascii="Times New Roman" w:eastAsia="Times New Roman" w:hAnsi="Times New Roman" w:cs="Times New Roman"/>
+          <w:i/>
+          <w:iCs/>
+          <w:color w:val="4472C4" w:themeColor="accent1"/>
+          <w:kern w:val="0"/>
+          <w:shd w:val="clear" w:color="auto" w:fill="FFFFFF"/>
+          <w:lang w:val="en-GB" w:eastAsia="en-GB"/>
+          <w14:ligatures w14:val="none"/>
+        </w:rPr>
+        <w:fldChar w:fldCharType="separate"/>
+      </w:r>
+      <w:r>
+        <w:rPr>
+          <w:rFonts w:ascii="Times New Roman" w:eastAsia="Times New Roman" w:hAnsi="Times New Roman" w:cs="Times New Roman"/>
+          <w:i/>
+          <w:iCs/>
+          <w:color w:val="4472C4" w:themeColor="accent1"/>
+          <w:kern w:val="0"/>
+          <w:shd w:val="clear" w:color="auto" w:fill="FFFFFF"/>
+          <w:lang w:val="en-GB" w:eastAsia="en-GB"/>
+          <w14:ligatures w14:val="none"/>
+        </w:rPr>
+        <w:t>(</w:t>
+      </w:r>
+      <w:hyperlink w:anchor="_ENREF_51" w:tooltip="Lynch, 1998 #10" w:history="1">
+        <w:r>
+          <w:rPr>
+            <w:rStyle w:val="Hyperlink"/>
+            <w:rFonts w:ascii="Times New Roman" w:eastAsia="Times New Roman" w:hAnsi="Times New Roman" w:cs="Times New Roman"/>
+            <w:i/>
+            <w:iCs/>
+            <w:kern w:val="0"/>
+            <w:shd w:val="clear" w:color="auto" w:fill="FFFFFF"/>
+            <w:lang w:val="en-GB" w:eastAsia="en-GB"/>
+            <w14:ligatures w14:val="none"/>
+          </w:rPr>
+          <w:t>Lynch and Walsh, 1998</w:t>
+        </w:r>
+      </w:hyperlink>
+      <w:r>
+        <w:rPr>
+          <w:rFonts w:ascii="Times New Roman" w:eastAsia="Times New Roman" w:hAnsi="Times New Roman" w:cs="Times New Roman"/>
+          <w:i/>
+          <w:iCs/>
+          <w:color w:val="4472C4" w:themeColor="accent1"/>
+          <w:kern w:val="0"/>
+          <w:shd w:val="clear" w:color="auto" w:fill="FFFFFF"/>
+          <w:lang w:val="en-GB" w:eastAsia="en-GB"/>
+          <w14:ligatures w14:val="none"/>
+        </w:rPr>
+        <w:t>)</w:t>
+      </w:r>
+      <w:r>
+        <w:rPr>
+          <w:rFonts w:ascii="Times New Roman" w:eastAsia="Times New Roman" w:hAnsi="Times New Roman" w:cs="Times New Roman"/>
+          <w:i/>
+          <w:iCs/>
+          <w:color w:val="4472C4" w:themeColor="accent1"/>
+          <w:kern w:val="0"/>
+          <w:shd w:val="clear" w:color="auto" w:fill="FFFFFF"/>
+          <w:lang w:eastAsia="en-GB"/>
+          <w14:ligatures w14:val="none"/>
+        </w:rPr>
+        <w:fldChar w:fldCharType="end"/>
+      </w:r>
+      <w:r>
+        <w:rPr>
+          <w:rFonts w:ascii="Times New Roman" w:eastAsia="Times New Roman" w:hAnsi="Times New Roman" w:cs="Times New Roman"/>
+          <w:i/>
+          <w:iCs/>
+          <w:color w:val="4472C4" w:themeColor="accent1"/>
+          <w:kern w:val="0"/>
+          <w:shd w:val="clear" w:color="auto" w:fill="FFFFFF"/>
+          <w:lang w:val="en-GB" w:eastAsia="en-GB"/>
+          <w14:ligatures w14:val="none"/>
+        </w:rPr>
+        <w:t xml:space="preserve">. Selection pressures on body size are likely to increase at critical life stages, such as at birth or at sexual maturation, thereby reducing genetic variance at certain ages </w:t>
+      </w:r>
+      <w:r>
+        <w:rPr>
+          <w:rFonts w:ascii="Times New Roman" w:eastAsia="Times New Roman" w:hAnsi="Times New Roman" w:cs="Times New Roman"/>
+          <w:i/>
+          <w:iCs/>
+          <w:color w:val="4472C4" w:themeColor="accent1"/>
+          <w:kern w:val="0"/>
+          <w:shd w:val="clear" w:color="auto" w:fill="FFFFFF"/>
+          <w:lang w:val="en-GB" w:eastAsia="en-GB"/>
+          <w14:ligatures w14:val="none"/>
+        </w:rPr>
+        <w:fldChar w:fldCharType="begin"/>
+      </w:r>
+      <w:r>
+        <w:rPr>
+          <w:rFonts w:ascii="Times New Roman" w:eastAsia="Times New Roman" w:hAnsi="Times New Roman" w:cs="Times New Roman"/>
+          <w:i/>
+          <w:iCs/>
+          <w:color w:val="4472C4" w:themeColor="accent1"/>
+          <w:kern w:val="0"/>
+          <w:shd w:val="clear" w:color="auto" w:fill="FFFFFF"/>
+          <w:lang w:val="en-GB" w:eastAsia="en-GB"/>
+          <w14:ligatures w14:val="none"/>
+        </w:rPr>
+        <w:instrText xml:space="preserve"> ADDIN EN.CITE &lt;EndNote&gt;&lt;Cite&gt;&lt;Author&gt;Rollinson&lt;/Author&gt;&lt;Year&gt;2015&lt;/Year&gt;&lt;RecNum&gt;67&lt;/RecNum&gt;&lt;DisplayText&gt;(Rollinson and Rowe, 2015)&lt;/DisplayText&gt;&lt;record&gt;&lt;rec-number&gt;67&lt;/rec-number&gt;&lt;foreign-keys&gt;&lt;key app="EN" db-id="t5xpwvss9tf0a5ersfo5r5a30tzt00edvxz9" timestamp="1687414394"&gt;67&lt;/key&gt;&lt;/foreign-keys&gt;&lt;ref-type name="Journal Article"&gt;17&lt;/ref-type&gt;&lt;contributors&gt;&lt;authors&gt;&lt;author&gt;Rollinson, Njal&lt;/author&gt;&lt;author&gt;Rowe, Locke&lt;/author&gt;&lt;/authors&gt;&lt;/contributors&gt;&lt;titles&gt;&lt;title&gt;Persistent directional selection on body size and a resolution to the paradox of stasis&lt;/title&gt;&lt;secondary-title&gt;Evolution&lt;/secondary-title&gt;&lt;/titles&gt;&lt;periodical&gt;&lt;full-title&gt;Evolution&lt;/full-title&gt;&lt;/periodical&gt;&lt;pages&gt;2441--2451&lt;/pages&gt;&lt;volume&gt;69&lt;/volume&gt;&lt;number&gt;9&lt;/number&gt;&lt;dates&gt;&lt;year&gt;2015&lt;/year&gt;&lt;/dates&gt;&lt;urls&gt;&lt;/urls&gt;&lt;electronic-resource-num&gt;10.1111/evo.12753&lt;/electronic-resource-num&gt;&lt;/record&gt;&lt;/Cite&gt;&lt;/EndNote&gt;</w:instrText>
+      </w:r>
+      <w:r>
+        <w:rPr>
+          <w:rFonts w:ascii="Times New Roman" w:eastAsia="Times New Roman" w:hAnsi="Times New Roman" w:cs="Times New Roman"/>
+          <w:i/>
+          <w:iCs/>
+          <w:color w:val="4472C4" w:themeColor="accent1"/>
+          <w:kern w:val="0"/>
+          <w:shd w:val="clear" w:color="auto" w:fill="FFFFFF"/>
+          <w:lang w:val="en-GB" w:eastAsia="en-GB"/>
+          <w14:ligatures w14:val="none"/>
+        </w:rPr>
+        <w:fldChar w:fldCharType="separate"/>
+      </w:r>
+      <w:r>
+        <w:rPr>
+          <w:rFonts w:ascii="Times New Roman" w:eastAsia="Times New Roman" w:hAnsi="Times New Roman" w:cs="Times New Roman"/>
+          <w:i/>
+          <w:iCs/>
+          <w:color w:val="4472C4" w:themeColor="accent1"/>
+          <w:kern w:val="0"/>
+          <w:shd w:val="clear" w:color="auto" w:fill="FFFFFF"/>
+          <w:lang w:val="en-GB" w:eastAsia="en-GB"/>
+          <w14:ligatures w14:val="none"/>
+        </w:rPr>
+        <w:t>(</w:t>
+      </w:r>
+      <w:hyperlink w:anchor="_ENREF_70" w:tooltip="Rollinson, 2015 #67" w:history="1">
+        <w:r>
+          <w:rPr>
+            <w:rStyle w:val="Hyperlink"/>
+            <w:rFonts w:ascii="Times New Roman" w:eastAsia="Times New Roman" w:hAnsi="Times New Roman" w:cs="Times New Roman"/>
+            <w:i/>
+            <w:iCs/>
+            <w:kern w:val="0"/>
+            <w:shd w:val="clear" w:color="auto" w:fill="FFFFFF"/>
+            <w:lang w:val="en-GB" w:eastAsia="en-GB"/>
+            <w14:ligatures w14:val="none"/>
+          </w:rPr>
+          <w:t>Rollinson and Rowe, 2015</w:t>
+        </w:r>
+      </w:hyperlink>
+      <w:r>
+        <w:rPr>
+          <w:rFonts w:ascii="Times New Roman" w:eastAsia="Times New Roman" w:hAnsi="Times New Roman" w:cs="Times New Roman"/>
+          <w:i/>
+          <w:iCs/>
+          <w:color w:val="4472C4" w:themeColor="accent1"/>
+          <w:kern w:val="0"/>
+          <w:shd w:val="clear" w:color="auto" w:fill="FFFFFF"/>
+          <w:lang w:val="en-GB" w:eastAsia="en-GB"/>
+          <w14:ligatures w14:val="none"/>
+        </w:rPr>
+        <w:t>)</w:t>
+      </w:r>
+      <w:r>
+        <w:rPr>
+          <w:rFonts w:ascii="Times New Roman" w:eastAsia="Times New Roman" w:hAnsi="Times New Roman" w:cs="Times New Roman"/>
+          <w:i/>
+          <w:iCs/>
+          <w:color w:val="4472C4" w:themeColor="accent1"/>
+          <w:kern w:val="0"/>
+          <w:shd w:val="clear" w:color="auto" w:fill="FFFFFF"/>
+          <w:lang w:eastAsia="en-GB"/>
+          <w14:ligatures w14:val="none"/>
+        </w:rPr>
+        <w:fldChar w:fldCharType="end"/>
+      </w:r>
+      <w:r>
+        <w:rPr>
+          <w:rFonts w:ascii="Times New Roman" w:eastAsia="Times New Roman" w:hAnsi="Times New Roman" w:cs="Times New Roman"/>
+          <w:i/>
+          <w:iCs/>
+          <w:color w:val="4472C4" w:themeColor="accent1"/>
+          <w:kern w:val="0"/>
+          <w:shd w:val="clear" w:color="auto" w:fill="FFFFFF"/>
+          <w:lang w:val="en-GB" w:eastAsia="en-GB"/>
+          <w14:ligatures w14:val="none"/>
+        </w:rPr>
+        <w:t xml:space="preserve">. On the contrary, we found that additive genetic variance of mass was very low upon hatching but slowly increased to a maximum around 120-180 days before stabilising around ~0.15 by the end of the first year. Changes in heritability across age that we observed parallels similar findings seen in big horn sheep </w:t>
+      </w:r>
+      <w:r>
+        <w:rPr>
+          <w:rFonts w:ascii="Times New Roman" w:eastAsia="Times New Roman" w:hAnsi="Times New Roman" w:cs="Times New Roman"/>
+          <w:i/>
+          <w:iCs/>
+          <w:color w:val="4472C4" w:themeColor="accent1"/>
+          <w:kern w:val="0"/>
+          <w:shd w:val="clear" w:color="auto" w:fill="FFFFFF"/>
+          <w:lang w:val="en-GB" w:eastAsia="en-GB"/>
+          <w14:ligatures w14:val="none"/>
+        </w:rPr>
+        <w:fldChar w:fldCharType="begin"/>
+      </w:r>
+      <w:r>
+        <w:rPr>
+          <w:rFonts w:ascii="Times New Roman" w:eastAsia="Times New Roman" w:hAnsi="Times New Roman" w:cs="Times New Roman"/>
+          <w:i/>
+          <w:iCs/>
+          <w:color w:val="4472C4" w:themeColor="accent1"/>
+          <w:kern w:val="0"/>
+          <w:shd w:val="clear" w:color="auto" w:fill="FFFFFF"/>
+          <w:lang w:val="en-GB" w:eastAsia="en-GB"/>
+          <w14:ligatures w14:val="none"/>
+        </w:rPr>
+        <w:instrText xml:space="preserve"> ADDIN EN.CITE &lt;EndNote&gt;&lt;Cite&gt;&lt;Author&gt;Réale&lt;/Author&gt;&lt;Year&gt;1999&lt;/Year&gt;&lt;RecNum&gt;88&lt;/RecNum&gt;&lt;DisplayText&gt;(Réale&lt;style face="italic"&gt; et al&lt;/style&gt;, 1999)&lt;/DisplayText&gt;&lt;record&gt;&lt;rec-number&gt;88&lt;/rec-number&gt;&lt;foreign-keys&gt;&lt;key app="EN" db-id="t5xpwvss9tf0a5ersfo5r5a30tzt00edvxz9" timestamp="1689136121"&gt;88&lt;/key&gt;&lt;/foreign-keys&gt;&lt;ref-type name="Journal Article"&gt;17&lt;/ref-type&gt;&lt;contributors&gt;&lt;authors&gt;&lt;author&gt;Réale, D. &lt;/author&gt;&lt;author&gt;Festa‐Bianchet, M.&lt;/author&gt;&lt;author&gt;Jorgenson, J. T.&lt;/author&gt;&lt;/authors&gt;&lt;/contributors&gt;&lt;titles&gt;&lt;title&gt;Heritability of body mass varies with age and season in wild bighorn sheep&lt;/title&gt;&lt;secondary-title&gt;Heredity&lt;/secondary-title&gt;&lt;/titles&gt;&lt;periodical&gt;&lt;full-title&gt;Heredity&lt;/full-title&gt;&lt;/periodical&gt;&lt;pages&gt;526–532&lt;/pages&gt;&lt;volume&gt;83 &lt;/volume&gt;&lt;dates&gt;&lt;year&gt;1999&lt;/year&gt;&lt;/dates&gt;&lt;urls&gt;&lt;/urls&gt;&lt;electronic-resource-num&gt;https://doi.org/10.1046/j.1365-2540.1999.00543.x&lt;/electronic-resource-num&gt;&lt;/record&gt;&lt;/Cite&gt;&lt;/EndNote&gt;</w:instrText>
+      </w:r>
+      <w:r>
+        <w:rPr>
+          <w:rFonts w:ascii="Times New Roman" w:eastAsia="Times New Roman" w:hAnsi="Times New Roman" w:cs="Times New Roman"/>
+          <w:i/>
+          <w:iCs/>
+          <w:color w:val="4472C4" w:themeColor="accent1"/>
+          <w:kern w:val="0"/>
+          <w:shd w:val="clear" w:color="auto" w:fill="FFFFFF"/>
+          <w:lang w:val="en-GB" w:eastAsia="en-GB"/>
+          <w14:ligatures w14:val="none"/>
+        </w:rPr>
+        <w:fldChar w:fldCharType="separate"/>
+      </w:r>
+      <w:r>
+        <w:rPr>
+          <w:rFonts w:ascii="Times New Roman" w:eastAsia="Times New Roman" w:hAnsi="Times New Roman" w:cs="Times New Roman"/>
+          <w:i/>
+          <w:iCs/>
+          <w:color w:val="4472C4" w:themeColor="accent1"/>
+          <w:kern w:val="0"/>
+          <w:shd w:val="clear" w:color="auto" w:fill="FFFFFF"/>
+          <w:lang w:val="en-GB" w:eastAsia="en-GB"/>
+          <w14:ligatures w14:val="none"/>
+        </w:rPr>
+        <w:t>(</w:t>
+      </w:r>
+      <w:hyperlink w:anchor="_ENREF_67" w:tooltip="Réale, 1999 #88" w:history="1">
+        <w:r>
+          <w:rPr>
+            <w:rStyle w:val="Hyperlink"/>
+            <w:rFonts w:ascii="Times New Roman" w:eastAsia="Times New Roman" w:hAnsi="Times New Roman" w:cs="Times New Roman"/>
+            <w:i/>
+            <w:iCs/>
+            <w:kern w:val="0"/>
+            <w:shd w:val="clear" w:color="auto" w:fill="FFFFFF"/>
+            <w:lang w:val="en-GB" w:eastAsia="en-GB"/>
+            <w14:ligatures w14:val="none"/>
+          </w:rPr>
+          <w:t>Réale et al, 1999</w:t>
+        </w:r>
+      </w:hyperlink>
+      <w:r>
+        <w:rPr>
+          <w:rFonts w:ascii="Times New Roman" w:eastAsia="Times New Roman" w:hAnsi="Times New Roman" w:cs="Times New Roman"/>
+          <w:i/>
+          <w:iCs/>
+          <w:color w:val="4472C4" w:themeColor="accent1"/>
+          <w:kern w:val="0"/>
+          <w:shd w:val="clear" w:color="auto" w:fill="FFFFFF"/>
+          <w:lang w:val="en-GB" w:eastAsia="en-GB"/>
+          <w14:ligatures w14:val="none"/>
+        </w:rPr>
+        <w:t>)</w:t>
+      </w:r>
+      <w:r>
+        <w:rPr>
+          <w:rFonts w:ascii="Times New Roman" w:eastAsia="Times New Roman" w:hAnsi="Times New Roman" w:cs="Times New Roman"/>
+          <w:i/>
+          <w:iCs/>
+          <w:color w:val="4472C4" w:themeColor="accent1"/>
+          <w:kern w:val="0"/>
+          <w:shd w:val="clear" w:color="auto" w:fill="FFFFFF"/>
+          <w:lang w:eastAsia="en-GB"/>
+          <w14:ligatures w14:val="none"/>
+        </w:rPr>
+        <w:fldChar w:fldCharType="end"/>
+      </w:r>
+      <w:r>
+        <w:rPr>
+          <w:rFonts w:ascii="Times New Roman" w:eastAsia="Times New Roman" w:hAnsi="Times New Roman" w:cs="Times New Roman"/>
+          <w:i/>
+          <w:iCs/>
+          <w:color w:val="4472C4" w:themeColor="accent1"/>
+          <w:kern w:val="0"/>
+          <w:shd w:val="clear" w:color="auto" w:fill="FFFFFF"/>
+          <w:lang w:val="en-GB" w:eastAsia="en-GB"/>
+          <w14:ligatures w14:val="none"/>
+        </w:rPr>
+        <w:t xml:space="preserve">, </w:t>
       </w:r>
       <w:proofErr w:type="spellStart"/>
       <w:r>
@@ -8471,10 +8789,10 @@
           <w:color w:val="4472C4" w:themeColor="accent1"/>
           <w:kern w:val="0"/>
           <w:shd w:val="clear" w:color="auto" w:fill="FFFFFF"/>
-          <w:lang w:eastAsia="en-GB"/>
-          <w14:ligatures w14:val="none"/>
-        </w:rPr>
-        <w:t>Réale</w:t>
+          <w:lang w:val="en-GB" w:eastAsia="en-GB"/>
+          <w14:ligatures w14:val="none"/>
+        </w:rPr>
+        <w:t>Soay</w:t>
       </w:r>
       <w:proofErr w:type="spellEnd"/>
       <w:r>
@@ -8485,122 +8803,356 @@
           <w:color w:val="4472C4" w:themeColor="accent1"/>
           <w:kern w:val="0"/>
           <w:shd w:val="clear" w:color="auto" w:fill="FFFFFF"/>
-          <w:lang w:eastAsia="en-GB"/>
-          <w14:ligatures w14:val="none"/>
-        </w:rPr>
-        <w:t xml:space="preserve"> et al., 1999), </w:t>
-      </w:r>
-      <w:proofErr w:type="spellStart"/>
-      <w:r>
-        <w:rPr>
-          <w:rFonts w:ascii="Times New Roman" w:eastAsia="Times New Roman" w:hAnsi="Times New Roman" w:cs="Times New Roman"/>
-          <w:i/>
-          <w:iCs/>
-          <w:color w:val="4472C4" w:themeColor="accent1"/>
-          <w:kern w:val="0"/>
-          <w:shd w:val="clear" w:color="auto" w:fill="FFFFFF"/>
-          <w:lang w:eastAsia="en-GB"/>
-          <w14:ligatures w14:val="none"/>
-        </w:rPr>
-        <w:t>soay</w:t>
-      </w:r>
-      <w:proofErr w:type="spellEnd"/>
-      <w:r>
-        <w:rPr>
-          <w:rFonts w:ascii="Times New Roman" w:eastAsia="Times New Roman" w:hAnsi="Times New Roman" w:cs="Times New Roman"/>
-          <w:i/>
-          <w:iCs/>
-          <w:color w:val="4472C4" w:themeColor="accent1"/>
-          <w:kern w:val="0"/>
-          <w:shd w:val="clear" w:color="auto" w:fill="FFFFFF"/>
-          <w:lang w:eastAsia="en-GB"/>
-          <w14:ligatures w14:val="none"/>
-        </w:rPr>
-        <w:t xml:space="preserve"> sheep (Wilson et al., 2007) and ladybird beetles (</w:t>
-      </w:r>
-      <w:proofErr w:type="spellStart"/>
-      <w:r>
-        <w:rPr>
-          <w:rFonts w:ascii="Times New Roman" w:eastAsia="Times New Roman" w:hAnsi="Times New Roman" w:cs="Times New Roman"/>
-          <w:i/>
-          <w:iCs/>
-          <w:color w:val="4472C4" w:themeColor="accent1"/>
-          <w:kern w:val="0"/>
-          <w:shd w:val="clear" w:color="auto" w:fill="FFFFFF"/>
-          <w:lang w:eastAsia="en-GB"/>
-          <w14:ligatures w14:val="none"/>
-        </w:rPr>
-        <w:t>Dmitriew</w:t>
-      </w:r>
-      <w:proofErr w:type="spellEnd"/>
-      <w:r>
-        <w:rPr>
-          <w:rFonts w:ascii="Times New Roman" w:eastAsia="Times New Roman" w:hAnsi="Times New Roman" w:cs="Times New Roman"/>
-          <w:i/>
-          <w:iCs/>
-          <w:color w:val="4472C4" w:themeColor="accent1"/>
-          <w:kern w:val="0"/>
-          <w:shd w:val="clear" w:color="auto" w:fill="FFFFFF"/>
-          <w:lang w:eastAsia="en-GB"/>
-          <w14:ligatures w14:val="none"/>
-        </w:rPr>
-        <w:t xml:space="preserve"> et al., 2010). While the underlying cause of this pattern is not well established, it coincided with changes in the social environment (shared housing). This suggests that perhaps competition for resources (basking sites or food) may orchestrate changes in genetic variation (</w:t>
-      </w:r>
-      <w:proofErr w:type="spellStart"/>
-      <w:r>
-        <w:rPr>
-          <w:rFonts w:ascii="Times New Roman" w:eastAsia="Times New Roman" w:hAnsi="Times New Roman" w:cs="Times New Roman"/>
-          <w:i/>
-          <w:iCs/>
-          <w:color w:val="4472C4" w:themeColor="accent1"/>
-          <w:kern w:val="0"/>
-          <w:shd w:val="clear" w:color="auto" w:fill="FFFFFF"/>
-          <w:lang w:eastAsia="en-GB"/>
-          <w14:ligatures w14:val="none"/>
-        </w:rPr>
-        <w:t>Dmitriew</w:t>
-      </w:r>
-      <w:proofErr w:type="spellEnd"/>
-      <w:r>
-        <w:rPr>
-          <w:rFonts w:ascii="Times New Roman" w:eastAsia="Times New Roman" w:hAnsi="Times New Roman" w:cs="Times New Roman"/>
-          <w:i/>
-          <w:iCs/>
-          <w:color w:val="4472C4" w:themeColor="accent1"/>
-          <w:kern w:val="0"/>
-          <w:shd w:val="clear" w:color="auto" w:fill="FFFFFF"/>
-          <w:lang w:eastAsia="en-GB"/>
-          <w14:ligatures w14:val="none"/>
-        </w:rPr>
-        <w:t xml:space="preserve"> et al., 2010; Hoffmann &amp; </w:t>
-      </w:r>
-      <w:proofErr w:type="spellStart"/>
-      <w:r>
-        <w:rPr>
-          <w:rFonts w:ascii="Times New Roman" w:eastAsia="Times New Roman" w:hAnsi="Times New Roman" w:cs="Times New Roman"/>
-          <w:i/>
-          <w:iCs/>
-          <w:color w:val="4472C4" w:themeColor="accent1"/>
-          <w:kern w:val="0"/>
-          <w:shd w:val="clear" w:color="auto" w:fill="FFFFFF"/>
-          <w:lang w:eastAsia="en-GB"/>
-          <w14:ligatures w14:val="none"/>
-        </w:rPr>
-        <w:t>Merilä</w:t>
-      </w:r>
-      <w:proofErr w:type="spellEnd"/>
-      <w:r>
-        <w:rPr>
-          <w:rFonts w:ascii="Times New Roman" w:eastAsia="Times New Roman" w:hAnsi="Times New Roman" w:cs="Times New Roman"/>
-          <w:i/>
-          <w:iCs/>
-          <w:color w:val="4472C4" w:themeColor="accent1"/>
-          <w:kern w:val="0"/>
-          <w:shd w:val="clear" w:color="auto" w:fill="FFFFFF"/>
-          <w:lang w:eastAsia="en-GB"/>
-          <w14:ligatures w14:val="none"/>
-        </w:rPr>
-        <w:t>, 1999).</w:t>
+          <w:lang w:val="en-GB" w:eastAsia="en-GB"/>
+          <w14:ligatures w14:val="none"/>
+        </w:rPr>
+        <w:t xml:space="preserve"> sheep </w:t>
+      </w:r>
+      <w:r>
+        <w:rPr>
+          <w:rFonts w:ascii="Times New Roman" w:eastAsia="Times New Roman" w:hAnsi="Times New Roman" w:cs="Times New Roman"/>
+          <w:i/>
+          <w:iCs/>
+          <w:color w:val="4472C4" w:themeColor="accent1"/>
+          <w:kern w:val="0"/>
+          <w:shd w:val="clear" w:color="auto" w:fill="FFFFFF"/>
+          <w:lang w:val="en-GB" w:eastAsia="en-GB"/>
+          <w14:ligatures w14:val="none"/>
+        </w:rPr>
+        <w:fldChar w:fldCharType="begin"/>
+      </w:r>
+      <w:r>
+        <w:rPr>
+          <w:rFonts w:ascii="Times New Roman" w:eastAsia="Times New Roman" w:hAnsi="Times New Roman" w:cs="Times New Roman"/>
+          <w:i/>
+          <w:iCs/>
+          <w:color w:val="4472C4" w:themeColor="accent1"/>
+          <w:kern w:val="0"/>
+          <w:shd w:val="clear" w:color="auto" w:fill="FFFFFF"/>
+          <w:lang w:val="en-GB" w:eastAsia="en-GB"/>
+          <w14:ligatures w14:val="none"/>
+        </w:rPr>
+        <w:instrText xml:space="preserve"> ADDIN EN.CITE &lt;EndNote&gt;&lt;Cite&gt;&lt;Author&gt;Wilson&lt;/Author&gt;&lt;Year&gt;2007&lt;/Year&gt;&lt;RecNum&gt;68&lt;/RecNum&gt;&lt;DisplayText&gt;(Wilson&lt;style face="italic"&gt; et al&lt;/style&gt;, 2007)&lt;/DisplayText&gt;&lt;record&gt;&lt;rec-number&gt;68&lt;/rec-number&gt;&lt;foreign-keys&gt;&lt;key app="EN" db-id="t5xpwvss9tf0a5ersfo5r5a30tzt00edvxz9" timestamp="1687414394"&gt;68&lt;/key&gt;&lt;/foreign-keys&gt;&lt;ref-type name="Journal Article"&gt;17&lt;/ref-type&gt;&lt;contributors&gt;&lt;authors&gt;&lt;author&gt;Wilson, Alastair J.&lt;/author&gt;&lt;author&gt;Pemberston, J. M.&lt;/author&gt;&lt;author&gt;Pilkington, J. G.&lt;/author&gt;&lt;author&gt;Clutton-Brock, T. H.&lt;/author&gt;&lt;author&gt;Coltman, D. W.&lt;/author&gt;&lt;author&gt;Kruuk, L. E. B.&lt;/author&gt;&lt;/authors&gt;&lt;/contributors&gt;&lt;titles&gt;&lt;title&gt;Quantitative genetics of growth and cryptic evolution of body size in an island population&lt;/title&gt;&lt;secondary-title&gt;Evolutionary Ecology&lt;/secondary-title&gt;&lt;/titles&gt;&lt;periodical&gt;&lt;full-title&gt;Evolutionary Ecology&lt;/full-title&gt;&lt;/periodical&gt;&lt;pages&gt;337--356&lt;/pages&gt;&lt;volume&gt;21&lt;/volume&gt;&lt;number&gt;3&lt;/number&gt;&lt;dates&gt;&lt;year&gt;2007&lt;/year&gt;&lt;/dates&gt;&lt;urls&gt;&lt;/urls&gt;&lt;electronic-resource-num&gt;10.1007/s10682-006-9106-z&lt;/electronic-resource-num&gt;&lt;access-date&gt;5&lt;/access-date&gt;&lt;/record&gt;&lt;/Cite&gt;&lt;/EndNote&gt;</w:instrText>
+      </w:r>
+      <w:r>
+        <w:rPr>
+          <w:rFonts w:ascii="Times New Roman" w:eastAsia="Times New Roman" w:hAnsi="Times New Roman" w:cs="Times New Roman"/>
+          <w:i/>
+          <w:iCs/>
+          <w:color w:val="4472C4" w:themeColor="accent1"/>
+          <w:kern w:val="0"/>
+          <w:shd w:val="clear" w:color="auto" w:fill="FFFFFF"/>
+          <w:lang w:val="en-GB" w:eastAsia="en-GB"/>
+          <w14:ligatures w14:val="none"/>
+        </w:rPr>
+        <w:fldChar w:fldCharType="separate"/>
+      </w:r>
+      <w:r>
+        <w:rPr>
+          <w:rFonts w:ascii="Times New Roman" w:eastAsia="Times New Roman" w:hAnsi="Times New Roman" w:cs="Times New Roman"/>
+          <w:i/>
+          <w:iCs/>
+          <w:color w:val="4472C4" w:themeColor="accent1"/>
+          <w:kern w:val="0"/>
+          <w:shd w:val="clear" w:color="auto" w:fill="FFFFFF"/>
+          <w:lang w:val="en-GB" w:eastAsia="en-GB"/>
+          <w14:ligatures w14:val="none"/>
+        </w:rPr>
+        <w:t>(</w:t>
+      </w:r>
+      <w:hyperlink w:anchor="_ENREF_98" w:tooltip="Wilson, 2007 #68" w:history="1">
+        <w:r>
+          <w:rPr>
+            <w:rStyle w:val="Hyperlink"/>
+            <w:rFonts w:ascii="Times New Roman" w:eastAsia="Times New Roman" w:hAnsi="Times New Roman" w:cs="Times New Roman"/>
+            <w:i/>
+            <w:iCs/>
+            <w:kern w:val="0"/>
+            <w:shd w:val="clear" w:color="auto" w:fill="FFFFFF"/>
+            <w:lang w:val="en-GB" w:eastAsia="en-GB"/>
+            <w14:ligatures w14:val="none"/>
+          </w:rPr>
+          <w:t>Wilson et al, 2007</w:t>
+        </w:r>
+      </w:hyperlink>
+      <w:r>
+        <w:rPr>
+          <w:rFonts w:ascii="Times New Roman" w:eastAsia="Times New Roman" w:hAnsi="Times New Roman" w:cs="Times New Roman"/>
+          <w:i/>
+          <w:iCs/>
+          <w:color w:val="4472C4" w:themeColor="accent1"/>
+          <w:kern w:val="0"/>
+          <w:shd w:val="clear" w:color="auto" w:fill="FFFFFF"/>
+          <w:lang w:val="en-GB" w:eastAsia="en-GB"/>
+          <w14:ligatures w14:val="none"/>
+        </w:rPr>
+        <w:t>)</w:t>
+      </w:r>
+      <w:r>
+        <w:rPr>
+          <w:rFonts w:ascii="Times New Roman" w:eastAsia="Times New Roman" w:hAnsi="Times New Roman" w:cs="Times New Roman"/>
+          <w:i/>
+          <w:iCs/>
+          <w:color w:val="4472C4" w:themeColor="accent1"/>
+          <w:kern w:val="0"/>
+          <w:shd w:val="clear" w:color="auto" w:fill="FFFFFF"/>
+          <w:lang w:eastAsia="en-GB"/>
+          <w14:ligatures w14:val="none"/>
+        </w:rPr>
+        <w:fldChar w:fldCharType="end"/>
+      </w:r>
+      <w:r>
+        <w:rPr>
+          <w:rFonts w:ascii="Times New Roman" w:eastAsia="Times New Roman" w:hAnsi="Times New Roman" w:cs="Times New Roman"/>
+          <w:i/>
+          <w:iCs/>
+          <w:color w:val="4472C4" w:themeColor="accent1"/>
+          <w:kern w:val="0"/>
+          <w:shd w:val="clear" w:color="auto" w:fill="FFFFFF"/>
+          <w:lang w:val="en-GB" w:eastAsia="en-GB"/>
+          <w14:ligatures w14:val="none"/>
+        </w:rPr>
+        <w:t xml:space="preserve"> and ladybird beetles </w:t>
+      </w:r>
+      <w:r>
+        <w:rPr>
+          <w:rFonts w:ascii="Times New Roman" w:eastAsia="Times New Roman" w:hAnsi="Times New Roman" w:cs="Times New Roman"/>
+          <w:i/>
+          <w:iCs/>
+          <w:color w:val="4472C4" w:themeColor="accent1"/>
+          <w:kern w:val="0"/>
+          <w:shd w:val="clear" w:color="auto" w:fill="FFFFFF"/>
+          <w:lang w:val="en-GB" w:eastAsia="en-GB"/>
+          <w14:ligatures w14:val="none"/>
+        </w:rPr>
+        <w:fldChar w:fldCharType="begin"/>
+      </w:r>
+      <w:r>
+        <w:rPr>
+          <w:rFonts w:ascii="Times New Roman" w:eastAsia="Times New Roman" w:hAnsi="Times New Roman" w:cs="Times New Roman"/>
+          <w:i/>
+          <w:iCs/>
+          <w:color w:val="4472C4" w:themeColor="accent1"/>
+          <w:kern w:val="0"/>
+          <w:shd w:val="clear" w:color="auto" w:fill="FFFFFF"/>
+          <w:lang w:val="en-GB" w:eastAsia="en-GB"/>
+          <w14:ligatures w14:val="none"/>
+        </w:rPr>
+        <w:instrText xml:space="preserve"> ADDIN EN.CITE &lt;EndNote&gt;&lt;Cite&gt;&lt;Author&gt;Dmitriew&lt;/Author&gt;&lt;Year&gt;2010&lt;/Year&gt;&lt;RecNum&gt;69&lt;/RecNum&gt;&lt;DisplayText&gt;(Dmitriew&lt;style face="italic"&gt; et al&lt;/style&gt;, 2010)&lt;/DisplayText&gt;&lt;record&gt;&lt;rec-number&gt;69&lt;/rec-number&gt;&lt;foreign-keys&gt;&lt;key app="EN" db-id="t5xpwvss9tf0a5ersfo5r5a30tzt00edvxz9" timestamp="1687414394"&gt;69&lt;/key&gt;&lt;/foreign-keys&gt;&lt;ref-type name="Journal Article"&gt;17&lt;/ref-type&gt;&lt;contributors&gt;&lt;authors&gt;&lt;author&gt;Dmitriew, C.&lt;/author&gt;&lt;author&gt;Blows, M. W.&lt;/author&gt;&lt;author&gt;Rowe, L.&lt;/author&gt;&lt;/authors&gt;&lt;/contributors&gt;&lt;titles&gt;&lt;title&gt;Ontogenetic Change in Genetic Variance in Size Depends on Growth Environment&lt;/title&gt;&lt;secondary-title&gt;The American Naturalist&lt;/secondary-title&gt;&lt;/titles&gt;&lt;periodical&gt;&lt;full-title&gt;The American Naturalist&lt;/full-title&gt;&lt;/periodical&gt;&lt;pages&gt;640--649&lt;/pages&gt;&lt;volume&gt;175&lt;/volume&gt;&lt;number&gt;6&lt;/number&gt;&lt;dates&gt;&lt;year&gt;2010&lt;/year&gt;&lt;/dates&gt;&lt;urls&gt;&lt;/urls&gt;&lt;electronic-resource-num&gt;10.1086/652470&lt;/electronic-resource-num&gt;&lt;access-date&gt;6&lt;/access-date&gt;&lt;/record&gt;&lt;/Cite&gt;&lt;/EndNote&gt;</w:instrText>
+      </w:r>
+      <w:r>
+        <w:rPr>
+          <w:rFonts w:ascii="Times New Roman" w:eastAsia="Times New Roman" w:hAnsi="Times New Roman" w:cs="Times New Roman"/>
+          <w:i/>
+          <w:iCs/>
+          <w:color w:val="4472C4" w:themeColor="accent1"/>
+          <w:kern w:val="0"/>
+          <w:shd w:val="clear" w:color="auto" w:fill="FFFFFF"/>
+          <w:lang w:val="en-GB" w:eastAsia="en-GB"/>
+          <w14:ligatures w14:val="none"/>
+        </w:rPr>
+        <w:fldChar w:fldCharType="separate"/>
+      </w:r>
+      <w:r>
+        <w:rPr>
+          <w:rFonts w:ascii="Times New Roman" w:eastAsia="Times New Roman" w:hAnsi="Times New Roman" w:cs="Times New Roman"/>
+          <w:i/>
+          <w:iCs/>
+          <w:color w:val="4472C4" w:themeColor="accent1"/>
+          <w:kern w:val="0"/>
+          <w:shd w:val="clear" w:color="auto" w:fill="FFFFFF"/>
+          <w:lang w:val="en-GB" w:eastAsia="en-GB"/>
+          <w14:ligatures w14:val="none"/>
+        </w:rPr>
+        <w:t>(</w:t>
+      </w:r>
+      <w:hyperlink w:anchor="_ENREF_22" w:tooltip="Dmitriew, 2010 #69" w:history="1">
+        <w:r>
+          <w:rPr>
+            <w:rStyle w:val="Hyperlink"/>
+            <w:rFonts w:ascii="Times New Roman" w:eastAsia="Times New Roman" w:hAnsi="Times New Roman" w:cs="Times New Roman"/>
+            <w:i/>
+            <w:iCs/>
+            <w:kern w:val="0"/>
+            <w:shd w:val="clear" w:color="auto" w:fill="FFFFFF"/>
+            <w:lang w:val="en-GB" w:eastAsia="en-GB"/>
+            <w14:ligatures w14:val="none"/>
+          </w:rPr>
+          <w:t>Dmitriew et al, 2010</w:t>
+        </w:r>
+      </w:hyperlink>
+      <w:r>
+        <w:rPr>
+          <w:rFonts w:ascii="Times New Roman" w:eastAsia="Times New Roman" w:hAnsi="Times New Roman" w:cs="Times New Roman"/>
+          <w:i/>
+          <w:iCs/>
+          <w:color w:val="4472C4" w:themeColor="accent1"/>
+          <w:kern w:val="0"/>
+          <w:shd w:val="clear" w:color="auto" w:fill="FFFFFF"/>
+          <w:lang w:val="en-GB" w:eastAsia="en-GB"/>
+          <w14:ligatures w14:val="none"/>
+        </w:rPr>
+        <w:t>)</w:t>
+      </w:r>
+      <w:r>
+        <w:rPr>
+          <w:rFonts w:ascii="Times New Roman" w:eastAsia="Times New Roman" w:hAnsi="Times New Roman" w:cs="Times New Roman"/>
+          <w:i/>
+          <w:iCs/>
+          <w:color w:val="4472C4" w:themeColor="accent1"/>
+          <w:kern w:val="0"/>
+          <w:shd w:val="clear" w:color="auto" w:fill="FFFFFF"/>
+          <w:lang w:eastAsia="en-GB"/>
+          <w14:ligatures w14:val="none"/>
+        </w:rPr>
+        <w:fldChar w:fldCharType="end"/>
+      </w:r>
+      <w:r>
+        <w:rPr>
+          <w:rFonts w:ascii="Times New Roman" w:eastAsia="Times New Roman" w:hAnsi="Times New Roman" w:cs="Times New Roman"/>
+          <w:i/>
+          <w:iCs/>
+          <w:color w:val="4472C4" w:themeColor="accent1"/>
+          <w:kern w:val="0"/>
+          <w:shd w:val="clear" w:color="auto" w:fill="FFFFFF"/>
+          <w:lang w:val="en-GB" w:eastAsia="en-GB"/>
+          <w14:ligatures w14:val="none"/>
+        </w:rPr>
+        <w:t xml:space="preserve">. While the underlying cause of changes in heritability in mass in our lizards is not well established, it coincided with changes in the social environment (shared housing). This suggests that perhaps competition for resources (basking sites or food) may orchestrate changes in genetic variation </w:t>
+      </w:r>
+      <w:r>
+        <w:rPr>
+          <w:rFonts w:ascii="Times New Roman" w:eastAsia="Times New Roman" w:hAnsi="Times New Roman" w:cs="Times New Roman"/>
+          <w:i/>
+          <w:iCs/>
+          <w:color w:val="4472C4" w:themeColor="accent1"/>
+          <w:kern w:val="0"/>
+          <w:shd w:val="clear" w:color="auto" w:fill="FFFFFF"/>
+          <w:lang w:val="en-GB" w:eastAsia="en-GB"/>
+          <w14:ligatures w14:val="none"/>
+        </w:rPr>
+        <w:fldChar w:fldCharType="begin"/>
+      </w:r>
+      <w:r>
+        <w:rPr>
+          <w:rFonts w:ascii="Times New Roman" w:eastAsia="Times New Roman" w:hAnsi="Times New Roman" w:cs="Times New Roman"/>
+          <w:i/>
+          <w:iCs/>
+          <w:color w:val="4472C4" w:themeColor="accent1"/>
+          <w:kern w:val="0"/>
+          <w:shd w:val="clear" w:color="auto" w:fill="FFFFFF"/>
+          <w:lang w:val="en-GB" w:eastAsia="en-GB"/>
+          <w14:ligatures w14:val="none"/>
+        </w:rPr>
+        <w:instrText xml:space="preserve"> ADDIN EN.CITE &lt;EndNote&gt;&lt;Cite&gt;&lt;Author&gt;Dmitriew&lt;/Author&gt;&lt;Year&gt;2010&lt;/Year&gt;&lt;RecNum&gt;69&lt;/RecNum&gt;&lt;DisplayText&gt;(Dmitriew&lt;style face="italic"&gt; et al&lt;/style&gt;, 2010; Hoffmann and Merilä, 1999)&lt;/DisplayText&gt;&lt;record&gt;&lt;rec-number&gt;69&lt;/rec-number&gt;&lt;foreign-keys&gt;&lt;key app="EN" db-id="t5xpwvss9tf0a5ersfo5r5a30tzt00edvxz9" timestamp="1687414394"&gt;69&lt;/key&gt;&lt;/foreign-keys&gt;&lt;ref-type name="Journal Article"&gt;17&lt;/ref-type&gt;&lt;contributors&gt;&lt;authors&gt;&lt;author&gt;Dmitriew, C.&lt;/author&gt;&lt;author&gt;Blows, M. W.&lt;/author&gt;&lt;author&gt;Rowe, L.&lt;/author&gt;&lt;/authors&gt;&lt;/contributors&gt;&lt;titles&gt;&lt;title&gt;Ontogenetic Change in Genetic Variance in Size Depends on Growth Environment&lt;/title&gt;&lt;secondary-title&gt;The American Naturalist&lt;/secondary-title&gt;&lt;/titles&gt;&lt;periodical&gt;&lt;full-title&gt;The American Naturalist&lt;/full-title&gt;&lt;/periodical&gt;&lt;pages&gt;640--649&lt;/pages&gt;&lt;volume&gt;175&lt;/volume&gt;&lt;number&gt;6&lt;/number&gt;&lt;dates&gt;&lt;year&gt;2010&lt;/year&gt;&lt;/dates&gt;&lt;urls&gt;&lt;/urls&gt;&lt;electronic-resource-num&gt;10.1086/652470&lt;/electronic-resource-num&gt;&lt;access-date&gt;6&lt;/access-date&gt;&lt;/record&gt;&lt;/Cite&gt;&lt;Cite&gt;&lt;Author&gt;Hoffmann&lt;/Author&gt;&lt;Year&gt;1999&lt;/Year&gt;&lt;RecNum&gt;14&lt;/RecNum&gt;&lt;record&gt;&lt;rec-number&gt;14&lt;/rec-number&gt;&lt;foreign-keys&gt;&lt;key app="EN" db-id="t5xpwvss9tf0a5ersfo5r5a30tzt00edvxz9" timestamp="1687414393"&gt;14&lt;/key&gt;&lt;/foreign-keys&gt;&lt;ref-type name="Journal Article"&gt;17&lt;/ref-type&gt;&lt;contributors&gt;&lt;authors&gt;&lt;author&gt;Hoffmann, Ary A.&lt;/author&gt;&lt;author&gt;Merilä, Juha&lt;/author&gt;&lt;/authors&gt;&lt;/contributors&gt;&lt;titles&gt;&lt;title&gt;Heritable variation and evolution under favourable and unfavourable conditions&lt;/title&gt;&lt;secondary-title&gt;Trends in Ecology &amp;amp; Evolution&lt;/secondary-title&gt;&lt;/titles&gt;&lt;periodical&gt;&lt;full-title&gt;Trends in Ecology &amp;amp; Evolution&lt;/full-title&gt;&lt;/periodical&gt;&lt;pages&gt;96--101&lt;/pages&gt;&lt;volume&gt;14&lt;/volume&gt;&lt;number&gt;3&lt;/number&gt;&lt;dates&gt;&lt;year&gt;1999&lt;/year&gt;&lt;/dates&gt;&lt;urls&gt;&lt;/urls&gt;&lt;electronic-resource-num&gt;10.1016/S0169-5347(99)01595-5&lt;/electronic-resource-num&gt;&lt;access-date&gt;3&lt;/access-date&gt;&lt;/record&gt;&lt;/Cite&gt;&lt;/EndNote&gt;</w:instrText>
+      </w:r>
+      <w:r>
+        <w:rPr>
+          <w:rFonts w:ascii="Times New Roman" w:eastAsia="Times New Roman" w:hAnsi="Times New Roman" w:cs="Times New Roman"/>
+          <w:i/>
+          <w:iCs/>
+          <w:color w:val="4472C4" w:themeColor="accent1"/>
+          <w:kern w:val="0"/>
+          <w:shd w:val="clear" w:color="auto" w:fill="FFFFFF"/>
+          <w:lang w:val="en-GB" w:eastAsia="en-GB"/>
+          <w14:ligatures w14:val="none"/>
+        </w:rPr>
+        <w:fldChar w:fldCharType="separate"/>
+      </w:r>
+      <w:r>
+        <w:rPr>
+          <w:rFonts w:ascii="Times New Roman" w:eastAsia="Times New Roman" w:hAnsi="Times New Roman" w:cs="Times New Roman"/>
+          <w:i/>
+          <w:iCs/>
+          <w:color w:val="4472C4" w:themeColor="accent1"/>
+          <w:kern w:val="0"/>
+          <w:shd w:val="clear" w:color="auto" w:fill="FFFFFF"/>
+          <w:lang w:val="en-GB" w:eastAsia="en-GB"/>
+          <w14:ligatures w14:val="none"/>
+        </w:rPr>
+        <w:t>(</w:t>
+      </w:r>
+      <w:hyperlink w:anchor="_ENREF_22" w:tooltip="Dmitriew, 2010 #69" w:history="1">
+        <w:r>
+          <w:rPr>
+            <w:rStyle w:val="Hyperlink"/>
+            <w:rFonts w:ascii="Times New Roman" w:eastAsia="Times New Roman" w:hAnsi="Times New Roman" w:cs="Times New Roman"/>
+            <w:i/>
+            <w:iCs/>
+            <w:kern w:val="0"/>
+            <w:shd w:val="clear" w:color="auto" w:fill="FFFFFF"/>
+            <w:lang w:val="en-GB" w:eastAsia="en-GB"/>
+            <w14:ligatures w14:val="none"/>
+          </w:rPr>
+          <w:t>Dmitriew et al, 2010</w:t>
+        </w:r>
+      </w:hyperlink>
+      <w:r>
+        <w:rPr>
+          <w:rFonts w:ascii="Times New Roman" w:eastAsia="Times New Roman" w:hAnsi="Times New Roman" w:cs="Times New Roman"/>
+          <w:i/>
+          <w:iCs/>
+          <w:color w:val="4472C4" w:themeColor="accent1"/>
+          <w:kern w:val="0"/>
+          <w:shd w:val="clear" w:color="auto" w:fill="FFFFFF"/>
+          <w:lang w:val="en-GB" w:eastAsia="en-GB"/>
+          <w14:ligatures w14:val="none"/>
+        </w:rPr>
+        <w:t xml:space="preserve">; </w:t>
+      </w:r>
+      <w:hyperlink w:anchor="_ENREF_43" w:tooltip="Hoffmann, 1999 #14" w:history="1">
+        <w:r>
+          <w:rPr>
+            <w:rStyle w:val="Hyperlink"/>
+            <w:rFonts w:ascii="Times New Roman" w:eastAsia="Times New Roman" w:hAnsi="Times New Roman" w:cs="Times New Roman"/>
+            <w:i/>
+            <w:iCs/>
+            <w:kern w:val="0"/>
+            <w:shd w:val="clear" w:color="auto" w:fill="FFFFFF"/>
+            <w:lang w:val="en-GB" w:eastAsia="en-GB"/>
+            <w14:ligatures w14:val="none"/>
+          </w:rPr>
+          <w:t>Hoffmann and Merilä, 1999</w:t>
+        </w:r>
+      </w:hyperlink>
+      <w:r>
+        <w:rPr>
+          <w:rFonts w:ascii="Times New Roman" w:eastAsia="Times New Roman" w:hAnsi="Times New Roman" w:cs="Times New Roman"/>
+          <w:i/>
+          <w:iCs/>
+          <w:color w:val="4472C4" w:themeColor="accent1"/>
+          <w:kern w:val="0"/>
+          <w:shd w:val="clear" w:color="auto" w:fill="FFFFFF"/>
+          <w:lang w:val="en-GB" w:eastAsia="en-GB"/>
+          <w14:ligatures w14:val="none"/>
+        </w:rPr>
+        <w:t>)</w:t>
+      </w:r>
+      <w:r>
+        <w:rPr>
+          <w:rFonts w:ascii="Times New Roman" w:eastAsia="Times New Roman" w:hAnsi="Times New Roman" w:cs="Times New Roman"/>
+          <w:i/>
+          <w:iCs/>
+          <w:color w:val="4472C4" w:themeColor="accent1"/>
+          <w:kern w:val="0"/>
+          <w:shd w:val="clear" w:color="auto" w:fill="FFFFFF"/>
+          <w:lang w:eastAsia="en-GB"/>
+          <w14:ligatures w14:val="none"/>
+        </w:rPr>
+        <w:fldChar w:fldCharType="end"/>
+      </w:r>
+      <w:r>
+        <w:rPr>
+          <w:rFonts w:ascii="Times New Roman" w:eastAsia="Times New Roman" w:hAnsi="Times New Roman" w:cs="Times New Roman"/>
+          <w:i/>
+          <w:iCs/>
+          <w:color w:val="4472C4" w:themeColor="accent1"/>
+          <w:kern w:val="0"/>
+          <w:shd w:val="clear" w:color="auto" w:fill="FFFFFF"/>
+          <w:lang w:val="en-GB" w:eastAsia="en-GB"/>
+          <w14:ligatures w14:val="none"/>
+        </w:rPr>
+        <w:t>.</w:t>
       </w:r>
       <w:r>
         <w:rPr>
@@ -8835,8 +9387,11 @@
       <w:pPr>
         <w:rPr>
           <w:rFonts w:ascii="Times New Roman" w:eastAsia="Times New Roman" w:hAnsi="Times New Roman" w:cs="Times New Roman"/>
-          <w:color w:val="000000"/>
-          <w:kern w:val="0"/>
+          <w:i/>
+          <w:iCs/>
+          <w:color w:val="4472C4" w:themeColor="accent1"/>
+          <w:kern w:val="0"/>
+          <w:shd w:val="clear" w:color="auto" w:fill="FFFFFF"/>
           <w:lang w:eastAsia="en-GB"/>
           <w14:ligatures w14:val="none"/>
         </w:rPr>
@@ -8860,160 +9415,285 @@
           <w:color w:val="4472C4" w:themeColor="accent1"/>
           <w:kern w:val="0"/>
           <w:shd w:val="clear" w:color="auto" w:fill="FFFFFF"/>
-          <w:lang w:eastAsia="en-GB"/>
-          <w14:ligatures w14:val="none"/>
-        </w:rPr>
-        <w:t>This result parallels those seen in big horn sheep (</w:t>
-      </w:r>
-      <w:proofErr w:type="spellStart"/>
-      <w:r>
-        <w:rPr>
-          <w:rFonts w:ascii="Times New Roman" w:eastAsia="Times New Roman" w:hAnsi="Times New Roman" w:cs="Times New Roman"/>
-          <w:i/>
-          <w:iCs/>
-          <w:color w:val="4472C4" w:themeColor="accent1"/>
-          <w:kern w:val="0"/>
-          <w:shd w:val="clear" w:color="auto" w:fill="FFFFFF"/>
-          <w:lang w:eastAsia="en-GB"/>
-          <w14:ligatures w14:val="none"/>
-        </w:rPr>
-        <w:t>Réale</w:t>
-      </w:r>
-      <w:proofErr w:type="spellEnd"/>
-      <w:r>
-        <w:rPr>
-          <w:rFonts w:ascii="Times New Roman" w:eastAsia="Times New Roman" w:hAnsi="Times New Roman" w:cs="Times New Roman"/>
-          <w:i/>
-          <w:iCs/>
-          <w:color w:val="4472C4" w:themeColor="accent1"/>
-          <w:kern w:val="0"/>
-          <w:shd w:val="clear" w:color="auto" w:fill="FFFFFF"/>
-          <w:lang w:eastAsia="en-GB"/>
-          <w14:ligatures w14:val="none"/>
-        </w:rPr>
-        <w:t xml:space="preserve"> et al., 1999), </w:t>
-      </w:r>
-      <w:proofErr w:type="spellStart"/>
-      <w:r>
-        <w:rPr>
-          <w:rFonts w:ascii="Times New Roman" w:eastAsia="Times New Roman" w:hAnsi="Times New Roman" w:cs="Times New Roman"/>
-          <w:i/>
-          <w:iCs/>
-          <w:color w:val="4472C4" w:themeColor="accent1"/>
-          <w:kern w:val="0"/>
-          <w:shd w:val="clear" w:color="auto" w:fill="FFFFFF"/>
-          <w:lang w:eastAsia="en-GB"/>
-          <w14:ligatures w14:val="none"/>
-        </w:rPr>
-        <w:t>soay</w:t>
-      </w:r>
-      <w:proofErr w:type="spellEnd"/>
-      <w:r>
-        <w:rPr>
-          <w:rFonts w:ascii="Times New Roman" w:eastAsia="Times New Roman" w:hAnsi="Times New Roman" w:cs="Times New Roman"/>
-          <w:i/>
-          <w:iCs/>
-          <w:color w:val="4472C4" w:themeColor="accent1"/>
-          <w:kern w:val="0"/>
-          <w:shd w:val="clear" w:color="auto" w:fill="FFFFFF"/>
-          <w:lang w:eastAsia="en-GB"/>
-          <w14:ligatures w14:val="none"/>
-        </w:rPr>
-        <w:t xml:space="preserve"> sheep (Wilson et al., 2007) and ladybird beetles (</w:t>
-      </w:r>
-      <w:proofErr w:type="spellStart"/>
-      <w:r>
-        <w:rPr>
-          <w:rFonts w:ascii="Times New Roman" w:eastAsia="Times New Roman" w:hAnsi="Times New Roman" w:cs="Times New Roman"/>
-          <w:i/>
-          <w:iCs/>
-          <w:color w:val="4472C4" w:themeColor="accent1"/>
-          <w:kern w:val="0"/>
-          <w:shd w:val="clear" w:color="auto" w:fill="FFFFFF"/>
-          <w:lang w:eastAsia="en-GB"/>
-          <w14:ligatures w14:val="none"/>
-        </w:rPr>
-        <w:t>Dmitriew</w:t>
-      </w:r>
-      <w:proofErr w:type="spellEnd"/>
-      <w:r>
-        <w:rPr>
-          <w:rFonts w:ascii="Times New Roman" w:eastAsia="Times New Roman" w:hAnsi="Times New Roman" w:cs="Times New Roman"/>
-          <w:i/>
-          <w:iCs/>
-          <w:color w:val="4472C4" w:themeColor="accent1"/>
-          <w:kern w:val="0"/>
-          <w:shd w:val="clear" w:color="auto" w:fill="FFFFFF"/>
-          <w:lang w:eastAsia="en-GB"/>
-          <w14:ligatures w14:val="none"/>
-        </w:rPr>
-        <w:t xml:space="preserve"> et al., 2010). While the underlying cause of this pattern is not well established, it coincided with changes in the social environment (shared housing). This suggests that perhaps competition for resources (basking sites or food) may orchestrate changes in genetic variation (</w:t>
-      </w:r>
-      <w:proofErr w:type="spellStart"/>
-      <w:r>
-        <w:rPr>
-          <w:rFonts w:ascii="Times New Roman" w:eastAsia="Times New Roman" w:hAnsi="Times New Roman" w:cs="Times New Roman"/>
-          <w:i/>
-          <w:iCs/>
-          <w:color w:val="4472C4" w:themeColor="accent1"/>
-          <w:kern w:val="0"/>
-          <w:shd w:val="clear" w:color="auto" w:fill="FFFFFF"/>
-          <w:lang w:eastAsia="en-GB"/>
-          <w14:ligatures w14:val="none"/>
-        </w:rPr>
-        <w:t>Dmitriew</w:t>
-      </w:r>
-      <w:proofErr w:type="spellEnd"/>
-      <w:r>
-        <w:rPr>
-          <w:rFonts w:ascii="Times New Roman" w:eastAsia="Times New Roman" w:hAnsi="Times New Roman" w:cs="Times New Roman"/>
-          <w:i/>
-          <w:iCs/>
-          <w:color w:val="4472C4" w:themeColor="accent1"/>
-          <w:kern w:val="0"/>
-          <w:shd w:val="clear" w:color="auto" w:fill="FFFFFF"/>
-          <w:lang w:eastAsia="en-GB"/>
-          <w14:ligatures w14:val="none"/>
-        </w:rPr>
-        <w:t xml:space="preserve"> et al., 2010; Hoffmann &amp; </w:t>
-      </w:r>
-      <w:proofErr w:type="spellStart"/>
-      <w:r>
-        <w:rPr>
-          <w:rFonts w:ascii="Times New Roman" w:eastAsia="Times New Roman" w:hAnsi="Times New Roman" w:cs="Times New Roman"/>
-          <w:i/>
-          <w:iCs/>
-          <w:color w:val="4472C4" w:themeColor="accent1"/>
-          <w:kern w:val="0"/>
-          <w:shd w:val="clear" w:color="auto" w:fill="FFFFFF"/>
-          <w:lang w:eastAsia="en-GB"/>
-          <w14:ligatures w14:val="none"/>
-        </w:rPr>
-        <w:t>Merilä</w:t>
-      </w:r>
-      <w:proofErr w:type="spellEnd"/>
-      <w:r>
-        <w:rPr>
-          <w:rFonts w:ascii="Times New Roman" w:eastAsia="Times New Roman" w:hAnsi="Times New Roman" w:cs="Times New Roman"/>
-          <w:i/>
-          <w:iCs/>
-          <w:color w:val="4472C4" w:themeColor="accent1"/>
-          <w:kern w:val="0"/>
-          <w:shd w:val="clear" w:color="auto" w:fill="FFFFFF"/>
-          <w:lang w:eastAsia="en-GB"/>
-          <w14:ligatures w14:val="none"/>
-        </w:rPr>
-        <w:t>, 1999).</w:t>
-      </w:r>
-      <w:r>
-        <w:rPr>
-          <w:rFonts w:ascii="Times New Roman" w:eastAsia="Times New Roman" w:hAnsi="Times New Roman" w:cs="Times New Roman"/>
-          <w:i/>
-          <w:iCs/>
-          <w:color w:val="4472C4" w:themeColor="accent1"/>
-          <w:kern w:val="0"/>
-          <w:shd w:val="clear" w:color="auto" w:fill="FFFFFF"/>
-          <w:lang w:eastAsia="en-GB"/>
+          <w:lang w:val="en-GB" w:eastAsia="en-GB"/>
+          <w14:ligatures w14:val="none"/>
+        </w:rPr>
+        <w:t xml:space="preserve">While the underlying cause of changes in heritability in mass in our lizards is not well established, it coincided with changes in the social environment (shared housing). This suggests that perhaps competition for resources (basking sites or food) may orchestrate changes in genetic variation </w:t>
+      </w:r>
+      <w:r>
+        <w:rPr>
+          <w:rFonts w:ascii="Times New Roman" w:eastAsia="Times New Roman" w:hAnsi="Times New Roman" w:cs="Times New Roman"/>
+          <w:i/>
+          <w:iCs/>
+          <w:color w:val="4472C4" w:themeColor="accent1"/>
+          <w:kern w:val="0"/>
+          <w:shd w:val="clear" w:color="auto" w:fill="FFFFFF"/>
+          <w:lang w:val="en-GB" w:eastAsia="en-GB"/>
+          <w14:ligatures w14:val="none"/>
+        </w:rPr>
+        <w:fldChar w:fldCharType="begin"/>
+      </w:r>
+      <w:r>
+        <w:rPr>
+          <w:rFonts w:ascii="Times New Roman" w:eastAsia="Times New Roman" w:hAnsi="Times New Roman" w:cs="Times New Roman"/>
+          <w:i/>
+          <w:iCs/>
+          <w:color w:val="4472C4" w:themeColor="accent1"/>
+          <w:kern w:val="0"/>
+          <w:shd w:val="clear" w:color="auto" w:fill="FFFFFF"/>
+          <w:lang w:val="en-GB" w:eastAsia="en-GB"/>
+          <w14:ligatures w14:val="none"/>
+        </w:rPr>
+        <w:instrText xml:space="preserve"> ADDIN EN.CITE &lt;EndNote&gt;&lt;Cite&gt;&lt;Author&gt;Dmitriew&lt;/Author&gt;&lt;Year&gt;2010&lt;/Year&gt;&lt;RecNum&gt;69&lt;/RecNum&gt;&lt;DisplayText&gt;(Dmitriew&lt;style face="italic"&gt; et al&lt;/style&gt;, 2010; Hoffmann and Merilä, 1999)&lt;/DisplayText&gt;&lt;record&gt;&lt;rec-number&gt;69&lt;/rec-number&gt;&lt;foreign-keys&gt;&lt;key app="EN" db-id="t5xpwvss9tf0a5ersfo5r5a30tzt00edvxz9" timestamp="1687414394"&gt;69&lt;/key&gt;&lt;/foreign-keys&gt;&lt;ref-type name="Journal Article"&gt;17&lt;/ref-type&gt;&lt;contributors&gt;&lt;authors&gt;&lt;author&gt;Dmitriew, C.&lt;/author&gt;&lt;author&gt;Blows, M. W.&lt;/author&gt;&lt;author&gt;Rowe, L.&lt;/author&gt;&lt;/authors&gt;&lt;/contributors&gt;&lt;titles&gt;&lt;title&gt;Ontogenetic Change in Genetic Variance in Size Depends on Growth Environment&lt;/title&gt;&lt;secondary-title&gt;The American Naturalist&lt;/secondary-title&gt;&lt;/titles&gt;&lt;periodical&gt;&lt;full-title&gt;The American Naturalist&lt;/full-title&gt;&lt;/periodical&gt;&lt;pages&gt;640--649&lt;/pages&gt;&lt;volume&gt;175&lt;/volume&gt;&lt;number&gt;6&lt;/number&gt;&lt;dates&gt;&lt;year&gt;2010&lt;/year&gt;&lt;/dates&gt;&lt;urls&gt;&lt;/urls&gt;&lt;electronic-resource-num&gt;10.1086/652470&lt;/electronic-resource-num&gt;&lt;access-date&gt;6&lt;/access-date&gt;&lt;/record&gt;&lt;/Cite&gt;&lt;Cite&gt;&lt;Author&gt;Hoffmann&lt;/Author&gt;&lt;Year&gt;1999&lt;/Year&gt;&lt;RecNum&gt;14&lt;/RecNum&gt;&lt;record&gt;&lt;rec-number&gt;14&lt;/rec-number&gt;&lt;foreign-keys&gt;&lt;key app="EN" db-id="t5xpwvss9tf0a5ersfo5r5a30tzt00edvxz9" timestamp="1687414393"&gt;14&lt;/key&gt;&lt;/foreign-keys&gt;&lt;ref-type name="Journal Article"&gt;17&lt;/ref-type&gt;&lt;contributors&gt;&lt;authors&gt;&lt;author&gt;Hoffmann, Ary A.&lt;/author&gt;&lt;author&gt;Merilä, Juha&lt;/author&gt;&lt;/authors&gt;&lt;/contributors&gt;&lt;titles&gt;&lt;title&gt;Heritable variation and evolution under favourable and unfavourable conditions&lt;/title&gt;&lt;secondary-title&gt;Trends in Ecology &amp;amp; Evolution&lt;/secondary-title&gt;&lt;/titles&gt;&lt;periodical&gt;&lt;full-title&gt;Trends in Ecology &amp;amp; Evolution&lt;/full-title&gt;&lt;/periodical&gt;&lt;pages&gt;96--101&lt;/pages&gt;&lt;volume&gt;14&lt;/volume&gt;&lt;number&gt;3&lt;/number&gt;&lt;dates&gt;&lt;year&gt;1999&lt;/year&gt;&lt;/dates&gt;&lt;urls&gt;&lt;/urls&gt;&lt;electronic-resource-num&gt;10.1016/S0169-5347(99)01595-5&lt;/electronic-resource-num&gt;&lt;access-date&gt;3&lt;/access-date&gt;&lt;/record&gt;&lt;/Cite&gt;&lt;/EndNote&gt;</w:instrText>
+      </w:r>
+      <w:r>
+        <w:rPr>
+          <w:rFonts w:ascii="Times New Roman" w:eastAsia="Times New Roman" w:hAnsi="Times New Roman" w:cs="Times New Roman"/>
+          <w:i/>
+          <w:iCs/>
+          <w:color w:val="4472C4" w:themeColor="accent1"/>
+          <w:kern w:val="0"/>
+          <w:shd w:val="clear" w:color="auto" w:fill="FFFFFF"/>
+          <w:lang w:val="en-GB" w:eastAsia="en-GB"/>
+          <w14:ligatures w14:val="none"/>
+        </w:rPr>
+        <w:fldChar w:fldCharType="separate"/>
+      </w:r>
+      <w:r>
+        <w:rPr>
+          <w:rFonts w:ascii="Times New Roman" w:eastAsia="Times New Roman" w:hAnsi="Times New Roman" w:cs="Times New Roman"/>
+          <w:i/>
+          <w:iCs/>
+          <w:color w:val="4472C4" w:themeColor="accent1"/>
+          <w:kern w:val="0"/>
+          <w:shd w:val="clear" w:color="auto" w:fill="FFFFFF"/>
+          <w:lang w:val="en-GB" w:eastAsia="en-GB"/>
+          <w14:ligatures w14:val="none"/>
+        </w:rPr>
+        <w:t>(</w:t>
+      </w:r>
+      <w:hyperlink w:anchor="_ENREF_22" w:tooltip="Dmitriew, 2010 #69" w:history="1">
+        <w:r>
+          <w:rPr>
+            <w:rStyle w:val="Hyperlink"/>
+            <w:rFonts w:ascii="Times New Roman" w:eastAsia="Times New Roman" w:hAnsi="Times New Roman" w:cs="Times New Roman"/>
+            <w:i/>
+            <w:iCs/>
+            <w:kern w:val="0"/>
+            <w:shd w:val="clear" w:color="auto" w:fill="FFFFFF"/>
+            <w:lang w:val="en-GB" w:eastAsia="en-GB"/>
+            <w14:ligatures w14:val="none"/>
+          </w:rPr>
+          <w:t>Dmitriew et al, 2010</w:t>
+        </w:r>
+      </w:hyperlink>
+      <w:r>
+        <w:rPr>
+          <w:rFonts w:ascii="Times New Roman" w:eastAsia="Times New Roman" w:hAnsi="Times New Roman" w:cs="Times New Roman"/>
+          <w:i/>
+          <w:iCs/>
+          <w:color w:val="4472C4" w:themeColor="accent1"/>
+          <w:kern w:val="0"/>
+          <w:shd w:val="clear" w:color="auto" w:fill="FFFFFF"/>
+          <w:lang w:val="en-GB" w:eastAsia="en-GB"/>
+          <w14:ligatures w14:val="none"/>
+        </w:rPr>
+        <w:t xml:space="preserve">; </w:t>
+      </w:r>
+      <w:hyperlink w:anchor="_ENREF_43" w:tooltip="Hoffmann, 1999 #14" w:history="1">
+        <w:r>
+          <w:rPr>
+            <w:rStyle w:val="Hyperlink"/>
+            <w:rFonts w:ascii="Times New Roman" w:eastAsia="Times New Roman" w:hAnsi="Times New Roman" w:cs="Times New Roman"/>
+            <w:i/>
+            <w:iCs/>
+            <w:kern w:val="0"/>
+            <w:shd w:val="clear" w:color="auto" w:fill="FFFFFF"/>
+            <w:lang w:val="en-GB" w:eastAsia="en-GB"/>
+            <w14:ligatures w14:val="none"/>
+          </w:rPr>
+          <w:t>Hoffmann and Merilä, 1999</w:t>
+        </w:r>
+      </w:hyperlink>
+      <w:r>
+        <w:rPr>
+          <w:rFonts w:ascii="Times New Roman" w:eastAsia="Times New Roman" w:hAnsi="Times New Roman" w:cs="Times New Roman"/>
+          <w:i/>
+          <w:iCs/>
+          <w:color w:val="4472C4" w:themeColor="accent1"/>
+          <w:kern w:val="0"/>
+          <w:shd w:val="clear" w:color="auto" w:fill="FFFFFF"/>
+          <w:lang w:val="en-GB" w:eastAsia="en-GB"/>
+          <w14:ligatures w14:val="none"/>
+        </w:rPr>
+        <w:t>)</w:t>
+      </w:r>
+      <w:r>
+        <w:rPr>
+          <w:rFonts w:ascii="Times New Roman" w:eastAsia="Times New Roman" w:hAnsi="Times New Roman" w:cs="Times New Roman"/>
+          <w:i/>
+          <w:iCs/>
+          <w:color w:val="4472C4" w:themeColor="accent1"/>
+          <w:kern w:val="0"/>
+          <w:shd w:val="clear" w:color="auto" w:fill="FFFFFF"/>
+          <w:lang w:eastAsia="en-GB"/>
+          <w14:ligatures w14:val="none"/>
+        </w:rPr>
+        <w:fldChar w:fldCharType="end"/>
+      </w:r>
+      <w:r>
+        <w:rPr>
+          <w:rFonts w:ascii="Times New Roman" w:eastAsia="Times New Roman" w:hAnsi="Times New Roman" w:cs="Times New Roman"/>
+          <w:i/>
+          <w:iCs/>
+          <w:color w:val="4472C4" w:themeColor="accent1"/>
+          <w:kern w:val="0"/>
+          <w:shd w:val="clear" w:color="auto" w:fill="FFFFFF"/>
+          <w:lang w:val="en-GB" w:eastAsia="en-GB"/>
+          <w14:ligatures w14:val="none"/>
+        </w:rPr>
+        <w:t>.</w:t>
+      </w:r>
+      <w:r>
+        <w:rPr>
+          <w:rFonts w:ascii="Times New Roman" w:eastAsia="Times New Roman" w:hAnsi="Times New Roman" w:cs="Times New Roman"/>
+          <w:i/>
+          <w:iCs/>
+          <w:color w:val="4472C4" w:themeColor="accent1"/>
+          <w:kern w:val="0"/>
+          <w:shd w:val="clear" w:color="auto" w:fill="FFFFFF"/>
+          <w:lang w:eastAsia="en-GB"/>
+          <w14:ligatures w14:val="none"/>
+        </w:rPr>
+        <w:t>”</w:t>
+      </w:r>
+    </w:p>
+    <w:p>
+      <w:pPr>
+        <w:rPr>
+          <w:rFonts w:ascii="Times New Roman" w:eastAsia="Times New Roman" w:hAnsi="Times New Roman" w:cs="Times New Roman"/>
+          <w:i/>
+          <w:iCs/>
+          <w:color w:val="4472C4" w:themeColor="accent1"/>
+          <w:kern w:val="0"/>
+          <w:shd w:val="clear" w:color="auto" w:fill="FFFFFF"/>
+          <w:lang w:eastAsia="en-GB"/>
+          <w14:ligatures w14:val="none"/>
+        </w:rPr>
+      </w:pPr>
+    </w:p>
+    <w:p>
+      <w:pPr>
+        <w:rPr>
+          <w:rFonts w:ascii="Times New Roman" w:eastAsia="Times New Roman" w:hAnsi="Times New Roman" w:cs="Times New Roman"/>
+          <w:color w:val="4472C4" w:themeColor="accent1"/>
+          <w:kern w:val="0"/>
+          <w:shd w:val="clear" w:color="auto" w:fill="FFFFFF"/>
+          <w:lang w:eastAsia="en-GB"/>
+          <w14:ligatures w14:val="none"/>
+        </w:rPr>
+      </w:pPr>
+      <w:r>
+        <w:rPr>
+          <w:rFonts w:ascii="Times New Roman" w:eastAsia="Times New Roman" w:hAnsi="Times New Roman" w:cs="Times New Roman"/>
+          <w:color w:val="4472C4" w:themeColor="accent1"/>
+          <w:kern w:val="0"/>
+          <w:shd w:val="clear" w:color="auto" w:fill="FFFFFF"/>
+          <w:lang w:eastAsia="en-GB"/>
+          <w14:ligatures w14:val="none"/>
+        </w:rPr>
+        <w:t xml:space="preserve">And </w:t>
+      </w:r>
+      <w:r>
+        <w:rPr>
+          <w:rFonts w:ascii="Times New Roman" w:eastAsia="Times New Roman" w:hAnsi="Times New Roman" w:cs="Times New Roman"/>
+          <w:color w:val="4472C4" w:themeColor="accent1"/>
+          <w:kern w:val="0"/>
+          <w:shd w:val="clear" w:color="auto" w:fill="FFFFFF"/>
+          <w:lang w:eastAsia="en-GB"/>
+          <w14:ligatures w14:val="none"/>
+        </w:rPr>
+        <w:t>again,</w:t>
+      </w:r>
+      <w:r>
+        <w:rPr>
+          <w:rFonts w:ascii="Times New Roman" w:eastAsia="Times New Roman" w:hAnsi="Times New Roman" w:cs="Times New Roman"/>
+          <w:color w:val="4472C4" w:themeColor="accent1"/>
+          <w:kern w:val="0"/>
+          <w:shd w:val="clear" w:color="auto" w:fill="FFFFFF"/>
+          <w:lang w:eastAsia="en-GB"/>
+          <w14:ligatures w14:val="none"/>
+        </w:rPr>
+        <w:t xml:space="preserve"> in the next paragraph:</w:t>
+      </w:r>
+    </w:p>
+    <w:p>
+      <w:pPr>
+        <w:rPr>
+          <w:rFonts w:ascii="Times New Roman" w:eastAsia="Times New Roman" w:hAnsi="Times New Roman" w:cs="Times New Roman"/>
+          <w:color w:val="4472C4" w:themeColor="accent1"/>
+          <w:kern w:val="0"/>
+          <w:shd w:val="clear" w:color="auto" w:fill="FFFFFF"/>
+          <w:lang w:eastAsia="en-GB"/>
+          <w14:ligatures w14:val="none"/>
+        </w:rPr>
+      </w:pPr>
+    </w:p>
+    <w:p>
+      <w:pPr>
+        <w:rPr>
+          <w:rFonts w:ascii="Times New Roman" w:eastAsia="Times New Roman" w:hAnsi="Times New Roman" w:cs="Times New Roman"/>
+          <w:color w:val="000000"/>
+          <w:kern w:val="0"/>
+          <w:lang w:eastAsia="en-GB"/>
+          <w14:ligatures w14:val="none"/>
+        </w:rPr>
+      </w:pPr>
+      <w:r>
+        <w:rPr>
+          <w:rFonts w:ascii="Times New Roman" w:eastAsia="Times New Roman" w:hAnsi="Times New Roman" w:cs="Times New Roman"/>
+          <w:color w:val="4472C4" w:themeColor="accent1"/>
+          <w:kern w:val="0"/>
+          <w:shd w:val="clear" w:color="auto" w:fill="FFFFFF"/>
+          <w:lang w:eastAsia="en-GB"/>
+          <w14:ligatures w14:val="none"/>
+        </w:rPr>
+        <w:t>“</w:t>
+      </w:r>
+      <w:r>
+        <w:rPr>
+          <w:rFonts w:ascii="Times New Roman" w:eastAsia="Times New Roman" w:hAnsi="Times New Roman" w:cs="Times New Roman"/>
+          <w:i/>
+          <w:iCs/>
+          <w:color w:val="4472C4" w:themeColor="accent1"/>
+          <w:kern w:val="0"/>
+          <w:shd w:val="clear" w:color="auto" w:fill="FFFFFF"/>
+          <w:lang w:val="en-GB" w:eastAsia="en-GB"/>
+          <w14:ligatures w14:val="none"/>
+        </w:rPr>
+        <w:t xml:space="preserve">Interestingly, maternal contributions increased at a later age and remained moderately low for the remainder of the study. The cause of resurgence in maternal effect variance is unclear. It could be related to intraspecific competition triggering an effect on body size in </w:t>
+      </w:r>
+      <w:r>
+        <w:rPr>
+          <w:rFonts w:ascii="Times New Roman" w:eastAsia="Times New Roman" w:hAnsi="Times New Roman" w:cs="Times New Roman"/>
+          <w:i/>
+          <w:iCs/>
+          <w:color w:val="4472C4" w:themeColor="accent1"/>
+          <w:kern w:val="0"/>
+          <w:shd w:val="clear" w:color="auto" w:fill="FFFFFF"/>
+          <w:lang w:val="en-GB" w:eastAsia="en-GB"/>
+          <w14:ligatures w14:val="none"/>
+        </w:rPr>
+        <w:lastRenderedPageBreak/>
+        <w:t>relation to previously unknown experiences of mothers when offspring were transferred into social housing conditions.</w:t>
+      </w:r>
+      <w:r>
+        <w:rPr>
+          <w:rFonts w:ascii="Times New Roman" w:eastAsia="Times New Roman" w:hAnsi="Times New Roman" w:cs="Times New Roman"/>
+          <w:color w:val="4472C4" w:themeColor="accent1"/>
+          <w:kern w:val="0"/>
+          <w:shd w:val="clear" w:color="auto" w:fill="FFFFFF"/>
+          <w:lang w:val="en-GB" w:eastAsia="en-GB"/>
           <w14:ligatures w14:val="none"/>
         </w:rPr>
         <w:t>”</w:t>
@@ -9084,7 +9764,6 @@
           <w:lang w:eastAsia="en-GB"/>
           <w14:ligatures w14:val="none"/>
         </w:rPr>
-        <w:lastRenderedPageBreak/>
         <w:t>Response:</w:t>
       </w:r>
       <w:r>
@@ -9838,6 +10517,7 @@
           <w:lang w:eastAsia="en-GB"/>
           <w14:ligatures w14:val="none"/>
         </w:rPr>
+        <w:lastRenderedPageBreak/>
         <w:br/>
       </w:r>
       <w:r>
@@ -10027,7 +10707,6 @@
           <w:lang w:eastAsia="en-GB"/>
           <w14:ligatures w14:val="none"/>
         </w:rPr>
-        <w:lastRenderedPageBreak/>
         <w:t>Introduction:</w:t>
       </w:r>
       <w:r>
@@ -10807,6 +11486,7 @@
           <w:lang w:eastAsia="en-GB"/>
           <w14:ligatures w14:val="none"/>
         </w:rPr>
+        <w:lastRenderedPageBreak/>
         <w:t>Methods</w:t>
       </w:r>
       <w:r>
@@ -11020,19 +11700,7 @@
           <w:lang w:val="en-GB" w:eastAsia="en-GB"/>
           <w14:ligatures w14:val="none"/>
         </w:rPr>
-        <w:t xml:space="preserve">. We were specifically interested in manipulating incubation temperatures at the </w:t>
-      </w:r>
-      <w:r>
-        <w:rPr>
-          <w:rFonts w:ascii="Times New Roman" w:eastAsia="Times New Roman" w:hAnsi="Times New Roman" w:cs="Times New Roman"/>
-          <w:color w:val="4472C4" w:themeColor="accent1"/>
-          <w:kern w:val="0"/>
-          <w:shd w:val="clear" w:color="auto" w:fill="FFFFFF"/>
-          <w:lang w:val="en-GB" w:eastAsia="en-GB"/>
-          <w14:ligatures w14:val="none"/>
-        </w:rPr>
-        <w:lastRenderedPageBreak/>
-        <w:t xml:space="preserve">extremes on naturally occurring temperatures as we were interested in understanding how </w:t>
+        <w:t xml:space="preserve">. We were specifically interested in manipulating incubation temperatures at the extremes on naturally occurring temperatures as we were interested in understanding how </w:t>
       </w:r>
       <w:r>
         <w:rPr>
@@ -11433,29 +12101,95 @@
           <w:lang w:eastAsia="en-GB"/>
           <w14:ligatures w14:val="none"/>
         </w:rPr>
-        <w:t xml:space="preserve"> Thanks for this comment. As indicated above, given that we are modelling the changes over age explicitly our models will capture changes across these periods. We have also been quite explicit in our discussion that social housing resulted in a change in variance. We don’t believe that analysing these periods separately will result in different </w:t>
-      </w:r>
-      <w:r>
-        <w:rPr>
-          <w:rFonts w:ascii="Times New Roman" w:eastAsia="Times New Roman" w:hAnsi="Times New Roman" w:cs="Times New Roman"/>
-          <w:color w:val="4472C4" w:themeColor="accent1"/>
-          <w:kern w:val="0"/>
-          <w:shd w:val="clear" w:color="auto" w:fill="FFFFFF"/>
-          <w:lang w:eastAsia="en-GB"/>
-          <w14:ligatures w14:val="none"/>
-        </w:rPr>
-        <w:t>conclusions and</w:t>
-      </w:r>
-      <w:r>
-        <w:rPr>
-          <w:rFonts w:ascii="Times New Roman" w:eastAsia="Times New Roman" w:hAnsi="Times New Roman" w:cs="Times New Roman"/>
-          <w:color w:val="4472C4" w:themeColor="accent1"/>
-          <w:kern w:val="0"/>
-          <w:shd w:val="clear" w:color="auto" w:fill="FFFFFF"/>
-          <w:lang w:eastAsia="en-GB"/>
-          <w14:ligatures w14:val="none"/>
-        </w:rPr>
-        <w:t xml:space="preserve"> may in fact reduce power. As such, we have kept our original analysis.</w:t>
+        <w:t xml:space="preserve"> Thanks for this comment. As indicated above, given that we are modelling the changes over age explicitly </w:t>
+      </w:r>
+      <w:r>
+        <w:rPr>
+          <w:rFonts w:ascii="Times New Roman" w:eastAsia="Times New Roman" w:hAnsi="Times New Roman" w:cs="Times New Roman"/>
+          <w:color w:val="4472C4" w:themeColor="accent1"/>
+          <w:kern w:val="0"/>
+          <w:shd w:val="clear" w:color="auto" w:fill="FFFFFF"/>
+          <w:lang w:eastAsia="en-GB"/>
+          <w14:ligatures w14:val="none"/>
+        </w:rPr>
+        <w:t xml:space="preserve">in </w:t>
+      </w:r>
+      <w:r>
+        <w:rPr>
+          <w:rFonts w:ascii="Times New Roman" w:eastAsia="Times New Roman" w:hAnsi="Times New Roman" w:cs="Times New Roman"/>
+          <w:color w:val="4472C4" w:themeColor="accent1"/>
+          <w:kern w:val="0"/>
+          <w:shd w:val="clear" w:color="auto" w:fill="FFFFFF"/>
+          <w:lang w:eastAsia="en-GB"/>
+          <w14:ligatures w14:val="none"/>
+        </w:rPr>
+        <w:t xml:space="preserve">our models </w:t>
+      </w:r>
+      <w:r>
+        <w:rPr>
+          <w:rFonts w:ascii="Times New Roman" w:eastAsia="Times New Roman" w:hAnsi="Times New Roman" w:cs="Times New Roman"/>
+          <w:color w:val="4472C4" w:themeColor="accent1"/>
+          <w:kern w:val="0"/>
+          <w:shd w:val="clear" w:color="auto" w:fill="FFFFFF"/>
+          <w:lang w:eastAsia="en-GB"/>
+          <w14:ligatures w14:val="none"/>
+        </w:rPr>
+        <w:t xml:space="preserve">using random slopes (linear and quadratic) we </w:t>
+      </w:r>
+      <w:r>
+        <w:rPr>
+          <w:rFonts w:ascii="Times New Roman" w:eastAsia="Times New Roman" w:hAnsi="Times New Roman" w:cs="Times New Roman"/>
+          <w:color w:val="4472C4" w:themeColor="accent1"/>
+          <w:kern w:val="0"/>
+          <w:shd w:val="clear" w:color="auto" w:fill="FFFFFF"/>
+          <w:lang w:eastAsia="en-GB"/>
+          <w14:ligatures w14:val="none"/>
+        </w:rPr>
+        <w:t>will capture changes across these periods</w:t>
+      </w:r>
+      <w:r>
+        <w:rPr>
+          <w:rFonts w:ascii="Times New Roman" w:eastAsia="Times New Roman" w:hAnsi="Times New Roman" w:cs="Times New Roman"/>
+          <w:color w:val="4472C4" w:themeColor="accent1"/>
+          <w:kern w:val="0"/>
+          <w:shd w:val="clear" w:color="auto" w:fill="FFFFFF"/>
+          <w:lang w:eastAsia="en-GB"/>
+          <w14:ligatures w14:val="none"/>
+        </w:rPr>
+        <w:t xml:space="preserve"> which is what the model is showing</w:t>
+      </w:r>
+      <w:r>
+        <w:rPr>
+          <w:rFonts w:ascii="Times New Roman" w:eastAsia="Times New Roman" w:hAnsi="Times New Roman" w:cs="Times New Roman"/>
+          <w:color w:val="4472C4" w:themeColor="accent1"/>
+          <w:kern w:val="0"/>
+          <w:shd w:val="clear" w:color="auto" w:fill="FFFFFF"/>
+          <w:lang w:eastAsia="en-GB"/>
+          <w14:ligatures w14:val="none"/>
+        </w:rPr>
+        <w:t xml:space="preserve">. We have also been explicit in our discussion that social housing </w:t>
+      </w:r>
+      <w:r>
+        <w:rPr>
+          <w:rFonts w:ascii="Times New Roman" w:eastAsia="Times New Roman" w:hAnsi="Times New Roman" w:cs="Times New Roman"/>
+          <w:color w:val="4472C4" w:themeColor="accent1"/>
+          <w:kern w:val="0"/>
+          <w:shd w:val="clear" w:color="auto" w:fill="FFFFFF"/>
+          <w:lang w:eastAsia="en-GB"/>
+          <w14:ligatures w14:val="none"/>
+        </w:rPr>
+        <w:t>maybe the reason we observed a</w:t>
+      </w:r>
+      <w:r>
+        <w:rPr>
+          <w:rFonts w:ascii="Times New Roman" w:eastAsia="Times New Roman" w:hAnsi="Times New Roman" w:cs="Times New Roman"/>
+          <w:color w:val="4472C4" w:themeColor="accent1"/>
+          <w:kern w:val="0"/>
+          <w:shd w:val="clear" w:color="auto" w:fill="FFFFFF"/>
+          <w:lang w:eastAsia="en-GB"/>
+          <w14:ligatures w14:val="none"/>
+        </w:rPr>
+        <w:t xml:space="preserve"> change in variance. </w:t>
       </w:r>
     </w:p>
     <w:p>
@@ -11533,7 +12267,18 @@
           <w:lang w:eastAsia="en-GB"/>
           <w14:ligatures w14:val="none"/>
         </w:rPr>
-        <w:t xml:space="preserve"> We believe the phrasing is sufficient given our re-analysis, so we have kept this the same.</w:t>
+        <w:t xml:space="preserve"> </w:t>
+      </w:r>
+      <w:r>
+        <w:rPr>
+          <w:rFonts w:ascii="Times New Roman" w:eastAsia="Times New Roman" w:hAnsi="Times New Roman" w:cs="Times New Roman"/>
+          <w:color w:val="4472C4" w:themeColor="accent1"/>
+          <w:kern w:val="0"/>
+          <w:shd w:val="clear" w:color="auto" w:fill="FFFFFF"/>
+          <w:lang w:eastAsia="en-GB"/>
+          <w14:ligatures w14:val="none"/>
+        </w:rPr>
+        <w:t xml:space="preserve">We have removed this sentence as it was not necessary. </w:t>
       </w:r>
     </w:p>
     <w:p>
@@ -11715,6 +12460,7 @@
           <w:lang w:eastAsia="en-GB"/>
           <w14:ligatures w14:val="none"/>
         </w:rPr>
+        <w:lastRenderedPageBreak/>
         <w:t>Response:</w:t>
       </w:r>
       <w:r>
@@ -11761,7 +12507,29 @@
           <w:lang w:eastAsia="en-GB"/>
           <w14:ligatures w14:val="none"/>
         </w:rPr>
-        <w:t>We agree and have now added a new sentence to highlight how body size can be important to fitness, which also directly deals with R1’s comment.</w:t>
+        <w:t xml:space="preserve">We </w:t>
+      </w:r>
+      <w:r>
+        <w:rPr>
+          <w:rFonts w:ascii="Times New Roman" w:eastAsia="Times New Roman" w:hAnsi="Times New Roman" w:cs="Times New Roman"/>
+          <w:color w:val="4472C4" w:themeColor="accent1"/>
+          <w:kern w:val="0"/>
+          <w:shd w:val="clear" w:color="auto" w:fill="FFFFFF"/>
+          <w:lang w:eastAsia="en-GB"/>
+          <w14:ligatures w14:val="none"/>
+        </w:rPr>
+        <w:t>agree and</w:t>
+      </w:r>
+      <w:r>
+        <w:rPr>
+          <w:rFonts w:ascii="Times New Roman" w:eastAsia="Times New Roman" w:hAnsi="Times New Roman" w:cs="Times New Roman"/>
+          <w:color w:val="4472C4" w:themeColor="accent1"/>
+          <w:kern w:val="0"/>
+          <w:shd w:val="clear" w:color="auto" w:fill="FFFFFF"/>
+          <w:lang w:eastAsia="en-GB"/>
+          <w14:ligatures w14:val="none"/>
+        </w:rPr>
+        <w:t xml:space="preserve"> have now added a new sentence to highlight how body size can be important to fitness, which also directly deals with R1’s comment.</w:t>
       </w:r>
     </w:p>
     <w:p>
@@ -11853,19 +12621,7 @@
           <w:lang w:eastAsia="en-GB"/>
           <w14:ligatures w14:val="none"/>
         </w:rPr>
-        <w:t xml:space="preserve"> and executed quantitative genetic study in a lizard species (delicate skinks). The authors tackle the important question of whether genetic variance differs across environmental conditions. They use a paternal half-sib breeding design and a randomized split-clutch experiment to estimate genetic and maternal effects of size and growth and conclude that there is no strong environmental effect on these variance components. A major strength of the work is the </w:t>
-      </w:r>
-      <w:r>
-        <w:rPr>
-          <w:rFonts w:ascii="Times New Roman" w:eastAsia="Times New Roman" w:hAnsi="Times New Roman" w:cs="Times New Roman"/>
-          <w:color w:val="000000"/>
-          <w:kern w:val="0"/>
-          <w:shd w:val="clear" w:color="auto" w:fill="FFFFFF"/>
-          <w:lang w:eastAsia="en-GB"/>
-          <w14:ligatures w14:val="none"/>
-        </w:rPr>
-        <w:lastRenderedPageBreak/>
-        <w:t>verification of paternity via SNPs, which allows the variance components to be estimated using a genomic relatedness matrix. </w:t>
+        <w:t xml:space="preserve"> and executed quantitative genetic study in a lizard species (delicate skinks). The authors tackle the important question of whether genetic variance differs across environmental conditions. They use a paternal half-sib breeding design and a randomized split-clutch experiment to estimate genetic and maternal effects of size and growth and conclude that there is no strong environmental effect on these variance components. A major strength of the work is the verification of paternity via SNPs, which allows the variance components to be estimated using a genomic relatedness matrix. </w:t>
       </w:r>
       <w:r>
         <w:rPr>
@@ -12137,7 +12893,7 @@
           <w:lang w:eastAsia="en-GB"/>
           <w14:ligatures w14:val="none"/>
         </w:rPr>
-        <w:t xml:space="preserve"> Thank you. We agree. We have now added to the ESM a table (</w:t>
+        <w:t xml:space="preserve"> Thank you. We have now added to the ESM a table (</w:t>
       </w:r>
       <w:r>
         <w:rPr>
@@ -12259,53 +13015,54 @@
           <w:lang w:eastAsia="en-GB"/>
           <w14:ligatures w14:val="none"/>
         </w:rPr>
-        <w:t>If I am correct that there is a confound, I would expect G-only models to provide similar fit to G+M models</w:t>
-      </w:r>
-      <w:r>
-        <w:rPr>
-          <w:rFonts w:ascii="Times New Roman" w:eastAsia="Times New Roman" w:hAnsi="Times New Roman" w:cs="Times New Roman"/>
-          <w:color w:val="000000"/>
-          <w:kern w:val="0"/>
-          <w:shd w:val="clear" w:color="auto" w:fill="FFFFFF"/>
-          <w:lang w:eastAsia="en-GB"/>
-          <w14:ligatures w14:val="none"/>
-        </w:rPr>
-        <w:t>. </w:t>
-      </w:r>
-      <w:r>
-        <w:rPr>
-          <w:rFonts w:ascii="Times New Roman" w:eastAsia="Times New Roman" w:hAnsi="Times New Roman" w:cs="Times New Roman"/>
-          <w:color w:val="000000"/>
-          <w:kern w:val="0"/>
-          <w:lang w:eastAsia="en-GB"/>
-          <w14:ligatures w14:val="none"/>
-        </w:rPr>
-        <w:br/>
-      </w:r>
-    </w:p>
-    <w:p>
-      <w:pPr>
-        <w:rPr>
-          <w:rFonts w:ascii="Times New Roman" w:eastAsia="Times New Roman" w:hAnsi="Times New Roman" w:cs="Times New Roman"/>
-          <w:color w:val="000000"/>
-          <w:kern w:val="0"/>
-          <w:lang w:eastAsia="en-GB"/>
-          <w14:ligatures w14:val="none"/>
-        </w:rPr>
-      </w:pPr>
+        <w:t xml:space="preserve">If I am correct that there is a confound, I </w:t>
+      </w:r>
       <w:r>
         <w:rPr>
           <w:rFonts w:ascii="Times New Roman" w:eastAsia="Times New Roman" w:hAnsi="Times New Roman" w:cs="Times New Roman"/>
           <w:b/>
           <w:bCs/>
-          <w:color w:val="4472C4" w:themeColor="accent1"/>
-          <w:kern w:val="0"/>
-          <w:shd w:val="clear" w:color="auto" w:fill="FFFFFF"/>
-          <w:lang w:eastAsia="en-GB"/>
-          <w14:ligatures w14:val="none"/>
-        </w:rPr>
-        <w:t>Response:</w:t>
-      </w:r>
+          <w:color w:val="000000"/>
+          <w:kern w:val="0"/>
+          <w:shd w:val="clear" w:color="auto" w:fill="FFFFFF"/>
+          <w:lang w:eastAsia="en-GB"/>
+          <w14:ligatures w14:val="none"/>
+        </w:rPr>
+        <w:lastRenderedPageBreak/>
+        <w:t>would expect G-only models to provide similar fit to G+M models</w:t>
+      </w:r>
+      <w:r>
+        <w:rPr>
+          <w:rFonts w:ascii="Times New Roman" w:eastAsia="Times New Roman" w:hAnsi="Times New Roman" w:cs="Times New Roman"/>
+          <w:color w:val="000000"/>
+          <w:kern w:val="0"/>
+          <w:shd w:val="clear" w:color="auto" w:fill="FFFFFF"/>
+          <w:lang w:eastAsia="en-GB"/>
+          <w14:ligatures w14:val="none"/>
+        </w:rPr>
+        <w:t>. </w:t>
+      </w:r>
+      <w:r>
+        <w:rPr>
+          <w:rFonts w:ascii="Times New Roman" w:eastAsia="Times New Roman" w:hAnsi="Times New Roman" w:cs="Times New Roman"/>
+          <w:color w:val="000000"/>
+          <w:kern w:val="0"/>
+          <w:lang w:eastAsia="en-GB"/>
+          <w14:ligatures w14:val="none"/>
+        </w:rPr>
+        <w:br/>
+      </w:r>
+    </w:p>
+    <w:p>
+      <w:pPr>
+        <w:rPr>
+          <w:rFonts w:ascii="Times New Roman" w:eastAsia="Times New Roman" w:hAnsi="Times New Roman" w:cs="Times New Roman"/>
+          <w:color w:val="000000"/>
+          <w:kern w:val="0"/>
+          <w:lang w:eastAsia="en-GB"/>
+          <w14:ligatures w14:val="none"/>
+        </w:rPr>
+      </w:pPr>
       <w:r>
         <w:rPr>
           <w:rFonts w:ascii="Times New Roman" w:eastAsia="Times New Roman" w:hAnsi="Times New Roman" w:cs="Times New Roman"/>
@@ -12317,163 +13074,8 @@
           <w:lang w:eastAsia="en-GB"/>
           <w14:ligatures w14:val="none"/>
         </w:rPr>
-        <w:t xml:space="preserve"> </w:t>
-      </w:r>
-      <w:r>
-        <w:rPr>
-          <w:rFonts w:ascii="Times New Roman" w:eastAsia="Times New Roman" w:hAnsi="Times New Roman" w:cs="Times New Roman"/>
-          <w:color w:val="4472C4" w:themeColor="accent1"/>
-          <w:kern w:val="0"/>
-          <w:shd w:val="clear" w:color="auto" w:fill="FFFFFF"/>
-          <w:lang w:eastAsia="en-GB"/>
-          <w14:ligatures w14:val="none"/>
-        </w:rPr>
-        <w:t xml:space="preserve">Thank you for this suggestion. We have now re-analysed the data as requested. However, we still find that models with G and M are far superior </w:t>
-      </w:r>
-      <w:r>
-        <w:rPr>
-          <w:rFonts w:ascii="Times New Roman" w:eastAsia="Times New Roman" w:hAnsi="Times New Roman" w:cs="Times New Roman"/>
-          <w:color w:val="4472C4" w:themeColor="accent1"/>
-          <w:kern w:val="0"/>
-          <w:shd w:val="clear" w:color="auto" w:fill="FFFFFF"/>
-          <w:lang w:eastAsia="en-GB"/>
-          <w14:ligatures w14:val="none"/>
-        </w:rPr>
-        <w:t>to</w:t>
-      </w:r>
-      <w:r>
-        <w:rPr>
-          <w:rFonts w:ascii="Times New Roman" w:eastAsia="Times New Roman" w:hAnsi="Times New Roman" w:cs="Times New Roman"/>
-          <w:color w:val="4472C4" w:themeColor="accent1"/>
-          <w:kern w:val="0"/>
-          <w:shd w:val="clear" w:color="auto" w:fill="FFFFFF"/>
-          <w:lang w:eastAsia="en-GB"/>
-          <w14:ligatures w14:val="none"/>
-        </w:rPr>
-        <w:t xml:space="preserve"> models of G on their own, suggesting that we have sufficient signal to disentangle the two. We have updated the full model selection table in the ESM (</w:t>
-      </w:r>
-      <w:r>
-        <w:rPr>
-          <w:rFonts w:ascii="Times New Roman" w:eastAsia="Times New Roman" w:hAnsi="Times New Roman" w:cs="Times New Roman"/>
-          <w:color w:val="4472C4" w:themeColor="accent1"/>
-          <w:kern w:val="0"/>
-          <w:shd w:val="clear" w:color="auto" w:fill="FFFFFF"/>
-          <w:lang w:eastAsia="en-GB"/>
-          <w14:ligatures w14:val="none"/>
-        </w:rPr>
-        <w:t>Table S1</w:t>
-      </w:r>
-      <w:r>
-        <w:rPr>
-          <w:rFonts w:ascii="Times New Roman" w:eastAsia="Times New Roman" w:hAnsi="Times New Roman" w:cs="Times New Roman"/>
-          <w:color w:val="4472C4" w:themeColor="accent1"/>
-          <w:kern w:val="0"/>
-          <w:shd w:val="clear" w:color="auto" w:fill="FFFFFF"/>
-          <w:lang w:eastAsia="en-GB"/>
-          <w14:ligatures w14:val="none"/>
-        </w:rPr>
-        <w:t>).</w:t>
-      </w:r>
-      <w:r>
-        <w:rPr>
-          <w:rFonts w:ascii="Times New Roman" w:eastAsia="Times New Roman" w:hAnsi="Times New Roman" w:cs="Times New Roman"/>
-          <w:color w:val="4472C4" w:themeColor="accent1"/>
-          <w:kern w:val="0"/>
-          <w:shd w:val="clear" w:color="auto" w:fill="FFFFFF"/>
-          <w:lang w:eastAsia="en-GB"/>
-          <w14:ligatures w14:val="none"/>
-        </w:rPr>
-        <w:t xml:space="preserve"> </w:t>
-      </w:r>
-    </w:p>
-    <w:p>
-      <w:pPr>
-        <w:rPr>
-          <w:rFonts w:ascii="Times New Roman" w:eastAsia="Times New Roman" w:hAnsi="Times New Roman" w:cs="Times New Roman"/>
-          <w:color w:val="000000"/>
-          <w:kern w:val="0"/>
-          <w:lang w:eastAsia="en-GB"/>
-          <w14:ligatures w14:val="none"/>
-        </w:rPr>
-      </w:pPr>
-    </w:p>
-    <w:p>
-      <w:pPr>
-        <w:rPr>
-          <w:rFonts w:ascii="Times New Roman" w:eastAsia="Times New Roman" w:hAnsi="Times New Roman" w:cs="Times New Roman"/>
-          <w:color w:val="000000"/>
-          <w:kern w:val="0"/>
-          <w:lang w:eastAsia="en-GB"/>
-          <w14:ligatures w14:val="none"/>
-        </w:rPr>
-      </w:pPr>
-      <w:r>
-        <w:rPr>
-          <w:rFonts w:ascii="Times New Roman" w:eastAsia="Times New Roman" w:hAnsi="Times New Roman" w:cs="Times New Roman"/>
-          <w:color w:val="000000"/>
-          <w:kern w:val="0"/>
-          <w:shd w:val="clear" w:color="auto" w:fill="FFFFFF"/>
-          <w:lang w:eastAsia="en-GB"/>
-          <w14:ligatures w14:val="none"/>
-        </w:rPr>
-        <w:t>As far as I can tell,</w:t>
-      </w:r>
-      <w:r>
-        <w:rPr>
-          <w:rFonts w:ascii="Times New Roman" w:eastAsia="Times New Roman" w:hAnsi="Times New Roman" w:cs="Times New Roman"/>
-          <w:color w:val="000000"/>
-          <w:kern w:val="0"/>
-          <w:shd w:val="clear" w:color="auto" w:fill="FFFFFF"/>
-          <w:lang w:eastAsia="en-GB"/>
-          <w14:ligatures w14:val="none"/>
-        </w:rPr>
-        <w:t xml:space="preserve"> Model 7 was selected based on the full dataset rather than the split data set (line 254). Is this correct? If so, the authors may be selecting a model to </w:t>
-      </w:r>
-      <w:proofErr w:type="spellStart"/>
-      <w:r>
-        <w:rPr>
-          <w:rFonts w:ascii="Times New Roman" w:eastAsia="Times New Roman" w:hAnsi="Times New Roman" w:cs="Times New Roman"/>
-          <w:color w:val="000000"/>
-          <w:kern w:val="0"/>
-          <w:shd w:val="clear" w:color="auto" w:fill="FFFFFF"/>
-          <w:lang w:eastAsia="en-GB"/>
-          <w14:ligatures w14:val="none"/>
-        </w:rPr>
-        <w:t>analyze</w:t>
-      </w:r>
-      <w:proofErr w:type="spellEnd"/>
-      <w:r>
-        <w:rPr>
-          <w:rFonts w:ascii="Times New Roman" w:eastAsia="Times New Roman" w:hAnsi="Times New Roman" w:cs="Times New Roman"/>
-          <w:color w:val="000000"/>
-          <w:kern w:val="0"/>
-          <w:shd w:val="clear" w:color="auto" w:fill="FFFFFF"/>
-          <w:lang w:eastAsia="en-GB"/>
-          <w14:ligatures w14:val="none"/>
-        </w:rPr>
-        <w:t xml:space="preserve"> their split dataset that has too many parameters. </w:t>
-      </w:r>
-      <w:r>
-        <w:rPr>
-          <w:rFonts w:ascii="Times New Roman" w:eastAsia="Times New Roman" w:hAnsi="Times New Roman" w:cs="Times New Roman"/>
-          <w:color w:val="000000"/>
-          <w:kern w:val="0"/>
-          <w:lang w:eastAsia="en-GB"/>
-          <w14:ligatures w14:val="none"/>
-        </w:rPr>
-        <w:br/>
-      </w:r>
-    </w:p>
-    <w:p>
-      <w:pPr>
-        <w:rPr>
-          <w:rFonts w:ascii="Times New Roman" w:eastAsia="Times New Roman" w:hAnsi="Times New Roman" w:cs="Times New Roman"/>
-          <w:color w:val="000000"/>
-          <w:kern w:val="0"/>
-          <w:lang w:eastAsia="en-GB"/>
-          <w14:ligatures w14:val="none"/>
-        </w:rPr>
-      </w:pPr>
+        <w:t>Response:</w:t>
+      </w:r>
       <w:r>
         <w:rPr>
           <w:rFonts w:ascii="Times New Roman" w:eastAsia="Times New Roman" w:hAnsi="Times New Roman" w:cs="Times New Roman"/>
@@ -12485,7 +13087,240 @@
           <w:lang w:eastAsia="en-GB"/>
           <w14:ligatures w14:val="none"/>
         </w:rPr>
-        <w:lastRenderedPageBreak/>
+        <w:t xml:space="preserve"> </w:t>
+      </w:r>
+      <w:r>
+        <w:rPr>
+          <w:rFonts w:ascii="Times New Roman" w:eastAsia="Times New Roman" w:hAnsi="Times New Roman" w:cs="Times New Roman"/>
+          <w:color w:val="4472C4" w:themeColor="accent1"/>
+          <w:kern w:val="0"/>
+          <w:shd w:val="clear" w:color="auto" w:fill="FFFFFF"/>
+          <w:lang w:eastAsia="en-GB"/>
+          <w14:ligatures w14:val="none"/>
+        </w:rPr>
+        <w:t xml:space="preserve">Thank you for this suggestion. </w:t>
+      </w:r>
+      <w:r>
+        <w:rPr>
+          <w:rFonts w:ascii="Times New Roman" w:eastAsia="Times New Roman" w:hAnsi="Times New Roman" w:cs="Times New Roman"/>
+          <w:color w:val="4472C4" w:themeColor="accent1"/>
+          <w:kern w:val="0"/>
+          <w:shd w:val="clear" w:color="auto" w:fill="FFFFFF"/>
+          <w:lang w:eastAsia="en-GB"/>
+          <w14:ligatures w14:val="none"/>
+        </w:rPr>
+        <w:t xml:space="preserve">These models were fixed effects models, which was not the intention and explained why the variance components changed. </w:t>
+      </w:r>
+      <w:r>
+        <w:rPr>
+          <w:rFonts w:ascii="Times New Roman" w:eastAsia="Times New Roman" w:hAnsi="Times New Roman" w:cs="Times New Roman"/>
+          <w:color w:val="4472C4" w:themeColor="accent1"/>
+          <w:kern w:val="0"/>
+          <w:shd w:val="clear" w:color="auto" w:fill="FFFFFF"/>
+          <w:lang w:eastAsia="en-GB"/>
+          <w14:ligatures w14:val="none"/>
+        </w:rPr>
+        <w:t>We have now re-analysed the data as requested</w:t>
+      </w:r>
+      <w:r>
+        <w:rPr>
+          <w:rFonts w:ascii="Times New Roman" w:eastAsia="Times New Roman" w:hAnsi="Times New Roman" w:cs="Times New Roman"/>
+          <w:color w:val="4472C4" w:themeColor="accent1"/>
+          <w:kern w:val="0"/>
+          <w:shd w:val="clear" w:color="auto" w:fill="FFFFFF"/>
+          <w:lang w:eastAsia="en-GB"/>
+          <w14:ligatures w14:val="none"/>
+        </w:rPr>
+        <w:t xml:space="preserve"> by re-running all models including a new subset that only has G</w:t>
+      </w:r>
+      <w:r>
+        <w:rPr>
+          <w:rFonts w:ascii="Times New Roman" w:eastAsia="Times New Roman" w:hAnsi="Times New Roman" w:cs="Times New Roman"/>
+          <w:color w:val="4472C4" w:themeColor="accent1"/>
+          <w:kern w:val="0"/>
+          <w:shd w:val="clear" w:color="auto" w:fill="FFFFFF"/>
+          <w:lang w:eastAsia="en-GB"/>
+          <w14:ligatures w14:val="none"/>
+        </w:rPr>
+        <w:t xml:space="preserve">. </w:t>
+      </w:r>
+      <w:r>
+        <w:rPr>
+          <w:rFonts w:ascii="Times New Roman" w:eastAsia="Times New Roman" w:hAnsi="Times New Roman" w:cs="Times New Roman"/>
+          <w:color w:val="4472C4" w:themeColor="accent1"/>
+          <w:kern w:val="0"/>
+          <w:shd w:val="clear" w:color="auto" w:fill="FFFFFF"/>
+          <w:lang w:eastAsia="en-GB"/>
+          <w14:ligatures w14:val="none"/>
+        </w:rPr>
+        <w:t>W</w:t>
+      </w:r>
+      <w:r>
+        <w:rPr>
+          <w:rFonts w:ascii="Times New Roman" w:eastAsia="Times New Roman" w:hAnsi="Times New Roman" w:cs="Times New Roman"/>
+          <w:color w:val="4472C4" w:themeColor="accent1"/>
+          <w:kern w:val="0"/>
+          <w:shd w:val="clear" w:color="auto" w:fill="FFFFFF"/>
+          <w:lang w:eastAsia="en-GB"/>
+          <w14:ligatures w14:val="none"/>
+        </w:rPr>
+        <w:t xml:space="preserve">e still find that models with G and M are far superior </w:t>
+      </w:r>
+      <w:r>
+        <w:rPr>
+          <w:rFonts w:ascii="Times New Roman" w:eastAsia="Times New Roman" w:hAnsi="Times New Roman" w:cs="Times New Roman"/>
+          <w:color w:val="4472C4" w:themeColor="accent1"/>
+          <w:kern w:val="0"/>
+          <w:shd w:val="clear" w:color="auto" w:fill="FFFFFF"/>
+          <w:lang w:eastAsia="en-GB"/>
+          <w14:ligatures w14:val="none"/>
+        </w:rPr>
+        <w:t>to</w:t>
+      </w:r>
+      <w:r>
+        <w:rPr>
+          <w:rFonts w:ascii="Times New Roman" w:eastAsia="Times New Roman" w:hAnsi="Times New Roman" w:cs="Times New Roman"/>
+          <w:color w:val="4472C4" w:themeColor="accent1"/>
+          <w:kern w:val="0"/>
+          <w:shd w:val="clear" w:color="auto" w:fill="FFFFFF"/>
+          <w:lang w:eastAsia="en-GB"/>
+          <w14:ligatures w14:val="none"/>
+        </w:rPr>
+        <w:t xml:space="preserve"> models of G on their own, suggesting that we have sufficient signal to disentangle the two. We have updated the full model selection table in the ESM (</w:t>
+      </w:r>
+      <w:r>
+        <w:rPr>
+          <w:rFonts w:ascii="Times New Roman" w:eastAsia="Times New Roman" w:hAnsi="Times New Roman" w:cs="Times New Roman"/>
+          <w:color w:val="4472C4" w:themeColor="accent1"/>
+          <w:kern w:val="0"/>
+          <w:shd w:val="clear" w:color="auto" w:fill="FFFFFF"/>
+          <w:lang w:eastAsia="en-GB"/>
+          <w14:ligatures w14:val="none"/>
+        </w:rPr>
+        <w:t>Table S1</w:t>
+      </w:r>
+      <w:r>
+        <w:rPr>
+          <w:rFonts w:ascii="Times New Roman" w:eastAsia="Times New Roman" w:hAnsi="Times New Roman" w:cs="Times New Roman"/>
+          <w:color w:val="4472C4" w:themeColor="accent1"/>
+          <w:kern w:val="0"/>
+          <w:shd w:val="clear" w:color="auto" w:fill="FFFFFF"/>
+          <w:lang w:eastAsia="en-GB"/>
+          <w14:ligatures w14:val="none"/>
+        </w:rPr>
+        <w:t>).</w:t>
+      </w:r>
+      <w:r>
+        <w:rPr>
+          <w:rFonts w:ascii="Times New Roman" w:eastAsia="Times New Roman" w:hAnsi="Times New Roman" w:cs="Times New Roman"/>
+          <w:color w:val="4472C4" w:themeColor="accent1"/>
+          <w:kern w:val="0"/>
+          <w:shd w:val="clear" w:color="auto" w:fill="FFFFFF"/>
+          <w:lang w:eastAsia="en-GB"/>
+          <w14:ligatures w14:val="none"/>
+        </w:rPr>
+        <w:t xml:space="preserve"> </w:t>
+      </w:r>
+    </w:p>
+    <w:p>
+      <w:pPr>
+        <w:rPr>
+          <w:rFonts w:ascii="Times New Roman" w:eastAsia="Times New Roman" w:hAnsi="Times New Roman" w:cs="Times New Roman"/>
+          <w:color w:val="000000"/>
+          <w:kern w:val="0"/>
+          <w:lang w:eastAsia="en-GB"/>
+          <w14:ligatures w14:val="none"/>
+        </w:rPr>
+      </w:pPr>
+    </w:p>
+    <w:p>
+      <w:pPr>
+        <w:rPr>
+          <w:rFonts w:ascii="Times New Roman" w:eastAsia="Times New Roman" w:hAnsi="Times New Roman" w:cs="Times New Roman"/>
+          <w:color w:val="000000"/>
+          <w:kern w:val="0"/>
+          <w:lang w:eastAsia="en-GB"/>
+          <w14:ligatures w14:val="none"/>
+        </w:rPr>
+      </w:pPr>
+      <w:r>
+        <w:rPr>
+          <w:rFonts w:ascii="Times New Roman" w:eastAsia="Times New Roman" w:hAnsi="Times New Roman" w:cs="Times New Roman"/>
+          <w:color w:val="000000"/>
+          <w:kern w:val="0"/>
+          <w:shd w:val="clear" w:color="auto" w:fill="FFFFFF"/>
+          <w:lang w:eastAsia="en-GB"/>
+          <w14:ligatures w14:val="none"/>
+        </w:rPr>
+        <w:t>As far as I can tell,</w:t>
+      </w:r>
+      <w:r>
+        <w:rPr>
+          <w:rFonts w:ascii="Times New Roman" w:eastAsia="Times New Roman" w:hAnsi="Times New Roman" w:cs="Times New Roman"/>
+          <w:color w:val="000000"/>
+          <w:kern w:val="0"/>
+          <w:shd w:val="clear" w:color="auto" w:fill="FFFFFF"/>
+          <w:lang w:eastAsia="en-GB"/>
+          <w14:ligatures w14:val="none"/>
+        </w:rPr>
+        <w:t xml:space="preserve"> Model 7 was selected based on the full dataset rather than the split data set (line 254). Is this correct? If so, the authors may be selecting a model to </w:t>
+      </w:r>
+      <w:proofErr w:type="spellStart"/>
+      <w:r>
+        <w:rPr>
+          <w:rFonts w:ascii="Times New Roman" w:eastAsia="Times New Roman" w:hAnsi="Times New Roman" w:cs="Times New Roman"/>
+          <w:color w:val="000000"/>
+          <w:kern w:val="0"/>
+          <w:shd w:val="clear" w:color="auto" w:fill="FFFFFF"/>
+          <w:lang w:eastAsia="en-GB"/>
+          <w14:ligatures w14:val="none"/>
+        </w:rPr>
+        <w:t>analyze</w:t>
+      </w:r>
+      <w:proofErr w:type="spellEnd"/>
+      <w:r>
+        <w:rPr>
+          <w:rFonts w:ascii="Times New Roman" w:eastAsia="Times New Roman" w:hAnsi="Times New Roman" w:cs="Times New Roman"/>
+          <w:color w:val="000000"/>
+          <w:kern w:val="0"/>
+          <w:shd w:val="clear" w:color="auto" w:fill="FFFFFF"/>
+          <w:lang w:eastAsia="en-GB"/>
+          <w14:ligatures w14:val="none"/>
+        </w:rPr>
+        <w:t xml:space="preserve"> their split dataset that has too many parameters. </w:t>
+      </w:r>
+      <w:r>
+        <w:rPr>
+          <w:rFonts w:ascii="Times New Roman" w:eastAsia="Times New Roman" w:hAnsi="Times New Roman" w:cs="Times New Roman"/>
+          <w:color w:val="000000"/>
+          <w:kern w:val="0"/>
+          <w:lang w:eastAsia="en-GB"/>
+          <w14:ligatures w14:val="none"/>
+        </w:rPr>
+        <w:br/>
+      </w:r>
+    </w:p>
+    <w:p>
+      <w:pPr>
+        <w:rPr>
+          <w:rFonts w:ascii="Times New Roman" w:eastAsia="Times New Roman" w:hAnsi="Times New Roman" w:cs="Times New Roman"/>
+          <w:color w:val="000000"/>
+          <w:kern w:val="0"/>
+          <w:lang w:eastAsia="en-GB"/>
+          <w14:ligatures w14:val="none"/>
+        </w:rPr>
+      </w:pPr>
+      <w:r>
+        <w:rPr>
+          <w:rFonts w:ascii="Times New Roman" w:eastAsia="Times New Roman" w:hAnsi="Times New Roman" w:cs="Times New Roman"/>
+          <w:b/>
+          <w:bCs/>
+          <w:color w:val="4472C4" w:themeColor="accent1"/>
+          <w:kern w:val="0"/>
+          <w:shd w:val="clear" w:color="auto" w:fill="FFFFFF"/>
+          <w:lang w:eastAsia="en-GB"/>
+          <w14:ligatures w14:val="none"/>
+        </w:rPr>
         <w:t>Response:</w:t>
       </w:r>
       <w:r>
@@ -12882,6 +13717,7 @@
           <w:lang w:eastAsia="en-GB"/>
           <w14:ligatures w14:val="none"/>
         </w:rPr>
+        <w:lastRenderedPageBreak/>
         <w:drawing>
           <wp:inline distT="0" distB="0" distL="0" distR="0" wp14:anchorId="61F8D1C0" wp14:editId="71DBE80C">
             <wp:extent cx="3069125" cy="3069125"/>
@@ -12961,19 +13797,7 @@
           <w:lang w:eastAsia="en-GB"/>
           <w14:ligatures w14:val="none"/>
         </w:rPr>
-        <w:t xml:space="preserve"> the rarity of half-sibs in line 493 to be curious, as it seems to ignore paternal half-sibs, which should not be rare given the breeding design, and focus only on maternal half-sibs. I suggest editing this, as it has the potential to be misleading. That said, </w:t>
-      </w:r>
-      <w:r>
-        <w:rPr>
-          <w:rFonts w:ascii="Times New Roman" w:eastAsia="Times New Roman" w:hAnsi="Times New Roman" w:cs="Times New Roman"/>
-          <w:color w:val="000000"/>
-          <w:kern w:val="0"/>
-          <w:shd w:val="clear" w:color="auto" w:fill="FFFFFF"/>
-          <w:lang w:eastAsia="en-GB"/>
-          <w14:ligatures w14:val="none"/>
-        </w:rPr>
-        <w:lastRenderedPageBreak/>
-        <w:t xml:space="preserve">it would be nice to discuss the origin of the few maternal half sibs. Is this because females had stored sperm from previous </w:t>
+        <w:t xml:space="preserve"> the rarity of half-sibs in line 493 to be curious, as it seems to ignore paternal half-sibs, which should not be rare given the breeding design, and focus only on maternal half-sibs. I suggest editing this, as it has the potential to be misleading. That said, it would be nice to discuss the origin of the few maternal half sibs. Is this because females had stored sperm from previous </w:t>
       </w:r>
       <w:proofErr w:type="spellStart"/>
       <w:r>
@@ -14241,7 +15065,6 @@
   <w:style w:type="character" w:default="1" w:styleId="DefaultParagraphFont">
     <w:name w:val="Default Paragraph Font"/>
     <w:uiPriority w:val="1"/>
-    <w:semiHidden/>
     <w:unhideWhenUsed/>
   </w:style>
   <w:style w:type="table" w:default="1" w:styleId="TableNormal">

</xml_diff>